<commit_message>
added clock region section into document
</commit_message>
<xml_diff>
--- a/doc/WIB_firmware.docx
+++ b/doc/WIB_firmware.docx
@@ -60,7 +60,7 @@
         </w:rPr>
         <w:fldChar w:fldCharType="separate"/>
       </w:r>
-      <w:hyperlink w:anchor="_Toc79504014" w:history="1">
+      <w:hyperlink w:anchor="_Toc80697272" w:history="1">
         <w:r>
           <w:rPr>
             <w:rStyle w:val="Hyperlink"/>
@@ -98,7 +98,7 @@
           <w:rPr>
             <w:noProof/>
           </w:rPr>
-          <w:instrText xml:space="preserve"> PAGEREF _Toc79504014 \h </w:instrText>
+          <w:instrText xml:space="preserve"> PAGEREF _Toc80697272 \h </w:instrText>
         </w:r>
         <w:r>
           <w:rPr>
@@ -136,7 +136,7 @@
           <w:noProof/>
         </w:rPr>
       </w:pPr>
-      <w:hyperlink w:anchor="_Toc79504015" w:history="1">
+      <w:hyperlink w:anchor="_Toc80697273" w:history="1">
         <w:r>
           <w:rPr>
             <w:rStyle w:val="Hyperlink"/>
@@ -174,7 +174,7 @@
           <w:rPr>
             <w:noProof/>
           </w:rPr>
-          <w:instrText xml:space="preserve"> PAGEREF _Toc79504015 \h </w:instrText>
+          <w:instrText xml:space="preserve"> PAGEREF _Toc80697273 \h </w:instrText>
         </w:r>
         <w:r>
           <w:rPr>
@@ -212,7 +212,7 @@
           <w:noProof/>
         </w:rPr>
       </w:pPr>
-      <w:hyperlink w:anchor="_Toc79504016" w:history="1">
+      <w:hyperlink w:anchor="_Toc80697274" w:history="1">
         <w:r>
           <w:rPr>
             <w:rStyle w:val="Hyperlink"/>
@@ -250,7 +250,7 @@
           <w:rPr>
             <w:noProof/>
           </w:rPr>
-          <w:instrText xml:space="preserve"> PAGEREF _Toc79504016 \h </w:instrText>
+          <w:instrText xml:space="preserve"> PAGEREF _Toc80697274 \h </w:instrText>
         </w:r>
         <w:r>
           <w:rPr>
@@ -288,7 +288,7 @@
           <w:noProof/>
         </w:rPr>
       </w:pPr>
-      <w:hyperlink w:anchor="_Toc79504017" w:history="1">
+      <w:hyperlink w:anchor="_Toc80697275" w:history="1">
         <w:r>
           <w:rPr>
             <w:rStyle w:val="Hyperlink"/>
@@ -326,7 +326,7 @@
           <w:rPr>
             <w:noProof/>
           </w:rPr>
-          <w:instrText xml:space="preserve"> PAGEREF _Toc79504017 \h </w:instrText>
+          <w:instrText xml:space="preserve"> PAGEREF _Toc80697275 \h </w:instrText>
         </w:r>
         <w:r>
           <w:rPr>
@@ -364,7 +364,7 @@
           <w:noProof/>
         </w:rPr>
       </w:pPr>
-      <w:hyperlink w:anchor="_Toc79504018" w:history="1">
+      <w:hyperlink w:anchor="_Toc80697276" w:history="1">
         <w:r>
           <w:rPr>
             <w:rStyle w:val="Hyperlink"/>
@@ -402,7 +402,7 @@
           <w:rPr>
             <w:noProof/>
           </w:rPr>
-          <w:instrText xml:space="preserve"> PAGEREF _Toc79504018 \h </w:instrText>
+          <w:instrText xml:space="preserve"> PAGEREF _Toc80697276 \h </w:instrText>
         </w:r>
         <w:r>
           <w:rPr>
@@ -440,7 +440,7 @@
           <w:noProof/>
         </w:rPr>
       </w:pPr>
-      <w:hyperlink w:anchor="_Toc79504019" w:history="1">
+      <w:hyperlink w:anchor="_Toc80697277" w:history="1">
         <w:r>
           <w:rPr>
             <w:rStyle w:val="Hyperlink"/>
@@ -478,7 +478,7 @@
           <w:rPr>
             <w:noProof/>
           </w:rPr>
-          <w:instrText xml:space="preserve"> PAGEREF _Toc79504019 \h </w:instrText>
+          <w:instrText xml:space="preserve"> PAGEREF _Toc80697277 \h </w:instrText>
         </w:r>
         <w:r>
           <w:rPr>
@@ -516,7 +516,7 @@
           <w:noProof/>
         </w:rPr>
       </w:pPr>
-      <w:hyperlink w:anchor="_Toc79504020" w:history="1">
+      <w:hyperlink w:anchor="_Toc80697278" w:history="1">
         <w:r>
           <w:rPr>
             <w:rStyle w:val="Hyperlink"/>
@@ -554,7 +554,7 @@
           <w:rPr>
             <w:noProof/>
           </w:rPr>
-          <w:instrText xml:space="preserve"> PAGEREF _Toc79504020 \h </w:instrText>
+          <w:instrText xml:space="preserve"> PAGEREF _Toc80697278 \h </w:instrText>
         </w:r>
         <w:r>
           <w:rPr>
@@ -592,7 +592,7 @@
           <w:noProof/>
         </w:rPr>
       </w:pPr>
-      <w:hyperlink w:anchor="_Toc79504021" w:history="1">
+      <w:hyperlink w:anchor="_Toc80697279" w:history="1">
         <w:r>
           <w:rPr>
             <w:rStyle w:val="Hyperlink"/>
@@ -630,7 +630,7 @@
           <w:rPr>
             <w:noProof/>
           </w:rPr>
-          <w:instrText xml:space="preserve"> PAGEREF _Toc79504021 \h </w:instrText>
+          <w:instrText xml:space="preserve"> PAGEREF _Toc80697279 \h </w:instrText>
         </w:r>
         <w:r>
           <w:rPr>
@@ -668,7 +668,7 @@
           <w:noProof/>
         </w:rPr>
       </w:pPr>
-      <w:hyperlink w:anchor="_Toc79504022" w:history="1">
+      <w:hyperlink w:anchor="_Toc80697280" w:history="1">
         <w:r>
           <w:rPr>
             <w:rStyle w:val="Hyperlink"/>
@@ -706,7 +706,7 @@
           <w:rPr>
             <w:noProof/>
           </w:rPr>
-          <w:instrText xml:space="preserve"> PAGEREF _Toc79504022 \h </w:instrText>
+          <w:instrText xml:space="preserve"> PAGEREF _Toc80697280 \h </w:instrText>
         </w:r>
         <w:r>
           <w:rPr>
@@ -744,7 +744,7 @@
           <w:noProof/>
         </w:rPr>
       </w:pPr>
-      <w:hyperlink w:anchor="_Toc79504023" w:history="1">
+      <w:hyperlink w:anchor="_Toc80697281" w:history="1">
         <w:r>
           <w:rPr>
             <w:rStyle w:val="Hyperlink"/>
@@ -797,7 +797,7 @@
           <w:rPr>
             <w:noProof/>
           </w:rPr>
-          <w:instrText xml:space="preserve"> PAGEREF _Toc79504023 \h </w:instrText>
+          <w:instrText xml:space="preserve"> PAGEREF _Toc80697281 \h </w:instrText>
         </w:r>
         <w:r>
           <w:rPr>
@@ -835,7 +835,7 @@
           <w:noProof/>
         </w:rPr>
       </w:pPr>
-      <w:hyperlink w:anchor="_Toc79504024" w:history="1">
+      <w:hyperlink w:anchor="_Toc80697282" w:history="1">
         <w:r>
           <w:rPr>
             <w:rStyle w:val="Hyperlink"/>
@@ -888,7 +888,7 @@
           <w:rPr>
             <w:noProof/>
           </w:rPr>
-          <w:instrText xml:space="preserve"> PAGEREF _Toc79504024 \h </w:instrText>
+          <w:instrText xml:space="preserve"> PAGEREF _Toc80697282 \h </w:instrText>
         </w:r>
         <w:r>
           <w:rPr>
@@ -926,7 +926,7 @@
           <w:noProof/>
         </w:rPr>
       </w:pPr>
-      <w:hyperlink w:anchor="_Toc79504025" w:history="1">
+      <w:hyperlink w:anchor="_Toc80697283" w:history="1">
         <w:r>
           <w:rPr>
             <w:rStyle w:val="Hyperlink"/>
@@ -979,7 +979,7 @@
           <w:rPr>
             <w:noProof/>
           </w:rPr>
-          <w:instrText xml:space="preserve"> PAGEREF _Toc79504025 \h </w:instrText>
+          <w:instrText xml:space="preserve"> PAGEREF _Toc80697283 \h </w:instrText>
         </w:r>
         <w:r>
           <w:rPr>
@@ -1017,7 +1017,7 @@
           <w:noProof/>
         </w:rPr>
       </w:pPr>
-      <w:hyperlink w:anchor="_Toc79504026" w:history="1">
+      <w:hyperlink w:anchor="_Toc80697284" w:history="1">
         <w:r>
           <w:rPr>
             <w:rStyle w:val="Hyperlink"/>
@@ -1055,7 +1055,7 @@
           <w:rPr>
             <w:noProof/>
           </w:rPr>
-          <w:instrText xml:space="preserve"> PAGEREF _Toc79504026 \h </w:instrText>
+          <w:instrText xml:space="preserve"> PAGEREF _Toc80697284 \h </w:instrText>
         </w:r>
         <w:r>
           <w:rPr>
@@ -1093,7 +1093,7 @@
           <w:noProof/>
         </w:rPr>
       </w:pPr>
-      <w:hyperlink w:anchor="_Toc79504027" w:history="1">
+      <w:hyperlink w:anchor="_Toc80697285" w:history="1">
         <w:r>
           <w:rPr>
             <w:rStyle w:val="Hyperlink"/>
@@ -1131,7 +1131,7 @@
           <w:rPr>
             <w:noProof/>
           </w:rPr>
-          <w:instrText xml:space="preserve"> PAGEREF _Toc79504027 \h </w:instrText>
+          <w:instrText xml:space="preserve"> PAGEREF _Toc80697285 \h </w:instrText>
         </w:r>
         <w:r>
           <w:rPr>
@@ -1169,7 +1169,7 @@
           <w:noProof/>
         </w:rPr>
       </w:pPr>
-      <w:hyperlink w:anchor="_Toc79504028" w:history="1">
+      <w:hyperlink w:anchor="_Toc80697286" w:history="1">
         <w:r>
           <w:rPr>
             <w:rStyle w:val="Hyperlink"/>
@@ -1222,7 +1222,7 @@
           <w:rPr>
             <w:noProof/>
           </w:rPr>
-          <w:instrText xml:space="preserve"> PAGEREF _Toc79504028 \h </w:instrText>
+          <w:instrText xml:space="preserve"> PAGEREF _Toc80697286 \h </w:instrText>
         </w:r>
         <w:r>
           <w:rPr>
@@ -1260,7 +1260,7 @@
           <w:noProof/>
         </w:rPr>
       </w:pPr>
-      <w:hyperlink w:anchor="_Toc79504029" w:history="1">
+      <w:hyperlink w:anchor="_Toc80697287" w:history="1">
         <w:r>
           <w:rPr>
             <w:rStyle w:val="Hyperlink"/>
@@ -1298,7 +1298,7 @@
           <w:rPr>
             <w:noProof/>
           </w:rPr>
-          <w:instrText xml:space="preserve"> PAGEREF _Toc79504029 \h </w:instrText>
+          <w:instrText xml:space="preserve"> PAGEREF _Toc80697287 \h </w:instrText>
         </w:r>
         <w:r>
           <w:rPr>
@@ -1336,7 +1336,7 @@
           <w:noProof/>
         </w:rPr>
       </w:pPr>
-      <w:hyperlink w:anchor="_Toc79504030" w:history="1">
+      <w:hyperlink w:anchor="_Toc80697288" w:history="1">
         <w:r>
           <w:rPr>
             <w:rStyle w:val="Hyperlink"/>
@@ -1374,7 +1374,7 @@
           <w:rPr>
             <w:noProof/>
           </w:rPr>
-          <w:instrText xml:space="preserve"> PAGEREF _Toc79504030 \h </w:instrText>
+          <w:instrText xml:space="preserve"> PAGEREF _Toc80697288 \h </w:instrText>
         </w:r>
         <w:r>
           <w:rPr>
@@ -1412,7 +1412,7 @@
           <w:noProof/>
         </w:rPr>
       </w:pPr>
-      <w:hyperlink w:anchor="_Toc79504031" w:history="1">
+      <w:hyperlink w:anchor="_Toc80697289" w:history="1">
         <w:r>
           <w:rPr>
             <w:rStyle w:val="Hyperlink"/>
@@ -1450,7 +1450,7 @@
           <w:rPr>
             <w:noProof/>
           </w:rPr>
-          <w:instrText xml:space="preserve"> PAGEREF _Toc79504031 \h </w:instrText>
+          <w:instrText xml:space="preserve"> PAGEREF _Toc80697289 \h </w:instrText>
         </w:r>
         <w:r>
           <w:rPr>
@@ -1488,7 +1488,7 @@
           <w:noProof/>
         </w:rPr>
       </w:pPr>
-      <w:hyperlink w:anchor="_Toc79504032" w:history="1">
+      <w:hyperlink w:anchor="_Toc80697290" w:history="1">
         <w:r>
           <w:rPr>
             <w:rStyle w:val="Hyperlink"/>
@@ -1526,7 +1526,7 @@
           <w:rPr>
             <w:noProof/>
           </w:rPr>
-          <w:instrText xml:space="preserve"> PAGEREF _Toc79504032 \h </w:instrText>
+          <w:instrText xml:space="preserve"> PAGEREF _Toc80697290 \h </w:instrText>
         </w:r>
         <w:r>
           <w:rPr>
@@ -1564,7 +1564,7 @@
           <w:noProof/>
         </w:rPr>
       </w:pPr>
-      <w:hyperlink w:anchor="_Toc79504033" w:history="1">
+      <w:hyperlink w:anchor="_Toc80697291" w:history="1">
         <w:r>
           <w:rPr>
             <w:rStyle w:val="Hyperlink"/>
@@ -1602,7 +1602,7 @@
           <w:rPr>
             <w:noProof/>
           </w:rPr>
-          <w:instrText xml:space="preserve"> PAGEREF _Toc79504033 \h </w:instrText>
+          <w:instrText xml:space="preserve"> PAGEREF _Toc80697291 \h </w:instrText>
         </w:r>
         <w:r>
           <w:rPr>
@@ -1640,7 +1640,7 @@
           <w:noProof/>
         </w:rPr>
       </w:pPr>
-      <w:hyperlink w:anchor="_Toc79504034" w:history="1">
+      <w:hyperlink w:anchor="_Toc80697292" w:history="1">
         <w:r>
           <w:rPr>
             <w:rStyle w:val="Hyperlink"/>
@@ -1678,7 +1678,7 @@
           <w:rPr>
             <w:noProof/>
           </w:rPr>
-          <w:instrText xml:space="preserve"> PAGEREF _Toc79504034 \h </w:instrText>
+          <w:instrText xml:space="preserve"> PAGEREF _Toc80697292 \h </w:instrText>
         </w:r>
         <w:r>
           <w:rPr>
@@ -1716,7 +1716,7 @@
           <w:noProof/>
         </w:rPr>
       </w:pPr>
-      <w:hyperlink w:anchor="_Toc79504035" w:history="1">
+      <w:hyperlink w:anchor="_Toc80697293" w:history="1">
         <w:r>
           <w:rPr>
             <w:rStyle w:val="Hyperlink"/>
@@ -1736,7 +1736,7 @@
             <w:rStyle w:val="Hyperlink"/>
             <w:noProof/>
           </w:rPr>
-          <w:t>References</w:t>
+          <w:t>Clock regions</w:t>
         </w:r>
         <w:r>
           <w:rPr>
@@ -1754,7 +1754,7 @@
           <w:rPr>
             <w:noProof/>
           </w:rPr>
-          <w:instrText xml:space="preserve"> PAGEREF _Toc79504035 \h </w:instrText>
+          <w:instrText xml:space="preserve"> PAGEREF _Toc80697293 \h </w:instrText>
         </w:r>
         <w:r>
           <w:rPr>
@@ -1792,7 +1792,7 @@
           <w:noProof/>
         </w:rPr>
       </w:pPr>
-      <w:hyperlink w:anchor="_Toc79504036" w:history="1">
+      <w:hyperlink w:anchor="_Toc80697294" w:history="1">
         <w:r>
           <w:rPr>
             <w:rStyle w:val="Hyperlink"/>
@@ -1812,7 +1812,7 @@
             <w:rStyle w:val="Hyperlink"/>
             <w:noProof/>
           </w:rPr>
-          <w:t>Revision table</w:t>
+          <w:t>References</w:t>
         </w:r>
         <w:r>
           <w:rPr>
@@ -1830,7 +1830,7 @@
           <w:rPr>
             <w:noProof/>
           </w:rPr>
-          <w:instrText xml:space="preserve"> PAGEREF _Toc79504036 \h </w:instrText>
+          <w:instrText xml:space="preserve"> PAGEREF _Toc80697294 \h </w:instrText>
         </w:r>
         <w:r>
           <w:rPr>
@@ -1847,7 +1847,7 @@
           <w:rPr>
             <w:noProof/>
           </w:rPr>
-          <w:t>14</w:t>
+          <w:t>16</w:t>
         </w:r>
         <w:r>
           <w:rPr>
@@ -1859,13 +1859,89 @@
     </w:p>
     <w:p>
       <w:pPr>
+        <w:pStyle w:val="TOC1"/>
+        <w:tabs>
+          <w:tab w:val="left" w:pos="566"/>
+        </w:tabs>
+        <w:rPr>
+          <w:rFonts w:eastAsiaTheme="minorEastAsia" w:cstheme="minorBidi"/>
+          <w:noProof/>
+        </w:rPr>
+      </w:pPr>
+      <w:hyperlink w:anchor="_Toc80697295" w:history="1">
+        <w:r>
+          <w:rPr>
+            <w:rStyle w:val="Hyperlink"/>
+            <w:noProof/>
+          </w:rPr>
+          <w:t>7</w:t>
+        </w:r>
+        <w:r>
+          <w:rPr>
+            <w:rFonts w:eastAsiaTheme="minorEastAsia" w:cstheme="minorBidi"/>
+            <w:noProof/>
+          </w:rPr>
+          <w:tab/>
+        </w:r>
+        <w:r>
+          <w:rPr>
+            <w:rStyle w:val="Hyperlink"/>
+            <w:noProof/>
+          </w:rPr>
+          <w:t>Revision table</w:t>
+        </w:r>
+        <w:r>
+          <w:rPr>
+            <w:noProof/>
+          </w:rPr>
+          <w:tab/>
+        </w:r>
+        <w:r>
+          <w:rPr>
+            <w:noProof/>
+          </w:rPr>
+          <w:fldChar w:fldCharType="begin"/>
+        </w:r>
+        <w:r>
+          <w:rPr>
+            <w:noProof/>
+          </w:rPr>
+          <w:instrText xml:space="preserve"> PAGEREF _Toc80697295 \h </w:instrText>
+        </w:r>
+        <w:r>
+          <w:rPr>
+            <w:noProof/>
+          </w:rPr>
+        </w:r>
+        <w:r>
+          <w:rPr>
+            <w:noProof/>
+          </w:rPr>
+          <w:fldChar w:fldCharType="separate"/>
+        </w:r>
+        <w:r>
+          <w:rPr>
+            <w:noProof/>
+          </w:rPr>
+          <w:t>16</w:t>
+        </w:r>
+        <w:r>
+          <w:rPr>
+            <w:noProof/>
+          </w:rPr>
+          <w:fldChar w:fldCharType="end"/>
+        </w:r>
+      </w:hyperlink>
+    </w:p>
+    <w:p>
+      <w:pPr>
         <w:pStyle w:val="Heading1"/>
       </w:pPr>
       <w:r>
         <w:lastRenderedPageBreak/>
         <w:fldChar w:fldCharType="end"/>
       </w:r>
-      <w:bookmarkStart w:id="1" w:name="_Toc79504014"/>
+      <w:bookmarkStart w:id="1" w:name="_Toc80697272"/>
       <w:r>
         <w:t>Introduction</w:t>
       </w:r>
@@ -2115,7 +2191,7 @@
                                     </pic:cNvPicPr>
                                   </pic:nvPicPr>
                                   <pic:blipFill>
-                                    <a:blip r:embed="rId7"/>
+                                    <a:blip r:embed="rId6"/>
                                     <a:stretch>
                                       <a:fillRect/>
                                     </a:stretch>
@@ -2181,11 +2257,11 @@
       <w:pPr>
         <w:pStyle w:val="Heading1"/>
       </w:pPr>
-      <w:bookmarkStart w:id="3" w:name="_Toc79504015"/>
+      <w:bookmarkStart w:id="4" w:name="_Toc80697273"/>
       <w:r>
         <w:t>WIB firmware location</w:t>
       </w:r>
-      <w:bookmarkEnd w:id="3"/>
+      <w:bookmarkEnd w:id="4"/>
     </w:p>
     <w:p>
       <w:r>
@@ -2202,7 +2278,7 @@
       <w:r>
         <w:br/>
       </w:r>
-      <w:hyperlink r:id="rId8">
+      <w:hyperlink r:id="rId7">
         <w:r>
           <w:rPr>
             <w:rStyle w:val="InternetLink"/>
@@ -2220,12 +2296,12 @@
       <w:pPr>
         <w:pStyle w:val="Heading1"/>
       </w:pPr>
-      <w:bookmarkStart w:id="4" w:name="_Toc79504016"/>
+      <w:bookmarkStart w:id="5" w:name="_Toc80697274"/>
       <w:r>
         <w:lastRenderedPageBreak/>
         <w:t>Building WIB firmware</w:t>
       </w:r>
-      <w:bookmarkEnd w:id="4"/>
+      <w:bookmarkEnd w:id="5"/>
     </w:p>
     <w:p>
       <w:r>
@@ -2334,11 +2410,11 @@
       <w:pPr>
         <w:pStyle w:val="Heading1"/>
       </w:pPr>
-      <w:bookmarkStart w:id="5" w:name="_Toc79504017"/>
+      <w:bookmarkStart w:id="6" w:name="_Toc80697275"/>
       <w:r>
         <w:t>Firmware structure</w:t>
       </w:r>
-      <w:bookmarkEnd w:id="5"/>
+      <w:bookmarkEnd w:id="6"/>
     </w:p>
     <w:p>
       <w:r>
@@ -2419,7 +2495,7 @@
                     <pic:cNvPicPr/>
                   </pic:nvPicPr>
                   <pic:blipFill>
-                    <a:blip r:embed="rId9"/>
+                    <a:blip r:embed="rId8"/>
                     <a:stretch>
                       <a:fillRect/>
                     </a:stretch>
@@ -2459,73 +2535,56 @@
         <w:t>. WIB firmware structure.</w:t>
       </w:r>
     </w:p>
+    <w:p/>
     <w:p>
       <w:pPr>
         <w:pStyle w:val="Heading2"/>
       </w:pPr>
-      <w:bookmarkStart w:id="6" w:name="_Toc79504018"/>
-      <w:r>
-        <w:t>Clock regions</w:t>
-      </w:r>
+      <w:bookmarkStart w:id="7" w:name="_Toc80697276"/>
+      <w:r>
+        <w:t>COLDATA receivers</w:t>
+      </w:r>
+      <w:bookmarkEnd w:id="7"/>
     </w:p>
     <w:p>
       <w:r>
-        <w:t xml:space="preserve">WIB firmware uses several different </w:t>
-      </w:r>
-      <w:proofErr w:type="gramStart"/>
-      <w:r>
-        <w:t>clock</w:t>
-      </w:r>
-      <w:proofErr w:type="gramEnd"/>
-      <w:r>
-        <w:t xml:space="preserve">. Some of them are synchronous to each other, others are entirely asynchronous. </w:t>
+        <w:t xml:space="preserve">The COLDATA receivers are serial receivers operating at </w:t>
+      </w:r>
+      <w:r>
+        <w:t>1.28</w:t>
+      </w:r>
+      <w:r>
+        <w:t xml:space="preserve"> Gbps bit rate. WIB receives data from 4 FEMBs, each of them has 2 COLDATA chips, and each COLDATA chip is sending data via 2 serial links. Therefore, the total count of COLDATA receivers is 4*2*2 = 16. These receivers are implemented using hard GTH IPs </w:t>
+      </w:r>
+      <w:r>
+        <w:fldChar w:fldCharType="begin"/>
+      </w:r>
+      <w:r>
+        <w:instrText>REF __RefNumPara__1872_3214169308 \r \h</w:instrText>
+      </w:r>
+      <w:r>
+        <w:fldChar w:fldCharType="separate"/>
+      </w:r>
+      <w:r>
+        <w:t>[9]</w:t>
+      </w:r>
+      <w:r>
+        <w:fldChar w:fldCharType="end"/>
+      </w:r>
+      <w:r>
+        <w:t xml:space="preserve"> available in the ZYNQ device. The output of each receiver is a 16-bit bus carrying the deserialized data.</w:t>
       </w:r>
     </w:p>
     <w:p>
       <w:pPr>
         <w:pStyle w:val="Heading2"/>
       </w:pPr>
-      <w:r>
-        <w:t>COLDATA receivers</w:t>
-      </w:r>
-      <w:bookmarkEnd w:id="6"/>
-    </w:p>
-    <w:p>
-      <w:r>
-        <w:t xml:space="preserve">The COLDATA receivers are serial receivers operating at 1.25 Gbps bit rate. WIB receives data from 4 FEMBs, each of them has 2 COLDATA chips, and each COLDATA chip is sending data via 2 serial links. Therefore, the total count of COLDATA receivers is 4*2*2 = 16. These receivers are implemented using </w:t>
-      </w:r>
+      <w:bookmarkStart w:id="8" w:name="_Toc80697277"/>
       <w:r>
         <w:lastRenderedPageBreak/>
-        <w:t xml:space="preserve">hard GTH IPs </w:t>
-      </w:r>
-      <w:r>
-        <w:fldChar w:fldCharType="begin"/>
-      </w:r>
-      <w:r>
-        <w:instrText>REF __RefNumPara__1872_3214169308 \r \h</w:instrText>
-      </w:r>
-      <w:r>
-        <w:fldChar w:fldCharType="separate"/>
-      </w:r>
-      <w:r>
-        <w:t>[9]</w:t>
-      </w:r>
-      <w:r>
-        <w:fldChar w:fldCharType="end"/>
-      </w:r>
-      <w:r>
-        <w:t xml:space="preserve"> available in the ZYNQ device. The output of each receiver is a 16-bit bus carrying the deserialized data.</w:t>
-      </w:r>
-    </w:p>
-    <w:p>
-      <w:pPr>
-        <w:pStyle w:val="Heading2"/>
-      </w:pPr>
-      <w:bookmarkStart w:id="7" w:name="_Toc79504019"/>
-      <w:r>
         <w:t>COLDATA Frame decoders</w:t>
       </w:r>
-      <w:bookmarkEnd w:id="7"/>
+      <w:bookmarkEnd w:id="8"/>
     </w:p>
     <w:p>
       <w:r>
@@ -2579,111 +2638,111 @@
       <w:pPr>
         <w:pStyle w:val="Heading2"/>
       </w:pPr>
-      <w:bookmarkStart w:id="8" w:name="_Toc79504020"/>
+      <w:bookmarkStart w:id="9" w:name="_Toc80697278"/>
       <w:r>
         <w:t>DAQ Frame Builders</w:t>
-      </w:r>
-      <w:bookmarkEnd w:id="8"/>
-    </w:p>
-    <w:p>
-      <w:r>
-        <w:t xml:space="preserve">The DAQ Frame Builder module is responsible for preparing the data for transmission to the DAQ system. The DAQ system expects the data to arrive in a format detailed in </w:t>
-      </w:r>
-      <w:r>
-        <w:fldChar w:fldCharType="begin"/>
-      </w:r>
-      <w:r>
-        <w:instrText>REF __RefNumPara__1874_3214169308 \r \h</w:instrText>
-      </w:r>
-      <w:r>
-        <w:fldChar w:fldCharType="separate"/>
-      </w:r>
-      <w:r>
-        <w:t>[4]</w:t>
-      </w:r>
-      <w:r>
-        <w:fldChar w:fldCharType="end"/>
-      </w:r>
-      <w:r>
-        <w:t xml:space="preserve">. There are two DAQ serial links: Link 0 carries data from FEMBs 0,1, and link 1 carries data from FEMBs 2,3. Each of the two Frame Builder modules prepares data for one of the DAQ links, by combining the </w:t>
-      </w:r>
-      <w:proofErr w:type="spellStart"/>
-      <w:r>
-        <w:t>deframed</w:t>
-      </w:r>
-      <w:proofErr w:type="spellEnd"/>
-      <w:r>
-        <w:t xml:space="preserve"> data arriving from corresponding COLDATA Frame decoders. The outputs of each Frame Builder are a 32-bit data bus and an additional 4-bit bus carrying K-symbol flags.</w:t>
-      </w:r>
-    </w:p>
-    <w:p>
-      <w:pPr>
-        <w:pStyle w:val="Heading2"/>
-      </w:pPr>
-      <w:bookmarkStart w:id="9" w:name="_Toc79504021"/>
-      <w:r>
-        <w:t>FELIX transmitters</w:t>
       </w:r>
       <w:bookmarkEnd w:id="9"/>
     </w:p>
     <w:p>
       <w:r>
-        <w:t xml:space="preserve">These modules are responsible for sending data prepared by Frame Builders to the FELIX boards </w:t>
+        <w:t xml:space="preserve">The DAQ Frame Builder module is responsible for preparing the data for transmission to the DAQ system. The DAQ system expects the data to arrive in a format detailed in </w:t>
       </w:r>
       <w:r>
         <w:fldChar w:fldCharType="begin"/>
       </w:r>
       <w:r>
-        <w:instrText>REF __RefNumPara__1930_3214169308 \r \h</w:instrText>
+        <w:instrText>REF __RefNumPara__1874_3214169308 \r \h</w:instrText>
       </w:r>
       <w:r>
         <w:fldChar w:fldCharType="separate"/>
       </w:r>
       <w:r>
-        <w:t>[8]</w:t>
+        <w:t>[4]</w:t>
       </w:r>
       <w:r>
         <w:fldChar w:fldCharType="end"/>
       </w:r>
       <w:r>
-        <w:t xml:space="preserve"> via 9.6192 </w:t>
+        <w:t xml:space="preserve">. There are two DAQ serial links: Link 0 carries data from FEMBs 0,1, and link 1 carries data from FEMBs 2,3. Each of the two Frame Builder modules prepares data for one of the DAQ links, by combining the </w:t>
       </w:r>
       <w:proofErr w:type="spellStart"/>
       <w:r>
-        <w:t>Gpbs</w:t>
+        <w:t>deframed</w:t>
       </w:r>
       <w:proofErr w:type="spellEnd"/>
       <w:r>
-        <w:t xml:space="preserve"> serial links. DUNE experiment is using FELIX boards to receive DAQ data from WIBs and transfer these data to storage. The FELIX transmitter modules are implemented using hard GTH IPs </w:t>
-      </w:r>
-      <w:r>
-        <w:fldChar w:fldCharType="begin"/>
-      </w:r>
-      <w:r>
-        <w:instrText>REF __RefNumPara__1872_3214169308 \r \h</w:instrText>
-      </w:r>
-      <w:r>
-        <w:fldChar w:fldCharType="separate"/>
-      </w:r>
-      <w:r>
-        <w:t>[9]</w:t>
-      </w:r>
-      <w:r>
-        <w:fldChar w:fldCharType="end"/>
-      </w:r>
-      <w:r>
-        <w:t xml:space="preserve"> available in the ZYNQ device.</w:t>
+        <w:t xml:space="preserve"> data arriving from corresponding COLDATA Frame decoders. The outputs of each Frame Builder are a 32-bit data bus and an additional 4-bit bus carrying K-symbol flags.</w:t>
       </w:r>
     </w:p>
     <w:p>
       <w:pPr>
         <w:pStyle w:val="Heading2"/>
       </w:pPr>
-      <w:bookmarkStart w:id="10" w:name="_Toc79504022"/>
+      <w:bookmarkStart w:id="10" w:name="_Toc80697279"/>
+      <w:r>
+        <w:t>FELIX transmitters</w:t>
+      </w:r>
+      <w:bookmarkEnd w:id="10"/>
+    </w:p>
+    <w:p>
+      <w:r>
+        <w:t xml:space="preserve">These modules are responsible for sending data prepared by Frame Builders to the FELIX boards </w:t>
+      </w:r>
+      <w:r>
+        <w:fldChar w:fldCharType="begin"/>
+      </w:r>
+      <w:r>
+        <w:instrText>REF __RefNumPara__1930_3214169308 \r \h</w:instrText>
+      </w:r>
+      <w:r>
+        <w:fldChar w:fldCharType="separate"/>
+      </w:r>
+      <w:r>
+        <w:t>[8]</w:t>
+      </w:r>
+      <w:r>
+        <w:fldChar w:fldCharType="end"/>
+      </w:r>
+      <w:r>
+        <w:t xml:space="preserve"> via 9.6192 </w:t>
+      </w:r>
+      <w:proofErr w:type="spellStart"/>
+      <w:r>
+        <w:t>Gpbs</w:t>
+      </w:r>
+      <w:proofErr w:type="spellEnd"/>
+      <w:r>
+        <w:t xml:space="preserve"> serial links. DUNE experiment is using FELIX boards to receive DAQ data from WIBs and transfer these data to storage. The FELIX transmitter modules are implemented using hard GTH IPs </w:t>
+      </w:r>
+      <w:r>
+        <w:fldChar w:fldCharType="begin"/>
+      </w:r>
+      <w:r>
+        <w:instrText>REF __RefNumPara__1872_3214169308 \r \h</w:instrText>
+      </w:r>
+      <w:r>
+        <w:fldChar w:fldCharType="separate"/>
+      </w:r>
+      <w:r>
+        <w:t>[9]</w:t>
+      </w:r>
+      <w:r>
+        <w:fldChar w:fldCharType="end"/>
+      </w:r>
+      <w:r>
+        <w:t xml:space="preserve"> available in the ZYNQ device.</w:t>
+      </w:r>
+    </w:p>
+    <w:p>
+      <w:pPr>
+        <w:pStyle w:val="Heading2"/>
+      </w:pPr>
+      <w:bookmarkStart w:id="11" w:name="_Toc80697280"/>
       <w:r>
         <w:t>ZYNQ CPU module</w:t>
       </w:r>
-      <w:bookmarkEnd w:id="10"/>
+      <w:bookmarkEnd w:id="11"/>
     </w:p>
     <w:p>
       <w:r>
@@ -3798,7 +3857,6 @@
               <w:spacing w:after="0" w:line="240" w:lineRule="auto"/>
             </w:pPr>
             <w:r>
-              <w:lastRenderedPageBreak/>
               <w:t>A0100000</w:t>
             </w:r>
           </w:p>
@@ -3871,6 +3929,7 @@
               <w:spacing w:after="0" w:line="240" w:lineRule="auto"/>
             </w:pPr>
             <w:r>
+              <w:lastRenderedPageBreak/>
               <w:t>A0200000</w:t>
             </w:r>
           </w:p>
@@ -3938,7 +3997,7 @@
       <w:pPr>
         <w:pStyle w:val="Caption"/>
       </w:pPr>
-      <w:bookmarkStart w:id="11" w:name="_Ref63428044"/>
+      <w:bookmarkStart w:id="12" w:name="_Ref63428044"/>
       <w:r>
         <w:t xml:space="preserve">Table </w:t>
       </w:r>
@@ -3960,7 +4019,7 @@
       <w:r>
         <w:fldChar w:fldCharType="end"/>
       </w:r>
-      <w:bookmarkEnd w:id="11"/>
+      <w:bookmarkEnd w:id="12"/>
       <w:r>
         <w:t>. WIB firmware modules and their base addresses</w:t>
       </w:r>
@@ -3974,7 +4033,7 @@
       <w:pPr>
         <w:pStyle w:val="Heading2"/>
       </w:pPr>
-      <w:bookmarkStart w:id="12" w:name="_Toc79504023"/>
+      <w:bookmarkStart w:id="13" w:name="_Toc80697281"/>
       <w:r>
         <w:t>COLDATA I</w:t>
       </w:r>
@@ -3987,7 +4046,7 @@
       <w:r>
         <w:t>C interface</w:t>
       </w:r>
-      <w:bookmarkEnd w:id="12"/>
+      <w:bookmarkEnd w:id="13"/>
     </w:p>
     <w:p>
       <w:r>
@@ -4643,7 +4702,7 @@
       <w:pPr>
         <w:pStyle w:val="Heading3"/>
       </w:pPr>
-      <w:bookmarkStart w:id="13" w:name="_Toc79504024"/>
+      <w:bookmarkStart w:id="14" w:name="_Toc80697282"/>
       <w:r>
         <w:t>How to use I</w:t>
       </w:r>
@@ -4656,7 +4715,7 @@
       <w:r>
         <w:t>C interface:</w:t>
       </w:r>
-      <w:bookmarkEnd w:id="13"/>
+      <w:bookmarkEnd w:id="14"/>
     </w:p>
     <w:p>
       <w:r>
@@ -4813,7 +4872,6 @@
         </w:numPr>
       </w:pPr>
       <w:r>
-        <w:lastRenderedPageBreak/>
         <w:t xml:space="preserve">Read </w:t>
       </w:r>
       <w:proofErr w:type="spellStart"/>
@@ -4837,6 +4895,7 @@
         <w:ind w:left="0"/>
       </w:pPr>
       <w:r>
+        <w:lastRenderedPageBreak/>
         <w:t>Note that two COLDATA I</w:t>
       </w:r>
       <w:r>
@@ -4929,7 +4988,7 @@
       <w:pPr>
         <w:pStyle w:val="Heading3"/>
       </w:pPr>
-      <w:bookmarkStart w:id="14" w:name="_Toc79504025"/>
+      <w:bookmarkStart w:id="15" w:name="_Toc80697283"/>
       <w:r>
         <w:t>COLDATA v1 I</w:t>
       </w:r>
@@ -4942,7 +5001,7 @@
       <w:r>
         <w:t>C bugs</w:t>
       </w:r>
-      <w:bookmarkEnd w:id="14"/>
+      <w:bookmarkEnd w:id="15"/>
     </w:p>
     <w:p>
       <w:r>
@@ -5063,11 +5122,11 @@
       <w:pPr>
         <w:pStyle w:val="Heading2"/>
       </w:pPr>
-      <w:bookmarkStart w:id="15" w:name="_Toc79504026"/>
+      <w:bookmarkStart w:id="16" w:name="_Toc80697284"/>
       <w:r>
         <w:t>COLDATA FAST command generator</w:t>
       </w:r>
-      <w:bookmarkEnd w:id="15"/>
+      <w:bookmarkEnd w:id="16"/>
     </w:p>
     <w:p>
       <w:r>
@@ -5513,7 +5572,6 @@
               <w:spacing w:after="0" w:line="240" w:lineRule="auto"/>
             </w:pPr>
             <w:r>
-              <w:lastRenderedPageBreak/>
               <w:t>001000</w:t>
             </w:r>
           </w:p>
@@ -5639,6 +5697,7 @@
               <w:spacing w:after="0" w:line="240" w:lineRule="auto"/>
             </w:pPr>
             <w:r>
+              <w:lastRenderedPageBreak/>
               <w:t xml:space="preserve">First EDGE command, then after a delay, ACT command programmed as COLDADC reset. COLDADC reset must end (rise) between 62.5 and 125 ns after 2M clock rising edge. This command code makes FAST command unit to issue EDGE and ACT commands with precise timing needed for correct reset procedure. Note that before using this command, ACT command must be programmed with FASTACT_COLDADC_RESET_COMMAND code. </w:t>
             </w:r>
           </w:p>
@@ -5650,6 +5709,7 @@
         <w:pStyle w:val="Caption"/>
       </w:pPr>
       <w:r>
+        <w:lastRenderedPageBreak/>
         <w:t xml:space="preserve">Table </w:t>
       </w:r>
       <w:r>
@@ -5678,11 +5738,11 @@
       <w:pPr>
         <w:pStyle w:val="Heading3"/>
       </w:pPr>
-      <w:bookmarkStart w:id="16" w:name="_Toc79504027"/>
+      <w:bookmarkStart w:id="17" w:name="_Toc80697285"/>
       <w:r>
         <w:t>How to use FAST command generator</w:t>
       </w:r>
-      <w:bookmarkEnd w:id="16"/>
+      <w:bookmarkEnd w:id="17"/>
     </w:p>
     <w:p>
       <w:pPr>
@@ -5833,7 +5893,7 @@
       <w:pPr>
         <w:pStyle w:val="Heading2"/>
       </w:pPr>
-      <w:bookmarkStart w:id="17" w:name="_Toc79504028"/>
+      <w:bookmarkStart w:id="18" w:name="_Toc80697286"/>
       <w:r>
         <w:t>I</w:t>
       </w:r>
@@ -5846,7 +5906,7 @@
       <w:r>
         <w:t>C interface for WIB on-board devices</w:t>
       </w:r>
-      <w:bookmarkEnd w:id="17"/>
+      <w:bookmarkEnd w:id="18"/>
     </w:p>
     <w:p>
       <w:r>
@@ -5889,11 +5949,11 @@
       <w:pPr>
         <w:pStyle w:val="Heading2"/>
       </w:pPr>
-      <w:bookmarkStart w:id="18" w:name="_Toc79504029"/>
+      <w:bookmarkStart w:id="19" w:name="_Toc80697287"/>
       <w:r>
         <w:t>Control and status registers</w:t>
       </w:r>
-      <w:bookmarkEnd w:id="18"/>
+      <w:bookmarkEnd w:id="19"/>
     </w:p>
     <w:p>
       <w:r>
@@ -6461,7 +6521,6 @@
                       <w:sz w:val="18"/>
                       <w:szCs w:val="18"/>
                     </w:rPr>
-                    <w:lastRenderedPageBreak/>
                     <w:t>2</w:t>
                   </w:r>
                 </w:p>
@@ -6707,6 +6766,7 @@
                       <w:sz w:val="18"/>
                       <w:szCs w:val="18"/>
                     </w:rPr>
+                    <w:lastRenderedPageBreak/>
                     <w:t>7</w:t>
                   </w:r>
                 </w:p>
@@ -9046,7 +9106,6 @@
               <w:spacing w:after="0" w:line="240" w:lineRule="auto"/>
             </w:pPr>
             <w:r>
-              <w:lastRenderedPageBreak/>
               <w:t>A00C000C</w:t>
             </w:r>
           </w:p>
@@ -9215,6 +9274,7 @@
               <w:spacing w:after="0" w:line="240" w:lineRule="auto"/>
             </w:pPr>
             <w:r>
+              <w:lastRenderedPageBreak/>
               <w:t>A00C0010</w:t>
             </w:r>
           </w:p>
@@ -10574,7 +10634,7 @@
       <w:pPr>
         <w:pStyle w:val="Caption"/>
       </w:pPr>
-      <w:bookmarkStart w:id="19" w:name="Ref_Table5_label_and_number"/>
+      <w:bookmarkStart w:id="20" w:name="Ref_Table5_label_and_number"/>
       <w:r>
         <w:t xml:space="preserve">Table </w:t>
       </w:r>
@@ -10596,7 +10656,7 @@
       <w:r>
         <w:fldChar w:fldCharType="end"/>
       </w:r>
-      <w:bookmarkEnd w:id="19"/>
+      <w:bookmarkEnd w:id="20"/>
       <w:r>
         <w:t>. Control registers</w:t>
       </w:r>
@@ -10866,14 +10926,17 @@
           <w:rFonts w:ascii="Courier New" w:hAnsi="Courier New" w:cs="Courier New"/>
           <w:b/>
         </w:rPr>
-        <w:lastRenderedPageBreak/>
         <w:t>cmd_code_trigger</w:t>
       </w:r>
       <w:proofErr w:type="spellEnd"/>
     </w:p>
     <w:p>
       <w:r>
-        <w:t xml:space="preserve">These registers support 8-bit command codes. However, the current timing endpoint has 4-bit commands, so only 4 lower bits are used in each of the registers at this time. Default for all of them is 0, which is considered invalid. Unless reprogrammed to non-zero value, the corresponding command is disabled. </w:t>
+        <w:t xml:space="preserve">These registers support 8-bit command codes. However, the current timing endpoint has 4-bit commands, so only 4 lower bits are used in each of the registers at this time. Default for all of them is 0, </w:t>
+      </w:r>
+      <w:r>
+        <w:lastRenderedPageBreak/>
+        <w:t xml:space="preserve">which is considered invalid. Unless reprogrammed to non-zero value, the corresponding command is disabled. </w:t>
       </w:r>
     </w:p>
     <w:p>
@@ -12739,17 +12802,17 @@
       <w:pPr>
         <w:pStyle w:val="Heading2"/>
       </w:pPr>
-      <w:bookmarkStart w:id="20" w:name="_Toc79504030"/>
+      <w:bookmarkStart w:id="21" w:name="_Toc80697288"/>
       <w:r>
         <w:t>Timing Endpoint</w:t>
       </w:r>
-      <w:bookmarkEnd w:id="20"/>
+      <w:bookmarkEnd w:id="21"/>
     </w:p>
     <w:p>
       <w:r>
         <w:t xml:space="preserve">This is a timing endpoint module. The only parameters that need programming are Address and Group codes. These parameters are programmed via control registers. See </w:t>
       </w:r>
-      <w:bookmarkStart w:id="21" w:name="__DdeLink__2052_3214169308"/>
+      <w:bookmarkStart w:id="22" w:name="__DdeLink__2052_3214169308"/>
       <w:proofErr w:type="spellStart"/>
       <w:r>
         <w:rPr>
@@ -12758,7 +12821,7 @@
         </w:rPr>
         <w:t>ts_addr</w:t>
       </w:r>
-      <w:bookmarkEnd w:id="21"/>
+      <w:bookmarkEnd w:id="22"/>
       <w:proofErr w:type="spellEnd"/>
       <w:r>
         <w:t xml:space="preserve"> and </w:t>
@@ -12785,11 +12848,7 @@
       </w:r>
       <w:proofErr w:type="spellEnd"/>
       <w:r>
-        <w:t xml:space="preserve"> register to reset the endpoint, </w:t>
-      </w:r>
-      <w:r>
-        <w:lastRenderedPageBreak/>
-        <w:t xml:space="preserve">by writing 1 and then 0. The source code for this module is provided by the timing system developers. More details can be found in </w:t>
+        <w:t xml:space="preserve"> register to reset the endpoint, by writing 1 and then 0. The source code for this module is provided by the timing system developers. More details can be found in </w:t>
       </w:r>
       <w:r>
         <w:fldChar w:fldCharType="begin"/>
@@ -12814,11 +12873,12 @@
       <w:pPr>
         <w:pStyle w:val="Heading2"/>
       </w:pPr>
-      <w:bookmarkStart w:id="22" w:name="_Toc79504031"/>
-      <w:r>
+      <w:bookmarkStart w:id="23" w:name="_Toc80697289"/>
+      <w:r>
+        <w:lastRenderedPageBreak/>
         <w:t>DAQ spy memory</w:t>
       </w:r>
-      <w:bookmarkEnd w:id="22"/>
+      <w:bookmarkEnd w:id="23"/>
     </w:p>
     <w:p>
       <w:r>
@@ -12829,11 +12889,11 @@
       <w:pPr>
         <w:pStyle w:val="Heading3"/>
       </w:pPr>
-      <w:bookmarkStart w:id="23" w:name="_Toc79504032"/>
+      <w:bookmarkStart w:id="24" w:name="_Toc80697290"/>
       <w:r>
         <w:t>Preliminary steps</w:t>
       </w:r>
-      <w:bookmarkEnd w:id="23"/>
+      <w:bookmarkEnd w:id="24"/>
     </w:p>
     <w:p>
       <w:pPr>
@@ -12920,11 +12980,11 @@
       <w:pPr>
         <w:pStyle w:val="Heading3"/>
       </w:pPr>
-      <w:bookmarkStart w:id="24" w:name="_Toc79504033"/>
+      <w:bookmarkStart w:id="25" w:name="_Toc80697291"/>
       <w:r>
         <w:t>Operation with the trigger distributed by TLU</w:t>
       </w:r>
-      <w:bookmarkEnd w:id="24"/>
+      <w:bookmarkEnd w:id="25"/>
     </w:p>
     <w:p>
       <w:pPr>
@@ -13288,12 +13348,11 @@
       <w:pPr>
         <w:pStyle w:val="Heading3"/>
       </w:pPr>
-      <w:bookmarkStart w:id="25" w:name="_Toc79504034"/>
-      <w:r>
-        <w:lastRenderedPageBreak/>
+      <w:bookmarkStart w:id="26" w:name="_Toc80697292"/>
+      <w:r>
         <w:t>Operation with the software trigger</w:t>
       </w:r>
-      <w:bookmarkEnd w:id="25"/>
+      <w:bookmarkEnd w:id="26"/>
     </w:p>
     <w:p>
       <w:pPr>
@@ -13365,6 +13424,7 @@
         </w:numPr>
       </w:pPr>
       <w:r>
+        <w:lastRenderedPageBreak/>
         <w:t xml:space="preserve">Stop recording by setting </w:t>
       </w:r>
       <w:proofErr w:type="spellStart"/>
@@ -13486,11 +13546,182 @@
       <w:pPr>
         <w:pStyle w:val="Heading1"/>
       </w:pPr>
-      <w:bookmarkStart w:id="26" w:name="_Toc79504035"/>
+      <w:bookmarkStart w:id="27" w:name="_Toc80697293"/>
+      <w:r>
+        <w:t>Clock regions</w:t>
+      </w:r>
+      <w:bookmarkEnd w:id="27"/>
+    </w:p>
+    <w:p>
+      <w:r>
+        <w:t xml:space="preserve">WIB firmware uses several different clocks. Some of them are synchronous to each other, others are entirely asynchronous. </w:t>
+      </w:r>
+      <w:r>
+        <w:fldChar w:fldCharType="begin"/>
+      </w:r>
+      <w:r>
+        <w:instrText xml:space="preserve"> REF _Ref80696144 \h </w:instrText>
+      </w:r>
+      <w:r>
+        <w:fldChar w:fldCharType="separate"/>
+      </w:r>
+      <w:r>
+        <w:t xml:space="preserve">Figure </w:t>
+      </w:r>
+      <w:r>
+        <w:rPr>
+          <w:noProof/>
+        </w:rPr>
+        <w:t>3</w:t>
+      </w:r>
+      <w:r>
+        <w:fldChar w:fldCharType="end"/>
+      </w:r>
+      <w:r>
+        <w:t xml:space="preserve"> shows the clock schematics of the WIB data path. </w:t>
+      </w:r>
+    </w:p>
+    <w:p>
+      <w:pPr>
+        <w:keepNext/>
+      </w:pPr>
+      <w:r>
+        <w:rPr>
+          <w:noProof/>
+        </w:rPr>
+        <w:lastRenderedPageBreak/>
+        <w:drawing>
+          <wp:inline distT="0" distB="0" distL="0" distR="0" wp14:anchorId="0F8E9339" wp14:editId="6BB2A003">
+            <wp:extent cx="6124575" cy="7400925"/>
+            <wp:effectExtent l="0" t="0" r="9525" b="9525"/>
+            <wp:docPr id="3" name="Picture 3" descr="Diagram&#10;&#10;Description automatically generated"/>
+            <wp:cNvGraphicFramePr>
+              <a:graphicFrameLocks xmlns:a="http://schemas.openxmlformats.org/drawingml/2006/main" noChangeAspect="1"/>
+            </wp:cNvGraphicFramePr>
+            <a:graphic xmlns:a="http://schemas.openxmlformats.org/drawingml/2006/main">
+              <a:graphicData uri="http://schemas.openxmlformats.org/drawingml/2006/picture">
+                <pic:pic xmlns:pic="http://schemas.openxmlformats.org/drawingml/2006/picture">
+                  <pic:nvPicPr>
+                    <pic:cNvPr id="3" name="Picture 3" descr="Diagram&#10;&#10;Description automatically generated"/>
+                    <pic:cNvPicPr>
+                      <a:picLocks noChangeAspect="1" noChangeArrowheads="1"/>
+                    </pic:cNvPicPr>
+                  </pic:nvPicPr>
+                  <pic:blipFill>
+                    <a:blip r:embed="rId9">
+                      <a:extLst>
+                        <a:ext uri="{28A0092B-C50C-407E-A947-70E740481C1C}">
+                          <a14:useLocalDpi xmlns:a14="http://schemas.microsoft.com/office/drawing/2010/main" val="0"/>
+                        </a:ext>
+                      </a:extLst>
+                    </a:blip>
+                    <a:srcRect/>
+                    <a:stretch>
+                      <a:fillRect/>
+                    </a:stretch>
+                  </pic:blipFill>
+                  <pic:spPr bwMode="auto">
+                    <a:xfrm>
+                      <a:off x="0" y="0"/>
+                      <a:ext cx="6124575" cy="7400925"/>
+                    </a:xfrm>
+                    <a:prstGeom prst="rect">
+                      <a:avLst/>
+                    </a:prstGeom>
+                    <a:noFill/>
+                  </pic:spPr>
+                </pic:pic>
+              </a:graphicData>
+            </a:graphic>
+          </wp:inline>
+        </w:drawing>
+      </w:r>
+    </w:p>
+    <w:p>
+      <w:pPr>
+        <w:pStyle w:val="Caption"/>
+      </w:pPr>
+      <w:bookmarkStart w:id="28" w:name="_Ref80696144"/>
+      <w:r>
+        <w:t xml:space="preserve">Figure </w:t>
+      </w:r>
+      <w:fldSimple w:instr=" SEQ Figure \* ARABIC ">
+        <w:r>
+          <w:rPr>
+            <w:noProof/>
+          </w:rPr>
+          <w:t>3</w:t>
+        </w:r>
+      </w:fldSimple>
+      <w:bookmarkEnd w:id="28"/>
+      <w:r>
+        <w:t>. WIB data path clock schematics</w:t>
+      </w:r>
+    </w:p>
+    <w:p>
+      <w:r>
+        <w:t xml:space="preserve">The data arrive from COLDATA chips over 1.28 Gbps serial links. The reference clocks for these links have an option to be generated by standalone oscillators on each FEMB, so WIB firmware assumes that FEMB </w:t>
+      </w:r>
+      <w:r>
+        <w:lastRenderedPageBreak/>
+        <w:t xml:space="preserve">reference clocks may be asynchronous to each other. Therefore, the recovered RX clocks from CODATA serial receivers are used as inputs to the Clock Domain Crossing (CDC) modules inside COLDATA Frame Decoders. The data from all COLDATA receivers are brought to the </w:t>
+      </w:r>
+      <w:r>
+        <w:t xml:space="preserve">domain of the </w:t>
+      </w:r>
+      <w:r>
+        <w:t xml:space="preserve">single Frame clock, running at 130 </w:t>
+      </w:r>
+      <w:proofErr w:type="spellStart"/>
+      <w:r>
+        <w:t>MHz.</w:t>
+      </w:r>
+      <w:proofErr w:type="spellEnd"/>
+      <w:r>
+        <w:t xml:space="preserve"> This frequency is selected to be slightly above the doubled frequency of the recovered RX clocks (64 MHz * 2 = 128 MHz). The doubling requirement is related to the fact that the Frame decoder processes the data from each COLDATA receiver one byte in each clock period. This greatly simplifies the Frame decoder logic but requires double processing frequency. The requirement of the Frame decoder clock frequency to be slightly higher than doubled recovered RX clock is to guarantee that the FIFOs in the CDC module never overflow.</w:t>
+      </w:r>
+    </w:p>
+    <w:p>
+      <w:r>
+        <w:t xml:space="preserve">The </w:t>
+      </w:r>
+      <w:proofErr w:type="spellStart"/>
+      <w:r>
+        <w:t>deframed</w:t>
+      </w:r>
+      <w:proofErr w:type="spellEnd"/>
+      <w:r>
+        <w:t xml:space="preserve"> data are passed to DAQ Frame builder, which builds the data frames for DAQ transmission using the same Frame clock. The prepared DAQ data frames are then transferred into FELIX transmitter clock domain using another CDC module. The FELIX transmitter clock is taken from the “fabric clock” output of the GTH hard IP.</w:t>
+      </w:r>
+      <w:r>
+        <w:t xml:space="preserve"> Note that the frequency of the FELIX transmitter clock is a multiple of LHC machine frequency: 40.079 MHz * 6 = 240.474 </w:t>
+      </w:r>
+      <w:proofErr w:type="spellStart"/>
+      <w:r>
+        <w:t>MHz.</w:t>
+      </w:r>
+      <w:proofErr w:type="spellEnd"/>
+    </w:p>
+    <w:p>
+      <w:r>
+        <w:t xml:space="preserve">The 64-bit time stamp arriving from the timing master via timing endpoint </w:t>
+      </w:r>
+      <w:r>
+        <w:t>must</w:t>
+      </w:r>
+      <w:r>
+        <w:t xml:space="preserve"> be brought into the Frame clock domain before it can be used by DAQ Frame builder. This is achieved by using another CDC module.</w:t>
+      </w:r>
+    </w:p>
+    <w:p>
+      <w:pPr>
+        <w:pStyle w:val="Heading1"/>
+      </w:pPr>
+      <w:bookmarkStart w:id="29" w:name="_Toc80697294"/>
       <w:r>
         <w:t>References</w:t>
       </w:r>
-      <w:bookmarkEnd w:id="26"/>
+      <w:bookmarkEnd w:id="29"/>
     </w:p>
     <w:p>
       <w:pPr>
@@ -13500,8 +13731,8 @@
           <w:numId w:val="6"/>
         </w:numPr>
       </w:pPr>
-      <w:bookmarkStart w:id="27" w:name="__RefNumPara__1934_3214169308"/>
-      <w:bookmarkEnd w:id="27"/>
+      <w:bookmarkStart w:id="30" w:name="__RefNumPara__1934_3214169308"/>
+      <w:bookmarkEnd w:id="30"/>
       <w:r>
         <w:t>WIB firmware requirements</w:t>
       </w:r>
@@ -13517,8 +13748,8 @@
           <w:numId w:val="6"/>
         </w:numPr>
       </w:pPr>
-      <w:bookmarkStart w:id="28" w:name="__RefNumPara__1868_3214169308"/>
-      <w:bookmarkEnd w:id="28"/>
+      <w:bookmarkStart w:id="31" w:name="__RefNumPara__1868_3214169308"/>
+      <w:bookmarkEnd w:id="31"/>
       <w:r>
         <w:t>WIB hardware manual</w:t>
       </w:r>
@@ -13531,11 +13762,11 @@
           <w:numId w:val="6"/>
         </w:numPr>
       </w:pPr>
-      <w:bookmarkStart w:id="29" w:name="_Ref79345023"/>
+      <w:bookmarkStart w:id="32" w:name="_Ref79345023"/>
       <w:r>
         <w:t>WIB schematics</w:t>
       </w:r>
-      <w:bookmarkEnd w:id="29"/>
+      <w:bookmarkEnd w:id="32"/>
       <w:r>
         <w:t xml:space="preserve"> (</w:t>
       </w:r>
@@ -13554,9 +13785,9 @@
           <w:numId w:val="6"/>
         </w:numPr>
       </w:pPr>
-      <w:bookmarkStart w:id="30" w:name="__RefNumPara__1874_3214169308"/>
-      <w:bookmarkStart w:id="31" w:name="_Ref54002436"/>
-      <w:bookmarkEnd w:id="30"/>
+      <w:bookmarkStart w:id="33" w:name="__RefNumPara__1874_3214169308"/>
+      <w:bookmarkStart w:id="34" w:name="_Ref54002436"/>
+      <w:bookmarkEnd w:id="33"/>
       <w:r>
         <w:t>File “</w:t>
       </w:r>
@@ -13570,7 +13801,7 @@
       <w:r>
         <w:t>” in git repository, doc directory.</w:t>
       </w:r>
-      <w:bookmarkEnd w:id="31"/>
+      <w:bookmarkEnd w:id="34"/>
     </w:p>
     <w:p>
       <w:pPr>
@@ -13580,8 +13811,8 @@
           <w:numId w:val="6"/>
         </w:numPr>
       </w:pPr>
-      <w:bookmarkStart w:id="32" w:name="__RefNumPara__1864_3214169308"/>
-      <w:bookmarkEnd w:id="32"/>
+      <w:bookmarkStart w:id="35" w:name="__RefNumPara__1864_3214169308"/>
+      <w:bookmarkEnd w:id="35"/>
       <w:r>
         <w:t>COLDATA datasheet</w:t>
       </w:r>
@@ -13594,8 +13825,8 @@
           <w:numId w:val="6"/>
         </w:numPr>
       </w:pPr>
-      <w:bookmarkStart w:id="33" w:name="__RefNumPara__1866_3214169308"/>
-      <w:bookmarkEnd w:id="33"/>
+      <w:bookmarkStart w:id="36" w:name="__RefNumPara__1866_3214169308"/>
+      <w:bookmarkEnd w:id="36"/>
       <w:r>
         <w:t>COLDADC datasheet</w:t>
       </w:r>
@@ -13608,8 +13839,8 @@
           <w:numId w:val="6"/>
         </w:numPr>
       </w:pPr>
-      <w:bookmarkStart w:id="34" w:name="__RefNumPara__1870_3214169308"/>
-      <w:bookmarkEnd w:id="34"/>
+      <w:bookmarkStart w:id="37" w:name="__RefNumPara__1870_3214169308"/>
+      <w:bookmarkEnd w:id="37"/>
       <w:r>
         <w:t>DUNE Timing System – Single Phase Firmware</w:t>
       </w:r>
@@ -13622,8 +13853,8 @@
           <w:numId w:val="6"/>
         </w:numPr>
       </w:pPr>
-      <w:bookmarkStart w:id="35" w:name="__RefNumPara__1930_3214169308"/>
-      <w:bookmarkEnd w:id="35"/>
+      <w:bookmarkStart w:id="38" w:name="__RefNumPara__1930_3214169308"/>
+      <w:bookmarkEnd w:id="38"/>
       <w:r>
         <w:t>FELIX manual</w:t>
       </w:r>
@@ -13636,7 +13867,7 @@
           <w:numId w:val="6"/>
         </w:numPr>
       </w:pPr>
-      <w:bookmarkStart w:id="36" w:name="_Ref79346703"/>
+      <w:bookmarkStart w:id="39" w:name="_Ref79346703"/>
       <w:proofErr w:type="spellStart"/>
       <w:r>
         <w:t>Ultrascale</w:t>
@@ -13645,7 +13876,7 @@
       <w:r>
         <w:t xml:space="preserve"> + ZYNQ manual</w:t>
       </w:r>
-      <w:bookmarkEnd w:id="36"/>
+      <w:bookmarkEnd w:id="39"/>
     </w:p>
     <w:p>
       <w:pPr>
@@ -13655,8 +13886,8 @@
           <w:numId w:val="6"/>
         </w:numPr>
       </w:pPr>
-      <w:bookmarkStart w:id="37" w:name="__RefNumPara__1872_3214169308"/>
-      <w:bookmarkEnd w:id="37"/>
+      <w:bookmarkStart w:id="40" w:name="__RefNumPara__1872_3214169308"/>
+      <w:bookmarkEnd w:id="40"/>
       <w:proofErr w:type="spellStart"/>
       <w:r>
         <w:t>Ultrascale</w:t>
@@ -13670,11 +13901,11 @@
       <w:pPr>
         <w:pStyle w:val="Heading1"/>
       </w:pPr>
-      <w:bookmarkStart w:id="38" w:name="_Toc79504036"/>
+      <w:bookmarkStart w:id="41" w:name="_Toc80697295"/>
       <w:r>
         <w:t>Revision table</w:t>
       </w:r>
-      <w:bookmarkEnd w:id="38"/>
+      <w:bookmarkEnd w:id="41"/>
     </w:p>
     <w:tbl>
       <w:tblPr>
@@ -13981,6 +14212,7 @@
               <w:spacing w:after="0" w:line="240" w:lineRule="auto"/>
             </w:pPr>
             <w:r>
+              <w:lastRenderedPageBreak/>
               <w:t>2021-03-17</w:t>
             </w:r>
           </w:p>
@@ -14019,7 +14251,6 @@
               <w:spacing w:after="0" w:line="240" w:lineRule="auto"/>
             </w:pPr>
             <w:r>
-              <w:lastRenderedPageBreak/>
               <w:t xml:space="preserve">Replaced reference </w:t>
             </w:r>
             <w:r>
@@ -14054,7 +14285,6 @@
               <w:spacing w:after="0" w:line="240" w:lineRule="auto"/>
             </w:pPr>
             <w:r>
-              <w:lastRenderedPageBreak/>
               <w:t>2021-03-22</w:t>
             </w:r>
           </w:p>
@@ -14078,6 +14308,9 @@
         <w:tc>
           <w:tcPr>
             <w:tcW w:w="1884" w:type="dxa"/>
+            <w:tcBorders>
+              <w:bottom w:val="single" w:sz="4" w:space="0" w:color="auto"/>
+            </w:tcBorders>
             <w:shd w:val="clear" w:color="auto" w:fill="auto"/>
           </w:tcPr>
           <w:p>
@@ -14092,6 +14325,9 @@
         <w:tc>
           <w:tcPr>
             <w:tcW w:w="7465" w:type="dxa"/>
+            <w:tcBorders>
+              <w:bottom w:val="single" w:sz="4" w:space="0" w:color="auto"/>
+            </w:tcBorders>
             <w:shd w:val="clear" w:color="auto" w:fill="auto"/>
           </w:tcPr>
           <w:p>
@@ -14117,7 +14353,8 @@
           <w:tcPr>
             <w:tcW w:w="1884" w:type="dxa"/>
             <w:tcBorders>
-              <w:top w:val="nil"/>
+              <w:top w:val="single" w:sz="4" w:space="0" w:color="auto"/>
+              <w:bottom w:val="single" w:sz="4" w:space="0" w:color="auto"/>
             </w:tcBorders>
             <w:shd w:val="clear" w:color="auto" w:fill="auto"/>
           </w:tcPr>
@@ -14134,7 +14371,8 @@
           <w:tcPr>
             <w:tcW w:w="7465" w:type="dxa"/>
             <w:tcBorders>
-              <w:top w:val="nil"/>
+              <w:top w:val="single" w:sz="4" w:space="0" w:color="auto"/>
+              <w:bottom w:val="single" w:sz="4" w:space="0" w:color="auto"/>
             </w:tcBorders>
             <w:shd w:val="clear" w:color="auto" w:fill="auto"/>
           </w:tcPr>
@@ -14161,6 +14399,42 @@
             </w:r>
             <w:r>
               <w:t xml:space="preserve"> control and status registers</w:t>
+            </w:r>
+          </w:p>
+        </w:tc>
+      </w:tr>
+      <w:tr>
+        <w:tc>
+          <w:tcPr>
+            <w:tcW w:w="1884" w:type="dxa"/>
+            <w:tcBorders>
+              <w:top w:val="single" w:sz="4" w:space="0" w:color="auto"/>
+            </w:tcBorders>
+            <w:shd w:val="clear" w:color="auto" w:fill="auto"/>
+          </w:tcPr>
+          <w:p>
+            <w:pPr>
+              <w:spacing w:after="0" w:line="240" w:lineRule="auto"/>
+            </w:pPr>
+            <w:r>
+              <w:t>2021-08-24</w:t>
+            </w:r>
+          </w:p>
+        </w:tc>
+        <w:tc>
+          <w:tcPr>
+            <w:tcW w:w="7465" w:type="dxa"/>
+            <w:tcBorders>
+              <w:top w:val="single" w:sz="4" w:space="0" w:color="auto"/>
+            </w:tcBorders>
+            <w:shd w:val="clear" w:color="auto" w:fill="auto"/>
+          </w:tcPr>
+          <w:p>
+            <w:pPr>
+              <w:spacing w:after="0" w:line="240" w:lineRule="auto"/>
+            </w:pPr>
+            <w:r>
+              <w:t>Added Clock regions section</w:t>
             </w:r>
           </w:p>
         </w:tc>

</xml_diff>

<commit_message>
added section about CRC error flags
</commit_message>
<xml_diff>
--- a/doc/WIB_firmware.docx
+++ b/doc/WIB_firmware.docx
@@ -67,7 +67,7 @@
         </w:rPr>
         <w:fldChar w:fldCharType="separate"/>
       </w:r>
-      <w:hyperlink w:anchor="_Toc112152483" w:history="1">
+      <w:hyperlink w:anchor="_Toc112168801" w:history="1">
         <w:r>
           <w:rPr>
             <w:rStyle w:val="Hyperlink"/>
@@ -105,7 +105,7 @@
           <w:rPr>
             <w:noProof/>
           </w:rPr>
-          <w:instrText xml:space="preserve"> PAGEREF _Toc112152483 \h </w:instrText>
+          <w:instrText xml:space="preserve"> PAGEREF _Toc112168801 \h </w:instrText>
         </w:r>
         <w:r>
           <w:rPr>
@@ -143,7 +143,7 @@
           <w:noProof/>
         </w:rPr>
       </w:pPr>
-      <w:hyperlink w:anchor="_Toc112152484" w:history="1">
+      <w:hyperlink w:anchor="_Toc112168802" w:history="1">
         <w:r>
           <w:rPr>
             <w:rStyle w:val="Hyperlink"/>
@@ -181,7 +181,7 @@
           <w:rPr>
             <w:noProof/>
           </w:rPr>
-          <w:instrText xml:space="preserve"> PAGEREF _Toc112152484 \h </w:instrText>
+          <w:instrText xml:space="preserve"> PAGEREF _Toc112168802 \h </w:instrText>
         </w:r>
         <w:r>
           <w:rPr>
@@ -219,7 +219,7 @@
           <w:noProof/>
         </w:rPr>
       </w:pPr>
-      <w:hyperlink w:anchor="_Toc112152485" w:history="1">
+      <w:hyperlink w:anchor="_Toc112168803" w:history="1">
         <w:r>
           <w:rPr>
             <w:rStyle w:val="Hyperlink"/>
@@ -257,7 +257,7 @@
           <w:rPr>
             <w:noProof/>
           </w:rPr>
-          <w:instrText xml:space="preserve"> PAGEREF _Toc112152485 \h </w:instrText>
+          <w:instrText xml:space="preserve"> PAGEREF _Toc112168803 \h </w:instrText>
         </w:r>
         <w:r>
           <w:rPr>
@@ -295,7 +295,7 @@
           <w:noProof/>
         </w:rPr>
       </w:pPr>
-      <w:hyperlink w:anchor="_Toc112152486" w:history="1">
+      <w:hyperlink w:anchor="_Toc112168804" w:history="1">
         <w:r>
           <w:rPr>
             <w:rStyle w:val="Hyperlink"/>
@@ -333,7 +333,7 @@
           <w:rPr>
             <w:noProof/>
           </w:rPr>
-          <w:instrText xml:space="preserve"> PAGEREF _Toc112152486 \h </w:instrText>
+          <w:instrText xml:space="preserve"> PAGEREF _Toc112168804 \h </w:instrText>
         </w:r>
         <w:r>
           <w:rPr>
@@ -371,7 +371,7 @@
           <w:noProof/>
         </w:rPr>
       </w:pPr>
-      <w:hyperlink w:anchor="_Toc112152487" w:history="1">
+      <w:hyperlink w:anchor="_Toc112168805" w:history="1">
         <w:r>
           <w:rPr>
             <w:rStyle w:val="Hyperlink"/>
@@ -409,7 +409,7 @@
           <w:rPr>
             <w:noProof/>
           </w:rPr>
-          <w:instrText xml:space="preserve"> PAGEREF _Toc112152487 \h </w:instrText>
+          <w:instrText xml:space="preserve"> PAGEREF _Toc112168805 \h </w:instrText>
         </w:r>
         <w:r>
           <w:rPr>
@@ -447,7 +447,7 @@
           <w:noProof/>
         </w:rPr>
       </w:pPr>
-      <w:hyperlink w:anchor="_Toc112152488" w:history="1">
+      <w:hyperlink w:anchor="_Toc112168806" w:history="1">
         <w:r>
           <w:rPr>
             <w:rStyle w:val="Hyperlink"/>
@@ -485,7 +485,83 @@
           <w:rPr>
             <w:noProof/>
           </w:rPr>
-          <w:instrText xml:space="preserve"> PAGEREF _Toc112152488 \h </w:instrText>
+          <w:instrText xml:space="preserve"> PAGEREF _Toc112168806 \h </w:instrText>
+        </w:r>
+        <w:r>
+          <w:rPr>
+            <w:noProof/>
+          </w:rPr>
+        </w:r>
+        <w:r>
+          <w:rPr>
+            <w:noProof/>
+          </w:rPr>
+          <w:fldChar w:fldCharType="separate"/>
+        </w:r>
+        <w:r>
+          <w:rPr>
+            <w:noProof/>
+          </w:rPr>
+          <w:t>7</w:t>
+        </w:r>
+        <w:r>
+          <w:rPr>
+            <w:noProof/>
+          </w:rPr>
+          <w:fldChar w:fldCharType="end"/>
+        </w:r>
+      </w:hyperlink>
+    </w:p>
+    <w:p>
+      <w:pPr>
+        <w:pStyle w:val="TOC3"/>
+        <w:tabs>
+          <w:tab w:val="left" w:pos="1320"/>
+        </w:tabs>
+        <w:rPr>
+          <w:rFonts w:eastAsiaTheme="minorEastAsia" w:cstheme="minorBidi"/>
+          <w:noProof/>
+        </w:rPr>
+      </w:pPr>
+      <w:hyperlink w:anchor="_Toc112168807" w:history="1">
+        <w:r>
+          <w:rPr>
+            <w:rStyle w:val="Hyperlink"/>
+            <w:noProof/>
+          </w:rPr>
+          <w:t>4.2.1</w:t>
+        </w:r>
+        <w:r>
+          <w:rPr>
+            <w:rFonts w:eastAsiaTheme="minorEastAsia" w:cstheme="minorBidi"/>
+            <w:noProof/>
+          </w:rPr>
+          <w:tab/>
+        </w:r>
+        <w:r>
+          <w:rPr>
+            <w:rStyle w:val="Hyperlink"/>
+            <w:noProof/>
+          </w:rPr>
+          <w:t>CRC error flags</w:t>
+        </w:r>
+        <w:r>
+          <w:rPr>
+            <w:noProof/>
+          </w:rPr>
+          <w:tab/>
+        </w:r>
+        <w:r>
+          <w:rPr>
+            <w:noProof/>
+          </w:rPr>
+          <w:fldChar w:fldCharType="begin"/>
+        </w:r>
+        <w:r>
+          <w:rPr>
+            <w:noProof/>
+          </w:rPr>
+          <w:instrText xml:space="preserve"> PAGEREF _Toc112168807 \h </w:instrText>
         </w:r>
         <w:r>
           <w:rPr>
@@ -523,7 +599,7 @@
           <w:noProof/>
         </w:rPr>
       </w:pPr>
-      <w:hyperlink w:anchor="_Toc112152489" w:history="1">
+      <w:hyperlink w:anchor="_Toc112168808" w:history="1">
         <w:r>
           <w:rPr>
             <w:rStyle w:val="Hyperlink"/>
@@ -561,7 +637,7 @@
           <w:rPr>
             <w:noProof/>
           </w:rPr>
-          <w:instrText xml:space="preserve"> PAGEREF _Toc112152489 \h </w:instrText>
+          <w:instrText xml:space="preserve"> PAGEREF _Toc112168808 \h </w:instrText>
         </w:r>
         <w:r>
           <w:rPr>
@@ -599,7 +675,7 @@
           <w:noProof/>
         </w:rPr>
       </w:pPr>
-      <w:hyperlink w:anchor="_Toc112152490" w:history="1">
+      <w:hyperlink w:anchor="_Toc112168809" w:history="1">
         <w:r>
           <w:rPr>
             <w:rStyle w:val="Hyperlink"/>
@@ -637,7 +713,7 @@
           <w:rPr>
             <w:noProof/>
           </w:rPr>
-          <w:instrText xml:space="preserve"> PAGEREF _Toc112152490 \h </w:instrText>
+          <w:instrText xml:space="preserve"> PAGEREF _Toc112168809 \h </w:instrText>
         </w:r>
         <w:r>
           <w:rPr>
@@ -675,7 +751,7 @@
           <w:noProof/>
         </w:rPr>
       </w:pPr>
-      <w:hyperlink w:anchor="_Toc112152491" w:history="1">
+      <w:hyperlink w:anchor="_Toc112168810" w:history="1">
         <w:r>
           <w:rPr>
             <w:rStyle w:val="Hyperlink"/>
@@ -713,7 +789,7 @@
           <w:rPr>
             <w:noProof/>
           </w:rPr>
-          <w:instrText xml:space="preserve"> PAGEREF _Toc112152491 \h </w:instrText>
+          <w:instrText xml:space="preserve"> PAGEREF _Toc112168810 \h </w:instrText>
         </w:r>
         <w:r>
           <w:rPr>
@@ -751,7 +827,7 @@
           <w:noProof/>
         </w:rPr>
       </w:pPr>
-      <w:hyperlink w:anchor="_Toc112152492" w:history="1">
+      <w:hyperlink w:anchor="_Toc112168811" w:history="1">
         <w:r>
           <w:rPr>
             <w:rStyle w:val="Hyperlink"/>
@@ -804,7 +880,7 @@
           <w:rPr>
             <w:noProof/>
           </w:rPr>
-          <w:instrText xml:space="preserve"> PAGEREF _Toc112152492 \h </w:instrText>
+          <w:instrText xml:space="preserve"> PAGEREF _Toc112168811 \h </w:instrText>
         </w:r>
         <w:r>
           <w:rPr>
@@ -842,7 +918,7 @@
           <w:noProof/>
         </w:rPr>
       </w:pPr>
-      <w:hyperlink w:anchor="_Toc112152493" w:history="1">
+      <w:hyperlink w:anchor="_Toc112168812" w:history="1">
         <w:r>
           <w:rPr>
             <w:rStyle w:val="Hyperlink"/>
@@ -895,7 +971,7 @@
           <w:rPr>
             <w:noProof/>
           </w:rPr>
-          <w:instrText xml:space="preserve"> PAGEREF _Toc112152493 \h </w:instrText>
+          <w:instrText xml:space="preserve"> PAGEREF _Toc112168812 \h </w:instrText>
         </w:r>
         <w:r>
           <w:rPr>
@@ -933,7 +1009,7 @@
           <w:noProof/>
         </w:rPr>
       </w:pPr>
-      <w:hyperlink w:anchor="_Toc112152494" w:history="1">
+      <w:hyperlink w:anchor="_Toc112168813" w:history="1">
         <w:r>
           <w:rPr>
             <w:rStyle w:val="Hyperlink"/>
@@ -986,7 +1062,7 @@
           <w:rPr>
             <w:noProof/>
           </w:rPr>
-          <w:instrText xml:space="preserve"> PAGEREF _Toc112152494 \h </w:instrText>
+          <w:instrText xml:space="preserve"> PAGEREF _Toc112168813 \h </w:instrText>
         </w:r>
         <w:r>
           <w:rPr>
@@ -1024,7 +1100,7 @@
           <w:noProof/>
         </w:rPr>
       </w:pPr>
-      <w:hyperlink w:anchor="_Toc112152495" w:history="1">
+      <w:hyperlink w:anchor="_Toc112168814" w:history="1">
         <w:r>
           <w:rPr>
             <w:rStyle w:val="Hyperlink"/>
@@ -1077,7 +1153,7 @@
           <w:rPr>
             <w:noProof/>
           </w:rPr>
-          <w:instrText xml:space="preserve"> PAGEREF _Toc112152495 \h </w:instrText>
+          <w:instrText xml:space="preserve"> PAGEREF _Toc112168814 \h </w:instrText>
         </w:r>
         <w:r>
           <w:rPr>
@@ -1115,7 +1191,7 @@
           <w:noProof/>
         </w:rPr>
       </w:pPr>
-      <w:hyperlink w:anchor="_Toc112152496" w:history="1">
+      <w:hyperlink w:anchor="_Toc112168815" w:history="1">
         <w:r>
           <w:rPr>
             <w:rStyle w:val="Hyperlink"/>
@@ -1153,7 +1229,7 @@
           <w:rPr>
             <w:noProof/>
           </w:rPr>
-          <w:instrText xml:space="preserve"> PAGEREF _Toc112152496 \h </w:instrText>
+          <w:instrText xml:space="preserve"> PAGEREF _Toc112168815 \h </w:instrText>
         </w:r>
         <w:r>
           <w:rPr>
@@ -1191,7 +1267,7 @@
           <w:noProof/>
         </w:rPr>
       </w:pPr>
-      <w:hyperlink w:anchor="_Toc112152497" w:history="1">
+      <w:hyperlink w:anchor="_Toc112168816" w:history="1">
         <w:r>
           <w:rPr>
             <w:rStyle w:val="Hyperlink"/>
@@ -1229,7 +1305,7 @@
           <w:rPr>
             <w:noProof/>
           </w:rPr>
-          <w:instrText xml:space="preserve"> PAGEREF _Toc112152497 \h </w:instrText>
+          <w:instrText xml:space="preserve"> PAGEREF _Toc112168816 \h </w:instrText>
         </w:r>
         <w:r>
           <w:rPr>
@@ -1267,7 +1343,7 @@
           <w:noProof/>
         </w:rPr>
       </w:pPr>
-      <w:hyperlink w:anchor="_Toc112152498" w:history="1">
+      <w:hyperlink w:anchor="_Toc112168817" w:history="1">
         <w:r>
           <w:rPr>
             <w:rStyle w:val="Hyperlink"/>
@@ -1305,7 +1381,7 @@
           <w:rPr>
             <w:noProof/>
           </w:rPr>
-          <w:instrText xml:space="preserve"> PAGEREF _Toc112152498 \h </w:instrText>
+          <w:instrText xml:space="preserve"> PAGEREF _Toc112168817 \h </w:instrText>
         </w:r>
         <w:r>
           <w:rPr>
@@ -1343,7 +1419,7 @@
           <w:noProof/>
         </w:rPr>
       </w:pPr>
-      <w:hyperlink w:anchor="_Toc112152499" w:history="1">
+      <w:hyperlink w:anchor="_Toc112168818" w:history="1">
         <w:r>
           <w:rPr>
             <w:rStyle w:val="Hyperlink"/>
@@ -1396,7 +1472,7 @@
           <w:rPr>
             <w:noProof/>
           </w:rPr>
-          <w:instrText xml:space="preserve"> PAGEREF _Toc112152499 \h </w:instrText>
+          <w:instrText xml:space="preserve"> PAGEREF _Toc112168818 \h </w:instrText>
         </w:r>
         <w:r>
           <w:rPr>
@@ -1434,7 +1510,7 @@
           <w:noProof/>
         </w:rPr>
       </w:pPr>
-      <w:hyperlink w:anchor="_Toc112152500" w:history="1">
+      <w:hyperlink w:anchor="_Toc112168819" w:history="1">
         <w:r>
           <w:rPr>
             <w:rStyle w:val="Hyperlink"/>
@@ -1472,7 +1548,7 @@
           <w:rPr>
             <w:noProof/>
           </w:rPr>
-          <w:instrText xml:space="preserve"> PAGEREF _Toc112152500 \h </w:instrText>
+          <w:instrText xml:space="preserve"> PAGEREF _Toc112168819 \h </w:instrText>
         </w:r>
         <w:r>
           <w:rPr>
@@ -1510,7 +1586,7 @@
           <w:noProof/>
         </w:rPr>
       </w:pPr>
-      <w:hyperlink w:anchor="_Toc112152501" w:history="1">
+      <w:hyperlink w:anchor="_Toc112168820" w:history="1">
         <w:r>
           <w:rPr>
             <w:rStyle w:val="Hyperlink"/>
@@ -1548,7 +1624,7 @@
           <w:rPr>
             <w:noProof/>
           </w:rPr>
-          <w:instrText xml:space="preserve"> PAGEREF _Toc112152501 \h </w:instrText>
+          <w:instrText xml:space="preserve"> PAGEREF _Toc112168820 \h </w:instrText>
         </w:r>
         <w:r>
           <w:rPr>
@@ -1565,7 +1641,7 @@
           <w:rPr>
             <w:noProof/>
           </w:rPr>
-          <w:t>11</w:t>
+          <w:t>12</w:t>
         </w:r>
         <w:r>
           <w:rPr>
@@ -1586,7 +1662,7 @@
           <w:noProof/>
         </w:rPr>
       </w:pPr>
-      <w:hyperlink w:anchor="_Toc112152502" w:history="1">
+      <w:hyperlink w:anchor="_Toc112168821" w:history="1">
         <w:r>
           <w:rPr>
             <w:rStyle w:val="Hyperlink"/>
@@ -1624,7 +1700,7 @@
           <w:rPr>
             <w:noProof/>
           </w:rPr>
-          <w:instrText xml:space="preserve"> PAGEREF _Toc112152502 \h </w:instrText>
+          <w:instrText xml:space="preserve"> PAGEREF _Toc112168821 \h </w:instrText>
         </w:r>
         <w:r>
           <w:rPr>
@@ -1662,7 +1738,7 @@
           <w:noProof/>
         </w:rPr>
       </w:pPr>
-      <w:hyperlink w:anchor="_Toc112152503" w:history="1">
+      <w:hyperlink w:anchor="_Toc112168822" w:history="1">
         <w:r>
           <w:rPr>
             <w:rStyle w:val="Hyperlink"/>
@@ -1700,7 +1776,7 @@
           <w:rPr>
             <w:noProof/>
           </w:rPr>
-          <w:instrText xml:space="preserve"> PAGEREF _Toc112152503 \h </w:instrText>
+          <w:instrText xml:space="preserve"> PAGEREF _Toc112168822 \h </w:instrText>
         </w:r>
         <w:r>
           <w:rPr>
@@ -1738,7 +1814,7 @@
           <w:noProof/>
         </w:rPr>
       </w:pPr>
-      <w:hyperlink w:anchor="_Toc112152504" w:history="1">
+      <w:hyperlink w:anchor="_Toc112168823" w:history="1">
         <w:r>
           <w:rPr>
             <w:rStyle w:val="Hyperlink"/>
@@ -1776,7 +1852,7 @@
           <w:rPr>
             <w:noProof/>
           </w:rPr>
-          <w:instrText xml:space="preserve"> PAGEREF _Toc112152504 \h </w:instrText>
+          <w:instrText xml:space="preserve"> PAGEREF _Toc112168823 \h </w:instrText>
         </w:r>
         <w:r>
           <w:rPr>
@@ -1814,7 +1890,7 @@
           <w:noProof/>
         </w:rPr>
       </w:pPr>
-      <w:hyperlink w:anchor="_Toc112152505" w:history="1">
+      <w:hyperlink w:anchor="_Toc112168824" w:history="1">
         <w:r>
           <w:rPr>
             <w:rStyle w:val="Hyperlink"/>
@@ -1852,7 +1928,7 @@
           <w:rPr>
             <w:noProof/>
           </w:rPr>
-          <w:instrText xml:space="preserve"> PAGEREF _Toc112152505 \h </w:instrText>
+          <w:instrText xml:space="preserve"> PAGEREF _Toc112168824 \h </w:instrText>
         </w:r>
         <w:r>
           <w:rPr>
@@ -1890,7 +1966,7 @@
           <w:noProof/>
         </w:rPr>
       </w:pPr>
-      <w:hyperlink w:anchor="_Toc112152506" w:history="1">
+      <w:hyperlink w:anchor="_Toc112168825" w:history="1">
         <w:r>
           <w:rPr>
             <w:rStyle w:val="Hyperlink"/>
@@ -1928,7 +2004,7 @@
           <w:rPr>
             <w:noProof/>
           </w:rPr>
-          <w:instrText xml:space="preserve"> PAGEREF _Toc112152506 \h </w:instrText>
+          <w:instrText xml:space="preserve"> PAGEREF _Toc112168825 \h </w:instrText>
         </w:r>
         <w:r>
           <w:rPr>
@@ -1945,7 +2021,7 @@
           <w:rPr>
             <w:noProof/>
           </w:rPr>
-          <w:t>16</w:t>
+          <w:t>17</w:t>
         </w:r>
         <w:r>
           <w:rPr>
@@ -1966,7 +2042,7 @@
           <w:noProof/>
         </w:rPr>
       </w:pPr>
-      <w:hyperlink w:anchor="_Toc112152507" w:history="1">
+      <w:hyperlink w:anchor="_Toc112168826" w:history="1">
         <w:r>
           <w:rPr>
             <w:rStyle w:val="Hyperlink"/>
@@ -2004,7 +2080,7 @@
           <w:rPr>
             <w:noProof/>
           </w:rPr>
-          <w:instrText xml:space="preserve"> PAGEREF _Toc112152507 \h </w:instrText>
+          <w:instrText xml:space="preserve"> PAGEREF _Toc112168826 \h </w:instrText>
         </w:r>
         <w:r>
           <w:rPr>
@@ -2021,7 +2097,7 @@
           <w:rPr>
             <w:noProof/>
           </w:rPr>
-          <w:t>16</w:t>
+          <w:t>17</w:t>
         </w:r>
         <w:r>
           <w:rPr>
@@ -2042,7 +2118,7 @@
           <w:noProof/>
         </w:rPr>
       </w:pPr>
-      <w:hyperlink w:anchor="_Toc112152508" w:history="1">
+      <w:hyperlink w:anchor="_Toc112168827" w:history="1">
         <w:r>
           <w:rPr>
             <w:rStyle w:val="Hyperlink"/>
@@ -2080,7 +2156,7 @@
           <w:rPr>
             <w:noProof/>
           </w:rPr>
-          <w:instrText xml:space="preserve"> PAGEREF _Toc112152508 \h </w:instrText>
+          <w:instrText xml:space="preserve"> PAGEREF _Toc112168827 \h </w:instrText>
         </w:r>
         <w:r>
           <w:rPr>
@@ -2097,7 +2173,7 @@
           <w:rPr>
             <w:noProof/>
           </w:rPr>
-          <w:t>16</w:t>
+          <w:t>17</w:t>
         </w:r>
         <w:r>
           <w:rPr>
@@ -2118,7 +2194,7 @@
           <w:noProof/>
         </w:rPr>
       </w:pPr>
-      <w:hyperlink w:anchor="_Toc112152509" w:history="1">
+      <w:hyperlink w:anchor="_Toc112168828" w:history="1">
         <w:r>
           <w:rPr>
             <w:rStyle w:val="Hyperlink"/>
@@ -2156,7 +2232,7 @@
           <w:rPr>
             <w:noProof/>
           </w:rPr>
-          <w:instrText xml:space="preserve"> PAGEREF _Toc112152509 \h </w:instrText>
+          <w:instrText xml:space="preserve"> PAGEREF _Toc112168828 \h </w:instrText>
         </w:r>
         <w:r>
           <w:rPr>
@@ -2194,7 +2270,7 @@
           <w:noProof/>
         </w:rPr>
       </w:pPr>
-      <w:hyperlink w:anchor="_Toc112152510" w:history="1">
+      <w:hyperlink w:anchor="_Toc112168829" w:history="1">
         <w:r>
           <w:rPr>
             <w:rStyle w:val="Hyperlink"/>
@@ -2232,7 +2308,7 @@
           <w:rPr>
             <w:noProof/>
           </w:rPr>
-          <w:instrText xml:space="preserve"> PAGEREF _Toc112152510 \h </w:instrText>
+          <w:instrText xml:space="preserve"> PAGEREF _Toc112168829 \h </w:instrText>
         </w:r>
         <w:r>
           <w:rPr>
@@ -2249,7 +2325,7 @@
           <w:rPr>
             <w:noProof/>
           </w:rPr>
-          <w:t>17</w:t>
+          <w:t>18</w:t>
         </w:r>
         <w:r>
           <w:rPr>
@@ -2270,7 +2346,7 @@
           <w:noProof/>
         </w:rPr>
       </w:pPr>
-      <w:hyperlink w:anchor="_Toc112152511" w:history="1">
+      <w:hyperlink w:anchor="_Toc112168830" w:history="1">
         <w:r>
           <w:rPr>
             <w:rStyle w:val="Hyperlink"/>
@@ -2308,7 +2384,7 @@
           <w:rPr>
             <w:noProof/>
           </w:rPr>
-          <w:instrText xml:space="preserve"> PAGEREF _Toc112152511 \h </w:instrText>
+          <w:instrText xml:space="preserve"> PAGEREF _Toc112168830 \h </w:instrText>
         </w:r>
         <w:r>
           <w:rPr>
@@ -2346,7 +2422,7 @@
           <w:noProof/>
         </w:rPr>
       </w:pPr>
-      <w:hyperlink w:anchor="_Toc112152512" w:history="1">
+      <w:hyperlink w:anchor="_Toc112168831" w:history="1">
         <w:r>
           <w:rPr>
             <w:rStyle w:val="Hyperlink"/>
@@ -2384,7 +2460,7 @@
           <w:rPr>
             <w:noProof/>
           </w:rPr>
-          <w:instrText xml:space="preserve"> PAGEREF _Toc112152512 \h </w:instrText>
+          <w:instrText xml:space="preserve"> PAGEREF _Toc112168831 \h </w:instrText>
         </w:r>
         <w:r>
           <w:rPr>
@@ -2422,7 +2498,7 @@
           <w:noProof/>
         </w:rPr>
       </w:pPr>
-      <w:hyperlink w:anchor="_Toc112152513" w:history="1">
+      <w:hyperlink w:anchor="_Toc112168832" w:history="1">
         <w:r>
           <w:rPr>
             <w:rStyle w:val="Hyperlink"/>
@@ -2460,7 +2536,7 @@
           <w:rPr>
             <w:noProof/>
           </w:rPr>
-          <w:instrText xml:space="preserve"> PAGEREF _Toc112152513 \h </w:instrText>
+          <w:instrText xml:space="preserve"> PAGEREF _Toc112168832 \h </w:instrText>
         </w:r>
         <w:r>
           <w:rPr>
@@ -2477,7 +2553,7 @@
           <w:rPr>
             <w:noProof/>
           </w:rPr>
-          <w:t>18</w:t>
+          <w:t>19</w:t>
         </w:r>
         <w:r>
           <w:rPr>
@@ -2498,7 +2574,7 @@
           <w:noProof/>
         </w:rPr>
       </w:pPr>
-      <w:hyperlink w:anchor="_Toc112152514" w:history="1">
+      <w:hyperlink w:anchor="_Toc112168833" w:history="1">
         <w:r>
           <w:rPr>
             <w:rStyle w:val="Hyperlink"/>
@@ -2536,7 +2612,7 @@
           <w:rPr>
             <w:noProof/>
           </w:rPr>
-          <w:instrText xml:space="preserve"> PAGEREF _Toc112152514 \h </w:instrText>
+          <w:instrText xml:space="preserve"> PAGEREF _Toc112168833 \h </w:instrText>
         </w:r>
         <w:r>
           <w:rPr>
@@ -2574,7 +2650,7 @@
           <w:noProof/>
         </w:rPr>
       </w:pPr>
-      <w:hyperlink w:anchor="_Toc112152515" w:history="1">
+      <w:hyperlink w:anchor="_Toc112168834" w:history="1">
         <w:r>
           <w:rPr>
             <w:rStyle w:val="Hyperlink"/>
@@ -2612,7 +2688,7 @@
           <w:rPr>
             <w:noProof/>
           </w:rPr>
-          <w:instrText xml:space="preserve"> PAGEREF _Toc112152515 \h </w:instrText>
+          <w:instrText xml:space="preserve"> PAGEREF _Toc112168834 \h </w:instrText>
         </w:r>
         <w:r>
           <w:rPr>
@@ -2650,7 +2726,7 @@
           <w:noProof/>
         </w:rPr>
       </w:pPr>
-      <w:hyperlink w:anchor="_Toc112152516" w:history="1">
+      <w:hyperlink w:anchor="_Toc112168835" w:history="1">
         <w:r>
           <w:rPr>
             <w:rStyle w:val="Hyperlink"/>
@@ -2688,7 +2764,7 @@
           <w:rPr>
             <w:noProof/>
           </w:rPr>
-          <w:instrText xml:space="preserve"> PAGEREF _Toc112152516 \h </w:instrText>
+          <w:instrText xml:space="preserve"> PAGEREF _Toc112168835 \h </w:instrText>
         </w:r>
         <w:r>
           <w:rPr>
@@ -2705,7 +2781,7 @@
           <w:rPr>
             <w:noProof/>
           </w:rPr>
-          <w:t>20</w:t>
+          <w:t>21</w:t>
         </w:r>
         <w:r>
           <w:rPr>
@@ -2726,7 +2802,7 @@
           <w:noProof/>
         </w:rPr>
       </w:pPr>
-      <w:hyperlink w:anchor="_Toc112152517" w:history="1">
+      <w:hyperlink w:anchor="_Toc112168836" w:history="1">
         <w:r>
           <w:rPr>
             <w:rStyle w:val="Hyperlink"/>
@@ -2764,7 +2840,7 @@
           <w:rPr>
             <w:noProof/>
           </w:rPr>
-          <w:instrText xml:space="preserve"> PAGEREF _Toc112152517 \h </w:instrText>
+          <w:instrText xml:space="preserve"> PAGEREF _Toc112168836 \h </w:instrText>
         </w:r>
         <w:r>
           <w:rPr>
@@ -2802,7 +2878,7 @@
           <w:noProof/>
         </w:rPr>
       </w:pPr>
-      <w:hyperlink w:anchor="_Toc112152518" w:history="1">
+      <w:hyperlink w:anchor="_Toc112168837" w:history="1">
         <w:r>
           <w:rPr>
             <w:rStyle w:val="Hyperlink"/>
@@ -2840,7 +2916,7 @@
           <w:rPr>
             <w:noProof/>
           </w:rPr>
-          <w:instrText xml:space="preserve"> PAGEREF _Toc112152518 \h </w:instrText>
+          <w:instrText xml:space="preserve"> PAGEREF _Toc112168837 \h </w:instrText>
         </w:r>
         <w:r>
           <w:rPr>
@@ -2878,7 +2954,7 @@
           <w:noProof/>
         </w:rPr>
       </w:pPr>
-      <w:hyperlink w:anchor="_Toc112152519" w:history="1">
+      <w:hyperlink w:anchor="_Toc112168838" w:history="1">
         <w:r>
           <w:rPr>
             <w:rStyle w:val="Hyperlink"/>
@@ -2916,7 +2992,7 @@
           <w:rPr>
             <w:noProof/>
           </w:rPr>
-          <w:instrText xml:space="preserve"> PAGEREF _Toc112152519 \h </w:instrText>
+          <w:instrText xml:space="preserve"> PAGEREF _Toc112168838 \h </w:instrText>
         </w:r>
         <w:r>
           <w:rPr>
@@ -2954,7 +3030,7 @@
           <w:noProof/>
         </w:rPr>
       </w:pPr>
-      <w:hyperlink w:anchor="_Toc112152520" w:history="1">
+      <w:hyperlink w:anchor="_Toc112168839" w:history="1">
         <w:r>
           <w:rPr>
             <w:rStyle w:val="Hyperlink"/>
@@ -2992,7 +3068,7 @@
           <w:rPr>
             <w:noProof/>
           </w:rPr>
-          <w:instrText xml:space="preserve"> PAGEREF _Toc112152520 \h </w:instrText>
+          <w:instrText xml:space="preserve"> PAGEREF _Toc112168839 \h </w:instrText>
         </w:r>
         <w:r>
           <w:rPr>
@@ -3030,7 +3106,7 @@
           <w:noProof/>
         </w:rPr>
       </w:pPr>
-      <w:hyperlink w:anchor="_Toc112152521" w:history="1">
+      <w:hyperlink w:anchor="_Toc112168840" w:history="1">
         <w:r>
           <w:rPr>
             <w:rStyle w:val="Hyperlink"/>
@@ -3068,7 +3144,7 @@
           <w:rPr>
             <w:noProof/>
           </w:rPr>
-          <w:instrText xml:space="preserve"> PAGEREF _Toc112152521 \h </w:instrText>
+          <w:instrText xml:space="preserve"> PAGEREF _Toc112168840 \h </w:instrText>
         </w:r>
         <w:r>
           <w:rPr>
@@ -3085,7 +3161,7 @@
           <w:rPr>
             <w:noProof/>
           </w:rPr>
-          <w:t>21</w:t>
+          <w:t>22</w:t>
         </w:r>
         <w:r>
           <w:rPr>
@@ -3106,7 +3182,7 @@
           <w:noProof/>
         </w:rPr>
       </w:pPr>
-      <w:hyperlink w:anchor="_Toc112152522" w:history="1">
+      <w:hyperlink w:anchor="_Toc112168841" w:history="1">
         <w:r>
           <w:rPr>
             <w:rStyle w:val="Hyperlink"/>
@@ -3144,7 +3220,7 @@
           <w:rPr>
             <w:noProof/>
           </w:rPr>
-          <w:instrText xml:space="preserve"> PAGEREF _Toc112152522 \h </w:instrText>
+          <w:instrText xml:space="preserve"> PAGEREF _Toc112168841 \h </w:instrText>
         </w:r>
         <w:r>
           <w:rPr>
@@ -3182,7 +3258,7 @@
           <w:noProof/>
         </w:rPr>
       </w:pPr>
-      <w:hyperlink w:anchor="_Toc112152523" w:history="1">
+      <w:hyperlink w:anchor="_Toc112168842" w:history="1">
         <w:r>
           <w:rPr>
             <w:rStyle w:val="Hyperlink"/>
@@ -3220,7 +3296,7 @@
           <w:rPr>
             <w:noProof/>
           </w:rPr>
-          <w:instrText xml:space="preserve"> PAGEREF _Toc112152523 \h </w:instrText>
+          <w:instrText xml:space="preserve"> PAGEREF _Toc112168842 \h </w:instrText>
         </w:r>
         <w:r>
           <w:rPr>
@@ -3258,7 +3334,7 @@
           <w:noProof/>
         </w:rPr>
       </w:pPr>
-      <w:hyperlink w:anchor="_Toc112152524" w:history="1">
+      <w:hyperlink w:anchor="_Toc112168843" w:history="1">
         <w:r>
           <w:rPr>
             <w:rStyle w:val="Hyperlink"/>
@@ -3296,7 +3372,7 @@
           <w:rPr>
             <w:noProof/>
           </w:rPr>
-          <w:instrText xml:space="preserve"> PAGEREF _Toc112152524 \h </w:instrText>
+          <w:instrText xml:space="preserve"> PAGEREF _Toc112168843 \h </w:instrText>
         </w:r>
         <w:r>
           <w:rPr>
@@ -3334,7 +3410,7 @@
           <w:noProof/>
         </w:rPr>
       </w:pPr>
-      <w:hyperlink w:anchor="_Toc112152525" w:history="1">
+      <w:hyperlink w:anchor="_Toc112168844" w:history="1">
         <w:r>
           <w:rPr>
             <w:rStyle w:val="Hyperlink"/>
@@ -3372,7 +3448,7 @@
           <w:rPr>
             <w:noProof/>
           </w:rPr>
-          <w:instrText xml:space="preserve"> PAGEREF _Toc112152525 \h </w:instrText>
+          <w:instrText xml:space="preserve"> PAGEREF _Toc112168844 \h </w:instrText>
         </w:r>
         <w:r>
           <w:rPr>
@@ -3410,7 +3486,7 @@
           <w:noProof/>
         </w:rPr>
       </w:pPr>
-      <w:hyperlink w:anchor="_Toc112152526" w:history="1">
+      <w:hyperlink w:anchor="_Toc112168845" w:history="1">
         <w:r>
           <w:rPr>
             <w:rStyle w:val="Hyperlink"/>
@@ -3448,7 +3524,7 @@
           <w:rPr>
             <w:noProof/>
           </w:rPr>
-          <w:instrText xml:space="preserve"> PAGEREF _Toc112152526 \h </w:instrText>
+          <w:instrText xml:space="preserve"> PAGEREF _Toc112168845 \h </w:instrText>
         </w:r>
         <w:r>
           <w:rPr>
@@ -3486,7 +3562,7 @@
           <w:noProof/>
         </w:rPr>
       </w:pPr>
-      <w:hyperlink w:anchor="_Toc112152527" w:history="1">
+      <w:hyperlink w:anchor="_Toc112168846" w:history="1">
         <w:r>
           <w:rPr>
             <w:rStyle w:val="Hyperlink"/>
@@ -3524,7 +3600,7 @@
           <w:rPr>
             <w:noProof/>
           </w:rPr>
-          <w:instrText xml:space="preserve"> PAGEREF _Toc112152527 \h </w:instrText>
+          <w:instrText xml:space="preserve"> PAGEREF _Toc112168846 \h </w:instrText>
         </w:r>
         <w:r>
           <w:rPr>
@@ -3562,7 +3638,7 @@
           <w:noProof/>
         </w:rPr>
       </w:pPr>
-      <w:hyperlink w:anchor="_Toc112152528" w:history="1">
+      <w:hyperlink w:anchor="_Toc112168847" w:history="1">
         <w:r>
           <w:rPr>
             <w:rStyle w:val="Hyperlink"/>
@@ -3600,7 +3676,7 @@
           <w:rPr>
             <w:noProof/>
           </w:rPr>
-          <w:instrText xml:space="preserve"> PAGEREF _Toc112152528 \h </w:instrText>
+          <w:instrText xml:space="preserve"> PAGEREF _Toc112168847 \h </w:instrText>
         </w:r>
         <w:r>
           <w:rPr>
@@ -3638,7 +3714,7 @@
           <w:noProof/>
         </w:rPr>
       </w:pPr>
-      <w:hyperlink w:anchor="_Toc112152529" w:history="1">
+      <w:hyperlink w:anchor="_Toc112168848" w:history="1">
         <w:r>
           <w:rPr>
             <w:rStyle w:val="Hyperlink"/>
@@ -3676,7 +3752,7 @@
           <w:rPr>
             <w:noProof/>
           </w:rPr>
-          <w:instrText xml:space="preserve"> PAGEREF _Toc112152529 \h </w:instrText>
+          <w:instrText xml:space="preserve"> PAGEREF _Toc112168848 \h </w:instrText>
         </w:r>
         <w:r>
           <w:rPr>
@@ -3714,7 +3790,7 @@
           <w:noProof/>
         </w:rPr>
       </w:pPr>
-      <w:hyperlink w:anchor="_Toc112152530" w:history="1">
+      <w:hyperlink w:anchor="_Toc112168849" w:history="1">
         <w:r>
           <w:rPr>
             <w:rStyle w:val="Hyperlink"/>
@@ -3752,7 +3828,7 @@
           <w:rPr>
             <w:noProof/>
           </w:rPr>
-          <w:instrText xml:space="preserve"> PAGEREF _Toc112152530 \h </w:instrText>
+          <w:instrText xml:space="preserve"> PAGEREF _Toc112168849 \h </w:instrText>
         </w:r>
         <w:r>
           <w:rPr>
@@ -3769,7 +3845,7 @@
           <w:rPr>
             <w:noProof/>
           </w:rPr>
-          <w:t>26</w:t>
+          <w:t>27</w:t>
         </w:r>
         <w:r>
           <w:rPr>
@@ -3790,7 +3866,7 @@
           <w:noProof/>
         </w:rPr>
       </w:pPr>
-      <w:hyperlink w:anchor="_Toc112152531" w:history="1">
+      <w:hyperlink w:anchor="_Toc112168850" w:history="1">
         <w:r>
           <w:rPr>
             <w:rStyle w:val="Hyperlink"/>
@@ -3828,7 +3904,7 @@
           <w:rPr>
             <w:noProof/>
           </w:rPr>
-          <w:instrText xml:space="preserve"> PAGEREF _Toc112152531 \h </w:instrText>
+          <w:instrText xml:space="preserve"> PAGEREF _Toc112168850 \h </w:instrText>
         </w:r>
         <w:r>
           <w:rPr>
@@ -3866,7 +3942,7 @@
           <w:noProof/>
         </w:rPr>
       </w:pPr>
-      <w:hyperlink w:anchor="_Toc112152532" w:history="1">
+      <w:hyperlink w:anchor="_Toc112168851" w:history="1">
         <w:r>
           <w:rPr>
             <w:rStyle w:val="Hyperlink"/>
@@ -3904,7 +3980,7 @@
           <w:rPr>
             <w:noProof/>
           </w:rPr>
-          <w:instrText xml:space="preserve"> PAGEREF _Toc112152532 \h </w:instrText>
+          <w:instrText xml:space="preserve"> PAGEREF _Toc112168851 \h </w:instrText>
         </w:r>
         <w:r>
           <w:rPr>
@@ -3921,7 +3997,7 @@
           <w:rPr>
             <w:noProof/>
           </w:rPr>
-          <w:t>28</w:t>
+          <w:t>29</w:t>
         </w:r>
         <w:r>
           <w:rPr>
@@ -3938,7 +4014,7 @@
       <w:r>
         <w:fldChar w:fldCharType="end"/>
       </w:r>
-      <w:bookmarkStart w:id="1" w:name="_Toc112152483"/>
+      <w:bookmarkStart w:id="1" w:name="_Toc112168801"/>
       <w:r>
         <w:t>Introduction</w:t>
       </w:r>
@@ -3958,6 +4034,7 @@
         <w:spacing w:after="0"/>
       </w:pPr>
       <w:r>
+        <w:lastRenderedPageBreak/>
         <w:t xml:space="preserve">Reception of data from Front-End Motherboards (FEMBs) </w:t>
       </w:r>
     </w:p>
@@ -3970,7 +4047,6 @@
         <w:spacing w:after="0"/>
       </w:pPr>
       <w:r>
-        <w:lastRenderedPageBreak/>
         <w:t>Decoding the data frames sent by FEMBs</w:t>
       </w:r>
     </w:p>
@@ -4254,7 +4330,7 @@
       <w:pPr>
         <w:pStyle w:val="Heading1"/>
       </w:pPr>
-      <w:bookmarkStart w:id="4" w:name="_Toc112152484"/>
+      <w:bookmarkStart w:id="4" w:name="_Toc112168802"/>
       <w:r>
         <w:lastRenderedPageBreak/>
         <w:t>WIB firmware location</w:t>
@@ -4286,7 +4362,7 @@
       <w:pPr>
         <w:pStyle w:val="Heading1"/>
       </w:pPr>
-      <w:bookmarkStart w:id="5" w:name="_Toc112152485"/>
+      <w:bookmarkStart w:id="5" w:name="_Toc112168803"/>
       <w:r>
         <w:t>Building WIB firmware</w:t>
       </w:r>
@@ -4375,7 +4451,7 @@
       <w:pPr>
         <w:pStyle w:val="Heading1"/>
       </w:pPr>
-      <w:bookmarkStart w:id="6" w:name="_Toc112152486"/>
+      <w:bookmarkStart w:id="6" w:name="_Toc112168804"/>
       <w:r>
         <w:t>Firmware structure</w:t>
       </w:r>
@@ -4626,7 +4702,7 @@
       <w:pPr>
         <w:pStyle w:val="Heading2"/>
       </w:pPr>
-      <w:bookmarkStart w:id="10" w:name="_Toc112152487"/>
+      <w:bookmarkStart w:id="10" w:name="_Toc112168805"/>
       <w:r>
         <w:t>COLDATA receivers</w:t>
       </w:r>
@@ -4677,7 +4753,7 @@
       </w:pPr>
       <w:bookmarkStart w:id="11" w:name="_Toc105277305"/>
       <w:bookmarkStart w:id="12" w:name="_Toc105487832"/>
-      <w:bookmarkStart w:id="13" w:name="_Toc112152488"/>
+      <w:bookmarkStart w:id="13" w:name="_Toc112168806"/>
       <w:bookmarkEnd w:id="11"/>
       <w:bookmarkEnd w:id="12"/>
       <w:r>
@@ -4719,13 +4795,95 @@
     </w:p>
     <w:p>
       <w:pPr>
+        <w:pStyle w:val="Heading3"/>
+      </w:pPr>
+      <w:bookmarkStart w:id="14" w:name="_Toc112168807"/>
+      <w:r>
+        <w:t xml:space="preserve">COLDATA </w:t>
+      </w:r>
+      <w:r>
+        <w:t>CRC error flags</w:t>
+      </w:r>
+      <w:bookmarkEnd w:id="14"/>
+    </w:p>
+    <w:p>
+      <w:r>
+        <w:t xml:space="preserve">Each COLDATA link receiver is calculating CRC from received data and compares the calculated CRC with the CRC bytes received with the data. Errors are flagged in </w:t>
+      </w:r>
+      <w:r>
+        <w:rPr>
+          <w:rFonts w:ascii="Courier New" w:hAnsi="Courier New" w:cs="Courier New"/>
+          <w:b/>
+        </w:rPr>
+        <w:t>crc_err</w:t>
+      </w:r>
+      <w:r>
+        <w:t xml:space="preserve"> sticky bits. How to use:</w:t>
+      </w:r>
+    </w:p>
+    <w:p>
+      <w:pPr>
+        <w:pStyle w:val="ListParagraph"/>
+        <w:numPr>
+          <w:ilvl w:val="0"/>
+          <w:numId w:val="35"/>
+        </w:numPr>
+      </w:pPr>
+      <w:r>
+        <w:t xml:space="preserve">Read </w:t>
+      </w:r>
+      <w:r>
+        <w:rPr>
+          <w:rFonts w:ascii="Courier New" w:hAnsi="Courier New" w:cs="Courier New"/>
+          <w:b/>
+        </w:rPr>
+        <w:t>crc_err</w:t>
+      </w:r>
+      <w:r>
+        <w:t xml:space="preserve"> flags</w:t>
+      </w:r>
+    </w:p>
+    <w:p>
+      <w:pPr>
+        <w:pStyle w:val="ListParagraph"/>
+        <w:numPr>
+          <w:ilvl w:val="0"/>
+          <w:numId w:val="35"/>
+        </w:numPr>
+      </w:pPr>
+      <w:r>
+        <w:t xml:space="preserve">Set </w:t>
+      </w:r>
+      <w:r>
+        <w:rPr>
+          <w:rFonts w:ascii="Courier New" w:hAnsi="Courier New" w:cs="Courier New"/>
+          <w:b/>
+        </w:rPr>
+        <w:t>crc_err_reset = 1</w:t>
+      </w:r>
+      <w:r>
+        <w:t xml:space="preserve"> and back </w:t>
+      </w:r>
+      <w:r>
+        <w:rPr>
+          <w:rFonts w:ascii="Courier New" w:hAnsi="Courier New" w:cs="Courier New"/>
+          <w:b/>
+        </w:rPr>
+        <w:t>= 0</w:t>
+      </w:r>
+      <w:r>
+        <w:t xml:space="preserve"> to reset the sticky bits.</w:t>
+      </w:r>
+    </w:p>
+    <w:p>
+      <w:pPr>
         <w:pStyle w:val="Heading2"/>
       </w:pPr>
-      <w:bookmarkStart w:id="14" w:name="_Toc112152489"/>
+      <w:bookmarkStart w:id="15" w:name="_Toc112168808"/>
       <w:r>
         <w:t>DAQ Frame Builders</w:t>
       </w:r>
-      <w:bookmarkEnd w:id="14"/>
+      <w:bookmarkEnd w:id="15"/>
     </w:p>
     <w:p>
       <w:r>
@@ -4754,11 +4912,11 @@
       <w:pPr>
         <w:pStyle w:val="Heading2"/>
       </w:pPr>
-      <w:bookmarkStart w:id="15" w:name="_Toc112152490"/>
+      <w:bookmarkStart w:id="16" w:name="_Toc112168809"/>
       <w:r>
         <w:t>FELIX transmitters</w:t>
       </w:r>
-      <w:bookmarkEnd w:id="15"/>
+      <w:bookmarkEnd w:id="16"/>
     </w:p>
     <w:p>
       <w:r>
@@ -4805,11 +4963,11 @@
       <w:pPr>
         <w:pStyle w:val="Heading2"/>
       </w:pPr>
-      <w:bookmarkStart w:id="16" w:name="_Toc112152491"/>
+      <w:bookmarkStart w:id="17" w:name="_Toc112168810"/>
       <w:r>
         <w:t>ZYNQ CPU module</w:t>
       </w:r>
-      <w:bookmarkEnd w:id="16"/>
+      <w:bookmarkEnd w:id="17"/>
     </w:p>
     <w:p>
       <w:r>
@@ -5533,6 +5691,7 @@
               <w:spacing w:after="0" w:line="240" w:lineRule="auto"/>
             </w:pPr>
             <w:r>
+              <w:lastRenderedPageBreak/>
               <w:t>A0090000</w:t>
             </w:r>
           </w:p>
@@ -5920,7 +6079,6 @@
               <w:spacing w:after="0" w:line="240" w:lineRule="auto"/>
             </w:pPr>
             <w:r>
-              <w:lastRenderedPageBreak/>
               <w:t>A0100000</w:t>
             </w:r>
           </w:p>
@@ -6060,7 +6218,7 @@
       <w:pPr>
         <w:pStyle w:val="Caption"/>
       </w:pPr>
-      <w:bookmarkStart w:id="17" w:name="_Ref63428044"/>
+      <w:bookmarkStart w:id="18" w:name="_Ref63428044"/>
       <w:r>
         <w:t xml:space="preserve">Table </w:t>
       </w:r>
@@ -6072,7 +6230,7 @@
           <w:t>1</w:t>
         </w:r>
       </w:fldSimple>
-      <w:bookmarkEnd w:id="17"/>
+      <w:bookmarkEnd w:id="18"/>
       <w:r>
         <w:t>. WIB firmware modules and their base addresses</w:t>
       </w:r>
@@ -6086,7 +6244,7 @@
       <w:pPr>
         <w:pStyle w:val="Heading2"/>
       </w:pPr>
-      <w:bookmarkStart w:id="18" w:name="_Toc112152492"/>
+      <w:bookmarkStart w:id="19" w:name="_Toc112168811"/>
       <w:r>
         <w:t>COLDATA I</w:t>
       </w:r>
@@ -6099,7 +6257,7 @@
       <w:r>
         <w:t>C interface</w:t>
       </w:r>
-      <w:bookmarkEnd w:id="18"/>
+      <w:bookmarkEnd w:id="19"/>
     </w:p>
     <w:p>
       <w:r>
@@ -6808,6 +6966,7 @@
               <w:spacing w:after="0" w:line="240" w:lineRule="auto"/>
             </w:pPr>
             <w:r>
+              <w:lastRenderedPageBreak/>
               <w:t>17:10</w:t>
             </w:r>
           </w:p>
@@ -6967,9 +7126,8 @@
       <w:pPr>
         <w:pStyle w:val="Heading3"/>
       </w:pPr>
-      <w:bookmarkStart w:id="19" w:name="_Toc112152493"/>
-      <w:r>
-        <w:lastRenderedPageBreak/>
+      <w:bookmarkStart w:id="20" w:name="_Toc112168812"/>
+      <w:r>
         <w:t>I</w:t>
       </w:r>
       <w:r>
@@ -6984,7 +7142,7 @@
       <w:r>
         <w:t>Write operation</w:t>
       </w:r>
-      <w:bookmarkEnd w:id="19"/>
+      <w:bookmarkEnd w:id="20"/>
     </w:p>
     <w:p>
       <w:pPr>
@@ -7026,7 +7184,7 @@
       <w:pPr>
         <w:pStyle w:val="Heading3"/>
       </w:pPr>
-      <w:bookmarkStart w:id="20" w:name="_Toc112152494"/>
+      <w:bookmarkStart w:id="21" w:name="_Toc112168813"/>
       <w:r>
         <w:t>I</w:t>
       </w:r>
@@ -7039,7 +7197,7 @@
       <w:r>
         <w:t>C Read operation</w:t>
       </w:r>
-      <w:bookmarkEnd w:id="20"/>
+      <w:bookmarkEnd w:id="21"/>
     </w:p>
     <w:p>
       <w:pPr>
@@ -7248,7 +7406,7 @@
       <w:pPr>
         <w:pStyle w:val="Heading3"/>
       </w:pPr>
-      <w:bookmarkStart w:id="21" w:name="_Toc112152495"/>
+      <w:bookmarkStart w:id="22" w:name="_Toc112168814"/>
       <w:r>
         <w:t xml:space="preserve">COLDATA and COLDADC </w:t>
       </w:r>
@@ -7273,7 +7431,7 @@
       <w:r>
         <w:t>timing requirements</w:t>
       </w:r>
-      <w:bookmarkEnd w:id="21"/>
+      <w:bookmarkEnd w:id="22"/>
     </w:p>
     <w:p>
       <w:pPr>
@@ -7579,7 +7737,7 @@
           <w:szCs w:val="22"/>
         </w:rPr>
       </w:pPr>
-      <w:bookmarkStart w:id="22" w:name="_Ref110942735"/>
+      <w:bookmarkStart w:id="23" w:name="_Ref110942735"/>
       <w:r>
         <w:t xml:space="preserve">Figure </w:t>
       </w:r>
@@ -7591,7 +7749,7 @@
           <w:t>5</w:t>
         </w:r>
       </w:fldSimple>
-      <w:bookmarkEnd w:id="22"/>
+      <w:bookmarkEnd w:id="23"/>
       <w:r>
         <w:t>. Blown-up view of one data bit timing.</w:t>
       </w:r>
@@ -7728,6 +7886,7 @@
           <w:rFonts w:eastAsia="Times New Roman" w:cstheme="minorHAnsi"/>
           <w:color w:val="000000"/>
         </w:rPr>
+        <w:lastRenderedPageBreak/>
         <w:t xml:space="preserve">Additionally, </w:t>
       </w:r>
       <w:r>
@@ -7838,7 +7997,6 @@
           <w:rFonts w:eastAsia="Times New Roman" w:cstheme="minorHAnsi"/>
           <w:color w:val="000000"/>
         </w:rPr>
-        <w:lastRenderedPageBreak/>
         <w:t xml:space="preserve">The </w:t>
       </w:r>
       <w:r>
@@ -7948,14 +8106,14 @@
       <w:pPr>
         <w:pStyle w:val="Heading3"/>
       </w:pPr>
-      <w:bookmarkStart w:id="23" w:name="_Toc112152496"/>
+      <w:bookmarkStart w:id="24" w:name="_Toc112168815"/>
       <w:r>
         <w:t>Data c</w:t>
       </w:r>
       <w:r>
         <w:t>able latency measurement</w:t>
       </w:r>
-      <w:bookmarkEnd w:id="23"/>
+      <w:bookmarkEnd w:id="24"/>
     </w:p>
     <w:p>
       <w:r>
@@ -8163,11 +8321,11 @@
       <w:pPr>
         <w:pStyle w:val="Heading2"/>
       </w:pPr>
-      <w:bookmarkStart w:id="24" w:name="_Toc112152497"/>
+      <w:bookmarkStart w:id="25" w:name="_Toc112168816"/>
       <w:r>
         <w:t>COLDATA FAST command generator</w:t>
       </w:r>
-      <w:bookmarkEnd w:id="24"/>
+      <w:bookmarkEnd w:id="25"/>
     </w:p>
     <w:p>
       <w:r>
@@ -8359,6 +8517,7 @@
         <w:pStyle w:val="Caption"/>
       </w:pPr>
       <w:r>
+        <w:lastRenderedPageBreak/>
         <w:t xml:space="preserve">Table </w:t>
       </w:r>
       <w:fldSimple w:instr=" SEQ Table \* ARABIC ">
@@ -8406,7 +8565,6 @@
               <w:rPr>
                 <w:b/>
               </w:rPr>
-              <w:lastRenderedPageBreak/>
               <w:t>Command code, bin</w:t>
             </w:r>
           </w:p>
@@ -8749,11 +8907,11 @@
       <w:pPr>
         <w:pStyle w:val="Heading3"/>
       </w:pPr>
-      <w:bookmarkStart w:id="25" w:name="_Toc112152498"/>
+      <w:bookmarkStart w:id="26" w:name="_Toc112168817"/>
       <w:r>
         <w:t>How to use FAST command generator</w:t>
       </w:r>
-      <w:bookmarkEnd w:id="25"/>
+      <w:bookmarkEnd w:id="26"/>
     </w:p>
     <w:p>
       <w:pPr>
@@ -8900,7 +9058,7 @@
       <w:pPr>
         <w:pStyle w:val="Heading2"/>
       </w:pPr>
-      <w:bookmarkStart w:id="26" w:name="_Toc112152499"/>
+      <w:bookmarkStart w:id="27" w:name="_Toc112168818"/>
       <w:r>
         <w:t>I</w:t>
       </w:r>
@@ -8913,7 +9071,7 @@
       <w:r>
         <w:t>C interface for WIB on-board devices</w:t>
       </w:r>
-      <w:bookmarkEnd w:id="26"/>
+      <w:bookmarkEnd w:id="27"/>
     </w:p>
     <w:p>
       <w:r>
@@ -8966,11 +9124,11 @@
       <w:pPr>
         <w:pStyle w:val="Heading2"/>
       </w:pPr>
-      <w:bookmarkStart w:id="27" w:name="_Toc112152500"/>
+      <w:bookmarkStart w:id="28" w:name="_Toc112168819"/>
       <w:r>
         <w:t>Control and status registers</w:t>
       </w:r>
-      <w:bookmarkEnd w:id="27"/>
+      <w:bookmarkEnd w:id="28"/>
     </w:p>
     <w:p>
       <w:r>
@@ -8984,8 +9142,9 @@
       <w:pPr>
         <w:pStyle w:val="Heading3"/>
       </w:pPr>
-      <w:bookmarkStart w:id="28" w:name="_Toc112152501"/>
-      <w:r>
+      <w:bookmarkStart w:id="29" w:name="_Toc112168820"/>
+      <w:r>
+        <w:lastRenderedPageBreak/>
         <w:t xml:space="preserve">Control registers (read/write) are listed in </w:t>
       </w:r>
       <w:r>
@@ -9012,7 +9171,7 @@
       <w:r>
         <w:t>:</w:t>
       </w:r>
-      <w:bookmarkEnd w:id="28"/>
+      <w:bookmarkEnd w:id="29"/>
     </w:p>
     <w:tbl>
       <w:tblPr>
@@ -9097,8 +9256,8 @@
               </w:rPr>
               <w:t xml:space="preserve">Parameter </w:t>
             </w:r>
-            <w:commentRangeStart w:id="29"/>
             <w:commentRangeStart w:id="30"/>
+            <w:commentRangeStart w:id="31"/>
             <w:r>
               <w:rPr>
                 <w:b/>
@@ -9106,19 +9265,19 @@
               </w:rPr>
               <w:t>name</w:t>
             </w:r>
-            <w:commentRangeEnd w:id="29"/>
-            <w:r>
-              <w:rPr>
-                <w:rStyle w:val="CommentReference"/>
-              </w:rPr>
-              <w:commentReference w:id="29"/>
-            </w:r>
             <w:commentRangeEnd w:id="30"/>
             <w:r>
               <w:rPr>
                 <w:rStyle w:val="CommentReference"/>
               </w:rPr>
               <w:commentReference w:id="30"/>
+            </w:r>
+            <w:commentRangeEnd w:id="31"/>
+            <w:r>
+              <w:rPr>
+                <w:rStyle w:val="CommentReference"/>
+              </w:rPr>
+              <w:commentReference w:id="31"/>
             </w:r>
           </w:p>
         </w:tc>
@@ -9279,7 +9438,6 @@
               <w:spacing w:after="0" w:line="240" w:lineRule="auto"/>
             </w:pPr>
             <w:r>
-              <w:lastRenderedPageBreak/>
               <w:t>A00C0000</w:t>
             </w:r>
           </w:p>
@@ -10115,17 +10273,10 @@
             <w:r>
               <w:t xml:space="preserve">page </w:t>
             </w:r>
-            <w:commentRangeStart w:id="31"/>
             <w:commentRangeStart w:id="32"/>
+            <w:commentRangeStart w:id="33"/>
             <w:r>
               <w:t>14</w:t>
-            </w:r>
-            <w:commentRangeEnd w:id="31"/>
-            <w:r>
-              <w:rPr>
-                <w:rStyle w:val="CommentReference"/>
-              </w:rPr>
-              <w:commentReference w:id="31"/>
             </w:r>
             <w:commentRangeEnd w:id="32"/>
             <w:r>
@@ -10133,6 +10284,13 @@
                 <w:rStyle w:val="CommentReference"/>
               </w:rPr>
               <w:commentReference w:id="32"/>
+            </w:r>
+            <w:commentRangeEnd w:id="33"/>
+            <w:r>
+              <w:rPr>
+                <w:rStyle w:val="CommentReference"/>
+              </w:rPr>
+              <w:commentReference w:id="33"/>
             </w:r>
             <w:r>
               <w:t>)</w:t>
@@ -11193,6 +11351,91 @@
       <w:tr>
         <w:tc>
           <w:tcPr>
+            <w:tcW w:w="1254" w:type="dxa"/>
+            <w:gridSpan w:val="2"/>
+            <w:tcBorders>
+              <w:top w:val="single" w:sz="4" w:space="0" w:color="000000"/>
+              <w:left w:val="single" w:sz="4" w:space="0" w:color="000000"/>
+              <w:bottom w:val="single" w:sz="4" w:space="0" w:color="000000"/>
+              <w:right w:val="single" w:sz="4" w:space="0" w:color="000000"/>
+            </w:tcBorders>
+            <w:shd w:val="clear" w:color="auto" w:fill="auto"/>
+          </w:tcPr>
+          <w:p>
+            <w:pPr>
+              <w:spacing w:after="0" w:line="240" w:lineRule="auto"/>
+            </w:pPr>
+            <w:r>
+              <w:t>A00C0004</w:t>
+            </w:r>
+          </w:p>
+        </w:tc>
+        <w:tc>
+          <w:tcPr>
+            <w:tcW w:w="917" w:type="dxa"/>
+            <w:gridSpan w:val="2"/>
+            <w:tcBorders>
+              <w:top w:val="single" w:sz="4" w:space="0" w:color="000000"/>
+              <w:left w:val="single" w:sz="4" w:space="0" w:color="000000"/>
+              <w:bottom w:val="single" w:sz="4" w:space="0" w:color="000000"/>
+              <w:right w:val="single" w:sz="4" w:space="0" w:color="000000"/>
+            </w:tcBorders>
+            <w:shd w:val="clear" w:color="auto" w:fill="auto"/>
+          </w:tcPr>
+          <w:p>
+            <w:pPr>
+              <w:spacing w:after="0" w:line="240" w:lineRule="auto"/>
+            </w:pPr>
+            <w:r>
+              <w:t>20</w:t>
+            </w:r>
+          </w:p>
+        </w:tc>
+        <w:tc>
+          <w:tcPr>
+            <w:tcW w:w="2812" w:type="dxa"/>
+            <w:tcBorders>
+              <w:top w:val="single" w:sz="4" w:space="0" w:color="000000"/>
+              <w:left w:val="single" w:sz="4" w:space="0" w:color="000000"/>
+              <w:bottom w:val="single" w:sz="4" w:space="0" w:color="000000"/>
+              <w:right w:val="single" w:sz="4" w:space="0" w:color="000000"/>
+            </w:tcBorders>
+            <w:shd w:val="clear" w:color="auto" w:fill="auto"/>
+          </w:tcPr>
+          <w:p>
+            <w:pPr>
+              <w:spacing w:after="0" w:line="240" w:lineRule="auto"/>
+            </w:pPr>
+            <w:r>
+              <w:t>crc_err_reset</w:t>
+            </w:r>
+          </w:p>
+        </w:tc>
+        <w:tc>
+          <w:tcPr>
+            <w:tcW w:w="4385" w:type="dxa"/>
+            <w:gridSpan w:val="2"/>
+            <w:tcBorders>
+              <w:top w:val="single" w:sz="4" w:space="0" w:color="000000"/>
+              <w:left w:val="single" w:sz="4" w:space="0" w:color="000000"/>
+              <w:bottom w:val="single" w:sz="4" w:space="0" w:color="000000"/>
+              <w:right w:val="single" w:sz="4" w:space="0" w:color="000000"/>
+            </w:tcBorders>
+            <w:shd w:val="clear" w:color="auto" w:fill="auto"/>
+          </w:tcPr>
+          <w:p>
+            <w:pPr>
+              <w:spacing w:after="0" w:line="240" w:lineRule="auto"/>
+            </w:pPr>
+            <w:r>
+              <w:t>Reset of COLDATA CRC sticky error flags</w:t>
+            </w:r>
+          </w:p>
+        </w:tc>
+      </w:tr>
+      <w:tr>
+        <w:tc>
+          <w:tcPr>
             <w:tcW w:w="1243" w:type="dxa"/>
             <w:tcBorders>
               <w:top w:val="single" w:sz="4" w:space="0" w:color="000000"/>
@@ -11207,6 +11450,7 @@
               <w:spacing w:after="0" w:line="240" w:lineRule="auto"/>
             </w:pPr>
             <w:r>
+              <w:lastRenderedPageBreak/>
               <w:t>A00C0008</w:t>
             </w:r>
           </w:p>
@@ -12486,7 +12730,6 @@
               <w:spacing w:after="0" w:line="240" w:lineRule="auto"/>
             </w:pPr>
             <w:r>
-              <w:lastRenderedPageBreak/>
               <w:t>A00C000C</w:t>
             </w:r>
           </w:p>
@@ -13592,6 +13835,7 @@
               <w:spacing w:after="0" w:line="240" w:lineRule="auto"/>
             </w:pPr>
             <w:r>
+              <w:lastRenderedPageBreak/>
               <w:t>A00C0018</w:t>
             </w:r>
           </w:p>
@@ -13932,7 +14176,6 @@
               <w:spacing w:after="0" w:line="240" w:lineRule="auto"/>
             </w:pPr>
             <w:r>
-              <w:lastRenderedPageBreak/>
               <w:t>A00C0024</w:t>
             </w:r>
           </w:p>
@@ -15820,7 +16063,7 @@
       <w:pPr>
         <w:pStyle w:val="Caption"/>
       </w:pPr>
-      <w:bookmarkStart w:id="33" w:name="Ref_Table5_label_and_number"/>
+      <w:bookmarkStart w:id="34" w:name="Ref_Table5_label_and_number"/>
       <w:r>
         <w:t xml:space="preserve">Table </w:t>
       </w:r>
@@ -15832,7 +16075,7 @@
           <w:t>6</w:t>
         </w:r>
       </w:fldSimple>
-      <w:bookmarkEnd w:id="33"/>
+      <w:bookmarkEnd w:id="34"/>
       <w:r>
         <w:t>. Control registers</w:t>
       </w:r>
@@ -15841,11 +16084,11 @@
       <w:pPr>
         <w:pStyle w:val="Heading3"/>
       </w:pPr>
-      <w:bookmarkStart w:id="34" w:name="_Toc112152502"/>
+      <w:bookmarkStart w:id="35" w:name="_Toc112168821"/>
       <w:r>
         <w:t>How to set initial value for fake time stamp (FTS):</w:t>
       </w:r>
-      <w:bookmarkEnd w:id="34"/>
+      <w:bookmarkEnd w:id="35"/>
     </w:p>
     <w:p>
       <w:pPr>
@@ -15911,11 +16154,11 @@
       <w:pPr>
         <w:pStyle w:val="Heading3"/>
       </w:pPr>
-      <w:bookmarkStart w:id="35" w:name="_Toc112152503"/>
+      <w:bookmarkStart w:id="36" w:name="_Toc112168822"/>
       <w:r>
         <w:t>How to use Timing system command codes:</w:t>
       </w:r>
-      <w:bookmarkEnd w:id="35"/>
+      <w:bookmarkEnd w:id="36"/>
     </w:p>
     <w:p>
       <w:r>
@@ -15951,6 +16194,7 @@
           <w:rFonts w:ascii="Courier New" w:hAnsi="Courier New" w:cs="Courier New"/>
           <w:b/>
         </w:rPr>
+        <w:lastRenderedPageBreak/>
         <w:t>cmd_code_idle</w:t>
       </w:r>
     </w:p>
@@ -16031,7 +16275,6 @@
           <w:rFonts w:ascii="Courier New" w:hAnsi="Courier New" w:cs="Courier New"/>
           <w:b/>
         </w:rPr>
-        <w:lastRenderedPageBreak/>
         <w:t>cmd_code_reset</w:t>
       </w:r>
     </w:p>
@@ -16084,11 +16327,11 @@
       <w:pPr>
         <w:pStyle w:val="Heading3"/>
       </w:pPr>
-      <w:bookmarkStart w:id="36" w:name="_Toc112152504"/>
+      <w:bookmarkStart w:id="37" w:name="_Toc112168823"/>
       <w:r>
         <w:t>Using fake_daq_stream mode</w:t>
       </w:r>
-      <w:bookmarkEnd w:id="36"/>
+      <w:bookmarkEnd w:id="37"/>
     </w:p>
     <w:p>
       <w:r>
@@ -16120,11 +16363,11 @@
       <w:pPr>
         <w:pStyle w:val="Heading3"/>
       </w:pPr>
-      <w:bookmarkStart w:id="37" w:name="_Toc112152505"/>
+      <w:bookmarkStart w:id="38" w:name="_Toc112168824"/>
       <w:r>
         <w:t>Status registers (read-only):</w:t>
       </w:r>
-      <w:bookmarkEnd w:id="37"/>
+      <w:bookmarkEnd w:id="38"/>
     </w:p>
     <w:tbl>
       <w:tblPr>
@@ -17395,6 +17638,7 @@
               <w:spacing w:after="0" w:line="240" w:lineRule="auto"/>
             </w:pPr>
             <w:r>
+              <w:lastRenderedPageBreak/>
               <w:t>A00C0098</w:t>
             </w:r>
           </w:p>
@@ -17631,7 +17875,6 @@
               <w:spacing w:after="0" w:line="240" w:lineRule="auto"/>
             </w:pPr>
             <w:r>
-              <w:lastRenderedPageBreak/>
               <w:t>A00C00A8</w:t>
             </w:r>
           </w:p>
@@ -18733,6 +18976,1130 @@
               <w:spacing w:after="0" w:line="240" w:lineRule="auto"/>
             </w:pPr>
             <w:r>
+              <w:t>A00C00B8</w:t>
+            </w:r>
+          </w:p>
+        </w:tc>
+        <w:tc>
+          <w:tcPr>
+            <w:tcW w:w="917" w:type="dxa"/>
+            <w:shd w:val="clear" w:color="auto" w:fill="auto"/>
+          </w:tcPr>
+          <w:p>
+            <w:pPr>
+              <w:spacing w:after="0" w:line="240" w:lineRule="auto"/>
+            </w:pPr>
+            <w:r>
+              <w:t>1:0</w:t>
+            </w:r>
+          </w:p>
+        </w:tc>
+        <w:tc>
+          <w:tcPr>
+            <w:tcW w:w="1799" w:type="dxa"/>
+            <w:shd w:val="clear" w:color="auto" w:fill="auto"/>
+          </w:tcPr>
+          <w:p>
+            <w:pPr>
+              <w:spacing w:after="0" w:line="240" w:lineRule="auto"/>
+            </w:pPr>
+            <w:r>
+              <w:t>crc_err[0]</w:t>
+            </w:r>
+          </w:p>
+        </w:tc>
+        <w:tc>
+          <w:tcPr>
+            <w:tcW w:w="5256" w:type="dxa"/>
+            <w:shd w:val="clear" w:color="auto" w:fill="auto"/>
+          </w:tcPr>
+          <w:p>
+            <w:pPr>
+              <w:keepNext/>
+              <w:spacing w:after="0" w:line="240" w:lineRule="auto"/>
+            </w:pPr>
+            <w:r>
+              <w:t>CRC error sticky flags for COLDATA link 0, ADC[1:0]</w:t>
+            </w:r>
+          </w:p>
+        </w:tc>
+      </w:tr>
+      <w:tr>
+        <w:tc>
+          <w:tcPr>
+            <w:tcW w:w="1377" w:type="dxa"/>
+            <w:shd w:val="clear" w:color="auto" w:fill="auto"/>
+          </w:tcPr>
+          <w:p>
+            <w:pPr>
+              <w:spacing w:after="0" w:line="240" w:lineRule="auto"/>
+            </w:pPr>
+            <w:r>
+              <w:t>A00C00B8</w:t>
+            </w:r>
+          </w:p>
+        </w:tc>
+        <w:tc>
+          <w:tcPr>
+            <w:tcW w:w="917" w:type="dxa"/>
+            <w:shd w:val="clear" w:color="auto" w:fill="auto"/>
+          </w:tcPr>
+          <w:p>
+            <w:pPr>
+              <w:spacing w:after="0" w:line="240" w:lineRule="auto"/>
+            </w:pPr>
+            <w:r>
+              <w:t>3:2</w:t>
+            </w:r>
+          </w:p>
+        </w:tc>
+        <w:tc>
+          <w:tcPr>
+            <w:tcW w:w="1799" w:type="dxa"/>
+            <w:shd w:val="clear" w:color="auto" w:fill="auto"/>
+          </w:tcPr>
+          <w:p>
+            <w:pPr>
+              <w:spacing w:after="0" w:line="240" w:lineRule="auto"/>
+            </w:pPr>
+            <w:r>
+              <w:t>crc_err[</w:t>
+            </w:r>
+            <w:r>
+              <w:t>1</w:t>
+            </w:r>
+            <w:r>
+              <w:t>]</w:t>
+            </w:r>
+          </w:p>
+        </w:tc>
+        <w:tc>
+          <w:tcPr>
+            <w:tcW w:w="5256" w:type="dxa"/>
+            <w:shd w:val="clear" w:color="auto" w:fill="auto"/>
+          </w:tcPr>
+          <w:p>
+            <w:pPr>
+              <w:keepNext/>
+              <w:spacing w:after="0" w:line="240" w:lineRule="auto"/>
+            </w:pPr>
+            <w:r>
+              <w:t xml:space="preserve">CRC error sticky flags for COLDATA link </w:t>
+            </w:r>
+            <w:r>
+              <w:t>1</w:t>
+            </w:r>
+            <w:r>
+              <w:t>, ADC[1:0]</w:t>
+            </w:r>
+          </w:p>
+        </w:tc>
+      </w:tr>
+      <w:tr>
+        <w:tc>
+          <w:tcPr>
+            <w:tcW w:w="1377" w:type="dxa"/>
+            <w:shd w:val="clear" w:color="auto" w:fill="auto"/>
+          </w:tcPr>
+          <w:p>
+            <w:pPr>
+              <w:spacing w:after="0" w:line="240" w:lineRule="auto"/>
+            </w:pPr>
+            <w:r>
+              <w:t>A00C00B8</w:t>
+            </w:r>
+          </w:p>
+        </w:tc>
+        <w:tc>
+          <w:tcPr>
+            <w:tcW w:w="917" w:type="dxa"/>
+            <w:shd w:val="clear" w:color="auto" w:fill="auto"/>
+          </w:tcPr>
+          <w:p>
+            <w:pPr>
+              <w:spacing w:after="0" w:line="240" w:lineRule="auto"/>
+            </w:pPr>
+            <w:r>
+              <w:t>5:4</w:t>
+            </w:r>
+          </w:p>
+        </w:tc>
+        <w:tc>
+          <w:tcPr>
+            <w:tcW w:w="1799" w:type="dxa"/>
+            <w:shd w:val="clear" w:color="auto" w:fill="auto"/>
+          </w:tcPr>
+          <w:p>
+            <w:pPr>
+              <w:spacing w:after="0" w:line="240" w:lineRule="auto"/>
+            </w:pPr>
+            <w:r>
+              <w:t>crc_err[</w:t>
+            </w:r>
+            <w:r>
+              <w:t>2</w:t>
+            </w:r>
+            <w:r>
+              <w:t>]</w:t>
+            </w:r>
+          </w:p>
+        </w:tc>
+        <w:tc>
+          <w:tcPr>
+            <w:tcW w:w="5256" w:type="dxa"/>
+            <w:shd w:val="clear" w:color="auto" w:fill="auto"/>
+          </w:tcPr>
+          <w:p>
+            <w:pPr>
+              <w:keepNext/>
+              <w:spacing w:after="0" w:line="240" w:lineRule="auto"/>
+            </w:pPr>
+            <w:r>
+              <w:t xml:space="preserve">CRC error sticky flags for COLDATA link </w:t>
+            </w:r>
+            <w:r>
+              <w:t>2</w:t>
+            </w:r>
+            <w:r>
+              <w:t>, ADC[1:0]</w:t>
+            </w:r>
+          </w:p>
+        </w:tc>
+      </w:tr>
+      <w:tr>
+        <w:tc>
+          <w:tcPr>
+            <w:tcW w:w="1377" w:type="dxa"/>
+            <w:shd w:val="clear" w:color="auto" w:fill="auto"/>
+          </w:tcPr>
+          <w:p>
+            <w:pPr>
+              <w:spacing w:after="0" w:line="240" w:lineRule="auto"/>
+            </w:pPr>
+            <w:r>
+              <w:t>A00C00B8</w:t>
+            </w:r>
+          </w:p>
+        </w:tc>
+        <w:tc>
+          <w:tcPr>
+            <w:tcW w:w="917" w:type="dxa"/>
+            <w:shd w:val="clear" w:color="auto" w:fill="auto"/>
+          </w:tcPr>
+          <w:p>
+            <w:pPr>
+              <w:spacing w:after="0" w:line="240" w:lineRule="auto"/>
+            </w:pPr>
+            <w:r>
+              <w:t>7:6</w:t>
+            </w:r>
+          </w:p>
+        </w:tc>
+        <w:tc>
+          <w:tcPr>
+            <w:tcW w:w="1799" w:type="dxa"/>
+            <w:shd w:val="clear" w:color="auto" w:fill="auto"/>
+          </w:tcPr>
+          <w:p>
+            <w:pPr>
+              <w:spacing w:after="0" w:line="240" w:lineRule="auto"/>
+            </w:pPr>
+            <w:r>
+              <w:t>crc_err[</w:t>
+            </w:r>
+            <w:r>
+              <w:t>3</w:t>
+            </w:r>
+            <w:r>
+              <w:t>]</w:t>
+            </w:r>
+          </w:p>
+        </w:tc>
+        <w:tc>
+          <w:tcPr>
+            <w:tcW w:w="5256" w:type="dxa"/>
+            <w:shd w:val="clear" w:color="auto" w:fill="auto"/>
+          </w:tcPr>
+          <w:p>
+            <w:pPr>
+              <w:keepNext/>
+              <w:spacing w:after="0" w:line="240" w:lineRule="auto"/>
+            </w:pPr>
+            <w:r>
+              <w:t xml:space="preserve">CRC error sticky flags for COLDATA link </w:t>
+            </w:r>
+            <w:r>
+              <w:t>3</w:t>
+            </w:r>
+            <w:r>
+              <w:t>, ADC[1:0]</w:t>
+            </w:r>
+          </w:p>
+        </w:tc>
+      </w:tr>
+      <w:tr>
+        <w:tc>
+          <w:tcPr>
+            <w:tcW w:w="1377" w:type="dxa"/>
+            <w:shd w:val="clear" w:color="auto" w:fill="auto"/>
+          </w:tcPr>
+          <w:p>
+            <w:pPr>
+              <w:spacing w:after="0" w:line="240" w:lineRule="auto"/>
+            </w:pPr>
+            <w:r>
+              <w:t>A00C00B8</w:t>
+            </w:r>
+          </w:p>
+        </w:tc>
+        <w:tc>
+          <w:tcPr>
+            <w:tcW w:w="917" w:type="dxa"/>
+            <w:shd w:val="clear" w:color="auto" w:fill="auto"/>
+          </w:tcPr>
+          <w:p>
+            <w:pPr>
+              <w:spacing w:after="0" w:line="240" w:lineRule="auto"/>
+            </w:pPr>
+            <w:r>
+              <w:t>9:8</w:t>
+            </w:r>
+          </w:p>
+        </w:tc>
+        <w:tc>
+          <w:tcPr>
+            <w:tcW w:w="1799" w:type="dxa"/>
+            <w:shd w:val="clear" w:color="auto" w:fill="auto"/>
+          </w:tcPr>
+          <w:p>
+            <w:pPr>
+              <w:spacing w:after="0" w:line="240" w:lineRule="auto"/>
+            </w:pPr>
+            <w:r>
+              <w:t>crc_err[</w:t>
+            </w:r>
+            <w:r>
+              <w:t>4</w:t>
+            </w:r>
+            <w:r>
+              <w:t>]</w:t>
+            </w:r>
+          </w:p>
+        </w:tc>
+        <w:tc>
+          <w:tcPr>
+            <w:tcW w:w="5256" w:type="dxa"/>
+            <w:shd w:val="clear" w:color="auto" w:fill="auto"/>
+          </w:tcPr>
+          <w:p>
+            <w:pPr>
+              <w:keepNext/>
+              <w:spacing w:after="0" w:line="240" w:lineRule="auto"/>
+            </w:pPr>
+            <w:r>
+              <w:t xml:space="preserve">CRC error sticky flags for COLDATA link </w:t>
+            </w:r>
+            <w:r>
+              <w:t>4</w:t>
+            </w:r>
+            <w:r>
+              <w:t>, ADC[1:0]</w:t>
+            </w:r>
+          </w:p>
+        </w:tc>
+      </w:tr>
+      <w:tr>
+        <w:tc>
+          <w:tcPr>
+            <w:tcW w:w="1377" w:type="dxa"/>
+            <w:shd w:val="clear" w:color="auto" w:fill="auto"/>
+          </w:tcPr>
+          <w:p>
+            <w:pPr>
+              <w:spacing w:after="0" w:line="240" w:lineRule="auto"/>
+            </w:pPr>
+            <w:r>
+              <w:t>A00C00B8</w:t>
+            </w:r>
+          </w:p>
+        </w:tc>
+        <w:tc>
+          <w:tcPr>
+            <w:tcW w:w="917" w:type="dxa"/>
+            <w:shd w:val="clear" w:color="auto" w:fill="auto"/>
+          </w:tcPr>
+          <w:p>
+            <w:pPr>
+              <w:spacing w:after="0" w:line="240" w:lineRule="auto"/>
+            </w:pPr>
+            <w:r>
+              <w:t>11:10</w:t>
+            </w:r>
+          </w:p>
+        </w:tc>
+        <w:tc>
+          <w:tcPr>
+            <w:tcW w:w="1799" w:type="dxa"/>
+            <w:shd w:val="clear" w:color="auto" w:fill="auto"/>
+          </w:tcPr>
+          <w:p>
+            <w:pPr>
+              <w:spacing w:after="0" w:line="240" w:lineRule="auto"/>
+            </w:pPr>
+            <w:r>
+              <w:t>crc_err[</w:t>
+            </w:r>
+            <w:r>
+              <w:t>5</w:t>
+            </w:r>
+            <w:r>
+              <w:t>]</w:t>
+            </w:r>
+          </w:p>
+        </w:tc>
+        <w:tc>
+          <w:tcPr>
+            <w:tcW w:w="5256" w:type="dxa"/>
+            <w:shd w:val="clear" w:color="auto" w:fill="auto"/>
+          </w:tcPr>
+          <w:p>
+            <w:pPr>
+              <w:keepNext/>
+              <w:spacing w:after="0" w:line="240" w:lineRule="auto"/>
+            </w:pPr>
+            <w:r>
+              <w:t xml:space="preserve">CRC error sticky flags for COLDATA link </w:t>
+            </w:r>
+            <w:r>
+              <w:t>5</w:t>
+            </w:r>
+            <w:r>
+              <w:t>, ADC[1:0]</w:t>
+            </w:r>
+          </w:p>
+        </w:tc>
+      </w:tr>
+      <w:tr>
+        <w:tc>
+          <w:tcPr>
+            <w:tcW w:w="1377" w:type="dxa"/>
+            <w:shd w:val="clear" w:color="auto" w:fill="auto"/>
+          </w:tcPr>
+          <w:p>
+            <w:pPr>
+              <w:spacing w:after="0" w:line="240" w:lineRule="auto"/>
+            </w:pPr>
+            <w:r>
+              <w:t>A00C00B8</w:t>
+            </w:r>
+          </w:p>
+        </w:tc>
+        <w:tc>
+          <w:tcPr>
+            <w:tcW w:w="917" w:type="dxa"/>
+            <w:shd w:val="clear" w:color="auto" w:fill="auto"/>
+          </w:tcPr>
+          <w:p>
+            <w:pPr>
+              <w:spacing w:after="0" w:line="240" w:lineRule="auto"/>
+            </w:pPr>
+            <w:r>
+              <w:t>13:11</w:t>
+            </w:r>
+          </w:p>
+        </w:tc>
+        <w:tc>
+          <w:tcPr>
+            <w:tcW w:w="1799" w:type="dxa"/>
+            <w:shd w:val="clear" w:color="auto" w:fill="auto"/>
+          </w:tcPr>
+          <w:p>
+            <w:pPr>
+              <w:spacing w:after="0" w:line="240" w:lineRule="auto"/>
+            </w:pPr>
+            <w:r>
+              <w:t>crc_err[</w:t>
+            </w:r>
+            <w:r>
+              <w:t>6</w:t>
+            </w:r>
+            <w:r>
+              <w:t>]</w:t>
+            </w:r>
+          </w:p>
+        </w:tc>
+        <w:tc>
+          <w:tcPr>
+            <w:tcW w:w="5256" w:type="dxa"/>
+            <w:shd w:val="clear" w:color="auto" w:fill="auto"/>
+          </w:tcPr>
+          <w:p>
+            <w:pPr>
+              <w:keepNext/>
+              <w:spacing w:after="0" w:line="240" w:lineRule="auto"/>
+            </w:pPr>
+            <w:r>
+              <w:t xml:space="preserve">CRC error sticky flags for COLDATA link </w:t>
+            </w:r>
+            <w:r>
+              <w:t>6</w:t>
+            </w:r>
+            <w:r>
+              <w:t>, ADC[1:0]</w:t>
+            </w:r>
+          </w:p>
+        </w:tc>
+      </w:tr>
+      <w:tr>
+        <w:tc>
+          <w:tcPr>
+            <w:tcW w:w="1377" w:type="dxa"/>
+            <w:shd w:val="clear" w:color="auto" w:fill="auto"/>
+          </w:tcPr>
+          <w:p>
+            <w:pPr>
+              <w:spacing w:after="0" w:line="240" w:lineRule="auto"/>
+            </w:pPr>
+            <w:r>
+              <w:t>A00C00B8</w:t>
+            </w:r>
+          </w:p>
+        </w:tc>
+        <w:tc>
+          <w:tcPr>
+            <w:tcW w:w="917" w:type="dxa"/>
+            <w:shd w:val="clear" w:color="auto" w:fill="auto"/>
+          </w:tcPr>
+          <w:p>
+            <w:pPr>
+              <w:spacing w:after="0" w:line="240" w:lineRule="auto"/>
+            </w:pPr>
+            <w:r>
+              <w:t>15:14</w:t>
+            </w:r>
+          </w:p>
+        </w:tc>
+        <w:tc>
+          <w:tcPr>
+            <w:tcW w:w="1799" w:type="dxa"/>
+            <w:shd w:val="clear" w:color="auto" w:fill="auto"/>
+          </w:tcPr>
+          <w:p>
+            <w:pPr>
+              <w:spacing w:after="0" w:line="240" w:lineRule="auto"/>
+            </w:pPr>
+            <w:r>
+              <w:t>crc_err[</w:t>
+            </w:r>
+            <w:r>
+              <w:t>7</w:t>
+            </w:r>
+            <w:r>
+              <w:t>]</w:t>
+            </w:r>
+          </w:p>
+        </w:tc>
+        <w:tc>
+          <w:tcPr>
+            <w:tcW w:w="5256" w:type="dxa"/>
+            <w:shd w:val="clear" w:color="auto" w:fill="auto"/>
+          </w:tcPr>
+          <w:p>
+            <w:pPr>
+              <w:keepNext/>
+              <w:spacing w:after="0" w:line="240" w:lineRule="auto"/>
+            </w:pPr>
+            <w:r>
+              <w:t xml:space="preserve">CRC error sticky flags for COLDATA link </w:t>
+            </w:r>
+            <w:r>
+              <w:t>7</w:t>
+            </w:r>
+            <w:r>
+              <w:t>, ADC[1:0]</w:t>
+            </w:r>
+          </w:p>
+        </w:tc>
+      </w:tr>
+      <w:tr>
+        <w:tc>
+          <w:tcPr>
+            <w:tcW w:w="1377" w:type="dxa"/>
+            <w:shd w:val="clear" w:color="auto" w:fill="auto"/>
+          </w:tcPr>
+          <w:p>
+            <w:pPr>
+              <w:spacing w:after="0" w:line="240" w:lineRule="auto"/>
+            </w:pPr>
+            <w:r>
+              <w:t>A00C00B8</w:t>
+            </w:r>
+          </w:p>
+        </w:tc>
+        <w:tc>
+          <w:tcPr>
+            <w:tcW w:w="917" w:type="dxa"/>
+            <w:shd w:val="clear" w:color="auto" w:fill="auto"/>
+          </w:tcPr>
+          <w:p>
+            <w:pPr>
+              <w:spacing w:after="0" w:line="240" w:lineRule="auto"/>
+            </w:pPr>
+            <w:r>
+              <w:t>17:16</w:t>
+            </w:r>
+          </w:p>
+        </w:tc>
+        <w:tc>
+          <w:tcPr>
+            <w:tcW w:w="1799" w:type="dxa"/>
+            <w:shd w:val="clear" w:color="auto" w:fill="auto"/>
+          </w:tcPr>
+          <w:p>
+            <w:pPr>
+              <w:spacing w:after="0" w:line="240" w:lineRule="auto"/>
+            </w:pPr>
+            <w:r>
+              <w:t>crc_err[</w:t>
+            </w:r>
+            <w:r>
+              <w:t>8</w:t>
+            </w:r>
+            <w:r>
+              <w:t>]</w:t>
+            </w:r>
+          </w:p>
+        </w:tc>
+        <w:tc>
+          <w:tcPr>
+            <w:tcW w:w="5256" w:type="dxa"/>
+            <w:shd w:val="clear" w:color="auto" w:fill="auto"/>
+          </w:tcPr>
+          <w:p>
+            <w:pPr>
+              <w:keepNext/>
+              <w:spacing w:after="0" w:line="240" w:lineRule="auto"/>
+            </w:pPr>
+            <w:r>
+              <w:t xml:space="preserve">CRC error sticky flags for COLDATA link </w:t>
+            </w:r>
+            <w:r>
+              <w:t>8</w:t>
+            </w:r>
+            <w:r>
+              <w:t>, ADC[1:0]</w:t>
+            </w:r>
+          </w:p>
+        </w:tc>
+      </w:tr>
+      <w:tr>
+        <w:tc>
+          <w:tcPr>
+            <w:tcW w:w="1377" w:type="dxa"/>
+            <w:shd w:val="clear" w:color="auto" w:fill="auto"/>
+          </w:tcPr>
+          <w:p>
+            <w:pPr>
+              <w:spacing w:after="0" w:line="240" w:lineRule="auto"/>
+            </w:pPr>
+            <w:r>
+              <w:t>A00C00B8</w:t>
+            </w:r>
+          </w:p>
+        </w:tc>
+        <w:tc>
+          <w:tcPr>
+            <w:tcW w:w="917" w:type="dxa"/>
+            <w:shd w:val="clear" w:color="auto" w:fill="auto"/>
+          </w:tcPr>
+          <w:p>
+            <w:pPr>
+              <w:spacing w:after="0" w:line="240" w:lineRule="auto"/>
+            </w:pPr>
+            <w:r>
+              <w:t>19:18</w:t>
+            </w:r>
+          </w:p>
+        </w:tc>
+        <w:tc>
+          <w:tcPr>
+            <w:tcW w:w="1799" w:type="dxa"/>
+            <w:shd w:val="clear" w:color="auto" w:fill="auto"/>
+          </w:tcPr>
+          <w:p>
+            <w:pPr>
+              <w:spacing w:after="0" w:line="240" w:lineRule="auto"/>
+            </w:pPr>
+            <w:r>
+              <w:t>crc_err[</w:t>
+            </w:r>
+            <w:r>
+              <w:t>9</w:t>
+            </w:r>
+            <w:r>
+              <w:t>]</w:t>
+            </w:r>
+          </w:p>
+        </w:tc>
+        <w:tc>
+          <w:tcPr>
+            <w:tcW w:w="5256" w:type="dxa"/>
+            <w:shd w:val="clear" w:color="auto" w:fill="auto"/>
+          </w:tcPr>
+          <w:p>
+            <w:pPr>
+              <w:keepNext/>
+              <w:spacing w:after="0" w:line="240" w:lineRule="auto"/>
+            </w:pPr>
+            <w:r>
+              <w:t xml:space="preserve">CRC error sticky flags for COLDATA link </w:t>
+            </w:r>
+            <w:r>
+              <w:t>9</w:t>
+            </w:r>
+            <w:r>
+              <w:t>, ADC[1:0]</w:t>
+            </w:r>
+          </w:p>
+        </w:tc>
+      </w:tr>
+      <w:tr>
+        <w:tc>
+          <w:tcPr>
+            <w:tcW w:w="1377" w:type="dxa"/>
+            <w:shd w:val="clear" w:color="auto" w:fill="auto"/>
+          </w:tcPr>
+          <w:p>
+            <w:pPr>
+              <w:spacing w:after="0" w:line="240" w:lineRule="auto"/>
+            </w:pPr>
+            <w:r>
+              <w:t>A00C00B8</w:t>
+            </w:r>
+          </w:p>
+        </w:tc>
+        <w:tc>
+          <w:tcPr>
+            <w:tcW w:w="917" w:type="dxa"/>
+            <w:shd w:val="clear" w:color="auto" w:fill="auto"/>
+          </w:tcPr>
+          <w:p>
+            <w:pPr>
+              <w:spacing w:after="0" w:line="240" w:lineRule="auto"/>
+            </w:pPr>
+            <w:r>
+              <w:t>21:20</w:t>
+            </w:r>
+          </w:p>
+        </w:tc>
+        <w:tc>
+          <w:tcPr>
+            <w:tcW w:w="1799" w:type="dxa"/>
+            <w:shd w:val="clear" w:color="auto" w:fill="auto"/>
+          </w:tcPr>
+          <w:p>
+            <w:pPr>
+              <w:spacing w:after="0" w:line="240" w:lineRule="auto"/>
+            </w:pPr>
+            <w:r>
+              <w:t>crc_err[</w:t>
+            </w:r>
+            <w:r>
+              <w:t>10</w:t>
+            </w:r>
+            <w:r>
+              <w:t>]</w:t>
+            </w:r>
+          </w:p>
+        </w:tc>
+        <w:tc>
+          <w:tcPr>
+            <w:tcW w:w="5256" w:type="dxa"/>
+            <w:shd w:val="clear" w:color="auto" w:fill="auto"/>
+          </w:tcPr>
+          <w:p>
+            <w:pPr>
+              <w:keepNext/>
+              <w:spacing w:after="0" w:line="240" w:lineRule="auto"/>
+            </w:pPr>
+            <w:r>
+              <w:t xml:space="preserve">CRC error sticky flags for COLDATA link </w:t>
+            </w:r>
+            <w:r>
+              <w:t>1</w:t>
+            </w:r>
+            <w:r>
+              <w:t>0, ADC[1:0]</w:t>
+            </w:r>
+          </w:p>
+        </w:tc>
+      </w:tr>
+      <w:tr>
+        <w:tc>
+          <w:tcPr>
+            <w:tcW w:w="1377" w:type="dxa"/>
+            <w:shd w:val="clear" w:color="auto" w:fill="auto"/>
+          </w:tcPr>
+          <w:p>
+            <w:pPr>
+              <w:spacing w:after="0" w:line="240" w:lineRule="auto"/>
+            </w:pPr>
+            <w:r>
+              <w:t>A00C00B8</w:t>
+            </w:r>
+          </w:p>
+        </w:tc>
+        <w:tc>
+          <w:tcPr>
+            <w:tcW w:w="917" w:type="dxa"/>
+            <w:shd w:val="clear" w:color="auto" w:fill="auto"/>
+          </w:tcPr>
+          <w:p>
+            <w:pPr>
+              <w:spacing w:after="0" w:line="240" w:lineRule="auto"/>
+            </w:pPr>
+            <w:r>
+              <w:t>23:22</w:t>
+            </w:r>
+          </w:p>
+        </w:tc>
+        <w:tc>
+          <w:tcPr>
+            <w:tcW w:w="1799" w:type="dxa"/>
+            <w:shd w:val="clear" w:color="auto" w:fill="auto"/>
+          </w:tcPr>
+          <w:p>
+            <w:pPr>
+              <w:spacing w:after="0" w:line="240" w:lineRule="auto"/>
+            </w:pPr>
+            <w:r>
+              <w:t>crc_err[</w:t>
+            </w:r>
+            <w:r>
+              <w:t>11</w:t>
+            </w:r>
+            <w:r>
+              <w:t>]</w:t>
+            </w:r>
+          </w:p>
+        </w:tc>
+        <w:tc>
+          <w:tcPr>
+            <w:tcW w:w="5256" w:type="dxa"/>
+            <w:shd w:val="clear" w:color="auto" w:fill="auto"/>
+          </w:tcPr>
+          <w:p>
+            <w:pPr>
+              <w:keepNext/>
+              <w:spacing w:after="0" w:line="240" w:lineRule="auto"/>
+            </w:pPr>
+            <w:r>
+              <w:t xml:space="preserve">CRC error sticky flags for COLDATA link </w:t>
+            </w:r>
+            <w:r>
+              <w:t>11</w:t>
+            </w:r>
+            <w:r>
+              <w:t>, ADC[1:0]</w:t>
+            </w:r>
+          </w:p>
+        </w:tc>
+      </w:tr>
+      <w:tr>
+        <w:tc>
+          <w:tcPr>
+            <w:tcW w:w="1377" w:type="dxa"/>
+            <w:shd w:val="clear" w:color="auto" w:fill="auto"/>
+          </w:tcPr>
+          <w:p>
+            <w:pPr>
+              <w:spacing w:after="0" w:line="240" w:lineRule="auto"/>
+            </w:pPr>
+            <w:r>
+              <w:t>A00C00B8</w:t>
+            </w:r>
+          </w:p>
+        </w:tc>
+        <w:tc>
+          <w:tcPr>
+            <w:tcW w:w="917" w:type="dxa"/>
+            <w:shd w:val="clear" w:color="auto" w:fill="auto"/>
+          </w:tcPr>
+          <w:p>
+            <w:pPr>
+              <w:spacing w:after="0" w:line="240" w:lineRule="auto"/>
+            </w:pPr>
+            <w:r>
+              <w:t>25:24</w:t>
+            </w:r>
+          </w:p>
+        </w:tc>
+        <w:tc>
+          <w:tcPr>
+            <w:tcW w:w="1799" w:type="dxa"/>
+            <w:shd w:val="clear" w:color="auto" w:fill="auto"/>
+          </w:tcPr>
+          <w:p>
+            <w:pPr>
+              <w:spacing w:after="0" w:line="240" w:lineRule="auto"/>
+            </w:pPr>
+            <w:r>
+              <w:t>crc_err[</w:t>
+            </w:r>
+            <w:r>
+              <w:t>12</w:t>
+            </w:r>
+            <w:r>
+              <w:t>]</w:t>
+            </w:r>
+          </w:p>
+        </w:tc>
+        <w:tc>
+          <w:tcPr>
+            <w:tcW w:w="5256" w:type="dxa"/>
+            <w:shd w:val="clear" w:color="auto" w:fill="auto"/>
+          </w:tcPr>
+          <w:p>
+            <w:pPr>
+              <w:keepNext/>
+              <w:spacing w:after="0" w:line="240" w:lineRule="auto"/>
+            </w:pPr>
+            <w:r>
+              <w:t xml:space="preserve">CRC error sticky flags for COLDATA link </w:t>
+            </w:r>
+            <w:r>
+              <w:t>12</w:t>
+            </w:r>
+            <w:r>
+              <w:t>, ADC[1:0]</w:t>
+            </w:r>
+          </w:p>
+        </w:tc>
+      </w:tr>
+      <w:tr>
+        <w:tc>
+          <w:tcPr>
+            <w:tcW w:w="1377" w:type="dxa"/>
+            <w:shd w:val="clear" w:color="auto" w:fill="auto"/>
+          </w:tcPr>
+          <w:p>
+            <w:pPr>
+              <w:spacing w:after="0" w:line="240" w:lineRule="auto"/>
+            </w:pPr>
+            <w:r>
+              <w:t>A00C00B8</w:t>
+            </w:r>
+          </w:p>
+        </w:tc>
+        <w:tc>
+          <w:tcPr>
+            <w:tcW w:w="917" w:type="dxa"/>
+            <w:shd w:val="clear" w:color="auto" w:fill="auto"/>
+          </w:tcPr>
+          <w:p>
+            <w:pPr>
+              <w:spacing w:after="0" w:line="240" w:lineRule="auto"/>
+            </w:pPr>
+            <w:r>
+              <w:t>27:26</w:t>
+            </w:r>
+          </w:p>
+        </w:tc>
+        <w:tc>
+          <w:tcPr>
+            <w:tcW w:w="1799" w:type="dxa"/>
+            <w:shd w:val="clear" w:color="auto" w:fill="auto"/>
+          </w:tcPr>
+          <w:p>
+            <w:pPr>
+              <w:spacing w:after="0" w:line="240" w:lineRule="auto"/>
+            </w:pPr>
+            <w:r>
+              <w:t>crc_err[</w:t>
+            </w:r>
+            <w:r>
+              <w:t>13</w:t>
+            </w:r>
+            <w:r>
+              <w:t>]</w:t>
+            </w:r>
+          </w:p>
+        </w:tc>
+        <w:tc>
+          <w:tcPr>
+            <w:tcW w:w="5256" w:type="dxa"/>
+            <w:shd w:val="clear" w:color="auto" w:fill="auto"/>
+          </w:tcPr>
+          <w:p>
+            <w:pPr>
+              <w:keepNext/>
+              <w:spacing w:after="0" w:line="240" w:lineRule="auto"/>
+            </w:pPr>
+            <w:r>
+              <w:t xml:space="preserve">CRC error sticky flags for COLDATA link </w:t>
+            </w:r>
+            <w:r>
+              <w:t>13</w:t>
+            </w:r>
+            <w:r>
+              <w:t>, ADC[1:0]</w:t>
+            </w:r>
+          </w:p>
+        </w:tc>
+      </w:tr>
+      <w:tr>
+        <w:tc>
+          <w:tcPr>
+            <w:tcW w:w="1377" w:type="dxa"/>
+            <w:shd w:val="clear" w:color="auto" w:fill="auto"/>
+          </w:tcPr>
+          <w:p>
+            <w:pPr>
+              <w:spacing w:after="0" w:line="240" w:lineRule="auto"/>
+            </w:pPr>
+            <w:r>
+              <w:t>A00C00B8</w:t>
+            </w:r>
+          </w:p>
+        </w:tc>
+        <w:tc>
+          <w:tcPr>
+            <w:tcW w:w="917" w:type="dxa"/>
+            <w:shd w:val="clear" w:color="auto" w:fill="auto"/>
+          </w:tcPr>
+          <w:p>
+            <w:pPr>
+              <w:spacing w:after="0" w:line="240" w:lineRule="auto"/>
+            </w:pPr>
+            <w:r>
+              <w:t>29:28</w:t>
+            </w:r>
+          </w:p>
+        </w:tc>
+        <w:tc>
+          <w:tcPr>
+            <w:tcW w:w="1799" w:type="dxa"/>
+            <w:shd w:val="clear" w:color="auto" w:fill="auto"/>
+          </w:tcPr>
+          <w:p>
+            <w:pPr>
+              <w:spacing w:after="0" w:line="240" w:lineRule="auto"/>
+            </w:pPr>
+            <w:r>
+              <w:t>crc_err[</w:t>
+            </w:r>
+            <w:r>
+              <w:t>14</w:t>
+            </w:r>
+            <w:r>
+              <w:t>]</w:t>
+            </w:r>
+          </w:p>
+        </w:tc>
+        <w:tc>
+          <w:tcPr>
+            <w:tcW w:w="5256" w:type="dxa"/>
+            <w:shd w:val="clear" w:color="auto" w:fill="auto"/>
+          </w:tcPr>
+          <w:p>
+            <w:pPr>
+              <w:keepNext/>
+              <w:spacing w:after="0" w:line="240" w:lineRule="auto"/>
+            </w:pPr>
+            <w:r>
+              <w:t xml:space="preserve">CRC error sticky flags for COLDATA link </w:t>
+            </w:r>
+            <w:r>
+              <w:t>14</w:t>
+            </w:r>
+            <w:r>
+              <w:t>, ADC[1:0]</w:t>
+            </w:r>
+          </w:p>
+        </w:tc>
+      </w:tr>
+      <w:tr>
+        <w:tc>
+          <w:tcPr>
+            <w:tcW w:w="1377" w:type="dxa"/>
+            <w:shd w:val="clear" w:color="auto" w:fill="auto"/>
+          </w:tcPr>
+          <w:p>
+            <w:pPr>
+              <w:spacing w:after="0" w:line="240" w:lineRule="auto"/>
+            </w:pPr>
+            <w:r>
+              <w:t>A00C00B8</w:t>
+            </w:r>
+          </w:p>
+        </w:tc>
+        <w:tc>
+          <w:tcPr>
+            <w:tcW w:w="917" w:type="dxa"/>
+            <w:shd w:val="clear" w:color="auto" w:fill="auto"/>
+          </w:tcPr>
+          <w:p>
+            <w:pPr>
+              <w:spacing w:after="0" w:line="240" w:lineRule="auto"/>
+            </w:pPr>
+            <w:r>
+              <w:t>31:30</w:t>
+            </w:r>
+          </w:p>
+        </w:tc>
+        <w:tc>
+          <w:tcPr>
+            <w:tcW w:w="1799" w:type="dxa"/>
+            <w:shd w:val="clear" w:color="auto" w:fill="auto"/>
+          </w:tcPr>
+          <w:p>
+            <w:pPr>
+              <w:spacing w:after="0" w:line="240" w:lineRule="auto"/>
+            </w:pPr>
+            <w:r>
+              <w:t>crc_err[</w:t>
+            </w:r>
+            <w:r>
+              <w:t>15</w:t>
+            </w:r>
+            <w:r>
+              <w:t>]</w:t>
+            </w:r>
+          </w:p>
+        </w:tc>
+        <w:tc>
+          <w:tcPr>
+            <w:tcW w:w="5256" w:type="dxa"/>
+            <w:shd w:val="clear" w:color="auto" w:fill="auto"/>
+          </w:tcPr>
+          <w:p>
+            <w:pPr>
+              <w:keepNext/>
+              <w:spacing w:after="0" w:line="240" w:lineRule="auto"/>
+            </w:pPr>
+            <w:r>
+              <w:t xml:space="preserve">CRC error sticky flags for COLDATA link </w:t>
+            </w:r>
+            <w:r>
+              <w:t>15</w:t>
+            </w:r>
+            <w:r>
+              <w:t>, ADC[1:0]</w:t>
+            </w:r>
+          </w:p>
+        </w:tc>
+      </w:tr>
+      <w:tr>
+        <w:tc>
+          <w:tcPr>
+            <w:tcW w:w="1377" w:type="dxa"/>
+            <w:shd w:val="clear" w:color="auto" w:fill="D9D9D9" w:themeFill="background1" w:themeFillShade="D9"/>
+          </w:tcPr>
+          <w:p>
+            <w:pPr>
+              <w:spacing w:after="0" w:line="240" w:lineRule="auto"/>
+            </w:pPr>
+            <w:r>
               <w:t>A00C00BC</w:t>
             </w:r>
           </w:p>
@@ -18740,7 +20107,7 @@
         <w:tc>
           <w:tcPr>
             <w:tcW w:w="917" w:type="dxa"/>
-            <w:shd w:val="clear" w:color="auto" w:fill="auto"/>
+            <w:shd w:val="clear" w:color="auto" w:fill="D9D9D9" w:themeFill="background1" w:themeFillShade="D9"/>
           </w:tcPr>
           <w:p>
             <w:pPr>
@@ -18754,7 +20121,7 @@
         <w:tc>
           <w:tcPr>
             <w:tcW w:w="1799" w:type="dxa"/>
-            <w:shd w:val="clear" w:color="auto" w:fill="auto"/>
+            <w:shd w:val="clear" w:color="auto" w:fill="D9D9D9" w:themeFill="background1" w:themeFillShade="D9"/>
           </w:tcPr>
           <w:p>
             <w:pPr>
@@ -18768,7 +20135,7 @@
         <w:tc>
           <w:tcPr>
             <w:tcW w:w="5256" w:type="dxa"/>
-            <w:shd w:val="clear" w:color="auto" w:fill="auto"/>
+            <w:shd w:val="clear" w:color="auto" w:fill="D9D9D9" w:themeFill="background1" w:themeFillShade="D9"/>
           </w:tcPr>
           <w:p>
             <w:pPr>
@@ -18788,7 +20155,7 @@
             <w:tcBorders>
               <w:top w:val="nil"/>
             </w:tcBorders>
-            <w:shd w:val="clear" w:color="auto" w:fill="DDDDDD"/>
+            <w:shd w:val="clear" w:color="auto" w:fill="auto"/>
           </w:tcPr>
           <w:p>
             <w:pPr>
@@ -18805,7 +20172,7 @@
             <w:tcBorders>
               <w:top w:val="nil"/>
             </w:tcBorders>
-            <w:shd w:val="clear" w:color="auto" w:fill="DDDDDD"/>
+            <w:shd w:val="clear" w:color="auto" w:fill="auto"/>
           </w:tcPr>
           <w:p>
             <w:pPr>
@@ -18822,7 +20189,7 @@
             <w:tcBorders>
               <w:top w:val="nil"/>
             </w:tcBorders>
-            <w:shd w:val="clear" w:color="auto" w:fill="DDDDDD"/>
+            <w:shd w:val="clear" w:color="auto" w:fill="auto"/>
           </w:tcPr>
           <w:p>
             <w:pPr>
@@ -18839,7 +20206,7 @@
             <w:tcBorders>
               <w:top w:val="nil"/>
             </w:tcBorders>
-            <w:shd w:val="clear" w:color="auto" w:fill="DDDDDD"/>
+            <w:shd w:val="clear" w:color="auto" w:fill="auto"/>
           </w:tcPr>
           <w:p>
             <w:pPr>
@@ -18860,7 +20227,7 @@
               <w:top w:val="nil"/>
               <w:bottom w:val="single" w:sz="4" w:space="0" w:color="auto"/>
             </w:tcBorders>
-            <w:shd w:val="clear" w:color="auto" w:fill="DDDDDD"/>
+            <w:shd w:val="clear" w:color="auto" w:fill="auto"/>
           </w:tcPr>
           <w:p>
             <w:pPr>
@@ -18878,7 +20245,7 @@
               <w:top w:val="nil"/>
               <w:bottom w:val="single" w:sz="4" w:space="0" w:color="auto"/>
             </w:tcBorders>
-            <w:shd w:val="clear" w:color="auto" w:fill="DDDDDD"/>
+            <w:shd w:val="clear" w:color="auto" w:fill="auto"/>
           </w:tcPr>
           <w:p>
             <w:pPr>
@@ -18896,7 +20263,7 @@
               <w:top w:val="nil"/>
               <w:bottom w:val="single" w:sz="4" w:space="0" w:color="auto"/>
             </w:tcBorders>
-            <w:shd w:val="clear" w:color="auto" w:fill="DDDDDD"/>
+            <w:shd w:val="clear" w:color="auto" w:fill="auto"/>
           </w:tcPr>
           <w:p>
             <w:pPr>
@@ -18914,7 +20281,7 @@
               <w:top w:val="nil"/>
               <w:bottom w:val="single" w:sz="4" w:space="0" w:color="auto"/>
             </w:tcBorders>
-            <w:shd w:val="clear" w:color="auto" w:fill="DDDDDD"/>
+            <w:shd w:val="clear" w:color="auto" w:fill="auto"/>
           </w:tcPr>
           <w:p>
             <w:pPr>
@@ -18935,7 +20302,7 @@
               <w:top w:val="single" w:sz="4" w:space="0" w:color="auto"/>
               <w:bottom w:val="single" w:sz="4" w:space="0" w:color="auto"/>
             </w:tcBorders>
-            <w:shd w:val="clear" w:color="auto" w:fill="DDDDDD"/>
+            <w:shd w:val="clear" w:color="auto" w:fill="auto"/>
           </w:tcPr>
           <w:p>
             <w:pPr>
@@ -18953,7 +20320,7 @@
               <w:top w:val="single" w:sz="4" w:space="0" w:color="auto"/>
               <w:bottom w:val="single" w:sz="4" w:space="0" w:color="auto"/>
             </w:tcBorders>
-            <w:shd w:val="clear" w:color="auto" w:fill="DDDDDD"/>
+            <w:shd w:val="clear" w:color="auto" w:fill="auto"/>
           </w:tcPr>
           <w:p>
             <w:pPr>
@@ -18971,7 +20338,7 @@
               <w:top w:val="single" w:sz="4" w:space="0" w:color="auto"/>
               <w:bottom w:val="single" w:sz="4" w:space="0" w:color="auto"/>
             </w:tcBorders>
-            <w:shd w:val="clear" w:color="auto" w:fill="DDDDDD"/>
+            <w:shd w:val="clear" w:color="auto" w:fill="auto"/>
           </w:tcPr>
           <w:p>
             <w:pPr>
@@ -18989,7 +20356,7 @@
               <w:top w:val="single" w:sz="4" w:space="0" w:color="auto"/>
               <w:bottom w:val="single" w:sz="4" w:space="0" w:color="auto"/>
             </w:tcBorders>
-            <w:shd w:val="clear" w:color="auto" w:fill="DDDDDD"/>
+            <w:shd w:val="clear" w:color="auto" w:fill="auto"/>
           </w:tcPr>
           <w:p>
             <w:pPr>
@@ -19010,7 +20377,7 @@
               <w:top w:val="single" w:sz="4" w:space="0" w:color="auto"/>
               <w:bottom w:val="single" w:sz="4" w:space="0" w:color="auto"/>
             </w:tcBorders>
-            <w:shd w:val="clear" w:color="auto" w:fill="auto"/>
+            <w:shd w:val="clear" w:color="auto" w:fill="D9D9D9" w:themeFill="background1" w:themeFillShade="D9"/>
           </w:tcPr>
           <w:p>
             <w:pPr>
@@ -19028,7 +20395,7 @@
               <w:top w:val="single" w:sz="4" w:space="0" w:color="auto"/>
               <w:bottom w:val="single" w:sz="4" w:space="0" w:color="auto"/>
             </w:tcBorders>
-            <w:shd w:val="clear" w:color="auto" w:fill="auto"/>
+            <w:shd w:val="clear" w:color="auto" w:fill="D9D9D9" w:themeFill="background1" w:themeFillShade="D9"/>
           </w:tcPr>
           <w:p>
             <w:pPr>
@@ -19046,7 +20413,7 @@
               <w:top w:val="single" w:sz="4" w:space="0" w:color="auto"/>
               <w:bottom w:val="single" w:sz="4" w:space="0" w:color="auto"/>
             </w:tcBorders>
-            <w:shd w:val="clear" w:color="auto" w:fill="auto"/>
+            <w:shd w:val="clear" w:color="auto" w:fill="D9D9D9" w:themeFill="background1" w:themeFillShade="D9"/>
           </w:tcPr>
           <w:p>
             <w:pPr>
@@ -19064,7 +20431,7 @@
               <w:top w:val="single" w:sz="4" w:space="0" w:color="auto"/>
               <w:bottom w:val="single" w:sz="4" w:space="0" w:color="auto"/>
             </w:tcBorders>
-            <w:shd w:val="clear" w:color="auto" w:fill="auto"/>
+            <w:shd w:val="clear" w:color="auto" w:fill="D9D9D9" w:themeFill="background1" w:themeFillShade="D9"/>
           </w:tcPr>
           <w:p>
             <w:pPr>
@@ -19085,7 +20452,7 @@
               <w:top w:val="single" w:sz="4" w:space="0" w:color="auto"/>
               <w:bottom w:val="single" w:sz="4" w:space="0" w:color="auto"/>
             </w:tcBorders>
-            <w:shd w:val="clear" w:color="auto" w:fill="auto"/>
+            <w:shd w:val="clear" w:color="auto" w:fill="D9D9D9" w:themeFill="background1" w:themeFillShade="D9"/>
           </w:tcPr>
           <w:p>
             <w:pPr>
@@ -19103,7 +20470,7 @@
               <w:top w:val="single" w:sz="4" w:space="0" w:color="auto"/>
               <w:bottom w:val="single" w:sz="4" w:space="0" w:color="auto"/>
             </w:tcBorders>
-            <w:shd w:val="clear" w:color="auto" w:fill="auto"/>
+            <w:shd w:val="clear" w:color="auto" w:fill="D9D9D9" w:themeFill="background1" w:themeFillShade="D9"/>
           </w:tcPr>
           <w:p>
             <w:pPr>
@@ -19121,7 +20488,7 @@
               <w:top w:val="single" w:sz="4" w:space="0" w:color="auto"/>
               <w:bottom w:val="single" w:sz="4" w:space="0" w:color="auto"/>
             </w:tcBorders>
-            <w:shd w:val="clear" w:color="auto" w:fill="auto"/>
+            <w:shd w:val="clear" w:color="auto" w:fill="D9D9D9" w:themeFill="background1" w:themeFillShade="D9"/>
           </w:tcPr>
           <w:p>
             <w:pPr>
@@ -19139,7 +20506,7 @@
               <w:top w:val="single" w:sz="4" w:space="0" w:color="auto"/>
               <w:bottom w:val="single" w:sz="4" w:space="0" w:color="auto"/>
             </w:tcBorders>
-            <w:shd w:val="clear" w:color="auto" w:fill="auto"/>
+            <w:shd w:val="clear" w:color="auto" w:fill="D9D9D9" w:themeFill="background1" w:themeFillShade="D9"/>
           </w:tcPr>
           <w:p>
             <w:pPr>
@@ -19160,7 +20527,7 @@
               <w:top w:val="single" w:sz="4" w:space="0" w:color="auto"/>
               <w:bottom w:val="single" w:sz="4" w:space="0" w:color="auto"/>
             </w:tcBorders>
-            <w:shd w:val="clear" w:color="auto" w:fill="DDDDDD"/>
+            <w:shd w:val="clear" w:color="auto" w:fill="auto"/>
           </w:tcPr>
           <w:p>
             <w:pPr>
@@ -19178,7 +20545,7 @@
               <w:top w:val="single" w:sz="4" w:space="0" w:color="auto"/>
               <w:bottom w:val="single" w:sz="4" w:space="0" w:color="auto"/>
             </w:tcBorders>
-            <w:shd w:val="clear" w:color="auto" w:fill="DDDDDD"/>
+            <w:shd w:val="clear" w:color="auto" w:fill="auto"/>
           </w:tcPr>
           <w:p>
             <w:pPr>
@@ -19196,7 +20563,7 @@
               <w:top w:val="single" w:sz="4" w:space="0" w:color="auto"/>
               <w:bottom w:val="single" w:sz="4" w:space="0" w:color="auto"/>
             </w:tcBorders>
-            <w:shd w:val="clear" w:color="auto" w:fill="DDDDDD"/>
+            <w:shd w:val="clear" w:color="auto" w:fill="auto"/>
           </w:tcPr>
           <w:p>
             <w:pPr>
@@ -19214,7 +20581,7 @@
               <w:top w:val="single" w:sz="4" w:space="0" w:color="auto"/>
               <w:bottom w:val="single" w:sz="4" w:space="0" w:color="auto"/>
             </w:tcBorders>
-            <w:shd w:val="clear" w:color="auto" w:fill="DDDDDD"/>
+            <w:shd w:val="clear" w:color="auto" w:fill="auto"/>
           </w:tcPr>
           <w:p>
             <w:pPr>
@@ -19234,7 +20601,7 @@
             <w:tcBorders>
               <w:top w:val="single" w:sz="4" w:space="0" w:color="auto"/>
             </w:tcBorders>
-            <w:shd w:val="clear" w:color="auto" w:fill="DDDDDD"/>
+            <w:shd w:val="clear" w:color="auto" w:fill="auto"/>
           </w:tcPr>
           <w:p>
             <w:pPr>
@@ -19251,7 +20618,7 @@
             <w:tcBorders>
               <w:top w:val="single" w:sz="4" w:space="0" w:color="auto"/>
             </w:tcBorders>
-            <w:shd w:val="clear" w:color="auto" w:fill="DDDDDD"/>
+            <w:shd w:val="clear" w:color="auto" w:fill="auto"/>
           </w:tcPr>
           <w:p>
             <w:pPr>
@@ -19268,7 +20635,7 @@
             <w:tcBorders>
               <w:top w:val="single" w:sz="4" w:space="0" w:color="auto"/>
             </w:tcBorders>
-            <w:shd w:val="clear" w:color="auto" w:fill="DDDDDD"/>
+            <w:shd w:val="clear" w:color="auto" w:fill="auto"/>
           </w:tcPr>
           <w:p>
             <w:pPr>
@@ -19285,7 +20652,7 @@
             <w:tcBorders>
               <w:top w:val="single" w:sz="4" w:space="0" w:color="auto"/>
             </w:tcBorders>
-            <w:shd w:val="clear" w:color="auto" w:fill="DDDDDD"/>
+            <w:shd w:val="clear" w:color="auto" w:fill="auto"/>
           </w:tcPr>
           <w:p>
             <w:pPr>
@@ -19322,17 +20689,18 @@
       <w:pPr>
         <w:pStyle w:val="Heading2"/>
       </w:pPr>
-      <w:bookmarkStart w:id="38" w:name="_Toc112152506"/>
-      <w:r>
+      <w:bookmarkStart w:id="39" w:name="_Toc112168825"/>
+      <w:r>
+        <w:lastRenderedPageBreak/>
         <w:t>Timing Endpoint</w:t>
       </w:r>
-      <w:bookmarkEnd w:id="38"/>
+      <w:bookmarkEnd w:id="39"/>
     </w:p>
     <w:p>
       <w:r>
         <w:t xml:space="preserve">This is a timing endpoint module. The only parameters that need programming are Address and Group codes. These parameters are programmed via control registers. See </w:t>
       </w:r>
-      <w:bookmarkStart w:id="39" w:name="__DdeLink__2052_3214169308"/>
+      <w:bookmarkStart w:id="40" w:name="__DdeLink__2052_3214169308"/>
       <w:r>
         <w:rPr>
           <w:rFonts w:ascii="Courier New" w:hAnsi="Courier New" w:cs="Courier New"/>
@@ -19340,7 +20708,7 @@
         </w:rPr>
         <w:t>ts_addr</w:t>
       </w:r>
-      <w:bookmarkEnd w:id="39"/>
+      <w:bookmarkEnd w:id="40"/>
       <w:r>
         <w:t xml:space="preserve"> and </w:t>
       </w:r>
@@ -19364,16 +20732,16 @@
       <w:r>
         <w:t xml:space="preserve"> register to reset the endpoint, by writing 1 and then 0. </w:t>
       </w:r>
-      <w:commentRangeStart w:id="40"/>
+      <w:commentRangeStart w:id="41"/>
       <w:r>
         <w:t>The</w:t>
       </w:r>
-      <w:commentRangeEnd w:id="40"/>
+      <w:commentRangeEnd w:id="41"/>
       <w:r>
         <w:rPr>
           <w:rStyle w:val="CommentReference"/>
         </w:rPr>
-        <w:commentReference w:id="40"/>
+        <w:commentReference w:id="41"/>
       </w:r>
       <w:r>
         <w:t xml:space="preserve"> endpoint must only be reset after the external clock (from the hardware PLL on WIB) is stable. There are additional requirements on the PLL configuration found in [11], and the PLL configuration is implemented by a series of I2C register writes to the PLL from the WIB software. </w:t>
@@ -19404,11 +20772,11 @@
       <w:pPr>
         <w:pStyle w:val="Heading2"/>
       </w:pPr>
-      <w:bookmarkStart w:id="41" w:name="_Toc112152507"/>
+      <w:bookmarkStart w:id="42" w:name="_Toc112168826"/>
       <w:r>
         <w:t>DAQ spy memory</w:t>
       </w:r>
-      <w:bookmarkEnd w:id="41"/>
+      <w:bookmarkEnd w:id="42"/>
     </w:p>
     <w:p>
       <w:r>
@@ -19425,11 +20793,11 @@
       <w:pPr>
         <w:pStyle w:val="Heading3"/>
       </w:pPr>
-      <w:bookmarkStart w:id="42" w:name="_Toc112152508"/>
+      <w:bookmarkStart w:id="43" w:name="_Toc112168827"/>
       <w:r>
         <w:t>Preliminary steps</w:t>
       </w:r>
-      <w:bookmarkEnd w:id="42"/>
+      <w:bookmarkEnd w:id="43"/>
     </w:p>
     <w:p>
       <w:pPr>
@@ -19492,11 +20860,7 @@
         <w:t>256K – trigger_latency</w:t>
       </w:r>
       <w:r>
-        <w:t xml:space="preserve">. Trigger </w:t>
-      </w:r>
-      <w:r>
-        <w:lastRenderedPageBreak/>
-        <w:t>latency time here is represented in terms of FELIX fabric clock cycles, which is</w:t>
+        <w:t>. Trigger latency time here is represented in terms of FELIX fabric clock cycles, which is</w:t>
       </w:r>
       <w:r>
         <w:br/>
@@ -19513,14 +20877,14 @@
       <w:pPr>
         <w:pStyle w:val="Heading3"/>
       </w:pPr>
-      <w:bookmarkStart w:id="43" w:name="_Toc112152509"/>
+      <w:bookmarkStart w:id="44" w:name="_Toc112168828"/>
       <w:r>
         <w:t xml:space="preserve">Operation with the trigger distributed by </w:t>
       </w:r>
       <w:r>
         <w:t>DTS</w:t>
       </w:r>
-      <w:bookmarkEnd w:id="43"/>
+      <w:bookmarkEnd w:id="44"/>
     </w:p>
     <w:p>
       <w:pPr>
@@ -19741,6 +21105,7 @@
         </w:numPr>
       </w:pPr>
       <w:r>
+        <w:lastRenderedPageBreak/>
         <w:t>Unpack the following number of 32-bit words:</w:t>
       </w:r>
       <w:r>
@@ -19774,11 +21139,11 @@
       <w:pPr>
         <w:pStyle w:val="Heading3"/>
       </w:pPr>
-      <w:bookmarkStart w:id="44" w:name="_Toc112152510"/>
+      <w:bookmarkStart w:id="45" w:name="_Toc112168829"/>
       <w:r>
         <w:t>Operation with the software trigger</w:t>
       </w:r>
-      <w:bookmarkEnd w:id="44"/>
+      <w:bookmarkEnd w:id="45"/>
     </w:p>
     <w:p>
       <w:pPr>
@@ -19895,12 +21260,11 @@
       <w:pPr>
         <w:pStyle w:val="Heading2"/>
       </w:pPr>
-      <w:bookmarkStart w:id="45" w:name="_Toc112152511"/>
-      <w:r>
-        <w:lastRenderedPageBreak/>
+      <w:bookmarkStart w:id="46" w:name="_Toc112168830"/>
+      <w:r>
         <w:t>Monitoring ADCs</w:t>
       </w:r>
-      <w:bookmarkEnd w:id="45"/>
+      <w:bookmarkEnd w:id="46"/>
     </w:p>
     <w:p>
       <w:r>
@@ -20017,11 +21381,11 @@
       <w:pPr>
         <w:pStyle w:val="Heading2"/>
       </w:pPr>
-      <w:bookmarkStart w:id="46" w:name="_Toc112152512"/>
+      <w:bookmarkStart w:id="47" w:name="_Toc112168831"/>
       <w:r>
         <w:t>10 MHz reference clock on P12 connector</w:t>
       </w:r>
-      <w:bookmarkEnd w:id="46"/>
+      <w:bookmarkEnd w:id="47"/>
     </w:p>
     <w:p>
       <w:r>
@@ -20109,11 +21473,12 @@
       <w:pPr>
         <w:pStyle w:val="Heading1"/>
       </w:pPr>
-      <w:bookmarkStart w:id="47" w:name="_Toc112152513"/>
-      <w:r>
+      <w:bookmarkStart w:id="48" w:name="_Toc112168832"/>
+      <w:r>
+        <w:lastRenderedPageBreak/>
         <w:t>Clock regions</w:t>
       </w:r>
-      <w:bookmarkEnd w:id="47"/>
+      <w:bookmarkEnd w:id="48"/>
     </w:p>
     <w:p>
       <w:r>
@@ -20161,7 +21526,6 @@
         <w:rPr>
           <w:noProof/>
         </w:rPr>
-        <w:lastRenderedPageBreak/>
         <w:drawing>
           <wp:inline distT="0" distB="0" distL="0" distR="0" wp14:anchorId="3DD11626" wp14:editId="41C106E7">
             <wp:extent cx="5943600" cy="7011670"/>
@@ -20203,7 +21567,7 @@
       <w:pPr>
         <w:pStyle w:val="Caption"/>
       </w:pPr>
-      <w:bookmarkStart w:id="48" w:name="_Ref82526637"/>
+      <w:bookmarkStart w:id="49" w:name="_Ref82526637"/>
       <w:r>
         <w:t xml:space="preserve">Figure </w:t>
       </w:r>
@@ -20215,7 +21579,7 @@
           <w:t>6</w:t>
         </w:r>
       </w:fldSimple>
-      <w:bookmarkEnd w:id="48"/>
+      <w:bookmarkEnd w:id="49"/>
       <w:r>
         <w:t>. WIB data path clock schematics.</w:t>
       </w:r>
@@ -20263,11 +21627,7 @@
         <w:t>can be</w:t>
       </w:r>
       <w:r>
-        <w:t xml:space="preserve"> read using the 62.5 MHz system clock. The data is then transferred into the 125MHz </w:t>
-      </w:r>
-      <w:r>
-        <w:lastRenderedPageBreak/>
-        <w:t>clock domain, which is double the frequency of the system clock.</w:t>
+        <w:t xml:space="preserve"> read using the 62.5 MHz system clock. The data is then transferred into the 125MHz clock domain, which is double the frequency of the system clock.</w:t>
       </w:r>
       <w:r>
         <w:t xml:space="preserve"> The doubling requirement is related to the fact that the Frame decoder processes the data from each COLDATA receiver one byte in each clock period. This greatly simplifies the Frame decoder logic but requires double processing frequency. </w:t>
@@ -20323,11 +21683,11 @@
       <w:pPr>
         <w:pStyle w:val="Heading1"/>
       </w:pPr>
-      <w:bookmarkStart w:id="49" w:name="_Toc112152514"/>
+      <w:bookmarkStart w:id="50" w:name="_Toc112168833"/>
       <w:r>
         <w:t>DAQ readout format</w:t>
       </w:r>
-      <w:bookmarkEnd w:id="49"/>
+      <w:bookmarkEnd w:id="50"/>
     </w:p>
     <w:p>
       <w:pPr>
@@ -20341,11 +21701,11 @@
       <w:pPr>
         <w:pStyle w:val="Heading2"/>
       </w:pPr>
-      <w:bookmarkStart w:id="50" w:name="_Toc112152515"/>
+      <w:bookmarkStart w:id="51" w:name="_Toc112168834"/>
       <w:r>
         <w:t>Introduction</w:t>
       </w:r>
-      <w:bookmarkEnd w:id="50"/>
+      <w:bookmarkEnd w:id="51"/>
     </w:p>
     <w:p>
       <w:pPr>
@@ -20444,6 +21804,7 @@
         <w:jc w:val="both"/>
       </w:pPr>
       <w:r>
+        <w:lastRenderedPageBreak/>
         <w:t xml:space="preserve">The Cold Electronics metadata falls into two classes: fixed-definition bits, like the 64-bit time stamp, and “flex” bits, whose definition is context-dependent.  </w:t>
       </w:r>
     </w:p>
@@ -20451,11 +21812,11 @@
       <w:pPr>
         <w:pStyle w:val="Heading2"/>
       </w:pPr>
-      <w:bookmarkStart w:id="51" w:name="_Toc112152516"/>
+      <w:bookmarkStart w:id="52" w:name="_Toc112168835"/>
       <w:r>
         <w:t>Metadata Header</w:t>
       </w:r>
-      <w:bookmarkEnd w:id="51"/>
+      <w:bookmarkEnd w:id="52"/>
     </w:p>
     <w:p>
       <w:pPr>
@@ -20474,7 +21835,6 @@
         <w:rPr>
           <w:noProof/>
         </w:rPr>
-        <w:lastRenderedPageBreak/>
         <w:drawing>
           <wp:inline distT="0" distB="0" distL="0" distR="0" wp14:anchorId="237FD7FE" wp14:editId="3A472A5F">
             <wp:extent cx="6955096" cy="95113"/>
@@ -20636,7 +21996,7 @@
       <w:pPr>
         <w:pStyle w:val="Heading3"/>
       </w:pPr>
-      <w:bookmarkStart w:id="52" w:name="_Toc112152517"/>
+      <w:bookmarkStart w:id="53" w:name="_Toc112168836"/>
       <w:r>
         <w:t xml:space="preserve">FELIX </w:t>
       </w:r>
@@ -20646,7 +22006,7 @@
       <w:r>
         <w:t>Word</w:t>
       </w:r>
-      <w:bookmarkEnd w:id="52"/>
+      <w:bookmarkEnd w:id="53"/>
       <w:r>
         <w:t xml:space="preserve"> </w:t>
       </w:r>
@@ -20812,11 +22172,11 @@
       <w:pPr>
         <w:pStyle w:val="Heading3"/>
       </w:pPr>
-      <w:bookmarkStart w:id="53" w:name="_Toc112152518"/>
+      <w:bookmarkStart w:id="54" w:name="_Toc112168837"/>
       <w:r>
         <w:t>Word 0</w:t>
       </w:r>
-      <w:bookmarkEnd w:id="53"/>
+      <w:bookmarkEnd w:id="54"/>
     </w:p>
     <w:tbl>
       <w:tblPr>
@@ -21145,11 +22505,11 @@
       <w:pPr>
         <w:pStyle w:val="Heading3"/>
       </w:pPr>
-      <w:bookmarkStart w:id="54" w:name="_Toc112152519"/>
+      <w:bookmarkStart w:id="55" w:name="_Toc112168838"/>
       <w:r>
         <w:t>Words 1 and 2</w:t>
       </w:r>
-      <w:bookmarkEnd w:id="54"/>
+      <w:bookmarkEnd w:id="55"/>
     </w:p>
     <w:p>
       <w:pPr>
@@ -21164,11 +22524,11 @@
       <w:pPr>
         <w:pStyle w:val="Heading3"/>
       </w:pPr>
-      <w:bookmarkStart w:id="55" w:name="_Toc112152520"/>
+      <w:bookmarkStart w:id="56" w:name="_Toc112168839"/>
       <w:r>
         <w:t>Word 3</w:t>
       </w:r>
-      <w:bookmarkEnd w:id="55"/>
+      <w:bookmarkEnd w:id="56"/>
     </w:p>
     <w:tbl>
       <w:tblPr>
@@ -21439,14 +22799,15 @@
       <w:pPr>
         <w:pStyle w:val="Heading3"/>
       </w:pPr>
-      <w:bookmarkStart w:id="56" w:name="_Toc112152521"/>
-      <w:r>
+      <w:bookmarkStart w:id="57" w:name="_Toc112168840"/>
+      <w:r>
+        <w:lastRenderedPageBreak/>
         <w:t xml:space="preserve">Word </w:t>
       </w:r>
       <w:r>
         <w:t>4</w:t>
       </w:r>
-      <w:bookmarkEnd w:id="56"/>
+      <w:bookmarkEnd w:id="57"/>
     </w:p>
     <w:tbl>
       <w:tblPr>
@@ -21616,7 +22977,6 @@
               <w:pStyle w:val="NoSpacing"/>
             </w:pPr>
             <w:r>
-              <w:lastRenderedPageBreak/>
               <w:t>30:16</w:t>
             </w:r>
           </w:p>
@@ -21713,11 +23073,11 @@
       <w:pPr>
         <w:pStyle w:val="Heading2"/>
       </w:pPr>
-      <w:bookmarkStart w:id="57" w:name="_Toc112152522"/>
+      <w:bookmarkStart w:id="58" w:name="_Toc112168841"/>
       <w:r>
         <w:t>Metadata Trailer</w:t>
       </w:r>
-      <w:bookmarkEnd w:id="57"/>
+      <w:bookmarkEnd w:id="58"/>
     </w:p>
     <w:p>
       <w:pPr>
@@ -21898,11 +23258,11 @@
       <w:pPr>
         <w:pStyle w:val="Heading3"/>
       </w:pPr>
-      <w:bookmarkStart w:id="58" w:name="_Toc112152523"/>
+      <w:bookmarkStart w:id="59" w:name="_Toc112168842"/>
       <w:r>
         <w:t>Word 117</w:t>
       </w:r>
-      <w:bookmarkEnd w:id="58"/>
+      <w:bookmarkEnd w:id="59"/>
     </w:p>
     <w:tbl>
       <w:tblPr>
@@ -22189,6 +23549,7 @@
               <w:pStyle w:val="NoSpacing"/>
             </w:pPr>
             <w:r>
+              <w:lastRenderedPageBreak/>
               <w:t>31:24</w:t>
             </w:r>
           </w:p>
@@ -22203,11 +23564,7 @@
               <w:keepNext/>
             </w:pPr>
             <w:r>
-              <w:t xml:space="preserve">These 8 bits hold a “Context Code” that includes any dynamic re-configurations (thus, condition changes) that may happen on the WIB. So, for example, particular calibration modes will be encoded here, and then that context can be used to cast the flex bits to include information like the current DAC setting.    For static configurations (ie, normal running), the </w:t>
-            </w:r>
-            <w:r>
-              <w:lastRenderedPageBreak/>
-              <w:t>Configuration ID may be redundant with information in the configuration data base. Programmable via register.</w:t>
+              <w:t>These 8 bits hold a “Context Code” that includes any dynamic re-configurations (thus, condition changes) that may happen on the WIB. So, for example, particular calibration modes will be encoded here, and then that context can be used to cast the flex bits to include information like the current DAC setting.    For static configurations (ie, normal running), the Configuration ID may be redundant with information in the configuration data base. Programmable via register.</w:t>
             </w:r>
           </w:p>
         </w:tc>
@@ -22221,7 +23578,6 @@
               <w:keepNext/>
             </w:pPr>
             <w:r>
-              <w:lastRenderedPageBreak/>
               <w:t>context_fld</w:t>
             </w:r>
           </w:p>
@@ -22257,11 +23613,11 @@
       <w:pPr>
         <w:pStyle w:val="Heading3"/>
       </w:pPr>
-      <w:bookmarkStart w:id="59" w:name="_Toc112152524"/>
+      <w:bookmarkStart w:id="60" w:name="_Toc112168843"/>
       <w:r>
         <w:t>FELIX trailer word 0</w:t>
       </w:r>
-      <w:bookmarkEnd w:id="59"/>
+      <w:bookmarkEnd w:id="60"/>
     </w:p>
     <w:tbl>
       <w:tblPr>
@@ -22432,13 +23788,13 @@
       <w:pPr>
         <w:pStyle w:val="Heading1"/>
       </w:pPr>
-      <w:bookmarkStart w:id="60" w:name="_Toc85910397"/>
-      <w:bookmarkStart w:id="61" w:name="_Toc112152525"/>
-      <w:bookmarkEnd w:id="60"/>
+      <w:bookmarkStart w:id="61" w:name="_Toc85910397"/>
+      <w:bookmarkStart w:id="62" w:name="_Toc112168844"/>
+      <w:bookmarkEnd w:id="61"/>
       <w:r>
         <w:t>Migration from COLDATA p2 to p3 chips</w:t>
       </w:r>
-      <w:bookmarkEnd w:id="61"/>
+      <w:bookmarkEnd w:id="62"/>
     </w:p>
     <w:p>
       <w:r>
@@ -23004,6 +24360,7 @@
         </w:numPr>
       </w:pPr>
       <w:r>
+        <w:lastRenderedPageBreak/>
         <w:t xml:space="preserve">Similarly, access to ADC chips </w:t>
       </w:r>
       <w:r>
@@ -23117,7 +24474,6 @@
               <w:jc w:val="center"/>
             </w:pPr>
             <w:r>
-              <w:lastRenderedPageBreak/>
               <w:t>BOTTOM</w:t>
             </w:r>
           </w:p>
@@ -23479,14 +24835,14 @@
       <w:pPr>
         <w:pStyle w:val="Heading1"/>
       </w:pPr>
-      <w:bookmarkStart w:id="62" w:name="_Toc112152526"/>
+      <w:bookmarkStart w:id="63" w:name="_Toc112168845"/>
       <w:r>
         <w:t>COLDATA data</w:t>
       </w:r>
       <w:r>
         <w:t xml:space="preserve"> time stamp synchronization</w:t>
       </w:r>
-      <w:bookmarkEnd w:id="62"/>
+      <w:bookmarkEnd w:id="63"/>
     </w:p>
     <w:p>
       <w:r>
@@ -23526,6 +24882,7 @@
     </w:p>
     <w:p>
       <w:r>
+        <w:lastRenderedPageBreak/>
         <w:t>As a result, the data frames received from each serial link may come at slightly different times.</w:t>
       </w:r>
     </w:p>
@@ -23557,7 +24914,6 @@
         <w:spacing w:after="0" w:line="240" w:lineRule="auto"/>
       </w:pPr>
       <w:r>
-        <w:lastRenderedPageBreak/>
         <w:t>The 15-bit COLDATA time stamps do match the precise digitization moment, but they wrap around every ~524 uS.</w:t>
       </w:r>
     </w:p>
@@ -23570,11 +24926,11 @@
       <w:pPr>
         <w:pStyle w:val="Heading2"/>
       </w:pPr>
-      <w:bookmarkStart w:id="63" w:name="_Toc112152527"/>
+      <w:bookmarkStart w:id="64" w:name="_Toc112168846"/>
       <w:r>
         <w:t>Firmware time stamp alignment logic</w:t>
       </w:r>
-      <w:bookmarkEnd w:id="63"/>
+      <w:bookmarkEnd w:id="64"/>
     </w:p>
     <w:p>
       <w:r>
@@ -24149,7 +25505,11 @@
       </w:r>
       <w:r>
         <w:br/>
-        <w:t xml:space="preserve">“The maximum length cables that we will have will be the cables for FEMBs located at the bottom of the Vertical Drift Far Detector (&amp; for the Vertical Drift ProtoDUNE-2).  These will consist of a 25m length of Samtec twinax and a 2.5m length of 3M miniSAS twinax.  I don’t know the exact propagation speed of signals on either type of cable, but I think 2/3 of the speed of light is a safe guess (it could be a bit faster).  I will use 8 inches per nsec and assume this is the same for the two types of cable.  27.5 m = 1083 inches </w:t>
+        <w:t xml:space="preserve">“The maximum length cables that we will have will be the cables for FEMBs located at the bottom of the Vertical Drift Far Detector (&amp; for the Vertical Drift ProtoDUNE-2).  These will consist of a 25m length of Samtec twinax and a 2.5m length of 3M miniSAS twinax.  I don’t know the exact propagation speed of </w:t>
+      </w:r>
+      <w:r>
+        <w:lastRenderedPageBreak/>
+        <w:t xml:space="preserve">signals on either type of cable, but I think 2/3 of the speed of light is a safe guess (it could be a bit faster).  I will use 8 inches per nsec and assume this is the same for the two types of cable.  27.5 m = 1083 inches </w:t>
       </w:r>
       <w:r>
         <w:sym w:font="Wingdings" w:char="F0E0"/>
@@ -24176,7 +25536,6 @@
     <w:p/>
     <w:p>
       <w:r>
-        <w:lastRenderedPageBreak/>
         <w:t xml:space="preserve">The shortest cables that will be used in DUNE are the 9m long Samtec cables that will be used for the FEMBs located at the top of Far Detector 1.  However, we will probably use 2m miniSAS cables in ICEBERG and we might use even shorter cables for bench tests.  I estimate that the cable delay (1 way) for a 2m miniSAS cable is = 78.74 inches / 8 inches/ns = </w:t>
       </w:r>
       <w:r>
@@ -24201,11 +25560,11 @@
       <w:pPr>
         <w:pStyle w:val="Heading3"/>
       </w:pPr>
-      <w:bookmarkStart w:id="64" w:name="_Toc112152528"/>
+      <w:bookmarkStart w:id="65" w:name="_Toc112168847"/>
       <w:r>
         <w:t>Time stamp synchronization procedure details</w:t>
       </w:r>
-      <w:bookmarkEnd w:id="64"/>
+      <w:bookmarkEnd w:id="65"/>
     </w:p>
     <w:p>
       <w:pPr>
@@ -24281,11 +25640,11 @@
       <w:pPr>
         <w:pStyle w:val="Heading3"/>
       </w:pPr>
-      <w:bookmarkStart w:id="65" w:name="_Toc112152529"/>
+      <w:bookmarkStart w:id="66" w:name="_Toc112168848"/>
       <w:r>
         <w:t>Time stamp processing in WIB</w:t>
       </w:r>
-      <w:bookmarkEnd w:id="65"/>
+      <w:bookmarkEnd w:id="66"/>
     </w:p>
     <w:p>
       <w:r>
@@ -24418,14 +25777,15 @@
       <w:pPr>
         <w:pStyle w:val="Heading3"/>
       </w:pPr>
-      <w:bookmarkStart w:id="66" w:name="_Toc112152530"/>
-      <w:r>
+      <w:bookmarkStart w:id="67" w:name="_Toc112168849"/>
+      <w:r>
+        <w:lastRenderedPageBreak/>
         <w:t>Alignment</w:t>
       </w:r>
       <w:r>
         <w:t xml:space="preserve"> setup procedure</w:t>
       </w:r>
-      <w:bookmarkEnd w:id="66"/>
+      <w:bookmarkEnd w:id="67"/>
     </w:p>
     <w:p>
       <w:pPr>
@@ -24472,7 +25832,6 @@
         </w:numPr>
       </w:pPr>
       <w:r>
-        <w:lastRenderedPageBreak/>
         <w:t>Calculate 15-bit 2’s complement of FASTL value. Simple way to do it in C:</w:t>
       </w:r>
       <w:r>
@@ -24686,6 +26045,7 @@
         <w:rPr>
           <w:noProof/>
         </w:rPr>
+        <w:lastRenderedPageBreak/>
         <w:drawing>
           <wp:inline distT="0" distB="0" distL="0" distR="0" wp14:anchorId="02D07D3C" wp14:editId="440230AD">
             <wp:extent cx="5943600" cy="3637202"/>
@@ -24760,7 +26120,6 @@
         <w:rPr>
           <w:noProof/>
         </w:rPr>
-        <w:lastRenderedPageBreak/>
         <w:drawing>
           <wp:inline distT="0" distB="0" distL="0" distR="0" wp14:anchorId="4FAB705B" wp14:editId="642916F8">
             <wp:extent cx="5943600" cy="2645976"/>
@@ -24831,11 +26190,11 @@
       <w:pPr>
         <w:pStyle w:val="Heading1"/>
       </w:pPr>
-      <w:bookmarkStart w:id="67" w:name="_Toc112152531"/>
+      <w:bookmarkStart w:id="68" w:name="_Toc112168850"/>
       <w:r>
         <w:t>References</w:t>
       </w:r>
-      <w:bookmarkEnd w:id="67"/>
+      <w:bookmarkEnd w:id="68"/>
     </w:p>
     <w:p>
       <w:pPr>
@@ -24845,8 +26204,8 @@
           <w:numId w:val="6"/>
         </w:numPr>
       </w:pPr>
-      <w:bookmarkStart w:id="68" w:name="__RefNumPara__1934_3214169308"/>
-      <w:bookmarkEnd w:id="68"/>
+      <w:bookmarkStart w:id="69" w:name="__RefNumPara__1934_3214169308"/>
+      <w:bookmarkEnd w:id="69"/>
       <w:r>
         <w:t>WIB firmware requirements</w:t>
       </w:r>
@@ -24862,8 +26221,8 @@
           <w:numId w:val="6"/>
         </w:numPr>
       </w:pPr>
-      <w:bookmarkStart w:id="69" w:name="__RefNumPara__1868_3214169308"/>
-      <w:bookmarkEnd w:id="69"/>
+      <w:bookmarkStart w:id="70" w:name="__RefNumPara__1868_3214169308"/>
+      <w:bookmarkEnd w:id="70"/>
       <w:r>
         <w:t>WIB hardware manual</w:t>
       </w:r>
@@ -24876,11 +26235,11 @@
           <w:numId w:val="6"/>
         </w:numPr>
       </w:pPr>
-      <w:bookmarkStart w:id="70" w:name="_Ref79345023"/>
+      <w:bookmarkStart w:id="71" w:name="_Ref79345023"/>
       <w:r>
         <w:t>WIB schematics</w:t>
       </w:r>
-      <w:bookmarkEnd w:id="70"/>
+      <w:bookmarkEnd w:id="71"/>
       <w:r>
         <w:t xml:space="preserve"> (</w:t>
       </w:r>
@@ -24899,10 +26258,10 @@
           <w:numId w:val="6"/>
         </w:numPr>
       </w:pPr>
-      <w:bookmarkStart w:id="71" w:name="__RefNumPara__1874_3214169308"/>
-      <w:bookmarkStart w:id="72" w:name="__RefNumPara__1864_3214169308"/>
-      <w:bookmarkEnd w:id="71"/>
+      <w:bookmarkStart w:id="72" w:name="__RefNumPara__1874_3214169308"/>
+      <w:bookmarkStart w:id="73" w:name="__RefNumPara__1864_3214169308"/>
       <w:bookmarkEnd w:id="72"/>
+      <w:bookmarkEnd w:id="73"/>
       <w:r>
         <w:t>COLDATA datasheet</w:t>
       </w:r>
@@ -24915,9 +26274,10 @@
           <w:numId w:val="6"/>
         </w:numPr>
       </w:pPr>
-      <w:bookmarkStart w:id="73" w:name="__RefNumPara__1866_3214169308"/>
-      <w:bookmarkEnd w:id="73"/>
-      <w:r>
+      <w:bookmarkStart w:id="74" w:name="__RefNumPara__1866_3214169308"/>
+      <w:bookmarkEnd w:id="74"/>
+      <w:r>
+        <w:lastRenderedPageBreak/>
         <w:t>COLDADC datasheet</w:t>
       </w:r>
     </w:p>
@@ -24929,8 +26289,8 @@
           <w:numId w:val="6"/>
         </w:numPr>
       </w:pPr>
-      <w:bookmarkStart w:id="74" w:name="__RefNumPara__1870_3214169308"/>
-      <w:bookmarkEnd w:id="74"/>
+      <w:bookmarkStart w:id="75" w:name="__RefNumPara__1870_3214169308"/>
+      <w:bookmarkEnd w:id="75"/>
       <w:r>
         <w:t>DUNE Timing System – Single Phase Firmware</w:t>
       </w:r>
@@ -24943,8 +26303,8 @@
           <w:numId w:val="6"/>
         </w:numPr>
       </w:pPr>
-      <w:bookmarkStart w:id="75" w:name="__RefNumPara__1930_3214169308"/>
-      <w:bookmarkEnd w:id="75"/>
+      <w:bookmarkStart w:id="76" w:name="__RefNumPara__1930_3214169308"/>
+      <w:bookmarkEnd w:id="76"/>
       <w:r>
         <w:t>FELIX manual</w:t>
       </w:r>
@@ -24957,11 +26317,11 @@
           <w:numId w:val="6"/>
         </w:numPr>
       </w:pPr>
-      <w:bookmarkStart w:id="76" w:name="_Ref79346703"/>
+      <w:bookmarkStart w:id="77" w:name="_Ref79346703"/>
       <w:r>
         <w:t>Ultrascale + ZYNQ manual</w:t>
       </w:r>
-      <w:bookmarkEnd w:id="76"/>
+      <w:bookmarkEnd w:id="77"/>
     </w:p>
     <w:p>
       <w:pPr>
@@ -24971,8 +26331,8 @@
           <w:numId w:val="6"/>
         </w:numPr>
       </w:pPr>
-      <w:bookmarkStart w:id="77" w:name="__RefNumPara__1872_3214169308"/>
-      <w:bookmarkEnd w:id="77"/>
+      <w:bookmarkStart w:id="78" w:name="__RefNumPara__1872_3214169308"/>
+      <w:bookmarkEnd w:id="78"/>
       <w:r>
         <w:t>Ultrascale + GTH manual</w:t>
       </w:r>
@@ -24988,16 +26348,16 @@
       <w:r>
         <w:t xml:space="preserve"> </w:t>
       </w:r>
-      <w:commentRangeStart w:id="78"/>
+      <w:commentRangeStart w:id="79"/>
       <w:r>
         <w:t>D</w:t>
       </w:r>
-      <w:commentRangeEnd w:id="78"/>
+      <w:commentRangeEnd w:id="79"/>
       <w:r>
         <w:rPr>
           <w:rStyle w:val="CommentReference"/>
         </w:rPr>
-        <w:commentReference w:id="78"/>
+        <w:commentReference w:id="79"/>
       </w:r>
       <w:r>
         <w:t xml:space="preserve">. Cussans, D. Newbold, A. Thea, “Dune Timing System Integration Guide”, Google document, 2021. Available: </w:t>
@@ -25027,11 +26387,11 @@
       <w:pPr>
         <w:pStyle w:val="Heading1"/>
       </w:pPr>
-      <w:bookmarkStart w:id="79" w:name="_Toc112152532"/>
+      <w:bookmarkStart w:id="80" w:name="_Toc112168851"/>
       <w:r>
         <w:t>Revision table</w:t>
       </w:r>
-      <w:bookmarkEnd w:id="79"/>
+      <w:bookmarkEnd w:id="80"/>
     </w:p>
     <w:tbl>
       <w:tblPr>
@@ -25246,7 +26606,6 @@
               <w:spacing w:after="0" w:line="240" w:lineRule="auto"/>
             </w:pPr>
             <w:r>
-              <w:lastRenderedPageBreak/>
               <w:t>2020-10-30</w:t>
             </w:r>
           </w:p>
@@ -25734,6 +27093,7 @@
               <w:spacing w:after="0" w:line="240" w:lineRule="auto"/>
             </w:pPr>
             <w:r>
+              <w:lastRenderedPageBreak/>
               <w:t>2022-05-16</w:t>
             </w:r>
           </w:p>
@@ -26152,7 +27512,6 @@
               <w:spacing w:after="0" w:line="240" w:lineRule="auto"/>
             </w:pPr>
             <w:r>
-              <w:lastRenderedPageBreak/>
               <w:t>Switches for DAC source selector</w:t>
             </w:r>
           </w:p>
@@ -26206,6 +27565,19 @@
             </w:pPr>
             <w:r>
               <w:t>Masked unused high bit in the slot number reported to DAQ</w:t>
+            </w:r>
+          </w:p>
+          <w:p>
+            <w:pPr>
+              <w:pStyle w:val="ListParagraph"/>
+              <w:numPr>
+                <w:ilvl w:val="0"/>
+                <w:numId w:val="33"/>
+              </w:numPr>
+              <w:spacing w:after="0" w:line="240" w:lineRule="auto"/>
+            </w:pPr>
+            <w:r>
+              <w:t>COLDATA serial links CRC flags</w:t>
             </w:r>
           </w:p>
         </w:tc>
@@ -26264,7 +27636,7 @@
       </w:r>
     </w:p>
   </w:comment>
-  <w:comment w:id="29" w:author="nikolica" w:date="2021-09-02T11:03:00Z" w:initials="n">
+  <w:comment w:id="30" w:author="nikolica" w:date="2021-09-02T11:03:00Z" w:initials="n">
     <w:p>
       <w:pPr>
         <w:pStyle w:val="CommentText"/>
@@ -26280,7 +27652,7 @@
       </w:r>
     </w:p>
   </w:comment>
-  <w:comment w:id="30" w:author="Madorsky,Alexander" w:date="2021-09-14T15:44:00Z" w:initials="M">
+  <w:comment w:id="31" w:author="Madorsky,Alexander" w:date="2021-09-14T15:44:00Z" w:initials="M">
     <w:p>
       <w:pPr>
         <w:pStyle w:val="CommentText"/>
@@ -26302,7 +27674,7 @@
       </w:r>
     </w:p>
   </w:comment>
-  <w:comment w:id="31" w:author="nikolica" w:date="2021-09-02T11:03:00Z" w:initials="n">
+  <w:comment w:id="32" w:author="nikolica" w:date="2021-09-02T11:03:00Z" w:initials="n">
     <w:p>
       <w:pPr>
         <w:pStyle w:val="CommentText"/>
@@ -26318,7 +27690,7 @@
       </w:r>
     </w:p>
   </w:comment>
-  <w:comment w:id="32" w:author="Madorsky,Alexander" w:date="2021-09-14T15:51:00Z" w:initials="M">
+  <w:comment w:id="33" w:author="Madorsky,Alexander" w:date="2021-09-14T15:51:00Z" w:initials="M">
     <w:p>
       <w:pPr>
         <w:pStyle w:val="CommentText"/>
@@ -26334,7 +27706,7 @@
       </w:r>
     </w:p>
   </w:comment>
-  <w:comment w:id="40" w:author="nikolica" w:date="2021-09-03T07:11:00Z" w:initials="n">
+  <w:comment w:id="41" w:author="nikolica" w:date="2021-09-03T07:11:00Z" w:initials="n">
     <w:p>
       <w:pPr>
         <w:pStyle w:val="CommentText"/>
@@ -26350,7 +27722,7 @@
       </w:r>
     </w:p>
   </w:comment>
-  <w:comment w:id="78" w:author="nikolica" w:date="2021-09-03T07:12:00Z" w:initials="n">
+  <w:comment w:id="79" w:author="nikolica" w:date="2021-09-03T07:12:00Z" w:initials="n">
     <w:p>
       <w:pPr>
         <w:pStyle w:val="CommentText"/>
@@ -28039,6 +29411,95 @@
     </w:lvl>
   </w:abstractNum>
   <w:abstractNum w:abstractNumId="16" w15:restartNumberingAfterBreak="0">
+    <w:nsid w:val="39E95D10"/>
+    <w:multiLevelType w:val="hybridMultilevel"/>
+    <w:tmpl w:val="FDAA1C3E"/>
+    <w:lvl w:ilvl="0" w:tplc="8612D00C">
+      <w:start w:val="1"/>
+      <w:numFmt w:val="decimal"/>
+      <w:lvlText w:val="%1."/>
+      <w:lvlJc w:val="left"/>
+      <w:pPr>
+        <w:ind w:left="720" w:hanging="360"/>
+      </w:pPr>
+      <w:rPr>
+        <w:rFonts w:hint="default"/>
+      </w:rPr>
+    </w:lvl>
+    <w:lvl w:ilvl="1" w:tplc="04090019" w:tentative="1">
+      <w:start w:val="1"/>
+      <w:numFmt w:val="lowerLetter"/>
+      <w:lvlText w:val="%2."/>
+      <w:lvlJc w:val="left"/>
+      <w:pPr>
+        <w:ind w:left="1440" w:hanging="360"/>
+      </w:pPr>
+    </w:lvl>
+    <w:lvl w:ilvl="2" w:tplc="0409001B" w:tentative="1">
+      <w:start w:val="1"/>
+      <w:numFmt w:val="lowerRoman"/>
+      <w:lvlText w:val="%3."/>
+      <w:lvlJc w:val="right"/>
+      <w:pPr>
+        <w:ind w:left="2160" w:hanging="180"/>
+      </w:pPr>
+    </w:lvl>
+    <w:lvl w:ilvl="3" w:tplc="0409000F" w:tentative="1">
+      <w:start w:val="1"/>
+      <w:numFmt w:val="decimal"/>
+      <w:lvlText w:val="%4."/>
+      <w:lvlJc w:val="left"/>
+      <w:pPr>
+        <w:ind w:left="2880" w:hanging="360"/>
+      </w:pPr>
+    </w:lvl>
+    <w:lvl w:ilvl="4" w:tplc="04090019" w:tentative="1">
+      <w:start w:val="1"/>
+      <w:numFmt w:val="lowerLetter"/>
+      <w:lvlText w:val="%5."/>
+      <w:lvlJc w:val="left"/>
+      <w:pPr>
+        <w:ind w:left="3600" w:hanging="360"/>
+      </w:pPr>
+    </w:lvl>
+    <w:lvl w:ilvl="5" w:tplc="0409001B" w:tentative="1">
+      <w:start w:val="1"/>
+      <w:numFmt w:val="lowerRoman"/>
+      <w:lvlText w:val="%6."/>
+      <w:lvlJc w:val="right"/>
+      <w:pPr>
+        <w:ind w:left="4320" w:hanging="180"/>
+      </w:pPr>
+    </w:lvl>
+    <w:lvl w:ilvl="6" w:tplc="0409000F" w:tentative="1">
+      <w:start w:val="1"/>
+      <w:numFmt w:val="decimal"/>
+      <w:lvlText w:val="%7."/>
+      <w:lvlJc w:val="left"/>
+      <w:pPr>
+        <w:ind w:left="5040" w:hanging="360"/>
+      </w:pPr>
+    </w:lvl>
+    <w:lvl w:ilvl="7" w:tplc="04090019" w:tentative="1">
+      <w:start w:val="1"/>
+      <w:numFmt w:val="lowerLetter"/>
+      <w:lvlText w:val="%8."/>
+      <w:lvlJc w:val="left"/>
+      <w:pPr>
+        <w:ind w:left="5760" w:hanging="360"/>
+      </w:pPr>
+    </w:lvl>
+    <w:lvl w:ilvl="8" w:tplc="0409001B" w:tentative="1">
+      <w:start w:val="1"/>
+      <w:numFmt w:val="lowerRoman"/>
+      <w:lvlText w:val="%9."/>
+      <w:lvlJc w:val="right"/>
+      <w:pPr>
+        <w:ind w:left="6480" w:hanging="180"/>
+      </w:pPr>
+    </w:lvl>
+  </w:abstractNum>
+  <w:abstractNum w:abstractNumId="17" w15:restartNumberingAfterBreak="0">
     <w:nsid w:val="3EDE1803"/>
     <w:multiLevelType w:val="multilevel"/>
     <w:tmpl w:val="9AECD22C"/>
@@ -28151,7 +29612,7 @@
       </w:rPr>
     </w:lvl>
   </w:abstractNum>
-  <w:abstractNum w:abstractNumId="17" w15:restartNumberingAfterBreak="0">
+  <w:abstractNum w:abstractNumId="18" w15:restartNumberingAfterBreak="0">
     <w:nsid w:val="3F0618F3"/>
     <w:multiLevelType w:val="multilevel"/>
     <w:tmpl w:val="989E4DD4"/>
@@ -28237,7 +29698,7 @@
       </w:pPr>
     </w:lvl>
   </w:abstractNum>
-  <w:abstractNum w:abstractNumId="18" w15:restartNumberingAfterBreak="0">
+  <w:abstractNum w:abstractNumId="19" w15:restartNumberingAfterBreak="0">
     <w:nsid w:val="3FBF3EBC"/>
     <w:multiLevelType w:val="multilevel"/>
     <w:tmpl w:val="F6D4EB58"/>
@@ -28350,7 +29811,7 @@
       </w:rPr>
     </w:lvl>
   </w:abstractNum>
-  <w:abstractNum w:abstractNumId="19" w15:restartNumberingAfterBreak="0">
+  <w:abstractNum w:abstractNumId="20" w15:restartNumberingAfterBreak="0">
     <w:nsid w:val="400D63C1"/>
     <w:multiLevelType w:val="multilevel"/>
     <w:tmpl w:val="9AECD22C"/>
@@ -28436,7 +29897,7 @@
       </w:pPr>
     </w:lvl>
   </w:abstractNum>
-  <w:abstractNum w:abstractNumId="20" w15:restartNumberingAfterBreak="0">
+  <w:abstractNum w:abstractNumId="21" w15:restartNumberingAfterBreak="0">
     <w:nsid w:val="45EE7CEB"/>
     <w:multiLevelType w:val="multilevel"/>
     <w:tmpl w:val="0E44CCFC"/>
@@ -28522,7 +29983,7 @@
       </w:pPr>
     </w:lvl>
   </w:abstractNum>
-  <w:abstractNum w:abstractNumId="21" w15:restartNumberingAfterBreak="0">
+  <w:abstractNum w:abstractNumId="22" w15:restartNumberingAfterBreak="0">
     <w:nsid w:val="4BB76C86"/>
     <w:multiLevelType w:val="multilevel"/>
     <w:tmpl w:val="9AECD22C"/>
@@ -28608,7 +30069,7 @@
       </w:pPr>
     </w:lvl>
   </w:abstractNum>
-  <w:abstractNum w:abstractNumId="22" w15:restartNumberingAfterBreak="0">
+  <w:abstractNum w:abstractNumId="23" w15:restartNumberingAfterBreak="0">
     <w:nsid w:val="558403E5"/>
     <w:multiLevelType w:val="hybridMultilevel"/>
     <w:tmpl w:val="1BC807AE"/>
@@ -28721,7 +30182,7 @@
       </w:rPr>
     </w:lvl>
   </w:abstractNum>
-  <w:abstractNum w:abstractNumId="23" w15:restartNumberingAfterBreak="0">
+  <w:abstractNum w:abstractNumId="24" w15:restartNumberingAfterBreak="0">
     <w:nsid w:val="58A2131F"/>
     <w:multiLevelType w:val="hybridMultilevel"/>
     <w:tmpl w:val="749E3F02"/>
@@ -28810,7 +30271,7 @@
       </w:pPr>
     </w:lvl>
   </w:abstractNum>
-  <w:abstractNum w:abstractNumId="24" w15:restartNumberingAfterBreak="0">
+  <w:abstractNum w:abstractNumId="25" w15:restartNumberingAfterBreak="0">
     <w:nsid w:val="594040C5"/>
     <w:multiLevelType w:val="multilevel"/>
     <w:tmpl w:val="33D01DC4"/>
@@ -28923,7 +30384,7 @@
       </w:rPr>
     </w:lvl>
   </w:abstractNum>
-  <w:abstractNum w:abstractNumId="25" w15:restartNumberingAfterBreak="0">
+  <w:abstractNum w:abstractNumId="26" w15:restartNumberingAfterBreak="0">
     <w:nsid w:val="5B6460FB"/>
     <w:multiLevelType w:val="multilevel"/>
     <w:tmpl w:val="9AECD22C"/>
@@ -29009,7 +30470,7 @@
       </w:pPr>
     </w:lvl>
   </w:abstractNum>
-  <w:abstractNum w:abstractNumId="26" w15:restartNumberingAfterBreak="0">
+  <w:abstractNum w:abstractNumId="27" w15:restartNumberingAfterBreak="0">
     <w:nsid w:val="61066402"/>
     <w:multiLevelType w:val="hybridMultilevel"/>
     <w:tmpl w:val="CB26EA88"/>
@@ -29095,7 +30556,7 @@
       </w:pPr>
     </w:lvl>
   </w:abstractNum>
-  <w:abstractNum w:abstractNumId="27" w15:restartNumberingAfterBreak="0">
+  <w:abstractNum w:abstractNumId="28" w15:restartNumberingAfterBreak="0">
     <w:nsid w:val="66DD6FAC"/>
     <w:multiLevelType w:val="hybridMultilevel"/>
     <w:tmpl w:val="F0CC82D4"/>
@@ -29208,7 +30669,7 @@
       </w:rPr>
     </w:lvl>
   </w:abstractNum>
-  <w:abstractNum w:abstractNumId="28" w15:restartNumberingAfterBreak="0">
+  <w:abstractNum w:abstractNumId="29" w15:restartNumberingAfterBreak="0">
     <w:nsid w:val="69C50017"/>
     <w:multiLevelType w:val="hybridMultilevel"/>
     <w:tmpl w:val="3F3C466E"/>
@@ -29321,7 +30782,7 @@
       </w:rPr>
     </w:lvl>
   </w:abstractNum>
-  <w:abstractNum w:abstractNumId="29" w15:restartNumberingAfterBreak="0">
+  <w:abstractNum w:abstractNumId="30" w15:restartNumberingAfterBreak="0">
     <w:nsid w:val="6CAA7875"/>
     <w:multiLevelType w:val="hybridMultilevel"/>
     <w:tmpl w:val="F594DB14"/>
@@ -29434,7 +30895,7 @@
       </w:rPr>
     </w:lvl>
   </w:abstractNum>
-  <w:abstractNum w:abstractNumId="30" w15:restartNumberingAfterBreak="0">
+  <w:abstractNum w:abstractNumId="31" w15:restartNumberingAfterBreak="0">
     <w:nsid w:val="774F5830"/>
     <w:multiLevelType w:val="hybridMultilevel"/>
     <w:tmpl w:val="749E3F02"/>
@@ -29523,7 +30984,7 @@
       </w:pPr>
     </w:lvl>
   </w:abstractNum>
-  <w:abstractNum w:abstractNumId="31" w15:restartNumberingAfterBreak="0">
+  <w:abstractNum w:abstractNumId="32" w15:restartNumberingAfterBreak="0">
     <w:nsid w:val="7A1D0CDC"/>
     <w:multiLevelType w:val="hybridMultilevel"/>
     <w:tmpl w:val="FEF8383E"/>
@@ -29612,7 +31073,7 @@
       </w:pPr>
     </w:lvl>
   </w:abstractNum>
-  <w:abstractNum w:abstractNumId="32" w15:restartNumberingAfterBreak="0">
+  <w:abstractNum w:abstractNumId="33" w15:restartNumberingAfterBreak="0">
     <w:nsid w:val="7B64116D"/>
     <w:multiLevelType w:val="hybridMultilevel"/>
     <w:tmpl w:val="47643F4C"/>
@@ -29725,7 +31186,7 @@
       </w:rPr>
     </w:lvl>
   </w:abstractNum>
-  <w:abstractNum w:abstractNumId="33" w15:restartNumberingAfterBreak="0">
+  <w:abstractNum w:abstractNumId="34" w15:restartNumberingAfterBreak="0">
     <w:nsid w:val="7DFF6C6D"/>
     <w:multiLevelType w:val="hybridMultilevel"/>
     <w:tmpl w:val="E088687A"/>
@@ -29842,16 +31303,16 @@
     <w:abstractNumId w:val="0"/>
   </w:num>
   <w:num w:numId="2" w16cid:durableId="1977443995">
-    <w:abstractNumId w:val="20"/>
+    <w:abstractNumId w:val="21"/>
   </w:num>
   <w:num w:numId="3" w16cid:durableId="150296540">
-    <w:abstractNumId w:val="17"/>
+    <w:abstractNumId w:val="18"/>
   </w:num>
   <w:num w:numId="4" w16cid:durableId="2010790391">
     <w:abstractNumId w:val="4"/>
   </w:num>
   <w:num w:numId="5" w16cid:durableId="1219125218">
-    <w:abstractNumId w:val="18"/>
+    <w:abstractNumId w:val="19"/>
   </w:num>
   <w:num w:numId="6" w16cid:durableId="1832915502">
     <w:abstractNumId w:val="1"/>
@@ -29860,7 +31321,7 @@
     <w:abstractNumId w:val="10"/>
   </w:num>
   <w:num w:numId="8" w16cid:durableId="1162507002">
-    <w:abstractNumId w:val="24"/>
+    <w:abstractNumId w:val="25"/>
   </w:num>
   <w:num w:numId="9" w16cid:durableId="2020546442">
     <w:abstractNumId w:val="15"/>
@@ -29878,25 +31339,25 @@
     <w:abstractNumId w:val="8"/>
   </w:num>
   <w:num w:numId="14" w16cid:durableId="1085420877">
-    <w:abstractNumId w:val="27"/>
+    <w:abstractNumId w:val="28"/>
   </w:num>
   <w:num w:numId="15" w16cid:durableId="431322054">
     <w:abstractNumId w:val="2"/>
   </w:num>
   <w:num w:numId="16" w16cid:durableId="990670979">
-    <w:abstractNumId w:val="29"/>
+    <w:abstractNumId w:val="30"/>
   </w:num>
   <w:num w:numId="17" w16cid:durableId="1168908686">
-    <w:abstractNumId w:val="22"/>
+    <w:abstractNumId w:val="23"/>
   </w:num>
   <w:num w:numId="18" w16cid:durableId="2007053911">
-    <w:abstractNumId w:val="19"/>
+    <w:abstractNumId w:val="20"/>
   </w:num>
   <w:num w:numId="19" w16cid:durableId="1340235991">
-    <w:abstractNumId w:val="25"/>
+    <w:abstractNumId w:val="26"/>
   </w:num>
   <w:num w:numId="20" w16cid:durableId="1862695609">
-    <w:abstractNumId w:val="26"/>
+    <w:abstractNumId w:val="27"/>
   </w:num>
   <w:num w:numId="21" w16cid:durableId="907690781">
     <w:abstractNumId w:val="11"/>
@@ -29908,16 +31369,16 @@
     <w:abstractNumId w:val="12"/>
   </w:num>
   <w:num w:numId="24" w16cid:durableId="579600933">
+    <w:abstractNumId w:val="33"/>
+  </w:num>
+  <w:num w:numId="25" w16cid:durableId="117799892">
     <w:abstractNumId w:val="32"/>
   </w:num>
-  <w:num w:numId="25" w16cid:durableId="117799892">
-    <w:abstractNumId w:val="31"/>
-  </w:num>
   <w:num w:numId="26" w16cid:durableId="1046102474">
-    <w:abstractNumId w:val="23"/>
+    <w:abstractNumId w:val="24"/>
   </w:num>
   <w:num w:numId="27" w16cid:durableId="885872800">
-    <w:abstractNumId w:val="30"/>
+    <w:abstractNumId w:val="31"/>
   </w:num>
   <w:num w:numId="28" w16cid:durableId="1511724283">
     <w:abstractNumId w:val="7"/>
@@ -29926,19 +31387,22 @@
     <w:abstractNumId w:val="9"/>
   </w:num>
   <w:num w:numId="30" w16cid:durableId="369110621">
-    <w:abstractNumId w:val="21"/>
+    <w:abstractNumId w:val="22"/>
   </w:num>
   <w:num w:numId="31" w16cid:durableId="1214001849">
     <w:abstractNumId w:val="14"/>
   </w:num>
   <w:num w:numId="32" w16cid:durableId="1484470080">
-    <w:abstractNumId w:val="16"/>
+    <w:abstractNumId w:val="17"/>
   </w:num>
   <w:num w:numId="33" w16cid:durableId="997615091">
-    <w:abstractNumId w:val="28"/>
+    <w:abstractNumId w:val="29"/>
   </w:num>
   <w:num w:numId="34" w16cid:durableId="1323780147">
-    <w:abstractNumId w:val="33"/>
+    <w:abstractNumId w:val="34"/>
+  </w:num>
+  <w:num w:numId="35" w16cid:durableId="1311397037">
+    <w:abstractNumId w:val="16"/>
   </w:num>
 </w:numbering>
 </file>

</xml_diff>

<commit_message>
corrected description of FEMB valid bits to show that they are not implemented
</commit_message>
<xml_diff>
--- a/doc/WIB_firmware.docx
+++ b/doc/WIB_firmware.docx
@@ -24126,9 +24126,37 @@
               <w:pStyle w:val="NoSpacing"/>
               <w:keepNext/>
               <w:rPr>
-                <w:ins w:id="56" w:author="Madorsky,Alexander" w:date="2022-10-18T18:00:00Z"/>
+                <w:ins w:id="56" w:author="Madorsky,Alexander" w:date="2022-10-19T13:44:00Z"/>
+                <w:b/>
+                <w:bCs/>
+                <w:rPrChange w:id="57" w:author="Madorsky,Alexander" w:date="2022-10-19T13:44:00Z">
+                  <w:rPr>
+                    <w:ins w:id="58" w:author="Madorsky,Alexander" w:date="2022-10-19T13:44:00Z"/>
+                  </w:rPr>
+                </w:rPrChange>
               </w:rPr>
-              <w:pPrChange w:id="57" w:author="Madorsky,Alexander" w:date="2022-10-18T18:03:00Z">
+            </w:pPr>
+            <w:ins w:id="59" w:author="Madorsky,Alexander" w:date="2022-10-19T13:44:00Z">
+              <w:r>
+                <w:rPr>
+                  <w:b/>
+                  <w:bCs/>
+                  <w:rPrChange w:id="60" w:author="Madorsky,Alexander" w:date="2022-10-19T13:44:00Z">
+                    <w:rPr/>
+                  </w:rPrChange>
+                </w:rPr>
+                <w:t>Currently not implemented</w:t>
+              </w:r>
+            </w:ins>
+          </w:p>
+          <w:p>
+            <w:pPr>
+              <w:pStyle w:val="NoSpacing"/>
+              <w:keepNext/>
+              <w:rPr>
+                <w:ins w:id="61" w:author="Madorsky,Alexander" w:date="2022-10-18T18:00:00Z"/>
+              </w:rPr>
+              <w:pPrChange w:id="62" w:author="Madorsky,Alexander" w:date="2022-10-18T18:03:00Z">
                 <w:pPr>
                   <w:pStyle w:val="NoSpacing"/>
                   <w:keepNext/>
@@ -24142,7 +24170,7 @@
             <w:r>
               <w:t>FEMB valid flags</w:t>
             </w:r>
-            <w:del w:id="58" w:author="Madorsky,Alexander" w:date="2022-10-18T18:03:00Z">
+            <w:del w:id="63" w:author="Madorsky,Alexander" w:date="2022-10-18T18:03:00Z">
               <w:r>
                 <w:delText>,</w:delText>
               </w:r>
@@ -24150,12 +24178,12 @@
             <w:r>
               <w:t xml:space="preserve"> indicate which of the FEMB’s data are valid in this frame.</w:t>
             </w:r>
-            <w:ins w:id="59" w:author="Madorsky,Alexander" w:date="2022-10-18T17:56:00Z">
+            <w:ins w:id="64" w:author="Madorsky,Alexander" w:date="2022-10-18T17:56:00Z">
               <w:r>
                 <w:t xml:space="preserve"> Each DAQ output link</w:t>
               </w:r>
             </w:ins>
-            <w:ins w:id="60" w:author="Madorsky,Alexander" w:date="2022-10-18T17:57:00Z">
+            <w:ins w:id="65" w:author="Madorsky,Alexander" w:date="2022-10-18T17:57:00Z">
               <w:r>
                 <w:t xml:space="preserve"> carries data from two FEMBs:</w:t>
               </w:r>
@@ -24166,7 +24194,7 @@
               <w:tblStyle w:val="TableGrid"/>
               <w:tblW w:w="0" w:type="auto"/>
               <w:tblLook w:val="04A0" w:firstRow="1" w:lastRow="0" w:firstColumn="1" w:lastColumn="0" w:noHBand="0" w:noVBand="1"/>
-              <w:tblPrChange w:id="61" w:author="Madorsky,Alexander" w:date="2022-10-18T18:02:00Z">
+              <w:tblPrChange w:id="66" w:author="Madorsky,Alexander" w:date="2022-10-18T18:02:00Z">
                 <w:tblPr>
                   <w:tblStyle w:val="TableGrid"/>
                   <w:tblW w:w="0" w:type="auto"/>
@@ -24178,7 +24206,7 @@
               <w:gridCol w:w="1047"/>
               <w:gridCol w:w="1980"/>
               <w:gridCol w:w="1980"/>
-              <w:tblGridChange w:id="62">
+              <w:tblGridChange w:id="67">
                 <w:tblGrid>
                   <w:gridCol w:w="2801"/>
                   <w:gridCol w:w="2801"/>
@@ -24188,12 +24216,12 @@
             </w:tblGrid>
             <w:tr>
               <w:trPr>
-                <w:ins w:id="63" w:author="Madorsky,Alexander" w:date="2022-10-18T18:01:00Z"/>
+                <w:ins w:id="68" w:author="Madorsky,Alexander" w:date="2022-10-18T18:01:00Z"/>
               </w:trPr>
               <w:tc>
                 <w:tcPr>
                   <w:tcW w:w="1047" w:type="dxa"/>
-                  <w:tcPrChange w:id="64" w:author="Madorsky,Alexander" w:date="2022-10-18T18:02:00Z">
+                  <w:tcPrChange w:id="69" w:author="Madorsky,Alexander" w:date="2022-10-18T18:02:00Z">
                     <w:tcPr>
                       <w:tcW w:w="2801" w:type="dxa"/>
                     </w:tcPr>
@@ -24205,28 +24233,28 @@
                     <w:keepNext/>
                     <w:jc w:val="center"/>
                     <w:rPr>
-                      <w:ins w:id="65" w:author="Madorsky,Alexander" w:date="2022-10-18T18:01:00Z"/>
+                      <w:ins w:id="70" w:author="Madorsky,Alexander" w:date="2022-10-18T18:01:00Z"/>
                       <w:b/>
                       <w:bCs/>
-                      <w:rPrChange w:id="66" w:author="Madorsky,Alexander" w:date="2022-10-18T18:02:00Z">
+                      <w:rPrChange w:id="71" w:author="Madorsky,Alexander" w:date="2022-10-18T18:02:00Z">
                         <w:rPr>
-                          <w:ins w:id="67" w:author="Madorsky,Alexander" w:date="2022-10-18T18:01:00Z"/>
+                          <w:ins w:id="72" w:author="Madorsky,Alexander" w:date="2022-10-18T18:01:00Z"/>
                         </w:rPr>
                       </w:rPrChange>
                     </w:rPr>
-                    <w:pPrChange w:id="68" w:author="Madorsky,Alexander" w:date="2022-10-18T18:02:00Z">
+                    <w:pPrChange w:id="73" w:author="Madorsky,Alexander" w:date="2022-10-18T18:02:00Z">
                       <w:pPr>
                         <w:pStyle w:val="NoSpacing"/>
                         <w:keepNext/>
                       </w:pPr>
                     </w:pPrChange>
                   </w:pPr>
-                  <w:ins w:id="69" w:author="Madorsky,Alexander" w:date="2022-10-18T18:01:00Z">
+                  <w:ins w:id="74" w:author="Madorsky,Alexander" w:date="2022-10-18T18:01:00Z">
                     <w:r>
                       <w:rPr>
                         <w:b/>
                         <w:bCs/>
-                        <w:rPrChange w:id="70" w:author="Madorsky,Alexander" w:date="2022-10-18T18:02:00Z">
+                        <w:rPrChange w:id="75" w:author="Madorsky,Alexander" w:date="2022-10-18T18:02:00Z">
                           <w:rPr/>
                         </w:rPrChange>
                       </w:rPr>
@@ -24238,7 +24266,7 @@
               <w:tc>
                 <w:tcPr>
                   <w:tcW w:w="1980" w:type="dxa"/>
-                  <w:tcPrChange w:id="71" w:author="Madorsky,Alexander" w:date="2022-10-18T18:02:00Z">
+                  <w:tcPrChange w:id="76" w:author="Madorsky,Alexander" w:date="2022-10-18T18:02:00Z">
                     <w:tcPr>
                       <w:tcW w:w="2801" w:type="dxa"/>
                     </w:tcPr>
@@ -24250,28 +24278,28 @@
                     <w:keepNext/>
                     <w:jc w:val="center"/>
                     <w:rPr>
-                      <w:ins w:id="72" w:author="Madorsky,Alexander" w:date="2022-10-18T18:01:00Z"/>
+                      <w:ins w:id="77" w:author="Madorsky,Alexander" w:date="2022-10-18T18:01:00Z"/>
                       <w:b/>
                       <w:bCs/>
-                      <w:rPrChange w:id="73" w:author="Madorsky,Alexander" w:date="2022-10-18T18:02:00Z">
+                      <w:rPrChange w:id="78" w:author="Madorsky,Alexander" w:date="2022-10-18T18:02:00Z">
                         <w:rPr>
-                          <w:ins w:id="74" w:author="Madorsky,Alexander" w:date="2022-10-18T18:01:00Z"/>
+                          <w:ins w:id="79" w:author="Madorsky,Alexander" w:date="2022-10-18T18:01:00Z"/>
                         </w:rPr>
                       </w:rPrChange>
                     </w:rPr>
-                    <w:pPrChange w:id="75" w:author="Madorsky,Alexander" w:date="2022-10-18T18:02:00Z">
+                    <w:pPrChange w:id="80" w:author="Madorsky,Alexander" w:date="2022-10-18T18:02:00Z">
                       <w:pPr>
                         <w:pStyle w:val="NoSpacing"/>
                         <w:keepNext/>
                       </w:pPr>
                     </w:pPrChange>
                   </w:pPr>
-                  <w:ins w:id="76" w:author="Madorsky,Alexander" w:date="2022-10-18T18:01:00Z">
+                  <w:ins w:id="81" w:author="Madorsky,Alexander" w:date="2022-10-18T18:01:00Z">
                     <w:r>
                       <w:rPr>
                         <w:b/>
                         <w:bCs/>
-                        <w:rPrChange w:id="77" w:author="Madorsky,Alexander" w:date="2022-10-18T18:02:00Z">
+                        <w:rPrChange w:id="82" w:author="Madorsky,Alexander" w:date="2022-10-18T18:02:00Z">
                           <w:rPr/>
                         </w:rPrChange>
                       </w:rPr>
@@ -24283,7 +24311,7 @@
               <w:tc>
                 <w:tcPr>
                   <w:tcW w:w="1980" w:type="dxa"/>
-                  <w:tcPrChange w:id="78" w:author="Madorsky,Alexander" w:date="2022-10-18T18:02:00Z">
+                  <w:tcPrChange w:id="83" w:author="Madorsky,Alexander" w:date="2022-10-18T18:02:00Z">
                     <w:tcPr>
                       <w:tcW w:w="2801" w:type="dxa"/>
                     </w:tcPr>
@@ -24295,28 +24323,28 @@
                     <w:keepNext/>
                     <w:jc w:val="center"/>
                     <w:rPr>
-                      <w:ins w:id="79" w:author="Madorsky,Alexander" w:date="2022-10-18T18:01:00Z"/>
+                      <w:ins w:id="84" w:author="Madorsky,Alexander" w:date="2022-10-18T18:01:00Z"/>
                       <w:b/>
                       <w:bCs/>
-                      <w:rPrChange w:id="80" w:author="Madorsky,Alexander" w:date="2022-10-18T18:02:00Z">
+                      <w:rPrChange w:id="85" w:author="Madorsky,Alexander" w:date="2022-10-18T18:02:00Z">
                         <w:rPr>
-                          <w:ins w:id="81" w:author="Madorsky,Alexander" w:date="2022-10-18T18:01:00Z"/>
+                          <w:ins w:id="86" w:author="Madorsky,Alexander" w:date="2022-10-18T18:01:00Z"/>
                         </w:rPr>
                       </w:rPrChange>
                     </w:rPr>
-                    <w:pPrChange w:id="82" w:author="Madorsky,Alexander" w:date="2022-10-18T18:02:00Z">
+                    <w:pPrChange w:id="87" w:author="Madorsky,Alexander" w:date="2022-10-18T18:02:00Z">
                       <w:pPr>
                         <w:pStyle w:val="NoSpacing"/>
                         <w:keepNext/>
                       </w:pPr>
                     </w:pPrChange>
                   </w:pPr>
-                  <w:ins w:id="83" w:author="Madorsky,Alexander" w:date="2022-10-18T18:01:00Z">
+                  <w:ins w:id="88" w:author="Madorsky,Alexander" w:date="2022-10-18T18:01:00Z">
                     <w:r>
                       <w:rPr>
                         <w:b/>
                         <w:bCs/>
-                        <w:rPrChange w:id="84" w:author="Madorsky,Alexander" w:date="2022-10-18T18:02:00Z">
+                        <w:rPrChange w:id="89" w:author="Madorsky,Alexander" w:date="2022-10-18T18:02:00Z">
                           <w:rPr/>
                         </w:rPrChange>
                       </w:rPr>
@@ -24328,12 +24356,12 @@
             </w:tr>
             <w:tr>
               <w:trPr>
-                <w:ins w:id="85" w:author="Madorsky,Alexander" w:date="2022-10-18T18:01:00Z"/>
+                <w:ins w:id="90" w:author="Madorsky,Alexander" w:date="2022-10-18T18:01:00Z"/>
               </w:trPr>
               <w:tc>
                 <w:tcPr>
                   <w:tcW w:w="1047" w:type="dxa"/>
-                  <w:tcPrChange w:id="86" w:author="Madorsky,Alexander" w:date="2022-10-18T18:02:00Z">
+                  <w:tcPrChange w:id="91" w:author="Madorsky,Alexander" w:date="2022-10-18T18:02:00Z">
                     <w:tcPr>
                       <w:tcW w:w="2801" w:type="dxa"/>
                     </w:tcPr>
@@ -24345,16 +24373,16 @@
                     <w:keepNext/>
                     <w:jc w:val="center"/>
                     <w:rPr>
-                      <w:ins w:id="87" w:author="Madorsky,Alexander" w:date="2022-10-18T18:01:00Z"/>
+                      <w:ins w:id="92" w:author="Madorsky,Alexander" w:date="2022-10-18T18:01:00Z"/>
                     </w:rPr>
-                    <w:pPrChange w:id="88" w:author="Madorsky,Alexander" w:date="2022-10-18T18:02:00Z">
+                    <w:pPrChange w:id="93" w:author="Madorsky,Alexander" w:date="2022-10-18T18:02:00Z">
                       <w:pPr>
                         <w:pStyle w:val="NoSpacing"/>
                         <w:keepNext/>
                       </w:pPr>
                     </w:pPrChange>
                   </w:pPr>
-                  <w:ins w:id="89" w:author="Madorsky,Alexander" w:date="2022-10-18T18:01:00Z">
+                  <w:ins w:id="94" w:author="Madorsky,Alexander" w:date="2022-10-18T18:01:00Z">
                     <w:r>
                       <w:t>0</w:t>
                     </w:r>
@@ -24364,7 +24392,7 @@
               <w:tc>
                 <w:tcPr>
                   <w:tcW w:w="1980" w:type="dxa"/>
-                  <w:tcPrChange w:id="90" w:author="Madorsky,Alexander" w:date="2022-10-18T18:02:00Z">
+                  <w:tcPrChange w:id="95" w:author="Madorsky,Alexander" w:date="2022-10-18T18:02:00Z">
                     <w:tcPr>
                       <w:tcW w:w="2801" w:type="dxa"/>
                     </w:tcPr>
@@ -24376,16 +24404,16 @@
                     <w:keepNext/>
                     <w:jc w:val="center"/>
                     <w:rPr>
-                      <w:ins w:id="91" w:author="Madorsky,Alexander" w:date="2022-10-18T18:01:00Z"/>
+                      <w:ins w:id="96" w:author="Madorsky,Alexander" w:date="2022-10-18T18:01:00Z"/>
                     </w:rPr>
-                    <w:pPrChange w:id="92" w:author="Madorsky,Alexander" w:date="2022-10-18T18:02:00Z">
+                    <w:pPrChange w:id="97" w:author="Madorsky,Alexander" w:date="2022-10-18T18:02:00Z">
                       <w:pPr>
                         <w:pStyle w:val="NoSpacing"/>
                         <w:keepNext/>
                       </w:pPr>
                     </w:pPrChange>
                   </w:pPr>
-                  <w:ins w:id="93" w:author="Madorsky,Alexander" w:date="2022-10-18T18:01:00Z">
+                  <w:ins w:id="98" w:author="Madorsky,Alexander" w:date="2022-10-18T18:01:00Z">
                     <w:r>
                       <w:t>0</w:t>
                     </w:r>
@@ -24395,42 +24423,6 @@
               <w:tc>
                 <w:tcPr>
                   <w:tcW w:w="1980" w:type="dxa"/>
-                  <w:tcPrChange w:id="94" w:author="Madorsky,Alexander" w:date="2022-10-18T18:02:00Z">
-                    <w:tcPr>
-                      <w:tcW w:w="2801" w:type="dxa"/>
-                    </w:tcPr>
-                  </w:tcPrChange>
-                </w:tcPr>
-                <w:p>
-                  <w:pPr>
-                    <w:pStyle w:val="NoSpacing"/>
-                    <w:keepNext/>
-                    <w:jc w:val="center"/>
-                    <w:rPr>
-                      <w:ins w:id="95" w:author="Madorsky,Alexander" w:date="2022-10-18T18:01:00Z"/>
-                    </w:rPr>
-                    <w:pPrChange w:id="96" w:author="Madorsky,Alexander" w:date="2022-10-18T18:02:00Z">
-                      <w:pPr>
-                        <w:pStyle w:val="NoSpacing"/>
-                        <w:keepNext/>
-                      </w:pPr>
-                    </w:pPrChange>
-                  </w:pPr>
-                  <w:ins w:id="97" w:author="Madorsky,Alexander" w:date="2022-10-18T18:01:00Z">
-                    <w:r>
-                      <w:t>16</w:t>
-                    </w:r>
-                  </w:ins>
-                </w:p>
-              </w:tc>
-            </w:tr>
-            <w:tr>
-              <w:trPr>
-                <w:ins w:id="98" w:author="Madorsky,Alexander" w:date="2022-10-18T18:01:00Z"/>
-              </w:trPr>
-              <w:tc>
-                <w:tcPr>
-                  <w:tcW w:w="1047" w:type="dxa"/>
                   <w:tcPrChange w:id="99" w:author="Madorsky,Alexander" w:date="2022-10-18T18:02:00Z">
                     <w:tcPr>
                       <w:tcW w:w="2801" w:type="dxa"/>
@@ -24454,15 +24446,20 @@
                   </w:pPr>
                   <w:ins w:id="102" w:author="Madorsky,Alexander" w:date="2022-10-18T18:01:00Z">
                     <w:r>
-                      <w:t>0</w:t>
+                      <w:t>16</w:t>
                     </w:r>
                   </w:ins>
                 </w:p>
               </w:tc>
+            </w:tr>
+            <w:tr>
+              <w:trPr>
+                <w:ins w:id="103" w:author="Madorsky,Alexander" w:date="2022-10-18T18:01:00Z"/>
+              </w:trPr>
               <w:tc>
                 <w:tcPr>
-                  <w:tcW w:w="1980" w:type="dxa"/>
-                  <w:tcPrChange w:id="103" w:author="Madorsky,Alexander" w:date="2022-10-18T18:02:00Z">
+                  <w:tcW w:w="1047" w:type="dxa"/>
+                  <w:tcPrChange w:id="104" w:author="Madorsky,Alexander" w:date="2022-10-18T18:02:00Z">
                     <w:tcPr>
                       <w:tcW w:w="2801" w:type="dxa"/>
                     </w:tcPr>
@@ -24474,18 +24471,18 @@
                     <w:keepNext/>
                     <w:jc w:val="center"/>
                     <w:rPr>
-                      <w:ins w:id="104" w:author="Madorsky,Alexander" w:date="2022-10-18T18:01:00Z"/>
+                      <w:ins w:id="105" w:author="Madorsky,Alexander" w:date="2022-10-18T18:01:00Z"/>
                     </w:rPr>
-                    <w:pPrChange w:id="105" w:author="Madorsky,Alexander" w:date="2022-10-18T18:02:00Z">
+                    <w:pPrChange w:id="106" w:author="Madorsky,Alexander" w:date="2022-10-18T18:02:00Z">
                       <w:pPr>
                         <w:pStyle w:val="NoSpacing"/>
                         <w:keepNext/>
                       </w:pPr>
                     </w:pPrChange>
                   </w:pPr>
-                  <w:ins w:id="106" w:author="Madorsky,Alexander" w:date="2022-10-18T18:01:00Z">
+                  <w:ins w:id="107" w:author="Madorsky,Alexander" w:date="2022-10-18T18:01:00Z">
                     <w:r>
-                      <w:t>1</w:t>
+                      <w:t>0</w:t>
                     </w:r>
                   </w:ins>
                 </w:p>
@@ -24493,7 +24490,7 @@
               <w:tc>
                 <w:tcPr>
                   <w:tcW w:w="1980" w:type="dxa"/>
-                  <w:tcPrChange w:id="107" w:author="Madorsky,Alexander" w:date="2022-10-18T18:02:00Z">
+                  <w:tcPrChange w:id="108" w:author="Madorsky,Alexander" w:date="2022-10-18T18:02:00Z">
                     <w:tcPr>
                       <w:tcW w:w="2801" w:type="dxa"/>
                     </w:tcPr>
@@ -24505,30 +24502,25 @@
                     <w:keepNext/>
                     <w:jc w:val="center"/>
                     <w:rPr>
-                      <w:ins w:id="108" w:author="Madorsky,Alexander" w:date="2022-10-18T18:01:00Z"/>
+                      <w:ins w:id="109" w:author="Madorsky,Alexander" w:date="2022-10-18T18:01:00Z"/>
                     </w:rPr>
-                    <w:pPrChange w:id="109" w:author="Madorsky,Alexander" w:date="2022-10-18T18:02:00Z">
+                    <w:pPrChange w:id="110" w:author="Madorsky,Alexander" w:date="2022-10-18T18:02:00Z">
                       <w:pPr>
                         <w:pStyle w:val="NoSpacing"/>
                         <w:keepNext/>
                       </w:pPr>
                     </w:pPrChange>
                   </w:pPr>
-                  <w:ins w:id="110" w:author="Madorsky,Alexander" w:date="2022-10-18T18:01:00Z">
+                  <w:ins w:id="111" w:author="Madorsky,Alexander" w:date="2022-10-18T18:01:00Z">
                     <w:r>
-                      <w:t>17</w:t>
+                      <w:t>1</w:t>
                     </w:r>
                   </w:ins>
                 </w:p>
               </w:tc>
-            </w:tr>
-            <w:tr>
-              <w:trPr>
-                <w:ins w:id="111" w:author="Madorsky,Alexander" w:date="2022-10-18T18:01:00Z"/>
-              </w:trPr>
               <w:tc>
                 <w:tcPr>
-                  <w:tcW w:w="1047" w:type="dxa"/>
+                  <w:tcW w:w="1980" w:type="dxa"/>
                   <w:tcPrChange w:id="112" w:author="Madorsky,Alexander" w:date="2022-10-18T18:02:00Z">
                     <w:tcPr>
                       <w:tcW w:w="2801" w:type="dxa"/>
@@ -24552,15 +24544,20 @@
                   </w:pPr>
                   <w:ins w:id="115" w:author="Madorsky,Alexander" w:date="2022-10-18T18:01:00Z">
                     <w:r>
-                      <w:t>1</w:t>
+                      <w:t>17</w:t>
                     </w:r>
                   </w:ins>
                 </w:p>
               </w:tc>
+            </w:tr>
+            <w:tr>
+              <w:trPr>
+                <w:ins w:id="116" w:author="Madorsky,Alexander" w:date="2022-10-18T18:01:00Z"/>
+              </w:trPr>
               <w:tc>
                 <w:tcPr>
-                  <w:tcW w:w="1980" w:type="dxa"/>
-                  <w:tcPrChange w:id="116" w:author="Madorsky,Alexander" w:date="2022-10-18T18:02:00Z">
+                  <w:tcW w:w="1047" w:type="dxa"/>
+                  <w:tcPrChange w:id="117" w:author="Madorsky,Alexander" w:date="2022-10-18T18:02:00Z">
                     <w:tcPr>
                       <w:tcW w:w="2801" w:type="dxa"/>
                     </w:tcPr>
@@ -24572,18 +24569,18 @@
                     <w:keepNext/>
                     <w:jc w:val="center"/>
                     <w:rPr>
-                      <w:ins w:id="117" w:author="Madorsky,Alexander" w:date="2022-10-18T18:01:00Z"/>
+                      <w:ins w:id="118" w:author="Madorsky,Alexander" w:date="2022-10-18T18:01:00Z"/>
                     </w:rPr>
-                    <w:pPrChange w:id="118" w:author="Madorsky,Alexander" w:date="2022-10-18T18:02:00Z">
+                    <w:pPrChange w:id="119" w:author="Madorsky,Alexander" w:date="2022-10-18T18:02:00Z">
                       <w:pPr>
                         <w:pStyle w:val="NoSpacing"/>
                         <w:keepNext/>
                       </w:pPr>
                     </w:pPrChange>
                   </w:pPr>
-                  <w:ins w:id="119" w:author="Madorsky,Alexander" w:date="2022-10-18T18:01:00Z">
+                  <w:ins w:id="120" w:author="Madorsky,Alexander" w:date="2022-10-18T18:01:00Z">
                     <w:r>
-                      <w:t>2</w:t>
+                      <w:t>1</w:t>
                     </w:r>
                   </w:ins>
                 </w:p>
@@ -24591,7 +24588,7 @@
               <w:tc>
                 <w:tcPr>
                   <w:tcW w:w="1980" w:type="dxa"/>
-                  <w:tcPrChange w:id="120" w:author="Madorsky,Alexander" w:date="2022-10-18T18:02:00Z">
+                  <w:tcPrChange w:id="121" w:author="Madorsky,Alexander" w:date="2022-10-18T18:02:00Z">
                     <w:tcPr>
                       <w:tcW w:w="2801" w:type="dxa"/>
                     </w:tcPr>
@@ -24603,30 +24600,25 @@
                     <w:keepNext/>
                     <w:jc w:val="center"/>
                     <w:rPr>
-                      <w:ins w:id="121" w:author="Madorsky,Alexander" w:date="2022-10-18T18:01:00Z"/>
+                      <w:ins w:id="122" w:author="Madorsky,Alexander" w:date="2022-10-18T18:01:00Z"/>
                     </w:rPr>
-                    <w:pPrChange w:id="122" w:author="Madorsky,Alexander" w:date="2022-10-18T18:02:00Z">
+                    <w:pPrChange w:id="123" w:author="Madorsky,Alexander" w:date="2022-10-18T18:02:00Z">
                       <w:pPr>
                         <w:pStyle w:val="NoSpacing"/>
                         <w:keepNext/>
                       </w:pPr>
                     </w:pPrChange>
                   </w:pPr>
-                  <w:ins w:id="123" w:author="Madorsky,Alexander" w:date="2022-10-18T18:02:00Z">
+                  <w:ins w:id="124" w:author="Madorsky,Alexander" w:date="2022-10-18T18:01:00Z">
                     <w:r>
-                      <w:t>16</w:t>
+                      <w:t>2</w:t>
                     </w:r>
                   </w:ins>
                 </w:p>
               </w:tc>
-            </w:tr>
-            <w:tr>
-              <w:trPr>
-                <w:ins w:id="124" w:author="Madorsky,Alexander" w:date="2022-10-18T18:01:00Z"/>
-              </w:trPr>
               <w:tc>
                 <w:tcPr>
-                  <w:tcW w:w="1047" w:type="dxa"/>
+                  <w:tcW w:w="1980" w:type="dxa"/>
                   <w:tcPrChange w:id="125" w:author="Madorsky,Alexander" w:date="2022-10-18T18:02:00Z">
                     <w:tcPr>
                       <w:tcW w:w="2801" w:type="dxa"/>
@@ -24648,17 +24640,22 @@
                       </w:pPr>
                     </w:pPrChange>
                   </w:pPr>
-                  <w:ins w:id="128" w:author="Madorsky,Alexander" w:date="2022-10-18T18:01:00Z">
+                  <w:ins w:id="128" w:author="Madorsky,Alexander" w:date="2022-10-18T18:02:00Z">
                     <w:r>
-                      <w:t>1</w:t>
+                      <w:t>16</w:t>
                     </w:r>
                   </w:ins>
                 </w:p>
               </w:tc>
+            </w:tr>
+            <w:tr>
+              <w:trPr>
+                <w:ins w:id="129" w:author="Madorsky,Alexander" w:date="2022-10-18T18:01:00Z"/>
+              </w:trPr>
               <w:tc>
                 <w:tcPr>
-                  <w:tcW w:w="1980" w:type="dxa"/>
-                  <w:tcPrChange w:id="129" w:author="Madorsky,Alexander" w:date="2022-10-18T18:02:00Z">
+                  <w:tcW w:w="1047" w:type="dxa"/>
+                  <w:tcPrChange w:id="130" w:author="Madorsky,Alexander" w:date="2022-10-18T18:02:00Z">
                     <w:tcPr>
                       <w:tcW w:w="2801" w:type="dxa"/>
                     </w:tcPr>
@@ -24670,18 +24667,19 @@
                     <w:keepNext/>
                     <w:jc w:val="center"/>
                     <w:rPr>
-                      <w:ins w:id="130" w:author="Madorsky,Alexander" w:date="2022-10-18T18:01:00Z"/>
+                      <w:ins w:id="131" w:author="Madorsky,Alexander" w:date="2022-10-18T18:01:00Z"/>
                     </w:rPr>
-                    <w:pPrChange w:id="131" w:author="Madorsky,Alexander" w:date="2022-10-18T18:02:00Z">
+                    <w:pPrChange w:id="132" w:author="Madorsky,Alexander" w:date="2022-10-18T18:02:00Z">
                       <w:pPr>
                         <w:pStyle w:val="NoSpacing"/>
                         <w:keepNext/>
                       </w:pPr>
                     </w:pPrChange>
                   </w:pPr>
-                  <w:ins w:id="132" w:author="Madorsky,Alexander" w:date="2022-10-18T18:01:00Z">
+                  <w:ins w:id="133" w:author="Madorsky,Alexander" w:date="2022-10-18T18:01:00Z">
                     <w:r>
-                      <w:t>3</w:t>
+                      <w:lastRenderedPageBreak/>
+                      <w:t>1</w:t>
                     </w:r>
                   </w:ins>
                 </w:p>
@@ -24689,7 +24687,7 @@
               <w:tc>
                 <w:tcPr>
                   <w:tcW w:w="1980" w:type="dxa"/>
-                  <w:tcPrChange w:id="133" w:author="Madorsky,Alexander" w:date="2022-10-18T18:02:00Z">
+                  <w:tcPrChange w:id="134" w:author="Madorsky,Alexander" w:date="2022-10-18T18:02:00Z">
                     <w:tcPr>
                       <w:tcW w:w="2801" w:type="dxa"/>
                     </w:tcPr>
@@ -24701,16 +24699,47 @@
                     <w:keepNext/>
                     <w:jc w:val="center"/>
                     <w:rPr>
-                      <w:ins w:id="134" w:author="Madorsky,Alexander" w:date="2022-10-18T18:01:00Z"/>
+                      <w:ins w:id="135" w:author="Madorsky,Alexander" w:date="2022-10-18T18:01:00Z"/>
                     </w:rPr>
-                    <w:pPrChange w:id="135" w:author="Madorsky,Alexander" w:date="2022-10-18T18:02:00Z">
+                    <w:pPrChange w:id="136" w:author="Madorsky,Alexander" w:date="2022-10-18T18:02:00Z">
                       <w:pPr>
                         <w:pStyle w:val="NoSpacing"/>
                         <w:keepNext/>
                       </w:pPr>
                     </w:pPrChange>
                   </w:pPr>
-                  <w:ins w:id="136" w:author="Madorsky,Alexander" w:date="2022-10-18T18:02:00Z">
+                  <w:ins w:id="137" w:author="Madorsky,Alexander" w:date="2022-10-18T18:01:00Z">
+                    <w:r>
+                      <w:t>3</w:t>
+                    </w:r>
+                  </w:ins>
+                </w:p>
+              </w:tc>
+              <w:tc>
+                <w:tcPr>
+                  <w:tcW w:w="1980" w:type="dxa"/>
+                  <w:tcPrChange w:id="138" w:author="Madorsky,Alexander" w:date="2022-10-18T18:02:00Z">
+                    <w:tcPr>
+                      <w:tcW w:w="2801" w:type="dxa"/>
+                    </w:tcPr>
+                  </w:tcPrChange>
+                </w:tcPr>
+                <w:p>
+                  <w:pPr>
+                    <w:pStyle w:val="NoSpacing"/>
+                    <w:keepNext/>
+                    <w:jc w:val="center"/>
+                    <w:rPr>
+                      <w:ins w:id="139" w:author="Madorsky,Alexander" w:date="2022-10-18T18:01:00Z"/>
+                    </w:rPr>
+                    <w:pPrChange w:id="140" w:author="Madorsky,Alexander" w:date="2022-10-18T18:02:00Z">
+                      <w:pPr>
+                        <w:pStyle w:val="NoSpacing"/>
+                        <w:keepNext/>
+                      </w:pPr>
+                    </w:pPrChange>
+                  </w:pPr>
+                  <w:ins w:id="141" w:author="Madorsky,Alexander" w:date="2022-10-18T18:02:00Z">
                     <w:r>
                       <w:t>17</w:t>
                     </w:r>
@@ -24867,14 +24896,14 @@
       <w:pPr>
         <w:pStyle w:val="Heading3"/>
       </w:pPr>
-      <w:bookmarkStart w:id="137" w:name="_Toc112168840"/>
+      <w:bookmarkStart w:id="142" w:name="_Toc112168840"/>
       <w:r>
         <w:t xml:space="preserve">Word </w:t>
       </w:r>
       <w:r>
         <w:t>4</w:t>
       </w:r>
-      <w:bookmarkEnd w:id="137"/>
+      <w:bookmarkEnd w:id="142"/>
     </w:p>
     <w:tbl>
       <w:tblPr>
@@ -25163,11 +25192,11 @@
       <w:pPr>
         <w:pStyle w:val="Heading2"/>
       </w:pPr>
-      <w:bookmarkStart w:id="138" w:name="_Toc112168841"/>
+      <w:bookmarkStart w:id="143" w:name="_Toc112168841"/>
       <w:r>
         <w:t>Metadata Trailer</w:t>
       </w:r>
-      <w:bookmarkEnd w:id="138"/>
+      <w:bookmarkEnd w:id="143"/>
     </w:p>
     <w:p>
       <w:pPr>
@@ -25348,11 +25377,11 @@
       <w:pPr>
         <w:pStyle w:val="Heading3"/>
       </w:pPr>
-      <w:bookmarkStart w:id="139" w:name="_Toc112168842"/>
+      <w:bookmarkStart w:id="144" w:name="_Toc112168842"/>
       <w:r>
         <w:t>Word 117</w:t>
       </w:r>
-      <w:bookmarkEnd w:id="139"/>
+      <w:bookmarkEnd w:id="144"/>
     </w:p>
     <w:tbl>
       <w:tblPr>
@@ -25565,6 +25594,7 @@
               <w:pStyle w:val="NoSpacing"/>
             </w:pPr>
             <w:r>
+              <w:lastRenderedPageBreak/>
               <w:t>22:19</w:t>
             </w:r>
           </w:p>
@@ -25578,11 +25608,7 @@
               <w:pStyle w:val="NoSpacing"/>
             </w:pPr>
             <w:r>
-              <w:t xml:space="preserve">These bits indicate that pulser calibration is ongoing.  There is one bit for each COLDATA chip (2 per FEMB).  These bits are distinct from the “FEMB </w:t>
-            </w:r>
-            <w:r>
-              <w:lastRenderedPageBreak/>
-              <w:t>Pulser-In-Frame” bits of Word 2 because they persist for as long as the pulse calibration lasts.  They are set when the WIB server initiates a pulse calibration (as directed by DAQ CCM) and then unset when the calibration is completed. Programmable via register.</w:t>
+              <w:t>These bits indicate that pulser calibration is ongoing.  There is one bit for each COLDATA chip (2 per FEMB).  These bits are distinct from the “FEMB Pulser-In-Frame” bits of Word 2 because they persist for as long as the pulse calibration lasts.  They are set when the WIB server initiates a pulse calibration (as directed by DAQ CCM) and then unset when the calibration is completed. Programmable via register.</w:t>
             </w:r>
           </w:p>
         </w:tc>
@@ -25596,7 +25622,6 @@
             </w:pPr>
             <w:proofErr w:type="spellStart"/>
             <w:r>
-              <w:lastRenderedPageBreak/>
               <w:t>psr_cal</w:t>
             </w:r>
             <w:proofErr w:type="spellEnd"/>
@@ -25732,11 +25757,11 @@
       <w:pPr>
         <w:pStyle w:val="Heading3"/>
       </w:pPr>
-      <w:bookmarkStart w:id="140" w:name="_Toc112168843"/>
+      <w:bookmarkStart w:id="145" w:name="_Toc112168843"/>
       <w:r>
         <w:t>FELIX trailer word 0</w:t>
       </w:r>
-      <w:bookmarkEnd w:id="140"/>
+      <w:bookmarkEnd w:id="145"/>
     </w:p>
     <w:tbl>
       <w:tblPr>
@@ -25915,13 +25940,13 @@
       <w:pPr>
         <w:pStyle w:val="Heading1"/>
       </w:pPr>
-      <w:bookmarkStart w:id="141" w:name="_Toc85910397"/>
-      <w:bookmarkStart w:id="142" w:name="_Toc112168844"/>
-      <w:bookmarkEnd w:id="141"/>
+      <w:bookmarkStart w:id="146" w:name="_Toc85910397"/>
+      <w:bookmarkStart w:id="147" w:name="_Toc112168844"/>
+      <w:bookmarkEnd w:id="146"/>
       <w:r>
         <w:t>Migration from COLDATA p2 to p3 chips</w:t>
       </w:r>
-      <w:bookmarkEnd w:id="142"/>
+      <w:bookmarkEnd w:id="147"/>
     </w:p>
     <w:p>
       <w:r>
@@ -26468,6 +26493,7 @@
         <w:rPr>
           <w:rFonts w:ascii="Courier" w:hAnsi="Courier"/>
         </w:rPr>
+        <w:lastRenderedPageBreak/>
         <w:t>i2c_write</w:t>
       </w:r>
       <w:r>
@@ -26489,11 +26515,7 @@
         <w:t xml:space="preserve"> functions, and the second argument (chip address) is always =2. For p3 chips, chip index is always =0 because all communication is performed via chip 0. Chip 0</w:t>
       </w:r>
       <w:r>
-        <w:t xml:space="preserve"> </w:t>
-      </w:r>
-      <w:r>
-        <w:lastRenderedPageBreak/>
-        <w:t>(TOP)</w:t>
+        <w:t xml:space="preserve"> (TOP)</w:t>
       </w:r>
       <w:r>
         <w:t xml:space="preserve"> is selected by passing second argument (chip address) = 3, and Chip 1 </w:t>
@@ -27050,14 +27072,14 @@
       <w:pPr>
         <w:pStyle w:val="Heading1"/>
       </w:pPr>
-      <w:bookmarkStart w:id="143" w:name="_Toc112168845"/>
+      <w:bookmarkStart w:id="148" w:name="_Toc112168845"/>
       <w:r>
         <w:t>COLDATA data</w:t>
       </w:r>
       <w:r>
         <w:t xml:space="preserve"> time stamp synchronization</w:t>
       </w:r>
-      <w:bookmarkEnd w:id="143"/>
+      <w:bookmarkEnd w:id="148"/>
     </w:p>
     <w:p>
       <w:r>
@@ -27087,12 +27109,15 @@
         <w:spacing w:after="0" w:line="240" w:lineRule="auto"/>
       </w:pPr>
       <w:r>
-        <w:t>The internal 15-bit time stamp in each COLDATA chip is reset using SYNC fast command. This operation should guarantee that all ADC measurements performed at the same time are marked with the same 15-bit time stamp. These time stamps increment on each system clock and should stay synchronized to each other after SYNC fast command.</w:t>
+        <w:t xml:space="preserve">The internal 15-bit time stamp in each COLDATA chip is reset using SYNC fast command. This operation should guarantee that all ADC measurements performed at the same time are marked </w:t>
+      </w:r>
+      <w:r>
+        <w:lastRenderedPageBreak/>
+        <w:t>with the same 15-bit time stamp. These time stamps increment on each system clock and should stay synchronized to each other after SYNC fast command.</w:t>
       </w:r>
     </w:p>
     <w:p>
       <w:r>
-        <w:lastRenderedPageBreak/>
         <w:t>WIB receives ADC data from COLDATA chips via 1.25 Gbps serial links. There are two such links per COLDATA chip. Receivers for these links are implemented in WIB using Multi-Gigabit Transceivers (MGTs) in Xilinx FPGA. One feature of the MGTs is that the precise latency of data passing via the MGTs is not guaranteed. The latency of each MGT may vary by a few system clocks from one initialization to the next. Differences in cable lengths also lead to changes in latency from one WIB to another. Even temperature changes can affect that latency, due to slight delay changes in semiconductors and cables.</w:t>
       </w:r>
     </w:p>
@@ -27157,11 +27182,11 @@
       <w:pPr>
         <w:pStyle w:val="Heading2"/>
       </w:pPr>
-      <w:bookmarkStart w:id="144" w:name="_Toc112168846"/>
+      <w:bookmarkStart w:id="149" w:name="_Toc112168846"/>
       <w:r>
         <w:t>Firmware time stamp alignment logic</w:t>
       </w:r>
-      <w:bookmarkEnd w:id="144"/>
+      <w:bookmarkEnd w:id="149"/>
     </w:p>
     <w:p>
       <w:r>
@@ -27844,11 +27869,11 @@
       <w:pPr>
         <w:pStyle w:val="Heading3"/>
       </w:pPr>
-      <w:bookmarkStart w:id="145" w:name="_Toc112168847"/>
+      <w:bookmarkStart w:id="150" w:name="_Toc112168847"/>
       <w:r>
         <w:t>Time stamp synchronization procedure details</w:t>
       </w:r>
-      <w:bookmarkEnd w:id="145"/>
+      <w:bookmarkEnd w:id="150"/>
     </w:p>
     <w:p>
       <w:pPr>
@@ -27932,11 +27957,11 @@
       <w:pPr>
         <w:pStyle w:val="Heading3"/>
       </w:pPr>
-      <w:bookmarkStart w:id="146" w:name="_Toc112168848"/>
+      <w:bookmarkStart w:id="151" w:name="_Toc112168848"/>
       <w:r>
         <w:t>Time stamp processing in WIB</w:t>
       </w:r>
-      <w:bookmarkEnd w:id="146"/>
+      <w:bookmarkEnd w:id="151"/>
     </w:p>
     <w:p>
       <w:r>
@@ -28078,14 +28103,14 @@
       <w:pPr>
         <w:pStyle w:val="Heading3"/>
       </w:pPr>
-      <w:bookmarkStart w:id="147" w:name="_Toc112168849"/>
+      <w:bookmarkStart w:id="152" w:name="_Toc112168849"/>
       <w:r>
         <w:t>Alignment</w:t>
       </w:r>
       <w:r>
         <w:t xml:space="preserve"> setup procedure</w:t>
       </w:r>
-      <w:bookmarkEnd w:id="147"/>
+      <w:bookmarkEnd w:id="152"/>
     </w:p>
     <w:p>
       <w:pPr>
@@ -28574,11 +28599,11 @@
       <w:pPr>
         <w:pStyle w:val="Heading1"/>
       </w:pPr>
-      <w:bookmarkStart w:id="148" w:name="_Toc112168850"/>
+      <w:bookmarkStart w:id="153" w:name="_Toc112168850"/>
       <w:r>
         <w:t>References</w:t>
       </w:r>
-      <w:bookmarkEnd w:id="148"/>
+      <w:bookmarkEnd w:id="153"/>
     </w:p>
     <w:p>
       <w:pPr>
@@ -28588,8 +28613,8 @@
           <w:numId w:val="6"/>
         </w:numPr>
       </w:pPr>
-      <w:bookmarkStart w:id="149" w:name="__RefNumPara__1934_3214169308"/>
-      <w:bookmarkEnd w:id="149"/>
+      <w:bookmarkStart w:id="154" w:name="__RefNumPara__1934_3214169308"/>
+      <w:bookmarkEnd w:id="154"/>
       <w:r>
         <w:t>WIB firmware requirements</w:t>
       </w:r>
@@ -28605,8 +28630,8 @@
           <w:numId w:val="6"/>
         </w:numPr>
       </w:pPr>
-      <w:bookmarkStart w:id="150" w:name="__RefNumPara__1868_3214169308"/>
-      <w:bookmarkEnd w:id="150"/>
+      <w:bookmarkStart w:id="155" w:name="__RefNumPara__1868_3214169308"/>
+      <w:bookmarkEnd w:id="155"/>
       <w:r>
         <w:t>WIB hardware manual</w:t>
       </w:r>
@@ -28619,11 +28644,11 @@
           <w:numId w:val="6"/>
         </w:numPr>
       </w:pPr>
-      <w:bookmarkStart w:id="151" w:name="_Ref79345023"/>
+      <w:bookmarkStart w:id="156" w:name="_Ref79345023"/>
       <w:r>
         <w:t>WIB schematics</w:t>
       </w:r>
-      <w:bookmarkEnd w:id="151"/>
+      <w:bookmarkEnd w:id="156"/>
       <w:r>
         <w:t xml:space="preserve"> (</w:t>
       </w:r>
@@ -28642,10 +28667,10 @@
           <w:numId w:val="6"/>
         </w:numPr>
       </w:pPr>
-      <w:bookmarkStart w:id="152" w:name="__RefNumPara__1874_3214169308"/>
-      <w:bookmarkStart w:id="153" w:name="__RefNumPara__1864_3214169308"/>
-      <w:bookmarkEnd w:id="152"/>
-      <w:bookmarkEnd w:id="153"/>
+      <w:bookmarkStart w:id="157" w:name="__RefNumPara__1874_3214169308"/>
+      <w:bookmarkStart w:id="158" w:name="__RefNumPara__1864_3214169308"/>
+      <w:bookmarkEnd w:id="157"/>
+      <w:bookmarkEnd w:id="158"/>
       <w:r>
         <w:t>COLDATA datasheet</w:t>
       </w:r>
@@ -28658,8 +28683,8 @@
           <w:numId w:val="6"/>
         </w:numPr>
       </w:pPr>
-      <w:bookmarkStart w:id="154" w:name="__RefNumPara__1866_3214169308"/>
-      <w:bookmarkEnd w:id="154"/>
+      <w:bookmarkStart w:id="159" w:name="__RefNumPara__1866_3214169308"/>
+      <w:bookmarkEnd w:id="159"/>
       <w:r>
         <w:lastRenderedPageBreak/>
         <w:t>COLDADC datasheet</w:t>
@@ -28673,8 +28698,8 @@
           <w:numId w:val="6"/>
         </w:numPr>
       </w:pPr>
-      <w:bookmarkStart w:id="155" w:name="__RefNumPara__1870_3214169308"/>
-      <w:bookmarkEnd w:id="155"/>
+      <w:bookmarkStart w:id="160" w:name="__RefNumPara__1870_3214169308"/>
+      <w:bookmarkEnd w:id="160"/>
       <w:r>
         <w:t>DUNE Timing System – Single Phase Firmware</w:t>
       </w:r>
@@ -28687,8 +28712,8 @@
           <w:numId w:val="6"/>
         </w:numPr>
       </w:pPr>
-      <w:bookmarkStart w:id="156" w:name="__RefNumPara__1930_3214169308"/>
-      <w:bookmarkEnd w:id="156"/>
+      <w:bookmarkStart w:id="161" w:name="__RefNumPara__1930_3214169308"/>
+      <w:bookmarkEnd w:id="161"/>
       <w:r>
         <w:t>FELIX manual</w:t>
       </w:r>
@@ -28701,7 +28726,7 @@
           <w:numId w:val="6"/>
         </w:numPr>
       </w:pPr>
-      <w:bookmarkStart w:id="157" w:name="_Ref79346703"/>
+      <w:bookmarkStart w:id="162" w:name="_Ref79346703"/>
       <w:proofErr w:type="spellStart"/>
       <w:r>
         <w:t>Ultrascale</w:t>
@@ -28710,7 +28735,7 @@
       <w:r>
         <w:t xml:space="preserve"> + ZYNQ manual</w:t>
       </w:r>
-      <w:bookmarkEnd w:id="157"/>
+      <w:bookmarkEnd w:id="162"/>
     </w:p>
     <w:p>
       <w:pPr>
@@ -28720,8 +28745,8 @@
           <w:numId w:val="6"/>
         </w:numPr>
       </w:pPr>
-      <w:bookmarkStart w:id="158" w:name="__RefNumPara__1872_3214169308"/>
-      <w:bookmarkEnd w:id="158"/>
+      <w:bookmarkStart w:id="163" w:name="__RefNumPara__1872_3214169308"/>
+      <w:bookmarkEnd w:id="163"/>
       <w:proofErr w:type="spellStart"/>
       <w:r>
         <w:t>Ultrascale</w:t>
@@ -28742,16 +28767,16 @@
       <w:r>
         <w:t xml:space="preserve"> </w:t>
       </w:r>
-      <w:commentRangeStart w:id="159"/>
+      <w:commentRangeStart w:id="164"/>
       <w:r>
         <w:t>D</w:t>
       </w:r>
-      <w:commentRangeEnd w:id="159"/>
+      <w:commentRangeEnd w:id="164"/>
       <w:r>
         <w:rPr>
           <w:rStyle w:val="CommentReference"/>
         </w:rPr>
-        <w:commentReference w:id="159"/>
+        <w:commentReference w:id="164"/>
       </w:r>
       <w:r>
         <w:t xml:space="preserve">. </w:t>
@@ -28797,11 +28822,11 @@
       <w:pPr>
         <w:pStyle w:val="Heading1"/>
       </w:pPr>
-      <w:bookmarkStart w:id="160" w:name="_Toc112168851"/>
+      <w:bookmarkStart w:id="165" w:name="_Toc112168851"/>
       <w:r>
         <w:t>Revision table</w:t>
       </w:r>
-      <w:bookmarkEnd w:id="160"/>
+      <w:bookmarkEnd w:id="165"/>
     </w:p>
     <w:tbl>
       <w:tblPr>
@@ -28812,7 +28837,7 @@
       <w:tblGrid>
         <w:gridCol w:w="1345"/>
         <w:gridCol w:w="8005"/>
-        <w:tblGridChange w:id="161">
+        <w:tblGridChange w:id="166">
           <w:tblGrid>
             <w:gridCol w:w="1345"/>
             <w:gridCol w:w="8005"/>
@@ -29970,7 +29995,7 @@
       <w:tr>
         <w:tblPrEx>
           <w:tblW w:w="9350" w:type="dxa"/>
-          <w:tblPrExChange w:id="162" w:author="Madorsky,Alexander" w:date="2022-10-18T18:04:00Z">
+          <w:tblPrExChange w:id="167" w:author="Madorsky,Alexander" w:date="2022-10-18T18:04:00Z">
             <w:tblPrEx>
               <w:tblW w:w="9350" w:type="dxa"/>
             </w:tblPrEx>
@@ -29984,7 +30009,7 @@
               <w:bottom w:val="single" w:sz="4" w:space="0" w:color="auto"/>
             </w:tcBorders>
             <w:shd w:val="clear" w:color="auto" w:fill="auto"/>
-            <w:tcPrChange w:id="163" w:author="Madorsky,Alexander" w:date="2022-10-18T18:04:00Z">
+            <w:tcPrChange w:id="168" w:author="Madorsky,Alexander" w:date="2022-10-18T18:04:00Z">
               <w:tcPr>
                 <w:tcW w:w="1345" w:type="dxa"/>
                 <w:tcBorders>
@@ -30011,7 +30036,7 @@
               <w:bottom w:val="single" w:sz="4" w:space="0" w:color="auto"/>
             </w:tcBorders>
             <w:shd w:val="clear" w:color="auto" w:fill="auto"/>
-            <w:tcPrChange w:id="164" w:author="Madorsky,Alexander" w:date="2022-10-18T18:04:00Z">
+            <w:tcPrChange w:id="169" w:author="Madorsky,Alexander" w:date="2022-10-18T18:04:00Z">
               <w:tcPr>
                 <w:tcW w:w="8005" w:type="dxa"/>
                 <w:tcBorders>
@@ -30124,7 +30149,7 @@
       </w:tr>
       <w:tr>
         <w:trPr>
-          <w:ins w:id="165" w:author="Madorsky,Alexander" w:date="2022-10-18T18:04:00Z"/>
+          <w:ins w:id="170" w:author="Madorsky,Alexander" w:date="2022-10-18T18:04:00Z"/>
         </w:trPr>
         <w:tc>
           <w:tcPr>
@@ -30138,10 +30163,10 @@
             <w:pPr>
               <w:spacing w:after="0" w:line="240" w:lineRule="auto"/>
               <w:rPr>
-                <w:ins w:id="166" w:author="Madorsky,Alexander" w:date="2022-10-18T18:04:00Z"/>
+                <w:ins w:id="171" w:author="Madorsky,Alexander" w:date="2022-10-18T18:04:00Z"/>
               </w:rPr>
             </w:pPr>
-            <w:ins w:id="167" w:author="Madorsky,Alexander" w:date="2022-10-18T18:04:00Z">
+            <w:ins w:id="172" w:author="Madorsky,Alexander" w:date="2022-10-18T18:04:00Z">
               <w:r>
                 <w:t>2022-10-18</w:t>
               </w:r>
@@ -30160,10 +30185,10 @@
             <w:pPr>
               <w:spacing w:after="0" w:line="240" w:lineRule="auto"/>
               <w:rPr>
-                <w:ins w:id="168" w:author="Madorsky,Alexander" w:date="2022-10-18T18:04:00Z"/>
+                <w:ins w:id="173" w:author="Madorsky,Alexander" w:date="2022-10-18T18:04:00Z"/>
               </w:rPr>
             </w:pPr>
-            <w:ins w:id="169" w:author="Madorsky,Alexander" w:date="2022-10-18T18:04:00Z">
+            <w:ins w:id="174" w:author="Madorsky,Alexander" w:date="2022-10-18T18:04:00Z">
               <w:r>
                 <w:t>Expanded description of the FEMB valid bits in DAQ frames</w:t>
               </w:r>
@@ -30311,7 +30336,7 @@
       </w:r>
     </w:p>
   </w:comment>
-  <w:comment w:id="159" w:author="nikolica" w:date="2021-09-03T07:12:00Z" w:initials="n">
+  <w:comment w:id="164" w:author="nikolica" w:date="2021-09-03T07:12:00Z" w:initials="n">
     <w:p>
       <w:pPr>
         <w:pStyle w:val="CommentText"/>

</xml_diff>

<commit_message>
Update timing reg addr in doc, add timing debug script
</commit_message>
<xml_diff>
--- a/doc/WIB_firmware.docx
+++ b/doc/WIB_firmware.docx
@@ -1,6 +1,6 @@
 
 <file path=word/document.xml><?xml version="1.0" encoding="utf-8"?>
-<w:document xmlns:wpc="http://schemas.microsoft.com/office/word/2010/wordprocessingCanvas" xmlns:cx="http://schemas.microsoft.com/office/drawing/2014/chartex" xmlns:cx1="http://schemas.microsoft.com/office/drawing/2015/9/8/chartex" xmlns:cx2="http://schemas.microsoft.com/office/drawing/2015/10/21/chartex" xmlns:cx3="http://schemas.microsoft.com/office/drawing/2016/5/9/chartex" xmlns:cx4="http://schemas.microsoft.com/office/drawing/2016/5/10/chartex" xmlns:cx5="http://schemas.microsoft.com/office/drawing/2016/5/11/chartex" xmlns:cx6="http://schemas.microsoft.com/office/drawing/2016/5/12/chartex" xmlns:cx7="http://schemas.microsoft.com/office/drawing/2016/5/13/chartex" xmlns:cx8="http://schemas.microsoft.com/office/drawing/2016/5/14/chartex" xmlns:mc="http://schemas.openxmlformats.org/markup-compatibility/2006" xmlns:aink="http://schemas.microsoft.com/office/drawing/2016/ink" xmlns:am3d="http://schemas.microsoft.com/office/drawing/2017/model3d" xmlns:o="urn:schemas-microsoft-com:office:office" xmlns:oel="http://schemas.microsoft.com/office/2019/extlst" xmlns:r="http://schemas.openxmlformats.org/officeDocument/2006/relationships" xmlns:m="http://schemas.openxmlformats.org/officeDocument/2006/math" xmlns:v="urn:schemas-microsoft-com:vml" xmlns:wp14="http://schemas.microsoft.com/office/word/2010/wordprocessingDrawing" xmlns:wp="http://schemas.openxmlformats.org/drawingml/2006/wordprocessingDrawing" xmlns:w10="urn:schemas-microsoft-com:office:word" xmlns:w="http://schemas.openxmlformats.org/wordprocessingml/2006/main" xmlns:w14="http://schemas.microsoft.com/office/word/2010/wordml" xmlns:w15="http://schemas.microsoft.com/office/word/2012/wordml" xmlns:w16cex="http://schemas.microsoft.com/office/word/2018/wordml/cex" xmlns:w16cid="http://schemas.microsoft.com/office/word/2016/wordml/cid" xmlns:w16="http://schemas.microsoft.com/office/word/2018/wordml" xmlns:w16sdtdh="http://schemas.microsoft.com/office/word/2020/wordml/sdtdatahash" xmlns:w16se="http://schemas.microsoft.com/office/word/2015/wordml/symex" xmlns:wpg="http://schemas.microsoft.com/office/word/2010/wordprocessingGroup" xmlns:wpi="http://schemas.microsoft.com/office/word/2010/wordprocessingInk" xmlns:wne="http://schemas.microsoft.com/office/word/2006/wordml" xmlns:wps="http://schemas.microsoft.com/office/word/2010/wordprocessingShape" mc:Ignorable="w14 w15 w16se w16cid w16 w16cex w16sdtdh wp14">
+<w:document xmlns:wpc="http://schemas.microsoft.com/office/word/2010/wordprocessingCanvas" xmlns:cx="http://schemas.microsoft.com/office/drawing/2014/chartex" xmlns:cx1="http://schemas.microsoft.com/office/drawing/2015/9/8/chartex" xmlns:mc="http://schemas.openxmlformats.org/markup-compatibility/2006" xmlns:o="urn:schemas-microsoft-com:office:office" xmlns:r="http://schemas.openxmlformats.org/officeDocument/2006/relationships" xmlns:m="http://schemas.openxmlformats.org/officeDocument/2006/math" xmlns:v="urn:schemas-microsoft-com:vml" xmlns:wp14="http://schemas.microsoft.com/office/word/2010/wordprocessingDrawing" xmlns:wp="http://schemas.openxmlformats.org/drawingml/2006/wordprocessingDrawing" xmlns:w10="urn:schemas-microsoft-com:office:word" xmlns:w="http://schemas.openxmlformats.org/wordprocessingml/2006/main" xmlns:w14="http://schemas.microsoft.com/office/word/2010/wordml" xmlns:w15="http://schemas.microsoft.com/office/word/2012/wordml" xmlns:w16se="http://schemas.microsoft.com/office/word/2015/wordml/symex" xmlns:wpg="http://schemas.microsoft.com/office/word/2010/wordprocessingGroup" xmlns:wpi="http://schemas.microsoft.com/office/word/2010/wordprocessingInk" xmlns:wne="http://schemas.microsoft.com/office/word/2006/wordml" xmlns:wps="http://schemas.microsoft.com/office/word/2010/wordprocessingShape" mc:Ignorable="w14 w15 w16se wp14">
   <w:body>
     <w:p>
       <w:pPr>
@@ -31,6 +31,14 @@
       </w:r>
       <w:r>
         <w:t>B. Land, A. Madorsky, A. Nikolica</w:t>
+      </w:r>
+    </w:p>
+    <w:p>
+      <w:pPr>
+        <w:jc w:val="center"/>
+      </w:pPr>
+      <w:r>
+        <w:t>Updated: 26 Oct. 2022</w:t>
       </w:r>
     </w:p>
     <w:p>
@@ -2021,7 +2029,13 @@
           <w:rPr>
             <w:noProof/>
           </w:rPr>
-          <w:t>18</w:t>
+          <w:t>1</w:t>
+        </w:r>
+        <w:r>
+          <w:rPr>
+            <w:noProof/>
+          </w:rPr>
+          <w:t>8</w:t>
         </w:r>
         <w:r>
           <w:rPr>
@@ -4311,7 +4325,7 @@
                 <v:stroke joinstyle="miter"/>
                 <v:path gradientshapeok="t" o:connecttype="rect"/>
               </v:shapetype>
-              <v:shape id="Frame2" o:spid="_x0000_s1026" type="#_x0000_t202" style="width:468pt;height:530.15pt;visibility:visible;mso-wrap-style:square;mso-left-percent:-10001;mso-top-percent:-10001;mso-position-horizontal:absolute;mso-position-horizontal-relative:char;mso-position-vertical:absolute;mso-position-vertical-relative:line;mso-left-percent:-10001;mso-top-percent:-10001;v-text-anchor:top" o:gfxdata="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" filled="f" stroked="f">
+              <v:shape id="Frame2" o:spid="_x0000_s1026" type="#_x0000_t202" style="width:468pt;height:530.15pt;visibility:visible;mso-wrap-style:square;mso-left-percent:-10001;mso-top-percent:-10001;mso-position-horizontal:absolute;mso-position-horizontal-relative:char;mso-position-vertical:absolute;mso-position-vertical-relative:line;mso-left-percent:-10001;mso-top-percent:-10001;v-text-anchor:top" o:gfxdata="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" filled="f" stroked="f">
                 <v:textbox inset="0,0,0,0">
                   <w:txbxContent>
                     <w:p>
@@ -4341,7 +4355,7 @@
                                     </pic:cNvPicPr>
                                   </pic:nvPicPr>
                                   <pic:blipFill>
-                                    <a:blip r:embed="rId6"/>
+                                    <a:blip r:embed="rId7"/>
                                     <a:stretch>
                                       <a:fillRect/>
                                     </a:stretch>
@@ -4367,7 +4381,7 @@
                         </w:rPr>
                         <w:br/>
                       </w:r>
-                      <w:bookmarkStart w:id="3" w:name="Ref_Figure1_label_and_number"/>
+                      <w:bookmarkStart w:id="4" w:name="Ref_Figure1_label_and_number"/>
                       <w:r>
                         <w:t xml:space="preserve">Figure </w:t>
                       </w:r>
@@ -4389,7 +4403,7 @@
                       <w:r>
                         <w:fldChar w:fldCharType="end"/>
                       </w:r>
-                      <w:bookmarkEnd w:id="3"/>
+                      <w:bookmarkEnd w:id="4"/>
                       <w:r>
                         <w:t>: WIB board connections in the DUNE experiment</w:t>
                       </w:r>
@@ -4407,11 +4421,11 @@
       <w:pPr>
         <w:pStyle w:val="Heading1"/>
       </w:pPr>
-      <w:bookmarkStart w:id="4" w:name="_Toc117609387"/>
+      <w:bookmarkStart w:id="3" w:name="_Toc117609387"/>
       <w:r>
         <w:t>WIB firmware location</w:t>
       </w:r>
-      <w:bookmarkEnd w:id="4"/>
+      <w:bookmarkEnd w:id="3"/>
     </w:p>
     <w:p>
       <w:r>
@@ -4420,7 +4434,7 @@
       <w:r>
         <w:br/>
       </w:r>
-      <w:hyperlink r:id="rId7">
+      <w:hyperlink r:id="rId8">
         <w:r>
           <w:rPr>
             <w:rStyle w:val="InternetLink"/>
@@ -4438,12 +4452,12 @@
       <w:pPr>
         <w:pStyle w:val="Heading1"/>
       </w:pPr>
-      <w:bookmarkStart w:id="5" w:name="_Toc117609388"/>
+      <w:bookmarkStart w:id="4" w:name="_Toc117609388"/>
       <w:r>
         <w:lastRenderedPageBreak/>
         <w:t>Building WIB firmware</w:t>
       </w:r>
-      <w:bookmarkEnd w:id="5"/>
+      <w:bookmarkEnd w:id="4"/>
     </w:p>
     <w:p>
       <w:r>
@@ -4528,11 +4542,11 @@
       <w:pPr>
         <w:pStyle w:val="Heading1"/>
       </w:pPr>
-      <w:bookmarkStart w:id="6" w:name="_Toc117609389"/>
+      <w:bookmarkStart w:id="5" w:name="_Toc117609389"/>
       <w:r>
         <w:t>Firmware structure</w:t>
       </w:r>
-      <w:bookmarkEnd w:id="6"/>
+      <w:bookmarkEnd w:id="5"/>
     </w:p>
     <w:p>
       <w:r>
@@ -4632,7 +4646,7 @@
                     </pic:cNvPicPr>
                   </pic:nvPicPr>
                   <pic:blipFill>
-                    <a:blip r:embed="rId8">
+                    <a:blip r:embed="rId9">
                       <a:extLst>
                         <a:ext uri="{28A0092B-C50C-407E-A947-70E740481C1C}">
                           <a14:useLocalDpi xmlns:a14="http://schemas.microsoft.com/office/drawing/2010/main" val="0"/>
@@ -4668,21 +4682,44 @@
       <w:r>
         <w:t xml:space="preserve">Figure </w:t>
       </w:r>
-      <w:fldSimple w:instr=" SEQ Figure \* ARABIC ">
-        <w:r>
-          <w:rPr>
-            <w:noProof/>
-          </w:rPr>
-          <w:t>2</w:t>
-        </w:r>
-      </w:fldSimple>
+      <w:r>
+        <w:fldChar w:fldCharType="begin"/>
+      </w:r>
+      <w:r>
+        <w:instrText xml:space="preserve"> SEQ Figure \* ARABIC </w:instrText>
+      </w:r>
+      <w:r>
+        <w:fldChar w:fldCharType="separate"/>
+      </w:r>
+      <w:r>
+        <w:rPr>
+          <w:noProof/>
+        </w:rPr>
+        <w:t>2</w:t>
+      </w:r>
+      <w:r>
+        <w:rPr>
+          <w:noProof/>
+        </w:rPr>
+        <w:fldChar w:fldCharType="end"/>
+      </w:r>
       <w:r>
         <w:t xml:space="preserve">. WIB firmware </w:t>
       </w:r>
+      <w:commentRangeStart w:id="6"/>
       <w:commentRangeStart w:id="7"/>
-      <w:commentRangeStart w:id="8"/>
       <w:r>
         <w:t>structure</w:t>
+      </w:r>
+      <w:commentRangeEnd w:id="6"/>
+      <w:r>
+        <w:rPr>
+          <w:rStyle w:val="CommentReference"/>
+          <w:i w:val="0"/>
+          <w:iCs w:val="0"/>
+          <w:color w:val="auto"/>
+        </w:rPr>
+        <w:commentReference w:id="6"/>
       </w:r>
       <w:commentRangeEnd w:id="7"/>
       <w:r>
@@ -4693,16 +4730,6 @@
           <w:color w:val="auto"/>
         </w:rPr>
         <w:commentReference w:id="7"/>
-      </w:r>
-      <w:commentRangeEnd w:id="8"/>
-      <w:r>
-        <w:rPr>
-          <w:rStyle w:val="CommentReference"/>
-          <w:i w:val="0"/>
-          <w:iCs w:val="0"/>
-          <w:color w:val="auto"/>
-        </w:rPr>
-        <w:commentReference w:id="8"/>
       </w:r>
       <w:r>
         <w:t>.</w:t>
@@ -4733,7 +4760,7 @@
                     <pic:cNvPicPr/>
                   </pic:nvPicPr>
                   <pic:blipFill>
-                    <a:blip r:embed="rId13"/>
+                    <a:blip r:embed="rId12"/>
                     <a:stretch>
                       <a:fillRect/>
                     </a:stretch>
@@ -4758,19 +4785,32 @@
       <w:pPr>
         <w:pStyle w:val="Caption"/>
       </w:pPr>
-      <w:bookmarkStart w:id="9" w:name="_Ref82525529"/>
+      <w:bookmarkStart w:id="8" w:name="_Ref82525529"/>
       <w:r>
         <w:t xml:space="preserve">Figure </w:t>
       </w:r>
-      <w:fldSimple w:instr=" SEQ Figure \* ARABIC ">
-        <w:r>
-          <w:rPr>
-            <w:noProof/>
-          </w:rPr>
-          <w:t>3</w:t>
-        </w:r>
-      </w:fldSimple>
-      <w:bookmarkEnd w:id="9"/>
+      <w:r>
+        <w:fldChar w:fldCharType="begin"/>
+      </w:r>
+      <w:r>
+        <w:instrText xml:space="preserve"> SEQ Figure \* ARABIC </w:instrText>
+      </w:r>
+      <w:r>
+        <w:fldChar w:fldCharType="separate"/>
+      </w:r>
+      <w:r>
+        <w:rPr>
+          <w:noProof/>
+        </w:rPr>
+        <w:t>3</w:t>
+      </w:r>
+      <w:r>
+        <w:rPr>
+          <w:noProof/>
+        </w:rPr>
+        <w:fldChar w:fldCharType="end"/>
+      </w:r>
+      <w:bookmarkEnd w:id="8"/>
       <w:r>
         <w:t>. Block design screenshot from Vivado firmware project</w:t>
       </w:r>
@@ -4779,11 +4819,11 @@
       <w:pPr>
         <w:pStyle w:val="Heading2"/>
       </w:pPr>
-      <w:bookmarkStart w:id="10" w:name="_Toc117609390"/>
+      <w:bookmarkStart w:id="9" w:name="_Toc117609390"/>
       <w:r>
         <w:t>COLDATA receivers</w:t>
       </w:r>
-      <w:bookmarkEnd w:id="10"/>
+      <w:bookmarkEnd w:id="9"/>
     </w:p>
     <w:p>
       <w:r>
@@ -4828,15 +4868,15 @@
       <w:pPr>
         <w:pStyle w:val="Heading2"/>
       </w:pPr>
-      <w:bookmarkStart w:id="11" w:name="_Toc105277305"/>
-      <w:bookmarkStart w:id="12" w:name="_Toc105487832"/>
-      <w:bookmarkStart w:id="13" w:name="_Toc117609391"/>
+      <w:bookmarkStart w:id="10" w:name="_Toc105277305"/>
+      <w:bookmarkStart w:id="11" w:name="_Toc105487832"/>
+      <w:bookmarkStart w:id="12" w:name="_Toc117609391"/>
+      <w:bookmarkEnd w:id="10"/>
       <w:bookmarkEnd w:id="11"/>
+      <w:r>
+        <w:t>COLDATA Frame decoders</w:t>
+      </w:r>
       <w:bookmarkEnd w:id="12"/>
-      <w:r>
-        <w:t>COLDATA Frame decoders</w:t>
-      </w:r>
-      <w:bookmarkEnd w:id="13"/>
     </w:p>
     <w:p>
       <w:r>
@@ -4874,14 +4914,14 @@
       <w:pPr>
         <w:pStyle w:val="Heading3"/>
       </w:pPr>
-      <w:bookmarkStart w:id="14" w:name="_Toc117609392"/>
+      <w:bookmarkStart w:id="13" w:name="_Toc117609392"/>
       <w:r>
         <w:t xml:space="preserve">COLDATA </w:t>
       </w:r>
       <w:r>
         <w:t>CRC error flags</w:t>
       </w:r>
-      <w:bookmarkEnd w:id="14"/>
+      <w:bookmarkEnd w:id="13"/>
     </w:p>
     <w:p>
       <w:r>
@@ -4956,95 +4996,95 @@
       <w:pPr>
         <w:pStyle w:val="Heading2"/>
       </w:pPr>
-      <w:bookmarkStart w:id="15" w:name="_Toc117609393"/>
+      <w:bookmarkStart w:id="14" w:name="_Toc117609393"/>
       <w:r>
         <w:t>DAQ Frame Builders</w:t>
+      </w:r>
+      <w:bookmarkEnd w:id="14"/>
+    </w:p>
+    <w:p>
+      <w:r>
+        <w:t xml:space="preserve">The DAQ Frame Builder module is responsible for preparing the data for transmission to the DAQ system. The DAQ system expects the data to arrive in a format detailed in </w:t>
+      </w:r>
+      <w:r>
+        <w:fldChar w:fldCharType="begin"/>
+      </w:r>
+      <w:r>
+        <w:instrText>REF __RefNumPara__1874_3214169308 \r \h</w:instrText>
+      </w:r>
+      <w:r>
+        <w:fldChar w:fldCharType="separate"/>
+      </w:r>
+      <w:r>
+        <w:t>[4]</w:t>
+      </w:r>
+      <w:r>
+        <w:fldChar w:fldCharType="end"/>
+      </w:r>
+      <w:r>
+        <w:t>. There are two DAQ serial links: Link 0 carries data from FEMBs 0,1, and link 1 carries data from FEMBs 2,3. Each of the two Frame Builder modules prepares data for one of the DAQ links, by combining the deframed data arriving from corresponding COLDATA Frame decoders. The outputs of each Frame Builder are a 32-bit data bus and an additional 4-bit bus carrying K-symbol flags.</w:t>
+      </w:r>
+    </w:p>
+    <w:p>
+      <w:pPr>
+        <w:pStyle w:val="Heading2"/>
+      </w:pPr>
+      <w:bookmarkStart w:id="15" w:name="_Toc117609394"/>
+      <w:r>
+        <w:t>FELIX transmitters</w:t>
       </w:r>
       <w:bookmarkEnd w:id="15"/>
     </w:p>
     <w:p>
       <w:r>
-        <w:t xml:space="preserve">The DAQ Frame Builder module is responsible for preparing the data for transmission to the DAQ system. The DAQ system expects the data to arrive in a format detailed in </w:t>
+        <w:t xml:space="preserve">These modules are responsible for sending data prepared by Frame Builders to the FELIX boards </w:t>
       </w:r>
       <w:r>
         <w:fldChar w:fldCharType="begin"/>
       </w:r>
       <w:r>
-        <w:instrText>REF __RefNumPara__1874_3214169308 \r \h</w:instrText>
+        <w:instrText>REF __RefNumPara__1930_3214169308 \r \h</w:instrText>
       </w:r>
       <w:r>
         <w:fldChar w:fldCharType="separate"/>
       </w:r>
       <w:r>
-        <w:t>[4]</w:t>
+        <w:t>[8]</w:t>
       </w:r>
       <w:r>
         <w:fldChar w:fldCharType="end"/>
       </w:r>
       <w:r>
-        <w:t>. There are two DAQ serial links: Link 0 carries data from FEMBs 0,1, and link 1 carries data from FEMBs 2,3. Each of the two Frame Builder modules prepares data for one of the DAQ links, by combining the deframed data arriving from corresponding COLDATA Frame decoders. The outputs of each Frame Builder are a 32-bit data bus and an additional 4-bit bus carrying K-symbol flags.</w:t>
+        <w:t xml:space="preserve"> via 9.6192 Gpbs serial links. DUNE experiment is using FELIX boards to receive DAQ data from WIBs and transfer these data to storage. The FELIX transmitter modules are implemented using hard GTH IPs </w:t>
+      </w:r>
+      <w:r>
+        <w:fldChar w:fldCharType="begin"/>
+      </w:r>
+      <w:r>
+        <w:instrText>REF __RefNumPara__1872_3214169308 \r \h</w:instrText>
+      </w:r>
+      <w:r>
+        <w:fldChar w:fldCharType="separate"/>
+      </w:r>
+      <w:r>
+        <w:t>[9]</w:t>
+      </w:r>
+      <w:r>
+        <w:fldChar w:fldCharType="end"/>
+      </w:r>
+      <w:r>
+        <w:t xml:space="preserve"> available in the ZYNQ device.</w:t>
       </w:r>
     </w:p>
     <w:p>
       <w:pPr>
         <w:pStyle w:val="Heading2"/>
       </w:pPr>
-      <w:bookmarkStart w:id="16" w:name="_Toc117609394"/>
-      <w:r>
-        <w:t>FELIX transmitters</w:t>
+      <w:bookmarkStart w:id="16" w:name="_Toc117609395"/>
+      <w:r>
+        <w:t>ZYNQ CPU module</w:t>
       </w:r>
       <w:bookmarkEnd w:id="16"/>
-    </w:p>
-    <w:p>
-      <w:r>
-        <w:t xml:space="preserve">These modules are responsible for sending data prepared by Frame Builders to the FELIX boards </w:t>
-      </w:r>
-      <w:r>
-        <w:fldChar w:fldCharType="begin"/>
-      </w:r>
-      <w:r>
-        <w:instrText>REF __RefNumPara__1930_3214169308 \r \h</w:instrText>
-      </w:r>
-      <w:r>
-        <w:fldChar w:fldCharType="separate"/>
-      </w:r>
-      <w:r>
-        <w:t>[8]</w:t>
-      </w:r>
-      <w:r>
-        <w:fldChar w:fldCharType="end"/>
-      </w:r>
-      <w:r>
-        <w:t xml:space="preserve"> via 9.6192 Gpbs serial links. DUNE experiment is using FELIX boards to receive DAQ data from WIBs and transfer these data to storage. The FELIX transmitter modules are implemented using hard GTH IPs </w:t>
-      </w:r>
-      <w:r>
-        <w:fldChar w:fldCharType="begin"/>
-      </w:r>
-      <w:r>
-        <w:instrText>REF __RefNumPara__1872_3214169308 \r \h</w:instrText>
-      </w:r>
-      <w:r>
-        <w:fldChar w:fldCharType="separate"/>
-      </w:r>
-      <w:r>
-        <w:t>[9]</w:t>
-      </w:r>
-      <w:r>
-        <w:fldChar w:fldCharType="end"/>
-      </w:r>
-      <w:r>
-        <w:t xml:space="preserve"> available in the ZYNQ device.</w:t>
-      </w:r>
-    </w:p>
-    <w:p>
-      <w:pPr>
-        <w:pStyle w:val="Heading2"/>
-      </w:pPr>
-      <w:bookmarkStart w:id="17" w:name="_Toc117609395"/>
-      <w:r>
-        <w:t>ZYNQ CPU module</w:t>
-      </w:r>
-      <w:bookmarkEnd w:id="17"/>
     </w:p>
     <w:p>
       <w:r>
@@ -6295,19 +6335,32 @@
       <w:pPr>
         <w:pStyle w:val="Caption"/>
       </w:pPr>
-      <w:bookmarkStart w:id="18" w:name="_Ref63428044"/>
+      <w:bookmarkStart w:id="17" w:name="_Ref63428044"/>
       <w:r>
         <w:t xml:space="preserve">Table </w:t>
       </w:r>
-      <w:fldSimple w:instr=" SEQ Table \* ARABIC ">
-        <w:r>
-          <w:rPr>
-            <w:noProof/>
-          </w:rPr>
-          <w:t>1</w:t>
-        </w:r>
-      </w:fldSimple>
-      <w:bookmarkEnd w:id="18"/>
+      <w:r>
+        <w:fldChar w:fldCharType="begin"/>
+      </w:r>
+      <w:r>
+        <w:instrText xml:space="preserve"> SEQ Table \* ARABIC </w:instrText>
+      </w:r>
+      <w:r>
+        <w:fldChar w:fldCharType="separate"/>
+      </w:r>
+      <w:r>
+        <w:rPr>
+          <w:noProof/>
+        </w:rPr>
+        <w:t>1</w:t>
+      </w:r>
+      <w:r>
+        <w:rPr>
+          <w:noProof/>
+        </w:rPr>
+        <w:fldChar w:fldCharType="end"/>
+      </w:r>
+      <w:bookmarkEnd w:id="17"/>
       <w:r>
         <w:t>. WIB firmware modules and their base addresses</w:t>
       </w:r>
@@ -6321,7 +6374,7 @@
       <w:pPr>
         <w:pStyle w:val="Heading2"/>
       </w:pPr>
-      <w:bookmarkStart w:id="19" w:name="_Toc117609396"/>
+      <w:bookmarkStart w:id="18" w:name="_Toc117609396"/>
       <w:r>
         <w:t>COLDATA I</w:t>
       </w:r>
@@ -6334,7 +6387,7 @@
       <w:r>
         <w:t>C interface</w:t>
       </w:r>
-      <w:bookmarkEnd w:id="19"/>
+      <w:bookmarkEnd w:id="18"/>
     </w:p>
     <w:p>
       <w:r>
@@ -6804,14 +6857,27 @@
       <w:r>
         <w:t xml:space="preserve">Table </w:t>
       </w:r>
-      <w:fldSimple w:instr=" SEQ Table \* ARABIC ">
-        <w:r>
-          <w:rPr>
-            <w:noProof/>
-          </w:rPr>
-          <w:t>2</w:t>
-        </w:r>
-      </w:fldSimple>
+      <w:r>
+        <w:fldChar w:fldCharType="begin"/>
+      </w:r>
+      <w:r>
+        <w:instrText xml:space="preserve"> SEQ Table \* ARABIC </w:instrText>
+      </w:r>
+      <w:r>
+        <w:fldChar w:fldCharType="separate"/>
+      </w:r>
+      <w:r>
+        <w:rPr>
+          <w:noProof/>
+        </w:rPr>
+        <w:t>2</w:t>
+      </w:r>
+      <w:r>
+        <w:rPr>
+          <w:noProof/>
+        </w:rPr>
+        <w:fldChar w:fldCharType="end"/>
+      </w:r>
       <w:r>
         <w:t>. I</w:t>
       </w:r>
@@ -7194,7 +7260,7 @@
       <w:pPr>
         <w:pStyle w:val="Heading3"/>
       </w:pPr>
-      <w:bookmarkStart w:id="20" w:name="_Toc117609397"/>
+      <w:bookmarkStart w:id="19" w:name="_Toc117609397"/>
       <w:r>
         <w:t>I</w:t>
       </w:r>
@@ -7210,7 +7276,7 @@
       <w:r>
         <w:t>Write operation</w:t>
       </w:r>
-      <w:bookmarkEnd w:id="20"/>
+      <w:bookmarkEnd w:id="19"/>
     </w:p>
     <w:p>
       <w:pPr>
@@ -7252,7 +7318,7 @@
       <w:pPr>
         <w:pStyle w:val="Heading3"/>
       </w:pPr>
-      <w:bookmarkStart w:id="21" w:name="_Toc117609398"/>
+      <w:bookmarkStart w:id="20" w:name="_Toc117609398"/>
       <w:r>
         <w:t>I</w:t>
       </w:r>
@@ -7265,7 +7331,7 @@
       <w:r>
         <w:t>C Read operation</w:t>
       </w:r>
-      <w:bookmarkEnd w:id="21"/>
+      <w:bookmarkEnd w:id="20"/>
     </w:p>
     <w:p>
       <w:pPr>
@@ -7474,7 +7540,7 @@
       <w:pPr>
         <w:pStyle w:val="Heading3"/>
       </w:pPr>
-      <w:bookmarkStart w:id="22" w:name="_Toc117609399"/>
+      <w:bookmarkStart w:id="21" w:name="_Toc117609399"/>
       <w:r>
         <w:t xml:space="preserve">COLDATA and COLDADC </w:t>
       </w:r>
@@ -7499,7 +7565,7 @@
       <w:r>
         <w:t>timing requirements</w:t>
       </w:r>
-      <w:bookmarkEnd w:id="22"/>
+      <w:bookmarkEnd w:id="21"/>
     </w:p>
     <w:p>
       <w:pPr>
@@ -7583,7 +7649,7 @@
                     </pic:cNvPicPr>
                   </pic:nvPicPr>
                   <pic:blipFill>
-                    <a:blip r:embed="rId14">
+                    <a:blip r:embed="rId13">
                       <a:extLst>
                         <a:ext uri="{28A0092B-C50C-407E-A947-70E740481C1C}">
                           <a14:useLocalDpi xmlns:a14="http://schemas.microsoft.com/office/drawing/2010/main" val="0"/>
@@ -7628,14 +7694,27 @@
       <w:r>
         <w:t xml:space="preserve">Figure </w:t>
       </w:r>
-      <w:fldSimple w:instr=" SEQ Figure \* ARABIC ">
-        <w:r>
-          <w:rPr>
-            <w:noProof/>
-          </w:rPr>
-          <w:t>4</w:t>
-        </w:r>
-      </w:fldSimple>
+      <w:r>
+        <w:fldChar w:fldCharType="begin"/>
+      </w:r>
+      <w:r>
+        <w:instrText xml:space="preserve"> SEQ Figure \* ARABIC </w:instrText>
+      </w:r>
+      <w:r>
+        <w:fldChar w:fldCharType="separate"/>
+      </w:r>
+      <w:r>
+        <w:rPr>
+          <w:noProof/>
+        </w:rPr>
+        <w:t>4</w:t>
+      </w:r>
+      <w:r>
+        <w:rPr>
+          <w:noProof/>
+        </w:rPr>
+        <w:fldChar w:fldCharType="end"/>
+      </w:r>
       <w:r>
         <w:t>. Typical WIB &lt;--&gt; COLDATA or COLDADC I</w:t>
       </w:r>
@@ -7763,7 +7842,7 @@
                     </pic:cNvPicPr>
                   </pic:nvPicPr>
                   <pic:blipFill>
-                    <a:blip r:embed="rId15">
+                    <a:blip r:embed="rId14">
                       <a:extLst>
                         <a:ext uri="{28A0092B-C50C-407E-A947-70E740481C1C}">
                           <a14:useLocalDpi xmlns:a14="http://schemas.microsoft.com/office/drawing/2010/main" val="0"/>
@@ -7805,19 +7884,32 @@
           <w:szCs w:val="22"/>
         </w:rPr>
       </w:pPr>
-      <w:bookmarkStart w:id="23" w:name="_Ref110942735"/>
+      <w:bookmarkStart w:id="22" w:name="_Ref110942735"/>
       <w:r>
         <w:t xml:space="preserve">Figure </w:t>
       </w:r>
-      <w:fldSimple w:instr=" SEQ Figure \* ARABIC ">
-        <w:r>
-          <w:rPr>
-            <w:noProof/>
-          </w:rPr>
-          <w:t>5</w:t>
-        </w:r>
-      </w:fldSimple>
-      <w:bookmarkEnd w:id="23"/>
+      <w:r>
+        <w:fldChar w:fldCharType="begin"/>
+      </w:r>
+      <w:r>
+        <w:instrText xml:space="preserve"> SEQ Figure \* ARABIC </w:instrText>
+      </w:r>
+      <w:r>
+        <w:fldChar w:fldCharType="separate"/>
+      </w:r>
+      <w:r>
+        <w:rPr>
+          <w:noProof/>
+        </w:rPr>
+        <w:t>5</w:t>
+      </w:r>
+      <w:r>
+        <w:rPr>
+          <w:noProof/>
+        </w:rPr>
+        <w:fldChar w:fldCharType="end"/>
+      </w:r>
+      <w:bookmarkEnd w:id="22"/>
       <w:r>
         <w:t>. Blown-up view of one data bit timing.</w:t>
       </w:r>
@@ -8174,14 +8266,14 @@
       <w:pPr>
         <w:pStyle w:val="Heading3"/>
       </w:pPr>
-      <w:bookmarkStart w:id="24" w:name="_Toc117609400"/>
+      <w:bookmarkStart w:id="23" w:name="_Toc117609400"/>
       <w:r>
         <w:t>Data c</w:t>
       </w:r>
       <w:r>
         <w:t>able latency measurement</w:t>
       </w:r>
-      <w:bookmarkEnd w:id="24"/>
+      <w:bookmarkEnd w:id="23"/>
     </w:p>
     <w:p>
       <w:r>
@@ -8389,11 +8481,11 @@
       <w:pPr>
         <w:pStyle w:val="Heading2"/>
       </w:pPr>
-      <w:bookmarkStart w:id="25" w:name="_Toc117609401"/>
+      <w:bookmarkStart w:id="24" w:name="_Toc117609401"/>
       <w:r>
         <w:t>COLDATA FAST command generator</w:t>
       </w:r>
-      <w:bookmarkEnd w:id="25"/>
+      <w:bookmarkEnd w:id="24"/>
     </w:p>
     <w:p>
       <w:r>
@@ -8588,14 +8680,27 @@
         <w:lastRenderedPageBreak/>
         <w:t xml:space="preserve">Table </w:t>
       </w:r>
-      <w:fldSimple w:instr=" SEQ Table \* ARABIC ">
-        <w:r>
-          <w:rPr>
-            <w:noProof/>
-          </w:rPr>
-          <w:t>4</w:t>
-        </w:r>
-      </w:fldSimple>
+      <w:r>
+        <w:fldChar w:fldCharType="begin"/>
+      </w:r>
+      <w:r>
+        <w:instrText xml:space="preserve"> SEQ Table \* ARABIC </w:instrText>
+      </w:r>
+      <w:r>
+        <w:fldChar w:fldCharType="separate"/>
+      </w:r>
+      <w:r>
+        <w:rPr>
+          <w:noProof/>
+        </w:rPr>
+        <w:t>4</w:t>
+      </w:r>
+      <w:r>
+        <w:rPr>
+          <w:noProof/>
+        </w:rPr>
+        <w:fldChar w:fldCharType="end"/>
+      </w:r>
       <w:r>
         <w:t>. FAST command generator registers</w:t>
       </w:r>
@@ -8959,14 +9064,27 @@
       <w:r>
         <w:t xml:space="preserve">Table </w:t>
       </w:r>
-      <w:fldSimple w:instr=" SEQ Table \* ARABIC ">
-        <w:r>
-          <w:rPr>
-            <w:noProof/>
-          </w:rPr>
-          <w:t>5</w:t>
-        </w:r>
-      </w:fldSimple>
+      <w:r>
+        <w:fldChar w:fldCharType="begin"/>
+      </w:r>
+      <w:r>
+        <w:instrText xml:space="preserve"> SEQ Table \* ARABIC </w:instrText>
+      </w:r>
+      <w:r>
+        <w:fldChar w:fldCharType="separate"/>
+      </w:r>
+      <w:r>
+        <w:rPr>
+          <w:noProof/>
+        </w:rPr>
+        <w:t>5</w:t>
+      </w:r>
+      <w:r>
+        <w:rPr>
+          <w:noProof/>
+        </w:rPr>
+        <w:fldChar w:fldCharType="end"/>
+      </w:r>
       <w:r>
         <w:t>. FAST command codes</w:t>
       </w:r>
@@ -8975,11 +9093,11 @@
       <w:pPr>
         <w:pStyle w:val="Heading3"/>
       </w:pPr>
-      <w:bookmarkStart w:id="26" w:name="_Toc117609402"/>
+      <w:bookmarkStart w:id="25" w:name="_Toc117609402"/>
       <w:r>
         <w:t>How to use FAST command generator</w:t>
       </w:r>
-      <w:bookmarkEnd w:id="26"/>
+      <w:bookmarkEnd w:id="25"/>
     </w:p>
     <w:p>
       <w:pPr>
@@ -9126,7 +9244,7 @@
       <w:pPr>
         <w:pStyle w:val="Heading2"/>
       </w:pPr>
-      <w:bookmarkStart w:id="27" w:name="_Toc117609403"/>
+      <w:bookmarkStart w:id="26" w:name="_Toc117609403"/>
       <w:r>
         <w:t>I</w:t>
       </w:r>
@@ -9139,7 +9257,7 @@
       <w:r>
         <w:t>C interface for WIB on-board devices</w:t>
       </w:r>
-      <w:bookmarkEnd w:id="27"/>
+      <w:bookmarkEnd w:id="26"/>
     </w:p>
     <w:p>
       <w:r>
@@ -9192,11 +9310,11 @@
       <w:pPr>
         <w:pStyle w:val="Heading2"/>
       </w:pPr>
-      <w:bookmarkStart w:id="28" w:name="_Toc117609404"/>
+      <w:bookmarkStart w:id="27" w:name="_Toc117609404"/>
       <w:r>
         <w:t>Control and status registers</w:t>
       </w:r>
-      <w:bookmarkEnd w:id="28"/>
+      <w:bookmarkEnd w:id="27"/>
     </w:p>
     <w:p>
       <w:r>
@@ -9210,7 +9328,7 @@
       <w:pPr>
         <w:pStyle w:val="Heading3"/>
       </w:pPr>
-      <w:bookmarkStart w:id="29" w:name="_Toc117609405"/>
+      <w:bookmarkStart w:id="28" w:name="_Toc117609405"/>
       <w:r>
         <w:lastRenderedPageBreak/>
         <w:t xml:space="preserve">Control registers (read/write) are listed in </w:t>
@@ -9239,7 +9357,7 @@
       <w:r>
         <w:t>:</w:t>
       </w:r>
-      <w:bookmarkEnd w:id="29"/>
+      <w:bookmarkEnd w:id="28"/>
     </w:p>
     <w:tbl>
       <w:tblPr>
@@ -9324,8 +9442,8 @@
               </w:rPr>
               <w:t xml:space="preserve">Parameter </w:t>
             </w:r>
+            <w:commentRangeStart w:id="29"/>
             <w:commentRangeStart w:id="30"/>
-            <w:commentRangeStart w:id="31"/>
             <w:r>
               <w:rPr>
                 <w:b/>
@@ -9333,19 +9451,19 @@
               </w:rPr>
               <w:t>name</w:t>
             </w:r>
+            <w:commentRangeEnd w:id="29"/>
+            <w:r>
+              <w:rPr>
+                <w:rStyle w:val="CommentReference"/>
+              </w:rPr>
+              <w:commentReference w:id="29"/>
+            </w:r>
             <w:commentRangeEnd w:id="30"/>
             <w:r>
               <w:rPr>
                 <w:rStyle w:val="CommentReference"/>
               </w:rPr>
               <w:commentReference w:id="30"/>
-            </w:r>
-            <w:commentRangeEnd w:id="31"/>
-            <w:r>
-              <w:rPr>
-                <w:rStyle w:val="CommentReference"/>
-              </w:rPr>
-              <w:commentReference w:id="31"/>
             </w:r>
           </w:p>
         </w:tc>
@@ -9399,7 +9517,10 @@
               <w:spacing w:after="0" w:line="240" w:lineRule="auto"/>
             </w:pPr>
             <w:r>
-              <w:t>7:0</w:t>
+              <w:t>15</w:t>
+            </w:r>
+            <w:r>
+              <w:t>:0</w:t>
             </w:r>
           </w:p>
         </w:tc>
@@ -9443,8 +9564,14 @@
           <w:p>
             <w:pPr>
               <w:spacing w:after="0" w:line="240" w:lineRule="auto"/>
-            </w:pPr>
-            <w:r>
+              <w:rPr>
+                <w:strike/>
+              </w:rPr>
+            </w:pPr>
+            <w:r>
+              <w:rPr>
+                <w:strike/>
+              </w:rPr>
               <w:t>A00C0000</w:t>
             </w:r>
           </w:p>
@@ -9458,8 +9585,14 @@
           <w:p>
             <w:pPr>
               <w:spacing w:after="0" w:line="240" w:lineRule="auto"/>
-            </w:pPr>
-            <w:r>
+              <w:rPr>
+                <w:strike/>
+              </w:rPr>
+            </w:pPr>
+            <w:r>
+              <w:rPr>
+                <w:strike/>
+              </w:rPr>
               <w:t>9:8</w:t>
             </w:r>
           </w:p>
@@ -9473,8 +9606,14 @@
           <w:p>
             <w:pPr>
               <w:spacing w:after="0" w:line="240" w:lineRule="auto"/>
-            </w:pPr>
-            <w:r>
+              <w:rPr>
+                <w:strike/>
+              </w:rPr>
+            </w:pPr>
+            <w:r>
+              <w:rPr>
+                <w:strike/>
+              </w:rPr>
               <w:t>ts_tgrp</w:t>
             </w:r>
           </w:p>
@@ -9488,8 +9627,14 @@
           <w:p>
             <w:pPr>
               <w:spacing w:after="0" w:line="240" w:lineRule="auto"/>
-            </w:pPr>
-            <w:r>
+              <w:rPr>
+                <w:strike/>
+              </w:rPr>
+            </w:pPr>
+            <w:r>
+              <w:rPr>
+                <w:strike/>
+              </w:rPr>
               <w:t>Timing point group code</w:t>
             </w:r>
           </w:p>
@@ -10341,10 +10486,17 @@
             <w:r>
               <w:t xml:space="preserve">page </w:t>
             </w:r>
+            <w:commentRangeStart w:id="31"/>
             <w:commentRangeStart w:id="32"/>
-            <w:commentRangeStart w:id="33"/>
             <w:r>
               <w:t>14</w:t>
+            </w:r>
+            <w:commentRangeEnd w:id="31"/>
+            <w:r>
+              <w:rPr>
+                <w:rStyle w:val="CommentReference"/>
+              </w:rPr>
+              <w:commentReference w:id="31"/>
             </w:r>
             <w:commentRangeEnd w:id="32"/>
             <w:r>
@@ -10352,13 +10504,6 @@
                 <w:rStyle w:val="CommentReference"/>
               </w:rPr>
               <w:commentReference w:id="32"/>
-            </w:r>
-            <w:commentRangeEnd w:id="33"/>
-            <w:r>
-              <w:rPr>
-                <w:rStyle w:val="CommentReference"/>
-              </w:rPr>
-              <w:commentReference w:id="33"/>
             </w:r>
             <w:r>
               <w:t>)</w:t>
@@ -12796,8 +12941,14 @@
           <w:p>
             <w:pPr>
               <w:spacing w:after="0" w:line="240" w:lineRule="auto"/>
-            </w:pPr>
-            <w:r>
+              <w:rPr>
+                <w:strike/>
+              </w:rPr>
+            </w:pPr>
+            <w:r>
+              <w:rPr>
+                <w:strike/>
+              </w:rPr>
               <w:t>A00C000C</w:t>
             </w:r>
           </w:p>
@@ -12817,8 +12968,14 @@
           <w:p>
             <w:pPr>
               <w:spacing w:after="0" w:line="240" w:lineRule="auto"/>
-            </w:pPr>
-            <w:r>
+              <w:rPr>
+                <w:strike/>
+              </w:rPr>
+            </w:pPr>
+            <w:r>
+              <w:rPr>
+                <w:strike/>
+              </w:rPr>
               <w:t>0</w:t>
             </w:r>
           </w:p>
@@ -12838,8 +12995,14 @@
           <w:p>
             <w:pPr>
               <w:spacing w:after="0" w:line="240" w:lineRule="auto"/>
-            </w:pPr>
-            <w:r>
+              <w:rPr>
+                <w:strike/>
+              </w:rPr>
+            </w:pPr>
+            <w:r>
+              <w:rPr>
+                <w:strike/>
+              </w:rPr>
               <w:t>ts_edge_sel</w:t>
             </w:r>
           </w:p>
@@ -12859,8 +13022,14 @@
           <w:p>
             <w:pPr>
               <w:spacing w:after="0" w:line="240" w:lineRule="auto"/>
-            </w:pPr>
-            <w:r>
+              <w:rPr>
+                <w:strike/>
+              </w:rPr>
+            </w:pPr>
+            <w:r>
+              <w:rPr>
+                <w:strike/>
+              </w:rPr>
               <w:t>Timing endpoint clock edge selector</w:t>
             </w:r>
           </w:p>
@@ -16726,19 +16895,32 @@
       <w:pPr>
         <w:pStyle w:val="Caption"/>
       </w:pPr>
-      <w:bookmarkStart w:id="34" w:name="Ref_Table5_label_and_number"/>
+      <w:bookmarkStart w:id="33" w:name="Ref_Table5_label_and_number"/>
       <w:r>
         <w:t xml:space="preserve">Table </w:t>
       </w:r>
-      <w:fldSimple w:instr=" SEQ Table \* ARABIC ">
-        <w:r>
-          <w:rPr>
-            <w:noProof/>
-          </w:rPr>
-          <w:t>6</w:t>
-        </w:r>
-      </w:fldSimple>
-      <w:bookmarkEnd w:id="34"/>
+      <w:r>
+        <w:fldChar w:fldCharType="begin"/>
+      </w:r>
+      <w:r>
+        <w:instrText xml:space="preserve"> SEQ Table \* ARABIC </w:instrText>
+      </w:r>
+      <w:r>
+        <w:fldChar w:fldCharType="separate"/>
+      </w:r>
+      <w:r>
+        <w:rPr>
+          <w:noProof/>
+        </w:rPr>
+        <w:t>6</w:t>
+      </w:r>
+      <w:r>
+        <w:rPr>
+          <w:noProof/>
+        </w:rPr>
+        <w:fldChar w:fldCharType="end"/>
+      </w:r>
+      <w:bookmarkEnd w:id="33"/>
       <w:r>
         <w:t>. Control registers</w:t>
       </w:r>
@@ -16747,12 +16929,12 @@
       <w:pPr>
         <w:pStyle w:val="Heading3"/>
       </w:pPr>
-      <w:bookmarkStart w:id="35" w:name="_Toc117609406"/>
+      <w:bookmarkStart w:id="34" w:name="_Toc117609406"/>
       <w:r>
         <w:lastRenderedPageBreak/>
         <w:t>How to set initial value for fake time stamp (FTS):</w:t>
       </w:r>
-      <w:bookmarkEnd w:id="35"/>
+      <w:bookmarkEnd w:id="34"/>
     </w:p>
     <w:p>
       <w:pPr>
@@ -16818,14 +17000,14 @@
       <w:pPr>
         <w:pStyle w:val="Heading3"/>
       </w:pPr>
-      <w:bookmarkStart w:id="36" w:name="_Toc117609407"/>
+      <w:bookmarkStart w:id="35" w:name="_Toc117609407"/>
       <w:r>
         <w:t>Using</w:t>
       </w:r>
       <w:r>
         <w:t xml:space="preserve"> Timing system command codes</w:t>
       </w:r>
-      <w:bookmarkEnd w:id="36"/>
+      <w:bookmarkEnd w:id="35"/>
     </w:p>
     <w:p>
       <w:r>
@@ -17299,14 +17481,27 @@
       <w:r>
         <w:t xml:space="preserve">Table </w:t>
       </w:r>
-      <w:fldSimple w:instr=" SEQ Table \* ARABIC ">
-        <w:r>
-          <w:rPr>
-            <w:noProof/>
-          </w:rPr>
-          <w:t>7</w:t>
-        </w:r>
-      </w:fldSimple>
+      <w:r>
+        <w:fldChar w:fldCharType="begin"/>
+      </w:r>
+      <w:r>
+        <w:instrText xml:space="preserve"> SEQ Table \* ARABIC </w:instrText>
+      </w:r>
+      <w:r>
+        <w:fldChar w:fldCharType="separate"/>
+      </w:r>
+      <w:r>
+        <w:rPr>
+          <w:noProof/>
+        </w:rPr>
+        <w:t>7</w:t>
+      </w:r>
+      <w:r>
+        <w:rPr>
+          <w:noProof/>
+        </w:rPr>
+        <w:fldChar w:fldCharType="end"/>
+      </w:r>
       <w:r>
         <w:t>. Timing system command codes and enable flags</w:t>
       </w:r>
@@ -17365,11 +17560,11 @@
       <w:pPr>
         <w:pStyle w:val="Heading3"/>
       </w:pPr>
-      <w:bookmarkStart w:id="37" w:name="_Toc117609408"/>
+      <w:bookmarkStart w:id="36" w:name="_Toc117609408"/>
       <w:r>
         <w:t>Using fake_daq_stream mode</w:t>
       </w:r>
-      <w:bookmarkEnd w:id="37"/>
+      <w:bookmarkEnd w:id="36"/>
     </w:p>
     <w:p>
       <w:r>
@@ -17401,11 +17596,11 @@
       <w:pPr>
         <w:pStyle w:val="Heading3"/>
       </w:pPr>
-      <w:bookmarkStart w:id="38" w:name="_Toc117609409"/>
+      <w:bookmarkStart w:id="37" w:name="_Toc117609409"/>
       <w:r>
         <w:t>Status registers (read-only):</w:t>
       </w:r>
-      <w:bookmarkEnd w:id="38"/>
+      <w:bookmarkEnd w:id="37"/>
     </w:p>
     <w:tbl>
       <w:tblPr>
@@ -18282,7 +18477,7 @@
               <w:spacing w:after="0" w:line="240" w:lineRule="auto"/>
             </w:pPr>
             <w:r>
-              <w:t>8</w:t>
+              <w:t>5</w:t>
             </w:r>
           </w:p>
         </w:tc>
@@ -18340,7 +18535,10 @@
               <w:spacing w:after="0" w:line="240" w:lineRule="auto"/>
             </w:pPr>
             <w:r>
-              <w:t>15:12</w:t>
+              <w:t>15:</w:t>
+            </w:r>
+            <w:r>
+              <w:t>8</w:t>
             </w:r>
           </w:p>
         </w:tc>
@@ -21622,14 +21820,27 @@
       <w:r>
         <w:t xml:space="preserve">Table </w:t>
       </w:r>
-      <w:fldSimple w:instr=" SEQ Table \* ARABIC ">
-        <w:r>
-          <w:rPr>
-            <w:noProof/>
-          </w:rPr>
-          <w:t>8</w:t>
-        </w:r>
-      </w:fldSimple>
+      <w:r>
+        <w:fldChar w:fldCharType="begin"/>
+      </w:r>
+      <w:r>
+        <w:instrText xml:space="preserve"> SEQ Table \* ARABIC </w:instrText>
+      </w:r>
+      <w:r>
+        <w:fldChar w:fldCharType="separate"/>
+      </w:r>
+      <w:r>
+        <w:rPr>
+          <w:noProof/>
+        </w:rPr>
+        <w:t>8</w:t>
+      </w:r>
+      <w:r>
+        <w:rPr>
+          <w:noProof/>
+        </w:rPr>
+        <w:fldChar w:fldCharType="end"/>
+      </w:r>
       <w:r>
         <w:t>. Status registers</w:t>
       </w:r>
@@ -21638,15 +21849,29 @@
       <w:pPr>
         <w:pStyle w:val="Heading2"/>
       </w:pPr>
-      <w:bookmarkStart w:id="39" w:name="_Toc117609410"/>
+      <w:bookmarkStart w:id="38" w:name="_Toc117609410"/>
       <w:r>
         <w:t>Timing Endpoint</w:t>
       </w:r>
-      <w:bookmarkEnd w:id="39"/>
+      <w:bookmarkEnd w:id="38"/>
     </w:p>
     <w:p>
       <w:r>
-        <w:t xml:space="preserve">This is a timing endpoint module. The only parameters that need programming are Address and Group codes. These parameters are programmed via control registers. See </w:t>
+        <w:t>This is a timing endpoint module. The only parameter that need</w:t>
+      </w:r>
+      <w:r>
+        <w:t>s</w:t>
+      </w:r>
+      <w:r>
+        <w:t xml:space="preserve"> programming </w:t>
+      </w:r>
+      <w:r>
+        <w:t xml:space="preserve">is the </w:t>
+      </w:r>
+      <w:bookmarkStart w:id="39" w:name="_GoBack"/>
+      <w:bookmarkEnd w:id="39"/>
+      <w:r>
+        <w:t xml:space="preserve">Address. See </w:t>
       </w:r>
       <w:bookmarkStart w:id="40" w:name="__DdeLink__2052_3214169308"/>
       <w:r>
@@ -21658,17 +21883,7 @@
       </w:r>
       <w:bookmarkEnd w:id="40"/>
       <w:r>
-        <w:t xml:space="preserve"> and </w:t>
-      </w:r>
-      <w:r>
-        <w:rPr>
-          <w:rFonts w:ascii="Courier New" w:hAnsi="Courier New" w:cs="Courier New"/>
-          <w:b/>
-        </w:rPr>
-        <w:t>ts_tgrp</w:t>
-      </w:r>
-      <w:r>
-        <w:t xml:space="preserve"> registers in Control and Status registers section above for details. Use </w:t>
+        <w:t xml:space="preserve"> register in Control and Status registers section above for details. Use </w:t>
       </w:r>
       <w:r>
         <w:rPr>
@@ -21692,7 +21907,13 @@
         <w:commentReference w:id="41"/>
       </w:r>
       <w:r>
-        <w:t xml:space="preserve"> endpoint must only be reset after the external clock (from the hardware PLL on WIB) is stable. There are additional requirements on the PLL configuration found in [11], and the PLL configuration is implemented by a series of I2C register writes to the PLL from the WIB software. </w:t>
+        <w:t xml:space="preserve"> endpoint must only be reset after the external clock (from the </w:t>
+      </w:r>
+      <w:r>
+        <w:t>SFP</w:t>
+      </w:r>
+      <w:r>
+        <w:t xml:space="preserve"> on WIB) is stable. There are additional requirements on the PLL configuration found in [11], and the PLL configuration is implemented by a series of I2C register writes to the PLL from the WIB software. </w:t>
       </w:r>
       <w:r>
         <w:t xml:space="preserve">The source code for this module is provided by the timing system developers. More details can be found in </w:t>
@@ -22494,7 +22715,7 @@
                     <pic:cNvPicPr/>
                   </pic:nvPicPr>
                   <pic:blipFill>
-                    <a:blip r:embed="rId16"/>
+                    <a:blip r:embed="rId15"/>
                     <a:stretch>
                       <a:fillRect/>
                     </a:stretch>
@@ -22523,14 +22744,27 @@
       <w:r>
         <w:t xml:space="preserve">Figure </w:t>
       </w:r>
-      <w:fldSimple w:instr=" SEQ Figure \* ARABIC ">
-        <w:r>
-          <w:rPr>
-            <w:noProof/>
-          </w:rPr>
-          <w:t>6</w:t>
-        </w:r>
-      </w:fldSimple>
+      <w:r>
+        <w:fldChar w:fldCharType="begin"/>
+      </w:r>
+      <w:r>
+        <w:instrText xml:space="preserve"> SEQ Figure \* ARABIC </w:instrText>
+      </w:r>
+      <w:r>
+        <w:fldChar w:fldCharType="separate"/>
+      </w:r>
+      <w:r>
+        <w:rPr>
+          <w:noProof/>
+        </w:rPr>
+        <w:t>6</w:t>
+      </w:r>
+      <w:r>
+        <w:rPr>
+          <w:noProof/>
+        </w:rPr>
+        <w:fldChar w:fldCharType="end"/>
+      </w:r>
       <w:bookmarkEnd w:id="49"/>
       <w:r>
         <w:t>. WIB data path clock schematics.</w:t>
@@ -22809,7 +23043,7 @@
                     </pic:cNvPicPr>
                   </pic:nvPicPr>
                   <pic:blipFill>
-                    <a:blip r:embed="rId17">
+                    <a:blip r:embed="rId16">
                       <a:extLst>
                         <a:ext uri="{28A0092B-C50C-407E-A947-70E740481C1C}">
                           <a14:useLocalDpi xmlns:a14="http://schemas.microsoft.com/office/drawing/2010/main" val="0"/>
@@ -22869,7 +23103,7 @@
                     </pic:cNvPicPr>
                   </pic:nvPicPr>
                   <pic:blipFill>
-                    <a:blip r:embed="rId18" cstate="print">
+                    <a:blip r:embed="rId17" cstate="print">
                       <a:extLst>
                         <a:ext uri="{28A0092B-C50C-407E-A947-70E740481C1C}">
                           <a14:useLocalDpi xmlns:a14="http://schemas.microsoft.com/office/drawing/2010/main" val="0"/>
@@ -22913,14 +23147,27 @@
       <w:r>
         <w:t xml:space="preserve">Figure </w:t>
       </w:r>
-      <w:fldSimple w:instr=" SEQ Figure \* ARABIC ">
-        <w:r>
-          <w:rPr>
-            <w:noProof/>
-          </w:rPr>
-          <w:t>5</w:t>
-        </w:r>
-      </w:fldSimple>
+      <w:r>
+        <w:fldChar w:fldCharType="begin"/>
+      </w:r>
+      <w:r>
+        <w:instrText xml:space="preserve"> SEQ Figure \* ARABIC </w:instrText>
+      </w:r>
+      <w:r>
+        <w:fldChar w:fldCharType="separate"/>
+      </w:r>
+      <w:r>
+        <w:rPr>
+          <w:noProof/>
+        </w:rPr>
+        <w:t>5</w:t>
+      </w:r>
+      <w:r>
+        <w:rPr>
+          <w:noProof/>
+        </w:rPr>
+        <w:fldChar w:fldCharType="end"/>
+      </w:r>
       <w:r>
         <w:t>. Metadata header</w:t>
       </w:r>
@@ -23109,14 +23356,27 @@
       <w:r>
         <w:t xml:space="preserve">Table </w:t>
       </w:r>
-      <w:fldSimple w:instr=" SEQ Table \* ARABIC ">
-        <w:r>
-          <w:rPr>
-            <w:noProof/>
-          </w:rPr>
-          <w:t>9</w:t>
-        </w:r>
-      </w:fldSimple>
+      <w:r>
+        <w:fldChar w:fldCharType="begin"/>
+      </w:r>
+      <w:r>
+        <w:instrText xml:space="preserve"> SEQ Table \* ARABIC </w:instrText>
+      </w:r>
+      <w:r>
+        <w:fldChar w:fldCharType="separate"/>
+      </w:r>
+      <w:r>
+        <w:rPr>
+          <w:noProof/>
+        </w:rPr>
+        <w:t>9</w:t>
+      </w:r>
+      <w:r>
+        <w:rPr>
+          <w:noProof/>
+        </w:rPr>
+        <w:fldChar w:fldCharType="end"/>
+      </w:r>
       <w:r>
         <w:t xml:space="preserve">. </w:t>
       </w:r>
@@ -24029,14 +24289,27 @@
       <w:r>
         <w:t xml:space="preserve">Table </w:t>
       </w:r>
-      <w:fldSimple w:instr=" SEQ Table \* ARABIC ">
-        <w:r>
-          <w:rPr>
-            <w:noProof/>
-          </w:rPr>
-          <w:t>10</w:t>
-        </w:r>
-      </w:fldSimple>
+      <w:r>
+        <w:fldChar w:fldCharType="begin"/>
+      </w:r>
+      <w:r>
+        <w:instrText xml:space="preserve"> SEQ Table \* ARABIC </w:instrText>
+      </w:r>
+      <w:r>
+        <w:fldChar w:fldCharType="separate"/>
+      </w:r>
+      <w:r>
+        <w:rPr>
+          <w:noProof/>
+        </w:rPr>
+        <w:t>10</w:t>
+      </w:r>
+      <w:r>
+        <w:rPr>
+          <w:noProof/>
+        </w:rPr>
+        <w:fldChar w:fldCharType="end"/>
+      </w:r>
       <w:r>
         <w:t xml:space="preserve">. Word </w:t>
       </w:r>
@@ -24303,14 +24576,27 @@
       <w:r>
         <w:t xml:space="preserve">Table </w:t>
       </w:r>
-      <w:fldSimple w:instr=" SEQ Table \* ARABIC ">
-        <w:r>
-          <w:rPr>
-            <w:noProof/>
-          </w:rPr>
-          <w:t>11</w:t>
-        </w:r>
-      </w:fldSimple>
+      <w:r>
+        <w:fldChar w:fldCharType="begin"/>
+      </w:r>
+      <w:r>
+        <w:instrText xml:space="preserve"> SEQ Table \* ARABIC </w:instrText>
+      </w:r>
+      <w:r>
+        <w:fldChar w:fldCharType="separate"/>
+      </w:r>
+      <w:r>
+        <w:rPr>
+          <w:noProof/>
+        </w:rPr>
+        <w:t>11</w:t>
+      </w:r>
+      <w:r>
+        <w:rPr>
+          <w:noProof/>
+        </w:rPr>
+        <w:fldChar w:fldCharType="end"/>
+      </w:r>
       <w:r>
         <w:t xml:space="preserve">. Word </w:t>
       </w:r>
@@ -24374,7 +24660,7 @@
                     </pic:cNvPicPr>
                   </pic:nvPicPr>
                   <pic:blipFill>
-                    <a:blip r:embed="rId19">
+                    <a:blip r:embed="rId18">
                       <a:extLst>
                         <a:ext uri="{28A0092B-C50C-407E-A947-70E740481C1C}">
                           <a14:useLocalDpi xmlns:a14="http://schemas.microsoft.com/office/drawing/2010/main" val="0"/>
@@ -24434,7 +24720,7 @@
                     </pic:cNvPicPr>
                   </pic:nvPicPr>
                   <pic:blipFill>
-                    <a:blip r:embed="rId20">
+                    <a:blip r:embed="rId19">
                       <a:extLst>
                         <a:ext uri="{28A0092B-C50C-407E-A947-70E740481C1C}">
                           <a14:useLocalDpi xmlns:a14="http://schemas.microsoft.com/office/drawing/2010/main" val="0"/>
@@ -24474,14 +24760,27 @@
       <w:r>
         <w:t xml:space="preserve">Figure </w:t>
       </w:r>
-      <w:fldSimple w:instr=" SEQ Figure \* ARABIC ">
-        <w:r>
-          <w:rPr>
-            <w:noProof/>
-          </w:rPr>
-          <w:t>6</w:t>
-        </w:r>
-      </w:fldSimple>
+      <w:r>
+        <w:fldChar w:fldCharType="begin"/>
+      </w:r>
+      <w:r>
+        <w:instrText xml:space="preserve"> SEQ Figure \* ARABIC </w:instrText>
+      </w:r>
+      <w:r>
+        <w:fldChar w:fldCharType="separate"/>
+      </w:r>
+      <w:r>
+        <w:rPr>
+          <w:noProof/>
+        </w:rPr>
+        <w:t>6</w:t>
+      </w:r>
+      <w:r>
+        <w:rPr>
+          <w:noProof/>
+        </w:rPr>
+        <w:fldChar w:fldCharType="end"/>
+      </w:r>
       <w:r>
         <w:t>. Metadata trailer.</w:t>
       </w:r>
@@ -24843,14 +25142,27 @@
       <w:r>
         <w:t xml:space="preserve">Table </w:t>
       </w:r>
-      <w:fldSimple w:instr=" SEQ Table \* ARABIC ">
-        <w:r>
-          <w:rPr>
-            <w:noProof/>
-          </w:rPr>
-          <w:t>12</w:t>
-        </w:r>
-      </w:fldSimple>
+      <w:r>
+        <w:fldChar w:fldCharType="begin"/>
+      </w:r>
+      <w:r>
+        <w:instrText xml:space="preserve"> SEQ Table \* ARABIC </w:instrText>
+      </w:r>
+      <w:r>
+        <w:fldChar w:fldCharType="separate"/>
+      </w:r>
+      <w:r>
+        <w:rPr>
+          <w:noProof/>
+        </w:rPr>
+        <w:t>12</w:t>
+      </w:r>
+      <w:r>
+        <w:rPr>
+          <w:noProof/>
+        </w:rPr>
+        <w:fldChar w:fldCharType="end"/>
+      </w:r>
       <w:r>
         <w:t xml:space="preserve">. Word </w:t>
       </w:r>
@@ -25018,14 +25330,27 @@
       <w:r>
         <w:t xml:space="preserve">Table </w:t>
       </w:r>
-      <w:fldSimple w:instr=" SEQ Table \* ARABIC ">
-        <w:r>
-          <w:rPr>
-            <w:noProof/>
-          </w:rPr>
-          <w:t>13</w:t>
-        </w:r>
-      </w:fldSimple>
+      <w:r>
+        <w:fldChar w:fldCharType="begin"/>
+      </w:r>
+      <w:r>
+        <w:instrText xml:space="preserve"> SEQ Table \* ARABIC </w:instrText>
+      </w:r>
+      <w:r>
+        <w:fldChar w:fldCharType="separate"/>
+      </w:r>
+      <w:r>
+        <w:rPr>
+          <w:noProof/>
+        </w:rPr>
+        <w:t>13</w:t>
+      </w:r>
+      <w:r>
+        <w:rPr>
+          <w:noProof/>
+        </w:rPr>
+        <w:fldChar w:fldCharType="end"/>
+      </w:r>
       <w:r>
         <w:t xml:space="preserve">. </w:t>
       </w:r>
@@ -25830,8 +26155,8 @@
         <w:tblLook w:val="04A0" w:firstRow="1" w:lastRow="0" w:firstColumn="1" w:lastColumn="0" w:noHBand="0" w:noVBand="1"/>
       </w:tblPr>
       <w:tblGrid>
-        <w:gridCol w:w="1933"/>
-        <w:gridCol w:w="7417"/>
+        <w:gridCol w:w="1922"/>
+        <w:gridCol w:w="7428"/>
       </w:tblGrid>
       <w:tr>
         <w:tc>
@@ -26118,6 +26443,67 @@
           <w:rFonts w:ascii="Courier New" w:hAnsi="Courier New" w:cs="Courier New"/>
         </w:rPr>
         <w:t>2022-10-25 14:56:42</w:t>
+      </w:r>
+    </w:p>
+    <w:p>
+      <w:r>
+        <w:t>The implementation is shown in the figure below:</w:t>
+      </w:r>
+    </w:p>
+    <w:p>
+      <w:r>
+        <w:rPr>
+          <w:noProof/>
+        </w:rPr>
+        <w:lastRenderedPageBreak/>
+        <w:drawing>
+          <wp:inline distT="0" distB="0" distL="0" distR="0" wp14:anchorId="194B065E" wp14:editId="11E7637D">
+            <wp:extent cx="5935980" cy="2659380"/>
+            <wp:effectExtent l="0" t="0" r="7620" b="7620"/>
+            <wp:docPr id="3" name="Picture 3"/>
+            <wp:cNvGraphicFramePr>
+              <a:graphicFrameLocks xmlns:a="http://schemas.openxmlformats.org/drawingml/2006/main" noChangeAspect="1"/>
+            </wp:cNvGraphicFramePr>
+            <a:graphic xmlns:a="http://schemas.openxmlformats.org/drawingml/2006/main">
+              <a:graphicData uri="http://schemas.openxmlformats.org/drawingml/2006/picture">
+                <pic:pic xmlns:pic="http://schemas.openxmlformats.org/drawingml/2006/picture">
+                  <pic:nvPicPr>
+                    <pic:cNvPr id="0" name="Picture 1"/>
+                    <pic:cNvPicPr>
+                      <a:picLocks noChangeAspect="1" noChangeArrowheads="1"/>
+                    </pic:cNvPicPr>
+                  </pic:nvPicPr>
+                  <pic:blipFill>
+                    <a:blip r:embed="rId20" cstate="print">
+                      <a:extLst>
+                        <a:ext uri="{28A0092B-C50C-407E-A947-70E740481C1C}">
+                          <a14:useLocalDpi xmlns:a14="http://schemas.microsoft.com/office/drawing/2010/main" val="0"/>
+                        </a:ext>
+                      </a:extLst>
+                    </a:blip>
+                    <a:srcRect/>
+                    <a:stretch>
+                      <a:fillRect/>
+                    </a:stretch>
+                  </pic:blipFill>
+                  <pic:spPr bwMode="auto">
+                    <a:xfrm>
+                      <a:off x="0" y="0"/>
+                      <a:ext cx="5935980" cy="2659380"/>
+                    </a:xfrm>
+                    <a:prstGeom prst="rect">
+                      <a:avLst/>
+                    </a:prstGeom>
+                    <a:noFill/>
+                    <a:ln>
+                      <a:noFill/>
+                    </a:ln>
+                  </pic:spPr>
+                </pic:pic>
+              </a:graphicData>
+            </a:graphic>
+          </wp:inline>
+        </w:drawing>
       </w:r>
     </w:p>
     <w:p>
@@ -26173,7 +26559,6 @@
         </w:rPr>
       </w:pPr>
       <w:r>
-        <w:lastRenderedPageBreak/>
         <w:t xml:space="preserve">On-board PLL configuration </w:t>
       </w:r>
       <w:r>
@@ -26283,6 +26668,7 @@
         <w:spacing w:after="0" w:line="240" w:lineRule="auto"/>
       </w:pPr>
       <w:r>
+        <w:lastRenderedPageBreak/>
         <w:t>The 64-bit DTS time stamp is wide enough to represent a very long period of time (~9300 years or so), but it does not match the digitization moment precisely</w:t>
       </w:r>
     </w:p>
@@ -26596,7 +26982,6 @@
               <w:spacing w:after="0" w:line="240" w:lineRule="auto"/>
             </w:pPr>
             <w:r>
-              <w:lastRenderedPageBreak/>
               <w:t>TS_CLD</w:t>
             </w:r>
           </w:p>
@@ -27021,7 +27406,6 @@
       </w:pPr>
       <w:bookmarkStart w:id="67" w:name="_Toc117609434"/>
       <w:r>
-        <w:lastRenderedPageBreak/>
         <w:t>Time stamp processing in WIB</w:t>
       </w:r>
       <w:bookmarkEnd w:id="67"/>
@@ -27187,6 +27571,7 @@
         </w:numPr>
       </w:pPr>
       <w:r>
+        <w:lastRenderedPageBreak/>
         <w:t>Measure CAB latency as detailed in “</w:t>
       </w:r>
       <w:r>
@@ -27393,7 +27778,6 @@
     </w:p>
     <w:p>
       <w:r>
-        <w:lastRenderedPageBreak/>
         <w:t>An example alignment setup code is provided in the git repository, at the following path:</w:t>
       </w:r>
     </w:p>
@@ -27479,26 +27863,40 @@
       <w:r>
         <w:t xml:space="preserve">Figure </w:t>
       </w:r>
-      <w:fldSimple w:instr=" SEQ Figure \* ARABIC ">
-        <w:r>
-          <w:rPr>
-            <w:noProof/>
-          </w:rPr>
-          <w:t>7</w:t>
-        </w:r>
-      </w:fldSimple>
-      <w:r>
-        <w:t>. Data latency and time stamp alignment diagram.</w:t>
-      </w:r>
-    </w:p>
-    <w:p>
-      <w:pPr>
-        <w:keepNext/>
-      </w:pPr>
+      <w:r>
+        <w:fldChar w:fldCharType="begin"/>
+      </w:r>
+      <w:r>
+        <w:instrText xml:space="preserve"> SEQ Figure \* ARABIC </w:instrText>
+      </w:r>
+      <w:r>
+        <w:fldChar w:fldCharType="separate"/>
+      </w:r>
       <w:r>
         <w:rPr>
           <w:noProof/>
         </w:rPr>
+        <w:t>7</w:t>
+      </w:r>
+      <w:r>
+        <w:rPr>
+          <w:noProof/>
+        </w:rPr>
+        <w:fldChar w:fldCharType="end"/>
+      </w:r>
+      <w:r>
+        <w:t>. Data latency and time stamp alignment diagram.</w:t>
+      </w:r>
+    </w:p>
+    <w:p>
+      <w:pPr>
+        <w:keepNext/>
+      </w:pPr>
+      <w:r>
+        <w:rPr>
+          <w:noProof/>
+        </w:rPr>
+        <w:lastRenderedPageBreak/>
         <w:drawing>
           <wp:inline distT="0" distB="0" distL="0" distR="0" wp14:anchorId="4FAB705B" wp14:editId="642916F8">
             <wp:extent cx="5943600" cy="2645976"/>
@@ -27553,14 +27951,27 @@
       <w:r>
         <w:t xml:space="preserve">Figure </w:t>
       </w:r>
-      <w:fldSimple w:instr=" SEQ Figure \* ARABIC ">
-        <w:r>
-          <w:rPr>
-            <w:noProof/>
-          </w:rPr>
-          <w:t>8</w:t>
-        </w:r>
-      </w:fldSimple>
+      <w:r>
+        <w:fldChar w:fldCharType="begin"/>
+      </w:r>
+      <w:r>
+        <w:instrText xml:space="preserve"> SEQ Figure \* ARABIC </w:instrText>
+      </w:r>
+      <w:r>
+        <w:fldChar w:fldCharType="separate"/>
+      </w:r>
+      <w:r>
+        <w:rPr>
+          <w:noProof/>
+        </w:rPr>
+        <w:t>8</w:t>
+      </w:r>
+      <w:r>
+        <w:rPr>
+          <w:noProof/>
+        </w:rPr>
+        <w:fldChar w:fldCharType="end"/>
+      </w:r>
       <w:r>
         <w:t>. Time stamp alignment logic structure.</w:t>
       </w:r>
@@ -27571,7 +27982,6 @@
       </w:pPr>
       <w:bookmarkStart w:id="69" w:name="_Toc117609436"/>
       <w:r>
-        <w:lastRenderedPageBreak/>
         <w:t>References</w:t>
       </w:r>
       <w:bookmarkEnd w:id="69"/>
@@ -27985,6 +28395,7 @@
               <w:spacing w:after="0" w:line="240" w:lineRule="auto"/>
             </w:pPr>
             <w:r>
+              <w:lastRenderedPageBreak/>
               <w:t>2020-10-30</w:t>
             </w:r>
           </w:p>
@@ -28351,7 +28762,6 @@
               <w:spacing w:after="0" w:line="240" w:lineRule="auto"/>
             </w:pPr>
             <w:r>
-              <w:lastRenderedPageBreak/>
               <w:t>self-synchronization procedure</w:t>
             </w:r>
           </w:p>
@@ -28372,7 +28782,6 @@
               <w:spacing w:after="0" w:line="240" w:lineRule="auto"/>
             </w:pPr>
             <w:r>
-              <w:lastRenderedPageBreak/>
               <w:t>2022-02-22</w:t>
             </w:r>
           </w:p>
@@ -28894,6 +29303,7 @@
               <w:spacing w:after="0" w:line="240" w:lineRule="auto"/>
             </w:pPr>
             <w:r>
+              <w:lastRenderedPageBreak/>
               <w:t>Switches for DAC source selector</w:t>
             </w:r>
           </w:p>
@@ -28979,6 +29389,7 @@
               <w:spacing w:after="0" w:line="240" w:lineRule="auto"/>
             </w:pPr>
             <w:r>
+              <w:lastRenderedPageBreak/>
               <w:t>2022-10-18</w:t>
             </w:r>
           </w:p>
@@ -29056,8 +29467,8 @@
 </file>
 
 <file path=word/comments.xml><?xml version="1.0" encoding="utf-8"?>
-<w:comments xmlns:wpc="http://schemas.microsoft.com/office/word/2010/wordprocessingCanvas" xmlns:cx="http://schemas.microsoft.com/office/drawing/2014/chartex" xmlns:cx1="http://schemas.microsoft.com/office/drawing/2015/9/8/chartex" xmlns:cx2="http://schemas.microsoft.com/office/drawing/2015/10/21/chartex" xmlns:cx3="http://schemas.microsoft.com/office/drawing/2016/5/9/chartex" xmlns:cx4="http://schemas.microsoft.com/office/drawing/2016/5/10/chartex" xmlns:cx5="http://schemas.microsoft.com/office/drawing/2016/5/11/chartex" xmlns:cx6="http://schemas.microsoft.com/office/drawing/2016/5/12/chartex" xmlns:cx7="http://schemas.microsoft.com/office/drawing/2016/5/13/chartex" xmlns:cx8="http://schemas.microsoft.com/office/drawing/2016/5/14/chartex" xmlns:mc="http://schemas.openxmlformats.org/markup-compatibility/2006" xmlns:aink="http://schemas.microsoft.com/office/drawing/2016/ink" xmlns:am3d="http://schemas.microsoft.com/office/drawing/2017/model3d" xmlns:o="urn:schemas-microsoft-com:office:office" xmlns:oel="http://schemas.microsoft.com/office/2019/extlst" xmlns:r="http://schemas.openxmlformats.org/officeDocument/2006/relationships" xmlns:m="http://schemas.openxmlformats.org/officeDocument/2006/math" xmlns:v="urn:schemas-microsoft-com:vml" xmlns:wp14="http://schemas.microsoft.com/office/word/2010/wordprocessingDrawing" xmlns:wp="http://schemas.openxmlformats.org/drawingml/2006/wordprocessingDrawing" xmlns:w10="urn:schemas-microsoft-com:office:word" xmlns:w="http://schemas.openxmlformats.org/wordprocessingml/2006/main" xmlns:w14="http://schemas.microsoft.com/office/word/2010/wordml" xmlns:w15="http://schemas.microsoft.com/office/word/2012/wordml" xmlns:w16cex="http://schemas.microsoft.com/office/word/2018/wordml/cex" xmlns:w16cid="http://schemas.microsoft.com/office/word/2016/wordml/cid" xmlns:w16="http://schemas.microsoft.com/office/word/2018/wordml" xmlns:w16sdtdh="http://schemas.microsoft.com/office/word/2020/wordml/sdtdatahash" xmlns:w16se="http://schemas.microsoft.com/office/word/2015/wordml/symex" xmlns:wpg="http://schemas.microsoft.com/office/word/2010/wordprocessingGroup" xmlns:wpi="http://schemas.microsoft.com/office/word/2010/wordprocessingInk" xmlns:wne="http://schemas.microsoft.com/office/word/2006/wordml" xmlns:wps="http://schemas.microsoft.com/office/word/2010/wordprocessingShape" mc:Ignorable="w14 w15 w16se w16cid w16 w16cex w16sdtdh wp14">
-  <w:comment w:id="7" w:author="nikolica" w:date="2021-09-02T11:01:00Z" w:initials="n">
+<w:comments xmlns:wpc="http://schemas.microsoft.com/office/word/2010/wordprocessingCanvas" xmlns:cx="http://schemas.microsoft.com/office/drawing/2014/chartex" xmlns:cx1="http://schemas.microsoft.com/office/drawing/2015/9/8/chartex" xmlns:mc="http://schemas.openxmlformats.org/markup-compatibility/2006" xmlns:o="urn:schemas-microsoft-com:office:office" xmlns:r="http://schemas.openxmlformats.org/officeDocument/2006/relationships" xmlns:m="http://schemas.openxmlformats.org/officeDocument/2006/math" xmlns:v="urn:schemas-microsoft-com:vml" xmlns:wp14="http://schemas.microsoft.com/office/word/2010/wordprocessingDrawing" xmlns:wp="http://schemas.openxmlformats.org/drawingml/2006/wordprocessingDrawing" xmlns:w10="urn:schemas-microsoft-com:office:word" xmlns:w="http://schemas.openxmlformats.org/wordprocessingml/2006/main" xmlns:w14="http://schemas.microsoft.com/office/word/2010/wordml" xmlns:w15="http://schemas.microsoft.com/office/word/2012/wordml" xmlns:w16se="http://schemas.microsoft.com/office/word/2015/wordml/symex" xmlns:wpg="http://schemas.microsoft.com/office/word/2010/wordprocessingGroup" xmlns:wpi="http://schemas.microsoft.com/office/word/2010/wordprocessingInk" xmlns:wne="http://schemas.microsoft.com/office/word/2006/wordml" xmlns:wps="http://schemas.microsoft.com/office/word/2010/wordprocessingShape" mc:Ignorable="w14 w15 w16se wp14">
+  <w:comment w:id="6" w:author="nikolica" w:date="2021-09-02T11:01:00Z" w:initials="n">
     <w:p>
       <w:pPr>
         <w:pStyle w:val="CommentText"/>
@@ -29069,17 +29480,11 @@
         <w:annotationRef/>
       </w:r>
       <w:r>
-        <w:t>M</w:t>
-      </w:r>
-      <w:r>
-        <w:t>ight want to indicate duplicates</w:t>
-      </w:r>
-      <w:r>
-        <w:t>, i.e. DAQ spy buffer “x2”, etc.</w:t>
+        <w:t>Might want to indicate duplicates, i.e. DAQ spy buffer “x2”, etc.</w:t>
       </w:r>
     </w:p>
   </w:comment>
-  <w:comment w:id="8" w:author="Madorsky,Alexander" w:date="2021-09-14T15:48:00Z" w:initials="M">
+  <w:comment w:id="7" w:author="Madorsky,Alexander" w:date="2021-09-14T15:48:00Z" w:initials="M">
     <w:p>
       <w:pPr>
         <w:pStyle w:val="CommentText"/>
@@ -29095,7 +29500,7 @@
       </w:r>
     </w:p>
   </w:comment>
-  <w:comment w:id="30" w:author="nikolica" w:date="2021-09-02T11:03:00Z" w:initials="n">
+  <w:comment w:id="29" w:author="nikolica" w:date="2021-09-02T11:03:00Z" w:initials="n">
     <w:p>
       <w:pPr>
         <w:pStyle w:val="CommentText"/>
@@ -29111,7 +29516,7 @@
       </w:r>
     </w:p>
   </w:comment>
-  <w:comment w:id="31" w:author="Madorsky,Alexander" w:date="2021-09-14T15:44:00Z" w:initials="M">
+  <w:comment w:id="30" w:author="Madorsky,Alexander" w:date="2021-09-14T15:44:00Z" w:initials="M">
     <w:p>
       <w:pPr>
         <w:pStyle w:val="CommentText"/>
@@ -29123,17 +29528,11 @@
         <w:annotationRef/>
       </w:r>
       <w:r>
-        <w:t>All Control regs are RW, all status regs are RO, by definition</w:t>
-      </w:r>
-      <w:r>
-        <w:t>. It’s also mentioned in the text</w:t>
-      </w:r>
-      <w:r>
-        <w:t>, right above Table 6</w:t>
+        <w:t>All Control regs are RW, all status regs are RO, by definition. It’s also mentioned in the text, right above Table 6</w:t>
       </w:r>
     </w:p>
   </w:comment>
-  <w:comment w:id="32" w:author="nikolica" w:date="2021-09-02T11:03:00Z" w:initials="n">
+  <w:comment w:id="31" w:author="nikolica" w:date="2021-09-02T11:03:00Z" w:initials="n">
     <w:p>
       <w:pPr>
         <w:pStyle w:val="CommentText"/>
@@ -29149,7 +29548,7 @@
       </w:r>
     </w:p>
   </w:comment>
-  <w:comment w:id="33" w:author="Madorsky,Alexander" w:date="2021-09-14T15:51:00Z" w:initials="M">
+  <w:comment w:id="32" w:author="Madorsky,Alexander" w:date="2021-09-14T15:51:00Z" w:initials="M">
     <w:p>
       <w:pPr>
         <w:pStyle w:val="CommentText"/>
@@ -29201,7 +29600,7 @@
 </file>
 
 <file path=word/commentsExtended.xml><?xml version="1.0" encoding="utf-8"?>
-<w15:commentsEx xmlns:wpc="http://schemas.microsoft.com/office/word/2010/wordprocessingCanvas" xmlns:cx="http://schemas.microsoft.com/office/drawing/2014/chartex" xmlns:cx1="http://schemas.microsoft.com/office/drawing/2015/9/8/chartex" xmlns:cx2="http://schemas.microsoft.com/office/drawing/2015/10/21/chartex" xmlns:cx3="http://schemas.microsoft.com/office/drawing/2016/5/9/chartex" xmlns:cx4="http://schemas.microsoft.com/office/drawing/2016/5/10/chartex" xmlns:cx5="http://schemas.microsoft.com/office/drawing/2016/5/11/chartex" xmlns:cx6="http://schemas.microsoft.com/office/drawing/2016/5/12/chartex" xmlns:cx7="http://schemas.microsoft.com/office/drawing/2016/5/13/chartex" xmlns:cx8="http://schemas.microsoft.com/office/drawing/2016/5/14/chartex" xmlns:mc="http://schemas.openxmlformats.org/markup-compatibility/2006" xmlns:aink="http://schemas.microsoft.com/office/drawing/2016/ink" xmlns:am3d="http://schemas.microsoft.com/office/drawing/2017/model3d" xmlns:o="urn:schemas-microsoft-com:office:office" xmlns:oel="http://schemas.microsoft.com/office/2019/extlst" xmlns:r="http://schemas.openxmlformats.org/officeDocument/2006/relationships" xmlns:m="http://schemas.openxmlformats.org/officeDocument/2006/math" xmlns:v="urn:schemas-microsoft-com:vml" xmlns:wp14="http://schemas.microsoft.com/office/word/2010/wordprocessingDrawing" xmlns:wp="http://schemas.openxmlformats.org/drawingml/2006/wordprocessingDrawing" xmlns:w10="urn:schemas-microsoft-com:office:word" xmlns:w="http://schemas.openxmlformats.org/wordprocessingml/2006/main" xmlns:w14="http://schemas.microsoft.com/office/word/2010/wordml" xmlns:w15="http://schemas.microsoft.com/office/word/2012/wordml" xmlns:w16cex="http://schemas.microsoft.com/office/word/2018/wordml/cex" xmlns:w16cid="http://schemas.microsoft.com/office/word/2016/wordml/cid" xmlns:w16="http://schemas.microsoft.com/office/word/2018/wordml" xmlns:w16sdtdh="http://schemas.microsoft.com/office/word/2020/wordml/sdtdatahash" xmlns:w16se="http://schemas.microsoft.com/office/word/2015/wordml/symex" xmlns:wpg="http://schemas.microsoft.com/office/word/2010/wordprocessingGroup" xmlns:wpi="http://schemas.microsoft.com/office/word/2010/wordprocessingInk" xmlns:wne="http://schemas.microsoft.com/office/word/2006/wordml" xmlns:wps="http://schemas.microsoft.com/office/word/2010/wordprocessingShape" mc:Ignorable="w14 w15 w16se w16cid w16 w16cex w16sdtdh wp14">
+<w15:commentsEx xmlns:wpc="http://schemas.microsoft.com/office/word/2010/wordprocessingCanvas" xmlns:cx="http://schemas.microsoft.com/office/drawing/2014/chartex" xmlns:cx1="http://schemas.microsoft.com/office/drawing/2015/9/8/chartex" xmlns:mc="http://schemas.openxmlformats.org/markup-compatibility/2006" xmlns:o="urn:schemas-microsoft-com:office:office" xmlns:r="http://schemas.openxmlformats.org/officeDocument/2006/relationships" xmlns:m="http://schemas.openxmlformats.org/officeDocument/2006/math" xmlns:v="urn:schemas-microsoft-com:vml" xmlns:wp14="http://schemas.microsoft.com/office/word/2010/wordprocessingDrawing" xmlns:wp="http://schemas.openxmlformats.org/drawingml/2006/wordprocessingDrawing" xmlns:w10="urn:schemas-microsoft-com:office:word" xmlns:w="http://schemas.openxmlformats.org/wordprocessingml/2006/main" xmlns:w14="http://schemas.microsoft.com/office/word/2010/wordml" xmlns:w15="http://schemas.microsoft.com/office/word/2012/wordml" xmlns:w16se="http://schemas.microsoft.com/office/word/2015/wordml/symex" xmlns:wpg="http://schemas.microsoft.com/office/word/2010/wordprocessingGroup" xmlns:wpi="http://schemas.microsoft.com/office/word/2010/wordprocessingInk" xmlns:wne="http://schemas.microsoft.com/office/word/2006/wordml" xmlns:wps="http://schemas.microsoft.com/office/word/2010/wordprocessingShape" mc:Ignorable="w14 w15 w16se wp14">
   <w15:commentEx w15:paraId="6C78FD0B" w15:done="1"/>
   <w15:commentEx w15:paraId="1CADA94B" w15:paraIdParent="6C78FD0B" w15:done="1"/>
   <w15:commentEx w15:paraId="5D0DA000" w15:done="1"/>
@@ -29240,7 +29639,7 @@
 </file>
 
 <file path=word/numbering.xml><?xml version="1.0" encoding="utf-8"?>
-<w:numbering xmlns:wpc="http://schemas.microsoft.com/office/word/2010/wordprocessingCanvas" xmlns:cx="http://schemas.microsoft.com/office/drawing/2014/chartex" xmlns:cx1="http://schemas.microsoft.com/office/drawing/2015/9/8/chartex" xmlns:cx2="http://schemas.microsoft.com/office/drawing/2015/10/21/chartex" xmlns:cx3="http://schemas.microsoft.com/office/drawing/2016/5/9/chartex" xmlns:cx4="http://schemas.microsoft.com/office/drawing/2016/5/10/chartex" xmlns:cx5="http://schemas.microsoft.com/office/drawing/2016/5/11/chartex" xmlns:cx6="http://schemas.microsoft.com/office/drawing/2016/5/12/chartex" xmlns:cx7="http://schemas.microsoft.com/office/drawing/2016/5/13/chartex" xmlns:cx8="http://schemas.microsoft.com/office/drawing/2016/5/14/chartex" xmlns:mc="http://schemas.openxmlformats.org/markup-compatibility/2006" xmlns:aink="http://schemas.microsoft.com/office/drawing/2016/ink" xmlns:am3d="http://schemas.microsoft.com/office/drawing/2017/model3d" xmlns:o="urn:schemas-microsoft-com:office:office" xmlns:oel="http://schemas.microsoft.com/office/2019/extlst" xmlns:r="http://schemas.openxmlformats.org/officeDocument/2006/relationships" xmlns:m="http://schemas.openxmlformats.org/officeDocument/2006/math" xmlns:v="urn:schemas-microsoft-com:vml" xmlns:wp14="http://schemas.microsoft.com/office/word/2010/wordprocessingDrawing" xmlns:wp="http://schemas.openxmlformats.org/drawingml/2006/wordprocessingDrawing" xmlns:w10="urn:schemas-microsoft-com:office:word" xmlns:w="http://schemas.openxmlformats.org/wordprocessingml/2006/main" xmlns:w14="http://schemas.microsoft.com/office/word/2010/wordml" xmlns:w15="http://schemas.microsoft.com/office/word/2012/wordml" xmlns:w16cex="http://schemas.microsoft.com/office/word/2018/wordml/cex" xmlns:w16cid="http://schemas.microsoft.com/office/word/2016/wordml/cid" xmlns:w16="http://schemas.microsoft.com/office/word/2018/wordml" xmlns:w16sdtdh="http://schemas.microsoft.com/office/word/2020/wordml/sdtdatahash" xmlns:w16se="http://schemas.microsoft.com/office/word/2015/wordml/symex" xmlns:wpg="http://schemas.microsoft.com/office/word/2010/wordprocessingGroup" xmlns:wpi="http://schemas.microsoft.com/office/word/2010/wordprocessingInk" xmlns:wne="http://schemas.microsoft.com/office/word/2006/wordml" xmlns:wps="http://schemas.microsoft.com/office/word/2010/wordprocessingShape" mc:Ignorable="w14 w15 w16se w16cid w16 w16cex w16sdtdh wp14">
+<w:numbering xmlns:wpc="http://schemas.microsoft.com/office/word/2010/wordprocessingCanvas" xmlns:cx="http://schemas.microsoft.com/office/drawing/2014/chartex" xmlns:cx1="http://schemas.microsoft.com/office/drawing/2015/9/8/chartex" xmlns:mc="http://schemas.openxmlformats.org/markup-compatibility/2006" xmlns:o="urn:schemas-microsoft-com:office:office" xmlns:r="http://schemas.openxmlformats.org/officeDocument/2006/relationships" xmlns:m="http://schemas.openxmlformats.org/officeDocument/2006/math" xmlns:v="urn:schemas-microsoft-com:vml" xmlns:wp14="http://schemas.microsoft.com/office/word/2010/wordprocessingDrawing" xmlns:wp="http://schemas.openxmlformats.org/drawingml/2006/wordprocessingDrawing" xmlns:w10="urn:schemas-microsoft-com:office:word" xmlns:w="http://schemas.openxmlformats.org/wordprocessingml/2006/main" xmlns:w14="http://schemas.microsoft.com/office/word/2010/wordml" xmlns:w15="http://schemas.microsoft.com/office/word/2012/wordml" xmlns:w16se="http://schemas.microsoft.com/office/word/2015/wordml/symex" xmlns:wpg="http://schemas.microsoft.com/office/word/2010/wordprocessingGroup" xmlns:wpi="http://schemas.microsoft.com/office/word/2010/wordprocessingInk" xmlns:wne="http://schemas.microsoft.com/office/word/2006/wordml" xmlns:wps="http://schemas.microsoft.com/office/word/2010/wordprocessingShape" mc:Ignorable="w14 w15 w16se wp14">
   <w:abstractNum w:abstractNumId="0" w15:restartNumberingAfterBreak="0">
     <w:nsid w:val="04030CF1"/>
     <w:multiLevelType w:val="multilevel"/>
@@ -33070,125 +33469,125 @@
       </w:rPr>
     </w:lvl>
   </w:abstractNum>
-  <w:num w:numId="1" w16cid:durableId="571041642">
+  <w:num w:numId="1">
     <w:abstractNumId w:val="0"/>
   </w:num>
-  <w:num w:numId="2" w16cid:durableId="1977443995">
+  <w:num w:numId="2">
     <w:abstractNumId w:val="22"/>
   </w:num>
-  <w:num w:numId="3" w16cid:durableId="150296540">
+  <w:num w:numId="3">
     <w:abstractNumId w:val="19"/>
   </w:num>
-  <w:num w:numId="4" w16cid:durableId="2010790391">
+  <w:num w:numId="4">
     <w:abstractNumId w:val="4"/>
   </w:num>
-  <w:num w:numId="5" w16cid:durableId="1219125218">
+  <w:num w:numId="5">
     <w:abstractNumId w:val="20"/>
   </w:num>
-  <w:num w:numId="6" w16cid:durableId="1832915502">
+  <w:num w:numId="6">
     <w:abstractNumId w:val="1"/>
   </w:num>
-  <w:num w:numId="7" w16cid:durableId="546914200">
+  <w:num w:numId="7">
     <w:abstractNumId w:val="10"/>
   </w:num>
-  <w:num w:numId="8" w16cid:durableId="1162507002">
+  <w:num w:numId="8">
     <w:abstractNumId w:val="26"/>
   </w:num>
-  <w:num w:numId="9" w16cid:durableId="2020546442">
+  <w:num w:numId="9">
     <w:abstractNumId w:val="16"/>
   </w:num>
-  <w:num w:numId="10" w16cid:durableId="1382971969">
+  <w:num w:numId="10">
     <w:abstractNumId w:val="5"/>
   </w:num>
-  <w:num w:numId="11" w16cid:durableId="402483925">
+  <w:num w:numId="11">
     <w:abstractNumId w:val="3"/>
   </w:num>
-  <w:num w:numId="12" w16cid:durableId="2904202">
+  <w:num w:numId="12">
     <w:abstractNumId w:val="13"/>
   </w:num>
-  <w:num w:numId="13" w16cid:durableId="1568763074">
+  <w:num w:numId="13">
     <w:abstractNumId w:val="8"/>
   </w:num>
-  <w:num w:numId="14" w16cid:durableId="1085420877">
+  <w:num w:numId="14">
     <w:abstractNumId w:val="31"/>
   </w:num>
-  <w:num w:numId="15" w16cid:durableId="431322054">
+  <w:num w:numId="15">
     <w:abstractNumId w:val="2"/>
   </w:num>
-  <w:num w:numId="16" w16cid:durableId="990670979">
+  <w:num w:numId="16">
     <w:abstractNumId w:val="33"/>
   </w:num>
-  <w:num w:numId="17" w16cid:durableId="1168908686">
+  <w:num w:numId="17">
     <w:abstractNumId w:val="24"/>
   </w:num>
-  <w:num w:numId="18" w16cid:durableId="2007053911">
+  <w:num w:numId="18">
     <w:abstractNumId w:val="21"/>
   </w:num>
-  <w:num w:numId="19" w16cid:durableId="1340235991">
+  <w:num w:numId="19">
     <w:abstractNumId w:val="28"/>
   </w:num>
-  <w:num w:numId="20" w16cid:durableId="1862695609">
+  <w:num w:numId="20">
     <w:abstractNumId w:val="30"/>
   </w:num>
-  <w:num w:numId="21" w16cid:durableId="907690781">
+  <w:num w:numId="21">
     <w:abstractNumId w:val="11"/>
   </w:num>
-  <w:num w:numId="22" w16cid:durableId="861093578">
+  <w:num w:numId="22">
     <w:abstractNumId w:val="6"/>
   </w:num>
-  <w:num w:numId="23" w16cid:durableId="710768045">
+  <w:num w:numId="23">
     <w:abstractNumId w:val="12"/>
   </w:num>
-  <w:num w:numId="24" w16cid:durableId="579600933">
+  <w:num w:numId="24">
     <w:abstractNumId w:val="36"/>
   </w:num>
-  <w:num w:numId="25" w16cid:durableId="117799892">
+  <w:num w:numId="25">
     <w:abstractNumId w:val="35"/>
   </w:num>
-  <w:num w:numId="26" w16cid:durableId="1046102474">
+  <w:num w:numId="26">
     <w:abstractNumId w:val="25"/>
   </w:num>
-  <w:num w:numId="27" w16cid:durableId="885872800">
+  <w:num w:numId="27">
     <w:abstractNumId w:val="34"/>
   </w:num>
-  <w:num w:numId="28" w16cid:durableId="1511724283">
+  <w:num w:numId="28">
     <w:abstractNumId w:val="7"/>
   </w:num>
-  <w:num w:numId="29" w16cid:durableId="436754333">
+  <w:num w:numId="29">
     <w:abstractNumId w:val="9"/>
   </w:num>
-  <w:num w:numId="30" w16cid:durableId="369110621">
+  <w:num w:numId="30">
     <w:abstractNumId w:val="23"/>
   </w:num>
-  <w:num w:numId="31" w16cid:durableId="1214001849">
+  <w:num w:numId="31">
     <w:abstractNumId w:val="14"/>
   </w:num>
-  <w:num w:numId="32" w16cid:durableId="1484470080">
+  <w:num w:numId="32">
     <w:abstractNumId w:val="18"/>
   </w:num>
-  <w:num w:numId="33" w16cid:durableId="997615091">
+  <w:num w:numId="33">
     <w:abstractNumId w:val="32"/>
   </w:num>
-  <w:num w:numId="34" w16cid:durableId="1323780147">
+  <w:num w:numId="34">
     <w:abstractNumId w:val="37"/>
   </w:num>
-  <w:num w:numId="35" w16cid:durableId="1311397037">
+  <w:num w:numId="35">
     <w:abstractNumId w:val="17"/>
   </w:num>
-  <w:num w:numId="36" w16cid:durableId="365758014">
+  <w:num w:numId="36">
     <w:abstractNumId w:val="15"/>
   </w:num>
-  <w:num w:numId="37" w16cid:durableId="1048602296">
+  <w:num w:numId="37">
     <w:abstractNumId w:val="29"/>
   </w:num>
-  <w:num w:numId="38" w16cid:durableId="677805543">
+  <w:num w:numId="38">
     <w:abstractNumId w:val="27"/>
   </w:num>
 </w:numbering>
 </file>
 
 <file path=word/people.xml><?xml version="1.0" encoding="utf-8"?>
-<w15:people xmlns:wpc="http://schemas.microsoft.com/office/word/2010/wordprocessingCanvas" xmlns:cx="http://schemas.microsoft.com/office/drawing/2014/chartex" xmlns:cx1="http://schemas.microsoft.com/office/drawing/2015/9/8/chartex" xmlns:cx2="http://schemas.microsoft.com/office/drawing/2015/10/21/chartex" xmlns:cx3="http://schemas.microsoft.com/office/drawing/2016/5/9/chartex" xmlns:cx4="http://schemas.microsoft.com/office/drawing/2016/5/10/chartex" xmlns:cx5="http://schemas.microsoft.com/office/drawing/2016/5/11/chartex" xmlns:cx6="http://schemas.microsoft.com/office/drawing/2016/5/12/chartex" xmlns:cx7="http://schemas.microsoft.com/office/drawing/2016/5/13/chartex" xmlns:cx8="http://schemas.microsoft.com/office/drawing/2016/5/14/chartex" xmlns:mc="http://schemas.openxmlformats.org/markup-compatibility/2006" xmlns:aink="http://schemas.microsoft.com/office/drawing/2016/ink" xmlns:am3d="http://schemas.microsoft.com/office/drawing/2017/model3d" xmlns:o="urn:schemas-microsoft-com:office:office" xmlns:oel="http://schemas.microsoft.com/office/2019/extlst" xmlns:r="http://schemas.openxmlformats.org/officeDocument/2006/relationships" xmlns:m="http://schemas.openxmlformats.org/officeDocument/2006/math" xmlns:v="urn:schemas-microsoft-com:vml" xmlns:wp14="http://schemas.microsoft.com/office/word/2010/wordprocessingDrawing" xmlns:wp="http://schemas.openxmlformats.org/drawingml/2006/wordprocessingDrawing" xmlns:w10="urn:schemas-microsoft-com:office:word" xmlns:w="http://schemas.openxmlformats.org/wordprocessingml/2006/main" xmlns:w14="http://schemas.microsoft.com/office/word/2010/wordml" xmlns:w15="http://schemas.microsoft.com/office/word/2012/wordml" xmlns:w16cex="http://schemas.microsoft.com/office/word/2018/wordml/cex" xmlns:w16cid="http://schemas.microsoft.com/office/word/2016/wordml/cid" xmlns:w16="http://schemas.microsoft.com/office/word/2018/wordml" xmlns:w16sdtdh="http://schemas.microsoft.com/office/word/2020/wordml/sdtdatahash" xmlns:w16se="http://schemas.microsoft.com/office/word/2015/wordml/symex" xmlns:wpg="http://schemas.microsoft.com/office/word/2010/wordprocessingGroup" xmlns:wpi="http://schemas.microsoft.com/office/word/2010/wordprocessingInk" xmlns:wne="http://schemas.microsoft.com/office/word/2006/wordml" xmlns:wps="http://schemas.microsoft.com/office/word/2010/wordprocessingShape" mc:Ignorable="w14 w15 w16se w16cid w16 w16cex w16sdtdh wp14">
+<w15:people xmlns:wpc="http://schemas.microsoft.com/office/word/2010/wordprocessingCanvas" xmlns:cx="http://schemas.microsoft.com/office/drawing/2014/chartex" xmlns:cx1="http://schemas.microsoft.com/office/drawing/2015/9/8/chartex" xmlns:mc="http://schemas.openxmlformats.org/markup-compatibility/2006" xmlns:o="urn:schemas-microsoft-com:office:office" xmlns:r="http://schemas.openxmlformats.org/officeDocument/2006/relationships" xmlns:m="http://schemas.openxmlformats.org/officeDocument/2006/math" xmlns:v="urn:schemas-microsoft-com:vml" xmlns:wp14="http://schemas.microsoft.com/office/word/2010/wordprocessingDrawing" xmlns:wp="http://schemas.openxmlformats.org/drawingml/2006/wordprocessingDrawing" xmlns:w10="urn:schemas-microsoft-com:office:word" xmlns:w="http://schemas.openxmlformats.org/wordprocessingml/2006/main" xmlns:w14="http://schemas.microsoft.com/office/word/2010/wordml" xmlns:w15="http://schemas.microsoft.com/office/word/2012/wordml" xmlns:w16se="http://schemas.microsoft.com/office/word/2015/wordml/symex" xmlns:wpg="http://schemas.microsoft.com/office/word/2010/wordprocessingGroup" xmlns:wpi="http://schemas.microsoft.com/office/word/2010/wordprocessingInk" xmlns:wne="http://schemas.microsoft.com/office/word/2006/wordml" xmlns:wps="http://schemas.microsoft.com/office/word/2010/wordprocessingShape" mc:Ignorable="w14 w15 w16se wp14">
   <w15:person w15:author="nikolica">
     <w15:presenceInfo w15:providerId="None" w15:userId="nikolica"/>
   </w15:person>
@@ -33199,7 +33598,7 @@
 </file>
 
 <file path=word/styles.xml><?xml version="1.0" encoding="utf-8"?>
-<w:styles xmlns:mc="http://schemas.openxmlformats.org/markup-compatibility/2006" xmlns:r="http://schemas.openxmlformats.org/officeDocument/2006/relationships" xmlns:w="http://schemas.openxmlformats.org/wordprocessingml/2006/main" xmlns:w14="http://schemas.microsoft.com/office/word/2010/wordml" xmlns:w15="http://schemas.microsoft.com/office/word/2012/wordml" xmlns:w16cex="http://schemas.microsoft.com/office/word/2018/wordml/cex" xmlns:w16cid="http://schemas.microsoft.com/office/word/2016/wordml/cid" xmlns:w16="http://schemas.microsoft.com/office/word/2018/wordml" xmlns:w16sdtdh="http://schemas.microsoft.com/office/word/2020/wordml/sdtdatahash" xmlns:w16se="http://schemas.microsoft.com/office/word/2015/wordml/symex" mc:Ignorable="w14 w15 w16se w16cid w16 w16cex w16sdtdh">
+<w:styles xmlns:mc="http://schemas.openxmlformats.org/markup-compatibility/2006" xmlns:r="http://schemas.openxmlformats.org/officeDocument/2006/relationships" xmlns:w="http://schemas.openxmlformats.org/wordprocessingml/2006/main" xmlns:w14="http://schemas.microsoft.com/office/word/2010/wordml" xmlns:w15="http://schemas.microsoft.com/office/word/2012/wordml" xmlns:w16se="http://schemas.microsoft.com/office/word/2015/wordml/symex" mc:Ignorable="w14 w15 w16se">
   <w:docDefaults>
     <w:rPrDefault>
       <w:rPr>
@@ -33211,7 +33610,7 @@
     </w:rPrDefault>
     <w:pPrDefault/>
   </w:docDefaults>
-  <w:latentStyles w:defLockedState="0" w:defUIPriority="99" w:defSemiHidden="0" w:defUnhideWhenUsed="0" w:defQFormat="0" w:count="376">
+  <w:latentStyles w:defLockedState="0" w:defUIPriority="99" w:defSemiHidden="0" w:defUnhideWhenUsed="0" w:defQFormat="0" w:count="371">
     <w:lsdException w:name="Normal" w:uiPriority="0" w:qFormat="1"/>
     <w:lsdException w:name="heading 1" w:uiPriority="9" w:qFormat="1"/>
     <w:lsdException w:name="heading 2" w:semiHidden="1" w:uiPriority="9" w:unhideWhenUsed="1" w:qFormat="1"/>
@@ -33583,11 +33982,6 @@
     <w:lsdException w:name="List Table 5 Dark Accent 6" w:uiPriority="50"/>
     <w:lsdException w:name="List Table 6 Colorful Accent 6" w:uiPriority="51"/>
     <w:lsdException w:name="List Table 7 Colorful Accent 6" w:uiPriority="52"/>
-    <w:lsdException w:name="Mention" w:semiHidden="1" w:unhideWhenUsed="1"/>
-    <w:lsdException w:name="Smart Hyperlink" w:semiHidden="1" w:unhideWhenUsed="1"/>
-    <w:lsdException w:name="Hashtag" w:semiHidden="1" w:unhideWhenUsed="1"/>
-    <w:lsdException w:name="Unresolved Mention" w:semiHidden="1" w:unhideWhenUsed="1"/>
-    <w:lsdException w:name="Smart Link" w:semiHidden="1" w:unhideWhenUsed="1"/>
   </w:latentStyles>
   <w:style w:type="paragraph" w:default="1" w:styleId="Normal">
     <w:name w:val="Normal"/>
@@ -34405,7 +34799,7 @@
 </file>
 
 <file path=customXml/itemProps1.xml><?xml version="1.0" encoding="utf-8"?>
-<ds:datastoreItem xmlns:ds="http://schemas.openxmlformats.org/officeDocument/2006/customXml" ds:itemID="{C9766F61-4CE5-42C0-88C3-D5B484DCA764}">
+<ds:datastoreItem xmlns:ds="http://schemas.openxmlformats.org/officeDocument/2006/customXml" ds:itemID="{CD61F4AB-4726-463D-B49D-8234EEC1EBDC}">
   <ds:schemaRefs>
     <ds:schemaRef ds:uri="http://schemas.openxmlformats.org/officeDocument/2006/bibliography"/>
   </ds:schemaRefs>

</xml_diff>

<commit_message>
minor changes in document
</commit_message>
<xml_diff>
--- a/doc/WIB_firmware.docx
+++ b/doc/WIB_firmware.docx
@@ -1,6 +1,6 @@
 
 <file path=word/document.xml><?xml version="1.0" encoding="utf-8"?>
-<w:document xmlns:wpc="http://schemas.microsoft.com/office/word/2010/wordprocessingCanvas" xmlns:cx="http://schemas.microsoft.com/office/drawing/2014/chartex" xmlns:cx1="http://schemas.microsoft.com/office/drawing/2015/9/8/chartex" xmlns:mc="http://schemas.openxmlformats.org/markup-compatibility/2006" xmlns:o="urn:schemas-microsoft-com:office:office" xmlns:r="http://schemas.openxmlformats.org/officeDocument/2006/relationships" xmlns:m="http://schemas.openxmlformats.org/officeDocument/2006/math" xmlns:v="urn:schemas-microsoft-com:vml" xmlns:wp14="http://schemas.microsoft.com/office/word/2010/wordprocessingDrawing" xmlns:wp="http://schemas.openxmlformats.org/drawingml/2006/wordprocessingDrawing" xmlns:w10="urn:schemas-microsoft-com:office:word" xmlns:w="http://schemas.openxmlformats.org/wordprocessingml/2006/main" xmlns:w14="http://schemas.microsoft.com/office/word/2010/wordml" xmlns:w15="http://schemas.microsoft.com/office/word/2012/wordml" xmlns:w16se="http://schemas.microsoft.com/office/word/2015/wordml/symex" xmlns:wpg="http://schemas.microsoft.com/office/word/2010/wordprocessingGroup" xmlns:wpi="http://schemas.microsoft.com/office/word/2010/wordprocessingInk" xmlns:wne="http://schemas.microsoft.com/office/word/2006/wordml" xmlns:wps="http://schemas.microsoft.com/office/word/2010/wordprocessingShape" mc:Ignorable="w14 w15 w16se wp14">
+<w:document xmlns:wpc="http://schemas.microsoft.com/office/word/2010/wordprocessingCanvas" xmlns:cx="http://schemas.microsoft.com/office/drawing/2014/chartex" xmlns:cx1="http://schemas.microsoft.com/office/drawing/2015/9/8/chartex" xmlns:cx2="http://schemas.microsoft.com/office/drawing/2015/10/21/chartex" xmlns:cx3="http://schemas.microsoft.com/office/drawing/2016/5/9/chartex" xmlns:cx4="http://schemas.microsoft.com/office/drawing/2016/5/10/chartex" xmlns:cx5="http://schemas.microsoft.com/office/drawing/2016/5/11/chartex" xmlns:cx6="http://schemas.microsoft.com/office/drawing/2016/5/12/chartex" xmlns:cx7="http://schemas.microsoft.com/office/drawing/2016/5/13/chartex" xmlns:cx8="http://schemas.microsoft.com/office/drawing/2016/5/14/chartex" xmlns:mc="http://schemas.openxmlformats.org/markup-compatibility/2006" xmlns:aink="http://schemas.microsoft.com/office/drawing/2016/ink" xmlns:am3d="http://schemas.microsoft.com/office/drawing/2017/model3d" xmlns:o="urn:schemas-microsoft-com:office:office" xmlns:oel="http://schemas.microsoft.com/office/2019/extlst" xmlns:r="http://schemas.openxmlformats.org/officeDocument/2006/relationships" xmlns:m="http://schemas.openxmlformats.org/officeDocument/2006/math" xmlns:v="urn:schemas-microsoft-com:vml" xmlns:wp14="http://schemas.microsoft.com/office/word/2010/wordprocessingDrawing" xmlns:wp="http://schemas.openxmlformats.org/drawingml/2006/wordprocessingDrawing" xmlns:w10="urn:schemas-microsoft-com:office:word" xmlns:w="http://schemas.openxmlformats.org/wordprocessingml/2006/main" xmlns:w14="http://schemas.microsoft.com/office/word/2010/wordml" xmlns:w15="http://schemas.microsoft.com/office/word/2012/wordml" xmlns:w16cex="http://schemas.microsoft.com/office/word/2018/wordml/cex" xmlns:w16cid="http://schemas.microsoft.com/office/word/2016/wordml/cid" xmlns:w16="http://schemas.microsoft.com/office/word/2018/wordml" xmlns:w16sdtdh="http://schemas.microsoft.com/office/word/2020/wordml/sdtdatahash" xmlns:w16se="http://schemas.microsoft.com/office/word/2015/wordml/symex" xmlns:wpg="http://schemas.microsoft.com/office/word/2010/wordprocessingGroup" xmlns:wpi="http://schemas.microsoft.com/office/word/2010/wordprocessingInk" xmlns:wne="http://schemas.microsoft.com/office/word/2006/wordml" xmlns:wps="http://schemas.microsoft.com/office/word/2010/wordprocessingShape" mc:Ignorable="w14 w15 w16se w16cid w16 w16cex w16sdtdh wp14">
   <w:body>
     <w:p>
       <w:pPr>
@@ -2029,13 +2029,7 @@
           <w:rPr>
             <w:noProof/>
           </w:rPr>
-          <w:t>1</w:t>
-        </w:r>
-        <w:r>
-          <w:rPr>
-            <w:noProof/>
-          </w:rPr>
-          <w:t>8</w:t>
+          <w:t>18</w:t>
         </w:r>
         <w:r>
           <w:rPr>
@@ -4325,7 +4319,7 @@
                 <v:stroke joinstyle="miter"/>
                 <v:path gradientshapeok="t" o:connecttype="rect"/>
               </v:shapetype>
-              <v:shape id="Frame2" o:spid="_x0000_s1026" type="#_x0000_t202" style="width:468pt;height:530.15pt;visibility:visible;mso-wrap-style:square;mso-left-percent:-10001;mso-top-percent:-10001;mso-position-horizontal:absolute;mso-position-horizontal-relative:char;mso-position-vertical:absolute;mso-position-vertical-relative:line;mso-left-percent:-10001;mso-top-percent:-10001;v-text-anchor:top" o:gfxdata="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" filled="f" stroked="f">
+              <v:shape id="Frame2" o:spid="_x0000_s1026" type="#_x0000_t202" style="width:468pt;height:530.15pt;visibility:visible;mso-wrap-style:square;mso-left-percent:-10001;mso-top-percent:-10001;mso-position-horizontal:absolute;mso-position-horizontal-relative:char;mso-position-vertical:absolute;mso-position-vertical-relative:line;mso-left-percent:-10001;mso-top-percent:-10001;v-text-anchor:top" o:gfxdata="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" filled="f" stroked="f">
                 <v:textbox inset="0,0,0,0">
                   <w:txbxContent>
                     <w:p>
@@ -4355,7 +4349,7 @@
                                     </pic:cNvPicPr>
                                   </pic:nvPicPr>
                                   <pic:blipFill>
-                                    <a:blip r:embed="rId7"/>
+                                    <a:blip r:embed="rId6"/>
                                     <a:stretch>
                                       <a:fillRect/>
                                     </a:stretch>
@@ -4381,7 +4375,7 @@
                         </w:rPr>
                         <w:br/>
                       </w:r>
-                      <w:bookmarkStart w:id="4" w:name="Ref_Figure1_label_and_number"/>
+                      <w:bookmarkStart w:id="3" w:name="Ref_Figure1_label_and_number"/>
                       <w:r>
                         <w:t xml:space="preserve">Figure </w:t>
                       </w:r>
@@ -4403,7 +4397,7 @@
                       <w:r>
                         <w:fldChar w:fldCharType="end"/>
                       </w:r>
-                      <w:bookmarkEnd w:id="4"/>
+                      <w:bookmarkEnd w:id="3"/>
                       <w:r>
                         <w:t>: WIB board connections in the DUNE experiment</w:t>
                       </w:r>
@@ -4421,11 +4415,11 @@
       <w:pPr>
         <w:pStyle w:val="Heading1"/>
       </w:pPr>
-      <w:bookmarkStart w:id="3" w:name="_Toc117609387"/>
+      <w:bookmarkStart w:id="4" w:name="_Toc117609387"/>
       <w:r>
         <w:t>WIB firmware location</w:t>
       </w:r>
-      <w:bookmarkEnd w:id="3"/>
+      <w:bookmarkEnd w:id="4"/>
     </w:p>
     <w:p>
       <w:r>
@@ -4434,7 +4428,7 @@
       <w:r>
         <w:br/>
       </w:r>
-      <w:hyperlink r:id="rId8">
+      <w:hyperlink r:id="rId7">
         <w:r>
           <w:rPr>
             <w:rStyle w:val="InternetLink"/>
@@ -4452,12 +4446,12 @@
       <w:pPr>
         <w:pStyle w:val="Heading1"/>
       </w:pPr>
-      <w:bookmarkStart w:id="4" w:name="_Toc117609388"/>
+      <w:bookmarkStart w:id="5" w:name="_Toc117609388"/>
       <w:r>
         <w:lastRenderedPageBreak/>
         <w:t>Building WIB firmware</w:t>
       </w:r>
-      <w:bookmarkEnd w:id="4"/>
+      <w:bookmarkEnd w:id="5"/>
     </w:p>
     <w:p>
       <w:r>
@@ -4542,11 +4536,11 @@
       <w:pPr>
         <w:pStyle w:val="Heading1"/>
       </w:pPr>
-      <w:bookmarkStart w:id="5" w:name="_Toc117609389"/>
+      <w:bookmarkStart w:id="6" w:name="_Toc117609389"/>
       <w:r>
         <w:t>Firmware structure</w:t>
       </w:r>
-      <w:bookmarkEnd w:id="5"/>
+      <w:bookmarkEnd w:id="6"/>
     </w:p>
     <w:p>
       <w:r>
@@ -4646,7 +4640,7 @@
                     </pic:cNvPicPr>
                   </pic:nvPicPr>
                   <pic:blipFill>
-                    <a:blip r:embed="rId9">
+                    <a:blip r:embed="rId8">
                       <a:extLst>
                         <a:ext uri="{28A0092B-C50C-407E-A947-70E740481C1C}">
                           <a14:useLocalDpi xmlns:a14="http://schemas.microsoft.com/office/drawing/2010/main" val="0"/>
@@ -4682,44 +4676,21 @@
       <w:r>
         <w:t xml:space="preserve">Figure </w:t>
       </w:r>
-      <w:r>
-        <w:fldChar w:fldCharType="begin"/>
-      </w:r>
-      <w:r>
-        <w:instrText xml:space="preserve"> SEQ Figure \* ARABIC </w:instrText>
-      </w:r>
-      <w:r>
-        <w:fldChar w:fldCharType="separate"/>
-      </w:r>
-      <w:r>
-        <w:rPr>
-          <w:noProof/>
-        </w:rPr>
-        <w:t>2</w:t>
-      </w:r>
-      <w:r>
-        <w:rPr>
-          <w:noProof/>
-        </w:rPr>
-        <w:fldChar w:fldCharType="end"/>
-      </w:r>
+      <w:fldSimple w:instr=" SEQ Figure \* ARABIC ">
+        <w:r>
+          <w:rPr>
+            <w:noProof/>
+          </w:rPr>
+          <w:t>2</w:t>
+        </w:r>
+      </w:fldSimple>
       <w:r>
         <w:t xml:space="preserve">. WIB firmware </w:t>
       </w:r>
-      <w:commentRangeStart w:id="6"/>
       <w:commentRangeStart w:id="7"/>
+      <w:commentRangeStart w:id="8"/>
       <w:r>
         <w:t>structure</w:t>
-      </w:r>
-      <w:commentRangeEnd w:id="6"/>
-      <w:r>
-        <w:rPr>
-          <w:rStyle w:val="CommentReference"/>
-          <w:i w:val="0"/>
-          <w:iCs w:val="0"/>
-          <w:color w:val="auto"/>
-        </w:rPr>
-        <w:commentReference w:id="6"/>
       </w:r>
       <w:commentRangeEnd w:id="7"/>
       <w:r>
@@ -4730,6 +4701,16 @@
           <w:color w:val="auto"/>
         </w:rPr>
         <w:commentReference w:id="7"/>
+      </w:r>
+      <w:commentRangeEnd w:id="8"/>
+      <w:r>
+        <w:rPr>
+          <w:rStyle w:val="CommentReference"/>
+          <w:i w:val="0"/>
+          <w:iCs w:val="0"/>
+          <w:color w:val="auto"/>
+        </w:rPr>
+        <w:commentReference w:id="8"/>
       </w:r>
       <w:r>
         <w:t>.</w:t>
@@ -4760,7 +4741,7 @@
                     <pic:cNvPicPr/>
                   </pic:nvPicPr>
                   <pic:blipFill>
-                    <a:blip r:embed="rId12"/>
+                    <a:blip r:embed="rId13"/>
                     <a:stretch>
                       <a:fillRect/>
                     </a:stretch>
@@ -4785,32 +4766,19 @@
       <w:pPr>
         <w:pStyle w:val="Caption"/>
       </w:pPr>
-      <w:bookmarkStart w:id="8" w:name="_Ref82525529"/>
+      <w:bookmarkStart w:id="9" w:name="_Ref82525529"/>
       <w:r>
         <w:t xml:space="preserve">Figure </w:t>
       </w:r>
-      <w:r>
-        <w:fldChar w:fldCharType="begin"/>
-      </w:r>
-      <w:r>
-        <w:instrText xml:space="preserve"> SEQ Figure \* ARABIC </w:instrText>
-      </w:r>
-      <w:r>
-        <w:fldChar w:fldCharType="separate"/>
-      </w:r>
-      <w:r>
-        <w:rPr>
-          <w:noProof/>
-        </w:rPr>
-        <w:t>3</w:t>
-      </w:r>
-      <w:r>
-        <w:rPr>
-          <w:noProof/>
-        </w:rPr>
-        <w:fldChar w:fldCharType="end"/>
-      </w:r>
-      <w:bookmarkEnd w:id="8"/>
+      <w:fldSimple w:instr=" SEQ Figure \* ARABIC ">
+        <w:r>
+          <w:rPr>
+            <w:noProof/>
+          </w:rPr>
+          <w:t>3</w:t>
+        </w:r>
+      </w:fldSimple>
+      <w:bookmarkEnd w:id="9"/>
       <w:r>
         <w:t>. Block design screenshot from Vivado firmware project</w:t>
       </w:r>
@@ -4819,11 +4787,11 @@
       <w:pPr>
         <w:pStyle w:val="Heading2"/>
       </w:pPr>
-      <w:bookmarkStart w:id="9" w:name="_Toc117609390"/>
+      <w:bookmarkStart w:id="10" w:name="_Toc117609390"/>
       <w:r>
         <w:t>COLDATA receivers</w:t>
       </w:r>
-      <w:bookmarkEnd w:id="9"/>
+      <w:bookmarkEnd w:id="10"/>
     </w:p>
     <w:p>
       <w:r>
@@ -4868,15 +4836,15 @@
       <w:pPr>
         <w:pStyle w:val="Heading2"/>
       </w:pPr>
-      <w:bookmarkStart w:id="10" w:name="_Toc105277305"/>
-      <w:bookmarkStart w:id="11" w:name="_Toc105487832"/>
-      <w:bookmarkStart w:id="12" w:name="_Toc117609391"/>
-      <w:bookmarkEnd w:id="10"/>
+      <w:bookmarkStart w:id="11" w:name="_Toc105277305"/>
+      <w:bookmarkStart w:id="12" w:name="_Toc105487832"/>
+      <w:bookmarkStart w:id="13" w:name="_Toc117609391"/>
       <w:bookmarkEnd w:id="11"/>
+      <w:bookmarkEnd w:id="12"/>
       <w:r>
         <w:t>COLDATA Frame decoders</w:t>
       </w:r>
-      <w:bookmarkEnd w:id="12"/>
+      <w:bookmarkEnd w:id="13"/>
     </w:p>
     <w:p>
       <w:r>
@@ -4914,14 +4882,14 @@
       <w:pPr>
         <w:pStyle w:val="Heading3"/>
       </w:pPr>
-      <w:bookmarkStart w:id="13" w:name="_Toc117609392"/>
+      <w:bookmarkStart w:id="14" w:name="_Toc117609392"/>
       <w:r>
         <w:t xml:space="preserve">COLDATA </w:t>
       </w:r>
       <w:r>
         <w:t>CRC error flags</w:t>
       </w:r>
-      <w:bookmarkEnd w:id="13"/>
+      <w:bookmarkEnd w:id="14"/>
     </w:p>
     <w:p>
       <w:r>
@@ -4996,95 +4964,95 @@
       <w:pPr>
         <w:pStyle w:val="Heading2"/>
       </w:pPr>
-      <w:bookmarkStart w:id="14" w:name="_Toc117609393"/>
+      <w:bookmarkStart w:id="15" w:name="_Toc117609393"/>
       <w:r>
         <w:t>DAQ Frame Builders</w:t>
-      </w:r>
-      <w:bookmarkEnd w:id="14"/>
-    </w:p>
-    <w:p>
-      <w:r>
-        <w:t xml:space="preserve">The DAQ Frame Builder module is responsible for preparing the data for transmission to the DAQ system. The DAQ system expects the data to arrive in a format detailed in </w:t>
-      </w:r>
-      <w:r>
-        <w:fldChar w:fldCharType="begin"/>
-      </w:r>
-      <w:r>
-        <w:instrText>REF __RefNumPara__1874_3214169308 \r \h</w:instrText>
-      </w:r>
-      <w:r>
-        <w:fldChar w:fldCharType="separate"/>
-      </w:r>
-      <w:r>
-        <w:t>[4]</w:t>
-      </w:r>
-      <w:r>
-        <w:fldChar w:fldCharType="end"/>
-      </w:r>
-      <w:r>
-        <w:t>. There are two DAQ serial links: Link 0 carries data from FEMBs 0,1, and link 1 carries data from FEMBs 2,3. Each of the two Frame Builder modules prepares data for one of the DAQ links, by combining the deframed data arriving from corresponding COLDATA Frame decoders. The outputs of each Frame Builder are a 32-bit data bus and an additional 4-bit bus carrying K-symbol flags.</w:t>
-      </w:r>
-    </w:p>
-    <w:p>
-      <w:pPr>
-        <w:pStyle w:val="Heading2"/>
-      </w:pPr>
-      <w:bookmarkStart w:id="15" w:name="_Toc117609394"/>
-      <w:r>
-        <w:t>FELIX transmitters</w:t>
       </w:r>
       <w:bookmarkEnd w:id="15"/>
     </w:p>
     <w:p>
       <w:r>
-        <w:t xml:space="preserve">These modules are responsible for sending data prepared by Frame Builders to the FELIX boards </w:t>
+        <w:t xml:space="preserve">The DAQ Frame Builder module is responsible for preparing the data for transmission to the DAQ system. The DAQ system expects the data to arrive in a format detailed in </w:t>
       </w:r>
       <w:r>
         <w:fldChar w:fldCharType="begin"/>
       </w:r>
       <w:r>
-        <w:instrText>REF __RefNumPara__1930_3214169308 \r \h</w:instrText>
+        <w:instrText>REF __RefNumPara__1874_3214169308 \r \h</w:instrText>
       </w:r>
       <w:r>
         <w:fldChar w:fldCharType="separate"/>
       </w:r>
       <w:r>
-        <w:t>[8]</w:t>
+        <w:t>[4]</w:t>
       </w:r>
       <w:r>
         <w:fldChar w:fldCharType="end"/>
       </w:r>
       <w:r>
-        <w:t xml:space="preserve"> via 9.6192 Gpbs serial links. DUNE experiment is using FELIX boards to receive DAQ data from WIBs and transfer these data to storage. The FELIX transmitter modules are implemented using hard GTH IPs </w:t>
-      </w:r>
-      <w:r>
-        <w:fldChar w:fldCharType="begin"/>
-      </w:r>
-      <w:r>
-        <w:instrText>REF __RefNumPara__1872_3214169308 \r \h</w:instrText>
-      </w:r>
-      <w:r>
-        <w:fldChar w:fldCharType="separate"/>
-      </w:r>
-      <w:r>
-        <w:t>[9]</w:t>
-      </w:r>
-      <w:r>
-        <w:fldChar w:fldCharType="end"/>
-      </w:r>
-      <w:r>
-        <w:t xml:space="preserve"> available in the ZYNQ device.</w:t>
+        <w:t>. There are two DAQ serial links: Link 0 carries data from FEMBs 0,1, and link 1 carries data from FEMBs 2,3. Each of the two Frame Builder modules prepares data for one of the DAQ links, by combining the deframed data arriving from corresponding COLDATA Frame decoders. The outputs of each Frame Builder are a 32-bit data bus and an additional 4-bit bus carrying K-symbol flags.</w:t>
       </w:r>
     </w:p>
     <w:p>
       <w:pPr>
         <w:pStyle w:val="Heading2"/>
       </w:pPr>
-      <w:bookmarkStart w:id="16" w:name="_Toc117609395"/>
+      <w:bookmarkStart w:id="16" w:name="_Toc117609394"/>
+      <w:r>
+        <w:t>FELIX transmitters</w:t>
+      </w:r>
+      <w:bookmarkEnd w:id="16"/>
+    </w:p>
+    <w:p>
+      <w:r>
+        <w:t xml:space="preserve">These modules are responsible for sending data prepared by Frame Builders to the FELIX boards </w:t>
+      </w:r>
+      <w:r>
+        <w:fldChar w:fldCharType="begin"/>
+      </w:r>
+      <w:r>
+        <w:instrText>REF __RefNumPara__1930_3214169308 \r \h</w:instrText>
+      </w:r>
+      <w:r>
+        <w:fldChar w:fldCharType="separate"/>
+      </w:r>
+      <w:r>
+        <w:t>[8]</w:t>
+      </w:r>
+      <w:r>
+        <w:fldChar w:fldCharType="end"/>
+      </w:r>
+      <w:r>
+        <w:t xml:space="preserve"> via 9.6192 Gpbs serial links. DUNE experiment is using FELIX boards to receive DAQ data from WIBs and transfer these data to storage. The FELIX transmitter modules are implemented using hard GTH IPs </w:t>
+      </w:r>
+      <w:r>
+        <w:fldChar w:fldCharType="begin"/>
+      </w:r>
+      <w:r>
+        <w:instrText>REF __RefNumPara__1872_3214169308 \r \h</w:instrText>
+      </w:r>
+      <w:r>
+        <w:fldChar w:fldCharType="separate"/>
+      </w:r>
+      <w:r>
+        <w:t>[9]</w:t>
+      </w:r>
+      <w:r>
+        <w:fldChar w:fldCharType="end"/>
+      </w:r>
+      <w:r>
+        <w:t xml:space="preserve"> available in the ZYNQ device.</w:t>
+      </w:r>
+    </w:p>
+    <w:p>
+      <w:pPr>
+        <w:pStyle w:val="Heading2"/>
+      </w:pPr>
+      <w:bookmarkStart w:id="17" w:name="_Toc117609395"/>
       <w:r>
         <w:t>ZYNQ CPU module</w:t>
       </w:r>
-      <w:bookmarkEnd w:id="16"/>
+      <w:bookmarkEnd w:id="17"/>
     </w:p>
     <w:p>
       <w:r>
@@ -6335,32 +6303,19 @@
       <w:pPr>
         <w:pStyle w:val="Caption"/>
       </w:pPr>
-      <w:bookmarkStart w:id="17" w:name="_Ref63428044"/>
+      <w:bookmarkStart w:id="18" w:name="_Ref63428044"/>
       <w:r>
         <w:t xml:space="preserve">Table </w:t>
       </w:r>
-      <w:r>
-        <w:fldChar w:fldCharType="begin"/>
-      </w:r>
-      <w:r>
-        <w:instrText xml:space="preserve"> SEQ Table \* ARABIC </w:instrText>
-      </w:r>
-      <w:r>
-        <w:fldChar w:fldCharType="separate"/>
-      </w:r>
-      <w:r>
-        <w:rPr>
-          <w:noProof/>
-        </w:rPr>
-        <w:t>1</w:t>
-      </w:r>
-      <w:r>
-        <w:rPr>
-          <w:noProof/>
-        </w:rPr>
-        <w:fldChar w:fldCharType="end"/>
-      </w:r>
-      <w:bookmarkEnd w:id="17"/>
+      <w:fldSimple w:instr=" SEQ Table \* ARABIC ">
+        <w:r>
+          <w:rPr>
+            <w:noProof/>
+          </w:rPr>
+          <w:t>1</w:t>
+        </w:r>
+      </w:fldSimple>
+      <w:bookmarkEnd w:id="18"/>
       <w:r>
         <w:t>. WIB firmware modules and their base addresses</w:t>
       </w:r>
@@ -6374,7 +6329,7 @@
       <w:pPr>
         <w:pStyle w:val="Heading2"/>
       </w:pPr>
-      <w:bookmarkStart w:id="18" w:name="_Toc117609396"/>
+      <w:bookmarkStart w:id="19" w:name="_Toc117609396"/>
       <w:r>
         <w:t>COLDATA I</w:t>
       </w:r>
@@ -6387,7 +6342,7 @@
       <w:r>
         <w:t>C interface</w:t>
       </w:r>
-      <w:bookmarkEnd w:id="18"/>
+      <w:bookmarkEnd w:id="19"/>
     </w:p>
     <w:p>
       <w:r>
@@ -6857,27 +6812,14 @@
       <w:r>
         <w:t xml:space="preserve">Table </w:t>
       </w:r>
-      <w:r>
-        <w:fldChar w:fldCharType="begin"/>
-      </w:r>
-      <w:r>
-        <w:instrText xml:space="preserve"> SEQ Table \* ARABIC </w:instrText>
-      </w:r>
-      <w:r>
-        <w:fldChar w:fldCharType="separate"/>
-      </w:r>
-      <w:r>
-        <w:rPr>
-          <w:noProof/>
-        </w:rPr>
-        <w:t>2</w:t>
-      </w:r>
-      <w:r>
-        <w:rPr>
-          <w:noProof/>
-        </w:rPr>
-        <w:fldChar w:fldCharType="end"/>
-      </w:r>
+      <w:fldSimple w:instr=" SEQ Table \* ARABIC ">
+        <w:r>
+          <w:rPr>
+            <w:noProof/>
+          </w:rPr>
+          <w:t>2</w:t>
+        </w:r>
+      </w:fldSimple>
       <w:r>
         <w:t>. I</w:t>
       </w:r>
@@ -7260,7 +7202,7 @@
       <w:pPr>
         <w:pStyle w:val="Heading3"/>
       </w:pPr>
-      <w:bookmarkStart w:id="19" w:name="_Toc117609397"/>
+      <w:bookmarkStart w:id="20" w:name="_Toc117609397"/>
       <w:r>
         <w:t>I</w:t>
       </w:r>
@@ -7276,7 +7218,7 @@
       <w:r>
         <w:t>Write operation</w:t>
       </w:r>
-      <w:bookmarkEnd w:id="19"/>
+      <w:bookmarkEnd w:id="20"/>
     </w:p>
     <w:p>
       <w:pPr>
@@ -7318,7 +7260,7 @@
       <w:pPr>
         <w:pStyle w:val="Heading3"/>
       </w:pPr>
-      <w:bookmarkStart w:id="20" w:name="_Toc117609398"/>
+      <w:bookmarkStart w:id="21" w:name="_Toc117609398"/>
       <w:r>
         <w:t>I</w:t>
       </w:r>
@@ -7331,7 +7273,7 @@
       <w:r>
         <w:t>C Read operation</w:t>
       </w:r>
-      <w:bookmarkEnd w:id="20"/>
+      <w:bookmarkEnd w:id="21"/>
     </w:p>
     <w:p>
       <w:pPr>
@@ -7540,7 +7482,7 @@
       <w:pPr>
         <w:pStyle w:val="Heading3"/>
       </w:pPr>
-      <w:bookmarkStart w:id="21" w:name="_Toc117609399"/>
+      <w:bookmarkStart w:id="22" w:name="_Toc117609399"/>
       <w:r>
         <w:t xml:space="preserve">COLDATA and COLDADC </w:t>
       </w:r>
@@ -7565,7 +7507,7 @@
       <w:r>
         <w:t>timing requirements</w:t>
       </w:r>
-      <w:bookmarkEnd w:id="21"/>
+      <w:bookmarkEnd w:id="22"/>
     </w:p>
     <w:p>
       <w:pPr>
@@ -7649,7 +7591,7 @@
                     </pic:cNvPicPr>
                   </pic:nvPicPr>
                   <pic:blipFill>
-                    <a:blip r:embed="rId13">
+                    <a:blip r:embed="rId14">
                       <a:extLst>
                         <a:ext uri="{28A0092B-C50C-407E-A947-70E740481C1C}">
                           <a14:useLocalDpi xmlns:a14="http://schemas.microsoft.com/office/drawing/2010/main" val="0"/>
@@ -7694,27 +7636,14 @@
       <w:r>
         <w:t xml:space="preserve">Figure </w:t>
       </w:r>
-      <w:r>
-        <w:fldChar w:fldCharType="begin"/>
-      </w:r>
-      <w:r>
-        <w:instrText xml:space="preserve"> SEQ Figure \* ARABIC </w:instrText>
-      </w:r>
-      <w:r>
-        <w:fldChar w:fldCharType="separate"/>
-      </w:r>
-      <w:r>
-        <w:rPr>
-          <w:noProof/>
-        </w:rPr>
-        <w:t>4</w:t>
-      </w:r>
-      <w:r>
-        <w:rPr>
-          <w:noProof/>
-        </w:rPr>
-        <w:fldChar w:fldCharType="end"/>
-      </w:r>
+      <w:fldSimple w:instr=" SEQ Figure \* ARABIC ">
+        <w:r>
+          <w:rPr>
+            <w:noProof/>
+          </w:rPr>
+          <w:t>4</w:t>
+        </w:r>
+      </w:fldSimple>
       <w:r>
         <w:t>. Typical WIB &lt;--&gt; COLDATA or COLDADC I</w:t>
       </w:r>
@@ -7842,7 +7771,7 @@
                     </pic:cNvPicPr>
                   </pic:nvPicPr>
                   <pic:blipFill>
-                    <a:blip r:embed="rId14">
+                    <a:blip r:embed="rId15">
                       <a:extLst>
                         <a:ext uri="{28A0092B-C50C-407E-A947-70E740481C1C}">
                           <a14:useLocalDpi xmlns:a14="http://schemas.microsoft.com/office/drawing/2010/main" val="0"/>
@@ -7884,32 +7813,19 @@
           <w:szCs w:val="22"/>
         </w:rPr>
       </w:pPr>
-      <w:bookmarkStart w:id="22" w:name="_Ref110942735"/>
+      <w:bookmarkStart w:id="23" w:name="_Ref110942735"/>
       <w:r>
         <w:t xml:space="preserve">Figure </w:t>
       </w:r>
-      <w:r>
-        <w:fldChar w:fldCharType="begin"/>
-      </w:r>
-      <w:r>
-        <w:instrText xml:space="preserve"> SEQ Figure \* ARABIC </w:instrText>
-      </w:r>
-      <w:r>
-        <w:fldChar w:fldCharType="separate"/>
-      </w:r>
-      <w:r>
-        <w:rPr>
-          <w:noProof/>
-        </w:rPr>
-        <w:t>5</w:t>
-      </w:r>
-      <w:r>
-        <w:rPr>
-          <w:noProof/>
-        </w:rPr>
-        <w:fldChar w:fldCharType="end"/>
-      </w:r>
-      <w:bookmarkEnd w:id="22"/>
+      <w:fldSimple w:instr=" SEQ Figure \* ARABIC ">
+        <w:r>
+          <w:rPr>
+            <w:noProof/>
+          </w:rPr>
+          <w:t>5</w:t>
+        </w:r>
+      </w:fldSimple>
+      <w:bookmarkEnd w:id="23"/>
       <w:r>
         <w:t>. Blown-up view of one data bit timing.</w:t>
       </w:r>
@@ -8266,14 +8182,14 @@
       <w:pPr>
         <w:pStyle w:val="Heading3"/>
       </w:pPr>
-      <w:bookmarkStart w:id="23" w:name="_Toc117609400"/>
+      <w:bookmarkStart w:id="24" w:name="_Toc117609400"/>
       <w:r>
         <w:t>Data c</w:t>
       </w:r>
       <w:r>
         <w:t>able latency measurement</w:t>
       </w:r>
-      <w:bookmarkEnd w:id="23"/>
+      <w:bookmarkEnd w:id="24"/>
     </w:p>
     <w:p>
       <w:r>
@@ -8481,11 +8397,11 @@
       <w:pPr>
         <w:pStyle w:val="Heading2"/>
       </w:pPr>
-      <w:bookmarkStart w:id="24" w:name="_Toc117609401"/>
+      <w:bookmarkStart w:id="25" w:name="_Toc117609401"/>
       <w:r>
         <w:t>COLDATA FAST command generator</w:t>
       </w:r>
-      <w:bookmarkEnd w:id="24"/>
+      <w:bookmarkEnd w:id="25"/>
     </w:p>
     <w:p>
       <w:r>
@@ -8680,27 +8596,14 @@
         <w:lastRenderedPageBreak/>
         <w:t xml:space="preserve">Table </w:t>
       </w:r>
-      <w:r>
-        <w:fldChar w:fldCharType="begin"/>
-      </w:r>
-      <w:r>
-        <w:instrText xml:space="preserve"> SEQ Table \* ARABIC </w:instrText>
-      </w:r>
-      <w:r>
-        <w:fldChar w:fldCharType="separate"/>
-      </w:r>
-      <w:r>
-        <w:rPr>
-          <w:noProof/>
-        </w:rPr>
-        <w:t>4</w:t>
-      </w:r>
-      <w:r>
-        <w:rPr>
-          <w:noProof/>
-        </w:rPr>
-        <w:fldChar w:fldCharType="end"/>
-      </w:r>
+      <w:fldSimple w:instr=" SEQ Table \* ARABIC ">
+        <w:r>
+          <w:rPr>
+            <w:noProof/>
+          </w:rPr>
+          <w:t>4</w:t>
+        </w:r>
+      </w:fldSimple>
       <w:r>
         <w:t>. FAST command generator registers</w:t>
       </w:r>
@@ -9064,27 +8967,14 @@
       <w:r>
         <w:t xml:space="preserve">Table </w:t>
       </w:r>
-      <w:r>
-        <w:fldChar w:fldCharType="begin"/>
-      </w:r>
-      <w:r>
-        <w:instrText xml:space="preserve"> SEQ Table \* ARABIC </w:instrText>
-      </w:r>
-      <w:r>
-        <w:fldChar w:fldCharType="separate"/>
-      </w:r>
-      <w:r>
-        <w:rPr>
-          <w:noProof/>
-        </w:rPr>
-        <w:t>5</w:t>
-      </w:r>
-      <w:r>
-        <w:rPr>
-          <w:noProof/>
-        </w:rPr>
-        <w:fldChar w:fldCharType="end"/>
-      </w:r>
+      <w:fldSimple w:instr=" SEQ Table \* ARABIC ">
+        <w:r>
+          <w:rPr>
+            <w:noProof/>
+          </w:rPr>
+          <w:t>5</w:t>
+        </w:r>
+      </w:fldSimple>
       <w:r>
         <w:t>. FAST command codes</w:t>
       </w:r>
@@ -9093,11 +8983,11 @@
       <w:pPr>
         <w:pStyle w:val="Heading3"/>
       </w:pPr>
-      <w:bookmarkStart w:id="25" w:name="_Toc117609402"/>
+      <w:bookmarkStart w:id="26" w:name="_Toc117609402"/>
       <w:r>
         <w:t>How to use FAST command generator</w:t>
       </w:r>
-      <w:bookmarkEnd w:id="25"/>
+      <w:bookmarkEnd w:id="26"/>
     </w:p>
     <w:p>
       <w:pPr>
@@ -9244,7 +9134,7 @@
       <w:pPr>
         <w:pStyle w:val="Heading2"/>
       </w:pPr>
-      <w:bookmarkStart w:id="26" w:name="_Toc117609403"/>
+      <w:bookmarkStart w:id="27" w:name="_Toc117609403"/>
       <w:r>
         <w:t>I</w:t>
       </w:r>
@@ -9257,7 +9147,7 @@
       <w:r>
         <w:t>C interface for WIB on-board devices</w:t>
       </w:r>
-      <w:bookmarkEnd w:id="26"/>
+      <w:bookmarkEnd w:id="27"/>
     </w:p>
     <w:p>
       <w:r>
@@ -9310,11 +9200,11 @@
       <w:pPr>
         <w:pStyle w:val="Heading2"/>
       </w:pPr>
-      <w:bookmarkStart w:id="27" w:name="_Toc117609404"/>
+      <w:bookmarkStart w:id="28" w:name="_Toc117609404"/>
       <w:r>
         <w:t>Control and status registers</w:t>
       </w:r>
-      <w:bookmarkEnd w:id="27"/>
+      <w:bookmarkEnd w:id="28"/>
     </w:p>
     <w:p>
       <w:r>
@@ -9328,7 +9218,7 @@
       <w:pPr>
         <w:pStyle w:val="Heading3"/>
       </w:pPr>
-      <w:bookmarkStart w:id="28" w:name="_Toc117609405"/>
+      <w:bookmarkStart w:id="29" w:name="_Toc117609405"/>
       <w:r>
         <w:lastRenderedPageBreak/>
         <w:t xml:space="preserve">Control registers (read/write) are listed in </w:t>
@@ -9357,7 +9247,7 @@
       <w:r>
         <w:t>:</w:t>
       </w:r>
-      <w:bookmarkEnd w:id="28"/>
+      <w:bookmarkEnd w:id="29"/>
     </w:p>
     <w:tbl>
       <w:tblPr>
@@ -9378,7 +9268,7 @@
       <w:tr>
         <w:tc>
           <w:tcPr>
-            <w:tcW w:w="1243" w:type="dxa"/>
+            <w:tcW w:w="1242" w:type="dxa"/>
             <w:shd w:val="clear" w:color="auto" w:fill="auto"/>
           </w:tcPr>
           <w:p>
@@ -9442,8 +9332,8 @@
               </w:rPr>
               <w:t xml:space="preserve">Parameter </w:t>
             </w:r>
-            <w:commentRangeStart w:id="29"/>
             <w:commentRangeStart w:id="30"/>
+            <w:commentRangeStart w:id="31"/>
             <w:r>
               <w:rPr>
                 <w:b/>
@@ -9451,13 +9341,6 @@
               </w:rPr>
               <w:t>name</w:t>
             </w:r>
-            <w:commentRangeEnd w:id="29"/>
-            <w:r>
-              <w:rPr>
-                <w:rStyle w:val="CommentReference"/>
-              </w:rPr>
-              <w:commentReference w:id="29"/>
-            </w:r>
             <w:commentRangeEnd w:id="30"/>
             <w:r>
               <w:rPr>
@@ -9465,11 +9348,18 @@
               </w:rPr>
               <w:commentReference w:id="30"/>
             </w:r>
-          </w:p>
-        </w:tc>
-        <w:tc>
-          <w:tcPr>
-            <w:tcW w:w="4385" w:type="dxa"/>
+            <w:commentRangeEnd w:id="31"/>
+            <w:r>
+              <w:rPr>
+                <w:rStyle w:val="CommentReference"/>
+              </w:rPr>
+              <w:commentReference w:id="31"/>
+            </w:r>
+          </w:p>
+        </w:tc>
+        <w:tc>
+          <w:tcPr>
+            <w:tcW w:w="4386" w:type="dxa"/>
             <w:gridSpan w:val="2"/>
             <w:shd w:val="clear" w:color="auto" w:fill="auto"/>
           </w:tcPr>
@@ -9494,7 +9384,7 @@
       <w:tr>
         <w:tc>
           <w:tcPr>
-            <w:tcW w:w="1243" w:type="dxa"/>
+            <w:tcW w:w="1242" w:type="dxa"/>
             <w:shd w:val="clear" w:color="auto" w:fill="E7E6E6" w:themeFill="background2"/>
           </w:tcPr>
           <w:p>
@@ -9541,7 +9431,7 @@
         </w:tc>
         <w:tc>
           <w:tcPr>
-            <w:tcW w:w="4385" w:type="dxa"/>
+            <w:tcW w:w="4386" w:type="dxa"/>
             <w:gridSpan w:val="2"/>
             <w:shd w:val="clear" w:color="auto" w:fill="E7E6E6" w:themeFill="background2"/>
           </w:tcPr>
@@ -9558,20 +9448,14 @@
       <w:tr>
         <w:tc>
           <w:tcPr>
-            <w:tcW w:w="1243" w:type="dxa"/>
+            <w:tcW w:w="1242" w:type="dxa"/>
             <w:shd w:val="clear" w:color="auto" w:fill="E7E6E6" w:themeFill="background2"/>
           </w:tcPr>
           <w:p>
             <w:pPr>
               <w:spacing w:after="0" w:line="240" w:lineRule="auto"/>
-              <w:rPr>
-                <w:strike/>
-              </w:rPr>
-            </w:pPr>
-            <w:r>
-              <w:rPr>
-                <w:strike/>
-              </w:rPr>
+            </w:pPr>
+            <w:r>
               <w:t>A00C0000</w:t>
             </w:r>
           </w:p>
@@ -9585,15 +9469,9 @@
           <w:p>
             <w:pPr>
               <w:spacing w:after="0" w:line="240" w:lineRule="auto"/>
-              <w:rPr>
-                <w:strike/>
-              </w:rPr>
-            </w:pPr>
-            <w:r>
-              <w:rPr>
-                <w:strike/>
-              </w:rPr>
-              <w:t>9:8</w:t>
+            </w:pPr>
+            <w:r>
+              <w:t>28</w:t>
             </w:r>
           </w:p>
         </w:tc>
@@ -9606,36 +9484,24 @@
           <w:p>
             <w:pPr>
               <w:spacing w:after="0" w:line="240" w:lineRule="auto"/>
-              <w:rPr>
-                <w:strike/>
-              </w:rPr>
-            </w:pPr>
-            <w:r>
-              <w:rPr>
-                <w:strike/>
-              </w:rPr>
-              <w:t>ts_tgrp</w:t>
-            </w:r>
-          </w:p>
-        </w:tc>
-        <w:tc>
-          <w:tcPr>
-            <w:tcW w:w="4385" w:type="dxa"/>
+            </w:pPr>
+            <w:r>
+              <w:t>ts_srst</w:t>
+            </w:r>
+          </w:p>
+        </w:tc>
+        <w:tc>
+          <w:tcPr>
+            <w:tcW w:w="4386" w:type="dxa"/>
             <w:gridSpan w:val="2"/>
             <w:shd w:val="clear" w:color="auto" w:fill="E7E6E6" w:themeFill="background2"/>
           </w:tcPr>
           <w:p>
             <w:pPr>
               <w:spacing w:after="0" w:line="240" w:lineRule="auto"/>
-              <w:rPr>
-                <w:strike/>
-              </w:rPr>
-            </w:pPr>
-            <w:r>
-              <w:rPr>
-                <w:strike/>
-              </w:rPr>
-              <w:t>Timing point group code</w:t>
+            </w:pPr>
+            <w:r>
+              <w:t>Timing point reset</w:t>
             </w:r>
           </w:p>
         </w:tc>
@@ -9643,15 +9509,15 @@
       <w:tr>
         <w:tc>
           <w:tcPr>
-            <w:tcW w:w="1243" w:type="dxa"/>
-            <w:shd w:val="clear" w:color="auto" w:fill="E7E6E6" w:themeFill="background2"/>
-          </w:tcPr>
-          <w:p>
-            <w:pPr>
-              <w:spacing w:after="0" w:line="240" w:lineRule="auto"/>
-            </w:pPr>
-            <w:r>
-              <w:t>A00C0000</w:t>
+            <w:tcW w:w="1242" w:type="dxa"/>
+            <w:shd w:val="clear" w:color="auto" w:fill="auto"/>
+          </w:tcPr>
+          <w:p>
+            <w:pPr>
+              <w:spacing w:after="0" w:line="240" w:lineRule="auto"/>
+            </w:pPr>
+            <w:r>
+              <w:t>A00C0004</w:t>
             </w:r>
           </w:p>
         </w:tc>
@@ -9659,14 +9525,14 @@
           <w:tcPr>
             <w:tcW w:w="917" w:type="dxa"/>
             <w:gridSpan w:val="2"/>
-            <w:shd w:val="clear" w:color="auto" w:fill="E7E6E6" w:themeFill="background2"/>
-          </w:tcPr>
-          <w:p>
-            <w:pPr>
-              <w:spacing w:after="0" w:line="240" w:lineRule="auto"/>
-            </w:pPr>
-            <w:r>
-              <w:t>28</w:t>
+            <w:shd w:val="clear" w:color="auto" w:fill="auto"/>
+          </w:tcPr>
+          <w:p>
+            <w:pPr>
+              <w:spacing w:after="0" w:line="240" w:lineRule="auto"/>
+            </w:pPr>
+            <w:r>
+              <w:t>3:0</w:t>
             </w:r>
           </w:p>
         </w:tc>
@@ -9674,67 +9540,6 @@
           <w:tcPr>
             <w:tcW w:w="2823" w:type="dxa"/>
             <w:gridSpan w:val="2"/>
-            <w:shd w:val="clear" w:color="auto" w:fill="E7E6E6" w:themeFill="background2"/>
-          </w:tcPr>
-          <w:p>
-            <w:pPr>
-              <w:spacing w:after="0" w:line="240" w:lineRule="auto"/>
-            </w:pPr>
-            <w:r>
-              <w:t>ts_srst</w:t>
-            </w:r>
-          </w:p>
-        </w:tc>
-        <w:tc>
-          <w:tcPr>
-            <w:tcW w:w="4385" w:type="dxa"/>
-            <w:gridSpan w:val="2"/>
-            <w:shd w:val="clear" w:color="auto" w:fill="E7E6E6" w:themeFill="background2"/>
-          </w:tcPr>
-          <w:p>
-            <w:pPr>
-              <w:spacing w:after="0" w:line="240" w:lineRule="auto"/>
-            </w:pPr>
-            <w:r>
-              <w:t>Timing point reset</w:t>
-            </w:r>
-          </w:p>
-        </w:tc>
-      </w:tr>
-      <w:tr>
-        <w:tc>
-          <w:tcPr>
-            <w:tcW w:w="1243" w:type="dxa"/>
-            <w:shd w:val="clear" w:color="auto" w:fill="auto"/>
-          </w:tcPr>
-          <w:p>
-            <w:pPr>
-              <w:spacing w:after="0" w:line="240" w:lineRule="auto"/>
-            </w:pPr>
-            <w:r>
-              <w:t>A00C0004</w:t>
-            </w:r>
-          </w:p>
-        </w:tc>
-        <w:tc>
-          <w:tcPr>
-            <w:tcW w:w="917" w:type="dxa"/>
-            <w:gridSpan w:val="2"/>
-            <w:shd w:val="clear" w:color="auto" w:fill="auto"/>
-          </w:tcPr>
-          <w:p>
-            <w:pPr>
-              <w:spacing w:after="0" w:line="240" w:lineRule="auto"/>
-            </w:pPr>
-            <w:r>
-              <w:t>3:0</w:t>
-            </w:r>
-          </w:p>
-        </w:tc>
-        <w:tc>
-          <w:tcPr>
-            <w:tcW w:w="2823" w:type="dxa"/>
-            <w:gridSpan w:val="2"/>
             <w:shd w:val="clear" w:color="auto" w:fill="auto"/>
           </w:tcPr>
           <w:p>
@@ -9748,7 +9553,7 @@
         </w:tc>
         <w:tc>
           <w:tcPr>
-            <w:tcW w:w="4385" w:type="dxa"/>
+            <w:tcW w:w="4386" w:type="dxa"/>
             <w:gridSpan w:val="2"/>
             <w:shd w:val="clear" w:color="auto" w:fill="auto"/>
           </w:tcPr>
@@ -10386,7 +10191,7 @@
       <w:tr>
         <w:tc>
           <w:tcPr>
-            <w:tcW w:w="1243" w:type="dxa"/>
+            <w:tcW w:w="1242" w:type="dxa"/>
             <w:tcBorders>
               <w:top w:val="single" w:sz="4" w:space="0" w:color="000000"/>
               <w:left w:val="single" w:sz="4" w:space="0" w:color="000000"/>
@@ -10448,7 +10253,7 @@
         </w:tc>
         <w:tc>
           <w:tcPr>
-            <w:tcW w:w="4385" w:type="dxa"/>
+            <w:tcW w:w="4386" w:type="dxa"/>
             <w:gridSpan w:val="2"/>
             <w:tcBorders>
               <w:top w:val="single" w:sz="4" w:space="0" w:color="000000"/>
@@ -10486,17 +10291,10 @@
             <w:r>
               <w:t xml:space="preserve">page </w:t>
             </w:r>
-            <w:commentRangeStart w:id="31"/>
             <w:commentRangeStart w:id="32"/>
+            <w:commentRangeStart w:id="33"/>
             <w:r>
               <w:t>14</w:t>
-            </w:r>
-            <w:commentRangeEnd w:id="31"/>
-            <w:r>
-              <w:rPr>
-                <w:rStyle w:val="CommentReference"/>
-              </w:rPr>
-              <w:commentReference w:id="31"/>
             </w:r>
             <w:commentRangeEnd w:id="32"/>
             <w:r>
@@ -10505,6 +10303,13 @@
               </w:rPr>
               <w:commentReference w:id="32"/>
             </w:r>
+            <w:commentRangeEnd w:id="33"/>
+            <w:r>
+              <w:rPr>
+                <w:rStyle w:val="CommentReference"/>
+              </w:rPr>
+              <w:commentReference w:id="33"/>
+            </w:r>
             <w:r>
               <w:t>)</w:t>
             </w:r>
@@ -10514,7 +10319,7 @@
       <w:tr>
         <w:tc>
           <w:tcPr>
-            <w:tcW w:w="1243" w:type="dxa"/>
+            <w:tcW w:w="1242" w:type="dxa"/>
             <w:tcBorders>
               <w:top w:val="single" w:sz="4" w:space="0" w:color="000000"/>
               <w:left w:val="single" w:sz="4" w:space="0" w:color="000000"/>
@@ -10576,7 +10381,7 @@
         </w:tc>
         <w:tc>
           <w:tcPr>
-            <w:tcW w:w="4385" w:type="dxa"/>
+            <w:tcW w:w="4386" w:type="dxa"/>
             <w:gridSpan w:val="2"/>
             <w:tcBorders>
               <w:top w:val="single" w:sz="4" w:space="0" w:color="000000"/>
@@ -10620,7 +10425,7 @@
       <w:tr>
         <w:tc>
           <w:tcPr>
-            <w:tcW w:w="1243" w:type="dxa"/>
+            <w:tcW w:w="1242" w:type="dxa"/>
             <w:tcBorders>
               <w:top w:val="single" w:sz="4" w:space="0" w:color="000000"/>
               <w:left w:val="single" w:sz="4" w:space="0" w:color="000000"/>
@@ -10682,7 +10487,7 @@
         </w:tc>
         <w:tc>
           <w:tcPr>
-            <w:tcW w:w="4385" w:type="dxa"/>
+            <w:tcW w:w="4386" w:type="dxa"/>
             <w:gridSpan w:val="2"/>
             <w:tcBorders>
               <w:top w:val="single" w:sz="4" w:space="0" w:color="000000"/>
@@ -10705,7 +10510,7 @@
       <w:tr>
         <w:tc>
           <w:tcPr>
-            <w:tcW w:w="1243" w:type="dxa"/>
+            <w:tcW w:w="1242" w:type="dxa"/>
             <w:tcBorders>
               <w:top w:val="single" w:sz="4" w:space="0" w:color="000000"/>
               <w:left w:val="single" w:sz="4" w:space="0" w:color="000000"/>
@@ -10767,7 +10572,7 @@
         </w:tc>
         <w:tc>
           <w:tcPr>
-            <w:tcW w:w="4385" w:type="dxa"/>
+            <w:tcW w:w="4386" w:type="dxa"/>
             <w:gridSpan w:val="2"/>
             <w:tcBorders>
               <w:top w:val="single" w:sz="4" w:space="0" w:color="000000"/>
@@ -10790,7 +10595,7 @@
       <w:tr>
         <w:tc>
           <w:tcPr>
-            <w:tcW w:w="1243" w:type="dxa"/>
+            <w:tcW w:w="1242" w:type="dxa"/>
             <w:tcBorders>
               <w:top w:val="single" w:sz="4" w:space="0" w:color="000000"/>
               <w:left w:val="single" w:sz="4" w:space="0" w:color="000000"/>
@@ -10852,7 +10657,7 @@
         </w:tc>
         <w:tc>
           <w:tcPr>
-            <w:tcW w:w="4385" w:type="dxa"/>
+            <w:tcW w:w="4386" w:type="dxa"/>
             <w:gridSpan w:val="2"/>
             <w:tcBorders>
               <w:top w:val="single" w:sz="4" w:space="0" w:color="000000"/>
@@ -11046,7 +10851,7 @@
       <w:tr>
         <w:tc>
           <w:tcPr>
-            <w:tcW w:w="1243" w:type="dxa"/>
+            <w:tcW w:w="1242" w:type="dxa"/>
             <w:tcBorders>
               <w:top w:val="single" w:sz="4" w:space="0" w:color="000000"/>
               <w:left w:val="single" w:sz="4" w:space="0" w:color="000000"/>
@@ -11108,7 +10913,7 @@
         </w:tc>
         <w:tc>
           <w:tcPr>
-            <w:tcW w:w="4385" w:type="dxa"/>
+            <w:tcW w:w="4386" w:type="dxa"/>
             <w:gridSpan w:val="2"/>
             <w:tcBorders>
               <w:top w:val="single" w:sz="4" w:space="0" w:color="000000"/>
@@ -11131,7 +10936,7 @@
       <w:tr>
         <w:tc>
           <w:tcPr>
-            <w:tcW w:w="1243" w:type="dxa"/>
+            <w:tcW w:w="1242" w:type="dxa"/>
             <w:tcBorders>
               <w:top w:val="single" w:sz="4" w:space="0" w:color="000000"/>
               <w:left w:val="single" w:sz="4" w:space="0" w:color="000000"/>
@@ -11193,7 +10998,7 @@
         </w:tc>
         <w:tc>
           <w:tcPr>
-            <w:tcW w:w="4385" w:type="dxa"/>
+            <w:tcW w:w="4386" w:type="dxa"/>
             <w:gridSpan w:val="2"/>
             <w:tcBorders>
               <w:top w:val="single" w:sz="4" w:space="0" w:color="000000"/>
@@ -11216,7 +11021,7 @@
       <w:tr>
         <w:tc>
           <w:tcPr>
-            <w:tcW w:w="1254" w:type="dxa"/>
+            <w:tcW w:w="1253" w:type="dxa"/>
             <w:gridSpan w:val="2"/>
             <w:tcBorders>
               <w:top w:val="single" w:sz="4" w:space="0" w:color="000000"/>
@@ -11278,7 +11083,7 @@
         </w:tc>
         <w:tc>
           <w:tcPr>
-            <w:tcW w:w="4385" w:type="dxa"/>
+            <w:tcW w:w="4386" w:type="dxa"/>
             <w:gridSpan w:val="2"/>
             <w:tcBorders>
               <w:top w:val="single" w:sz="4" w:space="0" w:color="000000"/>
@@ -11301,7 +11106,7 @@
       <w:tr>
         <w:tc>
           <w:tcPr>
-            <w:tcW w:w="1254" w:type="dxa"/>
+            <w:tcW w:w="1253" w:type="dxa"/>
             <w:gridSpan w:val="2"/>
             <w:tcBorders>
               <w:top w:val="single" w:sz="4" w:space="0" w:color="000000"/>
@@ -11363,7 +11168,7 @@
         </w:tc>
         <w:tc>
           <w:tcPr>
-            <w:tcW w:w="4385" w:type="dxa"/>
+            <w:tcW w:w="4386" w:type="dxa"/>
             <w:gridSpan w:val="2"/>
             <w:tcBorders>
               <w:top w:val="single" w:sz="4" w:space="0" w:color="000000"/>
@@ -11386,7 +11191,7 @@
       <w:tr>
         <w:tc>
           <w:tcPr>
-            <w:tcW w:w="1254" w:type="dxa"/>
+            <w:tcW w:w="1253" w:type="dxa"/>
             <w:gridSpan w:val="2"/>
             <w:tcBorders>
               <w:top w:val="single" w:sz="4" w:space="0" w:color="000000"/>
@@ -11448,7 +11253,7 @@
         </w:tc>
         <w:tc>
           <w:tcPr>
-            <w:tcW w:w="4385" w:type="dxa"/>
+            <w:tcW w:w="4386" w:type="dxa"/>
             <w:gridSpan w:val="2"/>
             <w:tcBorders>
               <w:top w:val="single" w:sz="4" w:space="0" w:color="000000"/>
@@ -11479,7 +11284,7 @@
       <w:tr>
         <w:tc>
           <w:tcPr>
-            <w:tcW w:w="1254" w:type="dxa"/>
+            <w:tcW w:w="1253" w:type="dxa"/>
             <w:gridSpan w:val="2"/>
             <w:tcBorders>
               <w:top w:val="single" w:sz="4" w:space="0" w:color="000000"/>
@@ -11541,7 +11346,7 @@
         </w:tc>
         <w:tc>
           <w:tcPr>
-            <w:tcW w:w="4385" w:type="dxa"/>
+            <w:tcW w:w="4386" w:type="dxa"/>
             <w:gridSpan w:val="2"/>
             <w:tcBorders>
               <w:top w:val="single" w:sz="4" w:space="0" w:color="000000"/>
@@ -11564,7 +11369,7 @@
       <w:tr>
         <w:tc>
           <w:tcPr>
-            <w:tcW w:w="1254" w:type="dxa"/>
+            <w:tcW w:w="1253" w:type="dxa"/>
             <w:gridSpan w:val="2"/>
             <w:tcBorders>
               <w:top w:val="single" w:sz="4" w:space="0" w:color="000000"/>
@@ -11626,7 +11431,7 @@
         </w:tc>
         <w:tc>
           <w:tcPr>
-            <w:tcW w:w="4385" w:type="dxa"/>
+            <w:tcW w:w="4386" w:type="dxa"/>
             <w:gridSpan w:val="2"/>
             <w:tcBorders>
               <w:top w:val="single" w:sz="4" w:space="0" w:color="000000"/>
@@ -11649,7 +11454,7 @@
       <w:tr>
         <w:tc>
           <w:tcPr>
-            <w:tcW w:w="1243" w:type="dxa"/>
+            <w:tcW w:w="1242" w:type="dxa"/>
             <w:tcBorders>
               <w:top w:val="single" w:sz="4" w:space="0" w:color="000000"/>
               <w:left w:val="single" w:sz="4" w:space="0" w:color="000000"/>
@@ -11663,7 +11468,6 @@
               <w:spacing w:after="0" w:line="240" w:lineRule="auto"/>
             </w:pPr>
             <w:r>
-              <w:lastRenderedPageBreak/>
               <w:t>A00C0008</w:t>
             </w:r>
           </w:p>
@@ -11712,7 +11516,7 @@
         </w:tc>
         <w:tc>
           <w:tcPr>
-            <w:tcW w:w="4385" w:type="dxa"/>
+            <w:tcW w:w="4386" w:type="dxa"/>
             <w:gridSpan w:val="2"/>
             <w:tcBorders>
               <w:top w:val="single" w:sz="4" w:space="0" w:color="000000"/>
@@ -11727,7 +11531,11 @@
               <w:spacing w:after="0"/>
             </w:pPr>
             <w:r>
-              <w:t>There are 16 input serial links, 4 per FEMB. The link_mask bits, when set to 1, are telling firmware that the corresponding serial link is not working. These bits are also passed in the DAQ data header, so the unpacker knows which data to ignore. The bit assignment is shown below:</w:t>
+              <w:t xml:space="preserve">There are 16 input serial links, 4 per FEMB. The link_mask bits, when set to 1, are telling </w:t>
+            </w:r>
+            <w:r>
+              <w:lastRenderedPageBreak/>
+              <w:t>firmware that the corresponding serial link is not working. These bits are also passed in the DAQ data header, so the unpacker knows which data to ignore. The bit assignment is shown below:</w:t>
             </w:r>
           </w:p>
           <w:p>
@@ -12929,7 +12737,7 @@
       <w:tr>
         <w:tc>
           <w:tcPr>
-            <w:tcW w:w="1243" w:type="dxa"/>
+            <w:tcW w:w="1242" w:type="dxa"/>
             <w:tcBorders>
               <w:top w:val="single" w:sz="4" w:space="0" w:color="000000"/>
               <w:left w:val="single" w:sz="4" w:space="0" w:color="000000"/>
@@ -12941,14 +12749,9 @@
           <w:p>
             <w:pPr>
               <w:spacing w:after="0" w:line="240" w:lineRule="auto"/>
-              <w:rPr>
-                <w:strike/>
-              </w:rPr>
-            </w:pPr>
-            <w:r>
-              <w:rPr>
-                <w:strike/>
-              </w:rPr>
+            </w:pPr>
+            <w:r>
+              <w:lastRenderedPageBreak/>
               <w:t>A00C000C</w:t>
             </w:r>
           </w:p>
@@ -12968,15 +12771,9 @@
           <w:p>
             <w:pPr>
               <w:spacing w:after="0" w:line="240" w:lineRule="auto"/>
-              <w:rPr>
-                <w:strike/>
-              </w:rPr>
-            </w:pPr>
-            <w:r>
-              <w:rPr>
-                <w:strike/>
-              </w:rPr>
-              <w:t>0</w:t>
+            </w:pPr>
+            <w:r>
+              <w:t>1</w:t>
             </w:r>
           </w:p>
         </w:tc>
@@ -12995,21 +12792,15 @@
           <w:p>
             <w:pPr>
               <w:spacing w:after="0" w:line="240" w:lineRule="auto"/>
-              <w:rPr>
-                <w:strike/>
-              </w:rPr>
-            </w:pPr>
-            <w:r>
-              <w:rPr>
-                <w:strike/>
-              </w:rPr>
-              <w:t>ts_edge_sel</w:t>
-            </w:r>
-          </w:p>
-        </w:tc>
-        <w:tc>
-          <w:tcPr>
-            <w:tcW w:w="4385" w:type="dxa"/>
+            </w:pPr>
+            <w:r>
+              <w:t>fake_time_stamp_en</w:t>
+            </w:r>
+          </w:p>
+        </w:tc>
+        <w:tc>
+          <w:tcPr>
+            <w:tcW w:w="4386" w:type="dxa"/>
             <w:gridSpan w:val="2"/>
             <w:tcBorders>
               <w:top w:val="single" w:sz="4" w:space="0" w:color="000000"/>
@@ -13022,15 +12813,9 @@
           <w:p>
             <w:pPr>
               <w:spacing w:after="0" w:line="240" w:lineRule="auto"/>
-              <w:rPr>
-                <w:strike/>
-              </w:rPr>
-            </w:pPr>
-            <w:r>
-              <w:rPr>
-                <w:strike/>
-              </w:rPr>
-              <w:t>Timing endpoint clock edge selector</w:t>
+            </w:pPr>
+            <w:r>
+              <w:t>Enable fake time stamp. Fake time stamp is generated by a local firmware counter and replaces the timing endpoint time stamp.</w:t>
             </w:r>
           </w:p>
         </w:tc>
@@ -13038,7 +12823,7 @@
       <w:tr>
         <w:tc>
           <w:tcPr>
-            <w:tcW w:w="1243" w:type="dxa"/>
+            <w:tcW w:w="1242" w:type="dxa"/>
             <w:tcBorders>
               <w:top w:val="single" w:sz="4" w:space="0" w:color="000000"/>
               <w:left w:val="single" w:sz="4" w:space="0" w:color="000000"/>
@@ -13073,7 +12858,7 @@
               <w:spacing w:after="0" w:line="240" w:lineRule="auto"/>
             </w:pPr>
             <w:r>
-              <w:t>1</w:t>
+              <w:t>2</w:t>
             </w:r>
           </w:p>
         </w:tc>
@@ -13094,13 +12879,13 @@
               <w:spacing w:after="0" w:line="240" w:lineRule="auto"/>
             </w:pPr>
             <w:r>
-              <w:t>fake_time_stamp_en</w:t>
-            </w:r>
-          </w:p>
-        </w:tc>
-        <w:tc>
-          <w:tcPr>
-            <w:tcW w:w="4385" w:type="dxa"/>
+              <w:t>cmd_stamp_sync_en</w:t>
+            </w:r>
+          </w:p>
+        </w:tc>
+        <w:tc>
+          <w:tcPr>
+            <w:tcW w:w="4386" w:type="dxa"/>
             <w:gridSpan w:val="2"/>
             <w:tcBorders>
               <w:top w:val="single" w:sz="4" w:space="0" w:color="000000"/>
@@ -13115,7 +12900,7 @@
               <w:spacing w:after="0" w:line="240" w:lineRule="auto"/>
             </w:pPr>
             <w:r>
-              <w:t>Enable fake time stamp. Fake time stamp is generated by a local firmware counter and replaces the timing endpoint time stamp.</w:t>
+              <w:t>Enable issuing SYNC FAST command when bits [14:0] of the DTS time stamp match cmd_stamp_sync register value</w:t>
             </w:r>
           </w:p>
         </w:tc>
@@ -13123,7 +12908,7 @@
       <w:tr>
         <w:tc>
           <w:tcPr>
-            <w:tcW w:w="1243" w:type="dxa"/>
+            <w:tcW w:w="1242" w:type="dxa"/>
             <w:tcBorders>
               <w:top w:val="single" w:sz="4" w:space="0" w:color="000000"/>
               <w:left w:val="single" w:sz="4" w:space="0" w:color="000000"/>
@@ -13158,7 +12943,7 @@
               <w:spacing w:after="0" w:line="240" w:lineRule="auto"/>
             </w:pPr>
             <w:r>
-              <w:t>2</w:t>
+              <w:t>3</w:t>
             </w:r>
           </w:p>
         </w:tc>
@@ -13179,13 +12964,13 @@
               <w:spacing w:after="0" w:line="240" w:lineRule="auto"/>
             </w:pPr>
             <w:r>
-              <w:t>cmd_stamp_sync_en</w:t>
-            </w:r>
-          </w:p>
-        </w:tc>
-        <w:tc>
-          <w:tcPr>
-            <w:tcW w:w="4385" w:type="dxa"/>
+              <w:t>align_en</w:t>
+            </w:r>
+          </w:p>
+        </w:tc>
+        <w:tc>
+          <w:tcPr>
+            <w:tcW w:w="4386" w:type="dxa"/>
             <w:gridSpan w:val="2"/>
             <w:tcBorders>
               <w:top w:val="single" w:sz="4" w:space="0" w:color="000000"/>
@@ -13200,7 +12985,7 @@
               <w:spacing w:after="0" w:line="240" w:lineRule="auto"/>
             </w:pPr>
             <w:r>
-              <w:t>Enable issuing SYNC FAST command when bits [14:0] of the DTS time stamp match cmd_stamp_sync register value</w:t>
+              <w:t>Enable automatic alignment of the COLDATA data to the DTS time stamp</w:t>
             </w:r>
           </w:p>
         </w:tc>
@@ -13208,7 +12993,7 @@
       <w:tr>
         <w:tc>
           <w:tcPr>
-            <w:tcW w:w="1243" w:type="dxa"/>
+            <w:tcW w:w="1242" w:type="dxa"/>
             <w:tcBorders>
               <w:top w:val="single" w:sz="4" w:space="0" w:color="000000"/>
               <w:left w:val="single" w:sz="4" w:space="0" w:color="000000"/>
@@ -13243,7 +13028,7 @@
               <w:spacing w:after="0" w:line="240" w:lineRule="auto"/>
             </w:pPr>
             <w:r>
-              <w:t>3</w:t>
+              <w:t>15:8</w:t>
             </w:r>
           </w:p>
         </w:tc>
@@ -13264,13 +13049,13 @@
               <w:spacing w:after="0" w:line="240" w:lineRule="auto"/>
             </w:pPr>
             <w:r>
-              <w:t>align_en</w:t>
-            </w:r>
-          </w:p>
-        </w:tc>
-        <w:tc>
-          <w:tcPr>
-            <w:tcW w:w="4385" w:type="dxa"/>
+              <w:t>dts_time_delay</w:t>
+            </w:r>
+          </w:p>
+        </w:tc>
+        <w:tc>
+          <w:tcPr>
+            <w:tcW w:w="4386" w:type="dxa"/>
             <w:gridSpan w:val="2"/>
             <w:tcBorders>
               <w:top w:val="single" w:sz="4" w:space="0" w:color="000000"/>
@@ -13285,7 +13070,7 @@
               <w:spacing w:after="0" w:line="240" w:lineRule="auto"/>
             </w:pPr>
             <w:r>
-              <w:t>Enable automatic alignment of the COLDATA data to the DTS time stamp</w:t>
+              <w:t>DTS time stamp delay. This delay is measured in 8 ns units. It should be longer than maximum COLDATA RX link latency (see RXL parameter).</w:t>
             </w:r>
           </w:p>
         </w:tc>
@@ -13293,7 +13078,7 @@
       <w:tr>
         <w:tc>
           <w:tcPr>
-            <w:tcW w:w="1243" w:type="dxa"/>
+            <w:tcW w:w="1242" w:type="dxa"/>
             <w:tcBorders>
               <w:top w:val="single" w:sz="4" w:space="0" w:color="000000"/>
               <w:left w:val="single" w:sz="4" w:space="0" w:color="000000"/>
@@ -13328,7 +13113,7 @@
               <w:spacing w:after="0" w:line="240" w:lineRule="auto"/>
             </w:pPr>
             <w:r>
-              <w:t>15:8</w:t>
+              <w:t>30:16</w:t>
             </w:r>
           </w:p>
         </w:tc>
@@ -13349,13 +13134,13 @@
               <w:spacing w:after="0" w:line="240" w:lineRule="auto"/>
             </w:pPr>
             <w:r>
-              <w:t>dts_time_delay</w:t>
-            </w:r>
-          </w:p>
-        </w:tc>
-        <w:tc>
-          <w:tcPr>
-            <w:tcW w:w="4385" w:type="dxa"/>
+              <w:t>cmd_stamp_sync</w:t>
+            </w:r>
+          </w:p>
+        </w:tc>
+        <w:tc>
+          <w:tcPr>
+            <w:tcW w:w="4386" w:type="dxa"/>
             <w:gridSpan w:val="2"/>
             <w:tcBorders>
               <w:top w:val="single" w:sz="4" w:space="0" w:color="000000"/>
@@ -13370,7 +13155,7 @@
               <w:spacing w:after="0" w:line="240" w:lineRule="auto"/>
             </w:pPr>
             <w:r>
-              <w:t>DTS time stamp delay. This delay is measured in 8 ns units. It should be longer than maximum COLDATA RX link latency (see RXL parameter).</w:t>
+              <w:t>If cmd_stamp_sync_en == 1, the SYNC FAST command will be issued when bits [14:0] of the DTS time stamp match cmd_stamp_sync register value</w:t>
             </w:r>
           </w:p>
         </w:tc>
@@ -13378,92 +13163,7 @@
       <w:tr>
         <w:tc>
           <w:tcPr>
-            <w:tcW w:w="1243" w:type="dxa"/>
-            <w:tcBorders>
-              <w:top w:val="single" w:sz="4" w:space="0" w:color="000000"/>
-              <w:left w:val="single" w:sz="4" w:space="0" w:color="000000"/>
-              <w:bottom w:val="single" w:sz="4" w:space="0" w:color="000000"/>
-              <w:right w:val="single" w:sz="4" w:space="0" w:color="000000"/>
-            </w:tcBorders>
-            <w:shd w:val="clear" w:color="auto" w:fill="auto"/>
-          </w:tcPr>
-          <w:p>
-            <w:pPr>
-              <w:spacing w:after="0" w:line="240" w:lineRule="auto"/>
-            </w:pPr>
-            <w:r>
-              <w:t>A00C000C</w:t>
-            </w:r>
-          </w:p>
-        </w:tc>
-        <w:tc>
-          <w:tcPr>
-            <w:tcW w:w="917" w:type="dxa"/>
-            <w:gridSpan w:val="2"/>
-            <w:tcBorders>
-              <w:top w:val="single" w:sz="4" w:space="0" w:color="000000"/>
-              <w:left w:val="single" w:sz="4" w:space="0" w:color="000000"/>
-              <w:bottom w:val="single" w:sz="4" w:space="0" w:color="000000"/>
-              <w:right w:val="single" w:sz="4" w:space="0" w:color="000000"/>
-            </w:tcBorders>
-            <w:shd w:val="clear" w:color="auto" w:fill="auto"/>
-          </w:tcPr>
-          <w:p>
-            <w:pPr>
-              <w:spacing w:after="0" w:line="240" w:lineRule="auto"/>
-            </w:pPr>
-            <w:r>
-              <w:t>30:16</w:t>
-            </w:r>
-          </w:p>
-        </w:tc>
-        <w:tc>
-          <w:tcPr>
-            <w:tcW w:w="2823" w:type="dxa"/>
-            <w:gridSpan w:val="2"/>
-            <w:tcBorders>
-              <w:top w:val="single" w:sz="4" w:space="0" w:color="000000"/>
-              <w:left w:val="single" w:sz="4" w:space="0" w:color="000000"/>
-              <w:bottom w:val="single" w:sz="4" w:space="0" w:color="000000"/>
-              <w:right w:val="single" w:sz="4" w:space="0" w:color="000000"/>
-            </w:tcBorders>
-            <w:shd w:val="clear" w:color="auto" w:fill="auto"/>
-          </w:tcPr>
-          <w:p>
-            <w:pPr>
-              <w:spacing w:after="0" w:line="240" w:lineRule="auto"/>
-            </w:pPr>
-            <w:r>
-              <w:t>cmd_stamp_sync</w:t>
-            </w:r>
-          </w:p>
-        </w:tc>
-        <w:tc>
-          <w:tcPr>
-            <w:tcW w:w="4385" w:type="dxa"/>
-            <w:gridSpan w:val="2"/>
-            <w:tcBorders>
-              <w:top w:val="single" w:sz="4" w:space="0" w:color="000000"/>
-              <w:left w:val="single" w:sz="4" w:space="0" w:color="000000"/>
-              <w:bottom w:val="single" w:sz="4" w:space="0" w:color="000000"/>
-              <w:right w:val="single" w:sz="4" w:space="0" w:color="000000"/>
-            </w:tcBorders>
-            <w:shd w:val="clear" w:color="auto" w:fill="auto"/>
-          </w:tcPr>
-          <w:p>
-            <w:pPr>
-              <w:spacing w:after="0" w:line="240" w:lineRule="auto"/>
-            </w:pPr>
-            <w:r>
-              <w:t>If cmd_stamp_sync_en == 1, the SYNC FAST command will be issued when bits [14:0] of the DTS time stamp match cmd_stamp_sync register value</w:t>
-            </w:r>
-          </w:p>
-        </w:tc>
-      </w:tr>
-      <w:tr>
-        <w:tc>
-          <w:tcPr>
-            <w:tcW w:w="1243" w:type="dxa"/>
+            <w:tcW w:w="1242" w:type="dxa"/>
             <w:tcBorders>
               <w:top w:val="single" w:sz="4" w:space="0" w:color="000000"/>
               <w:left w:val="single" w:sz="4" w:space="0" w:color="000000"/>
@@ -13525,7 +13225,7 @@
         </w:tc>
         <w:tc>
           <w:tcPr>
-            <w:tcW w:w="4385" w:type="dxa"/>
+            <w:tcW w:w="4386" w:type="dxa"/>
             <w:gridSpan w:val="2"/>
             <w:tcBorders>
               <w:top w:val="single" w:sz="4" w:space="0" w:color="000000"/>
@@ -13548,7 +13248,7 @@
       <w:tr>
         <w:tc>
           <w:tcPr>
-            <w:tcW w:w="1243" w:type="dxa"/>
+            <w:tcW w:w="1242" w:type="dxa"/>
             <w:tcBorders>
               <w:top w:val="single" w:sz="4" w:space="0" w:color="000000"/>
               <w:left w:val="single" w:sz="4" w:space="0" w:color="000000"/>
@@ -13610,7 +13310,7 @@
         </w:tc>
         <w:tc>
           <w:tcPr>
-            <w:tcW w:w="4385" w:type="dxa"/>
+            <w:tcW w:w="4386" w:type="dxa"/>
             <w:gridSpan w:val="2"/>
             <w:tcBorders>
               <w:top w:val="single" w:sz="4" w:space="0" w:color="000000"/>
@@ -13633,7 +13333,7 @@
       <w:tr>
         <w:tc>
           <w:tcPr>
-            <w:tcW w:w="1243" w:type="dxa"/>
+            <w:tcW w:w="1242" w:type="dxa"/>
             <w:tcBorders>
               <w:top w:val="single" w:sz="4" w:space="0" w:color="000000"/>
               <w:left w:val="single" w:sz="4" w:space="0" w:color="000000"/>
@@ -13695,7 +13395,7 @@
         </w:tc>
         <w:tc>
           <w:tcPr>
-            <w:tcW w:w="4385" w:type="dxa"/>
+            <w:tcW w:w="4386" w:type="dxa"/>
             <w:gridSpan w:val="2"/>
             <w:tcBorders>
               <w:top w:val="single" w:sz="4" w:space="0" w:color="000000"/>
@@ -13718,7 +13418,7 @@
       <w:tr>
         <w:tc>
           <w:tcPr>
-            <w:tcW w:w="1243" w:type="dxa"/>
+            <w:tcW w:w="1242" w:type="dxa"/>
             <w:tcBorders>
               <w:top w:val="single" w:sz="4" w:space="0" w:color="000000"/>
               <w:left w:val="single" w:sz="4" w:space="0" w:color="000000"/>
@@ -13780,7 +13480,7 @@
         </w:tc>
         <w:tc>
           <w:tcPr>
-            <w:tcW w:w="4385" w:type="dxa"/>
+            <w:tcW w:w="4386" w:type="dxa"/>
             <w:gridSpan w:val="2"/>
             <w:tcBorders>
               <w:top w:val="single" w:sz="4" w:space="0" w:color="000000"/>
@@ -13803,7 +13503,7 @@
       <w:tr>
         <w:tc>
           <w:tcPr>
-            <w:tcW w:w="1243" w:type="dxa"/>
+            <w:tcW w:w="1242" w:type="dxa"/>
             <w:tcBorders>
               <w:top w:val="single" w:sz="4" w:space="0" w:color="000000"/>
               <w:left w:val="single" w:sz="4" w:space="0" w:color="000000"/>
@@ -13865,7 +13565,7 @@
         </w:tc>
         <w:tc>
           <w:tcPr>
-            <w:tcW w:w="4385" w:type="dxa"/>
+            <w:tcW w:w="4386" w:type="dxa"/>
             <w:gridSpan w:val="2"/>
             <w:tcBorders>
               <w:top w:val="single" w:sz="4" w:space="0" w:color="000000"/>
@@ -13888,7 +13588,7 @@
       <w:tr>
         <w:tc>
           <w:tcPr>
-            <w:tcW w:w="1243" w:type="dxa"/>
+            <w:tcW w:w="1242" w:type="dxa"/>
             <w:tcBorders>
               <w:top w:val="single" w:sz="4" w:space="0" w:color="000000"/>
               <w:left w:val="single" w:sz="4" w:space="0" w:color="000000"/>
@@ -13950,7 +13650,7 @@
         </w:tc>
         <w:tc>
           <w:tcPr>
-            <w:tcW w:w="4385" w:type="dxa"/>
+            <w:tcW w:w="4386" w:type="dxa"/>
             <w:gridSpan w:val="2"/>
             <w:tcBorders>
               <w:top w:val="single" w:sz="4" w:space="0" w:color="000000"/>
@@ -13973,7 +13673,7 @@
       <w:tr>
         <w:tc>
           <w:tcPr>
-            <w:tcW w:w="1243" w:type="dxa"/>
+            <w:tcW w:w="1242" w:type="dxa"/>
             <w:tcBorders>
               <w:top w:val="single" w:sz="4" w:space="0" w:color="000000"/>
               <w:left w:val="single" w:sz="4" w:space="0" w:color="000000"/>
@@ -14035,7 +13735,7 @@
         </w:tc>
         <w:tc>
           <w:tcPr>
-            <w:tcW w:w="4385" w:type="dxa"/>
+            <w:tcW w:w="4386" w:type="dxa"/>
             <w:gridSpan w:val="2"/>
             <w:tcBorders>
               <w:top w:val="single" w:sz="4" w:space="0" w:color="000000"/>
@@ -14058,7 +13758,7 @@
       <w:tr>
         <w:tc>
           <w:tcPr>
-            <w:tcW w:w="1243" w:type="dxa"/>
+            <w:tcW w:w="1253" w:type="dxa"/>
             <w:gridSpan w:val="2"/>
             <w:tcBorders>
               <w:top w:val="single" w:sz="4" w:space="0" w:color="000000"/>
@@ -14073,7 +13773,6 @@
               <w:spacing w:after="0" w:line="240" w:lineRule="auto"/>
             </w:pPr>
             <w:r>
-              <w:lastRenderedPageBreak/>
               <w:t>A00C0014</w:t>
             </w:r>
           </w:p>
@@ -14122,7 +13821,7 @@
         </w:tc>
         <w:tc>
           <w:tcPr>
-            <w:tcW w:w="4385" w:type="dxa"/>
+            <w:tcW w:w="4375" w:type="dxa"/>
             <w:tcBorders>
               <w:top w:val="single" w:sz="4" w:space="0" w:color="000000"/>
               <w:left w:val="single" w:sz="4" w:space="0" w:color="000000"/>
@@ -14144,7 +13843,7 @@
       <w:tr>
         <w:tc>
           <w:tcPr>
-            <w:tcW w:w="1243" w:type="dxa"/>
+            <w:tcW w:w="1253" w:type="dxa"/>
             <w:gridSpan w:val="2"/>
             <w:tcBorders>
               <w:top w:val="single" w:sz="4" w:space="0" w:color="000000"/>
@@ -14207,7 +13906,7 @@
         </w:tc>
         <w:tc>
           <w:tcPr>
-            <w:tcW w:w="4385" w:type="dxa"/>
+            <w:tcW w:w="4375" w:type="dxa"/>
             <w:tcBorders>
               <w:top w:val="single" w:sz="4" w:space="0" w:color="000000"/>
               <w:left w:val="single" w:sz="4" w:space="0" w:color="000000"/>
@@ -14229,7 +13928,7 @@
       <w:tr>
         <w:tc>
           <w:tcPr>
-            <w:tcW w:w="1243" w:type="dxa"/>
+            <w:tcW w:w="1253" w:type="dxa"/>
             <w:gridSpan w:val="2"/>
             <w:tcBorders>
               <w:top w:val="single" w:sz="4" w:space="0" w:color="000000"/>
@@ -14292,7 +13991,7 @@
         </w:tc>
         <w:tc>
           <w:tcPr>
-            <w:tcW w:w="4385" w:type="dxa"/>
+            <w:tcW w:w="4375" w:type="dxa"/>
             <w:tcBorders>
               <w:top w:val="single" w:sz="4" w:space="0" w:color="000000"/>
               <w:left w:val="single" w:sz="4" w:space="0" w:color="000000"/>
@@ -14314,7 +14013,7 @@
       <w:tr>
         <w:tc>
           <w:tcPr>
-            <w:tcW w:w="1243" w:type="dxa"/>
+            <w:tcW w:w="1253" w:type="dxa"/>
             <w:gridSpan w:val="2"/>
             <w:tcBorders>
               <w:top w:val="single" w:sz="4" w:space="0" w:color="000000"/>
@@ -14329,6 +14028,7 @@
               <w:spacing w:after="0" w:line="240" w:lineRule="auto"/>
             </w:pPr>
             <w:r>
+              <w:lastRenderedPageBreak/>
               <w:t>A00C0014</w:t>
             </w:r>
           </w:p>
@@ -14377,7 +14077,7 @@
         </w:tc>
         <w:tc>
           <w:tcPr>
-            <w:tcW w:w="4385" w:type="dxa"/>
+            <w:tcW w:w="4375" w:type="dxa"/>
             <w:tcBorders>
               <w:top w:val="single" w:sz="4" w:space="0" w:color="000000"/>
               <w:left w:val="single" w:sz="4" w:space="0" w:color="000000"/>
@@ -14399,7 +14099,7 @@
       <w:tr>
         <w:tc>
           <w:tcPr>
-            <w:tcW w:w="1243" w:type="dxa"/>
+            <w:tcW w:w="1253" w:type="dxa"/>
             <w:gridSpan w:val="2"/>
             <w:tcBorders>
               <w:top w:val="single" w:sz="4" w:space="0" w:color="000000"/>
@@ -14462,7 +14162,7 @@
         </w:tc>
         <w:tc>
           <w:tcPr>
-            <w:tcW w:w="4385" w:type="dxa"/>
+            <w:tcW w:w="4375" w:type="dxa"/>
             <w:tcBorders>
               <w:top w:val="single" w:sz="4" w:space="0" w:color="000000"/>
               <w:left w:val="single" w:sz="4" w:space="0" w:color="000000"/>
@@ -14484,7 +14184,7 @@
       <w:tr>
         <w:tc>
           <w:tcPr>
-            <w:tcW w:w="1243" w:type="dxa"/>
+            <w:tcW w:w="1253" w:type="dxa"/>
             <w:gridSpan w:val="2"/>
             <w:tcBorders>
               <w:top w:val="single" w:sz="4" w:space="0" w:color="000000"/>
@@ -14547,7 +14247,7 @@
         </w:tc>
         <w:tc>
           <w:tcPr>
-            <w:tcW w:w="4385" w:type="dxa"/>
+            <w:tcW w:w="4375" w:type="dxa"/>
             <w:tcBorders>
               <w:top w:val="single" w:sz="4" w:space="0" w:color="000000"/>
               <w:left w:val="single" w:sz="4" w:space="0" w:color="000000"/>
@@ -14569,7 +14269,7 @@
       <w:tr>
         <w:tc>
           <w:tcPr>
-            <w:tcW w:w="1243" w:type="dxa"/>
+            <w:tcW w:w="1253" w:type="dxa"/>
             <w:gridSpan w:val="2"/>
             <w:tcBorders>
               <w:top w:val="single" w:sz="4" w:space="0" w:color="000000"/>
@@ -14632,7 +14332,7 @@
         </w:tc>
         <w:tc>
           <w:tcPr>
-            <w:tcW w:w="4385" w:type="dxa"/>
+            <w:tcW w:w="4375" w:type="dxa"/>
             <w:tcBorders>
               <w:top w:val="single" w:sz="4" w:space="0" w:color="000000"/>
               <w:left w:val="single" w:sz="4" w:space="0" w:color="000000"/>
@@ -14654,7 +14354,7 @@
       <w:tr>
         <w:tc>
           <w:tcPr>
-            <w:tcW w:w="1243" w:type="dxa"/>
+            <w:tcW w:w="1242" w:type="dxa"/>
             <w:tcBorders>
               <w:top w:val="single" w:sz="4" w:space="0" w:color="000000"/>
               <w:left w:val="single" w:sz="4" w:space="0" w:color="000000"/>
@@ -14716,7 +14416,7 @@
         </w:tc>
         <w:tc>
           <w:tcPr>
-            <w:tcW w:w="4385" w:type="dxa"/>
+            <w:tcW w:w="4386" w:type="dxa"/>
             <w:gridSpan w:val="2"/>
             <w:tcBorders>
               <w:top w:val="single" w:sz="4" w:space="0" w:color="000000"/>
@@ -14739,7 +14439,7 @@
       <w:tr>
         <w:tc>
           <w:tcPr>
-            <w:tcW w:w="1243" w:type="dxa"/>
+            <w:tcW w:w="1242" w:type="dxa"/>
             <w:tcBorders>
               <w:top w:val="single" w:sz="4" w:space="0" w:color="000000"/>
               <w:left w:val="single" w:sz="4" w:space="0" w:color="000000"/>
@@ -14801,7 +14501,7 @@
         </w:tc>
         <w:tc>
           <w:tcPr>
-            <w:tcW w:w="4385" w:type="dxa"/>
+            <w:tcW w:w="4386" w:type="dxa"/>
             <w:gridSpan w:val="2"/>
             <w:tcBorders>
               <w:top w:val="single" w:sz="4" w:space="0" w:color="000000"/>
@@ -14824,7 +14524,7 @@
       <w:tr>
         <w:tc>
           <w:tcPr>
-            <w:tcW w:w="1243" w:type="dxa"/>
+            <w:tcW w:w="1242" w:type="dxa"/>
             <w:tcBorders>
               <w:top w:val="single" w:sz="4" w:space="0" w:color="000000"/>
               <w:left w:val="single" w:sz="4" w:space="0" w:color="000000"/>
@@ -14886,7 +14586,7 @@
         </w:tc>
         <w:tc>
           <w:tcPr>
-            <w:tcW w:w="4385" w:type="dxa"/>
+            <w:tcW w:w="4386" w:type="dxa"/>
             <w:gridSpan w:val="2"/>
             <w:tcBorders>
               <w:top w:val="single" w:sz="4" w:space="0" w:color="000000"/>
@@ -14909,7 +14609,7 @@
       <w:tr>
         <w:tc>
           <w:tcPr>
-            <w:tcW w:w="1243" w:type="dxa"/>
+            <w:tcW w:w="1242" w:type="dxa"/>
             <w:tcBorders>
               <w:top w:val="single" w:sz="4" w:space="0" w:color="000000"/>
               <w:left w:val="single" w:sz="4" w:space="0" w:color="000000"/>
@@ -14971,7 +14671,7 @@
         </w:tc>
         <w:tc>
           <w:tcPr>
-            <w:tcW w:w="4385" w:type="dxa"/>
+            <w:tcW w:w="4386" w:type="dxa"/>
             <w:gridSpan w:val="2"/>
             <w:tcBorders>
               <w:top w:val="single" w:sz="4" w:space="0" w:color="000000"/>
@@ -14994,7 +14694,7 @@
       <w:tr>
         <w:tc>
           <w:tcPr>
-            <w:tcW w:w="1243" w:type="dxa"/>
+            <w:tcW w:w="1242" w:type="dxa"/>
             <w:tcBorders>
               <w:top w:val="single" w:sz="4" w:space="0" w:color="000000"/>
               <w:left w:val="single" w:sz="4" w:space="0" w:color="000000"/>
@@ -15056,7 +14756,7 @@
         </w:tc>
         <w:tc>
           <w:tcPr>
-            <w:tcW w:w="4385" w:type="dxa"/>
+            <w:tcW w:w="4386" w:type="dxa"/>
             <w:gridSpan w:val="2"/>
             <w:tcBorders>
               <w:top w:val="single" w:sz="4" w:space="0" w:color="000000"/>
@@ -15079,7 +14779,7 @@
       <w:tr>
         <w:tc>
           <w:tcPr>
-            <w:tcW w:w="1243" w:type="dxa"/>
+            <w:tcW w:w="1242" w:type="dxa"/>
             <w:tcBorders>
               <w:top w:val="single" w:sz="4" w:space="0" w:color="000000"/>
               <w:left w:val="single" w:sz="4" w:space="0" w:color="000000"/>
@@ -15141,7 +14841,7 @@
         </w:tc>
         <w:tc>
           <w:tcPr>
-            <w:tcW w:w="4385" w:type="dxa"/>
+            <w:tcW w:w="4386" w:type="dxa"/>
             <w:gridSpan w:val="2"/>
             <w:tcBorders>
               <w:top w:val="single" w:sz="4" w:space="0" w:color="000000"/>
@@ -15164,7 +14864,7 @@
       <w:tr>
         <w:tc>
           <w:tcPr>
-            <w:tcW w:w="1243" w:type="dxa"/>
+            <w:tcW w:w="1242" w:type="dxa"/>
             <w:tcBorders>
               <w:top w:val="single" w:sz="4" w:space="0" w:color="000000"/>
               <w:left w:val="single" w:sz="4" w:space="0" w:color="000000"/>
@@ -15226,7 +14926,7 @@
         </w:tc>
         <w:tc>
           <w:tcPr>
-            <w:tcW w:w="4385" w:type="dxa"/>
+            <w:tcW w:w="4386" w:type="dxa"/>
             <w:gridSpan w:val="2"/>
             <w:tcBorders>
               <w:top w:val="single" w:sz="4" w:space="0" w:color="000000"/>
@@ -15249,7 +14949,7 @@
       <w:tr>
         <w:tc>
           <w:tcPr>
-            <w:tcW w:w="1243" w:type="dxa"/>
+            <w:tcW w:w="1242" w:type="dxa"/>
             <w:tcBorders>
               <w:top w:val="single" w:sz="4" w:space="0" w:color="000000"/>
               <w:left w:val="single" w:sz="4" w:space="0" w:color="000000"/>
@@ -15311,7 +15011,7 @@
         </w:tc>
         <w:tc>
           <w:tcPr>
-            <w:tcW w:w="4385" w:type="dxa"/>
+            <w:tcW w:w="4386" w:type="dxa"/>
             <w:gridSpan w:val="2"/>
             <w:tcBorders>
               <w:top w:val="single" w:sz="4" w:space="0" w:color="000000"/>
@@ -15334,7 +15034,7 @@
       <w:tr>
         <w:tc>
           <w:tcPr>
-            <w:tcW w:w="1243" w:type="dxa"/>
+            <w:tcW w:w="1242" w:type="dxa"/>
             <w:tcBorders>
               <w:top w:val="single" w:sz="4" w:space="0" w:color="000000"/>
               <w:left w:val="single" w:sz="4" w:space="0" w:color="000000"/>
@@ -15396,7 +15096,7 @@
         </w:tc>
         <w:tc>
           <w:tcPr>
-            <w:tcW w:w="4385" w:type="dxa"/>
+            <w:tcW w:w="4386" w:type="dxa"/>
             <w:gridSpan w:val="2"/>
             <w:tcBorders>
               <w:top w:val="single" w:sz="4" w:space="0" w:color="000000"/>
@@ -15419,7 +15119,7 @@
       <w:tr>
         <w:tc>
           <w:tcPr>
-            <w:tcW w:w="1243" w:type="dxa"/>
+            <w:tcW w:w="1242" w:type="dxa"/>
             <w:tcBorders>
               <w:left w:val="single" w:sz="4" w:space="0" w:color="000000"/>
               <w:bottom w:val="single" w:sz="4" w:space="0" w:color="000000"/>
@@ -15478,7 +15178,7 @@
         </w:tc>
         <w:tc>
           <w:tcPr>
-            <w:tcW w:w="4385" w:type="dxa"/>
+            <w:tcW w:w="4386" w:type="dxa"/>
             <w:gridSpan w:val="2"/>
             <w:tcBorders>
               <w:left w:val="single" w:sz="4" w:space="0" w:color="000000"/>
@@ -15503,7 +15203,7 @@
       <w:tr>
         <w:tc>
           <w:tcPr>
-            <w:tcW w:w="1243" w:type="dxa"/>
+            <w:tcW w:w="1242" w:type="dxa"/>
             <w:tcBorders>
               <w:left w:val="single" w:sz="4" w:space="0" w:color="000000"/>
               <w:bottom w:val="single" w:sz="4" w:space="0" w:color="000000"/>
@@ -15562,7 +15262,7 @@
         </w:tc>
         <w:tc>
           <w:tcPr>
-            <w:tcW w:w="4385" w:type="dxa"/>
+            <w:tcW w:w="4386" w:type="dxa"/>
             <w:gridSpan w:val="2"/>
             <w:tcBorders>
               <w:left w:val="single" w:sz="4" w:space="0" w:color="000000"/>
@@ -15587,7 +15287,7 @@
       <w:tr>
         <w:tc>
           <w:tcPr>
-            <w:tcW w:w="1243" w:type="dxa"/>
+            <w:tcW w:w="1242" w:type="dxa"/>
             <w:tcBorders>
               <w:left w:val="single" w:sz="4" w:space="0" w:color="000000"/>
               <w:bottom w:val="single" w:sz="4" w:space="0" w:color="000000"/>
@@ -15646,7 +15346,7 @@
         </w:tc>
         <w:tc>
           <w:tcPr>
-            <w:tcW w:w="4385" w:type="dxa"/>
+            <w:tcW w:w="4386" w:type="dxa"/>
             <w:gridSpan w:val="2"/>
             <w:tcBorders>
               <w:left w:val="single" w:sz="4" w:space="0" w:color="000000"/>
@@ -15668,7 +15368,7 @@
       <w:tr>
         <w:tc>
           <w:tcPr>
-            <w:tcW w:w="1243" w:type="dxa"/>
+            <w:tcW w:w="1242" w:type="dxa"/>
             <w:tcBorders>
               <w:left w:val="single" w:sz="4" w:space="0" w:color="000000"/>
               <w:bottom w:val="single" w:sz="4" w:space="0" w:color="000000"/>
@@ -15727,7 +15427,7 @@
         </w:tc>
         <w:tc>
           <w:tcPr>
-            <w:tcW w:w="4385" w:type="dxa"/>
+            <w:tcW w:w="4386" w:type="dxa"/>
             <w:gridSpan w:val="2"/>
             <w:tcBorders>
               <w:left w:val="single" w:sz="4" w:space="0" w:color="000000"/>
@@ -15749,7 +15449,7 @@
       <w:tr>
         <w:tc>
           <w:tcPr>
-            <w:tcW w:w="1243" w:type="dxa"/>
+            <w:tcW w:w="1242" w:type="dxa"/>
             <w:tcBorders>
               <w:left w:val="single" w:sz="4" w:space="0" w:color="000000"/>
               <w:bottom w:val="single" w:sz="4" w:space="0" w:color="000000"/>
@@ -15808,7 +15508,7 @@
         </w:tc>
         <w:tc>
           <w:tcPr>
-            <w:tcW w:w="4385" w:type="dxa"/>
+            <w:tcW w:w="4386" w:type="dxa"/>
             <w:gridSpan w:val="2"/>
             <w:tcBorders>
               <w:left w:val="single" w:sz="4" w:space="0" w:color="000000"/>
@@ -15830,7 +15530,7 @@
       <w:tr>
         <w:tc>
           <w:tcPr>
-            <w:tcW w:w="1243" w:type="dxa"/>
+            <w:tcW w:w="1242" w:type="dxa"/>
             <w:tcBorders>
               <w:left w:val="single" w:sz="4" w:space="0" w:color="000000"/>
               <w:bottom w:val="single" w:sz="4" w:space="0" w:color="000000"/>
@@ -15889,7 +15589,7 @@
         </w:tc>
         <w:tc>
           <w:tcPr>
-            <w:tcW w:w="4385" w:type="dxa"/>
+            <w:tcW w:w="4386" w:type="dxa"/>
             <w:gridSpan w:val="2"/>
             <w:tcBorders>
               <w:left w:val="single" w:sz="4" w:space="0" w:color="000000"/>
@@ -15911,7 +15611,7 @@
       <w:tr>
         <w:tc>
           <w:tcPr>
-            <w:tcW w:w="1243" w:type="dxa"/>
+            <w:tcW w:w="1242" w:type="dxa"/>
             <w:tcBorders>
               <w:left w:val="single" w:sz="4" w:space="0" w:color="000000"/>
               <w:bottom w:val="single" w:sz="4" w:space="0" w:color="000000"/>
@@ -15970,7 +15670,7 @@
         </w:tc>
         <w:tc>
           <w:tcPr>
-            <w:tcW w:w="4385" w:type="dxa"/>
+            <w:tcW w:w="4386" w:type="dxa"/>
             <w:gridSpan w:val="2"/>
             <w:tcBorders>
               <w:left w:val="single" w:sz="4" w:space="0" w:color="000000"/>
@@ -15992,7 +15692,7 @@
       <w:tr>
         <w:tc>
           <w:tcPr>
-            <w:tcW w:w="1243" w:type="dxa"/>
+            <w:tcW w:w="1242" w:type="dxa"/>
             <w:tcBorders>
               <w:left w:val="single" w:sz="4" w:space="0" w:color="000000"/>
               <w:bottom w:val="single" w:sz="4" w:space="0" w:color="000000"/>
@@ -16051,7 +15751,7 @@
         </w:tc>
         <w:tc>
           <w:tcPr>
-            <w:tcW w:w="4385" w:type="dxa"/>
+            <w:tcW w:w="4386" w:type="dxa"/>
             <w:gridSpan w:val="2"/>
             <w:tcBorders>
               <w:left w:val="single" w:sz="4" w:space="0" w:color="000000"/>
@@ -16073,7 +15773,7 @@
       <w:tr>
         <w:tc>
           <w:tcPr>
-            <w:tcW w:w="1243" w:type="dxa"/>
+            <w:tcW w:w="1242" w:type="dxa"/>
             <w:tcBorders>
               <w:left w:val="single" w:sz="4" w:space="0" w:color="000000"/>
               <w:bottom w:val="single" w:sz="4" w:space="0" w:color="000000"/>
@@ -16138,7 +15838,7 @@
         </w:tc>
         <w:tc>
           <w:tcPr>
-            <w:tcW w:w="4385" w:type="dxa"/>
+            <w:tcW w:w="4386" w:type="dxa"/>
             <w:gridSpan w:val="2"/>
             <w:tcBorders>
               <w:left w:val="single" w:sz="4" w:space="0" w:color="000000"/>
@@ -16160,7 +15860,7 @@
       <w:tr>
         <w:tc>
           <w:tcPr>
-            <w:tcW w:w="1254" w:type="dxa"/>
+            <w:tcW w:w="1253" w:type="dxa"/>
             <w:gridSpan w:val="2"/>
             <w:tcBorders>
               <w:left w:val="single" w:sz="4" w:space="0" w:color="000000"/>
@@ -16220,7 +15920,7 @@
         </w:tc>
         <w:tc>
           <w:tcPr>
-            <w:tcW w:w="4374" w:type="dxa"/>
+            <w:tcW w:w="4375" w:type="dxa"/>
             <w:tcBorders>
               <w:left w:val="single" w:sz="4" w:space="0" w:color="000000"/>
               <w:bottom w:val="single" w:sz="4" w:space="0" w:color="000000"/>
@@ -16241,7 +15941,7 @@
       <w:tr>
         <w:tc>
           <w:tcPr>
-            <w:tcW w:w="1254" w:type="dxa"/>
+            <w:tcW w:w="1253" w:type="dxa"/>
             <w:gridSpan w:val="2"/>
             <w:tcBorders>
               <w:left w:val="single" w:sz="4" w:space="0" w:color="000000"/>
@@ -16301,7 +16001,7 @@
         </w:tc>
         <w:tc>
           <w:tcPr>
-            <w:tcW w:w="4374" w:type="dxa"/>
+            <w:tcW w:w="4375" w:type="dxa"/>
             <w:tcBorders>
               <w:left w:val="single" w:sz="4" w:space="0" w:color="000000"/>
               <w:bottom w:val="single" w:sz="4" w:space="0" w:color="000000"/>
@@ -16322,7 +16022,7 @@
       <w:tr>
         <w:tc>
           <w:tcPr>
-            <w:tcW w:w="1243" w:type="dxa"/>
+            <w:tcW w:w="1242" w:type="dxa"/>
             <w:tcBorders>
               <w:left w:val="single" w:sz="4" w:space="0" w:color="000000"/>
               <w:right w:val="single" w:sz="4" w:space="0" w:color="000000"/>
@@ -16378,7 +16078,7 @@
         </w:tc>
         <w:tc>
           <w:tcPr>
-            <w:tcW w:w="4385" w:type="dxa"/>
+            <w:tcW w:w="4386" w:type="dxa"/>
             <w:gridSpan w:val="2"/>
             <w:tcBorders>
               <w:left w:val="single" w:sz="4" w:space="0" w:color="000000"/>
@@ -16411,7 +16111,7 @@
       <w:tr>
         <w:tc>
           <w:tcPr>
-            <w:tcW w:w="1243" w:type="dxa"/>
+            <w:tcW w:w="1242" w:type="dxa"/>
             <w:tcBorders>
               <w:left w:val="single" w:sz="4" w:space="0" w:color="000000"/>
               <w:right w:val="single" w:sz="4" w:space="0" w:color="000000"/>
@@ -16467,7 +16167,7 @@
         </w:tc>
         <w:tc>
           <w:tcPr>
-            <w:tcW w:w="4385" w:type="dxa"/>
+            <w:tcW w:w="4386" w:type="dxa"/>
             <w:gridSpan w:val="2"/>
             <w:tcBorders>
               <w:left w:val="single" w:sz="4" w:space="0" w:color="000000"/>
@@ -16488,7 +16188,7 @@
       <w:tr>
         <w:tc>
           <w:tcPr>
-            <w:tcW w:w="1243" w:type="dxa"/>
+            <w:tcW w:w="1242" w:type="dxa"/>
             <w:tcBorders>
               <w:left w:val="single" w:sz="4" w:space="0" w:color="000000"/>
               <w:right w:val="single" w:sz="4" w:space="0" w:color="000000"/>
@@ -16544,7 +16244,7 @@
         </w:tc>
         <w:tc>
           <w:tcPr>
-            <w:tcW w:w="4385" w:type="dxa"/>
+            <w:tcW w:w="4386" w:type="dxa"/>
             <w:gridSpan w:val="2"/>
             <w:tcBorders>
               <w:left w:val="single" w:sz="4" w:space="0" w:color="000000"/>
@@ -16565,7 +16265,7 @@
       <w:tr>
         <w:tc>
           <w:tcPr>
-            <w:tcW w:w="1243" w:type="dxa"/>
+            <w:tcW w:w="1242" w:type="dxa"/>
             <w:tcBorders>
               <w:left w:val="single" w:sz="4" w:space="0" w:color="000000"/>
               <w:right w:val="single" w:sz="4" w:space="0" w:color="000000"/>
@@ -16621,7 +16321,7 @@
         </w:tc>
         <w:tc>
           <w:tcPr>
-            <w:tcW w:w="4385" w:type="dxa"/>
+            <w:tcW w:w="4386" w:type="dxa"/>
             <w:gridSpan w:val="2"/>
             <w:tcBorders>
               <w:left w:val="single" w:sz="4" w:space="0" w:color="000000"/>
@@ -16642,7 +16342,7 @@
       <w:tr>
         <w:tc>
           <w:tcPr>
-            <w:tcW w:w="1243" w:type="dxa"/>
+            <w:tcW w:w="1242" w:type="dxa"/>
             <w:tcBorders>
               <w:left w:val="single" w:sz="4" w:space="0" w:color="000000"/>
               <w:right w:val="single" w:sz="4" w:space="0" w:color="000000"/>
@@ -16698,7 +16398,7 @@
         </w:tc>
         <w:tc>
           <w:tcPr>
-            <w:tcW w:w="4385" w:type="dxa"/>
+            <w:tcW w:w="4386" w:type="dxa"/>
             <w:gridSpan w:val="2"/>
             <w:tcBorders>
               <w:left w:val="single" w:sz="4" w:space="0" w:color="000000"/>
@@ -16719,7 +16419,7 @@
       <w:tr>
         <w:tc>
           <w:tcPr>
-            <w:tcW w:w="1243" w:type="dxa"/>
+            <w:tcW w:w="1242" w:type="dxa"/>
             <w:tcBorders>
               <w:left w:val="single" w:sz="4" w:space="0" w:color="000000"/>
               <w:right w:val="single" w:sz="4" w:space="0" w:color="000000"/>
@@ -16775,7 +16475,7 @@
         </w:tc>
         <w:tc>
           <w:tcPr>
-            <w:tcW w:w="4385" w:type="dxa"/>
+            <w:tcW w:w="4386" w:type="dxa"/>
             <w:gridSpan w:val="2"/>
             <w:tcBorders>
               <w:left w:val="single" w:sz="4" w:space="0" w:color="000000"/>
@@ -16804,7 +16504,7 @@
       <w:tr>
         <w:tc>
           <w:tcPr>
-            <w:tcW w:w="1243" w:type="dxa"/>
+            <w:tcW w:w="1242" w:type="dxa"/>
             <w:tcBorders>
               <w:left w:val="single" w:sz="4" w:space="0" w:color="000000"/>
               <w:bottom w:val="single" w:sz="4" w:space="0" w:color="000000"/>
@@ -16863,7 +16563,7 @@
         </w:tc>
         <w:tc>
           <w:tcPr>
-            <w:tcW w:w="4385" w:type="dxa"/>
+            <w:tcW w:w="4386" w:type="dxa"/>
             <w:gridSpan w:val="2"/>
             <w:tcBorders>
               <w:left w:val="single" w:sz="4" w:space="0" w:color="000000"/>
@@ -16895,32 +16595,19 @@
       <w:pPr>
         <w:pStyle w:val="Caption"/>
       </w:pPr>
-      <w:bookmarkStart w:id="33" w:name="Ref_Table5_label_and_number"/>
+      <w:bookmarkStart w:id="34" w:name="Ref_Table5_label_and_number"/>
       <w:r>
         <w:t xml:space="preserve">Table </w:t>
       </w:r>
-      <w:r>
-        <w:fldChar w:fldCharType="begin"/>
-      </w:r>
-      <w:r>
-        <w:instrText xml:space="preserve"> SEQ Table \* ARABIC </w:instrText>
-      </w:r>
-      <w:r>
-        <w:fldChar w:fldCharType="separate"/>
-      </w:r>
-      <w:r>
-        <w:rPr>
-          <w:noProof/>
-        </w:rPr>
-        <w:t>6</w:t>
-      </w:r>
-      <w:r>
-        <w:rPr>
-          <w:noProof/>
-        </w:rPr>
-        <w:fldChar w:fldCharType="end"/>
-      </w:r>
-      <w:bookmarkEnd w:id="33"/>
+      <w:fldSimple w:instr=" SEQ Table \* ARABIC ">
+        <w:r>
+          <w:rPr>
+            <w:noProof/>
+          </w:rPr>
+          <w:t>6</w:t>
+        </w:r>
+      </w:fldSimple>
+      <w:bookmarkEnd w:id="34"/>
       <w:r>
         <w:t>. Control registers</w:t>
       </w:r>
@@ -16929,12 +16616,11 @@
       <w:pPr>
         <w:pStyle w:val="Heading3"/>
       </w:pPr>
-      <w:bookmarkStart w:id="34" w:name="_Toc117609406"/>
-      <w:r>
-        <w:lastRenderedPageBreak/>
+      <w:bookmarkStart w:id="35" w:name="_Toc117609406"/>
+      <w:r>
         <w:t>How to set initial value for fake time stamp (FTS):</w:t>
       </w:r>
-      <w:bookmarkEnd w:id="34"/>
+      <w:bookmarkEnd w:id="35"/>
     </w:p>
     <w:p>
       <w:pPr>
@@ -17000,14 +16686,15 @@
       <w:pPr>
         <w:pStyle w:val="Heading3"/>
       </w:pPr>
-      <w:bookmarkStart w:id="35" w:name="_Toc117609407"/>
-      <w:r>
+      <w:bookmarkStart w:id="36" w:name="_Toc117609407"/>
+      <w:r>
+        <w:lastRenderedPageBreak/>
         <w:t>Using</w:t>
       </w:r>
       <w:r>
         <w:t xml:space="preserve"> Timing system command codes</w:t>
       </w:r>
-      <w:bookmarkEnd w:id="35"/>
+      <w:bookmarkEnd w:id="36"/>
     </w:p>
     <w:p>
       <w:r>
@@ -17481,27 +17168,14 @@
       <w:r>
         <w:t xml:space="preserve">Table </w:t>
       </w:r>
-      <w:r>
-        <w:fldChar w:fldCharType="begin"/>
-      </w:r>
-      <w:r>
-        <w:instrText xml:space="preserve"> SEQ Table \* ARABIC </w:instrText>
-      </w:r>
-      <w:r>
-        <w:fldChar w:fldCharType="separate"/>
-      </w:r>
-      <w:r>
-        <w:rPr>
-          <w:noProof/>
-        </w:rPr>
-        <w:t>7</w:t>
-      </w:r>
-      <w:r>
-        <w:rPr>
-          <w:noProof/>
-        </w:rPr>
-        <w:fldChar w:fldCharType="end"/>
-      </w:r>
+      <w:fldSimple w:instr=" SEQ Table \* ARABIC ">
+        <w:r>
+          <w:rPr>
+            <w:noProof/>
+          </w:rPr>
+          <w:t>7</w:t>
+        </w:r>
+      </w:fldSimple>
       <w:r>
         <w:t>. Timing system command codes and enable flags</w:t>
       </w:r>
@@ -17560,11 +17234,11 @@
       <w:pPr>
         <w:pStyle w:val="Heading3"/>
       </w:pPr>
-      <w:bookmarkStart w:id="36" w:name="_Toc117609408"/>
+      <w:bookmarkStart w:id="37" w:name="_Toc117609408"/>
       <w:r>
         <w:t>Using fake_daq_stream mode</w:t>
       </w:r>
-      <w:bookmarkEnd w:id="36"/>
+      <w:bookmarkEnd w:id="37"/>
     </w:p>
     <w:p>
       <w:r>
@@ -17596,11 +17270,11 @@
       <w:pPr>
         <w:pStyle w:val="Heading3"/>
       </w:pPr>
-      <w:bookmarkStart w:id="37" w:name="_Toc117609409"/>
+      <w:bookmarkStart w:id="38" w:name="_Toc117609409"/>
       <w:r>
         <w:t>Status registers (read-only):</w:t>
       </w:r>
-      <w:bookmarkEnd w:id="37"/>
+      <w:bookmarkEnd w:id="38"/>
     </w:p>
     <w:tbl>
       <w:tblPr>
@@ -18230,7 +17904,6 @@
               <w:spacing w:after="0" w:line="240" w:lineRule="auto"/>
             </w:pPr>
             <w:r>
-              <w:lastRenderedPageBreak/>
               <w:t>A00C008c</w:t>
             </w:r>
           </w:p>
@@ -18521,6 +18194,7 @@
               <w:spacing w:after="0" w:line="240" w:lineRule="auto"/>
             </w:pPr>
             <w:r>
+              <w:lastRenderedPageBreak/>
               <w:t>A00C0090</w:t>
             </w:r>
           </w:p>
@@ -21181,7 +20855,6 @@
               <w:spacing w:after="0" w:line="240" w:lineRule="auto"/>
             </w:pPr>
             <w:r>
-              <w:lastRenderedPageBreak/>
               <w:t>A00C00B8</w:t>
             </w:r>
           </w:p>
@@ -21531,6 +21204,7 @@
               <w:spacing w:after="0" w:line="240" w:lineRule="auto"/>
             </w:pPr>
             <w:r>
+              <w:lastRenderedPageBreak/>
               <w:t>A00C00C4</w:t>
             </w:r>
           </w:p>
@@ -21820,27 +21494,14 @@
       <w:r>
         <w:t xml:space="preserve">Table </w:t>
       </w:r>
-      <w:r>
-        <w:fldChar w:fldCharType="begin"/>
-      </w:r>
-      <w:r>
-        <w:instrText xml:space="preserve"> SEQ Table \* ARABIC </w:instrText>
-      </w:r>
-      <w:r>
-        <w:fldChar w:fldCharType="separate"/>
-      </w:r>
-      <w:r>
-        <w:rPr>
-          <w:noProof/>
-        </w:rPr>
-        <w:t>8</w:t>
-      </w:r>
-      <w:r>
-        <w:rPr>
-          <w:noProof/>
-        </w:rPr>
-        <w:fldChar w:fldCharType="end"/>
-      </w:r>
+      <w:fldSimple w:instr=" SEQ Table \* ARABIC ">
+        <w:r>
+          <w:rPr>
+            <w:noProof/>
+          </w:rPr>
+          <w:t>8</w:t>
+        </w:r>
+      </w:fldSimple>
       <w:r>
         <w:t>. Status registers</w:t>
       </w:r>
@@ -21849,11 +21510,11 @@
       <w:pPr>
         <w:pStyle w:val="Heading2"/>
       </w:pPr>
-      <w:bookmarkStart w:id="38" w:name="_Toc117609410"/>
+      <w:bookmarkStart w:id="39" w:name="_Toc117609410"/>
       <w:r>
         <w:t>Timing Endpoint</w:t>
       </w:r>
-      <w:bookmarkEnd w:id="38"/>
+      <w:bookmarkEnd w:id="39"/>
     </w:p>
     <w:p>
       <w:r>
@@ -21868,8 +21529,6 @@
       <w:r>
         <w:t xml:space="preserve">is the </w:t>
       </w:r>
-      <w:bookmarkStart w:id="39" w:name="_GoBack"/>
-      <w:bookmarkEnd w:id="39"/>
       <w:r>
         <w:t xml:space="preserve">Address. See </w:t>
       </w:r>
@@ -22186,7 +21845,6 @@
         </w:numPr>
       </w:pPr>
       <w:r>
-        <w:lastRenderedPageBreak/>
         <w:t xml:space="preserve">Read out the current spy memory address, from this register: </w:t>
       </w:r>
       <w:r>
@@ -22239,6 +21897,9 @@
       </w:r>
       <w:r>
         <w:br/>
+      </w:r>
+      <w:r>
+        <w:lastRenderedPageBreak/>
         <w:t xml:space="preserve">All arithmetic here is 18-bit, unsigned. The </w:t>
       </w:r>
       <w:r>
@@ -22573,11 +22234,7 @@
         <w:t xml:space="preserve">re using FSBL generated by </w:t>
       </w:r>
       <w:r>
-        <w:t xml:space="preserve">Petalinux 2019. That 2019 FSBL was generated from a skeleton firmware that does not have PL_CLK1 configured. Therefore, </w:t>
-      </w:r>
-      <w:r>
-        <w:lastRenderedPageBreak/>
-        <w:t xml:space="preserve">the PL_CLK1 output </w:t>
+        <w:t xml:space="preserve">Petalinux 2019. That 2019 FSBL was generated from a skeleton firmware that does not have PL_CLK1 configured. Therefore, the PL_CLK1 output </w:t>
       </w:r>
       <w:r>
         <w:t>must</w:t>
@@ -22627,6 +22284,7 @@
         <w:rPr>
           <w:rFonts w:ascii="Courier" w:hAnsi="Courier"/>
         </w:rPr>
+        <w:lastRenderedPageBreak/>
         <w:t>soft_debug_p3</w:t>
       </w:r>
       <w:r>
@@ -22715,7 +22373,7 @@
                     <pic:cNvPicPr/>
                   </pic:nvPicPr>
                   <pic:blipFill>
-                    <a:blip r:embed="rId15"/>
+                    <a:blip r:embed="rId16"/>
                     <a:stretch>
                       <a:fillRect/>
                     </a:stretch>
@@ -22744,27 +22402,14 @@
       <w:r>
         <w:t xml:space="preserve">Figure </w:t>
       </w:r>
-      <w:r>
-        <w:fldChar w:fldCharType="begin"/>
-      </w:r>
-      <w:r>
-        <w:instrText xml:space="preserve"> SEQ Figure \* ARABIC </w:instrText>
-      </w:r>
-      <w:r>
-        <w:fldChar w:fldCharType="separate"/>
-      </w:r>
-      <w:r>
-        <w:rPr>
-          <w:noProof/>
-        </w:rPr>
-        <w:t>6</w:t>
-      </w:r>
-      <w:r>
-        <w:rPr>
-          <w:noProof/>
-        </w:rPr>
-        <w:fldChar w:fldCharType="end"/>
-      </w:r>
+      <w:fldSimple w:instr=" SEQ Figure \* ARABIC ">
+        <w:r>
+          <w:rPr>
+            <w:noProof/>
+          </w:rPr>
+          <w:t>6</w:t>
+        </w:r>
+      </w:fldSimple>
       <w:bookmarkEnd w:id="49"/>
       <w:r>
         <w:t>. WIB data path clock schematics.</w:t>
@@ -23043,7 +22688,7 @@
                     </pic:cNvPicPr>
                   </pic:nvPicPr>
                   <pic:blipFill>
-                    <a:blip r:embed="rId16">
+                    <a:blip r:embed="rId17">
                       <a:extLst>
                         <a:ext uri="{28A0092B-C50C-407E-A947-70E740481C1C}">
                           <a14:useLocalDpi xmlns:a14="http://schemas.microsoft.com/office/drawing/2010/main" val="0"/>
@@ -23103,7 +22748,7 @@
                     </pic:cNvPicPr>
                   </pic:nvPicPr>
                   <pic:blipFill>
-                    <a:blip r:embed="rId17" cstate="print">
+                    <a:blip r:embed="rId18" cstate="print">
                       <a:extLst>
                         <a:ext uri="{28A0092B-C50C-407E-A947-70E740481C1C}">
                           <a14:useLocalDpi xmlns:a14="http://schemas.microsoft.com/office/drawing/2010/main" val="0"/>
@@ -23147,27 +22792,14 @@
       <w:r>
         <w:t xml:space="preserve">Figure </w:t>
       </w:r>
-      <w:r>
-        <w:fldChar w:fldCharType="begin"/>
-      </w:r>
-      <w:r>
-        <w:instrText xml:space="preserve"> SEQ Figure \* ARABIC </w:instrText>
-      </w:r>
-      <w:r>
-        <w:fldChar w:fldCharType="separate"/>
-      </w:r>
-      <w:r>
-        <w:rPr>
-          <w:noProof/>
-        </w:rPr>
-        <w:t>5</w:t>
-      </w:r>
-      <w:r>
-        <w:rPr>
-          <w:noProof/>
-        </w:rPr>
-        <w:fldChar w:fldCharType="end"/>
-      </w:r>
+      <w:fldSimple w:instr=" SEQ Figure \* ARABIC ">
+        <w:r>
+          <w:rPr>
+            <w:noProof/>
+          </w:rPr>
+          <w:t>5</w:t>
+        </w:r>
+      </w:fldSimple>
       <w:r>
         <w:t>. Metadata header</w:t>
       </w:r>
@@ -23356,27 +22988,14 @@
       <w:r>
         <w:t xml:space="preserve">Table </w:t>
       </w:r>
-      <w:r>
-        <w:fldChar w:fldCharType="begin"/>
-      </w:r>
-      <w:r>
-        <w:instrText xml:space="preserve"> SEQ Table \* ARABIC </w:instrText>
-      </w:r>
-      <w:r>
-        <w:fldChar w:fldCharType="separate"/>
-      </w:r>
-      <w:r>
-        <w:rPr>
-          <w:noProof/>
-        </w:rPr>
-        <w:t>9</w:t>
-      </w:r>
-      <w:r>
-        <w:rPr>
-          <w:noProof/>
-        </w:rPr>
-        <w:fldChar w:fldCharType="end"/>
-      </w:r>
+      <w:fldSimple w:instr=" SEQ Table \* ARABIC ">
+        <w:r>
+          <w:rPr>
+            <w:noProof/>
+          </w:rPr>
+          <w:t>9</w:t>
+        </w:r>
+      </w:fldSimple>
       <w:r>
         <w:t xml:space="preserve">. </w:t>
       </w:r>
@@ -24289,27 +23908,14 @@
       <w:r>
         <w:t xml:space="preserve">Table </w:t>
       </w:r>
-      <w:r>
-        <w:fldChar w:fldCharType="begin"/>
-      </w:r>
-      <w:r>
-        <w:instrText xml:space="preserve"> SEQ Table \* ARABIC </w:instrText>
-      </w:r>
-      <w:r>
-        <w:fldChar w:fldCharType="separate"/>
-      </w:r>
-      <w:r>
-        <w:rPr>
-          <w:noProof/>
-        </w:rPr>
-        <w:t>10</w:t>
-      </w:r>
-      <w:r>
-        <w:rPr>
-          <w:noProof/>
-        </w:rPr>
-        <w:fldChar w:fldCharType="end"/>
-      </w:r>
+      <w:fldSimple w:instr=" SEQ Table \* ARABIC ">
+        <w:r>
+          <w:rPr>
+            <w:noProof/>
+          </w:rPr>
+          <w:t>10</w:t>
+        </w:r>
+      </w:fldSimple>
       <w:r>
         <w:t xml:space="preserve">. Word </w:t>
       </w:r>
@@ -24576,27 +24182,14 @@
       <w:r>
         <w:t xml:space="preserve">Table </w:t>
       </w:r>
-      <w:r>
-        <w:fldChar w:fldCharType="begin"/>
-      </w:r>
-      <w:r>
-        <w:instrText xml:space="preserve"> SEQ Table \* ARABIC </w:instrText>
-      </w:r>
-      <w:r>
-        <w:fldChar w:fldCharType="separate"/>
-      </w:r>
-      <w:r>
-        <w:rPr>
-          <w:noProof/>
-        </w:rPr>
-        <w:t>11</w:t>
-      </w:r>
-      <w:r>
-        <w:rPr>
-          <w:noProof/>
-        </w:rPr>
-        <w:fldChar w:fldCharType="end"/>
-      </w:r>
+      <w:fldSimple w:instr=" SEQ Table \* ARABIC ">
+        <w:r>
+          <w:rPr>
+            <w:noProof/>
+          </w:rPr>
+          <w:t>11</w:t>
+        </w:r>
+      </w:fldSimple>
       <w:r>
         <w:t xml:space="preserve">. Word </w:t>
       </w:r>
@@ -24660,7 +24253,7 @@
                     </pic:cNvPicPr>
                   </pic:nvPicPr>
                   <pic:blipFill>
-                    <a:blip r:embed="rId18">
+                    <a:blip r:embed="rId19">
                       <a:extLst>
                         <a:ext uri="{28A0092B-C50C-407E-A947-70E740481C1C}">
                           <a14:useLocalDpi xmlns:a14="http://schemas.microsoft.com/office/drawing/2010/main" val="0"/>
@@ -24720,7 +24313,7 @@
                     </pic:cNvPicPr>
                   </pic:nvPicPr>
                   <pic:blipFill>
-                    <a:blip r:embed="rId19">
+                    <a:blip r:embed="rId20">
                       <a:extLst>
                         <a:ext uri="{28A0092B-C50C-407E-A947-70E740481C1C}">
                           <a14:useLocalDpi xmlns:a14="http://schemas.microsoft.com/office/drawing/2010/main" val="0"/>
@@ -24760,27 +24353,14 @@
       <w:r>
         <w:t xml:space="preserve">Figure </w:t>
       </w:r>
-      <w:r>
-        <w:fldChar w:fldCharType="begin"/>
-      </w:r>
-      <w:r>
-        <w:instrText xml:space="preserve"> SEQ Figure \* ARABIC </w:instrText>
-      </w:r>
-      <w:r>
-        <w:fldChar w:fldCharType="separate"/>
-      </w:r>
-      <w:r>
-        <w:rPr>
-          <w:noProof/>
-        </w:rPr>
-        <w:t>6</w:t>
-      </w:r>
-      <w:r>
-        <w:rPr>
-          <w:noProof/>
-        </w:rPr>
-        <w:fldChar w:fldCharType="end"/>
-      </w:r>
+      <w:fldSimple w:instr=" SEQ Figure \* ARABIC ">
+        <w:r>
+          <w:rPr>
+            <w:noProof/>
+          </w:rPr>
+          <w:t>6</w:t>
+        </w:r>
+      </w:fldSimple>
       <w:r>
         <w:t>. Metadata trailer.</w:t>
       </w:r>
@@ -25142,27 +24722,14 @@
       <w:r>
         <w:t xml:space="preserve">Table </w:t>
       </w:r>
-      <w:r>
-        <w:fldChar w:fldCharType="begin"/>
-      </w:r>
-      <w:r>
-        <w:instrText xml:space="preserve"> SEQ Table \* ARABIC </w:instrText>
-      </w:r>
-      <w:r>
-        <w:fldChar w:fldCharType="separate"/>
-      </w:r>
-      <w:r>
-        <w:rPr>
-          <w:noProof/>
-        </w:rPr>
-        <w:t>12</w:t>
-      </w:r>
-      <w:r>
-        <w:rPr>
-          <w:noProof/>
-        </w:rPr>
-        <w:fldChar w:fldCharType="end"/>
-      </w:r>
+      <w:fldSimple w:instr=" SEQ Table \* ARABIC ">
+        <w:r>
+          <w:rPr>
+            <w:noProof/>
+          </w:rPr>
+          <w:t>12</w:t>
+        </w:r>
+      </w:fldSimple>
       <w:r>
         <w:t xml:space="preserve">. Word </w:t>
       </w:r>
@@ -25330,27 +24897,14 @@
       <w:r>
         <w:t xml:space="preserve">Table </w:t>
       </w:r>
-      <w:r>
-        <w:fldChar w:fldCharType="begin"/>
-      </w:r>
-      <w:r>
-        <w:instrText xml:space="preserve"> SEQ Table \* ARABIC </w:instrText>
-      </w:r>
-      <w:r>
-        <w:fldChar w:fldCharType="separate"/>
-      </w:r>
-      <w:r>
-        <w:rPr>
-          <w:noProof/>
-        </w:rPr>
-        <w:t>13</w:t>
-      </w:r>
-      <w:r>
-        <w:rPr>
-          <w:noProof/>
-        </w:rPr>
-        <w:fldChar w:fldCharType="end"/>
-      </w:r>
+      <w:fldSimple w:instr=" SEQ Table \* ARABIC ">
+        <w:r>
+          <w:rPr>
+            <w:noProof/>
+          </w:rPr>
+          <w:t>13</w:t>
+        </w:r>
+      </w:fldSimple>
       <w:r>
         <w:t xml:space="preserve">. </w:t>
       </w:r>
@@ -26155,8 +25709,8 @@
         <w:tblLook w:val="04A0" w:firstRow="1" w:lastRow="0" w:firstColumn="1" w:lastColumn="0" w:noHBand="0" w:noVBand="1"/>
       </w:tblPr>
       <w:tblGrid>
-        <w:gridCol w:w="1922"/>
-        <w:gridCol w:w="7428"/>
+        <w:gridCol w:w="1933"/>
+        <w:gridCol w:w="7417"/>
       </w:tblGrid>
       <w:tr>
         <w:tc>
@@ -26474,7 +26028,7 @@
                     </pic:cNvPicPr>
                   </pic:nvPicPr>
                   <pic:blipFill>
-                    <a:blip r:embed="rId20" cstate="print">
+                    <a:blip r:embed="rId21" cstate="print">
                       <a:extLst>
                         <a:ext uri="{28A0092B-C50C-407E-A947-70E740481C1C}">
                           <a14:useLocalDpi xmlns:a14="http://schemas.microsoft.com/office/drawing/2010/main" val="0"/>
@@ -26520,6 +26074,48 @@
         </w:numPr>
       </w:pPr>
       <w:r>
+        <w:t>The timing endpoint address (</w:t>
+      </w:r>
+      <w:r>
+        <w:rPr>
+          <w:rFonts w:ascii="Courier New" w:hAnsi="Courier New" w:cs="Courier New"/>
+        </w:rPr>
+        <w:t>ts_addr</w:t>
+      </w:r>
+      <w:r>
+        <w:t xml:space="preserve"> register) is now a 16-bit value, and </w:t>
+      </w:r>
+      <w:r>
+        <w:rPr>
+          <w:rFonts w:ascii="Courier New" w:hAnsi="Courier New" w:cs="Courier New"/>
+        </w:rPr>
+        <w:t>ts_</w:t>
+      </w:r>
+      <w:r>
+        <w:rPr>
+          <w:rFonts w:ascii="Courier New" w:hAnsi="Courier New" w:cs="Courier New"/>
+        </w:rPr>
+        <w:t>t</w:t>
+      </w:r>
+      <w:r>
+        <w:rPr>
+          <w:rFonts w:ascii="Courier New" w:hAnsi="Courier New" w:cs="Courier New"/>
+        </w:rPr>
+        <w:t>grp</w:t>
+      </w:r>
+      <w:r>
+        <w:t xml:space="preserve"> register was removed. Rework software accordingly. </w:t>
+      </w:r>
+    </w:p>
+    <w:p>
+      <w:pPr>
+        <w:pStyle w:val="ListParagraph"/>
+        <w:numPr>
+          <w:ilvl w:val="0"/>
+          <w:numId w:val="38"/>
+        </w:numPr>
+      </w:pPr>
+      <w:r>
         <w:t>Rework timing command handling code as shown in “</w:t>
       </w:r>
       <w:r>
@@ -26655,6 +26251,7 @@
     </w:p>
     <w:p>
       <w:r>
+        <w:lastRenderedPageBreak/>
         <w:t>The obvious problem is:</w:t>
       </w:r>
     </w:p>
@@ -26668,7 +26265,6 @@
         <w:spacing w:after="0" w:line="240" w:lineRule="auto"/>
       </w:pPr>
       <w:r>
-        <w:lastRenderedPageBreak/>
         <w:t>The 64-bit DTS time stamp is wide enough to represent a very long period of time (~9300 years or so), but it does not match the digitization moment precisely</w:t>
       </w:r>
     </w:p>
@@ -27273,7 +26869,11 @@
       </w:r>
       <w:r>
         <w:br/>
-        <w:t xml:space="preserve">“The maximum length cables that we will have will be the cables for FEMBs located at the bottom of the Vertical Drift Far Detector (&amp; for the Vertical Drift ProtoDUNE-2).  These will consist of a 25m length of Samtec twinax and a 2.5m length of 3M miniSAS twinax.  I don’t know the exact propagation speed of signals on either type of cable, but I think 2/3 of the speed of light is a safe guess (it could be a bit faster).  I will use 8 inches per nsec and assume this is the same for the two types of cable.  27.5 m = 1083 inches </w:t>
+        <w:t xml:space="preserve">“The maximum length cables that we will have will be the cables for FEMBs located at the bottom of the Vertical Drift Far Detector (&amp; for the Vertical Drift ProtoDUNE-2).  These will consist of a 25m length of Samtec twinax and a 2.5m length of 3M miniSAS twinax.  I don’t know the exact propagation speed of signals on either type of cable, but I think 2/3 of the speed of light is a safe guess (it could be a bit </w:t>
+      </w:r>
+      <w:r>
+        <w:lastRenderedPageBreak/>
+        <w:t xml:space="preserve">faster).  I will use 8 inches per nsec and assume this is the same for the two types of cable.  27.5 m = 1083 inches </w:t>
       </w:r>
       <w:r>
         <w:sym w:font="Wingdings" w:char="F0E0"/>
@@ -27543,6 +27143,7 @@
       </w:pPr>
       <w:bookmarkStart w:id="68" w:name="_Toc117609435"/>
       <w:r>
+        <w:lastRenderedPageBreak/>
         <w:t>Alignment</w:t>
       </w:r>
       <w:r>
@@ -27571,7 +27172,6 @@
         </w:numPr>
       </w:pPr>
       <w:r>
-        <w:lastRenderedPageBreak/>
         <w:t>Measure CAB latency as detailed in “</w:t>
       </w:r>
       <w:r>
@@ -27809,6 +27409,7 @@
         <w:rPr>
           <w:noProof/>
         </w:rPr>
+        <w:lastRenderedPageBreak/>
         <w:drawing>
           <wp:inline distT="0" distB="0" distL="0" distR="0" wp14:anchorId="02D07D3C" wp14:editId="440230AD">
             <wp:extent cx="5943600" cy="3637202"/>
@@ -27827,7 +27428,7 @@
                     </pic:cNvPicPr>
                   </pic:nvPicPr>
                   <pic:blipFill>
-                    <a:blip r:embed="rId21">
+                    <a:blip r:embed="rId22">
                       <a:extLst>
                         <a:ext uri="{28A0092B-C50C-407E-A947-70E740481C1C}">
                           <a14:useLocalDpi xmlns:a14="http://schemas.microsoft.com/office/drawing/2010/main" val="0"/>
@@ -27863,40 +27464,26 @@
       <w:r>
         <w:t xml:space="preserve">Figure </w:t>
       </w:r>
-      <w:r>
-        <w:fldChar w:fldCharType="begin"/>
-      </w:r>
-      <w:r>
-        <w:instrText xml:space="preserve"> SEQ Figure \* ARABIC </w:instrText>
-      </w:r>
-      <w:r>
-        <w:fldChar w:fldCharType="separate"/>
-      </w:r>
+      <w:fldSimple w:instr=" SEQ Figure \* ARABIC ">
+        <w:r>
+          <w:rPr>
+            <w:noProof/>
+          </w:rPr>
+          <w:t>7</w:t>
+        </w:r>
+      </w:fldSimple>
+      <w:r>
+        <w:t>. Data latency and time stamp alignment diagram.</w:t>
+      </w:r>
+    </w:p>
+    <w:p>
+      <w:pPr>
+        <w:keepNext/>
+      </w:pPr>
       <w:r>
         <w:rPr>
           <w:noProof/>
         </w:rPr>
-        <w:t>7</w:t>
-      </w:r>
-      <w:r>
-        <w:rPr>
-          <w:noProof/>
-        </w:rPr>
-        <w:fldChar w:fldCharType="end"/>
-      </w:r>
-      <w:r>
-        <w:t>. Data latency and time stamp alignment diagram.</w:t>
-      </w:r>
-    </w:p>
-    <w:p>
-      <w:pPr>
-        <w:keepNext/>
-      </w:pPr>
-      <w:r>
-        <w:rPr>
-          <w:noProof/>
-        </w:rPr>
-        <w:lastRenderedPageBreak/>
         <w:drawing>
           <wp:inline distT="0" distB="0" distL="0" distR="0" wp14:anchorId="4FAB705B" wp14:editId="642916F8">
             <wp:extent cx="5943600" cy="2645976"/>
@@ -27915,7 +27502,7 @@
                     </pic:cNvPicPr>
                   </pic:nvPicPr>
                   <pic:blipFill>
-                    <a:blip r:embed="rId22">
+                    <a:blip r:embed="rId23">
                       <a:extLst>
                         <a:ext uri="{28A0092B-C50C-407E-A947-70E740481C1C}">
                           <a14:useLocalDpi xmlns:a14="http://schemas.microsoft.com/office/drawing/2010/main" val="0"/>
@@ -27951,27 +27538,14 @@
       <w:r>
         <w:t xml:space="preserve">Figure </w:t>
       </w:r>
-      <w:r>
-        <w:fldChar w:fldCharType="begin"/>
-      </w:r>
-      <w:r>
-        <w:instrText xml:space="preserve"> SEQ Figure \* ARABIC </w:instrText>
-      </w:r>
-      <w:r>
-        <w:fldChar w:fldCharType="separate"/>
-      </w:r>
-      <w:r>
-        <w:rPr>
-          <w:noProof/>
-        </w:rPr>
-        <w:t>8</w:t>
-      </w:r>
-      <w:r>
-        <w:rPr>
-          <w:noProof/>
-        </w:rPr>
-        <w:fldChar w:fldCharType="end"/>
-      </w:r>
+      <w:fldSimple w:instr=" SEQ Figure \* ARABIC ">
+        <w:r>
+          <w:rPr>
+            <w:noProof/>
+          </w:rPr>
+          <w:t>8</w:t>
+        </w:r>
+      </w:fldSimple>
       <w:r>
         <w:t>. Time stamp alignment logic structure.</w:t>
       </w:r>
@@ -28067,6 +27641,7 @@
       <w:bookmarkStart w:id="75" w:name="__RefNumPara__1866_3214169308"/>
       <w:bookmarkEnd w:id="75"/>
       <w:r>
+        <w:lastRenderedPageBreak/>
         <w:t>COLDADC datasheet</w:t>
       </w:r>
     </w:p>
@@ -28151,7 +27726,7 @@
       <w:r>
         <w:t xml:space="preserve">. Cussans, D. Newbold, A. Thea, “Dune Timing System Integration Guide”, Google document, 2021. Available: </w:t>
       </w:r>
-      <w:hyperlink r:id="rId23" w:history="1">
+      <w:hyperlink r:id="rId24" w:history="1">
         <w:r>
           <w:rPr>
             <w:rStyle w:val="Hyperlink"/>
@@ -28395,7 +27970,6 @@
               <w:spacing w:after="0" w:line="240" w:lineRule="auto"/>
             </w:pPr>
             <w:r>
-              <w:lastRenderedPageBreak/>
               <w:t>2020-10-30</w:t>
             </w:r>
           </w:p>
@@ -28883,6 +28457,7 @@
               <w:spacing w:after="0" w:line="240" w:lineRule="auto"/>
             </w:pPr>
             <w:r>
+              <w:lastRenderedPageBreak/>
               <w:t>2022-05-16</w:t>
             </w:r>
           </w:p>
@@ -29303,7 +28878,6 @@
               <w:spacing w:after="0" w:line="240" w:lineRule="auto"/>
             </w:pPr>
             <w:r>
-              <w:lastRenderedPageBreak/>
               <w:t>Switches for DAC source selector</w:t>
             </w:r>
           </w:p>
@@ -29389,7 +28963,6 @@
               <w:spacing w:after="0" w:line="240" w:lineRule="auto"/>
             </w:pPr>
             <w:r>
-              <w:lastRenderedPageBreak/>
               <w:t>2022-10-18</w:t>
             </w:r>
           </w:p>
@@ -29419,6 +28992,7 @@
             <w:tcW w:w="1345" w:type="dxa"/>
             <w:tcBorders>
               <w:top w:val="single" w:sz="4" w:space="0" w:color="auto"/>
+              <w:bottom w:val="single" w:sz="4" w:space="0" w:color="auto"/>
             </w:tcBorders>
             <w:shd w:val="clear" w:color="auto" w:fill="auto"/>
           </w:tcPr>
@@ -29428,6 +29002,46 @@
             </w:pPr>
             <w:r>
               <w:t>2022-10-25</w:t>
+            </w:r>
+          </w:p>
+        </w:tc>
+        <w:tc>
+          <w:tcPr>
+            <w:tcW w:w="8005" w:type="dxa"/>
+            <w:tcBorders>
+              <w:top w:val="single" w:sz="4" w:space="0" w:color="auto"/>
+              <w:bottom w:val="single" w:sz="4" w:space="0" w:color="auto"/>
+            </w:tcBorders>
+            <w:shd w:val="clear" w:color="auto" w:fill="auto"/>
+          </w:tcPr>
+          <w:p>
+            <w:pPr>
+              <w:spacing w:after="0" w:line="240" w:lineRule="auto"/>
+            </w:pPr>
+            <w:r>
+              <w:t>Updated for the DCSK timing endpoint. In particular, command codes are now 8-bit long, so needed to add enable flags for each command</w:t>
+            </w:r>
+            <w:r>
+              <w:t>. Added section on migrating to DCSK</w:t>
+            </w:r>
+          </w:p>
+        </w:tc>
+      </w:tr>
+      <w:tr>
+        <w:tc>
+          <w:tcPr>
+            <w:tcW w:w="1345" w:type="dxa"/>
+            <w:tcBorders>
+              <w:top w:val="single" w:sz="4" w:space="0" w:color="auto"/>
+            </w:tcBorders>
+            <w:shd w:val="clear" w:color="auto" w:fill="auto"/>
+          </w:tcPr>
+          <w:p>
+            <w:pPr>
+              <w:spacing w:after="0" w:line="240" w:lineRule="auto"/>
+            </w:pPr>
+            <w:r>
+              <w:t>2022-10-26</w:t>
             </w:r>
           </w:p>
         </w:tc>
@@ -29444,10 +29058,7 @@
               <w:spacing w:after="0" w:line="240" w:lineRule="auto"/>
             </w:pPr>
             <w:r>
-              <w:t>Updated for the DCSK timing endpoint. In particular, command codes are now 8-bit long, so needed to add enable flags for each command</w:t>
-            </w:r>
-            <w:r>
-              <w:t>. Added section on migrating to DCSK</w:t>
+              <w:t>Added DCSK timing implementation diagram, removed deprecated registers. Added note about ts_addr into DCSK migration section.</w:t>
             </w:r>
           </w:p>
         </w:tc>
@@ -29467,8 +29078,8 @@
 </file>
 
 <file path=word/comments.xml><?xml version="1.0" encoding="utf-8"?>
-<w:comments xmlns:wpc="http://schemas.microsoft.com/office/word/2010/wordprocessingCanvas" xmlns:cx="http://schemas.microsoft.com/office/drawing/2014/chartex" xmlns:cx1="http://schemas.microsoft.com/office/drawing/2015/9/8/chartex" xmlns:mc="http://schemas.openxmlformats.org/markup-compatibility/2006" xmlns:o="urn:schemas-microsoft-com:office:office" xmlns:r="http://schemas.openxmlformats.org/officeDocument/2006/relationships" xmlns:m="http://schemas.openxmlformats.org/officeDocument/2006/math" xmlns:v="urn:schemas-microsoft-com:vml" xmlns:wp14="http://schemas.microsoft.com/office/word/2010/wordprocessingDrawing" xmlns:wp="http://schemas.openxmlformats.org/drawingml/2006/wordprocessingDrawing" xmlns:w10="urn:schemas-microsoft-com:office:word" xmlns:w="http://schemas.openxmlformats.org/wordprocessingml/2006/main" xmlns:w14="http://schemas.microsoft.com/office/word/2010/wordml" xmlns:w15="http://schemas.microsoft.com/office/word/2012/wordml" xmlns:w16se="http://schemas.microsoft.com/office/word/2015/wordml/symex" xmlns:wpg="http://schemas.microsoft.com/office/word/2010/wordprocessingGroup" xmlns:wpi="http://schemas.microsoft.com/office/word/2010/wordprocessingInk" xmlns:wne="http://schemas.microsoft.com/office/word/2006/wordml" xmlns:wps="http://schemas.microsoft.com/office/word/2010/wordprocessingShape" mc:Ignorable="w14 w15 w16se wp14">
-  <w:comment w:id="6" w:author="nikolica" w:date="2021-09-02T11:01:00Z" w:initials="n">
+<w:comments xmlns:wpc="http://schemas.microsoft.com/office/word/2010/wordprocessingCanvas" xmlns:cx="http://schemas.microsoft.com/office/drawing/2014/chartex" xmlns:cx1="http://schemas.microsoft.com/office/drawing/2015/9/8/chartex" xmlns:cx2="http://schemas.microsoft.com/office/drawing/2015/10/21/chartex" xmlns:cx3="http://schemas.microsoft.com/office/drawing/2016/5/9/chartex" xmlns:cx4="http://schemas.microsoft.com/office/drawing/2016/5/10/chartex" xmlns:cx5="http://schemas.microsoft.com/office/drawing/2016/5/11/chartex" xmlns:cx6="http://schemas.microsoft.com/office/drawing/2016/5/12/chartex" xmlns:cx7="http://schemas.microsoft.com/office/drawing/2016/5/13/chartex" xmlns:cx8="http://schemas.microsoft.com/office/drawing/2016/5/14/chartex" xmlns:mc="http://schemas.openxmlformats.org/markup-compatibility/2006" xmlns:aink="http://schemas.microsoft.com/office/drawing/2016/ink" xmlns:am3d="http://schemas.microsoft.com/office/drawing/2017/model3d" xmlns:o="urn:schemas-microsoft-com:office:office" xmlns:oel="http://schemas.microsoft.com/office/2019/extlst" xmlns:r="http://schemas.openxmlformats.org/officeDocument/2006/relationships" xmlns:m="http://schemas.openxmlformats.org/officeDocument/2006/math" xmlns:v="urn:schemas-microsoft-com:vml" xmlns:wp14="http://schemas.microsoft.com/office/word/2010/wordprocessingDrawing" xmlns:wp="http://schemas.openxmlformats.org/drawingml/2006/wordprocessingDrawing" xmlns:w10="urn:schemas-microsoft-com:office:word" xmlns:w="http://schemas.openxmlformats.org/wordprocessingml/2006/main" xmlns:w14="http://schemas.microsoft.com/office/word/2010/wordml" xmlns:w15="http://schemas.microsoft.com/office/word/2012/wordml" xmlns:w16cex="http://schemas.microsoft.com/office/word/2018/wordml/cex" xmlns:w16cid="http://schemas.microsoft.com/office/word/2016/wordml/cid" xmlns:w16="http://schemas.microsoft.com/office/word/2018/wordml" xmlns:w16sdtdh="http://schemas.microsoft.com/office/word/2020/wordml/sdtdatahash" xmlns:w16se="http://schemas.microsoft.com/office/word/2015/wordml/symex" xmlns:wpg="http://schemas.microsoft.com/office/word/2010/wordprocessingGroup" xmlns:wpi="http://schemas.microsoft.com/office/word/2010/wordprocessingInk" xmlns:wne="http://schemas.microsoft.com/office/word/2006/wordml" xmlns:wps="http://schemas.microsoft.com/office/word/2010/wordprocessingShape" mc:Ignorable="w14 w15 w16se w16cid w16 w16cex w16sdtdh wp14">
+  <w:comment w:id="7" w:author="nikolica" w:date="2021-09-02T11:01:00Z" w:initials="n">
     <w:p>
       <w:pPr>
         <w:pStyle w:val="CommentText"/>
@@ -29484,7 +29095,7 @@
       </w:r>
     </w:p>
   </w:comment>
-  <w:comment w:id="7" w:author="Madorsky,Alexander" w:date="2021-09-14T15:48:00Z" w:initials="M">
+  <w:comment w:id="8" w:author="Madorsky,Alexander" w:date="2021-09-14T15:48:00Z" w:initials="M">
     <w:p>
       <w:pPr>
         <w:pStyle w:val="CommentText"/>
@@ -29500,7 +29111,7 @@
       </w:r>
     </w:p>
   </w:comment>
-  <w:comment w:id="29" w:author="nikolica" w:date="2021-09-02T11:03:00Z" w:initials="n">
+  <w:comment w:id="30" w:author="nikolica" w:date="2021-09-02T11:03:00Z" w:initials="n">
     <w:p>
       <w:pPr>
         <w:pStyle w:val="CommentText"/>
@@ -29516,7 +29127,7 @@
       </w:r>
     </w:p>
   </w:comment>
-  <w:comment w:id="30" w:author="Madorsky,Alexander" w:date="2021-09-14T15:44:00Z" w:initials="M">
+  <w:comment w:id="31" w:author="Madorsky,Alexander" w:date="2021-09-14T15:44:00Z" w:initials="M">
     <w:p>
       <w:pPr>
         <w:pStyle w:val="CommentText"/>
@@ -29532,7 +29143,7 @@
       </w:r>
     </w:p>
   </w:comment>
-  <w:comment w:id="31" w:author="nikolica" w:date="2021-09-02T11:03:00Z" w:initials="n">
+  <w:comment w:id="32" w:author="nikolica" w:date="2021-09-02T11:03:00Z" w:initials="n">
     <w:p>
       <w:pPr>
         <w:pStyle w:val="CommentText"/>
@@ -29548,7 +29159,7 @@
       </w:r>
     </w:p>
   </w:comment>
-  <w:comment w:id="32" w:author="Madorsky,Alexander" w:date="2021-09-14T15:51:00Z" w:initials="M">
+  <w:comment w:id="33" w:author="Madorsky,Alexander" w:date="2021-09-14T15:51:00Z" w:initials="M">
     <w:p>
       <w:pPr>
         <w:pStyle w:val="CommentText"/>
@@ -29600,7 +29211,7 @@
 </file>
 
 <file path=word/commentsExtended.xml><?xml version="1.0" encoding="utf-8"?>
-<w15:commentsEx xmlns:wpc="http://schemas.microsoft.com/office/word/2010/wordprocessingCanvas" xmlns:cx="http://schemas.microsoft.com/office/drawing/2014/chartex" xmlns:cx1="http://schemas.microsoft.com/office/drawing/2015/9/8/chartex" xmlns:mc="http://schemas.openxmlformats.org/markup-compatibility/2006" xmlns:o="urn:schemas-microsoft-com:office:office" xmlns:r="http://schemas.openxmlformats.org/officeDocument/2006/relationships" xmlns:m="http://schemas.openxmlformats.org/officeDocument/2006/math" xmlns:v="urn:schemas-microsoft-com:vml" xmlns:wp14="http://schemas.microsoft.com/office/word/2010/wordprocessingDrawing" xmlns:wp="http://schemas.openxmlformats.org/drawingml/2006/wordprocessingDrawing" xmlns:w10="urn:schemas-microsoft-com:office:word" xmlns:w="http://schemas.openxmlformats.org/wordprocessingml/2006/main" xmlns:w14="http://schemas.microsoft.com/office/word/2010/wordml" xmlns:w15="http://schemas.microsoft.com/office/word/2012/wordml" xmlns:w16se="http://schemas.microsoft.com/office/word/2015/wordml/symex" xmlns:wpg="http://schemas.microsoft.com/office/word/2010/wordprocessingGroup" xmlns:wpi="http://schemas.microsoft.com/office/word/2010/wordprocessingInk" xmlns:wne="http://schemas.microsoft.com/office/word/2006/wordml" xmlns:wps="http://schemas.microsoft.com/office/word/2010/wordprocessingShape" mc:Ignorable="w14 w15 w16se wp14">
+<w15:commentsEx xmlns:wpc="http://schemas.microsoft.com/office/word/2010/wordprocessingCanvas" xmlns:cx="http://schemas.microsoft.com/office/drawing/2014/chartex" xmlns:cx1="http://schemas.microsoft.com/office/drawing/2015/9/8/chartex" xmlns:cx2="http://schemas.microsoft.com/office/drawing/2015/10/21/chartex" xmlns:cx3="http://schemas.microsoft.com/office/drawing/2016/5/9/chartex" xmlns:cx4="http://schemas.microsoft.com/office/drawing/2016/5/10/chartex" xmlns:cx5="http://schemas.microsoft.com/office/drawing/2016/5/11/chartex" xmlns:cx6="http://schemas.microsoft.com/office/drawing/2016/5/12/chartex" xmlns:cx7="http://schemas.microsoft.com/office/drawing/2016/5/13/chartex" xmlns:cx8="http://schemas.microsoft.com/office/drawing/2016/5/14/chartex" xmlns:mc="http://schemas.openxmlformats.org/markup-compatibility/2006" xmlns:aink="http://schemas.microsoft.com/office/drawing/2016/ink" xmlns:am3d="http://schemas.microsoft.com/office/drawing/2017/model3d" xmlns:o="urn:schemas-microsoft-com:office:office" xmlns:oel="http://schemas.microsoft.com/office/2019/extlst" xmlns:r="http://schemas.openxmlformats.org/officeDocument/2006/relationships" xmlns:m="http://schemas.openxmlformats.org/officeDocument/2006/math" xmlns:v="urn:schemas-microsoft-com:vml" xmlns:wp14="http://schemas.microsoft.com/office/word/2010/wordprocessingDrawing" xmlns:wp="http://schemas.openxmlformats.org/drawingml/2006/wordprocessingDrawing" xmlns:w10="urn:schemas-microsoft-com:office:word" xmlns:w="http://schemas.openxmlformats.org/wordprocessingml/2006/main" xmlns:w14="http://schemas.microsoft.com/office/word/2010/wordml" xmlns:w15="http://schemas.microsoft.com/office/word/2012/wordml" xmlns:w16cex="http://schemas.microsoft.com/office/word/2018/wordml/cex" xmlns:w16cid="http://schemas.microsoft.com/office/word/2016/wordml/cid" xmlns:w16="http://schemas.microsoft.com/office/word/2018/wordml" xmlns:w16sdtdh="http://schemas.microsoft.com/office/word/2020/wordml/sdtdatahash" xmlns:w16se="http://schemas.microsoft.com/office/word/2015/wordml/symex" xmlns:wpg="http://schemas.microsoft.com/office/word/2010/wordprocessingGroup" xmlns:wpi="http://schemas.microsoft.com/office/word/2010/wordprocessingInk" xmlns:wne="http://schemas.microsoft.com/office/word/2006/wordml" xmlns:wps="http://schemas.microsoft.com/office/word/2010/wordprocessingShape" mc:Ignorable="w14 w15 w16se w16cid w16 w16cex w16sdtdh wp14">
   <w15:commentEx w15:paraId="6C78FD0B" w15:done="1"/>
   <w15:commentEx w15:paraId="1CADA94B" w15:paraIdParent="6C78FD0B" w15:done="1"/>
   <w15:commentEx w15:paraId="5D0DA000" w15:done="1"/>
@@ -29639,7 +29250,7 @@
 </file>
 
 <file path=word/numbering.xml><?xml version="1.0" encoding="utf-8"?>
-<w:numbering xmlns:wpc="http://schemas.microsoft.com/office/word/2010/wordprocessingCanvas" xmlns:cx="http://schemas.microsoft.com/office/drawing/2014/chartex" xmlns:cx1="http://schemas.microsoft.com/office/drawing/2015/9/8/chartex" xmlns:mc="http://schemas.openxmlformats.org/markup-compatibility/2006" xmlns:o="urn:schemas-microsoft-com:office:office" xmlns:r="http://schemas.openxmlformats.org/officeDocument/2006/relationships" xmlns:m="http://schemas.openxmlformats.org/officeDocument/2006/math" xmlns:v="urn:schemas-microsoft-com:vml" xmlns:wp14="http://schemas.microsoft.com/office/word/2010/wordprocessingDrawing" xmlns:wp="http://schemas.openxmlformats.org/drawingml/2006/wordprocessingDrawing" xmlns:w10="urn:schemas-microsoft-com:office:word" xmlns:w="http://schemas.openxmlformats.org/wordprocessingml/2006/main" xmlns:w14="http://schemas.microsoft.com/office/word/2010/wordml" xmlns:w15="http://schemas.microsoft.com/office/word/2012/wordml" xmlns:w16se="http://schemas.microsoft.com/office/word/2015/wordml/symex" xmlns:wpg="http://schemas.microsoft.com/office/word/2010/wordprocessingGroup" xmlns:wpi="http://schemas.microsoft.com/office/word/2010/wordprocessingInk" xmlns:wne="http://schemas.microsoft.com/office/word/2006/wordml" xmlns:wps="http://schemas.microsoft.com/office/word/2010/wordprocessingShape" mc:Ignorable="w14 w15 w16se wp14">
+<w:numbering xmlns:wpc="http://schemas.microsoft.com/office/word/2010/wordprocessingCanvas" xmlns:cx="http://schemas.microsoft.com/office/drawing/2014/chartex" xmlns:cx1="http://schemas.microsoft.com/office/drawing/2015/9/8/chartex" xmlns:cx2="http://schemas.microsoft.com/office/drawing/2015/10/21/chartex" xmlns:cx3="http://schemas.microsoft.com/office/drawing/2016/5/9/chartex" xmlns:cx4="http://schemas.microsoft.com/office/drawing/2016/5/10/chartex" xmlns:cx5="http://schemas.microsoft.com/office/drawing/2016/5/11/chartex" xmlns:cx6="http://schemas.microsoft.com/office/drawing/2016/5/12/chartex" xmlns:cx7="http://schemas.microsoft.com/office/drawing/2016/5/13/chartex" xmlns:cx8="http://schemas.microsoft.com/office/drawing/2016/5/14/chartex" xmlns:mc="http://schemas.openxmlformats.org/markup-compatibility/2006" xmlns:aink="http://schemas.microsoft.com/office/drawing/2016/ink" xmlns:am3d="http://schemas.microsoft.com/office/drawing/2017/model3d" xmlns:o="urn:schemas-microsoft-com:office:office" xmlns:oel="http://schemas.microsoft.com/office/2019/extlst" xmlns:r="http://schemas.openxmlformats.org/officeDocument/2006/relationships" xmlns:m="http://schemas.openxmlformats.org/officeDocument/2006/math" xmlns:v="urn:schemas-microsoft-com:vml" xmlns:wp14="http://schemas.microsoft.com/office/word/2010/wordprocessingDrawing" xmlns:wp="http://schemas.openxmlformats.org/drawingml/2006/wordprocessingDrawing" xmlns:w10="urn:schemas-microsoft-com:office:word" xmlns:w="http://schemas.openxmlformats.org/wordprocessingml/2006/main" xmlns:w14="http://schemas.microsoft.com/office/word/2010/wordml" xmlns:w15="http://schemas.microsoft.com/office/word/2012/wordml" xmlns:w16cex="http://schemas.microsoft.com/office/word/2018/wordml/cex" xmlns:w16cid="http://schemas.microsoft.com/office/word/2016/wordml/cid" xmlns:w16="http://schemas.microsoft.com/office/word/2018/wordml" xmlns:w16sdtdh="http://schemas.microsoft.com/office/word/2020/wordml/sdtdatahash" xmlns:w16se="http://schemas.microsoft.com/office/word/2015/wordml/symex" xmlns:wpg="http://schemas.microsoft.com/office/word/2010/wordprocessingGroup" xmlns:wpi="http://schemas.microsoft.com/office/word/2010/wordprocessingInk" xmlns:wne="http://schemas.microsoft.com/office/word/2006/wordml" xmlns:wps="http://schemas.microsoft.com/office/word/2010/wordprocessingShape" mc:Ignorable="w14 w15 w16se w16cid w16 w16cex w16sdtdh wp14">
   <w:abstractNum w:abstractNumId="0" w15:restartNumberingAfterBreak="0">
     <w:nsid w:val="04030CF1"/>
     <w:multiLevelType w:val="multilevel"/>
@@ -33469,125 +33080,125 @@
       </w:rPr>
     </w:lvl>
   </w:abstractNum>
-  <w:num w:numId="1">
+  <w:num w:numId="1" w16cid:durableId="728068080">
     <w:abstractNumId w:val="0"/>
   </w:num>
-  <w:num w:numId="2">
+  <w:num w:numId="2" w16cid:durableId="55592576">
     <w:abstractNumId w:val="22"/>
   </w:num>
-  <w:num w:numId="3">
+  <w:num w:numId="3" w16cid:durableId="624429583">
     <w:abstractNumId w:val="19"/>
   </w:num>
-  <w:num w:numId="4">
+  <w:num w:numId="4" w16cid:durableId="1455829832">
     <w:abstractNumId w:val="4"/>
   </w:num>
-  <w:num w:numId="5">
+  <w:num w:numId="5" w16cid:durableId="1022588108">
     <w:abstractNumId w:val="20"/>
   </w:num>
-  <w:num w:numId="6">
+  <w:num w:numId="6" w16cid:durableId="1671330590">
     <w:abstractNumId w:val="1"/>
   </w:num>
-  <w:num w:numId="7">
+  <w:num w:numId="7" w16cid:durableId="1593583748">
     <w:abstractNumId w:val="10"/>
   </w:num>
-  <w:num w:numId="8">
+  <w:num w:numId="8" w16cid:durableId="1743986328">
     <w:abstractNumId w:val="26"/>
   </w:num>
-  <w:num w:numId="9">
+  <w:num w:numId="9" w16cid:durableId="821044287">
     <w:abstractNumId w:val="16"/>
   </w:num>
-  <w:num w:numId="10">
+  <w:num w:numId="10" w16cid:durableId="376197055">
     <w:abstractNumId w:val="5"/>
   </w:num>
-  <w:num w:numId="11">
+  <w:num w:numId="11" w16cid:durableId="2133669193">
     <w:abstractNumId w:val="3"/>
   </w:num>
-  <w:num w:numId="12">
+  <w:num w:numId="12" w16cid:durableId="44455860">
     <w:abstractNumId w:val="13"/>
   </w:num>
-  <w:num w:numId="13">
+  <w:num w:numId="13" w16cid:durableId="1497382168">
     <w:abstractNumId w:val="8"/>
   </w:num>
-  <w:num w:numId="14">
+  <w:num w:numId="14" w16cid:durableId="1485582691">
     <w:abstractNumId w:val="31"/>
   </w:num>
-  <w:num w:numId="15">
+  <w:num w:numId="15" w16cid:durableId="1538009938">
     <w:abstractNumId w:val="2"/>
   </w:num>
-  <w:num w:numId="16">
+  <w:num w:numId="16" w16cid:durableId="428548133">
     <w:abstractNumId w:val="33"/>
   </w:num>
-  <w:num w:numId="17">
+  <w:num w:numId="17" w16cid:durableId="169294665">
     <w:abstractNumId w:val="24"/>
   </w:num>
-  <w:num w:numId="18">
+  <w:num w:numId="18" w16cid:durableId="1176653655">
     <w:abstractNumId w:val="21"/>
   </w:num>
-  <w:num w:numId="19">
+  <w:num w:numId="19" w16cid:durableId="691153728">
     <w:abstractNumId w:val="28"/>
   </w:num>
-  <w:num w:numId="20">
+  <w:num w:numId="20" w16cid:durableId="943341432">
     <w:abstractNumId w:val="30"/>
   </w:num>
-  <w:num w:numId="21">
+  <w:num w:numId="21" w16cid:durableId="1571114334">
     <w:abstractNumId w:val="11"/>
   </w:num>
-  <w:num w:numId="22">
+  <w:num w:numId="22" w16cid:durableId="719791126">
     <w:abstractNumId w:val="6"/>
   </w:num>
-  <w:num w:numId="23">
+  <w:num w:numId="23" w16cid:durableId="1623196128">
     <w:abstractNumId w:val="12"/>
   </w:num>
-  <w:num w:numId="24">
+  <w:num w:numId="24" w16cid:durableId="858667413">
     <w:abstractNumId w:val="36"/>
   </w:num>
-  <w:num w:numId="25">
+  <w:num w:numId="25" w16cid:durableId="504707573">
     <w:abstractNumId w:val="35"/>
   </w:num>
-  <w:num w:numId="26">
+  <w:num w:numId="26" w16cid:durableId="1084912138">
     <w:abstractNumId w:val="25"/>
   </w:num>
-  <w:num w:numId="27">
+  <w:num w:numId="27" w16cid:durableId="1156994367">
     <w:abstractNumId w:val="34"/>
   </w:num>
-  <w:num w:numId="28">
+  <w:num w:numId="28" w16cid:durableId="189030375">
     <w:abstractNumId w:val="7"/>
   </w:num>
-  <w:num w:numId="29">
+  <w:num w:numId="29" w16cid:durableId="612640333">
     <w:abstractNumId w:val="9"/>
   </w:num>
-  <w:num w:numId="30">
+  <w:num w:numId="30" w16cid:durableId="694158985">
     <w:abstractNumId w:val="23"/>
   </w:num>
-  <w:num w:numId="31">
+  <w:num w:numId="31" w16cid:durableId="2138524401">
     <w:abstractNumId w:val="14"/>
   </w:num>
-  <w:num w:numId="32">
+  <w:num w:numId="32" w16cid:durableId="611061614">
     <w:abstractNumId w:val="18"/>
   </w:num>
-  <w:num w:numId="33">
+  <w:num w:numId="33" w16cid:durableId="1021977445">
     <w:abstractNumId w:val="32"/>
   </w:num>
-  <w:num w:numId="34">
+  <w:num w:numId="34" w16cid:durableId="1652713585">
     <w:abstractNumId w:val="37"/>
   </w:num>
-  <w:num w:numId="35">
+  <w:num w:numId="35" w16cid:durableId="276642644">
     <w:abstractNumId w:val="17"/>
   </w:num>
-  <w:num w:numId="36">
+  <w:num w:numId="36" w16cid:durableId="1345207002">
     <w:abstractNumId w:val="15"/>
   </w:num>
-  <w:num w:numId="37">
+  <w:num w:numId="37" w16cid:durableId="424301050">
     <w:abstractNumId w:val="29"/>
   </w:num>
-  <w:num w:numId="38">
+  <w:num w:numId="38" w16cid:durableId="516236218">
     <w:abstractNumId w:val="27"/>
   </w:num>
 </w:numbering>
 </file>
 
 <file path=word/people.xml><?xml version="1.0" encoding="utf-8"?>
-<w15:people xmlns:wpc="http://schemas.microsoft.com/office/word/2010/wordprocessingCanvas" xmlns:cx="http://schemas.microsoft.com/office/drawing/2014/chartex" xmlns:cx1="http://schemas.microsoft.com/office/drawing/2015/9/8/chartex" xmlns:mc="http://schemas.openxmlformats.org/markup-compatibility/2006" xmlns:o="urn:schemas-microsoft-com:office:office" xmlns:r="http://schemas.openxmlformats.org/officeDocument/2006/relationships" xmlns:m="http://schemas.openxmlformats.org/officeDocument/2006/math" xmlns:v="urn:schemas-microsoft-com:vml" xmlns:wp14="http://schemas.microsoft.com/office/word/2010/wordprocessingDrawing" xmlns:wp="http://schemas.openxmlformats.org/drawingml/2006/wordprocessingDrawing" xmlns:w10="urn:schemas-microsoft-com:office:word" xmlns:w="http://schemas.openxmlformats.org/wordprocessingml/2006/main" xmlns:w14="http://schemas.microsoft.com/office/word/2010/wordml" xmlns:w15="http://schemas.microsoft.com/office/word/2012/wordml" xmlns:w16se="http://schemas.microsoft.com/office/word/2015/wordml/symex" xmlns:wpg="http://schemas.microsoft.com/office/word/2010/wordprocessingGroup" xmlns:wpi="http://schemas.microsoft.com/office/word/2010/wordprocessingInk" xmlns:wne="http://schemas.microsoft.com/office/word/2006/wordml" xmlns:wps="http://schemas.microsoft.com/office/word/2010/wordprocessingShape" mc:Ignorable="w14 w15 w16se wp14">
+<w15:people xmlns:wpc="http://schemas.microsoft.com/office/word/2010/wordprocessingCanvas" xmlns:cx="http://schemas.microsoft.com/office/drawing/2014/chartex" xmlns:cx1="http://schemas.microsoft.com/office/drawing/2015/9/8/chartex" xmlns:cx2="http://schemas.microsoft.com/office/drawing/2015/10/21/chartex" xmlns:cx3="http://schemas.microsoft.com/office/drawing/2016/5/9/chartex" xmlns:cx4="http://schemas.microsoft.com/office/drawing/2016/5/10/chartex" xmlns:cx5="http://schemas.microsoft.com/office/drawing/2016/5/11/chartex" xmlns:cx6="http://schemas.microsoft.com/office/drawing/2016/5/12/chartex" xmlns:cx7="http://schemas.microsoft.com/office/drawing/2016/5/13/chartex" xmlns:cx8="http://schemas.microsoft.com/office/drawing/2016/5/14/chartex" xmlns:mc="http://schemas.openxmlformats.org/markup-compatibility/2006" xmlns:aink="http://schemas.microsoft.com/office/drawing/2016/ink" xmlns:am3d="http://schemas.microsoft.com/office/drawing/2017/model3d" xmlns:o="urn:schemas-microsoft-com:office:office" xmlns:oel="http://schemas.microsoft.com/office/2019/extlst" xmlns:r="http://schemas.openxmlformats.org/officeDocument/2006/relationships" xmlns:m="http://schemas.openxmlformats.org/officeDocument/2006/math" xmlns:v="urn:schemas-microsoft-com:vml" xmlns:wp14="http://schemas.microsoft.com/office/word/2010/wordprocessingDrawing" xmlns:wp="http://schemas.openxmlformats.org/drawingml/2006/wordprocessingDrawing" xmlns:w10="urn:schemas-microsoft-com:office:word" xmlns:w="http://schemas.openxmlformats.org/wordprocessingml/2006/main" xmlns:w14="http://schemas.microsoft.com/office/word/2010/wordml" xmlns:w15="http://schemas.microsoft.com/office/word/2012/wordml" xmlns:w16cex="http://schemas.microsoft.com/office/word/2018/wordml/cex" xmlns:w16cid="http://schemas.microsoft.com/office/word/2016/wordml/cid" xmlns:w16="http://schemas.microsoft.com/office/word/2018/wordml" xmlns:w16sdtdh="http://schemas.microsoft.com/office/word/2020/wordml/sdtdatahash" xmlns:w16se="http://schemas.microsoft.com/office/word/2015/wordml/symex" xmlns:wpg="http://schemas.microsoft.com/office/word/2010/wordprocessingGroup" xmlns:wpi="http://schemas.microsoft.com/office/word/2010/wordprocessingInk" xmlns:wne="http://schemas.microsoft.com/office/word/2006/wordml" xmlns:wps="http://schemas.microsoft.com/office/word/2010/wordprocessingShape" mc:Ignorable="w14 w15 w16se w16cid w16 w16cex w16sdtdh wp14">
   <w15:person w15:author="nikolica">
     <w15:presenceInfo w15:providerId="None" w15:userId="nikolica"/>
   </w15:person>
@@ -33598,7 +33209,7 @@
 </file>
 
 <file path=word/styles.xml><?xml version="1.0" encoding="utf-8"?>
-<w:styles xmlns:mc="http://schemas.openxmlformats.org/markup-compatibility/2006" xmlns:r="http://schemas.openxmlformats.org/officeDocument/2006/relationships" xmlns:w="http://schemas.openxmlformats.org/wordprocessingml/2006/main" xmlns:w14="http://schemas.microsoft.com/office/word/2010/wordml" xmlns:w15="http://schemas.microsoft.com/office/word/2012/wordml" xmlns:w16se="http://schemas.microsoft.com/office/word/2015/wordml/symex" mc:Ignorable="w14 w15 w16se">
+<w:styles xmlns:mc="http://schemas.openxmlformats.org/markup-compatibility/2006" xmlns:r="http://schemas.openxmlformats.org/officeDocument/2006/relationships" xmlns:w="http://schemas.openxmlformats.org/wordprocessingml/2006/main" xmlns:w14="http://schemas.microsoft.com/office/word/2010/wordml" xmlns:w15="http://schemas.microsoft.com/office/word/2012/wordml" xmlns:w16cex="http://schemas.microsoft.com/office/word/2018/wordml/cex" xmlns:w16cid="http://schemas.microsoft.com/office/word/2016/wordml/cid" xmlns:w16="http://schemas.microsoft.com/office/word/2018/wordml" xmlns:w16sdtdh="http://schemas.microsoft.com/office/word/2020/wordml/sdtdatahash" xmlns:w16se="http://schemas.microsoft.com/office/word/2015/wordml/symex" mc:Ignorable="w14 w15 w16se w16cid w16 w16cex w16sdtdh">
   <w:docDefaults>
     <w:rPrDefault>
       <w:rPr>
@@ -33610,7 +33221,7 @@
     </w:rPrDefault>
     <w:pPrDefault/>
   </w:docDefaults>
-  <w:latentStyles w:defLockedState="0" w:defUIPriority="99" w:defSemiHidden="0" w:defUnhideWhenUsed="0" w:defQFormat="0" w:count="371">
+  <w:latentStyles w:defLockedState="0" w:defUIPriority="99" w:defSemiHidden="0" w:defUnhideWhenUsed="0" w:defQFormat="0" w:count="376">
     <w:lsdException w:name="Normal" w:uiPriority="0" w:qFormat="1"/>
     <w:lsdException w:name="heading 1" w:uiPriority="9" w:qFormat="1"/>
     <w:lsdException w:name="heading 2" w:semiHidden="1" w:uiPriority="9" w:unhideWhenUsed="1" w:qFormat="1"/>
@@ -33716,7 +33327,6 @@
     <w:lsdException w:name="HTML Sample" w:semiHidden="1" w:unhideWhenUsed="1"/>
     <w:lsdException w:name="HTML Typewriter" w:semiHidden="1" w:unhideWhenUsed="1"/>
     <w:lsdException w:name="HTML Variable" w:semiHidden="1" w:unhideWhenUsed="1"/>
-    <w:lsdException w:name="Normal Table" w:semiHidden="1" w:unhideWhenUsed="1"/>
     <w:lsdException w:name="annotation subject" w:semiHidden="1" w:unhideWhenUsed="1"/>
     <w:lsdException w:name="No List" w:semiHidden="1" w:unhideWhenUsed="1"/>
     <w:lsdException w:name="Outline List 1" w:semiHidden="1" w:unhideWhenUsed="1"/>
@@ -33759,11 +33369,8 @@
     <w:lsdException w:name="Table Contemporary" w:semiHidden="1" w:unhideWhenUsed="1"/>
     <w:lsdException w:name="Table Elegant" w:semiHidden="1" w:unhideWhenUsed="1"/>
     <w:lsdException w:name="Table Professional" w:semiHidden="1" w:unhideWhenUsed="1"/>
-    <w:lsdException w:name="Table Subtle 1" w:semiHidden="1" w:unhideWhenUsed="1"/>
     <w:lsdException w:name="Table Subtle 2" w:semiHidden="1" w:unhideWhenUsed="1"/>
     <w:lsdException w:name="Table Web 1" w:semiHidden="1" w:unhideWhenUsed="1"/>
-    <w:lsdException w:name="Table Web 2" w:semiHidden="1" w:unhideWhenUsed="1"/>
-    <w:lsdException w:name="Table Web 3" w:semiHidden="1" w:unhideWhenUsed="1"/>
     <w:lsdException w:name="Balloon Text" w:semiHidden="1" w:unhideWhenUsed="1"/>
     <w:lsdException w:name="Table Grid" w:uiPriority="39"/>
     <w:lsdException w:name="Table Theme" w:semiHidden="1" w:unhideWhenUsed="1"/>
@@ -33982,6 +33589,11 @@
     <w:lsdException w:name="List Table 5 Dark Accent 6" w:uiPriority="50"/>
     <w:lsdException w:name="List Table 6 Colorful Accent 6" w:uiPriority="51"/>
     <w:lsdException w:name="List Table 7 Colorful Accent 6" w:uiPriority="52"/>
+    <w:lsdException w:name="Mention" w:semiHidden="1" w:unhideWhenUsed="1"/>
+    <w:lsdException w:name="Smart Hyperlink" w:semiHidden="1" w:unhideWhenUsed="1"/>
+    <w:lsdException w:name="Hashtag" w:semiHidden="1" w:unhideWhenUsed="1"/>
+    <w:lsdException w:name="Unresolved Mention" w:semiHidden="1" w:unhideWhenUsed="1"/>
+    <w:lsdException w:name="Smart Link" w:semiHidden="1" w:unhideWhenUsed="1"/>
   </w:latentStyles>
   <w:style w:type="paragraph" w:default="1" w:styleId="Normal">
     <w:name w:val="Normal"/>

</xml_diff>

<commit_message>
contents table updated in doc
</commit_message>
<xml_diff>
--- a/doc/WIB_firmware.docx
+++ b/doc/WIB_firmware.docx
@@ -80,7 +80,7 @@
         </w:rPr>
         <w:fldChar w:fldCharType="separate"/>
       </w:r>
-      <w:hyperlink w:anchor="_Toc117609386" w:history="1">
+      <w:hyperlink w:anchor="_Toc119079958" w:history="1">
         <w:r>
           <w:rPr>
             <w:rStyle w:val="Hyperlink"/>
@@ -118,7 +118,7 @@
           <w:rPr>
             <w:noProof/>
           </w:rPr>
-          <w:instrText xml:space="preserve"> PAGEREF _Toc117609386 \h </w:instrText>
+          <w:instrText xml:space="preserve"> PAGEREF _Toc119079958 \h </w:instrText>
         </w:r>
         <w:r>
           <w:rPr>
@@ -156,7 +156,7 @@
           <w:noProof/>
         </w:rPr>
       </w:pPr>
-      <w:hyperlink w:anchor="_Toc117609387" w:history="1">
+      <w:hyperlink w:anchor="_Toc119079959" w:history="1">
         <w:r>
           <w:rPr>
             <w:rStyle w:val="Hyperlink"/>
@@ -194,7 +194,7 @@
           <w:rPr>
             <w:noProof/>
           </w:rPr>
-          <w:instrText xml:space="preserve"> PAGEREF _Toc117609387 \h </w:instrText>
+          <w:instrText xml:space="preserve"> PAGEREF _Toc119079959 \h </w:instrText>
         </w:r>
         <w:r>
           <w:rPr>
@@ -232,7 +232,7 @@
           <w:noProof/>
         </w:rPr>
       </w:pPr>
-      <w:hyperlink w:anchor="_Toc117609388" w:history="1">
+      <w:hyperlink w:anchor="_Toc119079960" w:history="1">
         <w:r>
           <w:rPr>
             <w:rStyle w:val="Hyperlink"/>
@@ -270,7 +270,7 @@
           <w:rPr>
             <w:noProof/>
           </w:rPr>
-          <w:instrText xml:space="preserve"> PAGEREF _Toc117609388 \h </w:instrText>
+          <w:instrText xml:space="preserve"> PAGEREF _Toc119079960 \h </w:instrText>
         </w:r>
         <w:r>
           <w:rPr>
@@ -308,7 +308,7 @@
           <w:noProof/>
         </w:rPr>
       </w:pPr>
-      <w:hyperlink w:anchor="_Toc117609389" w:history="1">
+      <w:hyperlink w:anchor="_Toc119079961" w:history="1">
         <w:r>
           <w:rPr>
             <w:rStyle w:val="Hyperlink"/>
@@ -346,7 +346,7 @@
           <w:rPr>
             <w:noProof/>
           </w:rPr>
-          <w:instrText xml:space="preserve"> PAGEREF _Toc117609389 \h </w:instrText>
+          <w:instrText xml:space="preserve"> PAGEREF _Toc119079961 \h </w:instrText>
         </w:r>
         <w:r>
           <w:rPr>
@@ -384,7 +384,7 @@
           <w:noProof/>
         </w:rPr>
       </w:pPr>
-      <w:hyperlink w:anchor="_Toc117609390" w:history="1">
+      <w:hyperlink w:anchor="_Toc119079962" w:history="1">
         <w:r>
           <w:rPr>
             <w:rStyle w:val="Hyperlink"/>
@@ -422,7 +422,7 @@
           <w:rPr>
             <w:noProof/>
           </w:rPr>
-          <w:instrText xml:space="preserve"> PAGEREF _Toc117609390 \h </w:instrText>
+          <w:instrText xml:space="preserve"> PAGEREF _Toc119079962 \h </w:instrText>
         </w:r>
         <w:r>
           <w:rPr>
@@ -460,7 +460,7 @@
           <w:noProof/>
         </w:rPr>
       </w:pPr>
-      <w:hyperlink w:anchor="_Toc117609391" w:history="1">
+      <w:hyperlink w:anchor="_Toc119079963" w:history="1">
         <w:r>
           <w:rPr>
             <w:rStyle w:val="Hyperlink"/>
@@ -498,7 +498,7 @@
           <w:rPr>
             <w:noProof/>
           </w:rPr>
-          <w:instrText xml:space="preserve"> PAGEREF _Toc117609391 \h </w:instrText>
+          <w:instrText xml:space="preserve"> PAGEREF _Toc119079963 \h </w:instrText>
         </w:r>
         <w:r>
           <w:rPr>
@@ -536,7 +536,7 @@
           <w:noProof/>
         </w:rPr>
       </w:pPr>
-      <w:hyperlink w:anchor="_Toc117609392" w:history="1">
+      <w:hyperlink w:anchor="_Toc119079964" w:history="1">
         <w:r>
           <w:rPr>
             <w:rStyle w:val="Hyperlink"/>
@@ -574,7 +574,7 @@
           <w:rPr>
             <w:noProof/>
           </w:rPr>
-          <w:instrText xml:space="preserve"> PAGEREF _Toc117609392 \h </w:instrText>
+          <w:instrText xml:space="preserve"> PAGEREF _Toc119079964 \h </w:instrText>
         </w:r>
         <w:r>
           <w:rPr>
@@ -612,7 +612,7 @@
           <w:noProof/>
         </w:rPr>
       </w:pPr>
-      <w:hyperlink w:anchor="_Toc117609393" w:history="1">
+      <w:hyperlink w:anchor="_Toc119079965" w:history="1">
         <w:r>
           <w:rPr>
             <w:rStyle w:val="Hyperlink"/>
@@ -650,7 +650,7 @@
           <w:rPr>
             <w:noProof/>
           </w:rPr>
-          <w:instrText xml:space="preserve"> PAGEREF _Toc117609393 \h </w:instrText>
+          <w:instrText xml:space="preserve"> PAGEREF _Toc119079965 \h </w:instrText>
         </w:r>
         <w:r>
           <w:rPr>
@@ -688,7 +688,7 @@
           <w:noProof/>
         </w:rPr>
       </w:pPr>
-      <w:hyperlink w:anchor="_Toc117609394" w:history="1">
+      <w:hyperlink w:anchor="_Toc119079966" w:history="1">
         <w:r>
           <w:rPr>
             <w:rStyle w:val="Hyperlink"/>
@@ -726,7 +726,7 @@
           <w:rPr>
             <w:noProof/>
           </w:rPr>
-          <w:instrText xml:space="preserve"> PAGEREF _Toc117609394 \h </w:instrText>
+          <w:instrText xml:space="preserve"> PAGEREF _Toc119079966 \h </w:instrText>
         </w:r>
         <w:r>
           <w:rPr>
@@ -764,7 +764,7 @@
           <w:noProof/>
         </w:rPr>
       </w:pPr>
-      <w:hyperlink w:anchor="_Toc117609395" w:history="1">
+      <w:hyperlink w:anchor="_Toc119079967" w:history="1">
         <w:r>
           <w:rPr>
             <w:rStyle w:val="Hyperlink"/>
@@ -802,7 +802,7 @@
           <w:rPr>
             <w:noProof/>
           </w:rPr>
-          <w:instrText xml:space="preserve"> PAGEREF _Toc117609395 \h </w:instrText>
+          <w:instrText xml:space="preserve"> PAGEREF _Toc119079967 \h </w:instrText>
         </w:r>
         <w:r>
           <w:rPr>
@@ -840,7 +840,7 @@
           <w:noProof/>
         </w:rPr>
       </w:pPr>
-      <w:hyperlink w:anchor="_Toc117609396" w:history="1">
+      <w:hyperlink w:anchor="_Toc119079968" w:history="1">
         <w:r>
           <w:rPr>
             <w:rStyle w:val="Hyperlink"/>
@@ -893,7 +893,7 @@
           <w:rPr>
             <w:noProof/>
           </w:rPr>
-          <w:instrText xml:space="preserve"> PAGEREF _Toc117609396 \h </w:instrText>
+          <w:instrText xml:space="preserve"> PAGEREF _Toc119079968 \h </w:instrText>
         </w:r>
         <w:r>
           <w:rPr>
@@ -931,7 +931,7 @@
           <w:noProof/>
         </w:rPr>
       </w:pPr>
-      <w:hyperlink w:anchor="_Toc117609397" w:history="1">
+      <w:hyperlink w:anchor="_Toc119079969" w:history="1">
         <w:r>
           <w:rPr>
             <w:rStyle w:val="Hyperlink"/>
@@ -984,7 +984,7 @@
           <w:rPr>
             <w:noProof/>
           </w:rPr>
-          <w:instrText xml:space="preserve"> PAGEREF _Toc117609397 \h </w:instrText>
+          <w:instrText xml:space="preserve"> PAGEREF _Toc119079969 \h </w:instrText>
         </w:r>
         <w:r>
           <w:rPr>
@@ -1022,7 +1022,7 @@
           <w:noProof/>
         </w:rPr>
       </w:pPr>
-      <w:hyperlink w:anchor="_Toc117609398" w:history="1">
+      <w:hyperlink w:anchor="_Toc119079970" w:history="1">
         <w:r>
           <w:rPr>
             <w:rStyle w:val="Hyperlink"/>
@@ -1075,7 +1075,7 @@
           <w:rPr>
             <w:noProof/>
           </w:rPr>
-          <w:instrText xml:space="preserve"> PAGEREF _Toc117609398 \h </w:instrText>
+          <w:instrText xml:space="preserve"> PAGEREF _Toc119079970 \h </w:instrText>
         </w:r>
         <w:r>
           <w:rPr>
@@ -1113,7 +1113,7 @@
           <w:noProof/>
         </w:rPr>
       </w:pPr>
-      <w:hyperlink w:anchor="_Toc117609399" w:history="1">
+      <w:hyperlink w:anchor="_Toc119079971" w:history="1">
         <w:r>
           <w:rPr>
             <w:rStyle w:val="Hyperlink"/>
@@ -1166,7 +1166,7 @@
           <w:rPr>
             <w:noProof/>
           </w:rPr>
-          <w:instrText xml:space="preserve"> PAGEREF _Toc117609399 \h </w:instrText>
+          <w:instrText xml:space="preserve"> PAGEREF _Toc119079971 \h </w:instrText>
         </w:r>
         <w:r>
           <w:rPr>
@@ -1204,7 +1204,7 @@
           <w:noProof/>
         </w:rPr>
       </w:pPr>
-      <w:hyperlink w:anchor="_Toc117609400" w:history="1">
+      <w:hyperlink w:anchor="_Toc119079972" w:history="1">
         <w:r>
           <w:rPr>
             <w:rStyle w:val="Hyperlink"/>
@@ -1224,6 +1224,111 @@
             <w:rStyle w:val="Hyperlink"/>
             <w:noProof/>
           </w:rPr>
+          <w:t>Using COLDATA and COLDAD</w:t>
+        </w:r>
+        <w:r>
+          <w:rPr>
+            <w:rStyle w:val="Hyperlink"/>
+            <w:noProof/>
+          </w:rPr>
+          <w:t>C</w:t>
+        </w:r>
+        <w:r>
+          <w:rPr>
+            <w:rStyle w:val="Hyperlink"/>
+            <w:noProof/>
+          </w:rPr>
+          <w:t xml:space="preserve"> I</w:t>
+        </w:r>
+        <w:r>
+          <w:rPr>
+            <w:rStyle w:val="Hyperlink"/>
+            <w:noProof/>
+            <w:vertAlign w:val="superscript"/>
+          </w:rPr>
+          <w:t>2</w:t>
+        </w:r>
+        <w:r>
+          <w:rPr>
+            <w:rStyle w:val="Hyperlink"/>
+            <w:noProof/>
+          </w:rPr>
+          <w:t>C fine clock phase adjustment</w:t>
+        </w:r>
+        <w:r>
+          <w:rPr>
+            <w:noProof/>
+          </w:rPr>
+          <w:tab/>
+        </w:r>
+        <w:r>
+          <w:rPr>
+            <w:noProof/>
+          </w:rPr>
+          <w:fldChar w:fldCharType="begin"/>
+        </w:r>
+        <w:r>
+          <w:rPr>
+            <w:noProof/>
+          </w:rPr>
+          <w:instrText xml:space="preserve"> PAGEREF _Toc119079972 \h </w:instrText>
+        </w:r>
+        <w:r>
+          <w:rPr>
+            <w:noProof/>
+          </w:rPr>
+        </w:r>
+        <w:r>
+          <w:rPr>
+            <w:noProof/>
+          </w:rPr>
+          <w:fldChar w:fldCharType="separate"/>
+        </w:r>
+        <w:r>
+          <w:rPr>
+            <w:noProof/>
+          </w:rPr>
+          <w:t>11</w:t>
+        </w:r>
+        <w:r>
+          <w:rPr>
+            <w:noProof/>
+          </w:rPr>
+          <w:fldChar w:fldCharType="end"/>
+        </w:r>
+      </w:hyperlink>
+    </w:p>
+    <w:p>
+      <w:pPr>
+        <w:pStyle w:val="TOC3"/>
+        <w:tabs>
+          <w:tab w:val="left" w:pos="1320"/>
+        </w:tabs>
+        <w:rPr>
+          <w:rFonts w:eastAsiaTheme="minorEastAsia" w:cstheme="minorBidi"/>
+          <w:noProof/>
+        </w:rPr>
+      </w:pPr>
+      <w:hyperlink w:anchor="_Toc119079973" w:history="1">
+        <w:r>
+          <w:rPr>
+            <w:rStyle w:val="Hyperlink"/>
+            <w:noProof/>
+          </w:rPr>
+          <w:t>4.6.5</w:t>
+        </w:r>
+        <w:r>
+          <w:rPr>
+            <w:rFonts w:eastAsiaTheme="minorEastAsia" w:cstheme="minorBidi"/>
+            <w:noProof/>
+          </w:rPr>
+          <w:tab/>
+        </w:r>
+        <w:r>
+          <w:rPr>
+            <w:rStyle w:val="Hyperlink"/>
+            <w:noProof/>
+          </w:rPr>
           <w:t>Data cable latency measurement</w:t>
         </w:r>
         <w:r>
@@ -1242,7 +1347,7 @@
           <w:rPr>
             <w:noProof/>
           </w:rPr>
-          <w:instrText xml:space="preserve"> PAGEREF _Toc117609400 \h </w:instrText>
+          <w:instrText xml:space="preserve"> PAGEREF _Toc119079973 \h </w:instrText>
         </w:r>
         <w:r>
           <w:rPr>
@@ -1280,7 +1385,7 @@
           <w:noProof/>
         </w:rPr>
       </w:pPr>
-      <w:hyperlink w:anchor="_Toc117609401" w:history="1">
+      <w:hyperlink w:anchor="_Toc119079974" w:history="1">
         <w:r>
           <w:rPr>
             <w:rStyle w:val="Hyperlink"/>
@@ -1318,7 +1423,7 @@
           <w:rPr>
             <w:noProof/>
           </w:rPr>
-          <w:instrText xml:space="preserve"> PAGEREF _Toc117609401 \h </w:instrText>
+          <w:instrText xml:space="preserve"> PAGEREF _Toc119079974 \h </w:instrText>
         </w:r>
         <w:r>
           <w:rPr>
@@ -1335,7 +1440,7 @@
           <w:rPr>
             <w:noProof/>
           </w:rPr>
-          <w:t>11</w:t>
+          <w:t>12</w:t>
         </w:r>
         <w:r>
           <w:rPr>
@@ -1356,7 +1461,7 @@
           <w:noProof/>
         </w:rPr>
       </w:pPr>
-      <w:hyperlink w:anchor="_Toc117609402" w:history="1">
+      <w:hyperlink w:anchor="_Toc119079975" w:history="1">
         <w:r>
           <w:rPr>
             <w:rStyle w:val="Hyperlink"/>
@@ -1394,7 +1499,7 @@
           <w:rPr>
             <w:noProof/>
           </w:rPr>
-          <w:instrText xml:space="preserve"> PAGEREF _Toc117609402 \h </w:instrText>
+          <w:instrText xml:space="preserve"> PAGEREF _Toc119079975 \h </w:instrText>
         </w:r>
         <w:r>
           <w:rPr>
@@ -1411,7 +1516,7 @@
           <w:rPr>
             <w:noProof/>
           </w:rPr>
-          <w:t>12</w:t>
+          <w:t>13</w:t>
         </w:r>
         <w:r>
           <w:rPr>
@@ -1432,7 +1537,7 @@
           <w:noProof/>
         </w:rPr>
       </w:pPr>
-      <w:hyperlink w:anchor="_Toc117609403" w:history="1">
+      <w:hyperlink w:anchor="_Toc119079976" w:history="1">
         <w:r>
           <w:rPr>
             <w:rStyle w:val="Hyperlink"/>
@@ -1485,7 +1590,7 @@
           <w:rPr>
             <w:noProof/>
           </w:rPr>
-          <w:instrText xml:space="preserve"> PAGEREF _Toc117609403 \h </w:instrText>
+          <w:instrText xml:space="preserve"> PAGEREF _Toc119079976 \h </w:instrText>
         </w:r>
         <w:r>
           <w:rPr>
@@ -1502,7 +1607,7 @@
           <w:rPr>
             <w:noProof/>
           </w:rPr>
-          <w:t>12</w:t>
+          <w:t>13</w:t>
         </w:r>
         <w:r>
           <w:rPr>
@@ -1523,7 +1628,7 @@
           <w:noProof/>
         </w:rPr>
       </w:pPr>
-      <w:hyperlink w:anchor="_Toc117609404" w:history="1">
+      <w:hyperlink w:anchor="_Toc119079977" w:history="1">
         <w:r>
           <w:rPr>
             <w:rStyle w:val="Hyperlink"/>
@@ -1561,7 +1666,7 @@
           <w:rPr>
             <w:noProof/>
           </w:rPr>
-          <w:instrText xml:space="preserve"> PAGEREF _Toc117609404 \h </w:instrText>
+          <w:instrText xml:space="preserve"> PAGEREF _Toc119079977 \h </w:instrText>
         </w:r>
         <w:r>
           <w:rPr>
@@ -1578,7 +1683,7 @@
           <w:rPr>
             <w:noProof/>
           </w:rPr>
-          <w:t>12</w:t>
+          <w:t>13</w:t>
         </w:r>
         <w:r>
           <w:rPr>
@@ -1599,7 +1704,7 @@
           <w:noProof/>
         </w:rPr>
       </w:pPr>
-      <w:hyperlink w:anchor="_Toc117609405" w:history="1">
+      <w:hyperlink w:anchor="_Toc119079978" w:history="1">
         <w:r>
           <w:rPr>
             <w:rStyle w:val="Hyperlink"/>
@@ -1637,7 +1742,7 @@
           <w:rPr>
             <w:noProof/>
           </w:rPr>
-          <w:instrText xml:space="preserve"> PAGEREF _Toc117609405 \h </w:instrText>
+          <w:instrText xml:space="preserve"> PAGEREF _Toc119079978 \h </w:instrText>
         </w:r>
         <w:r>
           <w:rPr>
@@ -1675,7 +1780,7 @@
           <w:noProof/>
         </w:rPr>
       </w:pPr>
-      <w:hyperlink w:anchor="_Toc117609406" w:history="1">
+      <w:hyperlink w:anchor="_Toc119079979" w:history="1">
         <w:r>
           <w:rPr>
             <w:rStyle w:val="Hyperlink"/>
@@ -1713,7 +1818,7 @@
           <w:rPr>
             <w:noProof/>
           </w:rPr>
-          <w:instrText xml:space="preserve"> PAGEREF _Toc117609406 \h </w:instrText>
+          <w:instrText xml:space="preserve"> PAGEREF _Toc119079979 \h </w:instrText>
         </w:r>
         <w:r>
           <w:rPr>
@@ -1751,7 +1856,7 @@
           <w:noProof/>
         </w:rPr>
       </w:pPr>
-      <w:hyperlink w:anchor="_Toc117609407" w:history="1">
+      <w:hyperlink w:anchor="_Toc119079980" w:history="1">
         <w:r>
           <w:rPr>
             <w:rStyle w:val="Hyperlink"/>
@@ -1789,7 +1894,7 @@
           <w:rPr>
             <w:noProof/>
           </w:rPr>
-          <w:instrText xml:space="preserve"> PAGEREF _Toc117609407 \h </w:instrText>
+          <w:instrText xml:space="preserve"> PAGEREF _Toc119079980 \h </w:instrText>
         </w:r>
         <w:r>
           <w:rPr>
@@ -1827,7 +1932,7 @@
           <w:noProof/>
         </w:rPr>
       </w:pPr>
-      <w:hyperlink w:anchor="_Toc117609408" w:history="1">
+      <w:hyperlink w:anchor="_Toc119079981" w:history="1">
         <w:r>
           <w:rPr>
             <w:rStyle w:val="Hyperlink"/>
@@ -1865,7 +1970,7 @@
           <w:rPr>
             <w:noProof/>
           </w:rPr>
-          <w:instrText xml:space="preserve"> PAGEREF _Toc117609408 \h </w:instrText>
+          <w:instrText xml:space="preserve"> PAGEREF _Toc119079981 \h </w:instrText>
         </w:r>
         <w:r>
           <w:rPr>
@@ -1882,7 +1987,843 @@
           <w:rPr>
             <w:noProof/>
           </w:rPr>
-          <w:t>16</w:t>
+          <w:t>17</w:t>
+        </w:r>
+        <w:r>
+          <w:rPr>
+            <w:noProof/>
+          </w:rPr>
+          <w:fldChar w:fldCharType="end"/>
+        </w:r>
+      </w:hyperlink>
+    </w:p>
+    <w:p>
+      <w:pPr>
+        <w:pStyle w:val="TOC2"/>
+        <w:tabs>
+          <w:tab w:val="left" w:pos="1100"/>
+        </w:tabs>
+        <w:rPr>
+          <w:rFonts w:eastAsiaTheme="minorEastAsia" w:cstheme="minorBidi"/>
+          <w:noProof/>
+        </w:rPr>
+      </w:pPr>
+      <w:hyperlink w:anchor="_Toc119079982" w:history="1">
+        <w:r>
+          <w:rPr>
+            <w:rStyle w:val="Hyperlink"/>
+            <w:noProof/>
+          </w:rPr>
+          <w:t>4.10</w:t>
+        </w:r>
+        <w:r>
+          <w:rPr>
+            <w:rFonts w:eastAsiaTheme="minorEastAsia" w:cstheme="minorBidi"/>
+            <w:noProof/>
+          </w:rPr>
+          <w:tab/>
+        </w:r>
+        <w:r>
+          <w:rPr>
+            <w:rStyle w:val="Hyperlink"/>
+            <w:noProof/>
+          </w:rPr>
+          <w:t>Timing Endpoint</w:t>
+        </w:r>
+        <w:r>
+          <w:rPr>
+            <w:noProof/>
+          </w:rPr>
+          <w:tab/>
+        </w:r>
+        <w:r>
+          <w:rPr>
+            <w:noProof/>
+          </w:rPr>
+          <w:fldChar w:fldCharType="begin"/>
+        </w:r>
+        <w:r>
+          <w:rPr>
+            <w:noProof/>
+          </w:rPr>
+          <w:instrText xml:space="preserve"> PAGEREF _Toc119079982 \h </w:instrText>
+        </w:r>
+        <w:r>
+          <w:rPr>
+            <w:noProof/>
+          </w:rPr>
+        </w:r>
+        <w:r>
+          <w:rPr>
+            <w:noProof/>
+          </w:rPr>
+          <w:fldChar w:fldCharType="separate"/>
+        </w:r>
+        <w:r>
+          <w:rPr>
+            <w:noProof/>
+          </w:rPr>
+          <w:t>18</w:t>
+        </w:r>
+        <w:r>
+          <w:rPr>
+            <w:noProof/>
+          </w:rPr>
+          <w:fldChar w:fldCharType="end"/>
+        </w:r>
+      </w:hyperlink>
+    </w:p>
+    <w:p>
+      <w:pPr>
+        <w:pStyle w:val="TOC2"/>
+        <w:tabs>
+          <w:tab w:val="left" w:pos="1100"/>
+        </w:tabs>
+        <w:rPr>
+          <w:rFonts w:eastAsiaTheme="minorEastAsia" w:cstheme="minorBidi"/>
+          <w:noProof/>
+        </w:rPr>
+      </w:pPr>
+      <w:hyperlink w:anchor="_Toc119079983" w:history="1">
+        <w:r>
+          <w:rPr>
+            <w:rStyle w:val="Hyperlink"/>
+            <w:noProof/>
+          </w:rPr>
+          <w:t>4.11</w:t>
+        </w:r>
+        <w:r>
+          <w:rPr>
+            <w:rFonts w:eastAsiaTheme="minorEastAsia" w:cstheme="minorBidi"/>
+            <w:noProof/>
+          </w:rPr>
+          <w:tab/>
+        </w:r>
+        <w:r>
+          <w:rPr>
+            <w:rStyle w:val="Hyperlink"/>
+            <w:noProof/>
+          </w:rPr>
+          <w:t>DAQ spy memory</w:t>
+        </w:r>
+        <w:r>
+          <w:rPr>
+            <w:noProof/>
+          </w:rPr>
+          <w:tab/>
+        </w:r>
+        <w:r>
+          <w:rPr>
+            <w:noProof/>
+          </w:rPr>
+          <w:fldChar w:fldCharType="begin"/>
+        </w:r>
+        <w:r>
+          <w:rPr>
+            <w:noProof/>
+          </w:rPr>
+          <w:instrText xml:space="preserve"> PAGEREF _Toc119079983 \h </w:instrText>
+        </w:r>
+        <w:r>
+          <w:rPr>
+            <w:noProof/>
+          </w:rPr>
+        </w:r>
+        <w:r>
+          <w:rPr>
+            <w:noProof/>
+          </w:rPr>
+          <w:fldChar w:fldCharType="separate"/>
+        </w:r>
+        <w:r>
+          <w:rPr>
+            <w:noProof/>
+          </w:rPr>
+          <w:t>19</w:t>
+        </w:r>
+        <w:r>
+          <w:rPr>
+            <w:noProof/>
+          </w:rPr>
+          <w:fldChar w:fldCharType="end"/>
+        </w:r>
+      </w:hyperlink>
+    </w:p>
+    <w:p>
+      <w:pPr>
+        <w:pStyle w:val="TOC3"/>
+        <w:tabs>
+          <w:tab w:val="left" w:pos="1540"/>
+        </w:tabs>
+        <w:rPr>
+          <w:rFonts w:eastAsiaTheme="minorEastAsia" w:cstheme="minorBidi"/>
+          <w:noProof/>
+        </w:rPr>
+      </w:pPr>
+      <w:hyperlink w:anchor="_Toc119079984" w:history="1">
+        <w:r>
+          <w:rPr>
+            <w:rStyle w:val="Hyperlink"/>
+            <w:noProof/>
+          </w:rPr>
+          <w:t>4.11.1</w:t>
+        </w:r>
+        <w:r>
+          <w:rPr>
+            <w:rFonts w:eastAsiaTheme="minorEastAsia" w:cstheme="minorBidi"/>
+            <w:noProof/>
+          </w:rPr>
+          <w:tab/>
+        </w:r>
+        <w:r>
+          <w:rPr>
+            <w:rStyle w:val="Hyperlink"/>
+            <w:noProof/>
+          </w:rPr>
+          <w:t>Preliminary steps</w:t>
+        </w:r>
+        <w:r>
+          <w:rPr>
+            <w:noProof/>
+          </w:rPr>
+          <w:tab/>
+        </w:r>
+        <w:r>
+          <w:rPr>
+            <w:noProof/>
+          </w:rPr>
+          <w:fldChar w:fldCharType="begin"/>
+        </w:r>
+        <w:r>
+          <w:rPr>
+            <w:noProof/>
+          </w:rPr>
+          <w:instrText xml:space="preserve"> PAGEREF _Toc119079984 \h </w:instrText>
+        </w:r>
+        <w:r>
+          <w:rPr>
+            <w:noProof/>
+          </w:rPr>
+        </w:r>
+        <w:r>
+          <w:rPr>
+            <w:noProof/>
+          </w:rPr>
+          <w:fldChar w:fldCharType="separate"/>
+        </w:r>
+        <w:r>
+          <w:rPr>
+            <w:noProof/>
+          </w:rPr>
+          <w:t>19</w:t>
+        </w:r>
+        <w:r>
+          <w:rPr>
+            <w:noProof/>
+          </w:rPr>
+          <w:fldChar w:fldCharType="end"/>
+        </w:r>
+      </w:hyperlink>
+    </w:p>
+    <w:p>
+      <w:pPr>
+        <w:pStyle w:val="TOC3"/>
+        <w:tabs>
+          <w:tab w:val="left" w:pos="1540"/>
+        </w:tabs>
+        <w:rPr>
+          <w:rFonts w:eastAsiaTheme="minorEastAsia" w:cstheme="minorBidi"/>
+          <w:noProof/>
+        </w:rPr>
+      </w:pPr>
+      <w:hyperlink w:anchor="_Toc119079985" w:history="1">
+        <w:r>
+          <w:rPr>
+            <w:rStyle w:val="Hyperlink"/>
+            <w:noProof/>
+          </w:rPr>
+          <w:t>4.11.2</w:t>
+        </w:r>
+        <w:r>
+          <w:rPr>
+            <w:rFonts w:eastAsiaTheme="minorEastAsia" w:cstheme="minorBidi"/>
+            <w:noProof/>
+          </w:rPr>
+          <w:tab/>
+        </w:r>
+        <w:r>
+          <w:rPr>
+            <w:rStyle w:val="Hyperlink"/>
+            <w:noProof/>
+          </w:rPr>
+          <w:t>Operation with the trigger distributed by DTS</w:t>
+        </w:r>
+        <w:r>
+          <w:rPr>
+            <w:noProof/>
+          </w:rPr>
+          <w:tab/>
+        </w:r>
+        <w:r>
+          <w:rPr>
+            <w:noProof/>
+          </w:rPr>
+          <w:fldChar w:fldCharType="begin"/>
+        </w:r>
+        <w:r>
+          <w:rPr>
+            <w:noProof/>
+          </w:rPr>
+          <w:instrText xml:space="preserve"> PAGEREF _Toc119079985 \h </w:instrText>
+        </w:r>
+        <w:r>
+          <w:rPr>
+            <w:noProof/>
+          </w:rPr>
+        </w:r>
+        <w:r>
+          <w:rPr>
+            <w:noProof/>
+          </w:rPr>
+          <w:fldChar w:fldCharType="separate"/>
+        </w:r>
+        <w:r>
+          <w:rPr>
+            <w:noProof/>
+          </w:rPr>
+          <w:t>19</w:t>
+        </w:r>
+        <w:r>
+          <w:rPr>
+            <w:noProof/>
+          </w:rPr>
+          <w:fldChar w:fldCharType="end"/>
+        </w:r>
+      </w:hyperlink>
+    </w:p>
+    <w:p>
+      <w:pPr>
+        <w:pStyle w:val="TOC3"/>
+        <w:tabs>
+          <w:tab w:val="left" w:pos="1540"/>
+        </w:tabs>
+        <w:rPr>
+          <w:rFonts w:eastAsiaTheme="minorEastAsia" w:cstheme="minorBidi"/>
+          <w:noProof/>
+        </w:rPr>
+      </w:pPr>
+      <w:hyperlink w:anchor="_Toc119079986" w:history="1">
+        <w:r>
+          <w:rPr>
+            <w:rStyle w:val="Hyperlink"/>
+            <w:noProof/>
+          </w:rPr>
+          <w:t>4.11.3</w:t>
+        </w:r>
+        <w:r>
+          <w:rPr>
+            <w:rFonts w:eastAsiaTheme="minorEastAsia" w:cstheme="minorBidi"/>
+            <w:noProof/>
+          </w:rPr>
+          <w:tab/>
+        </w:r>
+        <w:r>
+          <w:rPr>
+            <w:rStyle w:val="Hyperlink"/>
+            <w:noProof/>
+          </w:rPr>
+          <w:t>Operation with the software trigger</w:t>
+        </w:r>
+        <w:r>
+          <w:rPr>
+            <w:noProof/>
+          </w:rPr>
+          <w:tab/>
+        </w:r>
+        <w:r>
+          <w:rPr>
+            <w:noProof/>
+          </w:rPr>
+          <w:fldChar w:fldCharType="begin"/>
+        </w:r>
+        <w:r>
+          <w:rPr>
+            <w:noProof/>
+          </w:rPr>
+          <w:instrText xml:space="preserve"> PAGEREF _Toc119079986 \h </w:instrText>
+        </w:r>
+        <w:r>
+          <w:rPr>
+            <w:noProof/>
+          </w:rPr>
+        </w:r>
+        <w:r>
+          <w:rPr>
+            <w:noProof/>
+          </w:rPr>
+          <w:fldChar w:fldCharType="separate"/>
+        </w:r>
+        <w:r>
+          <w:rPr>
+            <w:noProof/>
+          </w:rPr>
+          <w:t>19</w:t>
+        </w:r>
+        <w:r>
+          <w:rPr>
+            <w:noProof/>
+          </w:rPr>
+          <w:fldChar w:fldCharType="end"/>
+        </w:r>
+      </w:hyperlink>
+    </w:p>
+    <w:p>
+      <w:pPr>
+        <w:pStyle w:val="TOC2"/>
+        <w:tabs>
+          <w:tab w:val="left" w:pos="1100"/>
+        </w:tabs>
+        <w:rPr>
+          <w:rFonts w:eastAsiaTheme="minorEastAsia" w:cstheme="minorBidi"/>
+          <w:noProof/>
+        </w:rPr>
+      </w:pPr>
+      <w:hyperlink w:anchor="_Toc119079987" w:history="1">
+        <w:r>
+          <w:rPr>
+            <w:rStyle w:val="Hyperlink"/>
+            <w:noProof/>
+          </w:rPr>
+          <w:t>4.12</w:t>
+        </w:r>
+        <w:r>
+          <w:rPr>
+            <w:rFonts w:eastAsiaTheme="minorEastAsia" w:cstheme="minorBidi"/>
+            <w:noProof/>
+          </w:rPr>
+          <w:tab/>
+        </w:r>
+        <w:r>
+          <w:rPr>
+            <w:rStyle w:val="Hyperlink"/>
+            <w:noProof/>
+          </w:rPr>
+          <w:t>Monitoring ADCs</w:t>
+        </w:r>
+        <w:r>
+          <w:rPr>
+            <w:noProof/>
+          </w:rPr>
+          <w:tab/>
+        </w:r>
+        <w:r>
+          <w:rPr>
+            <w:noProof/>
+          </w:rPr>
+          <w:fldChar w:fldCharType="begin"/>
+        </w:r>
+        <w:r>
+          <w:rPr>
+            <w:noProof/>
+          </w:rPr>
+          <w:instrText xml:space="preserve"> PAGEREF _Toc119079987 \h </w:instrText>
+        </w:r>
+        <w:r>
+          <w:rPr>
+            <w:noProof/>
+          </w:rPr>
+        </w:r>
+        <w:r>
+          <w:rPr>
+            <w:noProof/>
+          </w:rPr>
+          <w:fldChar w:fldCharType="separate"/>
+        </w:r>
+        <w:r>
+          <w:rPr>
+            <w:noProof/>
+          </w:rPr>
+          <w:t>20</w:t>
+        </w:r>
+        <w:r>
+          <w:rPr>
+            <w:noProof/>
+          </w:rPr>
+          <w:fldChar w:fldCharType="end"/>
+        </w:r>
+      </w:hyperlink>
+    </w:p>
+    <w:p>
+      <w:pPr>
+        <w:pStyle w:val="TOC2"/>
+        <w:tabs>
+          <w:tab w:val="left" w:pos="1100"/>
+        </w:tabs>
+        <w:rPr>
+          <w:rFonts w:eastAsiaTheme="minorEastAsia" w:cstheme="minorBidi"/>
+          <w:noProof/>
+        </w:rPr>
+      </w:pPr>
+      <w:hyperlink w:anchor="_Toc119079988" w:history="1">
+        <w:r>
+          <w:rPr>
+            <w:rStyle w:val="Hyperlink"/>
+            <w:noProof/>
+          </w:rPr>
+          <w:t>4.13</w:t>
+        </w:r>
+        <w:r>
+          <w:rPr>
+            <w:rFonts w:eastAsiaTheme="minorEastAsia" w:cstheme="minorBidi"/>
+            <w:noProof/>
+          </w:rPr>
+          <w:tab/>
+        </w:r>
+        <w:r>
+          <w:rPr>
+            <w:rStyle w:val="Hyperlink"/>
+            <w:noProof/>
+          </w:rPr>
+          <w:t>10 MHz reference clock on P12 connector</w:t>
+        </w:r>
+        <w:r>
+          <w:rPr>
+            <w:noProof/>
+          </w:rPr>
+          <w:tab/>
+        </w:r>
+        <w:r>
+          <w:rPr>
+            <w:noProof/>
+          </w:rPr>
+          <w:fldChar w:fldCharType="begin"/>
+        </w:r>
+        <w:r>
+          <w:rPr>
+            <w:noProof/>
+          </w:rPr>
+          <w:instrText xml:space="preserve"> PAGEREF _Toc119079988 \h </w:instrText>
+        </w:r>
+        <w:r>
+          <w:rPr>
+            <w:noProof/>
+          </w:rPr>
+        </w:r>
+        <w:r>
+          <w:rPr>
+            <w:noProof/>
+          </w:rPr>
+          <w:fldChar w:fldCharType="separate"/>
+        </w:r>
+        <w:r>
+          <w:rPr>
+            <w:noProof/>
+          </w:rPr>
+          <w:t>20</w:t>
+        </w:r>
+        <w:r>
+          <w:rPr>
+            <w:noProof/>
+          </w:rPr>
+          <w:fldChar w:fldCharType="end"/>
+        </w:r>
+      </w:hyperlink>
+    </w:p>
+    <w:p>
+      <w:pPr>
+        <w:pStyle w:val="TOC1"/>
+        <w:tabs>
+          <w:tab w:val="left" w:pos="566"/>
+        </w:tabs>
+        <w:rPr>
+          <w:rFonts w:eastAsiaTheme="minorEastAsia" w:cstheme="minorBidi"/>
+          <w:noProof/>
+        </w:rPr>
+      </w:pPr>
+      <w:hyperlink w:anchor="_Toc119079989" w:history="1">
+        <w:r>
+          <w:rPr>
+            <w:rStyle w:val="Hyperlink"/>
+            <w:noProof/>
+          </w:rPr>
+          <w:t>5</w:t>
+        </w:r>
+        <w:r>
+          <w:rPr>
+            <w:rFonts w:eastAsiaTheme="minorEastAsia" w:cstheme="minorBidi"/>
+            <w:noProof/>
+          </w:rPr>
+          <w:tab/>
+        </w:r>
+        <w:r>
+          <w:rPr>
+            <w:rStyle w:val="Hyperlink"/>
+            <w:noProof/>
+          </w:rPr>
+          <w:t>Clock regions</w:t>
+        </w:r>
+        <w:r>
+          <w:rPr>
+            <w:noProof/>
+          </w:rPr>
+          <w:tab/>
+        </w:r>
+        <w:r>
+          <w:rPr>
+            <w:noProof/>
+          </w:rPr>
+          <w:fldChar w:fldCharType="begin"/>
+        </w:r>
+        <w:r>
+          <w:rPr>
+            <w:noProof/>
+          </w:rPr>
+          <w:instrText xml:space="preserve"> PAGEREF _Toc119079989 \h </w:instrText>
+        </w:r>
+        <w:r>
+          <w:rPr>
+            <w:noProof/>
+          </w:rPr>
+        </w:r>
+        <w:r>
+          <w:rPr>
+            <w:noProof/>
+          </w:rPr>
+          <w:fldChar w:fldCharType="separate"/>
+        </w:r>
+        <w:r>
+          <w:rPr>
+            <w:noProof/>
+          </w:rPr>
+          <w:t>20</w:t>
+        </w:r>
+        <w:r>
+          <w:rPr>
+            <w:noProof/>
+          </w:rPr>
+          <w:fldChar w:fldCharType="end"/>
+        </w:r>
+      </w:hyperlink>
+    </w:p>
+    <w:p>
+      <w:pPr>
+        <w:pStyle w:val="TOC1"/>
+        <w:tabs>
+          <w:tab w:val="left" w:pos="566"/>
+        </w:tabs>
+        <w:rPr>
+          <w:rFonts w:eastAsiaTheme="minorEastAsia" w:cstheme="minorBidi"/>
+          <w:noProof/>
+        </w:rPr>
+      </w:pPr>
+      <w:hyperlink w:anchor="_Toc119079990" w:history="1">
+        <w:r>
+          <w:rPr>
+            <w:rStyle w:val="Hyperlink"/>
+            <w:noProof/>
+          </w:rPr>
+          <w:t>6</w:t>
+        </w:r>
+        <w:r>
+          <w:rPr>
+            <w:rFonts w:eastAsiaTheme="minorEastAsia" w:cstheme="minorBidi"/>
+            <w:noProof/>
+          </w:rPr>
+          <w:tab/>
+        </w:r>
+        <w:r>
+          <w:rPr>
+            <w:rStyle w:val="Hyperlink"/>
+            <w:noProof/>
+          </w:rPr>
+          <w:t>DAQ readout format</w:t>
+        </w:r>
+        <w:r>
+          <w:rPr>
+            <w:noProof/>
+          </w:rPr>
+          <w:tab/>
+        </w:r>
+        <w:r>
+          <w:rPr>
+            <w:noProof/>
+          </w:rPr>
+          <w:fldChar w:fldCharType="begin"/>
+        </w:r>
+        <w:r>
+          <w:rPr>
+            <w:noProof/>
+          </w:rPr>
+          <w:instrText xml:space="preserve"> PAGEREF _Toc119079990 \h </w:instrText>
+        </w:r>
+        <w:r>
+          <w:rPr>
+            <w:noProof/>
+          </w:rPr>
+        </w:r>
+        <w:r>
+          <w:rPr>
+            <w:noProof/>
+          </w:rPr>
+          <w:fldChar w:fldCharType="separate"/>
+        </w:r>
+        <w:r>
+          <w:rPr>
+            <w:noProof/>
+          </w:rPr>
+          <w:t>22</w:t>
+        </w:r>
+        <w:r>
+          <w:rPr>
+            <w:noProof/>
+          </w:rPr>
+          <w:fldChar w:fldCharType="end"/>
+        </w:r>
+      </w:hyperlink>
+    </w:p>
+    <w:p>
+      <w:pPr>
+        <w:pStyle w:val="TOC2"/>
+        <w:tabs>
+          <w:tab w:val="left" w:pos="880"/>
+        </w:tabs>
+        <w:rPr>
+          <w:rFonts w:eastAsiaTheme="minorEastAsia" w:cstheme="minorBidi"/>
+          <w:noProof/>
+        </w:rPr>
+      </w:pPr>
+      <w:hyperlink w:anchor="_Toc119079991" w:history="1">
+        <w:r>
+          <w:rPr>
+            <w:rStyle w:val="Hyperlink"/>
+            <w:noProof/>
+          </w:rPr>
+          <w:t>6.1</w:t>
+        </w:r>
+        <w:r>
+          <w:rPr>
+            <w:rFonts w:eastAsiaTheme="minorEastAsia" w:cstheme="minorBidi"/>
+            <w:noProof/>
+          </w:rPr>
+          <w:tab/>
+        </w:r>
+        <w:r>
+          <w:rPr>
+            <w:rStyle w:val="Hyperlink"/>
+            <w:noProof/>
+          </w:rPr>
+          <w:t>Introduction</w:t>
+        </w:r>
+        <w:r>
+          <w:rPr>
+            <w:noProof/>
+          </w:rPr>
+          <w:tab/>
+        </w:r>
+        <w:r>
+          <w:rPr>
+            <w:noProof/>
+          </w:rPr>
+          <w:fldChar w:fldCharType="begin"/>
+        </w:r>
+        <w:r>
+          <w:rPr>
+            <w:noProof/>
+          </w:rPr>
+          <w:instrText xml:space="preserve"> PAGEREF _Toc119079991 \h </w:instrText>
+        </w:r>
+        <w:r>
+          <w:rPr>
+            <w:noProof/>
+          </w:rPr>
+        </w:r>
+        <w:r>
+          <w:rPr>
+            <w:noProof/>
+          </w:rPr>
+          <w:fldChar w:fldCharType="separate"/>
+        </w:r>
+        <w:r>
+          <w:rPr>
+            <w:noProof/>
+          </w:rPr>
+          <w:t>22</w:t>
+        </w:r>
+        <w:r>
+          <w:rPr>
+            <w:noProof/>
+          </w:rPr>
+          <w:fldChar w:fldCharType="end"/>
+        </w:r>
+      </w:hyperlink>
+    </w:p>
+    <w:p>
+      <w:pPr>
+        <w:pStyle w:val="TOC2"/>
+        <w:tabs>
+          <w:tab w:val="left" w:pos="880"/>
+        </w:tabs>
+        <w:rPr>
+          <w:rFonts w:eastAsiaTheme="minorEastAsia" w:cstheme="minorBidi"/>
+          <w:noProof/>
+        </w:rPr>
+      </w:pPr>
+      <w:hyperlink w:anchor="_Toc119079992" w:history="1">
+        <w:r>
+          <w:rPr>
+            <w:rStyle w:val="Hyperlink"/>
+            <w:noProof/>
+          </w:rPr>
+          <w:t>6.2</w:t>
+        </w:r>
+        <w:r>
+          <w:rPr>
+            <w:rFonts w:eastAsiaTheme="minorEastAsia" w:cstheme="minorBidi"/>
+            <w:noProof/>
+          </w:rPr>
+          <w:tab/>
+        </w:r>
+        <w:r>
+          <w:rPr>
+            <w:rStyle w:val="Hyperlink"/>
+            <w:noProof/>
+          </w:rPr>
+          <w:t>Metadata Header</w:t>
+        </w:r>
+        <w:r>
+          <w:rPr>
+            <w:noProof/>
+          </w:rPr>
+          <w:tab/>
+        </w:r>
+        <w:r>
+          <w:rPr>
+            <w:noProof/>
+          </w:rPr>
+          <w:fldChar w:fldCharType="begin"/>
+        </w:r>
+        <w:r>
+          <w:rPr>
+            <w:noProof/>
+          </w:rPr>
+          <w:instrText xml:space="preserve"> PAGEREF _Toc119079992 \h </w:instrText>
+        </w:r>
+        <w:r>
+          <w:rPr>
+            <w:noProof/>
+          </w:rPr>
+        </w:r>
+        <w:r>
+          <w:rPr>
+            <w:noProof/>
+          </w:rPr>
+          <w:fldChar w:fldCharType="separate"/>
+        </w:r>
+        <w:r>
+          <w:rPr>
+            <w:noProof/>
+          </w:rPr>
+          <w:t>22</w:t>
         </w:r>
         <w:r>
           <w:rPr>
@@ -1903,13 +2844,13 @@
           <w:noProof/>
         </w:rPr>
       </w:pPr>
-      <w:hyperlink w:anchor="_Toc117609409" w:history="1">
+      <w:hyperlink w:anchor="_Toc119079993" w:history="1">
         <w:r>
           <w:rPr>
             <w:rStyle w:val="Hyperlink"/>
             <w:noProof/>
           </w:rPr>
-          <w:t>4.9.5</w:t>
+          <w:t>6.2.1</w:t>
         </w:r>
         <w:r>
           <w:rPr>
@@ -1923,7 +2864,7 @@
             <w:rStyle w:val="Hyperlink"/>
             <w:noProof/>
           </w:rPr>
-          <w:t>Status registers (read-only):</w:t>
+          <w:t>FELIX Start of Frame Word</w:t>
         </w:r>
         <w:r>
           <w:rPr>
@@ -1941,7 +2882,7 @@
           <w:rPr>
             <w:noProof/>
           </w:rPr>
-          <w:instrText xml:space="preserve"> PAGEREF _Toc117609409 \h </w:instrText>
+          <w:instrText xml:space="preserve"> PAGEREF _Toc119079993 \h </w:instrText>
         </w:r>
         <w:r>
           <w:rPr>
@@ -1958,7 +2899,7 @@
           <w:rPr>
             <w:noProof/>
           </w:rPr>
-          <w:t>16</w:t>
+          <w:t>23</w:t>
         </w:r>
         <w:r>
           <w:rPr>
@@ -1970,22 +2911,22 @@
     </w:p>
     <w:p>
       <w:pPr>
-        <w:pStyle w:val="TOC2"/>
+        <w:pStyle w:val="TOC3"/>
         <w:tabs>
-          <w:tab w:val="left" w:pos="1100"/>
+          <w:tab w:val="left" w:pos="1320"/>
         </w:tabs>
         <w:rPr>
           <w:rFonts w:eastAsiaTheme="minorEastAsia" w:cstheme="minorBidi"/>
           <w:noProof/>
         </w:rPr>
       </w:pPr>
-      <w:hyperlink w:anchor="_Toc117609410" w:history="1">
+      <w:hyperlink w:anchor="_Toc119079994" w:history="1">
         <w:r>
           <w:rPr>
             <w:rStyle w:val="Hyperlink"/>
             <w:noProof/>
           </w:rPr>
-          <w:t>4.10</w:t>
+          <w:t>6.2.2</w:t>
         </w:r>
         <w:r>
           <w:rPr>
@@ -1999,7 +2940,7 @@
             <w:rStyle w:val="Hyperlink"/>
             <w:noProof/>
           </w:rPr>
-          <w:t>Timing Endpoint</w:t>
+          <w:t>Word 0</w:t>
         </w:r>
         <w:r>
           <w:rPr>
@@ -2017,7 +2958,7 @@
           <w:rPr>
             <w:noProof/>
           </w:rPr>
-          <w:instrText xml:space="preserve"> PAGEREF _Toc117609410 \h </w:instrText>
+          <w:instrText xml:space="preserve"> PAGEREF _Toc119079994 \h </w:instrText>
         </w:r>
         <w:r>
           <w:rPr>
@@ -2034,7 +2975,7 @@
           <w:rPr>
             <w:noProof/>
           </w:rPr>
-          <w:t>18</w:t>
+          <w:t>23</w:t>
         </w:r>
         <w:r>
           <w:rPr>
@@ -2046,22 +2987,22 @@
     </w:p>
     <w:p>
       <w:pPr>
-        <w:pStyle w:val="TOC2"/>
+        <w:pStyle w:val="TOC3"/>
         <w:tabs>
-          <w:tab w:val="left" w:pos="1100"/>
+          <w:tab w:val="left" w:pos="1320"/>
         </w:tabs>
         <w:rPr>
           <w:rFonts w:eastAsiaTheme="minorEastAsia" w:cstheme="minorBidi"/>
           <w:noProof/>
         </w:rPr>
       </w:pPr>
-      <w:hyperlink w:anchor="_Toc117609411" w:history="1">
+      <w:hyperlink w:anchor="_Toc119079995" w:history="1">
         <w:r>
           <w:rPr>
             <w:rStyle w:val="Hyperlink"/>
             <w:noProof/>
           </w:rPr>
-          <w:t>4.11</w:t>
+          <w:t>6.2.3</w:t>
         </w:r>
         <w:r>
           <w:rPr>
@@ -2075,7 +3016,7 @@
             <w:rStyle w:val="Hyperlink"/>
             <w:noProof/>
           </w:rPr>
-          <w:t>DAQ spy memory</w:t>
+          <w:t>Words 1 and 2</w:t>
         </w:r>
         <w:r>
           <w:rPr>
@@ -2093,7 +3034,7 @@
           <w:rPr>
             <w:noProof/>
           </w:rPr>
-          <w:instrText xml:space="preserve"> PAGEREF _Toc117609411 \h </w:instrText>
+          <w:instrText xml:space="preserve"> PAGEREF _Toc119079995 \h </w:instrText>
         </w:r>
         <w:r>
           <w:rPr>
@@ -2110,7 +3051,7 @@
           <w:rPr>
             <w:noProof/>
           </w:rPr>
-          <w:t>18</w:t>
+          <w:t>23</w:t>
         </w:r>
         <w:r>
           <w:rPr>
@@ -2124,20 +3065,20 @@
       <w:pPr>
         <w:pStyle w:val="TOC3"/>
         <w:tabs>
-          <w:tab w:val="left" w:pos="1540"/>
+          <w:tab w:val="left" w:pos="1320"/>
         </w:tabs>
         <w:rPr>
           <w:rFonts w:eastAsiaTheme="minorEastAsia" w:cstheme="minorBidi"/>
           <w:noProof/>
         </w:rPr>
       </w:pPr>
-      <w:hyperlink w:anchor="_Toc117609412" w:history="1">
+      <w:hyperlink w:anchor="_Toc119079996" w:history="1">
         <w:r>
           <w:rPr>
             <w:rStyle w:val="Hyperlink"/>
             <w:noProof/>
           </w:rPr>
-          <w:t>4.11.1</w:t>
+          <w:t>6.2.4</w:t>
         </w:r>
         <w:r>
           <w:rPr>
@@ -2151,7 +3092,7 @@
             <w:rStyle w:val="Hyperlink"/>
             <w:noProof/>
           </w:rPr>
-          <w:t>Preliminary steps</w:t>
+          <w:t>Word 3</w:t>
         </w:r>
         <w:r>
           <w:rPr>
@@ -2169,7 +3110,7 @@
           <w:rPr>
             <w:noProof/>
           </w:rPr>
-          <w:instrText xml:space="preserve"> PAGEREF _Toc117609412 \h </w:instrText>
+          <w:instrText xml:space="preserve"> PAGEREF _Toc119079996 \h </w:instrText>
         </w:r>
         <w:r>
           <w:rPr>
@@ -2186,7 +3127,7 @@
           <w:rPr>
             <w:noProof/>
           </w:rPr>
-          <w:t>18</w:t>
+          <w:t>23</w:t>
         </w:r>
         <w:r>
           <w:rPr>
@@ -2200,20 +3141,20 @@
       <w:pPr>
         <w:pStyle w:val="TOC3"/>
         <w:tabs>
-          <w:tab w:val="left" w:pos="1540"/>
+          <w:tab w:val="left" w:pos="1320"/>
         </w:tabs>
         <w:rPr>
           <w:rFonts w:eastAsiaTheme="minorEastAsia" w:cstheme="minorBidi"/>
           <w:noProof/>
         </w:rPr>
       </w:pPr>
-      <w:hyperlink w:anchor="_Toc117609413" w:history="1">
+      <w:hyperlink w:anchor="_Toc119079997" w:history="1">
         <w:r>
           <w:rPr>
             <w:rStyle w:val="Hyperlink"/>
             <w:noProof/>
           </w:rPr>
-          <w:t>4.11.2</w:t>
+          <w:t>6.2.5</w:t>
         </w:r>
         <w:r>
           <w:rPr>
@@ -2227,7 +3168,7 @@
             <w:rStyle w:val="Hyperlink"/>
             <w:noProof/>
           </w:rPr>
-          <w:t>Operation with the trigger distributed by DTS</w:t>
+          <w:t>Word 4</w:t>
         </w:r>
         <w:r>
           <w:rPr>
@@ -2245,7 +3186,7 @@
           <w:rPr>
             <w:noProof/>
           </w:rPr>
-          <w:instrText xml:space="preserve"> PAGEREF _Toc117609413 \h </w:instrText>
+          <w:instrText xml:space="preserve"> PAGEREF _Toc119079997 \h </w:instrText>
         </w:r>
         <w:r>
           <w:rPr>
@@ -2262,7 +3203,7 @@
           <w:rPr>
             <w:noProof/>
           </w:rPr>
-          <w:t>18</w:t>
+          <w:t>24</w:t>
         </w:r>
         <w:r>
           <w:rPr>
@@ -2274,22 +3215,22 @@
     </w:p>
     <w:p>
       <w:pPr>
-        <w:pStyle w:val="TOC3"/>
+        <w:pStyle w:val="TOC2"/>
         <w:tabs>
-          <w:tab w:val="left" w:pos="1540"/>
+          <w:tab w:val="left" w:pos="880"/>
         </w:tabs>
         <w:rPr>
           <w:rFonts w:eastAsiaTheme="minorEastAsia" w:cstheme="minorBidi"/>
           <w:noProof/>
         </w:rPr>
       </w:pPr>
-      <w:hyperlink w:anchor="_Toc117609414" w:history="1">
+      <w:hyperlink w:anchor="_Toc119079998" w:history="1">
         <w:r>
           <w:rPr>
             <w:rStyle w:val="Hyperlink"/>
             <w:noProof/>
           </w:rPr>
-          <w:t>4.11.3</w:t>
+          <w:t>6.3</w:t>
         </w:r>
         <w:r>
           <w:rPr>
@@ -2303,7 +3244,7 @@
             <w:rStyle w:val="Hyperlink"/>
             <w:noProof/>
           </w:rPr>
-          <w:t>Operation with the software trigger</w:t>
+          <w:t>Metadata Trailer</w:t>
         </w:r>
         <w:r>
           <w:rPr>
@@ -2321,7 +3262,7 @@
           <w:rPr>
             <w:noProof/>
           </w:rPr>
-          <w:instrText xml:space="preserve"> PAGEREF _Toc117609414 \h </w:instrText>
+          <w:instrText xml:space="preserve"> PAGEREF _Toc119079998 \h </w:instrText>
         </w:r>
         <w:r>
           <w:rPr>
@@ -2338,7 +3279,7 @@
           <w:rPr>
             <w:noProof/>
           </w:rPr>
-          <w:t>19</w:t>
+          <w:t>24</w:t>
         </w:r>
         <w:r>
           <w:rPr>
@@ -2350,22 +3291,22 @@
     </w:p>
     <w:p>
       <w:pPr>
-        <w:pStyle w:val="TOC2"/>
+        <w:pStyle w:val="TOC3"/>
         <w:tabs>
-          <w:tab w:val="left" w:pos="1100"/>
+          <w:tab w:val="left" w:pos="1320"/>
         </w:tabs>
         <w:rPr>
           <w:rFonts w:eastAsiaTheme="minorEastAsia" w:cstheme="minorBidi"/>
           <w:noProof/>
         </w:rPr>
       </w:pPr>
-      <w:hyperlink w:anchor="_Toc117609415" w:history="1">
+      <w:hyperlink w:anchor="_Toc119079999" w:history="1">
         <w:r>
           <w:rPr>
             <w:rStyle w:val="Hyperlink"/>
             <w:noProof/>
           </w:rPr>
-          <w:t>4.12</w:t>
+          <w:t>6.3.1</w:t>
         </w:r>
         <w:r>
           <w:rPr>
@@ -2379,7 +3320,7 @@
             <w:rStyle w:val="Hyperlink"/>
             <w:noProof/>
           </w:rPr>
-          <w:t>Monitoring ADCs</w:t>
+          <w:t>Word 117</w:t>
         </w:r>
         <w:r>
           <w:rPr>
@@ -2397,7 +3338,7 @@
           <w:rPr>
             <w:noProof/>
           </w:rPr>
-          <w:instrText xml:space="preserve"> PAGEREF _Toc117609415 \h </w:instrText>
+          <w:instrText xml:space="preserve"> PAGEREF _Toc119079999 \h </w:instrText>
         </w:r>
         <w:r>
           <w:rPr>
@@ -2414,7 +3355,7 @@
           <w:rPr>
             <w:noProof/>
           </w:rPr>
-          <w:t>19</w:t>
+          <w:t>24</w:t>
         </w:r>
         <w:r>
           <w:rPr>
@@ -2426,22 +3367,22 @@
     </w:p>
     <w:p>
       <w:pPr>
-        <w:pStyle w:val="TOC2"/>
+        <w:pStyle w:val="TOC3"/>
         <w:tabs>
-          <w:tab w:val="left" w:pos="1100"/>
+          <w:tab w:val="left" w:pos="1320"/>
         </w:tabs>
         <w:rPr>
           <w:rFonts w:eastAsiaTheme="minorEastAsia" w:cstheme="minorBidi"/>
           <w:noProof/>
         </w:rPr>
       </w:pPr>
-      <w:hyperlink w:anchor="_Toc117609416" w:history="1">
+      <w:hyperlink w:anchor="_Toc119080000" w:history="1">
         <w:r>
           <w:rPr>
             <w:rStyle w:val="Hyperlink"/>
             <w:noProof/>
           </w:rPr>
-          <w:t>4.13</w:t>
+          <w:t>6.3.2</w:t>
         </w:r>
         <w:r>
           <w:rPr>
@@ -2455,7 +3396,7 @@
             <w:rStyle w:val="Hyperlink"/>
             <w:noProof/>
           </w:rPr>
-          <w:t>10 MHz reference clock on P12 connector</w:t>
+          <w:t>FELIX trailer word 0</w:t>
         </w:r>
         <w:r>
           <w:rPr>
@@ -2473,7 +3414,7 @@
           <w:rPr>
             <w:noProof/>
           </w:rPr>
-          <w:instrText xml:space="preserve"> PAGEREF _Toc117609416 \h </w:instrText>
+          <w:instrText xml:space="preserve"> PAGEREF _Toc119080000 \h </w:instrText>
         </w:r>
         <w:r>
           <w:rPr>
@@ -2490,7 +3431,7 @@
           <w:rPr>
             <w:noProof/>
           </w:rPr>
-          <w:t>19</w:t>
+          <w:t>25</w:t>
         </w:r>
         <w:r>
           <w:rPr>
@@ -2511,13 +3452,13 @@
           <w:noProof/>
         </w:rPr>
       </w:pPr>
-      <w:hyperlink w:anchor="_Toc117609417" w:history="1">
+      <w:hyperlink w:anchor="_Toc119080001" w:history="1">
         <w:r>
           <w:rPr>
             <w:rStyle w:val="Hyperlink"/>
             <w:noProof/>
           </w:rPr>
-          <w:t>5</w:t>
+          <w:t>7</w:t>
         </w:r>
         <w:r>
           <w:rPr>
@@ -2531,7 +3472,7 @@
             <w:rStyle w:val="Hyperlink"/>
             <w:noProof/>
           </w:rPr>
-          <w:t>Clock regions</w:t>
+          <w:t>Migration from COLDATA p2 to p3 chips</w:t>
         </w:r>
         <w:r>
           <w:rPr>
@@ -2549,7 +3490,7 @@
           <w:rPr>
             <w:noProof/>
           </w:rPr>
-          <w:instrText xml:space="preserve"> PAGEREF _Toc117609417 \h </w:instrText>
+          <w:instrText xml:space="preserve"> PAGEREF _Toc119080001 \h </w:instrText>
         </w:r>
         <w:r>
           <w:rPr>
@@ -2566,7 +3507,7 @@
           <w:rPr>
             <w:noProof/>
           </w:rPr>
-          <w:t>20</w:t>
+          <w:t>25</w:t>
         </w:r>
         <w:r>
           <w:rPr>
@@ -2587,13 +3528,13 @@
           <w:noProof/>
         </w:rPr>
       </w:pPr>
-      <w:hyperlink w:anchor="_Toc117609418" w:history="1">
+      <w:hyperlink w:anchor="_Toc119080002" w:history="1">
         <w:r>
           <w:rPr>
             <w:rStyle w:val="Hyperlink"/>
             <w:noProof/>
           </w:rPr>
-          <w:t>6</w:t>
+          <w:t>8</w:t>
         </w:r>
         <w:r>
           <w:rPr>
@@ -2607,7 +3548,7 @@
             <w:rStyle w:val="Hyperlink"/>
             <w:noProof/>
           </w:rPr>
-          <w:t>DAQ readout format</w:t>
+          <w:t>Migration from CDR-based to DCSK timing endpoint</w:t>
         </w:r>
         <w:r>
           <w:rPr>
@@ -2625,7 +3566,7 @@
           <w:rPr>
             <w:noProof/>
           </w:rPr>
-          <w:instrText xml:space="preserve"> PAGEREF _Toc117609418 \h </w:instrText>
+          <w:instrText xml:space="preserve"> PAGEREF _Toc119080002 \h </w:instrText>
         </w:r>
         <w:r>
           <w:rPr>
@@ -2642,7 +3583,83 @@
           <w:rPr>
             <w:noProof/>
           </w:rPr>
-          <w:t>22</w:t>
+          <w:t>26</w:t>
+        </w:r>
+        <w:r>
+          <w:rPr>
+            <w:noProof/>
+          </w:rPr>
+          <w:fldChar w:fldCharType="end"/>
+        </w:r>
+      </w:hyperlink>
+    </w:p>
+    <w:p>
+      <w:pPr>
+        <w:pStyle w:val="TOC1"/>
+        <w:tabs>
+          <w:tab w:val="left" w:pos="566"/>
+        </w:tabs>
+        <w:rPr>
+          <w:rFonts w:eastAsiaTheme="minorEastAsia" w:cstheme="minorBidi"/>
+          <w:noProof/>
+        </w:rPr>
+      </w:pPr>
+      <w:hyperlink w:anchor="_Toc119080003" w:history="1">
+        <w:r>
+          <w:rPr>
+            <w:rStyle w:val="Hyperlink"/>
+            <w:noProof/>
+          </w:rPr>
+          <w:t>9</w:t>
+        </w:r>
+        <w:r>
+          <w:rPr>
+            <w:rFonts w:eastAsiaTheme="minorEastAsia" w:cstheme="minorBidi"/>
+            <w:noProof/>
+          </w:rPr>
+          <w:tab/>
+        </w:r>
+        <w:r>
+          <w:rPr>
+            <w:rStyle w:val="Hyperlink"/>
+            <w:noProof/>
+          </w:rPr>
+          <w:t>COLDATA data time stamp synchronization</w:t>
+        </w:r>
+        <w:r>
+          <w:rPr>
+            <w:noProof/>
+          </w:rPr>
+          <w:tab/>
+        </w:r>
+        <w:r>
+          <w:rPr>
+            <w:noProof/>
+          </w:rPr>
+          <w:fldChar w:fldCharType="begin"/>
+        </w:r>
+        <w:r>
+          <w:rPr>
+            <w:noProof/>
+          </w:rPr>
+          <w:instrText xml:space="preserve"> PAGEREF _Toc119080003 \h </w:instrText>
+        </w:r>
+        <w:r>
+          <w:rPr>
+            <w:noProof/>
+          </w:rPr>
+        </w:r>
+        <w:r>
+          <w:rPr>
+            <w:noProof/>
+          </w:rPr>
+          <w:fldChar w:fldCharType="separate"/>
+        </w:r>
+        <w:r>
+          <w:rPr>
+            <w:noProof/>
+          </w:rPr>
+          <w:t>27</w:t>
         </w:r>
         <w:r>
           <w:rPr>
@@ -2663,13 +3680,13 @@
           <w:noProof/>
         </w:rPr>
       </w:pPr>
-      <w:hyperlink w:anchor="_Toc117609419" w:history="1">
+      <w:hyperlink w:anchor="_Toc119080004" w:history="1">
         <w:r>
           <w:rPr>
             <w:rStyle w:val="Hyperlink"/>
             <w:noProof/>
           </w:rPr>
-          <w:t>6.1</w:t>
+          <w:t>9.1</w:t>
         </w:r>
         <w:r>
           <w:rPr>
@@ -2683,7 +3700,7 @@
             <w:rStyle w:val="Hyperlink"/>
             <w:noProof/>
           </w:rPr>
-          <w:t>Introduction</w:t>
+          <w:t>Firmware time stamp alignment logic</w:t>
         </w:r>
         <w:r>
           <w:rPr>
@@ -2701,7 +3718,7 @@
           <w:rPr>
             <w:noProof/>
           </w:rPr>
-          <w:instrText xml:space="preserve"> PAGEREF _Toc117609419 \h </w:instrText>
+          <w:instrText xml:space="preserve"> PAGEREF _Toc119080004 \h </w:instrText>
         </w:r>
         <w:r>
           <w:rPr>
@@ -2718,83 +3735,7 @@
           <w:rPr>
             <w:noProof/>
           </w:rPr>
-          <w:t>22</w:t>
-        </w:r>
-        <w:r>
-          <w:rPr>
-            <w:noProof/>
-          </w:rPr>
-          <w:fldChar w:fldCharType="end"/>
-        </w:r>
-      </w:hyperlink>
-    </w:p>
-    <w:p>
-      <w:pPr>
-        <w:pStyle w:val="TOC2"/>
-        <w:tabs>
-          <w:tab w:val="left" w:pos="880"/>
-        </w:tabs>
-        <w:rPr>
-          <w:rFonts w:eastAsiaTheme="minorEastAsia" w:cstheme="minorBidi"/>
-          <w:noProof/>
-        </w:rPr>
-      </w:pPr>
-      <w:hyperlink w:anchor="_Toc117609420" w:history="1">
-        <w:r>
-          <w:rPr>
-            <w:rStyle w:val="Hyperlink"/>
-            <w:noProof/>
-          </w:rPr>
-          <w:t>6.2</w:t>
-        </w:r>
-        <w:r>
-          <w:rPr>
-            <w:rFonts w:eastAsiaTheme="minorEastAsia" w:cstheme="minorBidi"/>
-            <w:noProof/>
-          </w:rPr>
-          <w:tab/>
-        </w:r>
-        <w:r>
-          <w:rPr>
-            <w:rStyle w:val="Hyperlink"/>
-            <w:noProof/>
-          </w:rPr>
-          <w:t>Metadata Header</w:t>
-        </w:r>
-        <w:r>
-          <w:rPr>
-            <w:noProof/>
-          </w:rPr>
-          <w:tab/>
-        </w:r>
-        <w:r>
-          <w:rPr>
-            <w:noProof/>
-          </w:rPr>
-          <w:fldChar w:fldCharType="begin"/>
-        </w:r>
-        <w:r>
-          <w:rPr>
-            <w:noProof/>
-          </w:rPr>
-          <w:instrText xml:space="preserve"> PAGEREF _Toc117609420 \h </w:instrText>
-        </w:r>
-        <w:r>
-          <w:rPr>
-            <w:noProof/>
-          </w:rPr>
-        </w:r>
-        <w:r>
-          <w:rPr>
-            <w:noProof/>
-          </w:rPr>
-          <w:fldChar w:fldCharType="separate"/>
-        </w:r>
-        <w:r>
-          <w:rPr>
-            <w:noProof/>
-          </w:rPr>
-          <w:t>22</w:t>
+          <w:t>28</w:t>
         </w:r>
         <w:r>
           <w:rPr>
@@ -2815,13 +3756,13 @@
           <w:noProof/>
         </w:rPr>
       </w:pPr>
-      <w:hyperlink w:anchor="_Toc117609421" w:history="1">
+      <w:hyperlink w:anchor="_Toc119080005" w:history="1">
         <w:r>
           <w:rPr>
             <w:rStyle w:val="Hyperlink"/>
             <w:noProof/>
           </w:rPr>
-          <w:t>6.2.1</w:t>
+          <w:t>9.1.1</w:t>
         </w:r>
         <w:r>
           <w:rPr>
@@ -2835,7 +3776,7 @@
             <w:rStyle w:val="Hyperlink"/>
             <w:noProof/>
           </w:rPr>
-          <w:t>FELIX Start of Frame Word</w:t>
+          <w:t>Time stamp synchronization procedure details</w:t>
         </w:r>
         <w:r>
           <w:rPr>
@@ -2853,7 +3794,7 @@
           <w:rPr>
             <w:noProof/>
           </w:rPr>
-          <w:instrText xml:space="preserve"> PAGEREF _Toc117609421 \h </w:instrText>
+          <w:instrText xml:space="preserve"> PAGEREF _Toc119080005 \h </w:instrText>
         </w:r>
         <w:r>
           <w:rPr>
@@ -2870,7 +3811,7 @@
           <w:rPr>
             <w:noProof/>
           </w:rPr>
-          <w:t>23</w:t>
+          <w:t>29</w:t>
         </w:r>
         <w:r>
           <w:rPr>
@@ -2891,13 +3832,13 @@
           <w:noProof/>
         </w:rPr>
       </w:pPr>
-      <w:hyperlink w:anchor="_Toc117609422" w:history="1">
+      <w:hyperlink w:anchor="_Toc119080006" w:history="1">
         <w:r>
           <w:rPr>
             <w:rStyle w:val="Hyperlink"/>
             <w:noProof/>
           </w:rPr>
-          <w:t>6.2.2</w:t>
+          <w:t>9.1.2</w:t>
         </w:r>
         <w:r>
           <w:rPr>
@@ -2911,7 +3852,7 @@
             <w:rStyle w:val="Hyperlink"/>
             <w:noProof/>
           </w:rPr>
-          <w:t>Word 0</w:t>
+          <w:t>Time stamp processing in WIB</w:t>
         </w:r>
         <w:r>
           <w:rPr>
@@ -2929,7 +3870,7 @@
           <w:rPr>
             <w:noProof/>
           </w:rPr>
-          <w:instrText xml:space="preserve"> PAGEREF _Toc117609422 \h </w:instrText>
+          <w:instrText xml:space="preserve"> PAGEREF _Toc119080006 \h </w:instrText>
         </w:r>
         <w:r>
           <w:rPr>
@@ -2946,7 +3887,7 @@
           <w:rPr>
             <w:noProof/>
           </w:rPr>
-          <w:t>23</w:t>
+          <w:t>29</w:t>
         </w:r>
         <w:r>
           <w:rPr>
@@ -2967,13 +3908,13 @@
           <w:noProof/>
         </w:rPr>
       </w:pPr>
-      <w:hyperlink w:anchor="_Toc117609423" w:history="1">
+      <w:hyperlink w:anchor="_Toc119080007" w:history="1">
         <w:r>
           <w:rPr>
             <w:rStyle w:val="Hyperlink"/>
             <w:noProof/>
           </w:rPr>
-          <w:t>6.2.3</w:t>
+          <w:t>9.1.3</w:t>
         </w:r>
         <w:r>
           <w:rPr>
@@ -2987,7 +3928,7 @@
             <w:rStyle w:val="Hyperlink"/>
             <w:noProof/>
           </w:rPr>
-          <w:t>Words 1 and 2</w:t>
+          <w:t>Alignment setup procedure</w:t>
         </w:r>
         <w:r>
           <w:rPr>
@@ -3005,7 +3946,7 @@
           <w:rPr>
             <w:noProof/>
           </w:rPr>
-          <w:instrText xml:space="preserve"> PAGEREF _Toc117609423 \h </w:instrText>
+          <w:instrText xml:space="preserve"> PAGEREF _Toc119080007 \h </w:instrText>
         </w:r>
         <w:r>
           <w:rPr>
@@ -3022,387 +3963,7 @@
           <w:rPr>
             <w:noProof/>
           </w:rPr>
-          <w:t>23</w:t>
-        </w:r>
-        <w:r>
-          <w:rPr>
-            <w:noProof/>
-          </w:rPr>
-          <w:fldChar w:fldCharType="end"/>
-        </w:r>
-      </w:hyperlink>
-    </w:p>
-    <w:p>
-      <w:pPr>
-        <w:pStyle w:val="TOC3"/>
-        <w:tabs>
-          <w:tab w:val="left" w:pos="1320"/>
-        </w:tabs>
-        <w:rPr>
-          <w:rFonts w:eastAsiaTheme="minorEastAsia" w:cstheme="minorBidi"/>
-          <w:noProof/>
-        </w:rPr>
-      </w:pPr>
-      <w:hyperlink w:anchor="_Toc117609424" w:history="1">
-        <w:r>
-          <w:rPr>
-            <w:rStyle w:val="Hyperlink"/>
-            <w:noProof/>
-          </w:rPr>
-          <w:t>6.2.4</w:t>
-        </w:r>
-        <w:r>
-          <w:rPr>
-            <w:rFonts w:eastAsiaTheme="minorEastAsia" w:cstheme="minorBidi"/>
-            <w:noProof/>
-          </w:rPr>
-          <w:tab/>
-        </w:r>
-        <w:r>
-          <w:rPr>
-            <w:rStyle w:val="Hyperlink"/>
-            <w:noProof/>
-          </w:rPr>
-          <w:t>Word 3</w:t>
-        </w:r>
-        <w:r>
-          <w:rPr>
-            <w:noProof/>
-          </w:rPr>
-          <w:tab/>
-        </w:r>
-        <w:r>
-          <w:rPr>
-            <w:noProof/>
-          </w:rPr>
-          <w:fldChar w:fldCharType="begin"/>
-        </w:r>
-        <w:r>
-          <w:rPr>
-            <w:noProof/>
-          </w:rPr>
-          <w:instrText xml:space="preserve"> PAGEREF _Toc117609424 \h </w:instrText>
-        </w:r>
-        <w:r>
-          <w:rPr>
-            <w:noProof/>
-          </w:rPr>
-        </w:r>
-        <w:r>
-          <w:rPr>
-            <w:noProof/>
-          </w:rPr>
-          <w:fldChar w:fldCharType="separate"/>
-        </w:r>
-        <w:r>
-          <w:rPr>
-            <w:noProof/>
-          </w:rPr>
-          <w:t>23</w:t>
-        </w:r>
-        <w:r>
-          <w:rPr>
-            <w:noProof/>
-          </w:rPr>
-          <w:fldChar w:fldCharType="end"/>
-        </w:r>
-      </w:hyperlink>
-    </w:p>
-    <w:p>
-      <w:pPr>
-        <w:pStyle w:val="TOC3"/>
-        <w:tabs>
-          <w:tab w:val="left" w:pos="1320"/>
-        </w:tabs>
-        <w:rPr>
-          <w:rFonts w:eastAsiaTheme="minorEastAsia" w:cstheme="minorBidi"/>
-          <w:noProof/>
-        </w:rPr>
-      </w:pPr>
-      <w:hyperlink w:anchor="_Toc117609425" w:history="1">
-        <w:r>
-          <w:rPr>
-            <w:rStyle w:val="Hyperlink"/>
-            <w:noProof/>
-          </w:rPr>
-          <w:t>6.2.5</w:t>
-        </w:r>
-        <w:r>
-          <w:rPr>
-            <w:rFonts w:eastAsiaTheme="minorEastAsia" w:cstheme="minorBidi"/>
-            <w:noProof/>
-          </w:rPr>
-          <w:tab/>
-        </w:r>
-        <w:r>
-          <w:rPr>
-            <w:rStyle w:val="Hyperlink"/>
-            <w:noProof/>
-          </w:rPr>
-          <w:t>Word 4</w:t>
-        </w:r>
-        <w:r>
-          <w:rPr>
-            <w:noProof/>
-          </w:rPr>
-          <w:tab/>
-        </w:r>
-        <w:r>
-          <w:rPr>
-            <w:noProof/>
-          </w:rPr>
-          <w:fldChar w:fldCharType="begin"/>
-        </w:r>
-        <w:r>
-          <w:rPr>
-            <w:noProof/>
-          </w:rPr>
-          <w:instrText xml:space="preserve"> PAGEREF _Toc117609425 \h </w:instrText>
-        </w:r>
-        <w:r>
-          <w:rPr>
-            <w:noProof/>
-          </w:rPr>
-        </w:r>
-        <w:r>
-          <w:rPr>
-            <w:noProof/>
-          </w:rPr>
-          <w:fldChar w:fldCharType="separate"/>
-        </w:r>
-        <w:r>
-          <w:rPr>
-            <w:noProof/>
-          </w:rPr>
-          <w:t>24</w:t>
-        </w:r>
-        <w:r>
-          <w:rPr>
-            <w:noProof/>
-          </w:rPr>
-          <w:fldChar w:fldCharType="end"/>
-        </w:r>
-      </w:hyperlink>
-    </w:p>
-    <w:p>
-      <w:pPr>
-        <w:pStyle w:val="TOC2"/>
-        <w:tabs>
-          <w:tab w:val="left" w:pos="880"/>
-        </w:tabs>
-        <w:rPr>
-          <w:rFonts w:eastAsiaTheme="minorEastAsia" w:cstheme="minorBidi"/>
-          <w:noProof/>
-        </w:rPr>
-      </w:pPr>
-      <w:hyperlink w:anchor="_Toc117609426" w:history="1">
-        <w:r>
-          <w:rPr>
-            <w:rStyle w:val="Hyperlink"/>
-            <w:noProof/>
-          </w:rPr>
-          <w:t>6.3</w:t>
-        </w:r>
-        <w:r>
-          <w:rPr>
-            <w:rFonts w:eastAsiaTheme="minorEastAsia" w:cstheme="minorBidi"/>
-            <w:noProof/>
-          </w:rPr>
-          <w:tab/>
-        </w:r>
-        <w:r>
-          <w:rPr>
-            <w:rStyle w:val="Hyperlink"/>
-            <w:noProof/>
-          </w:rPr>
-          <w:t>Metadata Trailer</w:t>
-        </w:r>
-        <w:r>
-          <w:rPr>
-            <w:noProof/>
-          </w:rPr>
-          <w:tab/>
-        </w:r>
-        <w:r>
-          <w:rPr>
-            <w:noProof/>
-          </w:rPr>
-          <w:fldChar w:fldCharType="begin"/>
-        </w:r>
-        <w:r>
-          <w:rPr>
-            <w:noProof/>
-          </w:rPr>
-          <w:instrText xml:space="preserve"> PAGEREF _Toc117609426 \h </w:instrText>
-        </w:r>
-        <w:r>
-          <w:rPr>
-            <w:noProof/>
-          </w:rPr>
-        </w:r>
-        <w:r>
-          <w:rPr>
-            <w:noProof/>
-          </w:rPr>
-          <w:fldChar w:fldCharType="separate"/>
-        </w:r>
-        <w:r>
-          <w:rPr>
-            <w:noProof/>
-          </w:rPr>
-          <w:t>24</w:t>
-        </w:r>
-        <w:r>
-          <w:rPr>
-            <w:noProof/>
-          </w:rPr>
-          <w:fldChar w:fldCharType="end"/>
-        </w:r>
-      </w:hyperlink>
-    </w:p>
-    <w:p>
-      <w:pPr>
-        <w:pStyle w:val="TOC3"/>
-        <w:tabs>
-          <w:tab w:val="left" w:pos="1320"/>
-        </w:tabs>
-        <w:rPr>
-          <w:rFonts w:eastAsiaTheme="minorEastAsia" w:cstheme="minorBidi"/>
-          <w:noProof/>
-        </w:rPr>
-      </w:pPr>
-      <w:hyperlink w:anchor="_Toc117609427" w:history="1">
-        <w:r>
-          <w:rPr>
-            <w:rStyle w:val="Hyperlink"/>
-            <w:noProof/>
-          </w:rPr>
-          <w:t>6.3.1</w:t>
-        </w:r>
-        <w:r>
-          <w:rPr>
-            <w:rFonts w:eastAsiaTheme="minorEastAsia" w:cstheme="minorBidi"/>
-            <w:noProof/>
-          </w:rPr>
-          <w:tab/>
-        </w:r>
-        <w:r>
-          <w:rPr>
-            <w:rStyle w:val="Hyperlink"/>
-            <w:noProof/>
-          </w:rPr>
-          <w:t>Word 117</w:t>
-        </w:r>
-        <w:r>
-          <w:rPr>
-            <w:noProof/>
-          </w:rPr>
-          <w:tab/>
-        </w:r>
-        <w:r>
-          <w:rPr>
-            <w:noProof/>
-          </w:rPr>
-          <w:fldChar w:fldCharType="begin"/>
-        </w:r>
-        <w:r>
-          <w:rPr>
-            <w:noProof/>
-          </w:rPr>
-          <w:instrText xml:space="preserve"> PAGEREF _Toc117609427 \h </w:instrText>
-        </w:r>
-        <w:r>
-          <w:rPr>
-            <w:noProof/>
-          </w:rPr>
-        </w:r>
-        <w:r>
-          <w:rPr>
-            <w:noProof/>
-          </w:rPr>
-          <w:fldChar w:fldCharType="separate"/>
-        </w:r>
-        <w:r>
-          <w:rPr>
-            <w:noProof/>
-          </w:rPr>
-          <w:t>24</w:t>
-        </w:r>
-        <w:r>
-          <w:rPr>
-            <w:noProof/>
-          </w:rPr>
-          <w:fldChar w:fldCharType="end"/>
-        </w:r>
-      </w:hyperlink>
-    </w:p>
-    <w:p>
-      <w:pPr>
-        <w:pStyle w:val="TOC3"/>
-        <w:tabs>
-          <w:tab w:val="left" w:pos="1320"/>
-        </w:tabs>
-        <w:rPr>
-          <w:rFonts w:eastAsiaTheme="minorEastAsia" w:cstheme="minorBidi"/>
-          <w:noProof/>
-        </w:rPr>
-      </w:pPr>
-      <w:hyperlink w:anchor="_Toc117609428" w:history="1">
-        <w:r>
-          <w:rPr>
-            <w:rStyle w:val="Hyperlink"/>
-            <w:noProof/>
-          </w:rPr>
-          <w:t>6.3.2</w:t>
-        </w:r>
-        <w:r>
-          <w:rPr>
-            <w:rFonts w:eastAsiaTheme="minorEastAsia" w:cstheme="minorBidi"/>
-            <w:noProof/>
-          </w:rPr>
-          <w:tab/>
-        </w:r>
-        <w:r>
-          <w:rPr>
-            <w:rStyle w:val="Hyperlink"/>
-            <w:noProof/>
-          </w:rPr>
-          <w:t>FELIX trailer word 0</w:t>
-        </w:r>
-        <w:r>
-          <w:rPr>
-            <w:noProof/>
-          </w:rPr>
-          <w:tab/>
-        </w:r>
-        <w:r>
-          <w:rPr>
-            <w:noProof/>
-          </w:rPr>
-          <w:fldChar w:fldCharType="begin"/>
-        </w:r>
-        <w:r>
-          <w:rPr>
-            <w:noProof/>
-          </w:rPr>
-          <w:instrText xml:space="preserve"> PAGEREF _Toc117609428 \h </w:instrText>
-        </w:r>
-        <w:r>
-          <w:rPr>
-            <w:noProof/>
-          </w:rPr>
-        </w:r>
-        <w:r>
-          <w:rPr>
-            <w:noProof/>
-          </w:rPr>
-          <w:fldChar w:fldCharType="separate"/>
-        </w:r>
-        <w:r>
-          <w:rPr>
-            <w:noProof/>
-          </w:rPr>
-          <w:t>25</w:t>
+          <w:t>30</w:t>
         </w:r>
         <w:r>
           <w:rPr>
@@ -3423,13 +3984,13 @@
           <w:noProof/>
         </w:rPr>
       </w:pPr>
-      <w:hyperlink w:anchor="_Toc117609429" w:history="1">
+      <w:hyperlink w:anchor="_Toc119080008" w:history="1">
         <w:r>
           <w:rPr>
             <w:rStyle w:val="Hyperlink"/>
             <w:noProof/>
           </w:rPr>
-          <w:t>7</w:t>
+          <w:t>10</w:t>
         </w:r>
         <w:r>
           <w:rPr>
@@ -3443,7 +4004,7 @@
             <w:rStyle w:val="Hyperlink"/>
             <w:noProof/>
           </w:rPr>
-          <w:t>Migration from COLDATA p2 to p3 chips</w:t>
+          <w:t>References</w:t>
         </w:r>
         <w:r>
           <w:rPr>
@@ -3461,7 +4022,7 @@
           <w:rPr>
             <w:noProof/>
           </w:rPr>
-          <w:instrText xml:space="preserve"> PAGEREF _Toc117609429 \h </w:instrText>
+          <w:instrText xml:space="preserve"> PAGEREF _Toc119080008 \h </w:instrText>
         </w:r>
         <w:r>
           <w:rPr>
@@ -3478,7 +4039,7 @@
           <w:rPr>
             <w:noProof/>
           </w:rPr>
-          <w:t>25</w:t>
+          <w:t>31</w:t>
         </w:r>
         <w:r>
           <w:rPr>
@@ -3499,13 +4060,13 @@
           <w:noProof/>
         </w:rPr>
       </w:pPr>
-      <w:hyperlink w:anchor="_Toc117609430" w:history="1">
+      <w:hyperlink w:anchor="_Toc119080009" w:history="1">
         <w:r>
           <w:rPr>
             <w:rStyle w:val="Hyperlink"/>
             <w:noProof/>
           </w:rPr>
-          <w:t>8</w:t>
+          <w:t>11</w:t>
         </w:r>
         <w:r>
           <w:rPr>
@@ -3519,7 +4080,7 @@
             <w:rStyle w:val="Hyperlink"/>
             <w:noProof/>
           </w:rPr>
-          <w:t>Migration from CDR-based to DCSK timing endpoint</w:t>
+          <w:t>Revision table</w:t>
         </w:r>
         <w:r>
           <w:rPr>
@@ -3537,7 +4098,7 @@
           <w:rPr>
             <w:noProof/>
           </w:rPr>
-          <w:instrText xml:space="preserve"> PAGEREF _Toc117609430 \h </w:instrText>
+          <w:instrText xml:space="preserve"> PAGEREF _Toc119080009 \h </w:instrText>
         </w:r>
         <w:r>
           <w:rPr>
@@ -3554,7 +4115,7 @@
           <w:rPr>
             <w:noProof/>
           </w:rPr>
-          <w:t>26</w:t>
+          <w:t>32</w:t>
         </w:r>
         <w:r>
           <w:rPr>
@@ -3566,545 +4127,13 @@
     </w:p>
     <w:p>
       <w:pPr>
-        <w:pStyle w:val="TOC1"/>
-        <w:tabs>
-          <w:tab w:val="left" w:pos="566"/>
-        </w:tabs>
-        <w:rPr>
-          <w:rFonts w:eastAsiaTheme="minorEastAsia" w:cstheme="minorBidi"/>
-          <w:noProof/>
-        </w:rPr>
-      </w:pPr>
-      <w:hyperlink w:anchor="_Toc117609431" w:history="1">
-        <w:r>
-          <w:rPr>
-            <w:rStyle w:val="Hyperlink"/>
-            <w:noProof/>
-          </w:rPr>
-          <w:t>9</w:t>
-        </w:r>
-        <w:r>
-          <w:rPr>
-            <w:rFonts w:eastAsiaTheme="minorEastAsia" w:cstheme="minorBidi"/>
-            <w:noProof/>
-          </w:rPr>
-          <w:tab/>
-        </w:r>
-        <w:r>
-          <w:rPr>
-            <w:rStyle w:val="Hyperlink"/>
-            <w:noProof/>
-          </w:rPr>
-          <w:t>COLDATA data time stamp synchronization</w:t>
-        </w:r>
-        <w:r>
-          <w:rPr>
-            <w:noProof/>
-          </w:rPr>
-          <w:tab/>
-        </w:r>
-        <w:r>
-          <w:rPr>
-            <w:noProof/>
-          </w:rPr>
-          <w:fldChar w:fldCharType="begin"/>
-        </w:r>
-        <w:r>
-          <w:rPr>
-            <w:noProof/>
-          </w:rPr>
-          <w:instrText xml:space="preserve"> PAGEREF _Toc117609431 \h </w:instrText>
-        </w:r>
-        <w:r>
-          <w:rPr>
-            <w:noProof/>
-          </w:rPr>
-        </w:r>
-        <w:r>
-          <w:rPr>
-            <w:noProof/>
-          </w:rPr>
-          <w:fldChar w:fldCharType="separate"/>
-        </w:r>
-        <w:r>
-          <w:rPr>
-            <w:noProof/>
-          </w:rPr>
-          <w:t>27</w:t>
-        </w:r>
-        <w:r>
-          <w:rPr>
-            <w:noProof/>
-          </w:rPr>
-          <w:fldChar w:fldCharType="end"/>
-        </w:r>
-      </w:hyperlink>
-    </w:p>
-    <w:p>
-      <w:pPr>
-        <w:pStyle w:val="TOC2"/>
-        <w:tabs>
-          <w:tab w:val="left" w:pos="880"/>
-        </w:tabs>
-        <w:rPr>
-          <w:rFonts w:eastAsiaTheme="minorEastAsia" w:cstheme="minorBidi"/>
-          <w:noProof/>
-        </w:rPr>
-      </w:pPr>
-      <w:hyperlink w:anchor="_Toc117609432" w:history="1">
-        <w:r>
-          <w:rPr>
-            <w:rStyle w:val="Hyperlink"/>
-            <w:noProof/>
-          </w:rPr>
-          <w:t>9.1</w:t>
-        </w:r>
-        <w:r>
-          <w:rPr>
-            <w:rFonts w:eastAsiaTheme="minorEastAsia" w:cstheme="minorBidi"/>
-            <w:noProof/>
-          </w:rPr>
-          <w:tab/>
-        </w:r>
-        <w:r>
-          <w:rPr>
-            <w:rStyle w:val="Hyperlink"/>
-            <w:noProof/>
-          </w:rPr>
-          <w:t>Firmware time stamp alignment logic</w:t>
-        </w:r>
-        <w:r>
-          <w:rPr>
-            <w:noProof/>
-          </w:rPr>
-          <w:tab/>
-        </w:r>
-        <w:r>
-          <w:rPr>
-            <w:noProof/>
-          </w:rPr>
-          <w:fldChar w:fldCharType="begin"/>
-        </w:r>
-        <w:r>
-          <w:rPr>
-            <w:noProof/>
-          </w:rPr>
-          <w:instrText xml:space="preserve"> PAGEREF _Toc117609432 \h </w:instrText>
-        </w:r>
-        <w:r>
-          <w:rPr>
-            <w:noProof/>
-          </w:rPr>
-        </w:r>
-        <w:r>
-          <w:rPr>
-            <w:noProof/>
-          </w:rPr>
-          <w:fldChar w:fldCharType="separate"/>
-        </w:r>
-        <w:r>
-          <w:rPr>
-            <w:noProof/>
-          </w:rPr>
-          <w:t>27</w:t>
-        </w:r>
-        <w:r>
-          <w:rPr>
-            <w:noProof/>
-          </w:rPr>
-          <w:fldChar w:fldCharType="end"/>
-        </w:r>
-      </w:hyperlink>
-    </w:p>
-    <w:p>
-      <w:pPr>
-        <w:pStyle w:val="TOC3"/>
-        <w:tabs>
-          <w:tab w:val="left" w:pos="1320"/>
-        </w:tabs>
-        <w:rPr>
-          <w:rFonts w:eastAsiaTheme="minorEastAsia" w:cstheme="minorBidi"/>
-          <w:noProof/>
-        </w:rPr>
-      </w:pPr>
-      <w:hyperlink w:anchor="_Toc117609433" w:history="1">
-        <w:r>
-          <w:rPr>
-            <w:rStyle w:val="Hyperlink"/>
-            <w:noProof/>
-          </w:rPr>
-          <w:t>9.1.1</w:t>
-        </w:r>
-        <w:r>
-          <w:rPr>
-            <w:rFonts w:eastAsiaTheme="minorEastAsia" w:cstheme="minorBidi"/>
-            <w:noProof/>
-          </w:rPr>
-          <w:tab/>
-        </w:r>
-        <w:r>
-          <w:rPr>
-            <w:rStyle w:val="Hyperlink"/>
-            <w:noProof/>
-          </w:rPr>
-          <w:t>Time stamp synchronization procedure details</w:t>
-        </w:r>
-        <w:r>
-          <w:rPr>
-            <w:noProof/>
-          </w:rPr>
-          <w:tab/>
-        </w:r>
-        <w:r>
-          <w:rPr>
-            <w:noProof/>
-          </w:rPr>
-          <w:fldChar w:fldCharType="begin"/>
-        </w:r>
-        <w:r>
-          <w:rPr>
-            <w:noProof/>
-          </w:rPr>
-          <w:instrText xml:space="preserve"> PAGEREF _Toc117609433 \h </w:instrText>
-        </w:r>
-        <w:r>
-          <w:rPr>
-            <w:noProof/>
-          </w:rPr>
-        </w:r>
-        <w:r>
-          <w:rPr>
-            <w:noProof/>
-          </w:rPr>
-          <w:fldChar w:fldCharType="separate"/>
-        </w:r>
-        <w:r>
-          <w:rPr>
-            <w:noProof/>
-          </w:rPr>
-          <w:t>28</w:t>
-        </w:r>
-        <w:r>
-          <w:rPr>
-            <w:noProof/>
-          </w:rPr>
-          <w:fldChar w:fldCharType="end"/>
-        </w:r>
-      </w:hyperlink>
-    </w:p>
-    <w:p>
-      <w:pPr>
-        <w:pStyle w:val="TOC3"/>
-        <w:tabs>
-          <w:tab w:val="left" w:pos="1320"/>
-        </w:tabs>
-        <w:rPr>
-          <w:rFonts w:eastAsiaTheme="minorEastAsia" w:cstheme="minorBidi"/>
-          <w:noProof/>
-        </w:rPr>
-      </w:pPr>
-      <w:hyperlink w:anchor="_Toc117609434" w:history="1">
-        <w:r>
-          <w:rPr>
-            <w:rStyle w:val="Hyperlink"/>
-            <w:noProof/>
-          </w:rPr>
-          <w:t>9.1.2</w:t>
-        </w:r>
-        <w:r>
-          <w:rPr>
-            <w:rFonts w:eastAsiaTheme="minorEastAsia" w:cstheme="minorBidi"/>
-            <w:noProof/>
-          </w:rPr>
-          <w:tab/>
-        </w:r>
-        <w:r>
-          <w:rPr>
-            <w:rStyle w:val="Hyperlink"/>
-            <w:noProof/>
-          </w:rPr>
-          <w:t>Time stamp processing in WIB</w:t>
-        </w:r>
-        <w:r>
-          <w:rPr>
-            <w:noProof/>
-          </w:rPr>
-          <w:tab/>
-        </w:r>
-        <w:r>
-          <w:rPr>
-            <w:noProof/>
-          </w:rPr>
-          <w:fldChar w:fldCharType="begin"/>
-        </w:r>
-        <w:r>
-          <w:rPr>
-            <w:noProof/>
-          </w:rPr>
-          <w:instrText xml:space="preserve"> PAGEREF _Toc117609434 \h </w:instrText>
-        </w:r>
-        <w:r>
-          <w:rPr>
-            <w:noProof/>
-          </w:rPr>
-        </w:r>
-        <w:r>
-          <w:rPr>
-            <w:noProof/>
-          </w:rPr>
-          <w:fldChar w:fldCharType="separate"/>
-        </w:r>
-        <w:r>
-          <w:rPr>
-            <w:noProof/>
-          </w:rPr>
-          <w:t>28</w:t>
-        </w:r>
-        <w:r>
-          <w:rPr>
-            <w:noProof/>
-          </w:rPr>
-          <w:fldChar w:fldCharType="end"/>
-        </w:r>
-      </w:hyperlink>
-    </w:p>
-    <w:p>
-      <w:pPr>
-        <w:pStyle w:val="TOC3"/>
-        <w:tabs>
-          <w:tab w:val="left" w:pos="1320"/>
-        </w:tabs>
-        <w:rPr>
-          <w:rFonts w:eastAsiaTheme="minorEastAsia" w:cstheme="minorBidi"/>
-          <w:noProof/>
-        </w:rPr>
-      </w:pPr>
-      <w:hyperlink w:anchor="_Toc117609435" w:history="1">
-        <w:r>
-          <w:rPr>
-            <w:rStyle w:val="Hyperlink"/>
-            <w:noProof/>
-          </w:rPr>
-          <w:t>9.1.3</w:t>
-        </w:r>
-        <w:r>
-          <w:rPr>
-            <w:rFonts w:eastAsiaTheme="minorEastAsia" w:cstheme="minorBidi"/>
-            <w:noProof/>
-          </w:rPr>
-          <w:tab/>
-        </w:r>
-        <w:r>
-          <w:rPr>
-            <w:rStyle w:val="Hyperlink"/>
-            <w:noProof/>
-          </w:rPr>
-          <w:t>Alignment setup procedure</w:t>
-        </w:r>
-        <w:r>
-          <w:rPr>
-            <w:noProof/>
-          </w:rPr>
-          <w:tab/>
-        </w:r>
-        <w:r>
-          <w:rPr>
-            <w:noProof/>
-          </w:rPr>
-          <w:fldChar w:fldCharType="begin"/>
-        </w:r>
-        <w:r>
-          <w:rPr>
-            <w:noProof/>
-          </w:rPr>
-          <w:instrText xml:space="preserve"> PAGEREF _Toc117609435 \h </w:instrText>
-        </w:r>
-        <w:r>
-          <w:rPr>
-            <w:noProof/>
-          </w:rPr>
-        </w:r>
-        <w:r>
-          <w:rPr>
-            <w:noProof/>
-          </w:rPr>
-          <w:fldChar w:fldCharType="separate"/>
-        </w:r>
-        <w:r>
-          <w:rPr>
-            <w:noProof/>
-          </w:rPr>
-          <w:t>29</w:t>
-        </w:r>
-        <w:r>
-          <w:rPr>
-            <w:noProof/>
-          </w:rPr>
-          <w:fldChar w:fldCharType="end"/>
-        </w:r>
-      </w:hyperlink>
-    </w:p>
-    <w:p>
-      <w:pPr>
-        <w:pStyle w:val="TOC1"/>
-        <w:tabs>
-          <w:tab w:val="left" w:pos="566"/>
-        </w:tabs>
-        <w:rPr>
-          <w:rFonts w:eastAsiaTheme="minorEastAsia" w:cstheme="minorBidi"/>
-          <w:noProof/>
-        </w:rPr>
-      </w:pPr>
-      <w:hyperlink w:anchor="_Toc117609436" w:history="1">
-        <w:r>
-          <w:rPr>
-            <w:rStyle w:val="Hyperlink"/>
-            <w:noProof/>
-          </w:rPr>
-          <w:t>10</w:t>
-        </w:r>
-        <w:r>
-          <w:rPr>
-            <w:rFonts w:eastAsiaTheme="minorEastAsia" w:cstheme="minorBidi"/>
-            <w:noProof/>
-          </w:rPr>
-          <w:tab/>
-        </w:r>
-        <w:r>
-          <w:rPr>
-            <w:rStyle w:val="Hyperlink"/>
-            <w:noProof/>
-          </w:rPr>
-          <w:t>References</w:t>
-        </w:r>
-        <w:r>
-          <w:rPr>
-            <w:noProof/>
-          </w:rPr>
-          <w:tab/>
-        </w:r>
-        <w:r>
-          <w:rPr>
-            <w:noProof/>
-          </w:rPr>
-          <w:fldChar w:fldCharType="begin"/>
-        </w:r>
-        <w:r>
-          <w:rPr>
-            <w:noProof/>
-          </w:rPr>
-          <w:instrText xml:space="preserve"> PAGEREF _Toc117609436 \h </w:instrText>
-        </w:r>
-        <w:r>
-          <w:rPr>
-            <w:noProof/>
-          </w:rPr>
-        </w:r>
-        <w:r>
-          <w:rPr>
-            <w:noProof/>
-          </w:rPr>
-          <w:fldChar w:fldCharType="separate"/>
-        </w:r>
-        <w:r>
-          <w:rPr>
-            <w:noProof/>
-          </w:rPr>
-          <w:t>30</w:t>
-        </w:r>
-        <w:r>
-          <w:rPr>
-            <w:noProof/>
-          </w:rPr>
-          <w:fldChar w:fldCharType="end"/>
-        </w:r>
-      </w:hyperlink>
-    </w:p>
-    <w:p>
-      <w:pPr>
-        <w:pStyle w:val="TOC1"/>
-        <w:tabs>
-          <w:tab w:val="left" w:pos="566"/>
-        </w:tabs>
-        <w:rPr>
-          <w:rFonts w:eastAsiaTheme="minorEastAsia" w:cstheme="minorBidi"/>
-          <w:noProof/>
-        </w:rPr>
-      </w:pPr>
-      <w:hyperlink w:anchor="_Toc117609437" w:history="1">
-        <w:r>
-          <w:rPr>
-            <w:rStyle w:val="Hyperlink"/>
-            <w:noProof/>
-          </w:rPr>
-          <w:t>11</w:t>
-        </w:r>
-        <w:r>
-          <w:rPr>
-            <w:rFonts w:eastAsiaTheme="minorEastAsia" w:cstheme="minorBidi"/>
-            <w:noProof/>
-          </w:rPr>
-          <w:tab/>
-        </w:r>
-        <w:r>
-          <w:rPr>
-            <w:rStyle w:val="Hyperlink"/>
-            <w:noProof/>
-          </w:rPr>
-          <w:t>Revision table</w:t>
-        </w:r>
-        <w:r>
-          <w:rPr>
-            <w:noProof/>
-          </w:rPr>
-          <w:tab/>
-        </w:r>
-        <w:r>
-          <w:rPr>
-            <w:noProof/>
-          </w:rPr>
-          <w:fldChar w:fldCharType="begin"/>
-        </w:r>
-        <w:r>
-          <w:rPr>
-            <w:noProof/>
-          </w:rPr>
-          <w:instrText xml:space="preserve"> PAGEREF _Toc117609437 \h </w:instrText>
-        </w:r>
-        <w:r>
-          <w:rPr>
-            <w:noProof/>
-          </w:rPr>
-        </w:r>
-        <w:r>
-          <w:rPr>
-            <w:noProof/>
-          </w:rPr>
-          <w:fldChar w:fldCharType="separate"/>
-        </w:r>
-        <w:r>
-          <w:rPr>
-            <w:noProof/>
-          </w:rPr>
-          <w:t>31</w:t>
-        </w:r>
-        <w:r>
-          <w:rPr>
-            <w:noProof/>
-          </w:rPr>
-          <w:fldChar w:fldCharType="end"/>
-        </w:r>
-      </w:hyperlink>
-    </w:p>
-    <w:p>
-      <w:pPr>
         <w:pStyle w:val="Heading1"/>
       </w:pPr>
       <w:r>
         <w:lastRenderedPageBreak/>
         <w:fldChar w:fldCharType="end"/>
       </w:r>
-      <w:bookmarkStart w:id="1" w:name="_Toc117609386"/>
+      <w:bookmarkStart w:id="1" w:name="_Toc119079958"/>
       <w:r>
         <w:t>Introduction</w:t>
       </w:r>
@@ -4420,7 +4449,7 @@
       <w:pPr>
         <w:pStyle w:val="Heading1"/>
       </w:pPr>
-      <w:bookmarkStart w:id="4" w:name="_Toc117609387"/>
+      <w:bookmarkStart w:id="4" w:name="_Toc119079959"/>
       <w:r>
         <w:t>WIB firmware location</w:t>
       </w:r>
@@ -4459,7 +4488,7 @@
       <w:pPr>
         <w:pStyle w:val="Heading1"/>
       </w:pPr>
-      <w:bookmarkStart w:id="5" w:name="_Toc117609388"/>
+      <w:bookmarkStart w:id="5" w:name="_Toc119079960"/>
       <w:r>
         <w:lastRenderedPageBreak/>
         <w:t>Building WIB firmware</w:t>
@@ -4573,7 +4602,7 @@
       <w:pPr>
         <w:pStyle w:val="Heading1"/>
       </w:pPr>
-      <w:bookmarkStart w:id="6" w:name="_Toc117609389"/>
+      <w:bookmarkStart w:id="6" w:name="_Toc119079961"/>
       <w:r>
         <w:t>Firmware structure</w:t>
       </w:r>
@@ -4840,7 +4869,7 @@
       <w:pPr>
         <w:pStyle w:val="Heading2"/>
       </w:pPr>
-      <w:bookmarkStart w:id="10" w:name="_Toc117609390"/>
+      <w:bookmarkStart w:id="10" w:name="_Toc119079962"/>
       <w:r>
         <w:t>COLDATA receivers</w:t>
       </w:r>
@@ -4891,7 +4920,7 @@
       </w:pPr>
       <w:bookmarkStart w:id="11" w:name="_Toc105277305"/>
       <w:bookmarkStart w:id="12" w:name="_Toc105487832"/>
-      <w:bookmarkStart w:id="13" w:name="_Toc117609391"/>
+      <w:bookmarkStart w:id="13" w:name="_Toc119079963"/>
       <w:bookmarkEnd w:id="11"/>
       <w:bookmarkEnd w:id="12"/>
       <w:r>
@@ -4951,7 +4980,7 @@
       <w:pPr>
         <w:pStyle w:val="Heading3"/>
       </w:pPr>
-      <w:bookmarkStart w:id="14" w:name="_Toc117609392"/>
+      <w:bookmarkStart w:id="14" w:name="_Toc119079964"/>
       <w:r>
         <w:t xml:space="preserve">COLDATA </w:t>
       </w:r>
@@ -5046,7 +5075,7 @@
       <w:pPr>
         <w:pStyle w:val="Heading2"/>
       </w:pPr>
-      <w:bookmarkStart w:id="15" w:name="_Toc117609393"/>
+      <w:bookmarkStart w:id="15" w:name="_Toc119079965"/>
       <w:r>
         <w:t>DAQ Frame Builders</w:t>
       </w:r>
@@ -5087,7 +5116,7 @@
       <w:pPr>
         <w:pStyle w:val="Heading2"/>
       </w:pPr>
-      <w:bookmarkStart w:id="16" w:name="_Toc117609394"/>
+      <w:bookmarkStart w:id="16" w:name="_Toc119079966"/>
       <w:r>
         <w:t>FELIX transmitters</w:t>
       </w:r>
@@ -5146,7 +5175,7 @@
       <w:pPr>
         <w:pStyle w:val="Heading2"/>
       </w:pPr>
-      <w:bookmarkStart w:id="17" w:name="_Toc117609395"/>
+      <w:bookmarkStart w:id="17" w:name="_Toc119079967"/>
       <w:r>
         <w:t>ZYNQ CPU module</w:t>
       </w:r>
@@ -6431,7 +6460,7 @@
       <w:pPr>
         <w:pStyle w:val="Heading2"/>
       </w:pPr>
-      <w:bookmarkStart w:id="19" w:name="_Toc117609396"/>
+      <w:bookmarkStart w:id="19" w:name="_Toc119079968"/>
       <w:r>
         <w:t>COLDATA I</w:t>
       </w:r>
@@ -7340,7 +7369,7 @@
       <w:pPr>
         <w:pStyle w:val="Heading3"/>
       </w:pPr>
-      <w:bookmarkStart w:id="20" w:name="_Toc117609397"/>
+      <w:bookmarkStart w:id="20" w:name="_Toc119079969"/>
       <w:r>
         <w:t>I</w:t>
       </w:r>
@@ -7430,7 +7459,7 @@
       <w:pPr>
         <w:pStyle w:val="Heading3"/>
       </w:pPr>
-      <w:bookmarkStart w:id="21" w:name="_Toc117609398"/>
+      <w:bookmarkStart w:id="21" w:name="_Toc119079970"/>
       <w:r>
         <w:t>I</w:t>
       </w:r>
@@ -7703,12 +7732,12 @@
       <w:r>
         <w:t>.</w:t>
       </w:r>
-      <w:bookmarkStart w:id="22" w:name="_Toc117609399"/>
     </w:p>
     <w:p>
       <w:pPr>
         <w:pStyle w:val="Heading3"/>
       </w:pPr>
+      <w:bookmarkStart w:id="22" w:name="_Toc119079971"/>
       <w:r>
         <w:t xml:space="preserve">COLDATA and COLDADC </w:t>
       </w:r>
@@ -8455,14 +8484,9 @@
       <w:pPr>
         <w:pStyle w:val="Heading3"/>
       </w:pPr>
-      <w:r>
-        <w:t>Using COLDATA</w:t>
-      </w:r>
-      <w:r>
-        <w:t xml:space="preserve"> and COLDADC</w:t>
-      </w:r>
-      <w:r>
-        <w:t xml:space="preserve"> I</w:t>
+      <w:bookmarkStart w:id="24" w:name="_Toc119079972"/>
+      <w:r>
+        <w:t>Using COLDATA and COLDADC I</w:t>
       </w:r>
       <w:r>
         <w:rPr>
@@ -8473,6 +8497,7 @@
       <w:r>
         <w:t>C fine clock phase adjustment</w:t>
       </w:r>
+      <w:bookmarkEnd w:id="24"/>
     </w:p>
     <w:p>
       <w:r>
@@ -8520,10 +8545,7 @@
         <w:t xml:space="preserve"> steps</w:t>
       </w:r>
       <w:r>
-        <w:t xml:space="preserve"> is 1064. </w:t>
-      </w:r>
-      <w:r>
-        <w:t>The relative phase can be reset to initial value using these two methods:</w:t>
+        <w:t xml:space="preserve"> is 1064. The relative phase can be reset to initial value using these two methods:</w:t>
       </w:r>
     </w:p>
     <w:p>
@@ -8547,25 +8569,7 @@
         </w:numPr>
       </w:pPr>
       <w:r>
-        <w:t>P</w:t>
-      </w:r>
-      <w:r>
-        <w:t xml:space="preserve">erform the adjustment 1064 </w:t>
-      </w:r>
-      <w:r>
-        <w:t>times from the initial phase.</w:t>
-      </w:r>
-      <w:r>
-        <w:t xml:space="preserve"> </w:t>
-      </w:r>
-      <w:r>
-        <w:t>T</w:t>
-      </w:r>
-      <w:r>
-        <w:t>he relative phase will return to the initial phase = 0.</w:t>
-      </w:r>
-      <w:r>
-        <w:t xml:space="preserve"> </w:t>
+        <w:t xml:space="preserve">Perform the adjustment 1064 times from the initial phase. The relative phase will return to the initial phase = 0. </w:t>
       </w:r>
       <w:r>
         <w:t>Note that this method requires keeping track of the total count of adjustment steps performed since last WIB reboot.</w:t>
@@ -8576,7 +8580,15 @@
         <w:t>T</w:t>
       </w:r>
       <w:r>
-        <w:t xml:space="preserve">o change the relative phase by one step of ~15 ps, </w:t>
+        <w:t xml:space="preserve">o change the relative phase by one step of ~15 </w:t>
+      </w:r>
+      <w:proofErr w:type="spellStart"/>
+      <w:r>
+        <w:t>ps</w:t>
+      </w:r>
+      <w:proofErr w:type="spellEnd"/>
+      <w:r>
+        <w:t xml:space="preserve">, </w:t>
       </w:r>
       <w:r>
         <w:t xml:space="preserve">write 1 and then 0 into </w:t>
@@ -8593,7 +8605,6 @@
       <w:r>
         <w:t xml:space="preserve"> register. Repeat these steps until I2C interface is working without errors with all FEMBs.</w:t>
       </w:r>
-      <w:bookmarkStart w:id="24" w:name="_Toc117609400"/>
       <w:r>
         <w:t xml:space="preserve"> </w:t>
       </w:r>
@@ -8648,12 +8659,6 @@
       <w:tblGrid>
         <w:gridCol w:w="2245"/>
         <w:gridCol w:w="1980"/>
-        <w:tblGridChange w:id="25">
-          <w:tblGrid>
-            <w:gridCol w:w="2245"/>
-            <w:gridCol w:w="1980"/>
-          </w:tblGrid>
-        </w:tblGridChange>
       </w:tblGrid>
       <w:tr>
         <w:trPr>
@@ -8827,13 +8832,14 @@
       <w:pPr>
         <w:pStyle w:val="Heading3"/>
       </w:pPr>
+      <w:bookmarkStart w:id="25" w:name="_Toc119079973"/>
       <w:r>
         <w:t>Data c</w:t>
       </w:r>
       <w:r>
         <w:t>able latency measurement</w:t>
       </w:r>
-      <w:bookmarkEnd w:id="24"/>
+      <w:bookmarkEnd w:id="25"/>
     </w:p>
     <w:p>
       <w:r>
@@ -9080,7 +9086,7 @@
       <w:pPr>
         <w:pStyle w:val="Heading2"/>
       </w:pPr>
-      <w:bookmarkStart w:id="26" w:name="_Toc117609401"/>
+      <w:bookmarkStart w:id="26" w:name="_Toc119079974"/>
       <w:r>
         <w:t>COLDATA FAST command generator</w:t>
       </w:r>
@@ -9660,7 +9666,6 @@
         <w:pStyle w:val="Caption"/>
       </w:pPr>
       <w:r>
-        <w:lastRenderedPageBreak/>
         <w:t xml:space="preserve">Table </w:t>
       </w:r>
       <w:fldSimple w:instr=" SEQ Table \* ARABIC ">
@@ -9679,7 +9684,7 @@
       <w:pPr>
         <w:pStyle w:val="Heading3"/>
       </w:pPr>
-      <w:bookmarkStart w:id="27" w:name="_Toc117609402"/>
+      <w:bookmarkStart w:id="27" w:name="_Toc119079975"/>
       <w:r>
         <w:t>How to use FAST command generator</w:t>
       </w:r>
@@ -9834,7 +9839,7 @@
       <w:pPr>
         <w:pStyle w:val="Heading2"/>
       </w:pPr>
-      <w:bookmarkStart w:id="28" w:name="_Toc117609403"/>
+      <w:bookmarkStart w:id="28" w:name="_Toc119079976"/>
       <w:r>
         <w:t>I</w:t>
       </w:r>
@@ -9900,7 +9905,7 @@
       <w:pPr>
         <w:pStyle w:val="Heading2"/>
       </w:pPr>
-      <w:bookmarkStart w:id="29" w:name="_Toc117609404"/>
+      <w:bookmarkStart w:id="29" w:name="_Toc119079977"/>
       <w:r>
         <w:t>Control and status registers</w:t>
       </w:r>
@@ -9918,7 +9923,7 @@
       <w:pPr>
         <w:pStyle w:val="Heading3"/>
       </w:pPr>
-      <w:bookmarkStart w:id="30" w:name="_Toc117609405"/>
+      <w:bookmarkStart w:id="30" w:name="_Toc119079978"/>
       <w:r>
         <w:t xml:space="preserve">Control registers (read/write) are listed in </w:t>
       </w:r>
@@ -17682,7 +17687,7 @@
       <w:pPr>
         <w:pStyle w:val="Heading3"/>
       </w:pPr>
-      <w:bookmarkStart w:id="36" w:name="_Toc117609406"/>
+      <w:bookmarkStart w:id="36" w:name="_Toc119079979"/>
       <w:r>
         <w:t>How to set initial value for fake time stamp (FTS):</w:t>
       </w:r>
@@ -17772,7 +17777,7 @@
       <w:pPr>
         <w:pStyle w:val="Heading3"/>
       </w:pPr>
-      <w:bookmarkStart w:id="37" w:name="_Toc117609407"/>
+      <w:bookmarkStart w:id="37" w:name="_Toc119079980"/>
       <w:r>
         <w:t>Using</w:t>
       </w:r>
@@ -18348,7 +18353,7 @@
       <w:pPr>
         <w:pStyle w:val="Heading3"/>
       </w:pPr>
-      <w:bookmarkStart w:id="38" w:name="_Toc117609408"/>
+      <w:bookmarkStart w:id="38" w:name="_Toc119079981"/>
       <w:r>
         <w:t xml:space="preserve">Using </w:t>
       </w:r>
@@ -18401,7 +18406,6 @@
       <w:r>
         <w:t>WIB.</w:t>
       </w:r>
-      <w:bookmarkStart w:id="39" w:name="_Toc117609409"/>
       <w:r>
         <w:t>Status</w:t>
       </w:r>
@@ -18409,7 +18413,6 @@
       <w:r>
         <w:t xml:space="preserve"> registers (read-only):</w:t>
       </w:r>
-      <w:bookmarkEnd w:id="39"/>
     </w:p>
     <w:tbl>
       <w:tblPr>
@@ -23320,11 +23323,11 @@
       <w:pPr>
         <w:pStyle w:val="Heading2"/>
       </w:pPr>
-      <w:bookmarkStart w:id="40" w:name="_Toc117609410"/>
+      <w:bookmarkStart w:id="39" w:name="_Toc119079982"/>
       <w:r>
         <w:t>Timing Endpoint</w:t>
       </w:r>
-      <w:bookmarkEnd w:id="40"/>
+      <w:bookmarkEnd w:id="39"/>
     </w:p>
     <w:p>
       <w:r>
@@ -23342,7 +23345,7 @@
       <w:r>
         <w:t xml:space="preserve">Address. See </w:t>
       </w:r>
-      <w:bookmarkStart w:id="41" w:name="__DdeLink__2052_3214169308"/>
+      <w:bookmarkStart w:id="40" w:name="__DdeLink__2052_3214169308"/>
       <w:proofErr w:type="spellStart"/>
       <w:r>
         <w:rPr>
@@ -23351,7 +23354,7 @@
         </w:rPr>
         <w:t>ts_addr</w:t>
       </w:r>
-      <w:bookmarkEnd w:id="41"/>
+      <w:bookmarkEnd w:id="40"/>
       <w:proofErr w:type="spellEnd"/>
       <w:r>
         <w:t xml:space="preserve"> register in Control and Status registers section above for details. Use </w:t>
@@ -23368,16 +23371,16 @@
       <w:r>
         <w:t xml:space="preserve"> register to reset the endpoint, by writing 1 and then 0. </w:t>
       </w:r>
-      <w:commentRangeStart w:id="42"/>
+      <w:commentRangeStart w:id="41"/>
       <w:r>
         <w:t>The</w:t>
       </w:r>
-      <w:commentRangeEnd w:id="42"/>
+      <w:commentRangeEnd w:id="41"/>
       <w:r>
         <w:rPr>
           <w:rStyle w:val="CommentReference"/>
         </w:rPr>
-        <w:commentReference w:id="42"/>
+        <w:commentReference w:id="41"/>
       </w:r>
       <w:r>
         <w:t xml:space="preserve"> endpoint must only be reset after the external clock (from the </w:t>
@@ -23414,12 +23417,12 @@
       <w:pPr>
         <w:pStyle w:val="Heading2"/>
       </w:pPr>
-      <w:bookmarkStart w:id="43" w:name="_Toc117609411"/>
+      <w:bookmarkStart w:id="42" w:name="_Toc119079983"/>
       <w:r>
         <w:lastRenderedPageBreak/>
         <w:t>DAQ spy memory</w:t>
       </w:r>
-      <w:bookmarkEnd w:id="43"/>
+      <w:bookmarkEnd w:id="42"/>
     </w:p>
     <w:p>
       <w:r>
@@ -23436,11 +23439,11 @@
       <w:pPr>
         <w:pStyle w:val="Heading3"/>
       </w:pPr>
-      <w:bookmarkStart w:id="44" w:name="_Toc117609412"/>
+      <w:bookmarkStart w:id="43" w:name="_Toc119079984"/>
       <w:r>
         <w:t>Preliminary steps</w:t>
       </w:r>
-      <w:bookmarkEnd w:id="44"/>
+      <w:bookmarkEnd w:id="43"/>
     </w:p>
     <w:p>
       <w:pPr>
@@ -23533,14 +23536,14 @@
       <w:pPr>
         <w:pStyle w:val="Heading3"/>
       </w:pPr>
-      <w:bookmarkStart w:id="45" w:name="_Toc117609413"/>
+      <w:bookmarkStart w:id="44" w:name="_Toc119079985"/>
       <w:r>
         <w:t xml:space="preserve">Operation with the trigger distributed by </w:t>
       </w:r>
       <w:r>
         <w:t>DTS</w:t>
       </w:r>
-      <w:bookmarkEnd w:id="45"/>
+      <w:bookmarkEnd w:id="44"/>
     </w:p>
     <w:p>
       <w:pPr>
@@ -23904,11 +23907,11 @@
       <w:pPr>
         <w:pStyle w:val="Heading3"/>
       </w:pPr>
-      <w:bookmarkStart w:id="46" w:name="_Toc117609414"/>
+      <w:bookmarkStart w:id="45" w:name="_Toc119079986"/>
       <w:r>
         <w:t>Operation with the software trigger</w:t>
       </w:r>
-      <w:bookmarkEnd w:id="46"/>
+      <w:bookmarkEnd w:id="45"/>
     </w:p>
     <w:p>
       <w:pPr>
@@ -24072,11 +24075,11 @@
       <w:pPr>
         <w:pStyle w:val="Heading2"/>
       </w:pPr>
-      <w:bookmarkStart w:id="47" w:name="_Toc117609415"/>
+      <w:bookmarkStart w:id="46" w:name="_Toc119079987"/>
       <w:r>
         <w:t>Monitoring ADCs</w:t>
       </w:r>
-      <w:bookmarkEnd w:id="47"/>
+      <w:bookmarkEnd w:id="46"/>
     </w:p>
     <w:p>
       <w:r>
@@ -24236,11 +24239,11 @@
       <w:pPr>
         <w:pStyle w:val="Heading2"/>
       </w:pPr>
-      <w:bookmarkStart w:id="48" w:name="_Toc117609416"/>
+      <w:bookmarkStart w:id="47" w:name="_Toc119079988"/>
       <w:r>
         <w:t>10 MHz reference clock on P12 connector</w:t>
       </w:r>
-      <w:bookmarkEnd w:id="48"/>
+      <w:bookmarkEnd w:id="47"/>
     </w:p>
     <w:p>
       <w:r>
@@ -24341,11 +24344,11 @@
       <w:pPr>
         <w:pStyle w:val="Heading1"/>
       </w:pPr>
-      <w:bookmarkStart w:id="49" w:name="_Toc117609417"/>
+      <w:bookmarkStart w:id="48" w:name="_Toc119079989"/>
       <w:r>
         <w:t>Clock regions</w:t>
       </w:r>
-      <w:bookmarkEnd w:id="49"/>
+      <w:bookmarkEnd w:id="48"/>
     </w:p>
     <w:p>
       <w:r>
@@ -24435,7 +24438,7 @@
       <w:pPr>
         <w:pStyle w:val="Caption"/>
       </w:pPr>
-      <w:bookmarkStart w:id="50" w:name="_Ref82526637"/>
+      <w:bookmarkStart w:id="49" w:name="_Ref82526637"/>
       <w:r>
         <w:t xml:space="preserve">Figure </w:t>
       </w:r>
@@ -24447,7 +24450,7 @@
           <w:t>6</w:t>
         </w:r>
       </w:fldSimple>
-      <w:bookmarkEnd w:id="50"/>
+      <w:bookmarkEnd w:id="49"/>
       <w:r>
         <w:t>. WIB data path clock schematics.</w:t>
       </w:r>
@@ -24568,11 +24571,11 @@
       <w:pPr>
         <w:pStyle w:val="Heading1"/>
       </w:pPr>
-      <w:bookmarkStart w:id="51" w:name="_Toc117609418"/>
+      <w:bookmarkStart w:id="50" w:name="_Toc119079990"/>
       <w:r>
         <w:t>DAQ readout format</w:t>
       </w:r>
-      <w:bookmarkEnd w:id="51"/>
+      <w:bookmarkEnd w:id="50"/>
     </w:p>
     <w:p>
       <w:pPr>
@@ -24586,11 +24589,11 @@
       <w:pPr>
         <w:pStyle w:val="Heading2"/>
       </w:pPr>
-      <w:bookmarkStart w:id="52" w:name="_Toc117609419"/>
+      <w:bookmarkStart w:id="51" w:name="_Toc119079991"/>
       <w:r>
         <w:t>Introduction</w:t>
       </w:r>
-      <w:bookmarkEnd w:id="52"/>
+      <w:bookmarkEnd w:id="51"/>
     </w:p>
     <w:p>
       <w:pPr>
@@ -24704,11 +24707,11 @@
       <w:pPr>
         <w:pStyle w:val="Heading2"/>
       </w:pPr>
-      <w:bookmarkStart w:id="53" w:name="_Toc117609420"/>
+      <w:bookmarkStart w:id="52" w:name="_Toc119079992"/>
       <w:r>
         <w:t>Metadata Header</w:t>
       </w:r>
-      <w:bookmarkEnd w:id="53"/>
+      <w:bookmarkEnd w:id="52"/>
     </w:p>
     <w:p>
       <w:pPr>
@@ -24889,7 +24892,7 @@
       <w:pPr>
         <w:pStyle w:val="Heading3"/>
       </w:pPr>
-      <w:bookmarkStart w:id="54" w:name="_Toc117609421"/>
+      <w:bookmarkStart w:id="53" w:name="_Toc119079993"/>
       <w:r>
         <w:t xml:space="preserve">FELIX </w:t>
       </w:r>
@@ -24899,7 +24902,7 @@
       <w:r>
         <w:t>Word</w:t>
       </w:r>
-      <w:bookmarkEnd w:id="54"/>
+      <w:bookmarkEnd w:id="53"/>
       <w:r>
         <w:t xml:space="preserve"> </w:t>
       </w:r>
@@ -25065,11 +25068,11 @@
       <w:pPr>
         <w:pStyle w:val="Heading3"/>
       </w:pPr>
-      <w:bookmarkStart w:id="55" w:name="_Toc117609422"/>
+      <w:bookmarkStart w:id="54" w:name="_Toc119079994"/>
       <w:r>
         <w:t>Word 0</w:t>
       </w:r>
-      <w:bookmarkEnd w:id="55"/>
+      <w:bookmarkEnd w:id="54"/>
     </w:p>
     <w:tbl>
       <w:tblPr>
@@ -25407,11 +25410,11 @@
       <w:pPr>
         <w:pStyle w:val="Heading3"/>
       </w:pPr>
-      <w:bookmarkStart w:id="56" w:name="_Toc117609423"/>
+      <w:bookmarkStart w:id="55" w:name="_Toc119079995"/>
       <w:r>
         <w:t>Words 1 and 2</w:t>
       </w:r>
-      <w:bookmarkEnd w:id="56"/>
+      <w:bookmarkEnd w:id="55"/>
     </w:p>
     <w:p>
       <w:pPr>
@@ -25426,11 +25429,11 @@
       <w:pPr>
         <w:pStyle w:val="Heading3"/>
       </w:pPr>
-      <w:bookmarkStart w:id="57" w:name="_Toc117609424"/>
+      <w:bookmarkStart w:id="56" w:name="_Toc119079996"/>
       <w:r>
         <w:t>Word 3</w:t>
       </w:r>
-      <w:bookmarkEnd w:id="57"/>
+      <w:bookmarkEnd w:id="56"/>
     </w:p>
     <w:tbl>
       <w:tblPr>
@@ -26016,14 +26019,14 @@
       <w:pPr>
         <w:pStyle w:val="Heading3"/>
       </w:pPr>
-      <w:bookmarkStart w:id="58" w:name="_Toc117609425"/>
+      <w:bookmarkStart w:id="57" w:name="_Toc119079997"/>
       <w:r>
         <w:t xml:space="preserve">Word </w:t>
       </w:r>
       <w:r>
         <w:t>4</w:t>
       </w:r>
-      <w:bookmarkEnd w:id="58"/>
+      <w:bookmarkEnd w:id="57"/>
     </w:p>
     <w:tbl>
       <w:tblPr>
@@ -26312,11 +26315,11 @@
       <w:pPr>
         <w:pStyle w:val="Heading2"/>
       </w:pPr>
-      <w:bookmarkStart w:id="59" w:name="_Toc117609426"/>
+      <w:bookmarkStart w:id="58" w:name="_Toc119079998"/>
       <w:r>
         <w:t>Metadata Trailer</w:t>
       </w:r>
-      <w:bookmarkEnd w:id="59"/>
+      <w:bookmarkEnd w:id="58"/>
     </w:p>
     <w:p>
       <w:pPr>
@@ -26497,11 +26500,11 @@
       <w:pPr>
         <w:pStyle w:val="Heading3"/>
       </w:pPr>
-      <w:bookmarkStart w:id="60" w:name="_Toc117609427"/>
+      <w:bookmarkStart w:id="59" w:name="_Toc119079999"/>
       <w:r>
         <w:t>Word 117</w:t>
       </w:r>
-      <w:bookmarkEnd w:id="60"/>
+      <w:bookmarkEnd w:id="59"/>
     </w:p>
     <w:tbl>
       <w:tblPr>
@@ -26877,11 +26880,11 @@
       <w:pPr>
         <w:pStyle w:val="Heading3"/>
       </w:pPr>
-      <w:bookmarkStart w:id="61" w:name="_Toc117609428"/>
+      <w:bookmarkStart w:id="60" w:name="_Toc119080000"/>
       <w:r>
         <w:t>FELIX trailer word 0</w:t>
       </w:r>
-      <w:bookmarkEnd w:id="61"/>
+      <w:bookmarkEnd w:id="60"/>
     </w:p>
     <w:tbl>
       <w:tblPr>
@@ -27060,13 +27063,13 @@
       <w:pPr>
         <w:pStyle w:val="Heading1"/>
       </w:pPr>
-      <w:bookmarkStart w:id="62" w:name="_Toc85910397"/>
-      <w:bookmarkStart w:id="63" w:name="_Toc117609429"/>
+      <w:bookmarkStart w:id="61" w:name="_Toc85910397"/>
+      <w:bookmarkStart w:id="62" w:name="_Toc119080001"/>
+      <w:bookmarkEnd w:id="61"/>
+      <w:r>
+        <w:t>Migration from COLDATA p2 to p3 chips</w:t>
+      </w:r>
       <w:bookmarkEnd w:id="62"/>
-      <w:r>
-        <w:t>Migration from COLDATA p2 to p3 chips</w:t>
-      </w:r>
-      <w:bookmarkEnd w:id="63"/>
     </w:p>
     <w:p>
       <w:r>
@@ -28195,11 +28198,11 @@
       <w:pPr>
         <w:pStyle w:val="Heading1"/>
       </w:pPr>
-      <w:bookmarkStart w:id="64" w:name="_Toc117609430"/>
+      <w:bookmarkStart w:id="63" w:name="_Toc119080002"/>
       <w:r>
         <w:t>Migration from CDR-based to DCSK timing endpoint</w:t>
       </w:r>
-      <w:bookmarkEnd w:id="64"/>
+      <w:bookmarkEnd w:id="63"/>
     </w:p>
     <w:p>
       <w:r>
@@ -28437,14 +28440,14 @@
       <w:pPr>
         <w:pStyle w:val="Heading1"/>
       </w:pPr>
-      <w:bookmarkStart w:id="65" w:name="_Toc117609431"/>
+      <w:bookmarkStart w:id="64" w:name="_Toc119080003"/>
       <w:r>
         <w:t>COLDATA data</w:t>
       </w:r>
       <w:r>
         <w:t xml:space="preserve"> time stamp synchronization</w:t>
       </w:r>
-      <w:bookmarkEnd w:id="65"/>
+      <w:bookmarkEnd w:id="64"/>
     </w:p>
     <w:p>
       <w:r>
@@ -28544,11 +28547,11 @@
       <w:pPr>
         <w:pStyle w:val="Heading2"/>
       </w:pPr>
-      <w:bookmarkStart w:id="66" w:name="_Toc117609432"/>
+      <w:bookmarkStart w:id="65" w:name="_Toc119080004"/>
       <w:r>
         <w:t>Firmware time stamp alignment logic</w:t>
       </w:r>
-      <w:bookmarkEnd w:id="66"/>
+      <w:bookmarkEnd w:id="65"/>
     </w:p>
     <w:p>
       <w:r>
@@ -29249,11 +29252,11 @@
       <w:pPr>
         <w:pStyle w:val="Heading3"/>
       </w:pPr>
-      <w:bookmarkStart w:id="67" w:name="_Toc117609433"/>
+      <w:bookmarkStart w:id="66" w:name="_Toc119080005"/>
       <w:r>
         <w:t>Time stamp synchronization procedure details</w:t>
       </w:r>
-      <w:bookmarkEnd w:id="67"/>
+      <w:bookmarkEnd w:id="66"/>
     </w:p>
     <w:p>
       <w:pPr>
@@ -29337,11 +29340,11 @@
       <w:pPr>
         <w:pStyle w:val="Heading3"/>
       </w:pPr>
-      <w:bookmarkStart w:id="68" w:name="_Toc117609434"/>
+      <w:bookmarkStart w:id="67" w:name="_Toc119080006"/>
       <w:r>
         <w:t>Time stamp processing in WIB</w:t>
       </w:r>
-      <w:bookmarkEnd w:id="68"/>
+      <w:bookmarkEnd w:id="67"/>
     </w:p>
     <w:p>
       <w:r>
@@ -29482,7 +29485,7 @@
       <w:pPr>
         <w:pStyle w:val="Heading3"/>
       </w:pPr>
-      <w:bookmarkStart w:id="69" w:name="_Toc117609435"/>
+      <w:bookmarkStart w:id="68" w:name="_Toc119080007"/>
       <w:r>
         <w:lastRenderedPageBreak/>
         <w:t>Alignment</w:t>
@@ -29490,7 +29493,7 @@
       <w:r>
         <w:t xml:space="preserve"> setup procedure</w:t>
       </w:r>
-      <w:bookmarkEnd w:id="69"/>
+      <w:bookmarkEnd w:id="68"/>
     </w:p>
     <w:p>
       <w:pPr>
@@ -29979,11 +29982,11 @@
       <w:pPr>
         <w:pStyle w:val="Heading1"/>
       </w:pPr>
-      <w:bookmarkStart w:id="70" w:name="_Toc117609436"/>
+      <w:bookmarkStart w:id="69" w:name="_Toc119080008"/>
       <w:r>
         <w:t>References</w:t>
       </w:r>
-      <w:bookmarkEnd w:id="70"/>
+      <w:bookmarkEnd w:id="69"/>
     </w:p>
     <w:p>
       <w:pPr>
@@ -29993,8 +29996,8 @@
           <w:numId w:val="6"/>
         </w:numPr>
       </w:pPr>
-      <w:bookmarkStart w:id="71" w:name="__RefNumPara__1934_3214169308"/>
-      <w:bookmarkEnd w:id="71"/>
+      <w:bookmarkStart w:id="70" w:name="__RefNumPara__1934_3214169308"/>
+      <w:bookmarkEnd w:id="70"/>
       <w:r>
         <w:t>WIB firmware requirements</w:t>
       </w:r>
@@ -30010,8 +30013,8 @@
           <w:numId w:val="6"/>
         </w:numPr>
       </w:pPr>
-      <w:bookmarkStart w:id="72" w:name="__RefNumPara__1868_3214169308"/>
-      <w:bookmarkEnd w:id="72"/>
+      <w:bookmarkStart w:id="71" w:name="__RefNumPara__1868_3214169308"/>
+      <w:bookmarkEnd w:id="71"/>
       <w:r>
         <w:t>WIB hardware manual</w:t>
       </w:r>
@@ -30024,11 +30027,11 @@
           <w:numId w:val="6"/>
         </w:numPr>
       </w:pPr>
-      <w:bookmarkStart w:id="73" w:name="_Ref79345023"/>
+      <w:bookmarkStart w:id="72" w:name="_Ref79345023"/>
       <w:r>
         <w:t>WIB schematics</w:t>
       </w:r>
-      <w:bookmarkEnd w:id="73"/>
+      <w:bookmarkEnd w:id="72"/>
       <w:r>
         <w:t xml:space="preserve"> (</w:t>
       </w:r>
@@ -30047,10 +30050,10 @@
           <w:numId w:val="6"/>
         </w:numPr>
       </w:pPr>
-      <w:bookmarkStart w:id="74" w:name="__RefNumPara__1874_3214169308"/>
-      <w:bookmarkStart w:id="75" w:name="__RefNumPara__1864_3214169308"/>
+      <w:bookmarkStart w:id="73" w:name="__RefNumPara__1874_3214169308"/>
+      <w:bookmarkStart w:id="74" w:name="__RefNumPara__1864_3214169308"/>
+      <w:bookmarkEnd w:id="73"/>
       <w:bookmarkEnd w:id="74"/>
-      <w:bookmarkEnd w:id="75"/>
       <w:r>
         <w:t>COLDATA datasheet</w:t>
       </w:r>
@@ -30063,8 +30066,8 @@
           <w:numId w:val="6"/>
         </w:numPr>
       </w:pPr>
-      <w:bookmarkStart w:id="76" w:name="__RefNumPara__1866_3214169308"/>
-      <w:bookmarkEnd w:id="76"/>
+      <w:bookmarkStart w:id="75" w:name="__RefNumPara__1866_3214169308"/>
+      <w:bookmarkEnd w:id="75"/>
       <w:r>
         <w:lastRenderedPageBreak/>
         <w:t>COLDADC datasheet</w:t>
@@ -30078,8 +30081,8 @@
           <w:numId w:val="6"/>
         </w:numPr>
       </w:pPr>
-      <w:bookmarkStart w:id="77" w:name="__RefNumPara__1870_3214169308"/>
-      <w:bookmarkEnd w:id="77"/>
+      <w:bookmarkStart w:id="76" w:name="__RefNumPara__1870_3214169308"/>
+      <w:bookmarkEnd w:id="76"/>
       <w:r>
         <w:t>DUNE Timing System – Single Phase Firmware</w:t>
       </w:r>
@@ -30092,8 +30095,8 @@
           <w:numId w:val="6"/>
         </w:numPr>
       </w:pPr>
-      <w:bookmarkStart w:id="78" w:name="__RefNumPara__1930_3214169308"/>
-      <w:bookmarkEnd w:id="78"/>
+      <w:bookmarkStart w:id="77" w:name="__RefNumPara__1930_3214169308"/>
+      <w:bookmarkEnd w:id="77"/>
       <w:r>
         <w:t>FELIX manual</w:t>
       </w:r>
@@ -30106,7 +30109,7 @@
           <w:numId w:val="6"/>
         </w:numPr>
       </w:pPr>
-      <w:bookmarkStart w:id="79" w:name="_Ref79346703"/>
+      <w:bookmarkStart w:id="78" w:name="_Ref79346703"/>
       <w:proofErr w:type="spellStart"/>
       <w:r>
         <w:t>Ultrascale</w:t>
@@ -30115,7 +30118,7 @@
       <w:r>
         <w:t xml:space="preserve"> + ZYNQ manual</w:t>
       </w:r>
-      <w:bookmarkEnd w:id="79"/>
+      <w:bookmarkEnd w:id="78"/>
     </w:p>
     <w:p>
       <w:pPr>
@@ -30125,8 +30128,8 @@
           <w:numId w:val="6"/>
         </w:numPr>
       </w:pPr>
-      <w:bookmarkStart w:id="80" w:name="__RefNumPara__1872_3214169308"/>
-      <w:bookmarkEnd w:id="80"/>
+      <w:bookmarkStart w:id="79" w:name="__RefNumPara__1872_3214169308"/>
+      <w:bookmarkEnd w:id="79"/>
       <w:proofErr w:type="spellStart"/>
       <w:r>
         <w:t>Ultrascale</w:t>
@@ -30147,16 +30150,16 @@
       <w:r>
         <w:t xml:space="preserve"> </w:t>
       </w:r>
-      <w:commentRangeStart w:id="81"/>
+      <w:commentRangeStart w:id="80"/>
       <w:r>
         <w:t>D</w:t>
       </w:r>
-      <w:commentRangeEnd w:id="81"/>
+      <w:commentRangeEnd w:id="80"/>
       <w:r>
         <w:rPr>
           <w:rStyle w:val="CommentReference"/>
         </w:rPr>
-        <w:commentReference w:id="81"/>
+        <w:commentReference w:id="80"/>
       </w:r>
       <w:r>
         <w:t xml:space="preserve">. </w:t>
@@ -30202,11 +30205,11 @@
       <w:pPr>
         <w:pStyle w:val="Heading1"/>
       </w:pPr>
-      <w:bookmarkStart w:id="82" w:name="_Toc117609437"/>
+      <w:bookmarkStart w:id="81" w:name="_Toc119080009"/>
       <w:r>
         <w:t>Revision table</w:t>
       </w:r>
-      <w:bookmarkEnd w:id="82"/>
+      <w:bookmarkEnd w:id="81"/>
     </w:p>
     <w:tbl>
       <w:tblPr>
@@ -31768,7 +31771,7 @@
       </w:r>
     </w:p>
   </w:comment>
-  <w:comment w:id="42" w:author="nikolica" w:date="2021-09-03T07:11:00Z" w:initials="n">
+  <w:comment w:id="41" w:author="nikolica" w:date="2021-09-03T07:11:00Z" w:initials="n">
     <w:p>
       <w:pPr>
         <w:pStyle w:val="CommentText"/>
@@ -31784,7 +31787,7 @@
       </w:r>
     </w:p>
   </w:comment>
-  <w:comment w:id="81" w:author="nikolica" w:date="2021-09-03T07:12:00Z" w:initials="n">
+  <w:comment w:id="80" w:author="nikolica" w:date="2021-09-03T07:12:00Z" w:initials="n">
     <w:p>
       <w:pPr>
         <w:pStyle w:val="CommentText"/>

</xml_diff>

<commit_message>
cosmetic changes in document
</commit_message>
<xml_diff>
--- a/doc/WIB_firmware.docx
+++ b/doc/WIB_firmware.docx
@@ -1224,21 +1224,7 @@
             <w:rStyle w:val="Hyperlink"/>
             <w:noProof/>
           </w:rPr>
-          <w:t>Using COLDATA and COLDAD</w:t>
-        </w:r>
-        <w:r>
-          <w:rPr>
-            <w:rStyle w:val="Hyperlink"/>
-            <w:noProof/>
-          </w:rPr>
-          <w:t>C</w:t>
-        </w:r>
-        <w:r>
-          <w:rPr>
-            <w:rStyle w:val="Hyperlink"/>
-            <w:noProof/>
-          </w:rPr>
-          <w:t xml:space="preserve"> I</w:t>
+          <w:t>Using COLDATA and COLDADC I</w:t>
         </w:r>
         <w:r>
           <w:rPr>
@@ -4383,7 +4369,7 @@
                                     </pic:cNvPicPr>
                                   </pic:nvPicPr>
                                   <pic:blipFill>
-                                    <a:blip r:embed="rId6"/>
+                                    <a:blip r:embed="rId7"/>
                                     <a:stretch>
                                       <a:fillRect/>
                                     </a:stretch>
@@ -4449,11 +4435,11 @@
       <w:pPr>
         <w:pStyle w:val="Heading1"/>
       </w:pPr>
-      <w:bookmarkStart w:id="4" w:name="_Toc119079959"/>
+      <w:bookmarkStart w:id="3" w:name="_Toc119079959"/>
       <w:r>
         <w:t>WIB firmware location</w:t>
       </w:r>
-      <w:bookmarkEnd w:id="4"/>
+      <w:bookmarkEnd w:id="3"/>
     </w:p>
     <w:p>
       <w:r>
@@ -4470,7 +4456,7 @@
       <w:r>
         <w:br/>
       </w:r>
-      <w:hyperlink r:id="rId7">
+      <w:hyperlink r:id="rId8">
         <w:r>
           <w:rPr>
             <w:rStyle w:val="InternetLink"/>
@@ -4488,12 +4474,12 @@
       <w:pPr>
         <w:pStyle w:val="Heading1"/>
       </w:pPr>
-      <w:bookmarkStart w:id="5" w:name="_Toc119079960"/>
+      <w:bookmarkStart w:id="4" w:name="_Toc119079960"/>
       <w:r>
         <w:lastRenderedPageBreak/>
         <w:t>Building WIB firmware</w:t>
       </w:r>
-      <w:bookmarkEnd w:id="5"/>
+      <w:bookmarkEnd w:id="4"/>
     </w:p>
     <w:p>
       <w:r>
@@ -4508,31 +4494,7 @@
         <w:t>wib_zu6cg</w:t>
       </w:r>
       <w:r>
-        <w:t xml:space="preserve"> subfolder in the repository contains the complete Xilinx </w:t>
-      </w:r>
-      <w:proofErr w:type="spellStart"/>
-      <w:r>
-        <w:t>Vivado</w:t>
-      </w:r>
-      <w:proofErr w:type="spellEnd"/>
-      <w:r>
-        <w:t xml:space="preserve"> project that can be directly opened and built in </w:t>
-      </w:r>
-      <w:proofErr w:type="spellStart"/>
-      <w:r>
-        <w:t>Vivado</w:t>
-      </w:r>
-      <w:proofErr w:type="spellEnd"/>
-      <w:r>
-        <w:t xml:space="preserve">. The version of </w:t>
-      </w:r>
-      <w:proofErr w:type="spellStart"/>
-      <w:r>
-        <w:t>Vivado</w:t>
-      </w:r>
-      <w:proofErr w:type="spellEnd"/>
-      <w:r>
-        <w:t xml:space="preserve"> used for development is 2020.1.</w:t>
+        <w:t xml:space="preserve"> subfolder in the repository contains the complete Xilinx Vivado project that can be directly opened and built in Vivado. The version of Vivado used for development is 2020.1.</w:t>
       </w:r>
     </w:p>
     <w:p>
@@ -4602,11 +4564,11 @@
       <w:pPr>
         <w:pStyle w:val="Heading1"/>
       </w:pPr>
-      <w:bookmarkStart w:id="6" w:name="_Toc119079961"/>
+      <w:bookmarkStart w:id="5" w:name="_Toc119079961"/>
       <w:r>
         <w:t>Firmware structure</w:t>
       </w:r>
-      <w:bookmarkEnd w:id="6"/>
+      <w:bookmarkEnd w:id="5"/>
     </w:p>
     <w:p>
       <w:r>
@@ -4676,15 +4638,7 @@
         <w:fldChar w:fldCharType="end"/>
       </w:r>
       <w:r>
-        <w:t xml:space="preserve"> contains a screenshot from </w:t>
-      </w:r>
-      <w:proofErr w:type="spellStart"/>
-      <w:r>
-        <w:t>Vivado</w:t>
-      </w:r>
-      <w:proofErr w:type="spellEnd"/>
-      <w:r>
-        <w:t xml:space="preserve"> firmware project. </w:t>
+        <w:t xml:space="preserve"> contains a screenshot from Vivado firmware project. </w:t>
       </w:r>
     </w:p>
     <w:p>
@@ -4714,7 +4668,7 @@
                     </pic:cNvPicPr>
                   </pic:nvPicPr>
                   <pic:blipFill>
-                    <a:blip r:embed="rId8">
+                    <a:blip r:embed="rId9">
                       <a:extLst>
                         <a:ext uri="{28A0092B-C50C-407E-A947-70E740481C1C}">
                           <a14:useLocalDpi xmlns:a14="http://schemas.microsoft.com/office/drawing/2010/main" val="0"/>
@@ -4761,10 +4715,20 @@
       <w:r>
         <w:t xml:space="preserve">. WIB firmware </w:t>
       </w:r>
+      <w:commentRangeStart w:id="6"/>
       <w:commentRangeStart w:id="7"/>
-      <w:commentRangeStart w:id="8"/>
       <w:r>
         <w:t>structure</w:t>
+      </w:r>
+      <w:commentRangeEnd w:id="6"/>
+      <w:r>
+        <w:rPr>
+          <w:rStyle w:val="CommentReference"/>
+          <w:i w:val="0"/>
+          <w:iCs w:val="0"/>
+          <w:color w:val="auto"/>
+        </w:rPr>
+        <w:commentReference w:id="6"/>
       </w:r>
       <w:commentRangeEnd w:id="7"/>
       <w:r>
@@ -4775,16 +4739,6 @@
           <w:color w:val="auto"/>
         </w:rPr>
         <w:commentReference w:id="7"/>
-      </w:r>
-      <w:commentRangeEnd w:id="8"/>
-      <w:r>
-        <w:rPr>
-          <w:rStyle w:val="CommentReference"/>
-          <w:i w:val="0"/>
-          <w:iCs w:val="0"/>
-          <w:color w:val="auto"/>
-        </w:rPr>
-        <w:commentReference w:id="8"/>
       </w:r>
       <w:r>
         <w:t>.</w:t>
@@ -4815,7 +4769,7 @@
                     <pic:cNvPicPr/>
                   </pic:nvPicPr>
                   <pic:blipFill>
-                    <a:blip r:embed="rId13"/>
+                    <a:blip r:embed="rId14"/>
                     <a:stretch>
                       <a:fillRect/>
                     </a:stretch>
@@ -4840,7 +4794,7 @@
       <w:pPr>
         <w:pStyle w:val="Caption"/>
       </w:pPr>
-      <w:bookmarkStart w:id="9" w:name="_Ref82525529"/>
+      <w:bookmarkStart w:id="8" w:name="_Ref82525529"/>
       <w:r>
         <w:t xml:space="preserve">Figure </w:t>
       </w:r>
@@ -4852,28 +4806,20 @@
           <w:t>3</w:t>
         </w:r>
       </w:fldSimple>
-      <w:bookmarkEnd w:id="9"/>
-      <w:r>
-        <w:t xml:space="preserve">. Block design screenshot from </w:t>
-      </w:r>
-      <w:proofErr w:type="spellStart"/>
-      <w:r>
-        <w:t>Vivado</w:t>
-      </w:r>
-      <w:proofErr w:type="spellEnd"/>
-      <w:r>
-        <w:t xml:space="preserve"> firmware project</w:t>
+      <w:bookmarkEnd w:id="8"/>
+      <w:r>
+        <w:t>. Block design screenshot from Vivado firmware project</w:t>
       </w:r>
     </w:p>
     <w:p>
       <w:pPr>
         <w:pStyle w:val="Heading2"/>
       </w:pPr>
-      <w:bookmarkStart w:id="10" w:name="_Toc119079962"/>
+      <w:bookmarkStart w:id="9" w:name="_Toc119079962"/>
       <w:r>
         <w:t>COLDATA receivers</w:t>
       </w:r>
-      <w:bookmarkEnd w:id="10"/>
+      <w:bookmarkEnd w:id="9"/>
     </w:p>
     <w:p>
       <w:r>
@@ -4918,15 +4864,15 @@
       <w:pPr>
         <w:pStyle w:val="Heading2"/>
       </w:pPr>
-      <w:bookmarkStart w:id="11" w:name="_Toc105277305"/>
-      <w:bookmarkStart w:id="12" w:name="_Toc105487832"/>
-      <w:bookmarkStart w:id="13" w:name="_Toc119079963"/>
+      <w:bookmarkStart w:id="10" w:name="_Toc105277305"/>
+      <w:bookmarkStart w:id="11" w:name="_Toc105487832"/>
+      <w:bookmarkStart w:id="12" w:name="_Toc119079963"/>
+      <w:bookmarkEnd w:id="10"/>
       <w:bookmarkEnd w:id="11"/>
+      <w:r>
+        <w:t>COLDATA Frame decoders</w:t>
+      </w:r>
       <w:bookmarkEnd w:id="12"/>
-      <w:r>
-        <w:t>COLDATA Frame decoders</w:t>
-      </w:r>
-      <w:bookmarkEnd w:id="13"/>
     </w:p>
     <w:p>
       <w:r>
@@ -4980,14 +4926,14 @@
       <w:pPr>
         <w:pStyle w:val="Heading3"/>
       </w:pPr>
-      <w:bookmarkStart w:id="14" w:name="_Toc119079964"/>
+      <w:bookmarkStart w:id="13" w:name="_Toc119079964"/>
       <w:r>
         <w:t xml:space="preserve">COLDATA </w:t>
       </w:r>
       <w:r>
         <w:t>CRC error flags</w:t>
       </w:r>
-      <w:bookmarkEnd w:id="14"/>
+      <w:bookmarkEnd w:id="13"/>
     </w:p>
     <w:p>
       <w:r>
@@ -5075,111 +5021,111 @@
       <w:pPr>
         <w:pStyle w:val="Heading2"/>
       </w:pPr>
-      <w:bookmarkStart w:id="15" w:name="_Toc119079965"/>
+      <w:bookmarkStart w:id="14" w:name="_Toc119079965"/>
       <w:r>
         <w:t>DAQ Frame Builders</w:t>
+      </w:r>
+      <w:bookmarkEnd w:id="14"/>
+    </w:p>
+    <w:p>
+      <w:r>
+        <w:t xml:space="preserve">The DAQ Frame Builder module is responsible for preparing the data for transmission to the DAQ system. The DAQ system expects the data to arrive in a format detailed in </w:t>
+      </w:r>
+      <w:r>
+        <w:fldChar w:fldCharType="begin"/>
+      </w:r>
+      <w:r>
+        <w:instrText>REF __RefNumPara__1874_3214169308 \r \h</w:instrText>
+      </w:r>
+      <w:r>
+        <w:fldChar w:fldCharType="separate"/>
+      </w:r>
+      <w:r>
+        <w:t>[4]</w:t>
+      </w:r>
+      <w:r>
+        <w:fldChar w:fldCharType="end"/>
+      </w:r>
+      <w:r>
+        <w:t xml:space="preserve">. There are two DAQ serial links: Link 0 carries data from FEMBs 0,1, and link 1 carries data from FEMBs 2,3. Each of the two Frame Builder modules prepares data for one of the DAQ links, by combining the </w:t>
+      </w:r>
+      <w:proofErr w:type="spellStart"/>
+      <w:r>
+        <w:t>deframed</w:t>
+      </w:r>
+      <w:proofErr w:type="spellEnd"/>
+      <w:r>
+        <w:t xml:space="preserve"> data arriving from corresponding COLDATA Frame decoders. The outputs of each Frame Builder are a 32-bit data bus and an additional 4-bit bus carrying K-symbol flags.</w:t>
+      </w:r>
+    </w:p>
+    <w:p>
+      <w:pPr>
+        <w:pStyle w:val="Heading2"/>
+      </w:pPr>
+      <w:bookmarkStart w:id="15" w:name="_Toc119079966"/>
+      <w:r>
+        <w:t>FELIX transmitters</w:t>
       </w:r>
       <w:bookmarkEnd w:id="15"/>
     </w:p>
     <w:p>
       <w:r>
-        <w:t xml:space="preserve">The DAQ Frame Builder module is responsible for preparing the data for transmission to the DAQ system. The DAQ system expects the data to arrive in a format detailed in </w:t>
+        <w:t xml:space="preserve">These modules are responsible for sending data prepared by Frame Builders to the FELIX boards </w:t>
       </w:r>
       <w:r>
         <w:fldChar w:fldCharType="begin"/>
       </w:r>
       <w:r>
-        <w:instrText>REF __RefNumPara__1874_3214169308 \r \h</w:instrText>
+        <w:instrText>REF __RefNumPara__1930_3214169308 \r \h</w:instrText>
       </w:r>
       <w:r>
         <w:fldChar w:fldCharType="separate"/>
       </w:r>
       <w:r>
-        <w:t>[4]</w:t>
+        <w:t>[8]</w:t>
       </w:r>
       <w:r>
         <w:fldChar w:fldCharType="end"/>
       </w:r>
       <w:r>
-        <w:t xml:space="preserve">. There are two DAQ serial links: Link 0 carries data from FEMBs 0,1, and link 1 carries data from FEMBs 2,3. Each of the two Frame Builder modules prepares data for one of the DAQ links, by combining the </w:t>
+        <w:t xml:space="preserve"> via 9.6192 </w:t>
       </w:r>
       <w:proofErr w:type="spellStart"/>
       <w:r>
-        <w:t>deframed</w:t>
+        <w:t>Gpbs</w:t>
       </w:r>
       <w:proofErr w:type="spellEnd"/>
       <w:r>
-        <w:t xml:space="preserve"> data arriving from corresponding COLDATA Frame decoders. The outputs of each Frame Builder are a 32-bit data bus and an additional 4-bit bus carrying K-symbol flags.</w:t>
+        <w:t xml:space="preserve"> serial links. DUNE experiment is using FELIX boards to receive DAQ data from WIBs and transfer these data to storage. The FELIX transmitter modules are implemented using hard GTH IPs </w:t>
+      </w:r>
+      <w:r>
+        <w:fldChar w:fldCharType="begin"/>
+      </w:r>
+      <w:r>
+        <w:instrText>REF __RefNumPara__1872_3214169308 \r \h</w:instrText>
+      </w:r>
+      <w:r>
+        <w:fldChar w:fldCharType="separate"/>
+      </w:r>
+      <w:r>
+        <w:t>[9]</w:t>
+      </w:r>
+      <w:r>
+        <w:fldChar w:fldCharType="end"/>
+      </w:r>
+      <w:r>
+        <w:t xml:space="preserve"> available in the ZYNQ device.</w:t>
       </w:r>
     </w:p>
     <w:p>
       <w:pPr>
         <w:pStyle w:val="Heading2"/>
       </w:pPr>
-      <w:bookmarkStart w:id="16" w:name="_Toc119079966"/>
-      <w:r>
-        <w:t>FELIX transmitters</w:t>
+      <w:bookmarkStart w:id="16" w:name="_Toc119079967"/>
+      <w:r>
+        <w:t>ZYNQ CPU module</w:t>
       </w:r>
       <w:bookmarkEnd w:id="16"/>
-    </w:p>
-    <w:p>
-      <w:r>
-        <w:t xml:space="preserve">These modules are responsible for sending data prepared by Frame Builders to the FELIX boards </w:t>
-      </w:r>
-      <w:r>
-        <w:fldChar w:fldCharType="begin"/>
-      </w:r>
-      <w:r>
-        <w:instrText>REF __RefNumPara__1930_3214169308 \r \h</w:instrText>
-      </w:r>
-      <w:r>
-        <w:fldChar w:fldCharType="separate"/>
-      </w:r>
-      <w:r>
-        <w:t>[8]</w:t>
-      </w:r>
-      <w:r>
-        <w:fldChar w:fldCharType="end"/>
-      </w:r>
-      <w:r>
-        <w:t xml:space="preserve"> via 9.6192 </w:t>
-      </w:r>
-      <w:proofErr w:type="spellStart"/>
-      <w:r>
-        <w:t>Gpbs</w:t>
-      </w:r>
-      <w:proofErr w:type="spellEnd"/>
-      <w:r>
-        <w:t xml:space="preserve"> serial links. DUNE experiment is using FELIX boards to receive DAQ data from WIBs and transfer these data to storage. The FELIX transmitter modules are implemented using hard GTH IPs </w:t>
-      </w:r>
-      <w:r>
-        <w:fldChar w:fldCharType="begin"/>
-      </w:r>
-      <w:r>
-        <w:instrText>REF __RefNumPara__1872_3214169308 \r \h</w:instrText>
-      </w:r>
-      <w:r>
-        <w:fldChar w:fldCharType="separate"/>
-      </w:r>
-      <w:r>
-        <w:t>[9]</w:t>
-      </w:r>
-      <w:r>
-        <w:fldChar w:fldCharType="end"/>
-      </w:r>
-      <w:r>
-        <w:t xml:space="preserve"> available in the ZYNQ device.</w:t>
-      </w:r>
-    </w:p>
-    <w:p>
-      <w:pPr>
-        <w:pStyle w:val="Heading2"/>
-      </w:pPr>
-      <w:bookmarkStart w:id="17" w:name="_Toc119079967"/>
-      <w:r>
-        <w:t>ZYNQ CPU module</w:t>
-      </w:r>
-      <w:bookmarkEnd w:id="17"/>
     </w:p>
     <w:p>
       <w:r>
@@ -6434,7 +6380,7 @@
       <w:pPr>
         <w:pStyle w:val="Caption"/>
       </w:pPr>
-      <w:bookmarkStart w:id="18" w:name="_Ref63428044"/>
+      <w:bookmarkStart w:id="17" w:name="_Ref63428044"/>
       <w:r>
         <w:t xml:space="preserve">Table </w:t>
       </w:r>
@@ -6446,7 +6392,7 @@
           <w:t>1</w:t>
         </w:r>
       </w:fldSimple>
-      <w:bookmarkEnd w:id="18"/>
+      <w:bookmarkEnd w:id="17"/>
       <w:r>
         <w:t>. WIB firmware modules and their base addresses</w:t>
       </w:r>
@@ -6460,7 +6406,7 @@
       <w:pPr>
         <w:pStyle w:val="Heading2"/>
       </w:pPr>
-      <w:bookmarkStart w:id="19" w:name="_Toc119079968"/>
+      <w:bookmarkStart w:id="18" w:name="_Toc119079968"/>
       <w:r>
         <w:t>COLDATA I</w:t>
       </w:r>
@@ -6473,7 +6419,7 @@
       <w:r>
         <w:t>C interface</w:t>
       </w:r>
-      <w:bookmarkEnd w:id="19"/>
+      <w:bookmarkEnd w:id="18"/>
     </w:p>
     <w:p>
       <w:r>
@@ -7369,7 +7315,7 @@
       <w:pPr>
         <w:pStyle w:val="Heading3"/>
       </w:pPr>
-      <w:bookmarkStart w:id="20" w:name="_Toc119079969"/>
+      <w:bookmarkStart w:id="19" w:name="_Toc119079969"/>
       <w:r>
         <w:t>I</w:t>
       </w:r>
@@ -7385,7 +7331,7 @@
       <w:r>
         <w:t>Write operation</w:t>
       </w:r>
-      <w:bookmarkEnd w:id="20"/>
+      <w:bookmarkEnd w:id="19"/>
     </w:p>
     <w:p>
       <w:pPr>
@@ -7459,7 +7405,7 @@
       <w:pPr>
         <w:pStyle w:val="Heading3"/>
       </w:pPr>
-      <w:bookmarkStart w:id="21" w:name="_Toc119079970"/>
+      <w:bookmarkStart w:id="20" w:name="_Toc119079970"/>
       <w:r>
         <w:t>I</w:t>
       </w:r>
@@ -7472,7 +7418,7 @@
       <w:r>
         <w:t>C Read operation</w:t>
       </w:r>
-      <w:bookmarkEnd w:id="21"/>
+      <w:bookmarkEnd w:id="20"/>
     </w:p>
     <w:p>
       <w:pPr>
@@ -7737,7 +7683,7 @@
       <w:pPr>
         <w:pStyle w:val="Heading3"/>
       </w:pPr>
-      <w:bookmarkStart w:id="22" w:name="_Toc119079971"/>
+      <w:bookmarkStart w:id="21" w:name="_Toc119079971"/>
       <w:r>
         <w:t xml:space="preserve">COLDATA and COLDADC </w:t>
       </w:r>
@@ -7762,7 +7708,7 @@
       <w:r>
         <w:t>timing requirements</w:t>
       </w:r>
-      <w:bookmarkEnd w:id="22"/>
+      <w:bookmarkEnd w:id="21"/>
     </w:p>
     <w:p>
       <w:pPr>
@@ -7846,7 +7792,7 @@
                     </pic:cNvPicPr>
                   </pic:nvPicPr>
                   <pic:blipFill>
-                    <a:blip r:embed="rId14">
+                    <a:blip r:embed="rId15">
                       <a:extLst>
                         <a:ext uri="{28A0092B-C50C-407E-A947-70E740481C1C}">
                           <a14:useLocalDpi xmlns:a14="http://schemas.microsoft.com/office/drawing/2010/main" val="0"/>
@@ -8030,7 +7976,7 @@
                     </pic:cNvPicPr>
                   </pic:nvPicPr>
                   <pic:blipFill>
-                    <a:blip r:embed="rId15">
+                    <a:blip r:embed="rId16">
                       <a:extLst>
                         <a:ext uri="{28A0092B-C50C-407E-A947-70E740481C1C}">
                           <a14:useLocalDpi xmlns:a14="http://schemas.microsoft.com/office/drawing/2010/main" val="0"/>
@@ -8072,7 +8018,7 @@
           <w:szCs w:val="22"/>
         </w:rPr>
       </w:pPr>
-      <w:bookmarkStart w:id="23" w:name="_Ref110942735"/>
+      <w:bookmarkStart w:id="22" w:name="_Ref110942735"/>
       <w:r>
         <w:t xml:space="preserve">Figure </w:t>
       </w:r>
@@ -8084,7 +8030,7 @@
           <w:t>5</w:t>
         </w:r>
       </w:fldSimple>
-      <w:bookmarkEnd w:id="23"/>
+      <w:bookmarkEnd w:id="22"/>
       <w:r>
         <w:t>. Blown-up view of one data bit timing.</w:t>
       </w:r>
@@ -8484,9 +8430,14 @@
       <w:pPr>
         <w:pStyle w:val="Heading3"/>
       </w:pPr>
-      <w:bookmarkStart w:id="24" w:name="_Toc119079972"/>
-      <w:r>
-        <w:t>Using COLDATA and COLDADC I</w:t>
+      <w:bookmarkStart w:id="23" w:name="_Toc119079972"/>
+      <w:del w:id="24" w:author="Madorsky,Alexander" w:date="2022-11-12T17:13:00Z">
+        <w:r>
+          <w:delText xml:space="preserve">Using </w:delText>
+        </w:r>
+      </w:del>
+      <w:r>
+        <w:t>COLDATA and COLDADC I</w:t>
       </w:r>
       <w:r>
         <w:rPr>
@@ -8497,17 +8448,52 @@
       <w:r>
         <w:t>C fine clock phase adjustment</w:t>
       </w:r>
-      <w:bookmarkEnd w:id="24"/>
+      <w:bookmarkEnd w:id="23"/>
     </w:p>
     <w:p>
       <w:r>
-        <w:t xml:space="preserve">With very long high-speed cables connecting WIB with FEMBs, the relative clock phase between system clock and I2C clock may shift by a few ns. This is sufficient to induce I2C read/write failures. WIB firmware </w:t>
-      </w:r>
-      <w:proofErr w:type="gramStart"/>
-      <w:r>
-        <w:t>is able to</w:t>
-      </w:r>
-      <w:proofErr w:type="gramEnd"/>
+        <w:t>W</w:t>
+      </w:r>
+      <w:r>
+        <w:t>hen</w:t>
+      </w:r>
+      <w:r>
+        <w:t xml:space="preserve"> very long high-speed cables </w:t>
+      </w:r>
+      <w:r>
+        <w:t xml:space="preserve">are used for </w:t>
+      </w:r>
+      <w:r>
+        <w:t xml:space="preserve">connecting WIB with FEMBs, the relative clock phase between system clock and </w:t>
+      </w:r>
+      <w:ins w:id="25" w:author="Madorsky,Alexander" w:date="2022-11-12T17:14:00Z">
+        <w:r>
+          <w:t>I</w:t>
+        </w:r>
+        <w:r>
+          <w:rPr>
+            <w:vertAlign w:val="superscript"/>
+          </w:rPr>
+          <w:t>2</w:t>
+        </w:r>
+        <w:r>
+          <w:t>C</w:t>
+        </w:r>
+        <w:r>
+          <w:t xml:space="preserve"> </w:t>
+        </w:r>
+      </w:ins>
+      <w:del w:id="26" w:author="Madorsky,Alexander" w:date="2022-11-12T17:14:00Z">
+        <w:r>
+          <w:delText xml:space="preserve">I2C </w:delText>
+        </w:r>
+      </w:del>
+      <w:r>
+        <w:t xml:space="preserve">clock may shift by a few ns. This is sufficient to induce I2C read/write failures. WIB firmware </w:t>
+      </w:r>
+      <w:r>
+        <w:t>can</w:t>
+      </w:r>
       <w:r>
         <w:t xml:space="preserve"> adjust the relative clock phase in very small steps (~15 </w:t>
       </w:r>
@@ -8522,19 +8508,39 @@
     </w:p>
     <w:p>
       <w:r>
-        <w:t xml:space="preserve">The initial relative phase between system and I2C clocks is set at the time of </w:t>
+        <w:t xml:space="preserve">The initial relative phase between system and </w:t>
+      </w:r>
+      <w:del w:id="27" w:author="Madorsky,Alexander" w:date="2022-11-12T17:14:00Z">
+        <w:r>
+          <w:delText>I2C</w:delText>
+        </w:r>
+      </w:del>
+      <w:ins w:id="28" w:author="Madorsky,Alexander" w:date="2022-11-12T17:14:00Z">
+        <w:r>
+          <w:t xml:space="preserve"> </w:t>
+        </w:r>
+        <w:r>
+          <w:t>I</w:t>
+        </w:r>
+        <w:r>
+          <w:rPr>
+            <w:vertAlign w:val="superscript"/>
+          </w:rPr>
+          <w:t>2</w:t>
+        </w:r>
+        <w:r>
+          <w:t>C</w:t>
+        </w:r>
+      </w:ins>
+      <w:r>
+        <w:t xml:space="preserve"> clocks is set at the time of </w:t>
       </w:r>
       <w:r>
         <w:t xml:space="preserve">WIB </w:t>
       </w:r>
-      <w:proofErr w:type="gramStart"/>
-      <w:r>
-        <w:t>reboot</w:t>
-      </w:r>
-      <w:r>
-        <w:t>, and</w:t>
-      </w:r>
-      <w:proofErr w:type="gramEnd"/>
+      <w:r>
+        <w:t>reboot and</w:t>
+      </w:r>
       <w:r>
         <w:t xml:space="preserve"> is equal to 0. </w:t>
       </w:r>
@@ -8611,18 +8617,35 @@
     </w:p>
     <w:p>
       <w:r>
-        <w:t>Example script that performs a user-defined count of phase adjustments is available here:</w:t>
+        <w:t>Example script that performs a user-defined count of phase adjustment</w:t>
+      </w:r>
+      <w:ins w:id="29" w:author="Madorsky,Alexander" w:date="2022-11-12T17:15:00Z">
+        <w:r>
+          <w:t xml:space="preserve"> steps</w:t>
+        </w:r>
+      </w:ins>
+      <w:del w:id="30" w:author="Madorsky,Alexander" w:date="2022-11-12T17:15:00Z">
+        <w:r>
+          <w:delText>s</w:delText>
+        </w:r>
+      </w:del>
+      <w:r>
+        <w:t xml:space="preserve"> is available here:</w:t>
       </w:r>
     </w:p>
     <w:p>
       <w:pPr>
         <w:rPr>
           <w:rFonts w:ascii="Courier New" w:hAnsi="Courier New" w:cs="Courier New"/>
+          <w:b/>
+          <w:bCs/>
         </w:rPr>
       </w:pPr>
       <w:r>
         <w:rPr>
           <w:rFonts w:ascii="Courier New" w:hAnsi="Courier New" w:cs="Courier New"/>
+          <w:b/>
+          <w:bCs/>
         </w:rPr>
         <w:t>soft_debug_p3/i2c_phase.sh</w:t>
       </w:r>
@@ -8646,7 +8669,13 @@
         <w:t xml:space="preserve">optimal </w:t>
       </w:r>
       <w:r>
-        <w:t>adjustment counts determined experimentally for some cable lengths are shown below:</w:t>
+        <w:t xml:space="preserve">adjustment </w:t>
+      </w:r>
+      <w:r>
+        <w:t xml:space="preserve">step </w:t>
+      </w:r>
+      <w:r>
+        <w:t>counts determined experimentally for some cable lengths are shown below:</w:t>
       </w:r>
     </w:p>
     <w:tbl>
@@ -8832,14 +8861,14 @@
       <w:pPr>
         <w:pStyle w:val="Heading3"/>
       </w:pPr>
-      <w:bookmarkStart w:id="25" w:name="_Toc119079973"/>
+      <w:bookmarkStart w:id="31" w:name="_Toc119079973"/>
       <w:r>
         <w:t>Data c</w:t>
       </w:r>
       <w:r>
         <w:t>able latency measurement</w:t>
       </w:r>
-      <w:bookmarkEnd w:id="25"/>
+      <w:bookmarkEnd w:id="31"/>
     </w:p>
     <w:p>
       <w:r>
@@ -8912,6 +8941,7 @@
         </w:numPr>
       </w:pPr>
       <w:r>
+        <w:lastRenderedPageBreak/>
         <w:t>Issue FAST ACT command to enable loopback connection.</w:t>
       </w:r>
     </w:p>
@@ -8924,7 +8954,6 @@
         </w:numPr>
       </w:pPr>
       <w:r>
-        <w:lastRenderedPageBreak/>
         <w:t xml:space="preserve">Wait for FAST ACT command to execute. Since the loopback connection is only active for 64 </w:t>
       </w:r>
       <w:proofErr w:type="spellStart"/>
@@ -9086,11 +9115,11 @@
       <w:pPr>
         <w:pStyle w:val="Heading2"/>
       </w:pPr>
-      <w:bookmarkStart w:id="26" w:name="_Toc119079974"/>
+      <w:bookmarkStart w:id="32" w:name="_Toc119079974"/>
       <w:r>
         <w:t>COLDATA FAST command generator</w:t>
       </w:r>
-      <w:bookmarkEnd w:id="26"/>
+      <w:bookmarkEnd w:id="32"/>
     </w:p>
     <w:p>
       <w:r>
@@ -9666,6 +9695,7 @@
         <w:pStyle w:val="Caption"/>
       </w:pPr>
       <w:r>
+        <w:lastRenderedPageBreak/>
         <w:t xml:space="preserve">Table </w:t>
       </w:r>
       <w:fldSimple w:instr=" SEQ Table \* ARABIC ">
@@ -9684,11 +9714,11 @@
       <w:pPr>
         <w:pStyle w:val="Heading3"/>
       </w:pPr>
-      <w:bookmarkStart w:id="27" w:name="_Toc119079975"/>
+      <w:bookmarkStart w:id="33" w:name="_Toc119079975"/>
       <w:r>
         <w:t>How to use FAST command generator</w:t>
       </w:r>
-      <w:bookmarkEnd w:id="27"/>
+      <w:bookmarkEnd w:id="33"/>
     </w:p>
     <w:p>
       <w:pPr>
@@ -9839,7 +9869,7 @@
       <w:pPr>
         <w:pStyle w:val="Heading2"/>
       </w:pPr>
-      <w:bookmarkStart w:id="28" w:name="_Toc119079976"/>
+      <w:bookmarkStart w:id="34" w:name="_Toc119079976"/>
       <w:r>
         <w:t>I</w:t>
       </w:r>
@@ -9852,7 +9882,7 @@
       <w:r>
         <w:t>C interface for WIB on-board devices</w:t>
       </w:r>
-      <w:bookmarkEnd w:id="28"/>
+      <w:bookmarkEnd w:id="34"/>
     </w:p>
     <w:p>
       <w:r>
@@ -9905,11 +9935,11 @@
       <w:pPr>
         <w:pStyle w:val="Heading2"/>
       </w:pPr>
-      <w:bookmarkStart w:id="29" w:name="_Toc119079977"/>
+      <w:bookmarkStart w:id="35" w:name="_Toc119079977"/>
       <w:r>
         <w:t>Control and status registers</w:t>
       </w:r>
-      <w:bookmarkEnd w:id="29"/>
+      <w:bookmarkEnd w:id="35"/>
     </w:p>
     <w:p>
       <w:r>
@@ -9923,7 +9953,7 @@
       <w:pPr>
         <w:pStyle w:val="Heading3"/>
       </w:pPr>
-      <w:bookmarkStart w:id="30" w:name="_Toc119079978"/>
+      <w:bookmarkStart w:id="36" w:name="_Toc119079978"/>
       <w:r>
         <w:t xml:space="preserve">Control registers (read/write) are listed in </w:t>
       </w:r>
@@ -9951,7 +9981,7 @@
       <w:r>
         <w:t>:</w:t>
       </w:r>
-      <w:bookmarkEnd w:id="30"/>
+      <w:bookmarkEnd w:id="36"/>
     </w:p>
     <w:tbl>
       <w:tblPr>
@@ -10036,8 +10066,8 @@
               </w:rPr>
               <w:t xml:space="preserve">Parameter </w:t>
             </w:r>
-            <w:commentRangeStart w:id="31"/>
-            <w:commentRangeStart w:id="32"/>
+            <w:commentRangeStart w:id="37"/>
+            <w:commentRangeStart w:id="38"/>
             <w:r>
               <w:rPr>
                 <w:b/>
@@ -10045,19 +10075,19 @@
               </w:rPr>
               <w:t>name</w:t>
             </w:r>
-            <w:commentRangeEnd w:id="31"/>
+            <w:commentRangeEnd w:id="37"/>
             <w:r>
               <w:rPr>
                 <w:rStyle w:val="CommentReference"/>
               </w:rPr>
-              <w:commentReference w:id="31"/>
-            </w:r>
-            <w:commentRangeEnd w:id="32"/>
+              <w:commentReference w:id="37"/>
+            </w:r>
+            <w:commentRangeEnd w:id="38"/>
             <w:r>
               <w:rPr>
                 <w:rStyle w:val="CommentReference"/>
               </w:rPr>
-              <w:commentReference w:id="32"/>
+              <w:commentReference w:id="38"/>
             </w:r>
           </w:p>
         </w:tc>
@@ -11001,24 +11031,24 @@
             <w:r>
               <w:t xml:space="preserve">page </w:t>
             </w:r>
-            <w:commentRangeStart w:id="33"/>
-            <w:commentRangeStart w:id="34"/>
+            <w:commentRangeStart w:id="39"/>
+            <w:commentRangeStart w:id="40"/>
             <w:r>
               <w:t>14</w:t>
             </w:r>
-            <w:commentRangeEnd w:id="33"/>
+            <w:commentRangeEnd w:id="39"/>
             <w:r>
               <w:rPr>
                 <w:rStyle w:val="CommentReference"/>
               </w:rPr>
-              <w:commentReference w:id="33"/>
-            </w:r>
-            <w:commentRangeEnd w:id="34"/>
+              <w:commentReference w:id="39"/>
+            </w:r>
+            <w:commentRangeEnd w:id="40"/>
             <w:r>
               <w:rPr>
                 <w:rStyle w:val="CommentReference"/>
               </w:rPr>
-              <w:commentReference w:id="34"/>
+              <w:commentReference w:id="40"/>
             </w:r>
             <w:r>
               <w:t>)</w:t>
@@ -17666,7 +17696,7 @@
       <w:pPr>
         <w:pStyle w:val="Caption"/>
       </w:pPr>
-      <w:bookmarkStart w:id="35" w:name="Ref_Table5_label_and_number"/>
+      <w:bookmarkStart w:id="41" w:name="Ref_Table5_label_and_number"/>
       <w:r>
         <w:t xml:space="preserve">Table </w:t>
       </w:r>
@@ -17678,7 +17708,7 @@
           <w:t>6</w:t>
         </w:r>
       </w:fldSimple>
-      <w:bookmarkEnd w:id="35"/>
+      <w:bookmarkEnd w:id="41"/>
       <w:r>
         <w:t>. Control registers</w:t>
       </w:r>
@@ -17687,11 +17717,11 @@
       <w:pPr>
         <w:pStyle w:val="Heading3"/>
       </w:pPr>
-      <w:bookmarkStart w:id="36" w:name="_Toc119079979"/>
+      <w:bookmarkStart w:id="42" w:name="_Toc119079979"/>
       <w:r>
         <w:t>How to set initial value for fake time stamp (FTS):</w:t>
       </w:r>
-      <w:bookmarkEnd w:id="36"/>
+      <w:bookmarkEnd w:id="42"/>
     </w:p>
     <w:p>
       <w:pPr>
@@ -17777,14 +17807,14 @@
       <w:pPr>
         <w:pStyle w:val="Heading3"/>
       </w:pPr>
-      <w:bookmarkStart w:id="37" w:name="_Toc119079980"/>
+      <w:bookmarkStart w:id="43" w:name="_Toc119079980"/>
       <w:r>
         <w:t>Using</w:t>
       </w:r>
       <w:r>
         <w:t xml:space="preserve"> Timing system command codes</w:t>
       </w:r>
-      <w:bookmarkEnd w:id="37"/>
+      <w:bookmarkEnd w:id="43"/>
     </w:p>
     <w:p>
       <w:r>
@@ -18353,7 +18383,7 @@
       <w:pPr>
         <w:pStyle w:val="Heading3"/>
       </w:pPr>
-      <w:bookmarkStart w:id="38" w:name="_Toc119079981"/>
+      <w:bookmarkStart w:id="44" w:name="_Toc119079981"/>
       <w:r>
         <w:t xml:space="preserve">Using </w:t>
       </w:r>
@@ -18365,7 +18395,7 @@
       <w:r>
         <w:t xml:space="preserve"> mode</w:t>
       </w:r>
-      <w:bookmarkEnd w:id="38"/>
+      <w:bookmarkEnd w:id="44"/>
     </w:p>
     <w:p>
       <w:r>
@@ -18400,18 +18430,15 @@
         <w:t xml:space="preserve">. </w:t>
       </w:r>
       <w:r>
-        <w:t xml:space="preserve">This mode should only be used for FELIX link validation in the absence of FEMBs attached to </w:t>
-      </w:r>
-      <w:proofErr w:type="spellStart"/>
-      <w:r>
-        <w:t>WIB.</w:t>
-      </w:r>
-      <w:r>
-        <w:t>Status</w:t>
-      </w:r>
-      <w:proofErr w:type="spellEnd"/>
-      <w:r>
-        <w:t xml:space="preserve"> registers (read-only):</w:t>
+        <w:t>This mode should only be used for FELIX link validation in the absence of FEMBs attached to WIB.</w:t>
+      </w:r>
+    </w:p>
+    <w:p>
+      <w:pPr>
+        <w:pStyle w:val="Heading3"/>
+      </w:pPr>
+      <w:r>
+        <w:t>Status registers (read-only):</w:t>
       </w:r>
     </w:p>
     <w:tbl>
@@ -20379,6 +20406,7 @@
               <w:spacing w:after="0" w:line="240" w:lineRule="auto"/>
             </w:pPr>
             <w:r>
+              <w:lastRenderedPageBreak/>
               <w:t>A00C00A</w:t>
             </w:r>
             <w:r>
@@ -20463,7 +20491,6 @@
               <w:spacing w:after="0" w:line="240" w:lineRule="auto"/>
             </w:pPr>
             <w:r>
-              <w:lastRenderedPageBreak/>
               <w:t>A00C00A</w:t>
             </w:r>
             <w:r>
@@ -23323,11 +23350,11 @@
       <w:pPr>
         <w:pStyle w:val="Heading2"/>
       </w:pPr>
-      <w:bookmarkStart w:id="39" w:name="_Toc119079982"/>
+      <w:bookmarkStart w:id="45" w:name="_Toc119079982"/>
       <w:r>
         <w:t>Timing Endpoint</w:t>
       </w:r>
-      <w:bookmarkEnd w:id="39"/>
+      <w:bookmarkEnd w:id="45"/>
     </w:p>
     <w:p>
       <w:r>
@@ -23345,7 +23372,7 @@
       <w:r>
         <w:t xml:space="preserve">Address. See </w:t>
       </w:r>
-      <w:bookmarkStart w:id="40" w:name="__DdeLink__2052_3214169308"/>
+      <w:bookmarkStart w:id="46" w:name="__DdeLink__2052_3214169308"/>
       <w:proofErr w:type="spellStart"/>
       <w:r>
         <w:rPr>
@@ -23354,7 +23381,7 @@
         </w:rPr>
         <w:t>ts_addr</w:t>
       </w:r>
-      <w:bookmarkEnd w:id="40"/>
+      <w:bookmarkEnd w:id="46"/>
       <w:proofErr w:type="spellEnd"/>
       <w:r>
         <w:t xml:space="preserve"> register in Control and Status registers section above for details. Use </w:t>
@@ -23371,16 +23398,16 @@
       <w:r>
         <w:t xml:space="preserve"> register to reset the endpoint, by writing 1 and then 0. </w:t>
       </w:r>
-      <w:commentRangeStart w:id="41"/>
+      <w:commentRangeStart w:id="47"/>
       <w:r>
         <w:t>The</w:t>
       </w:r>
-      <w:commentRangeEnd w:id="41"/>
+      <w:commentRangeEnd w:id="47"/>
       <w:r>
         <w:rPr>
           <w:rStyle w:val="CommentReference"/>
         </w:rPr>
-        <w:commentReference w:id="41"/>
+        <w:commentReference w:id="47"/>
       </w:r>
       <w:r>
         <w:t xml:space="preserve"> endpoint must only be reset after the external clock (from the </w:t>
@@ -23417,12 +23444,12 @@
       <w:pPr>
         <w:pStyle w:val="Heading2"/>
       </w:pPr>
-      <w:bookmarkStart w:id="42" w:name="_Toc119079983"/>
+      <w:bookmarkStart w:id="48" w:name="_Toc119079983"/>
       <w:r>
         <w:lastRenderedPageBreak/>
         <w:t>DAQ spy memory</w:t>
       </w:r>
-      <w:bookmarkEnd w:id="42"/>
+      <w:bookmarkEnd w:id="48"/>
     </w:p>
     <w:p>
       <w:r>
@@ -23439,11 +23466,11 @@
       <w:pPr>
         <w:pStyle w:val="Heading3"/>
       </w:pPr>
-      <w:bookmarkStart w:id="43" w:name="_Toc119079984"/>
+      <w:bookmarkStart w:id="49" w:name="_Toc119079984"/>
       <w:r>
         <w:t>Preliminary steps</w:t>
       </w:r>
-      <w:bookmarkEnd w:id="43"/>
+      <w:bookmarkEnd w:id="49"/>
     </w:p>
     <w:p>
       <w:pPr>
@@ -23536,14 +23563,14 @@
       <w:pPr>
         <w:pStyle w:val="Heading3"/>
       </w:pPr>
-      <w:bookmarkStart w:id="44" w:name="_Toc119079985"/>
+      <w:bookmarkStart w:id="50" w:name="_Toc119079985"/>
       <w:r>
         <w:t xml:space="preserve">Operation with the trigger distributed by </w:t>
       </w:r>
       <w:r>
         <w:t>DTS</w:t>
       </w:r>
-      <w:bookmarkEnd w:id="44"/>
+      <w:bookmarkEnd w:id="50"/>
     </w:p>
     <w:p>
       <w:pPr>
@@ -23907,11 +23934,11 @@
       <w:pPr>
         <w:pStyle w:val="Heading3"/>
       </w:pPr>
-      <w:bookmarkStart w:id="45" w:name="_Toc119079986"/>
+      <w:bookmarkStart w:id="51" w:name="_Toc119079986"/>
       <w:r>
         <w:t>Operation with the software trigger</w:t>
       </w:r>
-      <w:bookmarkEnd w:id="45"/>
+      <w:bookmarkEnd w:id="51"/>
     </w:p>
     <w:p>
       <w:pPr>
@@ -24075,11 +24102,11 @@
       <w:pPr>
         <w:pStyle w:val="Heading2"/>
       </w:pPr>
-      <w:bookmarkStart w:id="46" w:name="_Toc119079987"/>
+      <w:bookmarkStart w:id="52" w:name="_Toc119079987"/>
       <w:r>
         <w:t>Monitoring ADCs</w:t>
       </w:r>
-      <w:bookmarkEnd w:id="46"/>
+      <w:bookmarkEnd w:id="52"/>
     </w:p>
     <w:p>
       <w:r>
@@ -24239,11 +24266,11 @@
       <w:pPr>
         <w:pStyle w:val="Heading2"/>
       </w:pPr>
-      <w:bookmarkStart w:id="47" w:name="_Toc119079988"/>
+      <w:bookmarkStart w:id="53" w:name="_Toc119079988"/>
       <w:r>
         <w:t>10 MHz reference clock on P12 connector</w:t>
       </w:r>
-      <w:bookmarkEnd w:id="47"/>
+      <w:bookmarkEnd w:id="53"/>
     </w:p>
     <w:p>
       <w:r>
@@ -24344,11 +24371,11 @@
       <w:pPr>
         <w:pStyle w:val="Heading1"/>
       </w:pPr>
-      <w:bookmarkStart w:id="48" w:name="_Toc119079989"/>
+      <w:bookmarkStart w:id="54" w:name="_Toc119079989"/>
       <w:r>
         <w:t>Clock regions</w:t>
       </w:r>
-      <w:bookmarkEnd w:id="48"/>
+      <w:bookmarkEnd w:id="54"/>
     </w:p>
     <w:p>
       <w:r>
@@ -24413,7 +24440,7 @@
                     <pic:cNvPicPr/>
                   </pic:nvPicPr>
                   <pic:blipFill>
-                    <a:blip r:embed="rId16"/>
+                    <a:blip r:embed="rId17"/>
                     <a:stretch>
                       <a:fillRect/>
                     </a:stretch>
@@ -24438,7 +24465,7 @@
       <w:pPr>
         <w:pStyle w:val="Caption"/>
       </w:pPr>
-      <w:bookmarkStart w:id="49" w:name="_Ref82526637"/>
+      <w:bookmarkStart w:id="55" w:name="_Ref82526637"/>
       <w:r>
         <w:t xml:space="preserve">Figure </w:t>
       </w:r>
@@ -24450,7 +24477,7 @@
           <w:t>6</w:t>
         </w:r>
       </w:fldSimple>
-      <w:bookmarkEnd w:id="49"/>
+      <w:bookmarkEnd w:id="55"/>
       <w:r>
         <w:t>. WIB data path clock schematics.</w:t>
       </w:r>
@@ -24571,11 +24598,11 @@
       <w:pPr>
         <w:pStyle w:val="Heading1"/>
       </w:pPr>
-      <w:bookmarkStart w:id="50" w:name="_Toc119079990"/>
+      <w:bookmarkStart w:id="56" w:name="_Toc119079990"/>
       <w:r>
         <w:t>DAQ readout format</w:t>
       </w:r>
-      <w:bookmarkEnd w:id="50"/>
+      <w:bookmarkEnd w:id="56"/>
     </w:p>
     <w:p>
       <w:pPr>
@@ -24589,11 +24616,11 @@
       <w:pPr>
         <w:pStyle w:val="Heading2"/>
       </w:pPr>
-      <w:bookmarkStart w:id="51" w:name="_Toc119079991"/>
+      <w:bookmarkStart w:id="57" w:name="_Toc119079991"/>
       <w:r>
         <w:t>Introduction</w:t>
       </w:r>
-      <w:bookmarkEnd w:id="51"/>
+      <w:bookmarkEnd w:id="57"/>
     </w:p>
     <w:p>
       <w:pPr>
@@ -24707,11 +24734,11 @@
       <w:pPr>
         <w:pStyle w:val="Heading2"/>
       </w:pPr>
-      <w:bookmarkStart w:id="52" w:name="_Toc119079992"/>
+      <w:bookmarkStart w:id="58" w:name="_Toc119079992"/>
       <w:r>
         <w:t>Metadata Header</w:t>
       </w:r>
-      <w:bookmarkEnd w:id="52"/>
+      <w:bookmarkEnd w:id="58"/>
     </w:p>
     <w:p>
       <w:pPr>
@@ -24749,7 +24776,7 @@
                     </pic:cNvPicPr>
                   </pic:nvPicPr>
                   <pic:blipFill>
-                    <a:blip r:embed="rId17">
+                    <a:blip r:embed="rId18">
                       <a:extLst>
                         <a:ext uri="{28A0092B-C50C-407E-A947-70E740481C1C}">
                           <a14:useLocalDpi xmlns:a14="http://schemas.microsoft.com/office/drawing/2010/main" val="0"/>
@@ -24809,7 +24836,7 @@
                     </pic:cNvPicPr>
                   </pic:nvPicPr>
                   <pic:blipFill>
-                    <a:blip r:embed="rId18" cstate="print">
+                    <a:blip r:embed="rId19" cstate="print">
                       <a:extLst>
                         <a:ext uri="{28A0092B-C50C-407E-A947-70E740481C1C}">
                           <a14:useLocalDpi xmlns:a14="http://schemas.microsoft.com/office/drawing/2010/main" val="0"/>
@@ -24892,7 +24919,7 @@
       <w:pPr>
         <w:pStyle w:val="Heading3"/>
       </w:pPr>
-      <w:bookmarkStart w:id="53" w:name="_Toc119079993"/>
+      <w:bookmarkStart w:id="59" w:name="_Toc119079993"/>
       <w:r>
         <w:t xml:space="preserve">FELIX </w:t>
       </w:r>
@@ -24902,7 +24929,7 @@
       <w:r>
         <w:t>Word</w:t>
       </w:r>
-      <w:bookmarkEnd w:id="53"/>
+      <w:bookmarkEnd w:id="59"/>
       <w:r>
         <w:t xml:space="preserve"> </w:t>
       </w:r>
@@ -25068,11 +25095,11 @@
       <w:pPr>
         <w:pStyle w:val="Heading3"/>
       </w:pPr>
-      <w:bookmarkStart w:id="54" w:name="_Toc119079994"/>
+      <w:bookmarkStart w:id="60" w:name="_Toc119079994"/>
       <w:r>
         <w:t>Word 0</w:t>
       </w:r>
-      <w:bookmarkEnd w:id="54"/>
+      <w:bookmarkEnd w:id="60"/>
     </w:p>
     <w:tbl>
       <w:tblPr>
@@ -25410,11 +25437,11 @@
       <w:pPr>
         <w:pStyle w:val="Heading3"/>
       </w:pPr>
-      <w:bookmarkStart w:id="55" w:name="_Toc119079995"/>
+      <w:bookmarkStart w:id="61" w:name="_Toc119079995"/>
       <w:r>
         <w:t>Words 1 and 2</w:t>
       </w:r>
-      <w:bookmarkEnd w:id="55"/>
+      <w:bookmarkEnd w:id="61"/>
     </w:p>
     <w:p>
       <w:pPr>
@@ -25429,11 +25456,11 @@
       <w:pPr>
         <w:pStyle w:val="Heading3"/>
       </w:pPr>
-      <w:bookmarkStart w:id="56" w:name="_Toc119079996"/>
+      <w:bookmarkStart w:id="62" w:name="_Toc119079996"/>
       <w:r>
         <w:t>Word 3</w:t>
       </w:r>
-      <w:bookmarkEnd w:id="56"/>
+      <w:bookmarkEnd w:id="62"/>
     </w:p>
     <w:tbl>
       <w:tblPr>
@@ -26019,14 +26046,14 @@
       <w:pPr>
         <w:pStyle w:val="Heading3"/>
       </w:pPr>
-      <w:bookmarkStart w:id="57" w:name="_Toc119079997"/>
+      <w:bookmarkStart w:id="63" w:name="_Toc119079997"/>
       <w:r>
         <w:t xml:space="preserve">Word </w:t>
       </w:r>
       <w:r>
         <w:t>4</w:t>
       </w:r>
-      <w:bookmarkEnd w:id="57"/>
+      <w:bookmarkEnd w:id="63"/>
     </w:p>
     <w:tbl>
       <w:tblPr>
@@ -26315,11 +26342,11 @@
       <w:pPr>
         <w:pStyle w:val="Heading2"/>
       </w:pPr>
-      <w:bookmarkStart w:id="58" w:name="_Toc119079998"/>
+      <w:bookmarkStart w:id="64" w:name="_Toc119079998"/>
       <w:r>
         <w:t>Metadata Trailer</w:t>
       </w:r>
-      <w:bookmarkEnd w:id="58"/>
+      <w:bookmarkEnd w:id="64"/>
     </w:p>
     <w:p>
       <w:pPr>
@@ -26364,7 +26391,7 @@
                     </pic:cNvPicPr>
                   </pic:nvPicPr>
                   <pic:blipFill>
-                    <a:blip r:embed="rId19">
+                    <a:blip r:embed="rId20">
                       <a:extLst>
                         <a:ext uri="{28A0092B-C50C-407E-A947-70E740481C1C}">
                           <a14:useLocalDpi xmlns:a14="http://schemas.microsoft.com/office/drawing/2010/main" val="0"/>
@@ -26424,7 +26451,7 @@
                     </pic:cNvPicPr>
                   </pic:nvPicPr>
                   <pic:blipFill>
-                    <a:blip r:embed="rId20">
+                    <a:blip r:embed="rId21">
                       <a:extLst>
                         <a:ext uri="{28A0092B-C50C-407E-A947-70E740481C1C}">
                           <a14:useLocalDpi xmlns:a14="http://schemas.microsoft.com/office/drawing/2010/main" val="0"/>
@@ -26500,11 +26527,11 @@
       <w:pPr>
         <w:pStyle w:val="Heading3"/>
       </w:pPr>
-      <w:bookmarkStart w:id="59" w:name="_Toc119079999"/>
+      <w:bookmarkStart w:id="65" w:name="_Toc119079999"/>
       <w:r>
         <w:t>Word 117</w:t>
       </w:r>
-      <w:bookmarkEnd w:id="59"/>
+      <w:bookmarkEnd w:id="65"/>
     </w:p>
     <w:tbl>
       <w:tblPr>
@@ -26880,11 +26907,11 @@
       <w:pPr>
         <w:pStyle w:val="Heading3"/>
       </w:pPr>
-      <w:bookmarkStart w:id="60" w:name="_Toc119080000"/>
+      <w:bookmarkStart w:id="66" w:name="_Toc119080000"/>
       <w:r>
         <w:t>FELIX trailer word 0</w:t>
       </w:r>
-      <w:bookmarkEnd w:id="60"/>
+      <w:bookmarkEnd w:id="66"/>
     </w:p>
     <w:tbl>
       <w:tblPr>
@@ -27063,13 +27090,13 @@
       <w:pPr>
         <w:pStyle w:val="Heading1"/>
       </w:pPr>
-      <w:bookmarkStart w:id="61" w:name="_Toc85910397"/>
-      <w:bookmarkStart w:id="62" w:name="_Toc119080001"/>
-      <w:bookmarkEnd w:id="61"/>
+      <w:bookmarkStart w:id="67" w:name="_Toc85910397"/>
+      <w:bookmarkStart w:id="68" w:name="_Toc119080001"/>
+      <w:bookmarkEnd w:id="67"/>
       <w:r>
         <w:t>Migration from COLDATA p2 to p3 chips</w:t>
       </w:r>
-      <w:bookmarkEnd w:id="62"/>
+      <w:bookmarkEnd w:id="68"/>
     </w:p>
     <w:p>
       <w:r>
@@ -28198,11 +28225,11 @@
       <w:pPr>
         <w:pStyle w:val="Heading1"/>
       </w:pPr>
-      <w:bookmarkStart w:id="63" w:name="_Toc119080002"/>
+      <w:bookmarkStart w:id="69" w:name="_Toc119080002"/>
       <w:r>
         <w:t>Migration from CDR-based to DCSK timing endpoint</w:t>
       </w:r>
-      <w:bookmarkEnd w:id="63"/>
+      <w:bookmarkEnd w:id="69"/>
     </w:p>
     <w:p>
       <w:r>
@@ -28257,7 +28284,7 @@
                     </pic:cNvPicPr>
                   </pic:nvPicPr>
                   <pic:blipFill>
-                    <a:blip r:embed="rId21" cstate="print">
+                    <a:blip r:embed="rId22" cstate="print">
                       <a:extLst>
                         <a:ext uri="{28A0092B-C50C-407E-A947-70E740481C1C}">
                           <a14:useLocalDpi xmlns:a14="http://schemas.microsoft.com/office/drawing/2010/main" val="0"/>
@@ -28440,14 +28467,14 @@
       <w:pPr>
         <w:pStyle w:val="Heading1"/>
       </w:pPr>
-      <w:bookmarkStart w:id="64" w:name="_Toc119080003"/>
+      <w:bookmarkStart w:id="70" w:name="_Toc119080003"/>
       <w:r>
         <w:t>COLDATA data</w:t>
       </w:r>
       <w:r>
         <w:t xml:space="preserve"> time stamp synchronization</w:t>
       </w:r>
-      <w:bookmarkEnd w:id="64"/>
+      <w:bookmarkEnd w:id="70"/>
     </w:p>
     <w:p>
       <w:r>
@@ -28547,11 +28574,11 @@
       <w:pPr>
         <w:pStyle w:val="Heading2"/>
       </w:pPr>
-      <w:bookmarkStart w:id="65" w:name="_Toc119080004"/>
+      <w:bookmarkStart w:id="71" w:name="_Toc119080004"/>
       <w:r>
         <w:t>Firmware time stamp alignment logic</w:t>
       </w:r>
-      <w:bookmarkEnd w:id="65"/>
+      <w:bookmarkEnd w:id="71"/>
     </w:p>
     <w:p>
       <w:r>
@@ -29134,15 +29161,7 @@
       </w:r>
       <w:r>
         <w:br/>
-        <w:t xml:space="preserve">“The maximum length cables that we will have will be the cables for FEMBs located at the bottom of the Vertical Drift Far Detector (&amp; for the Vertical Drift ProtoDUNE-2).  These will consist of a 25m length of </w:t>
-      </w:r>
-      <w:proofErr w:type="spellStart"/>
-      <w:r>
-        <w:t>Samtec</w:t>
-      </w:r>
-      <w:proofErr w:type="spellEnd"/>
-      <w:r>
-        <w:t xml:space="preserve"> </w:t>
+        <w:t xml:space="preserve">“The maximum length cables that we will have will be the cables for FEMBs located at the bottom of the Vertical Drift Far Detector (&amp; for the Vertical Drift ProtoDUNE-2).  These will consist of a 25m length of Samtec </w:t>
       </w:r>
       <w:proofErr w:type="spellStart"/>
       <w:r>
@@ -29204,15 +29223,7 @@
     </w:p>
     <w:p>
       <w:r>
-        <w:t xml:space="preserve">The shortest cables that will be used in DUNE are the 9m long </w:t>
-      </w:r>
-      <w:proofErr w:type="spellStart"/>
-      <w:r>
-        <w:t>Samtec</w:t>
-      </w:r>
-      <w:proofErr w:type="spellEnd"/>
-      <w:r>
-        <w:t xml:space="preserve"> cables that will be used for the FEMBs located at the top of Far Detector 1.  However, we will probably use 2m </w:t>
+        <w:t xml:space="preserve">The shortest cables that will be used in DUNE are the 9m long Samtec cables that will be used for the FEMBs located at the top of Far Detector 1.  However, we will probably use 2m </w:t>
       </w:r>
       <w:proofErr w:type="spellStart"/>
       <w:r>
@@ -29252,11 +29263,11 @@
       <w:pPr>
         <w:pStyle w:val="Heading3"/>
       </w:pPr>
-      <w:bookmarkStart w:id="66" w:name="_Toc119080005"/>
+      <w:bookmarkStart w:id="72" w:name="_Toc119080005"/>
       <w:r>
         <w:t>Time stamp synchronization procedure details</w:t>
       </w:r>
-      <w:bookmarkEnd w:id="66"/>
+      <w:bookmarkEnd w:id="72"/>
     </w:p>
     <w:p>
       <w:pPr>
@@ -29340,11 +29351,11 @@
       <w:pPr>
         <w:pStyle w:val="Heading3"/>
       </w:pPr>
-      <w:bookmarkStart w:id="67" w:name="_Toc119080006"/>
+      <w:bookmarkStart w:id="73" w:name="_Toc119080006"/>
       <w:r>
         <w:t>Time stamp processing in WIB</w:t>
       </w:r>
-      <w:bookmarkEnd w:id="67"/>
+      <w:bookmarkEnd w:id="73"/>
     </w:p>
     <w:p>
       <w:r>
@@ -29485,7 +29496,7 @@
       <w:pPr>
         <w:pStyle w:val="Heading3"/>
       </w:pPr>
-      <w:bookmarkStart w:id="68" w:name="_Toc119080007"/>
+      <w:bookmarkStart w:id="74" w:name="_Toc119080007"/>
       <w:r>
         <w:lastRenderedPageBreak/>
         <w:t>Alignment</w:t>
@@ -29493,7 +29504,7 @@
       <w:r>
         <w:t xml:space="preserve"> setup procedure</w:t>
       </w:r>
-      <w:bookmarkEnd w:id="68"/>
+      <w:bookmarkEnd w:id="74"/>
     </w:p>
     <w:p>
       <w:pPr>
@@ -29856,7 +29867,7 @@
                     </pic:cNvPicPr>
                   </pic:nvPicPr>
                   <pic:blipFill>
-                    <a:blip r:embed="rId22">
+                    <a:blip r:embed="rId23">
                       <a:extLst>
                         <a:ext uri="{28A0092B-C50C-407E-A947-70E740481C1C}">
                           <a14:useLocalDpi xmlns:a14="http://schemas.microsoft.com/office/drawing/2010/main" val="0"/>
@@ -29930,7 +29941,7 @@
                     </pic:cNvPicPr>
                   </pic:nvPicPr>
                   <pic:blipFill>
-                    <a:blip r:embed="rId23">
+                    <a:blip r:embed="rId24">
                       <a:extLst>
                         <a:ext uri="{28A0092B-C50C-407E-A947-70E740481C1C}">
                           <a14:useLocalDpi xmlns:a14="http://schemas.microsoft.com/office/drawing/2010/main" val="0"/>
@@ -29982,11 +29993,11 @@
       <w:pPr>
         <w:pStyle w:val="Heading1"/>
       </w:pPr>
-      <w:bookmarkStart w:id="69" w:name="_Toc119080008"/>
+      <w:bookmarkStart w:id="75" w:name="_Toc119080008"/>
       <w:r>
         <w:t>References</w:t>
       </w:r>
-      <w:bookmarkEnd w:id="69"/>
+      <w:bookmarkEnd w:id="75"/>
     </w:p>
     <w:p>
       <w:pPr>
@@ -29996,8 +30007,8 @@
           <w:numId w:val="6"/>
         </w:numPr>
       </w:pPr>
-      <w:bookmarkStart w:id="70" w:name="__RefNumPara__1934_3214169308"/>
-      <w:bookmarkEnd w:id="70"/>
+      <w:bookmarkStart w:id="76" w:name="__RefNumPara__1934_3214169308"/>
+      <w:bookmarkEnd w:id="76"/>
       <w:r>
         <w:t>WIB firmware requirements</w:t>
       </w:r>
@@ -30013,8 +30024,8 @@
           <w:numId w:val="6"/>
         </w:numPr>
       </w:pPr>
-      <w:bookmarkStart w:id="71" w:name="__RefNumPara__1868_3214169308"/>
-      <w:bookmarkEnd w:id="71"/>
+      <w:bookmarkStart w:id="77" w:name="__RefNumPara__1868_3214169308"/>
+      <w:bookmarkEnd w:id="77"/>
       <w:r>
         <w:t>WIB hardware manual</w:t>
       </w:r>
@@ -30027,11 +30038,11 @@
           <w:numId w:val="6"/>
         </w:numPr>
       </w:pPr>
-      <w:bookmarkStart w:id="72" w:name="_Ref79345023"/>
+      <w:bookmarkStart w:id="78" w:name="_Ref79345023"/>
       <w:r>
         <w:t>WIB schematics</w:t>
       </w:r>
-      <w:bookmarkEnd w:id="72"/>
+      <w:bookmarkEnd w:id="78"/>
       <w:r>
         <w:t xml:space="preserve"> (</w:t>
       </w:r>
@@ -30050,10 +30061,10 @@
           <w:numId w:val="6"/>
         </w:numPr>
       </w:pPr>
-      <w:bookmarkStart w:id="73" w:name="__RefNumPara__1874_3214169308"/>
-      <w:bookmarkStart w:id="74" w:name="__RefNumPara__1864_3214169308"/>
-      <w:bookmarkEnd w:id="73"/>
-      <w:bookmarkEnd w:id="74"/>
+      <w:bookmarkStart w:id="79" w:name="__RefNumPara__1874_3214169308"/>
+      <w:bookmarkStart w:id="80" w:name="__RefNumPara__1864_3214169308"/>
+      <w:bookmarkEnd w:id="79"/>
+      <w:bookmarkEnd w:id="80"/>
       <w:r>
         <w:t>COLDATA datasheet</w:t>
       </w:r>
@@ -30066,8 +30077,8 @@
           <w:numId w:val="6"/>
         </w:numPr>
       </w:pPr>
-      <w:bookmarkStart w:id="75" w:name="__RefNumPara__1866_3214169308"/>
-      <w:bookmarkEnd w:id="75"/>
+      <w:bookmarkStart w:id="81" w:name="__RefNumPara__1866_3214169308"/>
+      <w:bookmarkEnd w:id="81"/>
       <w:r>
         <w:lastRenderedPageBreak/>
         <w:t>COLDADC datasheet</w:t>
@@ -30081,8 +30092,8 @@
           <w:numId w:val="6"/>
         </w:numPr>
       </w:pPr>
-      <w:bookmarkStart w:id="76" w:name="__RefNumPara__1870_3214169308"/>
-      <w:bookmarkEnd w:id="76"/>
+      <w:bookmarkStart w:id="82" w:name="__RefNumPara__1870_3214169308"/>
+      <w:bookmarkEnd w:id="82"/>
       <w:r>
         <w:t>DUNE Timing System – Single Phase Firmware</w:t>
       </w:r>
@@ -30095,8 +30106,8 @@
           <w:numId w:val="6"/>
         </w:numPr>
       </w:pPr>
-      <w:bookmarkStart w:id="77" w:name="__RefNumPara__1930_3214169308"/>
-      <w:bookmarkEnd w:id="77"/>
+      <w:bookmarkStart w:id="83" w:name="__RefNumPara__1930_3214169308"/>
+      <w:bookmarkEnd w:id="83"/>
       <w:r>
         <w:t>FELIX manual</w:t>
       </w:r>
@@ -30109,7 +30120,7 @@
           <w:numId w:val="6"/>
         </w:numPr>
       </w:pPr>
-      <w:bookmarkStart w:id="78" w:name="_Ref79346703"/>
+      <w:bookmarkStart w:id="84" w:name="_Ref79346703"/>
       <w:proofErr w:type="spellStart"/>
       <w:r>
         <w:t>Ultrascale</w:t>
@@ -30118,7 +30129,7 @@
       <w:r>
         <w:t xml:space="preserve"> + ZYNQ manual</w:t>
       </w:r>
-      <w:bookmarkEnd w:id="78"/>
+      <w:bookmarkEnd w:id="84"/>
     </w:p>
     <w:p>
       <w:pPr>
@@ -30128,8 +30139,8 @@
           <w:numId w:val="6"/>
         </w:numPr>
       </w:pPr>
-      <w:bookmarkStart w:id="79" w:name="__RefNumPara__1872_3214169308"/>
-      <w:bookmarkEnd w:id="79"/>
+      <w:bookmarkStart w:id="85" w:name="__RefNumPara__1872_3214169308"/>
+      <w:bookmarkEnd w:id="85"/>
       <w:proofErr w:type="spellStart"/>
       <w:r>
         <w:t>Ultrascale</w:t>
@@ -30150,16 +30161,16 @@
       <w:r>
         <w:t xml:space="preserve"> </w:t>
       </w:r>
-      <w:commentRangeStart w:id="80"/>
+      <w:commentRangeStart w:id="86"/>
       <w:r>
         <w:t>D</w:t>
       </w:r>
-      <w:commentRangeEnd w:id="80"/>
+      <w:commentRangeEnd w:id="86"/>
       <w:r>
         <w:rPr>
           <w:rStyle w:val="CommentReference"/>
         </w:rPr>
-        <w:commentReference w:id="80"/>
+        <w:commentReference w:id="86"/>
       </w:r>
       <w:r>
         <w:t xml:space="preserve">. </w:t>
@@ -30172,7 +30183,7 @@
       <w:r>
         <w:t xml:space="preserve">, D. Newbold, A. Thea, “Dune Timing System Integration Guide”, Google document, 2021. Available: </w:t>
       </w:r>
-      <w:hyperlink r:id="rId24" w:history="1">
+      <w:hyperlink r:id="rId25" w:history="1">
         <w:r>
           <w:rPr>
             <w:rStyle w:val="Hyperlink"/>
@@ -30205,11 +30216,11 @@
       <w:pPr>
         <w:pStyle w:val="Heading1"/>
       </w:pPr>
-      <w:bookmarkStart w:id="81" w:name="_Toc119080009"/>
+      <w:bookmarkStart w:id="87" w:name="_Toc119080009"/>
       <w:r>
         <w:t>Revision table</w:t>
       </w:r>
-      <w:bookmarkEnd w:id="81"/>
+      <w:bookmarkEnd w:id="87"/>
     </w:p>
     <w:tbl>
       <w:tblPr>
@@ -31675,7 +31686,7 @@
 
 <file path=word/comments.xml><?xml version="1.0" encoding="utf-8"?>
 <w:comments xmlns:wpc="http://schemas.microsoft.com/office/word/2010/wordprocessingCanvas" xmlns:cx="http://schemas.microsoft.com/office/drawing/2014/chartex" xmlns:cx1="http://schemas.microsoft.com/office/drawing/2015/9/8/chartex" xmlns:cx2="http://schemas.microsoft.com/office/drawing/2015/10/21/chartex" xmlns:cx3="http://schemas.microsoft.com/office/drawing/2016/5/9/chartex" xmlns:cx4="http://schemas.microsoft.com/office/drawing/2016/5/10/chartex" xmlns:cx5="http://schemas.microsoft.com/office/drawing/2016/5/11/chartex" xmlns:cx6="http://schemas.microsoft.com/office/drawing/2016/5/12/chartex" xmlns:cx7="http://schemas.microsoft.com/office/drawing/2016/5/13/chartex" xmlns:cx8="http://schemas.microsoft.com/office/drawing/2016/5/14/chartex" xmlns:mc="http://schemas.openxmlformats.org/markup-compatibility/2006" xmlns:aink="http://schemas.microsoft.com/office/drawing/2016/ink" xmlns:am3d="http://schemas.microsoft.com/office/drawing/2017/model3d" xmlns:o="urn:schemas-microsoft-com:office:office" xmlns:oel="http://schemas.microsoft.com/office/2019/extlst" xmlns:r="http://schemas.openxmlformats.org/officeDocument/2006/relationships" xmlns:m="http://schemas.openxmlformats.org/officeDocument/2006/math" xmlns:v="urn:schemas-microsoft-com:vml" xmlns:wp14="http://schemas.microsoft.com/office/word/2010/wordprocessingDrawing" xmlns:wp="http://schemas.openxmlformats.org/drawingml/2006/wordprocessingDrawing" xmlns:w10="urn:schemas-microsoft-com:office:word" xmlns:w="http://schemas.openxmlformats.org/wordprocessingml/2006/main" xmlns:w14="http://schemas.microsoft.com/office/word/2010/wordml" xmlns:w15="http://schemas.microsoft.com/office/word/2012/wordml" xmlns:w16cex="http://schemas.microsoft.com/office/word/2018/wordml/cex" xmlns:w16cid="http://schemas.microsoft.com/office/word/2016/wordml/cid" xmlns:w16="http://schemas.microsoft.com/office/word/2018/wordml" xmlns:w16sdtdh="http://schemas.microsoft.com/office/word/2020/wordml/sdtdatahash" xmlns:w16se="http://schemas.microsoft.com/office/word/2015/wordml/symex" xmlns:wpg="http://schemas.microsoft.com/office/word/2010/wordprocessingGroup" xmlns:wpi="http://schemas.microsoft.com/office/word/2010/wordprocessingInk" xmlns:wne="http://schemas.microsoft.com/office/word/2006/wordml" xmlns:wps="http://schemas.microsoft.com/office/word/2010/wordprocessingShape" mc:Ignorable="w14 w15 w16se w16cid w16 w16cex w16sdtdh wp14">
-  <w:comment w:id="7" w:author="nikolica" w:date="2021-09-02T11:01:00Z" w:initials="n">
+  <w:comment w:id="6" w:author="nikolica" w:date="2021-09-02T11:01:00Z" w:initials="n">
     <w:p>
       <w:pPr>
         <w:pStyle w:val="CommentText"/>
@@ -31691,7 +31702,7 @@
       </w:r>
     </w:p>
   </w:comment>
-  <w:comment w:id="8" w:author="Madorsky,Alexander" w:date="2021-09-14T15:48:00Z" w:initials="M">
+  <w:comment w:id="7" w:author="Madorsky,Alexander" w:date="2021-09-14T15:48:00Z" w:initials="M">
     <w:p>
       <w:pPr>
         <w:pStyle w:val="CommentText"/>
@@ -31707,7 +31718,7 @@
       </w:r>
     </w:p>
   </w:comment>
-  <w:comment w:id="31" w:author="nikolica" w:date="2021-09-02T11:03:00Z" w:initials="n">
+  <w:comment w:id="37" w:author="nikolica" w:date="2021-09-02T11:03:00Z" w:initials="n">
     <w:p>
       <w:pPr>
         <w:pStyle w:val="CommentText"/>
@@ -31723,7 +31734,7 @@
       </w:r>
     </w:p>
   </w:comment>
-  <w:comment w:id="32" w:author="Madorsky,Alexander" w:date="2021-09-14T15:44:00Z" w:initials="M">
+  <w:comment w:id="38" w:author="Madorsky,Alexander" w:date="2021-09-14T15:44:00Z" w:initials="M">
     <w:p>
       <w:pPr>
         <w:pStyle w:val="CommentText"/>
@@ -31739,7 +31750,7 @@
       </w:r>
     </w:p>
   </w:comment>
-  <w:comment w:id="33" w:author="nikolica" w:date="2021-09-02T11:03:00Z" w:initials="n">
+  <w:comment w:id="39" w:author="nikolica" w:date="2021-09-02T11:03:00Z" w:initials="n">
     <w:p>
       <w:pPr>
         <w:pStyle w:val="CommentText"/>
@@ -31755,7 +31766,7 @@
       </w:r>
     </w:p>
   </w:comment>
-  <w:comment w:id="34" w:author="Madorsky,Alexander" w:date="2021-09-14T15:51:00Z" w:initials="M">
+  <w:comment w:id="40" w:author="Madorsky,Alexander" w:date="2021-09-14T15:51:00Z" w:initials="M">
     <w:p>
       <w:pPr>
         <w:pStyle w:val="CommentText"/>
@@ -31771,7 +31782,7 @@
       </w:r>
     </w:p>
   </w:comment>
-  <w:comment w:id="41" w:author="nikolica" w:date="2021-09-03T07:11:00Z" w:initials="n">
+  <w:comment w:id="47" w:author="nikolica" w:date="2021-09-03T07:11:00Z" w:initials="n">
     <w:p>
       <w:pPr>
         <w:pStyle w:val="CommentText"/>
@@ -31787,7 +31798,7 @@
       </w:r>
     </w:p>
   </w:comment>
-  <w:comment w:id="80" w:author="nikolica" w:date="2021-09-03T07:12:00Z" w:initials="n">
+  <w:comment w:id="86" w:author="nikolica" w:date="2021-09-03T07:12:00Z" w:initials="n">
     <w:p>
       <w:pPr>
         <w:pStyle w:val="CommentText"/>

</xml_diff>

<commit_message>
added raw channel mapping
</commit_message>
<xml_diff>
--- a/doc/WIB_firmware.docx
+++ b/doc/WIB_firmware.docx
@@ -12318,6 +12318,116 @@
             <w:r>
               <w:t>Reset of COLDATA CRC sticky error flags</w:t>
             </w:r>
+          </w:p>
+        </w:tc>
+      </w:tr>
+      <w:tr>
+        <w:trPr>
+          <w:ins w:id="41" w:author="Madorsky,Alexander" w:date="2022-11-12T19:21:00Z"/>
+        </w:trPr>
+        <w:tc>
+          <w:tcPr>
+            <w:tcW w:w="1253" w:type="dxa"/>
+            <w:gridSpan w:val="2"/>
+            <w:tcBorders>
+              <w:top w:val="single" w:sz="4" w:space="0" w:color="000000"/>
+              <w:left w:val="single" w:sz="4" w:space="0" w:color="000000"/>
+              <w:bottom w:val="single" w:sz="4" w:space="0" w:color="000000"/>
+              <w:right w:val="single" w:sz="4" w:space="0" w:color="000000"/>
+            </w:tcBorders>
+            <w:shd w:val="clear" w:color="auto" w:fill="auto"/>
+          </w:tcPr>
+          <w:p>
+            <w:pPr>
+              <w:spacing w:after="0" w:line="240" w:lineRule="auto"/>
+              <w:rPr>
+                <w:ins w:id="42" w:author="Madorsky,Alexander" w:date="2022-11-12T19:21:00Z"/>
+              </w:rPr>
+            </w:pPr>
+            <w:ins w:id="43" w:author="Madorsky,Alexander" w:date="2022-11-12T19:21:00Z">
+              <w:r>
+                <w:t>A00C0004</w:t>
+              </w:r>
+            </w:ins>
+          </w:p>
+        </w:tc>
+        <w:tc>
+          <w:tcPr>
+            <w:tcW w:w="917" w:type="dxa"/>
+            <w:gridSpan w:val="2"/>
+            <w:tcBorders>
+              <w:top w:val="single" w:sz="4" w:space="0" w:color="000000"/>
+              <w:left w:val="single" w:sz="4" w:space="0" w:color="000000"/>
+              <w:bottom w:val="single" w:sz="4" w:space="0" w:color="000000"/>
+              <w:right w:val="single" w:sz="4" w:space="0" w:color="000000"/>
+            </w:tcBorders>
+            <w:shd w:val="clear" w:color="auto" w:fill="auto"/>
+          </w:tcPr>
+          <w:p>
+            <w:pPr>
+              <w:spacing w:after="0" w:line="240" w:lineRule="auto"/>
+              <w:rPr>
+                <w:ins w:id="44" w:author="Madorsky,Alexander" w:date="2022-11-12T19:21:00Z"/>
+              </w:rPr>
+            </w:pPr>
+            <w:ins w:id="45" w:author="Madorsky,Alexander" w:date="2022-11-12T19:21:00Z">
+              <w:r>
+                <w:t>21</w:t>
+              </w:r>
+            </w:ins>
+          </w:p>
+        </w:tc>
+        <w:tc>
+          <w:tcPr>
+            <w:tcW w:w="2812" w:type="dxa"/>
+            <w:tcBorders>
+              <w:top w:val="single" w:sz="4" w:space="0" w:color="000000"/>
+              <w:left w:val="single" w:sz="4" w:space="0" w:color="000000"/>
+              <w:bottom w:val="single" w:sz="4" w:space="0" w:color="000000"/>
+              <w:right w:val="single" w:sz="4" w:space="0" w:color="000000"/>
+            </w:tcBorders>
+            <w:shd w:val="clear" w:color="auto" w:fill="auto"/>
+          </w:tcPr>
+          <w:p>
+            <w:pPr>
+              <w:spacing w:after="0" w:line="240" w:lineRule="auto"/>
+              <w:rPr>
+                <w:ins w:id="46" w:author="Madorsky,Alexander" w:date="2022-11-12T19:21:00Z"/>
+              </w:rPr>
+            </w:pPr>
+            <w:proofErr w:type="spellStart"/>
+            <w:ins w:id="47" w:author="Madorsky,Alexander" w:date="2022-11-12T19:21:00Z">
+              <w:r>
+                <w:t>raw_channel_map</w:t>
+              </w:r>
+              <w:proofErr w:type="spellEnd"/>
+            </w:ins>
+          </w:p>
+        </w:tc>
+        <w:tc>
+          <w:tcPr>
+            <w:tcW w:w="4386" w:type="dxa"/>
+            <w:gridSpan w:val="2"/>
+            <w:tcBorders>
+              <w:top w:val="single" w:sz="4" w:space="0" w:color="000000"/>
+              <w:left w:val="single" w:sz="4" w:space="0" w:color="000000"/>
+              <w:bottom w:val="single" w:sz="4" w:space="0" w:color="000000"/>
+              <w:right w:val="single" w:sz="4" w:space="0" w:color="000000"/>
+            </w:tcBorders>
+            <w:shd w:val="clear" w:color="auto" w:fill="auto"/>
+          </w:tcPr>
+          <w:p>
+            <w:pPr>
+              <w:spacing w:after="0" w:line="240" w:lineRule="auto"/>
+              <w:rPr>
+                <w:ins w:id="48" w:author="Madorsky,Alexander" w:date="2022-11-12T19:21:00Z"/>
+              </w:rPr>
+            </w:pPr>
+            <w:ins w:id="49" w:author="Madorsky,Alexander" w:date="2022-11-12T19:21:00Z">
+              <w:r>
+                <w:t>0 = UVX map, 1 = raw ADC channel map</w:t>
+              </w:r>
+            </w:ins>
           </w:p>
         </w:tc>
       </w:tr>
@@ -13359,6 +13469,7 @@
                       <w:sz w:val="18"/>
                       <w:szCs w:val="18"/>
                     </w:rPr>
+                    <w:lastRenderedPageBreak/>
                     <w:t>12</w:t>
                   </w:r>
                 </w:p>
@@ -13427,7 +13538,6 @@
                       <w:sz w:val="18"/>
                       <w:szCs w:val="18"/>
                     </w:rPr>
-                    <w:lastRenderedPageBreak/>
                     <w:t>13</w:t>
                   </w:r>
                 </w:p>
@@ -17696,7 +17806,7 @@
       <w:pPr>
         <w:pStyle w:val="Caption"/>
       </w:pPr>
-      <w:bookmarkStart w:id="41" w:name="Ref_Table5_label_and_number"/>
+      <w:bookmarkStart w:id="50" w:name="Ref_Table5_label_and_number"/>
       <w:r>
         <w:t xml:space="preserve">Table </w:t>
       </w:r>
@@ -17708,7 +17818,7 @@
           <w:t>6</w:t>
         </w:r>
       </w:fldSimple>
-      <w:bookmarkEnd w:id="41"/>
+      <w:bookmarkEnd w:id="50"/>
       <w:r>
         <w:t>. Control registers</w:t>
       </w:r>
@@ -17717,11 +17827,11 @@
       <w:pPr>
         <w:pStyle w:val="Heading3"/>
       </w:pPr>
-      <w:bookmarkStart w:id="42" w:name="_Toc119079979"/>
+      <w:bookmarkStart w:id="51" w:name="_Toc119079979"/>
       <w:r>
         <w:t>How to set initial value for fake time stamp (FTS):</w:t>
       </w:r>
-      <w:bookmarkEnd w:id="42"/>
+      <w:bookmarkEnd w:id="51"/>
     </w:p>
     <w:p>
       <w:pPr>
@@ -17807,14 +17917,14 @@
       <w:pPr>
         <w:pStyle w:val="Heading3"/>
       </w:pPr>
-      <w:bookmarkStart w:id="43" w:name="_Toc119079980"/>
+      <w:bookmarkStart w:id="52" w:name="_Toc119079980"/>
       <w:r>
         <w:t>Using</w:t>
       </w:r>
       <w:r>
         <w:t xml:space="preserve"> Timing system command codes</w:t>
       </w:r>
-      <w:bookmarkEnd w:id="43"/>
+      <w:bookmarkEnd w:id="52"/>
     </w:p>
     <w:p>
       <w:r>
@@ -18383,7 +18493,7 @@
       <w:pPr>
         <w:pStyle w:val="Heading3"/>
       </w:pPr>
-      <w:bookmarkStart w:id="44" w:name="_Toc119079981"/>
+      <w:bookmarkStart w:id="53" w:name="_Toc119079981"/>
       <w:r>
         <w:t xml:space="preserve">Using </w:t>
       </w:r>
@@ -18395,7 +18505,7 @@
       <w:r>
         <w:t xml:space="preserve"> mode</w:t>
       </w:r>
-      <w:bookmarkEnd w:id="44"/>
+      <w:bookmarkEnd w:id="53"/>
     </w:p>
     <w:p>
       <w:r>
@@ -23350,11 +23460,11 @@
       <w:pPr>
         <w:pStyle w:val="Heading2"/>
       </w:pPr>
-      <w:bookmarkStart w:id="45" w:name="_Toc119079982"/>
+      <w:bookmarkStart w:id="54" w:name="_Toc119079982"/>
       <w:r>
         <w:t>Timing Endpoint</w:t>
       </w:r>
-      <w:bookmarkEnd w:id="45"/>
+      <w:bookmarkEnd w:id="54"/>
     </w:p>
     <w:p>
       <w:r>
@@ -23372,7 +23482,7 @@
       <w:r>
         <w:t xml:space="preserve">Address. See </w:t>
       </w:r>
-      <w:bookmarkStart w:id="46" w:name="__DdeLink__2052_3214169308"/>
+      <w:bookmarkStart w:id="55" w:name="__DdeLink__2052_3214169308"/>
       <w:proofErr w:type="spellStart"/>
       <w:r>
         <w:rPr>
@@ -23381,7 +23491,7 @@
         </w:rPr>
         <w:t>ts_addr</w:t>
       </w:r>
-      <w:bookmarkEnd w:id="46"/>
+      <w:bookmarkEnd w:id="55"/>
       <w:proofErr w:type="spellEnd"/>
       <w:r>
         <w:t xml:space="preserve"> register in Control and Status registers section above for details. Use </w:t>
@@ -23398,16 +23508,16 @@
       <w:r>
         <w:t xml:space="preserve"> register to reset the endpoint, by writing 1 and then 0. </w:t>
       </w:r>
-      <w:commentRangeStart w:id="47"/>
+      <w:commentRangeStart w:id="56"/>
       <w:r>
         <w:t>The</w:t>
       </w:r>
-      <w:commentRangeEnd w:id="47"/>
+      <w:commentRangeEnd w:id="56"/>
       <w:r>
         <w:rPr>
           <w:rStyle w:val="CommentReference"/>
         </w:rPr>
-        <w:commentReference w:id="47"/>
+        <w:commentReference w:id="56"/>
       </w:r>
       <w:r>
         <w:t xml:space="preserve"> endpoint must only be reset after the external clock (from the </w:t>
@@ -23444,12 +23554,12 @@
       <w:pPr>
         <w:pStyle w:val="Heading2"/>
       </w:pPr>
-      <w:bookmarkStart w:id="48" w:name="_Toc119079983"/>
+      <w:bookmarkStart w:id="57" w:name="_Toc119079983"/>
       <w:r>
         <w:lastRenderedPageBreak/>
         <w:t>DAQ spy memory</w:t>
       </w:r>
-      <w:bookmarkEnd w:id="48"/>
+      <w:bookmarkEnd w:id="57"/>
     </w:p>
     <w:p>
       <w:r>
@@ -23466,11 +23576,11 @@
       <w:pPr>
         <w:pStyle w:val="Heading3"/>
       </w:pPr>
-      <w:bookmarkStart w:id="49" w:name="_Toc119079984"/>
+      <w:bookmarkStart w:id="58" w:name="_Toc119079984"/>
       <w:r>
         <w:t>Preliminary steps</w:t>
       </w:r>
-      <w:bookmarkEnd w:id="49"/>
+      <w:bookmarkEnd w:id="58"/>
     </w:p>
     <w:p>
       <w:pPr>
@@ -23563,14 +23673,14 @@
       <w:pPr>
         <w:pStyle w:val="Heading3"/>
       </w:pPr>
-      <w:bookmarkStart w:id="50" w:name="_Toc119079985"/>
+      <w:bookmarkStart w:id="59" w:name="_Toc119079985"/>
       <w:r>
         <w:t xml:space="preserve">Operation with the trigger distributed by </w:t>
       </w:r>
       <w:r>
         <w:t>DTS</w:t>
       </w:r>
-      <w:bookmarkEnd w:id="50"/>
+      <w:bookmarkEnd w:id="59"/>
     </w:p>
     <w:p>
       <w:pPr>
@@ -23934,11 +24044,11 @@
       <w:pPr>
         <w:pStyle w:val="Heading3"/>
       </w:pPr>
-      <w:bookmarkStart w:id="51" w:name="_Toc119079986"/>
+      <w:bookmarkStart w:id="60" w:name="_Toc119079986"/>
       <w:r>
         <w:t>Operation with the software trigger</w:t>
       </w:r>
-      <w:bookmarkEnd w:id="51"/>
+      <w:bookmarkEnd w:id="60"/>
     </w:p>
     <w:p>
       <w:pPr>
@@ -24102,11 +24212,11 @@
       <w:pPr>
         <w:pStyle w:val="Heading2"/>
       </w:pPr>
-      <w:bookmarkStart w:id="52" w:name="_Toc119079987"/>
+      <w:bookmarkStart w:id="61" w:name="_Toc119079987"/>
       <w:r>
         <w:t>Monitoring ADCs</w:t>
       </w:r>
-      <w:bookmarkEnd w:id="52"/>
+      <w:bookmarkEnd w:id="61"/>
     </w:p>
     <w:p>
       <w:r>
@@ -24266,11 +24376,11 @@
       <w:pPr>
         <w:pStyle w:val="Heading2"/>
       </w:pPr>
-      <w:bookmarkStart w:id="53" w:name="_Toc119079988"/>
+      <w:bookmarkStart w:id="62" w:name="_Toc119079988"/>
       <w:r>
         <w:t>10 MHz reference clock on P12 connector</w:t>
       </w:r>
-      <w:bookmarkEnd w:id="53"/>
+      <w:bookmarkEnd w:id="62"/>
     </w:p>
     <w:p>
       <w:r>
@@ -24371,11 +24481,11 @@
       <w:pPr>
         <w:pStyle w:val="Heading1"/>
       </w:pPr>
-      <w:bookmarkStart w:id="54" w:name="_Toc119079989"/>
+      <w:bookmarkStart w:id="63" w:name="_Toc119079989"/>
       <w:r>
         <w:t>Clock regions</w:t>
       </w:r>
-      <w:bookmarkEnd w:id="54"/>
+      <w:bookmarkEnd w:id="63"/>
     </w:p>
     <w:p>
       <w:r>
@@ -24465,7 +24575,7 @@
       <w:pPr>
         <w:pStyle w:val="Caption"/>
       </w:pPr>
-      <w:bookmarkStart w:id="55" w:name="_Ref82526637"/>
+      <w:bookmarkStart w:id="64" w:name="_Ref82526637"/>
       <w:r>
         <w:t xml:space="preserve">Figure </w:t>
       </w:r>
@@ -24477,7 +24587,7 @@
           <w:t>6</w:t>
         </w:r>
       </w:fldSimple>
-      <w:bookmarkEnd w:id="55"/>
+      <w:bookmarkEnd w:id="64"/>
       <w:r>
         <w:t>. WIB data path clock schematics.</w:t>
       </w:r>
@@ -24598,11 +24708,11 @@
       <w:pPr>
         <w:pStyle w:val="Heading1"/>
       </w:pPr>
-      <w:bookmarkStart w:id="56" w:name="_Toc119079990"/>
+      <w:bookmarkStart w:id="65" w:name="_Toc119079990"/>
       <w:r>
         <w:t>DAQ readout format</w:t>
       </w:r>
-      <w:bookmarkEnd w:id="56"/>
+      <w:bookmarkEnd w:id="65"/>
     </w:p>
     <w:p>
       <w:pPr>
@@ -24616,11 +24726,11 @@
       <w:pPr>
         <w:pStyle w:val="Heading2"/>
       </w:pPr>
-      <w:bookmarkStart w:id="57" w:name="_Toc119079991"/>
+      <w:bookmarkStart w:id="66" w:name="_Toc119079991"/>
       <w:r>
         <w:t>Introduction</w:t>
       </w:r>
-      <w:bookmarkEnd w:id="57"/>
+      <w:bookmarkEnd w:id="66"/>
     </w:p>
     <w:p>
       <w:pPr>
@@ -24734,11 +24844,11 @@
       <w:pPr>
         <w:pStyle w:val="Heading2"/>
       </w:pPr>
-      <w:bookmarkStart w:id="58" w:name="_Toc119079992"/>
+      <w:bookmarkStart w:id="67" w:name="_Toc119079992"/>
       <w:r>
         <w:t>Metadata Header</w:t>
       </w:r>
-      <w:bookmarkEnd w:id="58"/>
+      <w:bookmarkEnd w:id="67"/>
     </w:p>
     <w:p>
       <w:pPr>
@@ -24919,7 +25029,7 @@
       <w:pPr>
         <w:pStyle w:val="Heading3"/>
       </w:pPr>
-      <w:bookmarkStart w:id="59" w:name="_Toc119079993"/>
+      <w:bookmarkStart w:id="68" w:name="_Toc119079993"/>
       <w:r>
         <w:t xml:space="preserve">FELIX </w:t>
       </w:r>
@@ -24929,7 +25039,7 @@
       <w:r>
         <w:t>Word</w:t>
       </w:r>
-      <w:bookmarkEnd w:id="59"/>
+      <w:bookmarkEnd w:id="68"/>
       <w:r>
         <w:t xml:space="preserve"> </w:t>
       </w:r>
@@ -25095,11 +25205,11 @@
       <w:pPr>
         <w:pStyle w:val="Heading3"/>
       </w:pPr>
-      <w:bookmarkStart w:id="60" w:name="_Toc119079994"/>
+      <w:bookmarkStart w:id="69" w:name="_Toc119079994"/>
       <w:r>
         <w:t>Word 0</w:t>
       </w:r>
-      <w:bookmarkEnd w:id="60"/>
+      <w:bookmarkEnd w:id="69"/>
     </w:p>
     <w:tbl>
       <w:tblPr>
@@ -25437,11 +25547,11 @@
       <w:pPr>
         <w:pStyle w:val="Heading3"/>
       </w:pPr>
-      <w:bookmarkStart w:id="61" w:name="_Toc119079995"/>
+      <w:bookmarkStart w:id="70" w:name="_Toc119079995"/>
       <w:r>
         <w:t>Words 1 and 2</w:t>
       </w:r>
-      <w:bookmarkEnd w:id="61"/>
+      <w:bookmarkEnd w:id="70"/>
     </w:p>
     <w:p>
       <w:pPr>
@@ -25456,11 +25566,11 @@
       <w:pPr>
         <w:pStyle w:val="Heading3"/>
       </w:pPr>
-      <w:bookmarkStart w:id="62" w:name="_Toc119079996"/>
+      <w:bookmarkStart w:id="71" w:name="_Toc119079996"/>
       <w:r>
         <w:t>Word 3</w:t>
       </w:r>
-      <w:bookmarkEnd w:id="62"/>
+      <w:bookmarkEnd w:id="71"/>
     </w:p>
     <w:tbl>
       <w:tblPr>
@@ -26046,14 +26156,14 @@
       <w:pPr>
         <w:pStyle w:val="Heading3"/>
       </w:pPr>
-      <w:bookmarkStart w:id="63" w:name="_Toc119079997"/>
+      <w:bookmarkStart w:id="72" w:name="_Toc119079997"/>
       <w:r>
         <w:t xml:space="preserve">Word </w:t>
       </w:r>
       <w:r>
         <w:t>4</w:t>
       </w:r>
-      <w:bookmarkEnd w:id="63"/>
+      <w:bookmarkEnd w:id="72"/>
     </w:p>
     <w:tbl>
       <w:tblPr>
@@ -26342,11 +26452,11 @@
       <w:pPr>
         <w:pStyle w:val="Heading2"/>
       </w:pPr>
-      <w:bookmarkStart w:id="64" w:name="_Toc119079998"/>
+      <w:bookmarkStart w:id="73" w:name="_Toc119079998"/>
       <w:r>
         <w:t>Metadata Trailer</w:t>
       </w:r>
-      <w:bookmarkEnd w:id="64"/>
+      <w:bookmarkEnd w:id="73"/>
     </w:p>
     <w:p>
       <w:pPr>
@@ -26527,11 +26637,11 @@
       <w:pPr>
         <w:pStyle w:val="Heading3"/>
       </w:pPr>
-      <w:bookmarkStart w:id="65" w:name="_Toc119079999"/>
+      <w:bookmarkStart w:id="74" w:name="_Toc119079999"/>
       <w:r>
         <w:t>Word 117</w:t>
       </w:r>
-      <w:bookmarkEnd w:id="65"/>
+      <w:bookmarkEnd w:id="74"/>
     </w:p>
     <w:tbl>
       <w:tblPr>
@@ -26907,11 +27017,11 @@
       <w:pPr>
         <w:pStyle w:val="Heading3"/>
       </w:pPr>
-      <w:bookmarkStart w:id="66" w:name="_Toc119080000"/>
+      <w:bookmarkStart w:id="75" w:name="_Toc119080000"/>
       <w:r>
         <w:t>FELIX trailer word 0</w:t>
       </w:r>
-      <w:bookmarkEnd w:id="66"/>
+      <w:bookmarkEnd w:id="75"/>
     </w:p>
     <w:tbl>
       <w:tblPr>
@@ -27090,13 +27200,13 @@
       <w:pPr>
         <w:pStyle w:val="Heading1"/>
       </w:pPr>
-      <w:bookmarkStart w:id="67" w:name="_Toc85910397"/>
-      <w:bookmarkStart w:id="68" w:name="_Toc119080001"/>
-      <w:bookmarkEnd w:id="67"/>
+      <w:bookmarkStart w:id="76" w:name="_Toc85910397"/>
+      <w:bookmarkStart w:id="77" w:name="_Toc119080001"/>
+      <w:bookmarkEnd w:id="76"/>
       <w:r>
         <w:t>Migration from COLDATA p2 to p3 chips</w:t>
       </w:r>
-      <w:bookmarkEnd w:id="68"/>
+      <w:bookmarkEnd w:id="77"/>
     </w:p>
     <w:p>
       <w:r>
@@ -28225,11 +28335,11 @@
       <w:pPr>
         <w:pStyle w:val="Heading1"/>
       </w:pPr>
-      <w:bookmarkStart w:id="69" w:name="_Toc119080002"/>
+      <w:bookmarkStart w:id="78" w:name="_Toc119080002"/>
       <w:r>
         <w:t>Migration from CDR-based to DCSK timing endpoint</w:t>
       </w:r>
-      <w:bookmarkEnd w:id="69"/>
+      <w:bookmarkEnd w:id="78"/>
     </w:p>
     <w:p>
       <w:r>
@@ -28467,14 +28577,14 @@
       <w:pPr>
         <w:pStyle w:val="Heading1"/>
       </w:pPr>
-      <w:bookmarkStart w:id="70" w:name="_Toc119080003"/>
+      <w:bookmarkStart w:id="79" w:name="_Toc119080003"/>
       <w:r>
         <w:t>COLDATA data</w:t>
       </w:r>
       <w:r>
         <w:t xml:space="preserve"> time stamp synchronization</w:t>
       </w:r>
-      <w:bookmarkEnd w:id="70"/>
+      <w:bookmarkEnd w:id="79"/>
     </w:p>
     <w:p>
       <w:r>
@@ -28574,11 +28684,11 @@
       <w:pPr>
         <w:pStyle w:val="Heading2"/>
       </w:pPr>
-      <w:bookmarkStart w:id="71" w:name="_Toc119080004"/>
+      <w:bookmarkStart w:id="80" w:name="_Toc119080004"/>
       <w:r>
         <w:t>Firmware time stamp alignment logic</w:t>
       </w:r>
-      <w:bookmarkEnd w:id="71"/>
+      <w:bookmarkEnd w:id="80"/>
     </w:p>
     <w:p>
       <w:r>
@@ -29263,11 +29373,11 @@
       <w:pPr>
         <w:pStyle w:val="Heading3"/>
       </w:pPr>
-      <w:bookmarkStart w:id="72" w:name="_Toc119080005"/>
+      <w:bookmarkStart w:id="81" w:name="_Toc119080005"/>
       <w:r>
         <w:t>Time stamp synchronization procedure details</w:t>
       </w:r>
-      <w:bookmarkEnd w:id="72"/>
+      <w:bookmarkEnd w:id="81"/>
     </w:p>
     <w:p>
       <w:pPr>
@@ -29351,11 +29461,11 @@
       <w:pPr>
         <w:pStyle w:val="Heading3"/>
       </w:pPr>
-      <w:bookmarkStart w:id="73" w:name="_Toc119080006"/>
+      <w:bookmarkStart w:id="82" w:name="_Toc119080006"/>
       <w:r>
         <w:t>Time stamp processing in WIB</w:t>
       </w:r>
-      <w:bookmarkEnd w:id="73"/>
+      <w:bookmarkEnd w:id="82"/>
     </w:p>
     <w:p>
       <w:r>
@@ -29496,7 +29606,7 @@
       <w:pPr>
         <w:pStyle w:val="Heading3"/>
       </w:pPr>
-      <w:bookmarkStart w:id="74" w:name="_Toc119080007"/>
+      <w:bookmarkStart w:id="83" w:name="_Toc119080007"/>
       <w:r>
         <w:lastRenderedPageBreak/>
         <w:t>Alignment</w:t>
@@ -29504,7 +29614,7 @@
       <w:r>
         <w:t xml:space="preserve"> setup procedure</w:t>
       </w:r>
-      <w:bookmarkEnd w:id="74"/>
+      <w:bookmarkEnd w:id="83"/>
     </w:p>
     <w:p>
       <w:pPr>
@@ -29993,11 +30103,11 @@
       <w:pPr>
         <w:pStyle w:val="Heading1"/>
       </w:pPr>
-      <w:bookmarkStart w:id="75" w:name="_Toc119080008"/>
+      <w:bookmarkStart w:id="84" w:name="_Toc119080008"/>
       <w:r>
         <w:t>References</w:t>
       </w:r>
-      <w:bookmarkEnd w:id="75"/>
+      <w:bookmarkEnd w:id="84"/>
     </w:p>
     <w:p>
       <w:pPr>
@@ -30007,8 +30117,8 @@
           <w:numId w:val="6"/>
         </w:numPr>
       </w:pPr>
-      <w:bookmarkStart w:id="76" w:name="__RefNumPara__1934_3214169308"/>
-      <w:bookmarkEnd w:id="76"/>
+      <w:bookmarkStart w:id="85" w:name="__RefNumPara__1934_3214169308"/>
+      <w:bookmarkEnd w:id="85"/>
       <w:r>
         <w:t>WIB firmware requirements</w:t>
       </w:r>
@@ -30024,8 +30134,8 @@
           <w:numId w:val="6"/>
         </w:numPr>
       </w:pPr>
-      <w:bookmarkStart w:id="77" w:name="__RefNumPara__1868_3214169308"/>
-      <w:bookmarkEnd w:id="77"/>
+      <w:bookmarkStart w:id="86" w:name="__RefNumPara__1868_3214169308"/>
+      <w:bookmarkEnd w:id="86"/>
       <w:r>
         <w:t>WIB hardware manual</w:t>
       </w:r>
@@ -30038,11 +30148,11 @@
           <w:numId w:val="6"/>
         </w:numPr>
       </w:pPr>
-      <w:bookmarkStart w:id="78" w:name="_Ref79345023"/>
+      <w:bookmarkStart w:id="87" w:name="_Ref79345023"/>
       <w:r>
         <w:t>WIB schematics</w:t>
       </w:r>
-      <w:bookmarkEnd w:id="78"/>
+      <w:bookmarkEnd w:id="87"/>
       <w:r>
         <w:t xml:space="preserve"> (</w:t>
       </w:r>
@@ -30061,10 +30171,10 @@
           <w:numId w:val="6"/>
         </w:numPr>
       </w:pPr>
-      <w:bookmarkStart w:id="79" w:name="__RefNumPara__1874_3214169308"/>
-      <w:bookmarkStart w:id="80" w:name="__RefNumPara__1864_3214169308"/>
-      <w:bookmarkEnd w:id="79"/>
-      <w:bookmarkEnd w:id="80"/>
+      <w:bookmarkStart w:id="88" w:name="__RefNumPara__1874_3214169308"/>
+      <w:bookmarkStart w:id="89" w:name="__RefNumPara__1864_3214169308"/>
+      <w:bookmarkEnd w:id="88"/>
+      <w:bookmarkEnd w:id="89"/>
       <w:r>
         <w:t>COLDATA datasheet</w:t>
       </w:r>
@@ -30077,8 +30187,8 @@
           <w:numId w:val="6"/>
         </w:numPr>
       </w:pPr>
-      <w:bookmarkStart w:id="81" w:name="__RefNumPara__1866_3214169308"/>
-      <w:bookmarkEnd w:id="81"/>
+      <w:bookmarkStart w:id="90" w:name="__RefNumPara__1866_3214169308"/>
+      <w:bookmarkEnd w:id="90"/>
       <w:r>
         <w:lastRenderedPageBreak/>
         <w:t>COLDADC datasheet</w:t>
@@ -30092,8 +30202,8 @@
           <w:numId w:val="6"/>
         </w:numPr>
       </w:pPr>
-      <w:bookmarkStart w:id="82" w:name="__RefNumPara__1870_3214169308"/>
-      <w:bookmarkEnd w:id="82"/>
+      <w:bookmarkStart w:id="91" w:name="__RefNumPara__1870_3214169308"/>
+      <w:bookmarkEnd w:id="91"/>
       <w:r>
         <w:t>DUNE Timing System – Single Phase Firmware</w:t>
       </w:r>
@@ -30106,8 +30216,8 @@
           <w:numId w:val="6"/>
         </w:numPr>
       </w:pPr>
-      <w:bookmarkStart w:id="83" w:name="__RefNumPara__1930_3214169308"/>
-      <w:bookmarkEnd w:id="83"/>
+      <w:bookmarkStart w:id="92" w:name="__RefNumPara__1930_3214169308"/>
+      <w:bookmarkEnd w:id="92"/>
       <w:r>
         <w:t>FELIX manual</w:t>
       </w:r>
@@ -30120,7 +30230,7 @@
           <w:numId w:val="6"/>
         </w:numPr>
       </w:pPr>
-      <w:bookmarkStart w:id="84" w:name="_Ref79346703"/>
+      <w:bookmarkStart w:id="93" w:name="_Ref79346703"/>
       <w:proofErr w:type="spellStart"/>
       <w:r>
         <w:t>Ultrascale</w:t>
@@ -30129,7 +30239,7 @@
       <w:r>
         <w:t xml:space="preserve"> + ZYNQ manual</w:t>
       </w:r>
-      <w:bookmarkEnd w:id="84"/>
+      <w:bookmarkEnd w:id="93"/>
     </w:p>
     <w:p>
       <w:pPr>
@@ -30139,8 +30249,8 @@
           <w:numId w:val="6"/>
         </w:numPr>
       </w:pPr>
-      <w:bookmarkStart w:id="85" w:name="__RefNumPara__1872_3214169308"/>
-      <w:bookmarkEnd w:id="85"/>
+      <w:bookmarkStart w:id="94" w:name="__RefNumPara__1872_3214169308"/>
+      <w:bookmarkEnd w:id="94"/>
       <w:proofErr w:type="spellStart"/>
       <w:r>
         <w:t>Ultrascale</w:t>
@@ -30161,16 +30271,16 @@
       <w:r>
         <w:t xml:space="preserve"> </w:t>
       </w:r>
-      <w:commentRangeStart w:id="86"/>
+      <w:commentRangeStart w:id="95"/>
       <w:r>
         <w:t>D</w:t>
       </w:r>
-      <w:commentRangeEnd w:id="86"/>
+      <w:commentRangeEnd w:id="95"/>
       <w:r>
         <w:rPr>
           <w:rStyle w:val="CommentReference"/>
         </w:rPr>
-        <w:commentReference w:id="86"/>
+        <w:commentReference w:id="95"/>
       </w:r>
       <w:r>
         <w:t xml:space="preserve">. </w:t>
@@ -30216,11 +30326,11 @@
       <w:pPr>
         <w:pStyle w:val="Heading1"/>
       </w:pPr>
-      <w:bookmarkStart w:id="87" w:name="_Toc119080009"/>
+      <w:bookmarkStart w:id="96" w:name="_Toc119080009"/>
       <w:r>
         <w:t>Revision table</w:t>
       </w:r>
-      <w:bookmarkEnd w:id="87"/>
+      <w:bookmarkEnd w:id="96"/>
     </w:p>
     <w:tbl>
       <w:tblPr>
@@ -31782,7 +31892,7 @@
       </w:r>
     </w:p>
   </w:comment>
-  <w:comment w:id="47" w:author="nikolica" w:date="2021-09-03T07:11:00Z" w:initials="n">
+  <w:comment w:id="56" w:author="nikolica" w:date="2021-09-03T07:11:00Z" w:initials="n">
     <w:p>
       <w:pPr>
         <w:pStyle w:val="CommentText"/>
@@ -31798,7 +31908,7 @@
       </w:r>
     </w:p>
   </w:comment>
-  <w:comment w:id="86" w:author="nikolica" w:date="2021-09-03T07:12:00Z" w:initials="n">
+  <w:comment w:id="95" w:author="nikolica" w:date="2021-09-03T07:12:00Z" w:initials="n">
     <w:p>
       <w:pPr>
         <w:pStyle w:val="CommentText"/>

</xml_diff>

<commit_message>
fixed small mistake in spy memory section
</commit_message>
<xml_diff>
--- a/doc/WIB_firmware.docx
+++ b/doc/WIB_firmware.docx
@@ -30,13 +30,8 @@
         <w:t xml:space="preserve">Klein, </w:t>
       </w:r>
       <w:r>
-        <w:t xml:space="preserve">B. Land, A. Madorsky, A. </w:t>
-      </w:r>
-      <w:proofErr w:type="spellStart"/>
-      <w:r>
-        <w:t>Nikolica</w:t>
-      </w:r>
-      <w:proofErr w:type="spellEnd"/>
+        <w:t>B. Land, A. Madorsky, A. Nikolica</w:t>
+      </w:r>
     </w:p>
     <w:p>
       <w:pPr>
@@ -1224,21 +1219,7 @@
             <w:rStyle w:val="Hyperlink"/>
             <w:noProof/>
           </w:rPr>
-          <w:t>Using COLDATA and COLDAD</w:t>
-        </w:r>
-        <w:r>
-          <w:rPr>
-            <w:rStyle w:val="Hyperlink"/>
-            <w:noProof/>
-          </w:rPr>
-          <w:t>C</w:t>
-        </w:r>
-        <w:r>
-          <w:rPr>
-            <w:rStyle w:val="Hyperlink"/>
-            <w:noProof/>
-          </w:rPr>
-          <w:t xml:space="preserve"> I</w:t>
+          <w:t>Using COLDATA and COLDADC I</w:t>
         </w:r>
         <w:r>
           <w:rPr>
@@ -9666,6 +9647,7 @@
         <w:pStyle w:val="Caption"/>
       </w:pPr>
       <w:r>
+        <w:lastRenderedPageBreak/>
         <w:t xml:space="preserve">Table </w:t>
       </w:r>
       <w:fldSimple w:instr=" SEQ Table \* ARABIC ">
@@ -23466,7 +23448,45 @@
       </w:r>
       <w:proofErr w:type="spellEnd"/>
       <w:r>
-        <w:t xml:space="preserve"> register with the </w:t>
+        <w:t xml:space="preserve"> </w:t>
+      </w:r>
+      <w:r>
+        <w:t xml:space="preserve">and </w:t>
+      </w:r>
+      <w:proofErr w:type="spellStart"/>
+      <w:r>
+        <w:rPr>
+          <w:rFonts w:ascii="Courier New" w:hAnsi="Courier New" w:cs="Courier New"/>
+          <w:b/>
+        </w:rPr>
+        <w:t>cmd_</w:t>
+      </w:r>
+      <w:r>
+        <w:rPr>
+          <w:rFonts w:ascii="Courier New" w:hAnsi="Courier New" w:cs="Courier New"/>
+          <w:b/>
+        </w:rPr>
+        <w:t>en</w:t>
+      </w:r>
+      <w:r>
+        <w:rPr>
+          <w:rFonts w:ascii="Courier New" w:hAnsi="Courier New" w:cs="Courier New"/>
+          <w:b/>
+        </w:rPr>
+        <w:t>_trigger</w:t>
+      </w:r>
+      <w:proofErr w:type="spellEnd"/>
+      <w:r>
+        <w:t xml:space="preserve"> </w:t>
+      </w:r>
+      <w:r>
+        <w:t>register</w:t>
+      </w:r>
+      <w:r>
+        <w:t>s</w:t>
+      </w:r>
+      <w:r>
+        <w:t xml:space="preserve"> with the </w:t>
       </w:r>
       <w:r>
         <w:t>DTS</w:t>
@@ -29508,11 +29528,37 @@
       </w:r>
       <w:proofErr w:type="spellStart"/>
       <w:r>
+        <w:rPr>
+          <w:rFonts w:ascii="Courier New" w:hAnsi="Courier New" w:cs="Courier New"/>
+        </w:rPr>
         <w:t>cmd_code_edge</w:t>
       </w:r>
       <w:proofErr w:type="spellEnd"/>
       <w:r>
-        <w:t xml:space="preserve"> = 0x10. This will configure WIB to issue EDGE FAST command on each time stamp update command, that comes once per second.</w:t>
+        <w:rPr>
+          <w:rFonts w:ascii="Courier New" w:hAnsi="Courier New" w:cs="Courier New"/>
+        </w:rPr>
+        <w:t xml:space="preserve"> = 0</w:t>
+      </w:r>
+      <w:r>
+        <w:t xml:space="preserve"> and </w:t>
+      </w:r>
+      <w:proofErr w:type="spellStart"/>
+      <w:r>
+        <w:rPr>
+          <w:rFonts w:ascii="Courier New" w:hAnsi="Courier New" w:cs="Courier New"/>
+        </w:rPr>
+        <w:t>cmd_en_edge</w:t>
+      </w:r>
+      <w:proofErr w:type="spellEnd"/>
+      <w:r>
+        <w:rPr>
+          <w:rFonts w:ascii="Courier New" w:hAnsi="Courier New" w:cs="Courier New"/>
+        </w:rPr>
+        <w:t xml:space="preserve"> = 1</w:t>
+      </w:r>
+      <w:r>
+        <w:t>. This will configure WIB to issue EDGE FAST command on each time stamp update command, that comes once per second.</w:t>
       </w:r>
     </w:p>
     <w:p>
@@ -29801,7 +29847,13 @@
       </w:r>
       <w:proofErr w:type="spellEnd"/>
       <w:r>
-        <w:t xml:space="preserve"> parameter should be increased. Do not analyze the delays from the links connected to missing FEMBs, those can show arbitrary values.</w:t>
+        <w:t xml:space="preserve"> parameter should be increased. Do not analyze the delays from the links connected to missing FEMBs, those </w:t>
+      </w:r>
+      <w:r>
+        <w:t>may</w:t>
+      </w:r>
+      <w:r>
+        <w:t xml:space="preserve"> show arbitrary values.</w:t>
       </w:r>
     </w:p>
     <w:p>
@@ -31629,6 +31681,7 @@
             <w:tcW w:w="1345" w:type="dxa"/>
             <w:tcBorders>
               <w:top w:val="single" w:sz="4" w:space="0" w:color="auto"/>
+              <w:bottom w:val="single" w:sz="4" w:space="0" w:color="auto"/>
             </w:tcBorders>
             <w:shd w:val="clear" w:color="auto" w:fill="auto"/>
           </w:tcPr>
@@ -31638,6 +31691,43 @@
             </w:pPr>
             <w:r>
               <w:t>2022-11-11</w:t>
+            </w:r>
+          </w:p>
+        </w:tc>
+        <w:tc>
+          <w:tcPr>
+            <w:tcW w:w="8005" w:type="dxa"/>
+            <w:tcBorders>
+              <w:top w:val="single" w:sz="4" w:space="0" w:color="auto"/>
+              <w:bottom w:val="single" w:sz="4" w:space="0" w:color="auto"/>
+            </w:tcBorders>
+            <w:shd w:val="clear" w:color="auto" w:fill="auto"/>
+          </w:tcPr>
+          <w:p>
+            <w:pPr>
+              <w:spacing w:after="0" w:line="240" w:lineRule="auto"/>
+            </w:pPr>
+            <w:r>
+              <w:t>Implemented fine phase adjustment between system 62.5MHz clock and COLDATA I2C clock. Tested with cables of various lengths. Added section on how to use it.</w:t>
+            </w:r>
+          </w:p>
+        </w:tc>
+      </w:tr>
+      <w:tr>
+        <w:tc>
+          <w:tcPr>
+            <w:tcW w:w="1345" w:type="dxa"/>
+            <w:tcBorders>
+              <w:top w:val="single" w:sz="4" w:space="0" w:color="auto"/>
+            </w:tcBorders>
+            <w:shd w:val="clear" w:color="auto" w:fill="auto"/>
+          </w:tcPr>
+          <w:p>
+            <w:pPr>
+              <w:spacing w:after="0" w:line="240" w:lineRule="auto"/>
+            </w:pPr>
+            <w:r>
+              <w:t>2022-11-23</w:t>
             </w:r>
           </w:p>
         </w:tc>
@@ -31654,7 +31744,21 @@
               <w:spacing w:after="0" w:line="240" w:lineRule="auto"/>
             </w:pPr>
             <w:r>
-              <w:t>Implemented fine phase adjustment between system 62.5MHz clock and COLDATA I2C clock. Tested with cables of various lengths. Added section on how to use it.</w:t>
+              <w:t xml:space="preserve">Fixed alignment setup procedure to </w:t>
+            </w:r>
+            <w:proofErr w:type="gramStart"/>
+            <w:r>
+              <w:t>take into account</w:t>
+            </w:r>
+            <w:proofErr w:type="gramEnd"/>
+            <w:r>
+              <w:t xml:space="preserve"> update to DCSK timing </w:t>
+            </w:r>
+            <w:r>
+              <w:t>system</w:t>
+            </w:r>
+            <w:r>
+              <w:t>.</w:t>
             </w:r>
           </w:p>
         </w:tc>

</xml_diff>

<commit_message>
Add register and decrambler for different PTC/PTB combos
</commit_message>
<xml_diff>
--- a/doc/WIB_firmware.docx
+++ b/doc/WIB_firmware.docx
@@ -1,6 +1,6 @@
 
 <file path=word/document.xml><?xml version="1.0" encoding="utf-8"?>
-<w:document xmlns:wpc="http://schemas.microsoft.com/office/word/2010/wordprocessingCanvas" xmlns:cx="http://schemas.microsoft.com/office/drawing/2014/chartex" xmlns:cx1="http://schemas.microsoft.com/office/drawing/2015/9/8/chartex" xmlns:cx2="http://schemas.microsoft.com/office/drawing/2015/10/21/chartex" xmlns:cx3="http://schemas.microsoft.com/office/drawing/2016/5/9/chartex" xmlns:cx4="http://schemas.microsoft.com/office/drawing/2016/5/10/chartex" xmlns:cx5="http://schemas.microsoft.com/office/drawing/2016/5/11/chartex" xmlns:cx6="http://schemas.microsoft.com/office/drawing/2016/5/12/chartex" xmlns:cx7="http://schemas.microsoft.com/office/drawing/2016/5/13/chartex" xmlns:cx8="http://schemas.microsoft.com/office/drawing/2016/5/14/chartex" xmlns:mc="http://schemas.openxmlformats.org/markup-compatibility/2006" xmlns:aink="http://schemas.microsoft.com/office/drawing/2016/ink" xmlns:am3d="http://schemas.microsoft.com/office/drawing/2017/model3d" xmlns:o="urn:schemas-microsoft-com:office:office" xmlns:oel="http://schemas.microsoft.com/office/2019/extlst" xmlns:r="http://schemas.openxmlformats.org/officeDocument/2006/relationships" xmlns:m="http://schemas.openxmlformats.org/officeDocument/2006/math" xmlns:v="urn:schemas-microsoft-com:vml" xmlns:wp14="http://schemas.microsoft.com/office/word/2010/wordprocessingDrawing" xmlns:wp="http://schemas.openxmlformats.org/drawingml/2006/wordprocessingDrawing" xmlns:w10="urn:schemas-microsoft-com:office:word" xmlns:w="http://schemas.openxmlformats.org/wordprocessingml/2006/main" xmlns:w14="http://schemas.microsoft.com/office/word/2010/wordml" xmlns:w15="http://schemas.microsoft.com/office/word/2012/wordml" xmlns:w16cex="http://schemas.microsoft.com/office/word/2018/wordml/cex" xmlns:w16cid="http://schemas.microsoft.com/office/word/2016/wordml/cid" xmlns:w16="http://schemas.microsoft.com/office/word/2018/wordml" xmlns:w16du="http://schemas.microsoft.com/office/word/2023/wordml/word16du" xmlns:w16sdtdh="http://schemas.microsoft.com/office/word/2020/wordml/sdtdatahash" xmlns:w16se="http://schemas.microsoft.com/office/word/2015/wordml/symex" xmlns:wpg="http://schemas.microsoft.com/office/word/2010/wordprocessingGroup" xmlns:wpi="http://schemas.microsoft.com/office/word/2010/wordprocessingInk" xmlns:wne="http://schemas.microsoft.com/office/word/2006/wordml" xmlns:wps="http://schemas.microsoft.com/office/word/2010/wordprocessingShape" mc:Ignorable="w14 w15 w16se w16cid w16 w16cex w16sdtdh wp14">
+<w:document xmlns:wpc="http://schemas.microsoft.com/office/word/2010/wordprocessingCanvas" xmlns:cx="http://schemas.microsoft.com/office/drawing/2014/chartex" xmlns:cx1="http://schemas.microsoft.com/office/drawing/2015/9/8/chartex" xmlns:mc="http://schemas.openxmlformats.org/markup-compatibility/2006" xmlns:o="urn:schemas-microsoft-com:office:office" xmlns:r="http://schemas.openxmlformats.org/officeDocument/2006/relationships" xmlns:m="http://schemas.openxmlformats.org/officeDocument/2006/math" xmlns:v="urn:schemas-microsoft-com:vml" xmlns:wp14="http://schemas.microsoft.com/office/word/2010/wordprocessingDrawing" xmlns:wp="http://schemas.openxmlformats.org/drawingml/2006/wordprocessingDrawing" xmlns:w10="urn:schemas-microsoft-com:office:word" xmlns:w="http://schemas.openxmlformats.org/wordprocessingml/2006/main" xmlns:w14="http://schemas.microsoft.com/office/word/2010/wordml" xmlns:w15="http://schemas.microsoft.com/office/word/2012/wordml" xmlns:w16se="http://schemas.microsoft.com/office/word/2015/wordml/symex" xmlns:wpg="http://schemas.microsoft.com/office/word/2010/wordprocessingGroup" xmlns:wpi="http://schemas.microsoft.com/office/word/2010/wordprocessingInk" xmlns:wne="http://schemas.microsoft.com/office/word/2006/wordml" xmlns:wps="http://schemas.microsoft.com/office/word/2010/wordprocessingShape" mc:Ignorable="w14 w15 w16se wp14">
   <w:body>
     <w:p>
       <w:pPr>
@@ -43,12 +43,19 @@
       <w:r>
         <w:t xml:space="preserve">Updated: </w:t>
       </w:r>
-      <w:r>
-        <w:t>1</w:t>
-      </w:r>
-      <w:r>
-        <w:t>3</w:t>
-      </w:r>
+      <w:ins w:id="1" w:author="nikolica" w:date="2023-04-26T08:59:00Z">
+        <w:r>
+          <w:t>26</w:t>
+        </w:r>
+      </w:ins>
+      <w:del w:id="2" w:author="nikolica" w:date="2023-04-26T08:59:00Z">
+        <w:r>
+          <w:delText>1</w:delText>
+        </w:r>
+        <w:r>
+          <w:delText>3</w:delText>
+        </w:r>
+      </w:del>
       <w:r>
         <w:t xml:space="preserve"> </w:t>
       </w:r>
@@ -4194,11 +4201,11 @@
         <w:lastRenderedPageBreak/>
         <w:fldChar w:fldCharType="end"/>
       </w:r>
-      <w:bookmarkStart w:id="1" w:name="_Toc132296105"/>
+      <w:bookmarkStart w:id="3" w:name="_Toc132296105"/>
       <w:r>
         <w:t>Introduction</w:t>
       </w:r>
-      <w:bookmarkEnd w:id="1"/>
+      <w:bookmarkEnd w:id="3"/>
     </w:p>
     <w:p>
       <w:r>
@@ -4351,14 +4358,27 @@
       <w:r>
         <w:t xml:space="preserve">Figure </w:t>
       </w:r>
-      <w:fldSimple w:instr=" SEQ Figure \* ARABIC ">
-        <w:r>
-          <w:rPr>
-            <w:noProof/>
-          </w:rPr>
-          <w:t>1</w:t>
-        </w:r>
-      </w:fldSimple>
+      <w:r>
+        <w:fldChar w:fldCharType="begin"/>
+      </w:r>
+      <w:r>
+        <w:instrText xml:space="preserve"> SEQ Figure \* ARABIC </w:instrText>
+      </w:r>
+      <w:r>
+        <w:fldChar w:fldCharType="separate"/>
+      </w:r>
+      <w:r>
+        <w:rPr>
+          <w:noProof/>
+        </w:rPr>
+        <w:t>1</w:t>
+      </w:r>
+      <w:r>
+        <w:rPr>
+          <w:noProof/>
+        </w:rPr>
+        <w:fldChar w:fldCharType="end"/>
+      </w:r>
       <w:r>
         <w:t>. WIB connections in the DUNE system.</w:t>
       </w:r>
@@ -4368,12 +4388,12 @@
       <w:pPr>
         <w:pStyle w:val="Heading1"/>
       </w:pPr>
-      <w:bookmarkStart w:id="2" w:name="_Toc132296106"/>
+      <w:bookmarkStart w:id="4" w:name="_Toc132296106"/>
       <w:r>
         <w:lastRenderedPageBreak/>
         <w:t>WIB firmware location</w:t>
       </w:r>
-      <w:bookmarkEnd w:id="2"/>
+      <w:bookmarkEnd w:id="4"/>
     </w:p>
     <w:p>
       <w:r>
@@ -4400,11 +4420,11 @@
       <w:pPr>
         <w:pStyle w:val="Heading1"/>
       </w:pPr>
-      <w:bookmarkStart w:id="3" w:name="_Toc132296107"/>
+      <w:bookmarkStart w:id="5" w:name="_Toc132296107"/>
       <w:r>
         <w:t>Building WIB firmware</w:t>
       </w:r>
-      <w:bookmarkEnd w:id="3"/>
+      <w:bookmarkEnd w:id="5"/>
     </w:p>
     <w:p>
       <w:r>
@@ -4443,11 +4463,11 @@
       <w:pPr>
         <w:pStyle w:val="Heading1"/>
       </w:pPr>
-      <w:bookmarkStart w:id="4" w:name="_Toc132296108"/>
+      <w:bookmarkStart w:id="6" w:name="_Toc132296108"/>
       <w:r>
         <w:t>Firmware structure</w:t>
       </w:r>
-      <w:bookmarkEnd w:id="4"/>
+      <w:bookmarkEnd w:id="6"/>
     </w:p>
     <w:p>
       <w:r>
@@ -4583,23 +4603,36 @@
       <w:r>
         <w:t xml:space="preserve">Figure </w:t>
       </w:r>
-      <w:fldSimple w:instr=" SEQ Figure \* ARABIC ">
-        <w:r>
-          <w:rPr>
-            <w:noProof/>
-          </w:rPr>
-          <w:t>2</w:t>
-        </w:r>
-      </w:fldSimple>
+      <w:r>
+        <w:fldChar w:fldCharType="begin"/>
+      </w:r>
+      <w:r>
+        <w:instrText xml:space="preserve"> SEQ Figure \* ARABIC </w:instrText>
+      </w:r>
+      <w:r>
+        <w:fldChar w:fldCharType="separate"/>
+      </w:r>
+      <w:r>
+        <w:rPr>
+          <w:noProof/>
+        </w:rPr>
+        <w:t>2</w:t>
+      </w:r>
+      <w:r>
+        <w:rPr>
+          <w:noProof/>
+        </w:rPr>
+        <w:fldChar w:fldCharType="end"/>
+      </w:r>
       <w:r>
         <w:t xml:space="preserve">. WIB firmware </w:t>
       </w:r>
-      <w:commentRangeStart w:id="5"/>
-      <w:commentRangeStart w:id="6"/>
+      <w:commentRangeStart w:id="7"/>
+      <w:commentRangeStart w:id="8"/>
       <w:r>
         <w:t>structure</w:t>
       </w:r>
-      <w:commentRangeEnd w:id="5"/>
+      <w:commentRangeEnd w:id="7"/>
       <w:r>
         <w:rPr>
           <w:rStyle w:val="CommentReference"/>
@@ -4607,9 +4640,9 @@
           <w:iCs w:val="0"/>
           <w:color w:val="auto"/>
         </w:rPr>
-        <w:commentReference w:id="5"/>
-      </w:r>
-      <w:commentRangeEnd w:id="6"/>
+        <w:commentReference w:id="7"/>
+      </w:r>
+      <w:commentRangeEnd w:id="8"/>
       <w:r>
         <w:rPr>
           <w:rStyle w:val="CommentReference"/>
@@ -4617,7 +4650,7 @@
           <w:iCs w:val="0"/>
           <w:color w:val="auto"/>
         </w:rPr>
-        <w:commentReference w:id="6"/>
+        <w:commentReference w:id="8"/>
       </w:r>
       <w:r>
         <w:t>.</w:t>
@@ -4632,11 +4665,11 @@
       <w:pPr>
         <w:pStyle w:val="Heading2"/>
       </w:pPr>
-      <w:bookmarkStart w:id="7" w:name="_Toc132296109"/>
+      <w:bookmarkStart w:id="9" w:name="_Toc132296109"/>
       <w:r>
         <w:t>COLDATA receivers</w:t>
       </w:r>
-      <w:bookmarkEnd w:id="7"/>
+      <w:bookmarkEnd w:id="9"/>
     </w:p>
     <w:p>
       <w:r>
@@ -4681,15 +4714,15 @@
       <w:pPr>
         <w:pStyle w:val="Heading2"/>
       </w:pPr>
-      <w:bookmarkStart w:id="8" w:name="_Toc105277305"/>
-      <w:bookmarkStart w:id="9" w:name="_Toc105487832"/>
-      <w:bookmarkStart w:id="10" w:name="_Toc132296110"/>
-      <w:bookmarkEnd w:id="8"/>
-      <w:bookmarkEnd w:id="9"/>
+      <w:bookmarkStart w:id="10" w:name="_Toc105277305"/>
+      <w:bookmarkStart w:id="11" w:name="_Toc105487832"/>
+      <w:bookmarkStart w:id="12" w:name="_Toc132296110"/>
+      <w:bookmarkEnd w:id="10"/>
+      <w:bookmarkEnd w:id="11"/>
       <w:r>
         <w:t>COLDATA Frame decoders</w:t>
       </w:r>
-      <w:bookmarkEnd w:id="10"/>
+      <w:bookmarkEnd w:id="12"/>
     </w:p>
     <w:p>
       <w:r>
@@ -4727,14 +4760,14 @@
       <w:pPr>
         <w:pStyle w:val="Heading3"/>
       </w:pPr>
-      <w:bookmarkStart w:id="11" w:name="_Toc132296111"/>
+      <w:bookmarkStart w:id="13" w:name="_Toc132296111"/>
       <w:r>
         <w:t xml:space="preserve">COLDATA </w:t>
       </w:r>
       <w:r>
         <w:t>CRC error flags</w:t>
       </w:r>
-      <w:bookmarkEnd w:id="11"/>
+      <w:bookmarkEnd w:id="13"/>
     </w:p>
     <w:p>
       <w:r>
@@ -4809,11 +4842,11 @@
       <w:pPr>
         <w:pStyle w:val="Heading2"/>
       </w:pPr>
-      <w:bookmarkStart w:id="12" w:name="_Toc132296112"/>
+      <w:bookmarkStart w:id="14" w:name="_Toc132296112"/>
       <w:r>
         <w:t>DAQ Frame Builders</w:t>
       </w:r>
-      <w:bookmarkEnd w:id="12"/>
+      <w:bookmarkEnd w:id="14"/>
     </w:p>
     <w:p>
       <w:r>
@@ -4869,14 +4902,14 @@
       <w:pPr>
         <w:pStyle w:val="Heading2"/>
       </w:pPr>
-      <w:bookmarkStart w:id="13" w:name="_Toc132296113"/>
+      <w:bookmarkStart w:id="15" w:name="_Toc132296113"/>
       <w:r>
         <w:t xml:space="preserve">10Gps ethernet </w:t>
       </w:r>
       <w:r>
         <w:t>transmitters</w:t>
       </w:r>
-      <w:bookmarkEnd w:id="13"/>
+      <w:bookmarkEnd w:id="15"/>
     </w:p>
     <w:p>
       <w:r>
@@ -4908,11 +4941,11 @@
       <w:pPr>
         <w:pStyle w:val="Heading2"/>
       </w:pPr>
-      <w:bookmarkStart w:id="14" w:name="_Toc132296114"/>
+      <w:bookmarkStart w:id="16" w:name="_Toc132296114"/>
       <w:r>
         <w:t>ZYNQ CPU module</w:t>
       </w:r>
-      <w:bookmarkEnd w:id="14"/>
+      <w:bookmarkEnd w:id="16"/>
     </w:p>
     <w:p>
       <w:r>
@@ -6283,19 +6316,32 @@
       <w:pPr>
         <w:pStyle w:val="Caption"/>
       </w:pPr>
-      <w:bookmarkStart w:id="15" w:name="_Ref63428044"/>
+      <w:bookmarkStart w:id="17" w:name="_Ref63428044"/>
       <w:r>
         <w:t xml:space="preserve">Table </w:t>
       </w:r>
-      <w:fldSimple w:instr=" SEQ Table \* ARABIC ">
-        <w:r>
-          <w:rPr>
-            <w:noProof/>
-          </w:rPr>
-          <w:t>1</w:t>
-        </w:r>
-      </w:fldSimple>
-      <w:bookmarkEnd w:id="15"/>
+      <w:r>
+        <w:fldChar w:fldCharType="begin"/>
+      </w:r>
+      <w:r>
+        <w:instrText xml:space="preserve"> SEQ Table \* ARABIC </w:instrText>
+      </w:r>
+      <w:r>
+        <w:fldChar w:fldCharType="separate"/>
+      </w:r>
+      <w:r>
+        <w:rPr>
+          <w:noProof/>
+        </w:rPr>
+        <w:t>1</w:t>
+      </w:r>
+      <w:r>
+        <w:rPr>
+          <w:noProof/>
+        </w:rPr>
+        <w:fldChar w:fldCharType="end"/>
+      </w:r>
+      <w:bookmarkEnd w:id="17"/>
       <w:r>
         <w:t>. WIB firmware modules and their base addresses</w:t>
       </w:r>
@@ -6309,7 +6355,7 @@
       <w:pPr>
         <w:pStyle w:val="Heading2"/>
       </w:pPr>
-      <w:bookmarkStart w:id="16" w:name="_Toc132296115"/>
+      <w:bookmarkStart w:id="18" w:name="_Toc132296115"/>
       <w:r>
         <w:t>COLDATA I</w:t>
       </w:r>
@@ -6322,7 +6368,7 @@
       <w:r>
         <w:t>C interface</w:t>
       </w:r>
-      <w:bookmarkEnd w:id="16"/>
+      <w:bookmarkEnd w:id="18"/>
     </w:p>
     <w:p>
       <w:r>
@@ -6793,14 +6839,27 @@
       <w:r>
         <w:t xml:space="preserve">Table </w:t>
       </w:r>
-      <w:fldSimple w:instr=" SEQ Table \* ARABIC ">
-        <w:r>
-          <w:rPr>
-            <w:noProof/>
-          </w:rPr>
-          <w:t>2</w:t>
-        </w:r>
-      </w:fldSimple>
+      <w:r>
+        <w:fldChar w:fldCharType="begin"/>
+      </w:r>
+      <w:r>
+        <w:instrText xml:space="preserve"> SEQ Table \* ARABIC </w:instrText>
+      </w:r>
+      <w:r>
+        <w:fldChar w:fldCharType="separate"/>
+      </w:r>
+      <w:r>
+        <w:rPr>
+          <w:noProof/>
+        </w:rPr>
+        <w:t>2</w:t>
+      </w:r>
+      <w:r>
+        <w:rPr>
+          <w:noProof/>
+        </w:rPr>
+        <w:fldChar w:fldCharType="end"/>
+      </w:r>
       <w:r>
         <w:t>. I</w:t>
       </w:r>
@@ -7182,7 +7241,7 @@
       <w:pPr>
         <w:pStyle w:val="Heading3"/>
       </w:pPr>
-      <w:bookmarkStart w:id="17" w:name="_Toc132296116"/>
+      <w:bookmarkStart w:id="19" w:name="_Toc132296116"/>
       <w:r>
         <w:t>I</w:t>
       </w:r>
@@ -7198,7 +7257,7 @@
       <w:r>
         <w:t>Write operation</w:t>
       </w:r>
-      <w:bookmarkEnd w:id="17"/>
+      <w:bookmarkEnd w:id="19"/>
     </w:p>
     <w:p>
       <w:pPr>
@@ -7240,7 +7299,7 @@
       <w:pPr>
         <w:pStyle w:val="Heading3"/>
       </w:pPr>
-      <w:bookmarkStart w:id="18" w:name="_Toc132296117"/>
+      <w:bookmarkStart w:id="20" w:name="_Toc132296117"/>
       <w:r>
         <w:t>I</w:t>
       </w:r>
@@ -7253,7 +7312,7 @@
       <w:r>
         <w:t>C Read operation</w:t>
       </w:r>
-      <w:bookmarkEnd w:id="18"/>
+      <w:bookmarkEnd w:id="20"/>
     </w:p>
     <w:p>
       <w:pPr>
@@ -7462,7 +7521,7 @@
       <w:pPr>
         <w:pStyle w:val="Heading3"/>
       </w:pPr>
-      <w:bookmarkStart w:id="19" w:name="_Toc132296118"/>
+      <w:bookmarkStart w:id="21" w:name="_Toc132296118"/>
       <w:r>
         <w:t xml:space="preserve">COLDATA and COLDADC </w:t>
       </w:r>
@@ -7487,7 +7546,7 @@
       <w:r>
         <w:t>timing requirements</w:t>
       </w:r>
-      <w:bookmarkEnd w:id="19"/>
+      <w:bookmarkEnd w:id="21"/>
     </w:p>
     <w:p>
       <w:pPr>
@@ -7572,7 +7631,7 @@
                     </pic:cNvPicPr>
                   </pic:nvPicPr>
                   <pic:blipFill>
-                    <a:blip r:embed="rId13">
+                    <a:blip r:embed="rId11">
                       <a:extLst>
                         <a:ext uri="{28A0092B-C50C-407E-A947-70E740481C1C}">
                           <a14:useLocalDpi xmlns:a14="http://schemas.microsoft.com/office/drawing/2010/main" val="0"/>
@@ -7617,14 +7676,27 @@
       <w:r>
         <w:t xml:space="preserve">Figure </w:t>
       </w:r>
-      <w:fldSimple w:instr=" SEQ Figure \* ARABIC ">
-        <w:r>
-          <w:rPr>
-            <w:noProof/>
-          </w:rPr>
-          <w:t>4</w:t>
-        </w:r>
-      </w:fldSimple>
+      <w:r>
+        <w:fldChar w:fldCharType="begin"/>
+      </w:r>
+      <w:r>
+        <w:instrText xml:space="preserve"> SEQ Figure \* ARABIC </w:instrText>
+      </w:r>
+      <w:r>
+        <w:fldChar w:fldCharType="separate"/>
+      </w:r>
+      <w:r>
+        <w:rPr>
+          <w:noProof/>
+        </w:rPr>
+        <w:t>4</w:t>
+      </w:r>
+      <w:r>
+        <w:rPr>
+          <w:noProof/>
+        </w:rPr>
+        <w:fldChar w:fldCharType="end"/>
+      </w:r>
       <w:r>
         <w:t>. Typical WIB &lt;--&gt; COLDATA or COLDADC I</w:t>
       </w:r>
@@ -7752,7 +7824,7 @@
                     </pic:cNvPicPr>
                   </pic:nvPicPr>
                   <pic:blipFill>
-                    <a:blip r:embed="rId14">
+                    <a:blip r:embed="rId12">
                       <a:extLst>
                         <a:ext uri="{28A0092B-C50C-407E-A947-70E740481C1C}">
                           <a14:useLocalDpi xmlns:a14="http://schemas.microsoft.com/office/drawing/2010/main" val="0"/>
@@ -7794,19 +7866,32 @@
           <w:szCs w:val="22"/>
         </w:rPr>
       </w:pPr>
-      <w:bookmarkStart w:id="20" w:name="_Ref110942735"/>
+      <w:bookmarkStart w:id="22" w:name="_Ref110942735"/>
       <w:r>
         <w:t xml:space="preserve">Figure </w:t>
       </w:r>
-      <w:fldSimple w:instr=" SEQ Figure \* ARABIC ">
-        <w:r>
-          <w:rPr>
-            <w:noProof/>
-          </w:rPr>
-          <w:t>5</w:t>
-        </w:r>
-      </w:fldSimple>
-      <w:bookmarkEnd w:id="20"/>
+      <w:r>
+        <w:fldChar w:fldCharType="begin"/>
+      </w:r>
+      <w:r>
+        <w:instrText xml:space="preserve"> SEQ Figure \* ARABIC </w:instrText>
+      </w:r>
+      <w:r>
+        <w:fldChar w:fldCharType="separate"/>
+      </w:r>
+      <w:r>
+        <w:rPr>
+          <w:noProof/>
+        </w:rPr>
+        <w:t>5</w:t>
+      </w:r>
+      <w:r>
+        <w:rPr>
+          <w:noProof/>
+        </w:rPr>
+        <w:fldChar w:fldCharType="end"/>
+      </w:r>
+      <w:bookmarkEnd w:id="22"/>
       <w:r>
         <w:t>. Blown-up view of one data bit timing.</w:t>
       </w:r>
@@ -8171,7 +8256,7 @@
       <w:pPr>
         <w:pStyle w:val="Heading3"/>
       </w:pPr>
-      <w:bookmarkStart w:id="21" w:name="_Toc132296119"/>
+      <w:bookmarkStart w:id="23" w:name="_Toc132296119"/>
       <w:r>
         <w:t>Using COLDATA and COLDADC I</w:t>
       </w:r>
@@ -8184,7 +8269,7 @@
       <w:r>
         <w:t>C fine clock phase adjustment</w:t>
       </w:r>
-      <w:bookmarkEnd w:id="21"/>
+      <w:bookmarkEnd w:id="23"/>
     </w:p>
     <w:p>
       <w:r>
@@ -8478,14 +8563,14 @@
       <w:pPr>
         <w:pStyle w:val="Heading3"/>
       </w:pPr>
-      <w:bookmarkStart w:id="22" w:name="_Toc132296120"/>
+      <w:bookmarkStart w:id="24" w:name="_Toc132296120"/>
       <w:r>
         <w:t>Data c</w:t>
       </w:r>
       <w:r>
         <w:t>able latency measurement</w:t>
       </w:r>
-      <w:bookmarkEnd w:id="22"/>
+      <w:bookmarkEnd w:id="24"/>
     </w:p>
     <w:p>
       <w:r>
@@ -8693,11 +8778,11 @@
       <w:pPr>
         <w:pStyle w:val="Heading2"/>
       </w:pPr>
-      <w:bookmarkStart w:id="23" w:name="_Toc132296121"/>
+      <w:bookmarkStart w:id="25" w:name="_Toc132296121"/>
       <w:r>
         <w:t>COLDATA FAST command generator</w:t>
       </w:r>
-      <w:bookmarkEnd w:id="23"/>
+      <w:bookmarkEnd w:id="25"/>
     </w:p>
     <w:p>
       <w:r>
@@ -8891,14 +8976,27 @@
       <w:r>
         <w:t xml:space="preserve">Table </w:t>
       </w:r>
-      <w:fldSimple w:instr=" SEQ Table \* ARABIC ">
-        <w:r>
-          <w:rPr>
-            <w:noProof/>
-          </w:rPr>
-          <w:t>4</w:t>
-        </w:r>
-      </w:fldSimple>
+      <w:r>
+        <w:fldChar w:fldCharType="begin"/>
+      </w:r>
+      <w:r>
+        <w:instrText xml:space="preserve"> SEQ Table \* ARABIC </w:instrText>
+      </w:r>
+      <w:r>
+        <w:fldChar w:fldCharType="separate"/>
+      </w:r>
+      <w:r>
+        <w:rPr>
+          <w:noProof/>
+        </w:rPr>
+        <w:t>4</w:t>
+      </w:r>
+      <w:r>
+        <w:rPr>
+          <w:noProof/>
+        </w:rPr>
+        <w:fldChar w:fldCharType="end"/>
+      </w:r>
       <w:r>
         <w:t>. FAST command generator registers</w:t>
       </w:r>
@@ -9263,14 +9361,27 @@
       <w:r>
         <w:t xml:space="preserve">Table </w:t>
       </w:r>
-      <w:fldSimple w:instr=" SEQ Table \* ARABIC ">
-        <w:r>
-          <w:rPr>
-            <w:noProof/>
-          </w:rPr>
-          <w:t>5</w:t>
-        </w:r>
-      </w:fldSimple>
+      <w:r>
+        <w:fldChar w:fldCharType="begin"/>
+      </w:r>
+      <w:r>
+        <w:instrText xml:space="preserve"> SEQ Table \* ARABIC </w:instrText>
+      </w:r>
+      <w:r>
+        <w:fldChar w:fldCharType="separate"/>
+      </w:r>
+      <w:r>
+        <w:rPr>
+          <w:noProof/>
+        </w:rPr>
+        <w:t>5</w:t>
+      </w:r>
+      <w:r>
+        <w:rPr>
+          <w:noProof/>
+        </w:rPr>
+        <w:fldChar w:fldCharType="end"/>
+      </w:r>
       <w:r>
         <w:t>. FAST command codes</w:t>
       </w:r>
@@ -9279,11 +9390,11 @@
       <w:pPr>
         <w:pStyle w:val="Heading3"/>
       </w:pPr>
-      <w:bookmarkStart w:id="24" w:name="_Toc132296122"/>
+      <w:bookmarkStart w:id="26" w:name="_Toc132296122"/>
       <w:r>
         <w:t>How to use FAST command generator</w:t>
       </w:r>
-      <w:bookmarkEnd w:id="24"/>
+      <w:bookmarkEnd w:id="26"/>
     </w:p>
     <w:p>
       <w:pPr>
@@ -9430,7 +9541,7 @@
       <w:pPr>
         <w:pStyle w:val="Heading2"/>
       </w:pPr>
-      <w:bookmarkStart w:id="25" w:name="_Toc132296123"/>
+      <w:bookmarkStart w:id="27" w:name="_Toc132296123"/>
       <w:r>
         <w:t>I</w:t>
       </w:r>
@@ -9443,7 +9554,7 @@
       <w:r>
         <w:t>C interface for WIB on-board devices</w:t>
       </w:r>
-      <w:bookmarkEnd w:id="25"/>
+      <w:bookmarkEnd w:id="27"/>
     </w:p>
     <w:p>
       <w:r>
@@ -9496,11 +9607,11 @@
       <w:pPr>
         <w:pStyle w:val="Heading2"/>
       </w:pPr>
-      <w:bookmarkStart w:id="26" w:name="_Toc132296124"/>
+      <w:bookmarkStart w:id="28" w:name="_Toc132296124"/>
       <w:r>
         <w:t>Control and status registers</w:t>
       </w:r>
-      <w:bookmarkEnd w:id="26"/>
+      <w:bookmarkEnd w:id="28"/>
     </w:p>
     <w:p>
       <w:r>
@@ -9514,7 +9625,7 @@
       <w:pPr>
         <w:pStyle w:val="Heading3"/>
       </w:pPr>
-      <w:bookmarkStart w:id="27" w:name="_Toc132296125"/>
+      <w:bookmarkStart w:id="29" w:name="_Toc132296125"/>
       <w:r>
         <w:t xml:space="preserve">Control registers (read/write) are listed in </w:t>
       </w:r>
@@ -9542,7 +9653,7 @@
       <w:r>
         <w:t>:</w:t>
       </w:r>
-      <w:bookmarkEnd w:id="27"/>
+      <w:bookmarkEnd w:id="29"/>
     </w:p>
     <w:tbl>
       <w:tblPr>
@@ -9627,8 +9738,8 @@
               </w:rPr>
               <w:t xml:space="preserve">Parameter </w:t>
             </w:r>
-            <w:commentRangeStart w:id="28"/>
-            <w:commentRangeStart w:id="29"/>
+            <w:commentRangeStart w:id="30"/>
+            <w:commentRangeStart w:id="31"/>
             <w:r>
               <w:rPr>
                 <w:b/>
@@ -9636,19 +9747,19 @@
               </w:rPr>
               <w:t>name</w:t>
             </w:r>
-            <w:commentRangeEnd w:id="28"/>
+            <w:commentRangeEnd w:id="30"/>
             <w:r>
               <w:rPr>
                 <w:rStyle w:val="CommentReference"/>
               </w:rPr>
-              <w:commentReference w:id="28"/>
-            </w:r>
-            <w:commentRangeEnd w:id="29"/>
+              <w:commentReference w:id="30"/>
+            </w:r>
+            <w:commentRangeEnd w:id="31"/>
             <w:r>
               <w:rPr>
                 <w:rStyle w:val="CommentReference"/>
               </w:rPr>
-              <w:commentReference w:id="29"/>
+              <w:commentReference w:id="31"/>
             </w:r>
           </w:p>
         </w:tc>
@@ -9741,6 +9852,9 @@
         </w:tc>
       </w:tr>
       <w:tr>
+        <w:trPr>
+          <w:ins w:id="32" w:author="nikolica" w:date="2023-04-26T09:00:00Z"/>
+        </w:trPr>
         <w:tc>
           <w:tcPr>
             <w:tcW w:w="1242" w:type="dxa"/>
@@ -9749,8 +9863,150 @@
           <w:p>
             <w:pPr>
               <w:spacing w:after="0" w:line="240" w:lineRule="auto"/>
-            </w:pPr>
-            <w:r>
+              <w:rPr>
+                <w:ins w:id="33" w:author="nikolica" w:date="2023-04-26T09:00:00Z"/>
+              </w:rPr>
+            </w:pPr>
+            <w:ins w:id="34" w:author="nikolica" w:date="2023-04-26T09:00:00Z">
+              <w:r>
+                <w:t>A00C0000</w:t>
+              </w:r>
+            </w:ins>
+          </w:p>
+        </w:tc>
+        <w:tc>
+          <w:tcPr>
+            <w:tcW w:w="917" w:type="dxa"/>
+            <w:gridSpan w:val="2"/>
+            <w:shd w:val="clear" w:color="auto" w:fill="E7E6E6" w:themeFill="background2"/>
+          </w:tcPr>
+          <w:p>
+            <w:pPr>
+              <w:spacing w:after="0" w:line="240" w:lineRule="auto"/>
+              <w:rPr>
+                <w:ins w:id="35" w:author="nikolica" w:date="2023-04-26T09:00:00Z"/>
+              </w:rPr>
+            </w:pPr>
+            <w:ins w:id="36" w:author="nikolica" w:date="2023-04-26T09:00:00Z">
+              <w:r>
+                <w:t>17:16</w:t>
+              </w:r>
+            </w:ins>
+          </w:p>
+        </w:tc>
+        <w:tc>
+          <w:tcPr>
+            <w:tcW w:w="2823" w:type="dxa"/>
+            <w:gridSpan w:val="2"/>
+            <w:shd w:val="clear" w:color="auto" w:fill="E7E6E6" w:themeFill="background2"/>
+          </w:tcPr>
+          <w:p>
+            <w:pPr>
+              <w:spacing w:after="0" w:line="240" w:lineRule="auto"/>
+              <w:rPr>
+                <w:ins w:id="37" w:author="nikolica" w:date="2023-04-26T09:00:00Z"/>
+              </w:rPr>
+            </w:pPr>
+            <w:ins w:id="38" w:author="nikolica" w:date="2023-04-26T09:01:00Z">
+              <w:r>
+                <w:t>prio_enc_descramble</w:t>
+              </w:r>
+            </w:ins>
+          </w:p>
+        </w:tc>
+        <w:tc>
+          <w:tcPr>
+            <w:tcW w:w="4386" w:type="dxa"/>
+            <w:gridSpan w:val="2"/>
+            <w:shd w:val="clear" w:color="auto" w:fill="E7E6E6" w:themeFill="background2"/>
+          </w:tcPr>
+          <w:p>
+            <w:pPr>
+              <w:spacing w:after="0" w:line="240" w:lineRule="auto"/>
+              <w:rPr>
+                <w:ins w:id="39" w:author="nikolica" w:date="2023-04-26T09:01:00Z"/>
+              </w:rPr>
+            </w:pPr>
+            <w:ins w:id="40" w:author="nikolica" w:date="2023-04-26T09:01:00Z">
+              <w:r>
+                <w:t>Descrambles BP_IO pins from WIB</w:t>
+              </w:r>
+            </w:ins>
+            <w:ins w:id="41" w:author="nikolica" w:date="2023-04-26T09:02:00Z">
+              <w:r>
+                <w:t>-&gt;PTB-&gt;PTC depending on version of hardware used:</w:t>
+              </w:r>
+            </w:ins>
+            <w:bookmarkStart w:id="42" w:name="_GoBack"/>
+            <w:bookmarkEnd w:id="42"/>
+          </w:p>
+          <w:p>
+            <w:pPr>
+              <w:spacing w:after="0" w:line="240" w:lineRule="auto"/>
+              <w:rPr>
+                <w:ins w:id="43" w:author="nikolica" w:date="2023-04-26T09:00:00Z"/>
+              </w:rPr>
+            </w:pPr>
+            <w:ins w:id="44" w:author="nikolica" w:date="2023-04-26T09:00:00Z">
+              <w:r>
+                <w:t>2'b00 -&gt; "new" PTB with PTCv4 (default)</w:t>
+              </w:r>
+            </w:ins>
+          </w:p>
+          <w:p>
+            <w:pPr>
+              <w:spacing w:after="0" w:line="240" w:lineRule="auto"/>
+              <w:rPr>
+                <w:ins w:id="45" w:author="nikolica" w:date="2023-04-26T09:00:00Z"/>
+              </w:rPr>
+            </w:pPr>
+            <w:ins w:id="46" w:author="nikolica" w:date="2023-04-26T09:00:00Z">
+              <w:r>
+                <w:lastRenderedPageBreak/>
+                <w:t>2'b01 -&gt; "new" PTB with PTCv3B</w:t>
+              </w:r>
+            </w:ins>
+          </w:p>
+          <w:p>
+            <w:pPr>
+              <w:spacing w:after="0" w:line="240" w:lineRule="auto"/>
+              <w:rPr>
+                <w:ins w:id="47" w:author="nikolica" w:date="2023-04-26T09:00:00Z"/>
+              </w:rPr>
+            </w:pPr>
+            <w:ins w:id="48" w:author="nikolica" w:date="2023-04-26T09:00:00Z">
+              <w:r>
+                <w:t>2'b10 -&gt; "old" PTB with PTCv3B</w:t>
+              </w:r>
+            </w:ins>
+          </w:p>
+          <w:p>
+            <w:pPr>
+              <w:spacing w:after="0" w:line="240" w:lineRule="auto"/>
+              <w:rPr>
+                <w:ins w:id="49" w:author="nikolica" w:date="2023-04-26T09:00:00Z"/>
+              </w:rPr>
+            </w:pPr>
+            <w:ins w:id="50" w:author="nikolica" w:date="2023-04-26T09:00:00Z">
+              <w:r>
+                <w:t>2'b11 -&gt; not a legal value</w:t>
+              </w:r>
+            </w:ins>
+          </w:p>
+        </w:tc>
+      </w:tr>
+      <w:tr>
+        <w:tc>
+          <w:tcPr>
+            <w:tcW w:w="1242" w:type="dxa"/>
+            <w:shd w:val="clear" w:color="auto" w:fill="E7E6E6" w:themeFill="background2"/>
+          </w:tcPr>
+          <w:p>
+            <w:pPr>
+              <w:spacing w:after="0" w:line="240" w:lineRule="auto"/>
+            </w:pPr>
+            <w:r>
+              <w:lastRenderedPageBreak/>
               <w:t>A00C0000</w:t>
             </w:r>
           </w:p>
@@ -9905,7 +10161,6 @@
                       <w:sz w:val="18"/>
                       <w:szCs w:val="18"/>
                     </w:rPr>
-                    <w:lastRenderedPageBreak/>
                     <w:t>Value</w:t>
                   </w:r>
                 </w:p>
@@ -10501,7 +10756,6 @@
               <w:spacing w:after="0" w:line="240" w:lineRule="auto"/>
             </w:pPr>
             <w:r>
-              <w:lastRenderedPageBreak/>
               <w:t>A00C0004</w:t>
             </w:r>
           </w:p>
@@ -10588,24 +10842,24 @@
             <w:r>
               <w:t xml:space="preserve">page </w:t>
             </w:r>
-            <w:commentRangeStart w:id="30"/>
-            <w:commentRangeStart w:id="31"/>
+            <w:commentRangeStart w:id="51"/>
+            <w:commentRangeStart w:id="52"/>
             <w:r>
               <w:t>14</w:t>
             </w:r>
-            <w:commentRangeEnd w:id="30"/>
+            <w:commentRangeEnd w:id="51"/>
             <w:r>
               <w:rPr>
                 <w:rStyle w:val="CommentReference"/>
               </w:rPr>
-              <w:commentReference w:id="30"/>
-            </w:r>
-            <w:commentRangeEnd w:id="31"/>
+              <w:commentReference w:id="51"/>
+            </w:r>
+            <w:commentRangeEnd w:id="52"/>
             <w:r>
               <w:rPr>
                 <w:rStyle w:val="CommentReference"/>
               </w:rPr>
-              <w:commentReference w:id="31"/>
+              <w:commentReference w:id="52"/>
             </w:r>
             <w:r>
               <w:t>)</w:t>
@@ -11904,7 +12158,11 @@
               <w:spacing w:after="0" w:line="240" w:lineRule="auto"/>
             </w:pPr>
             <w:r>
-              <w:t>1 = use raw ADC channel map, 0 = use hardcoded channel map. This option is available only in FELIX version. DEIMOS version uses only raw ADC map.</w:t>
+              <w:t xml:space="preserve">1 = use raw ADC channel map, 0 = use hardcoded channel map. This option is </w:t>
+            </w:r>
+            <w:r>
+              <w:lastRenderedPageBreak/>
+              <w:t>available only in FELIX version. DEIMOS version uses only raw ADC map.</w:t>
             </w:r>
           </w:p>
         </w:tc>
@@ -11927,6 +12185,7 @@
               <w:spacing w:after="0" w:line="240" w:lineRule="auto"/>
             </w:pPr>
             <w:r>
+              <w:lastRenderedPageBreak/>
               <w:t>A00C0004</w:t>
             </w:r>
           </w:p>
@@ -12074,11 +12333,7 @@
               <w:spacing w:after="0"/>
             </w:pPr>
             <w:r>
-              <w:t xml:space="preserve">There are 16 input serial links, 4 per FEMB. The link_mask bits, when set to 1, are telling firmware that the corresponding serial link is </w:t>
-            </w:r>
-            <w:r>
-              <w:lastRenderedPageBreak/>
-              <w:t>not working. These bits are also passed in the DAQ data header, so the unpacker knows which data to ignore. The bit assignment is shown below:</w:t>
+              <w:t>There are 16 input serial links, 4 per FEMB. The link_mask bits, when set to 1, are telling firmware that the corresponding serial link is not working. These bits are also passed in the DAQ data header, so the unpacker knows which data to ignore. The bit assignment is shown below:</w:t>
             </w:r>
           </w:p>
           <w:p>
@@ -13294,7 +13549,6 @@
               <w:spacing w:after="0" w:line="240" w:lineRule="auto"/>
             </w:pPr>
             <w:r>
-              <w:lastRenderedPageBreak/>
               <w:t>A00C000C</w:t>
             </w:r>
           </w:p>
@@ -14060,6 +14314,7 @@
               <w:spacing w:after="0" w:line="240" w:lineRule="auto"/>
             </w:pPr>
             <w:r>
+              <w:lastRenderedPageBreak/>
               <w:t>A00C0014</w:t>
             </w:r>
           </w:p>
@@ -14656,7 +14911,6 @@
               <w:spacing w:after="0" w:line="240" w:lineRule="auto"/>
             </w:pPr>
             <w:r>
-              <w:lastRenderedPageBreak/>
               <w:t>A00C0014</w:t>
             </w:r>
           </w:p>
@@ -16734,19 +16988,32 @@
       <w:pPr>
         <w:pStyle w:val="Caption"/>
       </w:pPr>
-      <w:bookmarkStart w:id="32" w:name="Ref_Table5_label_and_number"/>
+      <w:bookmarkStart w:id="53" w:name="Ref_Table5_label_and_number"/>
       <w:r>
         <w:t xml:space="preserve">Table </w:t>
       </w:r>
-      <w:fldSimple w:instr=" SEQ Table \* ARABIC ">
-        <w:r>
-          <w:rPr>
-            <w:noProof/>
-          </w:rPr>
-          <w:t>6</w:t>
-        </w:r>
-      </w:fldSimple>
-      <w:bookmarkEnd w:id="32"/>
+      <w:r>
+        <w:fldChar w:fldCharType="begin"/>
+      </w:r>
+      <w:r>
+        <w:instrText xml:space="preserve"> SEQ Table \* ARABIC </w:instrText>
+      </w:r>
+      <w:r>
+        <w:fldChar w:fldCharType="separate"/>
+      </w:r>
+      <w:r>
+        <w:rPr>
+          <w:noProof/>
+        </w:rPr>
+        <w:t>6</w:t>
+      </w:r>
+      <w:r>
+        <w:rPr>
+          <w:noProof/>
+        </w:rPr>
+        <w:fldChar w:fldCharType="end"/>
+      </w:r>
+      <w:bookmarkEnd w:id="53"/>
       <w:r>
         <w:t>. Control registers</w:t>
       </w:r>
@@ -16755,11 +17022,11 @@
       <w:pPr>
         <w:pStyle w:val="Heading3"/>
       </w:pPr>
-      <w:bookmarkStart w:id="33" w:name="_Toc132296126"/>
+      <w:bookmarkStart w:id="54" w:name="_Toc132296126"/>
       <w:r>
         <w:t>How to set initial value for fake time stamp (FTS):</w:t>
       </w:r>
-      <w:bookmarkEnd w:id="33"/>
+      <w:bookmarkEnd w:id="54"/>
     </w:p>
     <w:p>
       <w:pPr>
@@ -16825,14 +17092,15 @@
       <w:pPr>
         <w:pStyle w:val="Heading3"/>
       </w:pPr>
-      <w:bookmarkStart w:id="34" w:name="_Toc132296127"/>
-      <w:r>
+      <w:bookmarkStart w:id="55" w:name="_Toc132296127"/>
+      <w:r>
+        <w:lastRenderedPageBreak/>
         <w:t>Using</w:t>
       </w:r>
       <w:r>
         <w:t xml:space="preserve"> Timing system command codes</w:t>
       </w:r>
-      <w:bookmarkEnd w:id="34"/>
+      <w:bookmarkEnd w:id="55"/>
     </w:p>
     <w:p>
       <w:r>
@@ -17090,7 +17358,6 @@
                 <w:rFonts w:ascii="Courier New" w:hAnsi="Courier New" w:cs="Courier New"/>
                 <w:bCs/>
               </w:rPr>
-              <w:lastRenderedPageBreak/>
               <w:t>cmd_code_act</w:t>
             </w:r>
           </w:p>
@@ -17307,14 +17574,27 @@
       <w:r>
         <w:t xml:space="preserve">Table </w:t>
       </w:r>
-      <w:fldSimple w:instr=" SEQ Table \* ARABIC ">
-        <w:r>
-          <w:rPr>
-            <w:noProof/>
-          </w:rPr>
-          <w:t>7</w:t>
-        </w:r>
-      </w:fldSimple>
+      <w:r>
+        <w:fldChar w:fldCharType="begin"/>
+      </w:r>
+      <w:r>
+        <w:instrText xml:space="preserve"> SEQ Table \* ARABIC </w:instrText>
+      </w:r>
+      <w:r>
+        <w:fldChar w:fldCharType="separate"/>
+      </w:r>
+      <w:r>
+        <w:rPr>
+          <w:noProof/>
+        </w:rPr>
+        <w:t>7</w:t>
+      </w:r>
+      <w:r>
+        <w:rPr>
+          <w:noProof/>
+        </w:rPr>
+        <w:fldChar w:fldCharType="end"/>
+      </w:r>
       <w:r>
         <w:t>. Timing system command codes and enable flags</w:t>
       </w:r>
@@ -17373,11 +17653,11 @@
       <w:pPr>
         <w:pStyle w:val="Heading3"/>
       </w:pPr>
-      <w:bookmarkStart w:id="35" w:name="_Toc132296128"/>
+      <w:bookmarkStart w:id="56" w:name="_Toc132296128"/>
       <w:r>
         <w:t>Using fake_daq_stream mode</w:t>
       </w:r>
-      <w:bookmarkEnd w:id="35"/>
+      <w:bookmarkEnd w:id="56"/>
     </w:p>
     <w:p>
       <w:r>
@@ -17612,10 +17892,7 @@
               <w:spacing w:after="0" w:line="240" w:lineRule="auto"/>
             </w:pPr>
             <w:r>
-              <w:t xml:space="preserve">“full” flag for DAQ spy memory </w:t>
-            </w:r>
-            <w:r>
-              <w:t>1</w:t>
+              <w:t>“full” flag for DAQ spy memory 1</w:t>
             </w:r>
             <w:r>
               <w:t xml:space="preserve"> </w:t>
@@ -17717,13 +17994,7 @@
               <w:spacing w:after="0" w:line="240" w:lineRule="auto"/>
             </w:pPr>
             <w:r>
-              <w:t>daq_spy_full[</w:t>
-            </w:r>
-            <w:r>
-              <w:t>2</w:t>
-            </w:r>
-            <w:r>
-              <w:t>]</w:t>
+              <w:t>daq_spy_full[2]</w:t>
             </w:r>
           </w:p>
         </w:tc>
@@ -17737,10 +18008,7 @@
               <w:spacing w:after="0" w:line="240" w:lineRule="auto"/>
             </w:pPr>
             <w:r>
-              <w:t xml:space="preserve">“full” flag for DAQ spy memory </w:t>
-            </w:r>
-            <w:r>
-              <w:t>2</w:t>
+              <w:t>“full” flag for DAQ spy memory 2</w:t>
             </w:r>
           </w:p>
         </w:tc>
@@ -17784,13 +18052,7 @@
               <w:spacing w:after="0" w:line="240" w:lineRule="auto"/>
             </w:pPr>
             <w:r>
-              <w:t>daq_spy_full[</w:t>
-            </w:r>
-            <w:r>
-              <w:t>3</w:t>
-            </w:r>
-            <w:r>
-              <w:t>]</w:t>
+              <w:t>daq_spy_full[3]</w:t>
             </w:r>
           </w:p>
         </w:tc>
@@ -17804,10 +18066,7 @@
               <w:spacing w:after="0" w:line="240" w:lineRule="auto"/>
             </w:pPr>
             <w:r>
-              <w:t xml:space="preserve">“full” flag for DAQ spy memory </w:t>
-            </w:r>
-            <w:r>
-              <w:t>3</w:t>
+              <w:t>“full” flag for DAQ spy memory 3</w:t>
             </w:r>
           </w:p>
         </w:tc>
@@ -17851,13 +18110,7 @@
               <w:spacing w:after="0" w:line="240" w:lineRule="auto"/>
             </w:pPr>
             <w:r>
-              <w:t>daq_spy_full[</w:t>
-            </w:r>
-            <w:r>
-              <w:t>4</w:t>
-            </w:r>
-            <w:r>
-              <w:t>]</w:t>
+              <w:t>daq_spy_full[4]</w:t>
             </w:r>
           </w:p>
         </w:tc>
@@ -17871,10 +18124,7 @@
               <w:spacing w:after="0" w:line="240" w:lineRule="auto"/>
             </w:pPr>
             <w:r>
-              <w:t xml:space="preserve">“full” flag for DAQ spy memory </w:t>
-            </w:r>
-            <w:r>
-              <w:t>4</w:t>
+              <w:t>“full” flag for DAQ spy memory 4</w:t>
             </w:r>
           </w:p>
         </w:tc>
@@ -17918,13 +18168,7 @@
               <w:spacing w:after="0" w:line="240" w:lineRule="auto"/>
             </w:pPr>
             <w:r>
-              <w:t>daq_spy_full[</w:t>
-            </w:r>
-            <w:r>
-              <w:t>5</w:t>
-            </w:r>
-            <w:r>
-              <w:t>]</w:t>
+              <w:t>daq_spy_full[5]</w:t>
             </w:r>
           </w:p>
         </w:tc>
@@ -17938,10 +18182,7 @@
               <w:spacing w:after="0" w:line="240" w:lineRule="auto"/>
             </w:pPr>
             <w:r>
-              <w:t xml:space="preserve">“full” flag for DAQ spy memory </w:t>
-            </w:r>
-            <w:r>
-              <w:t>5</w:t>
+              <w:t>“full” flag for DAQ spy memory 5</w:t>
             </w:r>
           </w:p>
         </w:tc>
@@ -17985,13 +18226,7 @@
               <w:spacing w:after="0" w:line="240" w:lineRule="auto"/>
             </w:pPr>
             <w:r>
-              <w:t>daq_spy_full[</w:t>
-            </w:r>
-            <w:r>
-              <w:t>6</w:t>
-            </w:r>
-            <w:r>
-              <w:t>]</w:t>
+              <w:t>daq_spy_full[6]</w:t>
             </w:r>
           </w:p>
         </w:tc>
@@ -18005,10 +18240,7 @@
               <w:spacing w:after="0" w:line="240" w:lineRule="auto"/>
             </w:pPr>
             <w:r>
-              <w:t xml:space="preserve">“full” flag for DAQ spy memory </w:t>
-            </w:r>
-            <w:r>
-              <w:t>6</w:t>
+              <w:t>“full” flag for DAQ spy memory 6</w:t>
             </w:r>
           </w:p>
         </w:tc>
@@ -18052,10 +18284,7 @@
               <w:spacing w:after="0" w:line="240" w:lineRule="auto"/>
             </w:pPr>
             <w:r>
-              <w:t>daq_spy_full[</w:t>
-            </w:r>
-            <w:r>
-              <w:t>7]</w:t>
+              <w:t>daq_spy_full[7]</w:t>
             </w:r>
           </w:p>
         </w:tc>
@@ -18069,10 +18298,7 @@
               <w:spacing w:after="0" w:line="240" w:lineRule="auto"/>
             </w:pPr>
             <w:r>
-              <w:t xml:space="preserve">“full” flag for DAQ spy memory </w:t>
-            </w:r>
-            <w:r>
-              <w:t>7</w:t>
+              <w:t>“full” flag for DAQ spy memory 7</w:t>
             </w:r>
           </w:p>
         </w:tc>
@@ -18441,6 +18667,7 @@
               <w:spacing w:after="0" w:line="240" w:lineRule="auto"/>
             </w:pPr>
             <w:r>
+              <w:lastRenderedPageBreak/>
               <w:t>A00C0088</w:t>
             </w:r>
           </w:p>
@@ -18963,7 +19190,6 @@
               <w:spacing w:after="0" w:line="240" w:lineRule="auto"/>
             </w:pPr>
             <w:r>
-              <w:lastRenderedPageBreak/>
               <w:t>A00C0090</w:t>
             </w:r>
           </w:p>
@@ -21295,6 +21521,7 @@
               <w:spacing w:after="0" w:line="240" w:lineRule="auto"/>
             </w:pPr>
             <w:r>
+              <w:lastRenderedPageBreak/>
               <w:t>A00C00B8</w:t>
             </w:r>
           </w:p>
@@ -21878,7 +22105,6 @@
               <w:spacing w:after="0" w:line="240" w:lineRule="auto"/>
             </w:pPr>
             <w:r>
-              <w:lastRenderedPageBreak/>
               <w:t>A00C00C8</w:t>
             </w:r>
           </w:p>
@@ -22243,14 +22469,27 @@
       <w:r>
         <w:t xml:space="preserve">Table </w:t>
       </w:r>
-      <w:fldSimple w:instr=" SEQ Table \* ARABIC ">
-        <w:r>
-          <w:rPr>
-            <w:noProof/>
-          </w:rPr>
-          <w:t>8</w:t>
-        </w:r>
-      </w:fldSimple>
+      <w:r>
+        <w:fldChar w:fldCharType="begin"/>
+      </w:r>
+      <w:r>
+        <w:instrText xml:space="preserve"> SEQ Table \* ARABIC </w:instrText>
+      </w:r>
+      <w:r>
+        <w:fldChar w:fldCharType="separate"/>
+      </w:r>
+      <w:r>
+        <w:rPr>
+          <w:noProof/>
+        </w:rPr>
+        <w:t>8</w:t>
+      </w:r>
+      <w:r>
+        <w:rPr>
+          <w:noProof/>
+        </w:rPr>
+        <w:fldChar w:fldCharType="end"/>
+      </w:r>
       <w:r>
         <w:t>. Status registers</w:t>
       </w:r>
@@ -22259,11 +22498,11 @@
       <w:pPr>
         <w:pStyle w:val="Heading2"/>
       </w:pPr>
-      <w:bookmarkStart w:id="36" w:name="_Toc132296129"/>
+      <w:bookmarkStart w:id="57" w:name="_Toc132296129"/>
       <w:r>
         <w:t>Timing Endpoint</w:t>
       </w:r>
-      <w:bookmarkEnd w:id="36"/>
+      <w:bookmarkEnd w:id="57"/>
     </w:p>
     <w:p>
       <w:r>
@@ -22281,7 +22520,7 @@
       <w:r>
         <w:t xml:space="preserve">Address. See </w:t>
       </w:r>
-      <w:bookmarkStart w:id="37" w:name="__DdeLink__2052_3214169308"/>
+      <w:bookmarkStart w:id="58" w:name="__DdeLink__2052_3214169308"/>
       <w:r>
         <w:rPr>
           <w:rFonts w:ascii="Courier New" w:hAnsi="Courier New" w:cs="Courier New"/>
@@ -22289,7 +22528,7 @@
         </w:rPr>
         <w:t>ts_addr</w:t>
       </w:r>
-      <w:bookmarkEnd w:id="37"/>
+      <w:bookmarkEnd w:id="58"/>
       <w:r>
         <w:t xml:space="preserve"> register in Control and Status registers section above for details. Use </w:t>
       </w:r>
@@ -22303,16 +22542,16 @@
       <w:r>
         <w:t xml:space="preserve"> register to reset the endpoint, by writing 1 and then 0. </w:t>
       </w:r>
-      <w:commentRangeStart w:id="38"/>
+      <w:commentRangeStart w:id="59"/>
       <w:r>
         <w:t>The</w:t>
       </w:r>
-      <w:commentRangeEnd w:id="38"/>
+      <w:commentRangeEnd w:id="59"/>
       <w:r>
         <w:rPr>
           <w:rStyle w:val="CommentReference"/>
         </w:rPr>
-        <w:commentReference w:id="38"/>
+        <w:commentReference w:id="59"/>
       </w:r>
       <w:r>
         <w:t xml:space="preserve"> endpoint must only be reset after the external clock (from the </w:t>
@@ -22349,11 +22588,11 @@
       <w:pPr>
         <w:pStyle w:val="Heading2"/>
       </w:pPr>
-      <w:bookmarkStart w:id="39" w:name="_Toc132296130"/>
+      <w:bookmarkStart w:id="60" w:name="_Toc132296130"/>
       <w:r>
         <w:t>DAQ spy memory</w:t>
       </w:r>
-      <w:bookmarkEnd w:id="39"/>
+      <w:bookmarkEnd w:id="60"/>
     </w:p>
     <w:p>
       <w:r>
@@ -22406,11 +22645,11 @@
       <w:pPr>
         <w:pStyle w:val="Heading3"/>
       </w:pPr>
-      <w:bookmarkStart w:id="40" w:name="_Toc132296131"/>
+      <w:bookmarkStart w:id="61" w:name="_Toc132296131"/>
       <w:r>
         <w:t>Preliminary steps</w:t>
       </w:r>
-      <w:bookmarkEnd w:id="40"/>
+      <w:bookmarkEnd w:id="61"/>
     </w:p>
     <w:p>
       <w:pPr>
@@ -22559,14 +22798,14 @@
       <w:pPr>
         <w:pStyle w:val="Heading3"/>
       </w:pPr>
-      <w:bookmarkStart w:id="41" w:name="_Toc132296132"/>
+      <w:bookmarkStart w:id="62" w:name="_Toc132296132"/>
       <w:r>
         <w:t xml:space="preserve">Operation with the trigger distributed by </w:t>
       </w:r>
       <w:r>
         <w:t>DTS</w:t>
       </w:r>
-      <w:bookmarkEnd w:id="41"/>
+      <w:bookmarkEnd w:id="62"/>
     </w:p>
     <w:p>
       <w:pPr>
@@ -22639,6 +22878,7 @@
         </w:numPr>
       </w:pPr>
       <w:r>
+        <w:lastRenderedPageBreak/>
         <w:t xml:space="preserve">Enable or issue a trigger command. At the time of the trigger command, the spy memory will start counting words stored in it. It will store </w:t>
       </w:r>
       <w:r>
@@ -22774,7 +23014,6 @@
         </w:numPr>
       </w:pPr>
       <w:r>
-        <w:lastRenderedPageBreak/>
         <w:t xml:space="preserve">Calculate the address where you need to start decoding memory data: </w:t>
       </w:r>
       <w:r>
@@ -22926,11 +23165,11 @@
       <w:pPr>
         <w:pStyle w:val="Heading3"/>
       </w:pPr>
-      <w:bookmarkStart w:id="42" w:name="_Toc132296133"/>
+      <w:bookmarkStart w:id="63" w:name="_Toc132296133"/>
       <w:r>
         <w:t>Operation with the software trigger</w:t>
       </w:r>
-      <w:bookmarkEnd w:id="42"/>
+      <w:bookmarkEnd w:id="63"/>
     </w:p>
     <w:p>
       <w:pPr>
@@ -23168,6 +23407,7 @@
         <w:rPr>
           <w:rFonts w:ascii="Courier" w:hAnsi="Courier"/>
         </w:rPr>
+        <w:lastRenderedPageBreak/>
         <w:t>soft_debug_p3</w:t>
       </w:r>
       <w:r>
@@ -23210,11 +23450,11 @@
       <w:pPr>
         <w:pStyle w:val="Heading2"/>
       </w:pPr>
-      <w:bookmarkStart w:id="43" w:name="_Toc132296134"/>
+      <w:bookmarkStart w:id="64" w:name="_Toc132296134"/>
       <w:r>
         <w:t>Monitoring ADCs</w:t>
       </w:r>
-      <w:bookmarkEnd w:id="43"/>
+      <w:bookmarkEnd w:id="64"/>
     </w:p>
     <w:p>
       <w:r>
@@ -23259,7 +23499,6 @@
         </w:numPr>
       </w:pPr>
       <w:r>
-        <w:lastRenderedPageBreak/>
         <w:t xml:space="preserve">Wait until </w:t>
       </w:r>
       <w:r>
@@ -23332,11 +23571,11 @@
       <w:pPr>
         <w:pStyle w:val="Heading2"/>
       </w:pPr>
-      <w:bookmarkStart w:id="44" w:name="_Toc132296135"/>
+      <w:bookmarkStart w:id="65" w:name="_Toc132296135"/>
       <w:r>
         <w:t>Calibration DAC</w:t>
       </w:r>
-      <w:bookmarkEnd w:id="44"/>
+      <w:bookmarkEnd w:id="65"/>
     </w:p>
     <w:p>
       <w:r>
@@ -23449,11 +23688,11 @@
       <w:pPr>
         <w:pStyle w:val="Heading2"/>
       </w:pPr>
-      <w:bookmarkStart w:id="45" w:name="_Toc132296136"/>
+      <w:bookmarkStart w:id="66" w:name="_Toc132296136"/>
       <w:r>
         <w:t>10 MHz reference clock on P12 connector</w:t>
       </w:r>
-      <w:bookmarkEnd w:id="45"/>
+      <w:bookmarkEnd w:id="66"/>
       <w:r>
         <w:t xml:space="preserve"> </w:t>
       </w:r>
@@ -23544,11 +23783,11 @@
       <w:pPr>
         <w:pStyle w:val="Heading1"/>
       </w:pPr>
-      <w:bookmarkStart w:id="46" w:name="_Toc132296137"/>
+      <w:bookmarkStart w:id="67" w:name="_Toc132296137"/>
       <w:r>
         <w:t>Clock regions</w:t>
       </w:r>
-      <w:bookmarkEnd w:id="46"/>
+      <w:bookmarkEnd w:id="67"/>
     </w:p>
     <w:p>
       <w:r>
@@ -23613,7 +23852,7 @@
                     <pic:cNvPicPr/>
                   </pic:nvPicPr>
                   <pic:blipFill>
-                    <a:blip r:embed="rId15"/>
+                    <a:blip r:embed="rId13"/>
                     <a:stretch>
                       <a:fillRect/>
                     </a:stretch>
@@ -23638,19 +23877,32 @@
       <w:pPr>
         <w:pStyle w:val="Caption"/>
       </w:pPr>
-      <w:bookmarkStart w:id="47" w:name="_Ref82526637"/>
+      <w:bookmarkStart w:id="68" w:name="_Ref82526637"/>
       <w:r>
         <w:t xml:space="preserve">Figure </w:t>
       </w:r>
-      <w:fldSimple w:instr=" SEQ Figure \* ARABIC ">
-        <w:r>
-          <w:rPr>
-            <w:noProof/>
-          </w:rPr>
-          <w:t>6</w:t>
-        </w:r>
-      </w:fldSimple>
-      <w:bookmarkEnd w:id="47"/>
+      <w:r>
+        <w:fldChar w:fldCharType="begin"/>
+      </w:r>
+      <w:r>
+        <w:instrText xml:space="preserve"> SEQ Figure \* ARABIC </w:instrText>
+      </w:r>
+      <w:r>
+        <w:fldChar w:fldCharType="separate"/>
+      </w:r>
+      <w:r>
+        <w:rPr>
+          <w:noProof/>
+        </w:rPr>
+        <w:t>6</w:t>
+      </w:r>
+      <w:r>
+        <w:rPr>
+          <w:noProof/>
+        </w:rPr>
+        <w:fldChar w:fldCharType="end"/>
+      </w:r>
+      <w:bookmarkEnd w:id="68"/>
       <w:r>
         <w:t>. WIB data path clock schematics.</w:t>
       </w:r>
@@ -23740,11 +23992,11 @@
       <w:pPr>
         <w:pStyle w:val="Heading1"/>
       </w:pPr>
-      <w:bookmarkStart w:id="48" w:name="_Toc132296138"/>
+      <w:bookmarkStart w:id="69" w:name="_Toc132296138"/>
       <w:r>
         <w:t>DAQ readout format</w:t>
       </w:r>
-      <w:bookmarkEnd w:id="48"/>
+      <w:bookmarkEnd w:id="69"/>
     </w:p>
     <w:p>
       <w:pPr>
@@ -23758,11 +24010,11 @@
       <w:pPr>
         <w:pStyle w:val="Heading2"/>
       </w:pPr>
-      <w:bookmarkStart w:id="49" w:name="_Toc132296139"/>
+      <w:bookmarkStart w:id="70" w:name="_Toc132296139"/>
       <w:r>
         <w:t>Introduction</w:t>
       </w:r>
-      <w:bookmarkEnd w:id="49"/>
+      <w:bookmarkEnd w:id="70"/>
     </w:p>
     <w:p>
       <w:pPr>
@@ -23868,12 +24120,12 @@
       <w:pPr>
         <w:pStyle w:val="Heading2"/>
       </w:pPr>
-      <w:bookmarkStart w:id="50" w:name="_Toc132296140"/>
+      <w:bookmarkStart w:id="71" w:name="_Toc132296140"/>
       <w:r>
         <w:lastRenderedPageBreak/>
         <w:t>HERMES firmware module</w:t>
       </w:r>
-      <w:bookmarkEnd w:id="50"/>
+      <w:bookmarkEnd w:id="71"/>
     </w:p>
     <w:p>
       <w:pPr>
@@ -23899,7 +24151,7 @@
                     <pic:cNvPicPr/>
                   </pic:nvPicPr>
                   <pic:blipFill>
-                    <a:blip r:embed="rId16"/>
+                    <a:blip r:embed="rId14"/>
                     <a:stretch>
                       <a:fillRect/>
                     </a:stretch>
@@ -24311,13 +24563,13 @@
       <w:pPr>
         <w:pStyle w:val="Heading2"/>
       </w:pPr>
-      <w:bookmarkStart w:id="51" w:name="_Toc121384902"/>
-      <w:bookmarkStart w:id="52" w:name="_Toc132296141"/>
+      <w:bookmarkStart w:id="72" w:name="_Toc121384902"/>
+      <w:bookmarkStart w:id="73" w:name="_Toc132296141"/>
       <w:r>
         <w:t>Header considerations</w:t>
       </w:r>
-      <w:bookmarkEnd w:id="51"/>
-      <w:bookmarkEnd w:id="52"/>
+      <w:bookmarkEnd w:id="72"/>
+      <w:bookmarkEnd w:id="73"/>
     </w:p>
     <w:p>
       <w:r>
@@ -25445,13 +25697,13 @@
       <w:pPr>
         <w:pStyle w:val="Heading2"/>
       </w:pPr>
-      <w:bookmarkStart w:id="53" w:name="_Toc121384903"/>
-      <w:bookmarkStart w:id="54" w:name="_Toc132296142"/>
+      <w:bookmarkStart w:id="74" w:name="_Toc121384903"/>
+      <w:bookmarkStart w:id="75" w:name="_Toc132296142"/>
       <w:r>
         <w:t>Data samples packing</w:t>
       </w:r>
-      <w:bookmarkEnd w:id="53"/>
-      <w:bookmarkEnd w:id="54"/>
+      <w:bookmarkEnd w:id="74"/>
+      <w:bookmarkEnd w:id="75"/>
     </w:p>
     <w:p>
       <w:r>
@@ -25485,7 +25737,7 @@
                     </pic:cNvPicPr>
                   </pic:nvPicPr>
                   <pic:blipFill>
-                    <a:blip r:embed="rId17" cstate="print">
+                    <a:blip r:embed="rId15" cstate="print">
                       <a:extLst>
                         <a:ext uri="{28A0092B-C50C-407E-A947-70E740481C1C}">
                           <a14:useLocalDpi xmlns:a14="http://schemas.microsoft.com/office/drawing/2010/main" val="0"/>
@@ -25518,19 +25770,32 @@
       <w:pPr>
         <w:pStyle w:val="Caption"/>
       </w:pPr>
-      <w:bookmarkStart w:id="55" w:name="_Ref131606285"/>
+      <w:bookmarkStart w:id="76" w:name="_Ref131606285"/>
       <w:r>
         <w:t xml:space="preserve">Figure </w:t>
       </w:r>
-      <w:fldSimple w:instr=" SEQ Figure \* ARABIC ">
-        <w:r>
-          <w:rPr>
-            <w:noProof/>
-          </w:rPr>
-          <w:t>1</w:t>
-        </w:r>
-      </w:fldSimple>
-      <w:bookmarkEnd w:id="55"/>
+      <w:r>
+        <w:fldChar w:fldCharType="begin"/>
+      </w:r>
+      <w:r>
+        <w:instrText xml:space="preserve"> SEQ Figure \* ARABIC </w:instrText>
+      </w:r>
+      <w:r>
+        <w:fldChar w:fldCharType="separate"/>
+      </w:r>
+      <w:r>
+        <w:rPr>
+          <w:noProof/>
+        </w:rPr>
+        <w:t>1</w:t>
+      </w:r>
+      <w:r>
+        <w:rPr>
+          <w:noProof/>
+        </w:rPr>
+        <w:fldChar w:fldCharType="end"/>
+      </w:r>
+      <w:bookmarkEnd w:id="76"/>
       <w:r>
         <w:t>. ADC samples packaged into 64-bit words</w:t>
       </w:r>
@@ -25592,13 +25857,13 @@
       <w:pPr>
         <w:pStyle w:val="Heading2"/>
       </w:pPr>
-      <w:bookmarkStart w:id="56" w:name="_Toc121384904"/>
-      <w:bookmarkStart w:id="57" w:name="_Toc132296143"/>
+      <w:bookmarkStart w:id="77" w:name="_Toc121384904"/>
+      <w:bookmarkStart w:id="78" w:name="_Toc132296143"/>
       <w:r>
         <w:t>Data block format</w:t>
       </w:r>
-      <w:bookmarkEnd w:id="56"/>
-      <w:bookmarkEnd w:id="57"/>
+      <w:bookmarkEnd w:id="77"/>
+      <w:bookmarkEnd w:id="78"/>
     </w:p>
     <w:tbl>
       <w:tblPr>
@@ -26015,17 +26280,17 @@
       <w:pPr>
         <w:pStyle w:val="Heading2"/>
       </w:pPr>
-      <w:bookmarkStart w:id="58" w:name="_Toc121384907"/>
-      <w:bookmarkStart w:id="59" w:name="_Toc132296144"/>
-      <w:bookmarkStart w:id="60" w:name="_Toc121384905"/>
+      <w:bookmarkStart w:id="79" w:name="_Toc121384907"/>
+      <w:bookmarkStart w:id="80" w:name="_Toc132296144"/>
+      <w:bookmarkStart w:id="81" w:name="_Toc121384905"/>
       <w:r>
         <w:t xml:space="preserve">Header Word </w:t>
       </w:r>
-      <w:bookmarkEnd w:id="58"/>
+      <w:bookmarkEnd w:id="79"/>
       <w:r>
         <w:t>1</w:t>
       </w:r>
-      <w:bookmarkEnd w:id="59"/>
+      <w:bookmarkEnd w:id="80"/>
     </w:p>
     <w:tbl>
       <w:tblPr>
@@ -26098,22 +26363,22 @@
           <w:numId w:val="0"/>
         </w:numPr>
       </w:pPr>
-      <w:bookmarkStart w:id="61" w:name="_Toc132296145"/>
-      <w:bookmarkEnd w:id="61"/>
+      <w:bookmarkStart w:id="82" w:name="_Toc132296145"/>
+      <w:bookmarkEnd w:id="82"/>
     </w:p>
     <w:p>
       <w:pPr>
         <w:pStyle w:val="Heading2"/>
       </w:pPr>
-      <w:bookmarkStart w:id="62" w:name="_Toc132296146"/>
+      <w:bookmarkStart w:id="83" w:name="_Toc132296146"/>
       <w:r>
         <w:t xml:space="preserve">Header Word </w:t>
       </w:r>
-      <w:bookmarkEnd w:id="60"/>
+      <w:bookmarkEnd w:id="81"/>
       <w:r>
         <w:t>2</w:t>
       </w:r>
-      <w:bookmarkEnd w:id="62"/>
+      <w:bookmarkEnd w:id="83"/>
     </w:p>
     <w:tbl>
       <w:tblPr>
@@ -26833,16 +27098,16 @@
       <w:pPr>
         <w:pStyle w:val="Heading2"/>
       </w:pPr>
-      <w:bookmarkStart w:id="63" w:name="_Toc121384906"/>
-      <w:bookmarkStart w:id="64" w:name="_Toc132296147"/>
+      <w:bookmarkStart w:id="84" w:name="_Toc121384906"/>
+      <w:bookmarkStart w:id="85" w:name="_Toc132296147"/>
       <w:r>
         <w:t xml:space="preserve">Header Word </w:t>
       </w:r>
-      <w:bookmarkEnd w:id="63"/>
+      <w:bookmarkEnd w:id="84"/>
       <w:r>
         <w:t>3</w:t>
       </w:r>
-      <w:bookmarkEnd w:id="64"/>
+      <w:bookmarkEnd w:id="85"/>
     </w:p>
     <w:tbl>
       <w:tblPr>
@@ -26911,16 +27176,16 @@
       <w:pPr>
         <w:pStyle w:val="Heading2"/>
       </w:pPr>
-      <w:bookmarkStart w:id="65" w:name="_Toc121384909"/>
-      <w:bookmarkStart w:id="66" w:name="_Toc132296148"/>
+      <w:bookmarkStart w:id="86" w:name="_Toc121384909"/>
+      <w:bookmarkStart w:id="87" w:name="_Toc132296148"/>
       <w:r>
         <w:t>Bandwidth calculation</w:t>
       </w:r>
-      <w:bookmarkEnd w:id="65"/>
-      <w:bookmarkEnd w:id="66"/>
+      <w:bookmarkEnd w:id="86"/>
+      <w:bookmarkEnd w:id="87"/>
     </w:p>
-    <w:bookmarkStart w:id="67" w:name="_MON_1725199452"/>
-    <w:bookmarkEnd w:id="67"/>
+    <w:bookmarkStart w:id="88" w:name="_MON_1725199452"/>
+    <w:bookmarkEnd w:id="88"/>
     <w:p>
       <w:r>
         <w:object w:dxaOrig="7254" w:dyaOrig="1469" w14:anchorId="6135ADFB">
@@ -26944,9 +27209,9 @@
             <o:lock v:ext="edit" aspectratio="t"/>
           </v:shapetype>
           <v:shape id="_x0000_i1025" type="#_x0000_t75" style="width:362.4pt;height:73.8pt" o:ole="">
-            <v:imagedata r:id="rId18" o:title=""/>
+            <v:imagedata r:id="rId16" o:title=""/>
           </v:shape>
-          <o:OLEObject Type="Embed" ProgID="Excel.Sheet.12" ShapeID="_x0000_i1025" DrawAspect="Content" ObjectID="_1742912074" r:id="rId19"/>
+          <o:OLEObject Type="Embed" ProgID="Excel.Sheet.12" ShapeID="_x0000_i1025" DrawAspect="Content" ObjectID="_1744004919" r:id="rId17"/>
         </w:object>
       </w:r>
     </w:p>
@@ -26959,13 +27224,13 @@
       <w:pPr>
         <w:pStyle w:val="Heading1"/>
       </w:pPr>
-      <w:bookmarkStart w:id="68" w:name="_Toc85910397"/>
-      <w:bookmarkStart w:id="69" w:name="_Toc132296149"/>
-      <w:bookmarkEnd w:id="68"/>
+      <w:bookmarkStart w:id="89" w:name="_Toc85910397"/>
+      <w:bookmarkStart w:id="90" w:name="_Toc132296149"/>
+      <w:bookmarkEnd w:id="89"/>
       <w:r>
         <w:t>Migration from COLDATA p2 to p3 chips</w:t>
       </w:r>
-      <w:bookmarkEnd w:id="69"/>
+      <w:bookmarkEnd w:id="90"/>
     </w:p>
     <w:p>
       <w:r>
@@ -27755,8 +28020,8 @@
         <w:tblLook w:val="04A0" w:firstRow="1" w:lastRow="0" w:firstColumn="1" w:lastColumn="0" w:noHBand="0" w:noVBand="1"/>
       </w:tblPr>
       <w:tblGrid>
-        <w:gridCol w:w="1933"/>
-        <w:gridCol w:w="7417"/>
+        <w:gridCol w:w="1922"/>
+        <w:gridCol w:w="7428"/>
       </w:tblGrid>
       <w:tr>
         <w:tc>
@@ -28016,11 +28281,11 @@
       <w:pPr>
         <w:pStyle w:val="Heading1"/>
       </w:pPr>
-      <w:bookmarkStart w:id="70" w:name="_Toc132296150"/>
+      <w:bookmarkStart w:id="91" w:name="_Toc132296150"/>
       <w:r>
         <w:t>Migration from CDR-based to DCSK timing endpoint</w:t>
       </w:r>
-      <w:bookmarkEnd w:id="70"/>
+      <w:bookmarkEnd w:id="91"/>
     </w:p>
     <w:p>
       <w:r>
@@ -28074,7 +28339,7 @@
                     </pic:cNvPicPr>
                   </pic:nvPicPr>
                   <pic:blipFill>
-                    <a:blip r:embed="rId20" cstate="print">
+                    <a:blip r:embed="rId18" cstate="print">
                       <a:extLst>
                         <a:ext uri="{28A0092B-C50C-407E-A947-70E740481C1C}">
                           <a14:useLocalDpi xmlns:a14="http://schemas.microsoft.com/office/drawing/2010/main" val="0"/>
@@ -28245,7 +28510,7 @@
       <w:pPr>
         <w:pStyle w:val="Heading1"/>
       </w:pPr>
-      <w:bookmarkStart w:id="71" w:name="_Toc132296151"/>
+      <w:bookmarkStart w:id="92" w:name="_Toc132296151"/>
       <w:r>
         <w:lastRenderedPageBreak/>
         <w:t>COLDATA data</w:t>
@@ -28253,7 +28518,7 @@
       <w:r>
         <w:t xml:space="preserve"> time stamp synchronization</w:t>
       </w:r>
-      <w:bookmarkEnd w:id="71"/>
+      <w:bookmarkEnd w:id="92"/>
     </w:p>
     <w:p>
       <w:r>
@@ -28336,11 +28601,11 @@
       <w:pPr>
         <w:pStyle w:val="Heading2"/>
       </w:pPr>
-      <w:bookmarkStart w:id="72" w:name="_Toc132296152"/>
+      <w:bookmarkStart w:id="93" w:name="_Toc132296152"/>
       <w:r>
         <w:t>Firmware time stamp alignment logic</w:t>
       </w:r>
-      <w:bookmarkEnd w:id="72"/>
+      <w:bookmarkEnd w:id="93"/>
     </w:p>
     <w:p>
       <w:r>
@@ -28966,11 +29231,11 @@
       <w:pPr>
         <w:pStyle w:val="Heading3"/>
       </w:pPr>
-      <w:bookmarkStart w:id="73" w:name="_Toc132296153"/>
+      <w:bookmarkStart w:id="94" w:name="_Toc132296153"/>
       <w:r>
         <w:t>Time stamp synchronization procedure details</w:t>
       </w:r>
-      <w:bookmarkEnd w:id="73"/>
+      <w:bookmarkEnd w:id="94"/>
     </w:p>
     <w:p>
       <w:pPr>
@@ -29046,11 +29311,11 @@
       <w:pPr>
         <w:pStyle w:val="Heading3"/>
       </w:pPr>
-      <w:bookmarkStart w:id="74" w:name="_Toc132296154"/>
+      <w:bookmarkStart w:id="95" w:name="_Toc132296154"/>
       <w:r>
         <w:t>Time stamp processing in WIB</w:t>
       </w:r>
-      <w:bookmarkEnd w:id="74"/>
+      <w:bookmarkEnd w:id="95"/>
     </w:p>
     <w:p>
       <w:r>
@@ -29184,14 +29449,14 @@
       <w:pPr>
         <w:pStyle w:val="Heading3"/>
       </w:pPr>
-      <w:bookmarkStart w:id="75" w:name="_Toc132296155"/>
+      <w:bookmarkStart w:id="96" w:name="_Toc132296155"/>
       <w:r>
         <w:t>Alignment</w:t>
       </w:r>
       <w:r>
         <w:t xml:space="preserve"> setup procedure</w:t>
       </w:r>
-      <w:bookmarkEnd w:id="75"/>
+      <w:bookmarkEnd w:id="96"/>
     </w:p>
     <w:p>
       <w:pPr>
@@ -29506,7 +29771,7 @@
                     </pic:cNvPicPr>
                   </pic:nvPicPr>
                   <pic:blipFill>
-                    <a:blip r:embed="rId21">
+                    <a:blip r:embed="rId19">
                       <a:extLst>
                         <a:ext uri="{28A0092B-C50C-407E-A947-70E740481C1C}">
                           <a14:useLocalDpi xmlns:a14="http://schemas.microsoft.com/office/drawing/2010/main" val="0"/>
@@ -29542,14 +29807,27 @@
       <w:r>
         <w:t xml:space="preserve">Figure </w:t>
       </w:r>
-      <w:fldSimple w:instr=" SEQ Figure \* ARABIC ">
-        <w:r>
-          <w:rPr>
-            <w:noProof/>
-          </w:rPr>
-          <w:t>9</w:t>
-        </w:r>
-      </w:fldSimple>
+      <w:r>
+        <w:fldChar w:fldCharType="begin"/>
+      </w:r>
+      <w:r>
+        <w:instrText xml:space="preserve"> SEQ Figure \* ARABIC </w:instrText>
+      </w:r>
+      <w:r>
+        <w:fldChar w:fldCharType="separate"/>
+      </w:r>
+      <w:r>
+        <w:rPr>
+          <w:noProof/>
+        </w:rPr>
+        <w:t>9</w:t>
+      </w:r>
+      <w:r>
+        <w:rPr>
+          <w:noProof/>
+        </w:rPr>
+        <w:fldChar w:fldCharType="end"/>
+      </w:r>
       <w:r>
         <w:t>. Data latency and time stamp alignment diagram.</w:t>
       </w:r>
@@ -29580,7 +29858,7 @@
                     </pic:cNvPicPr>
                   </pic:nvPicPr>
                   <pic:blipFill>
-                    <a:blip r:embed="rId22">
+                    <a:blip r:embed="rId20">
                       <a:extLst>
                         <a:ext uri="{28A0092B-C50C-407E-A947-70E740481C1C}">
                           <a14:useLocalDpi xmlns:a14="http://schemas.microsoft.com/office/drawing/2010/main" val="0"/>
@@ -29616,14 +29894,27 @@
       <w:r>
         <w:t xml:space="preserve">Figure </w:t>
       </w:r>
-      <w:fldSimple w:instr=" SEQ Figure \* ARABIC ">
-        <w:r>
-          <w:rPr>
-            <w:noProof/>
-          </w:rPr>
-          <w:t>10</w:t>
-        </w:r>
-      </w:fldSimple>
+      <w:r>
+        <w:fldChar w:fldCharType="begin"/>
+      </w:r>
+      <w:r>
+        <w:instrText xml:space="preserve"> SEQ Figure \* ARABIC </w:instrText>
+      </w:r>
+      <w:r>
+        <w:fldChar w:fldCharType="separate"/>
+      </w:r>
+      <w:r>
+        <w:rPr>
+          <w:noProof/>
+        </w:rPr>
+        <w:t>10</w:t>
+      </w:r>
+      <w:r>
+        <w:rPr>
+          <w:noProof/>
+        </w:rPr>
+        <w:fldChar w:fldCharType="end"/>
+      </w:r>
       <w:r>
         <w:t>. Time stamp alignment logic structure.</w:t>
       </w:r>
@@ -29632,11 +29923,11 @@
       <w:pPr>
         <w:pStyle w:val="Heading1"/>
       </w:pPr>
-      <w:bookmarkStart w:id="76" w:name="_Toc132296156"/>
+      <w:bookmarkStart w:id="97" w:name="_Toc132296156"/>
       <w:r>
         <w:t>References</w:t>
       </w:r>
-      <w:bookmarkEnd w:id="76"/>
+      <w:bookmarkEnd w:id="97"/>
     </w:p>
     <w:p>
       <w:pPr>
@@ -29646,8 +29937,8 @@
           <w:numId w:val="6"/>
         </w:numPr>
       </w:pPr>
-      <w:bookmarkStart w:id="77" w:name="__RefNumPara__1934_3214169308"/>
-      <w:bookmarkEnd w:id="77"/>
+      <w:bookmarkStart w:id="98" w:name="__RefNumPara__1934_3214169308"/>
+      <w:bookmarkEnd w:id="98"/>
       <w:r>
         <w:t>WIB firmware requirements</w:t>
       </w:r>
@@ -29663,8 +29954,8 @@
           <w:numId w:val="6"/>
         </w:numPr>
       </w:pPr>
-      <w:bookmarkStart w:id="78" w:name="__RefNumPara__1868_3214169308"/>
-      <w:bookmarkEnd w:id="78"/>
+      <w:bookmarkStart w:id="99" w:name="__RefNumPara__1868_3214169308"/>
+      <w:bookmarkEnd w:id="99"/>
       <w:r>
         <w:t>WIB hardware manual</w:t>
       </w:r>
@@ -29677,11 +29968,11 @@
           <w:numId w:val="6"/>
         </w:numPr>
       </w:pPr>
-      <w:bookmarkStart w:id="79" w:name="_Ref79345023"/>
+      <w:bookmarkStart w:id="100" w:name="_Ref79345023"/>
       <w:r>
         <w:t>WIB schematics</w:t>
       </w:r>
-      <w:bookmarkEnd w:id="79"/>
+      <w:bookmarkEnd w:id="100"/>
       <w:r>
         <w:t xml:space="preserve"> (</w:t>
       </w:r>
@@ -29700,10 +29991,10 @@
           <w:numId w:val="6"/>
         </w:numPr>
       </w:pPr>
-      <w:bookmarkStart w:id="80" w:name="__RefNumPara__1874_3214169308"/>
-      <w:bookmarkStart w:id="81" w:name="__RefNumPara__1864_3214169308"/>
-      <w:bookmarkEnd w:id="80"/>
-      <w:bookmarkEnd w:id="81"/>
+      <w:bookmarkStart w:id="101" w:name="__RefNumPara__1874_3214169308"/>
+      <w:bookmarkStart w:id="102" w:name="__RefNumPara__1864_3214169308"/>
+      <w:bookmarkEnd w:id="101"/>
+      <w:bookmarkEnd w:id="102"/>
       <w:r>
         <w:t>COLDATA datasheet</w:t>
       </w:r>
@@ -29716,8 +30007,8 @@
           <w:numId w:val="6"/>
         </w:numPr>
       </w:pPr>
-      <w:bookmarkStart w:id="82" w:name="__RefNumPara__1866_3214169308"/>
-      <w:bookmarkEnd w:id="82"/>
+      <w:bookmarkStart w:id="103" w:name="__RefNumPara__1866_3214169308"/>
+      <w:bookmarkEnd w:id="103"/>
       <w:r>
         <w:lastRenderedPageBreak/>
         <w:t>COLDADC datasheet</w:t>
@@ -29731,13 +30022,13 @@
           <w:numId w:val="6"/>
         </w:numPr>
       </w:pPr>
-      <w:bookmarkStart w:id="83" w:name="__RefNumPara__1870_3214169308"/>
-      <w:bookmarkEnd w:id="83"/>
+      <w:bookmarkStart w:id="104" w:name="__RefNumPara__1870_3214169308"/>
+      <w:bookmarkEnd w:id="104"/>
       <w:r>
         <w:t>DUNE Timing System – Single Phase Firmware</w:t>
       </w:r>
-      <w:bookmarkStart w:id="84" w:name="__RefNumPara__1930_3214169308"/>
-      <w:bookmarkEnd w:id="84"/>
+      <w:bookmarkStart w:id="105" w:name="__RefNumPara__1930_3214169308"/>
+      <w:bookmarkEnd w:id="105"/>
     </w:p>
     <w:p>
       <w:pPr>
@@ -29747,11 +30038,11 @@
           <w:numId w:val="6"/>
         </w:numPr>
       </w:pPr>
-      <w:bookmarkStart w:id="85" w:name="_Ref79346703"/>
+      <w:bookmarkStart w:id="106" w:name="_Ref79346703"/>
       <w:r>
         <w:t>Ultrascale + ZYNQ manual</w:t>
       </w:r>
-      <w:bookmarkEnd w:id="85"/>
+      <w:bookmarkEnd w:id="106"/>
     </w:p>
     <w:p>
       <w:pPr>
@@ -29761,8 +30052,8 @@
           <w:numId w:val="6"/>
         </w:numPr>
       </w:pPr>
-      <w:bookmarkStart w:id="86" w:name="__RefNumPara__1872_3214169308"/>
-      <w:bookmarkEnd w:id="86"/>
+      <w:bookmarkStart w:id="107" w:name="__RefNumPara__1872_3214169308"/>
+      <w:bookmarkEnd w:id="107"/>
       <w:r>
         <w:t>Ultrascale + GTH manual</w:t>
       </w:r>
@@ -29775,21 +30066,21 @@
           <w:numId w:val="6"/>
         </w:numPr>
       </w:pPr>
-      <w:commentRangeStart w:id="87"/>
+      <w:commentRangeStart w:id="108"/>
       <w:r>
         <w:t>D</w:t>
       </w:r>
-      <w:commentRangeEnd w:id="87"/>
+      <w:commentRangeEnd w:id="108"/>
       <w:r>
         <w:rPr>
           <w:rStyle w:val="CommentReference"/>
         </w:rPr>
-        <w:commentReference w:id="87"/>
+        <w:commentReference w:id="108"/>
       </w:r>
       <w:r>
         <w:t xml:space="preserve">. Cussans, D. Newbold, A. Thea, “Dune Timing System Integration Guide”, Google document, 2021. Available: </w:t>
       </w:r>
-      <w:hyperlink r:id="rId23" w:history="1">
+      <w:hyperlink r:id="rId21" w:history="1">
         <w:r>
           <w:rPr>
             <w:rStyle w:val="Hyperlink"/>
@@ -29810,11 +30101,11 @@
       <w:pPr>
         <w:pStyle w:val="Heading1"/>
       </w:pPr>
-      <w:bookmarkStart w:id="88" w:name="_Toc132296157"/>
+      <w:bookmarkStart w:id="109" w:name="_Toc132296157"/>
       <w:r>
         <w:t>Revision table</w:t>
       </w:r>
-      <w:bookmarkEnd w:id="88"/>
+      <w:bookmarkEnd w:id="109"/>
     </w:p>
     <w:tbl>
       <w:tblPr>
@@ -31377,8 +31668,8 @@
 </file>
 
 <file path=word/comments.xml><?xml version="1.0" encoding="utf-8"?>
-<w:comments xmlns:wpc="http://schemas.microsoft.com/office/word/2010/wordprocessingCanvas" xmlns:cx="http://schemas.microsoft.com/office/drawing/2014/chartex" xmlns:cx1="http://schemas.microsoft.com/office/drawing/2015/9/8/chartex" xmlns:cx2="http://schemas.microsoft.com/office/drawing/2015/10/21/chartex" xmlns:cx3="http://schemas.microsoft.com/office/drawing/2016/5/9/chartex" xmlns:cx4="http://schemas.microsoft.com/office/drawing/2016/5/10/chartex" xmlns:cx5="http://schemas.microsoft.com/office/drawing/2016/5/11/chartex" xmlns:cx6="http://schemas.microsoft.com/office/drawing/2016/5/12/chartex" xmlns:cx7="http://schemas.microsoft.com/office/drawing/2016/5/13/chartex" xmlns:cx8="http://schemas.microsoft.com/office/drawing/2016/5/14/chartex" xmlns:mc="http://schemas.openxmlformats.org/markup-compatibility/2006" xmlns:aink="http://schemas.microsoft.com/office/drawing/2016/ink" xmlns:am3d="http://schemas.microsoft.com/office/drawing/2017/model3d" xmlns:o="urn:schemas-microsoft-com:office:office" xmlns:oel="http://schemas.microsoft.com/office/2019/extlst" xmlns:r="http://schemas.openxmlformats.org/officeDocument/2006/relationships" xmlns:m="http://schemas.openxmlformats.org/officeDocument/2006/math" xmlns:v="urn:schemas-microsoft-com:vml" xmlns:wp14="http://schemas.microsoft.com/office/word/2010/wordprocessingDrawing" xmlns:wp="http://schemas.openxmlformats.org/drawingml/2006/wordprocessingDrawing" xmlns:w10="urn:schemas-microsoft-com:office:word" xmlns:w="http://schemas.openxmlformats.org/wordprocessingml/2006/main" xmlns:w14="http://schemas.microsoft.com/office/word/2010/wordml" xmlns:w15="http://schemas.microsoft.com/office/word/2012/wordml" xmlns:w16cex="http://schemas.microsoft.com/office/word/2018/wordml/cex" xmlns:w16cid="http://schemas.microsoft.com/office/word/2016/wordml/cid" xmlns:w16="http://schemas.microsoft.com/office/word/2018/wordml" xmlns:w16du="http://schemas.microsoft.com/office/word/2023/wordml/word16du" xmlns:w16sdtdh="http://schemas.microsoft.com/office/word/2020/wordml/sdtdatahash" xmlns:w16se="http://schemas.microsoft.com/office/word/2015/wordml/symex" xmlns:wpg="http://schemas.microsoft.com/office/word/2010/wordprocessingGroup" xmlns:wpi="http://schemas.microsoft.com/office/word/2010/wordprocessingInk" xmlns:wne="http://schemas.microsoft.com/office/word/2006/wordml" xmlns:wps="http://schemas.microsoft.com/office/word/2010/wordprocessingShape" mc:Ignorable="w14 w15 w16se w16cid w16 w16cex w16sdtdh wp14">
-  <w:comment w:id="5" w:author="nikolica" w:date="2021-09-02T11:01:00Z" w:initials="n">
+<w:comments xmlns:wpc="http://schemas.microsoft.com/office/word/2010/wordprocessingCanvas" xmlns:cx="http://schemas.microsoft.com/office/drawing/2014/chartex" xmlns:cx1="http://schemas.microsoft.com/office/drawing/2015/9/8/chartex" xmlns:mc="http://schemas.openxmlformats.org/markup-compatibility/2006" xmlns:o="urn:schemas-microsoft-com:office:office" xmlns:r="http://schemas.openxmlformats.org/officeDocument/2006/relationships" xmlns:m="http://schemas.openxmlformats.org/officeDocument/2006/math" xmlns:v="urn:schemas-microsoft-com:vml" xmlns:wp14="http://schemas.microsoft.com/office/word/2010/wordprocessingDrawing" xmlns:wp="http://schemas.openxmlformats.org/drawingml/2006/wordprocessingDrawing" xmlns:w10="urn:schemas-microsoft-com:office:word" xmlns:w="http://schemas.openxmlformats.org/wordprocessingml/2006/main" xmlns:w14="http://schemas.microsoft.com/office/word/2010/wordml" xmlns:w15="http://schemas.microsoft.com/office/word/2012/wordml" xmlns:w16se="http://schemas.microsoft.com/office/word/2015/wordml/symex" xmlns:wpg="http://schemas.microsoft.com/office/word/2010/wordprocessingGroup" xmlns:wpi="http://schemas.microsoft.com/office/word/2010/wordprocessingInk" xmlns:wne="http://schemas.microsoft.com/office/word/2006/wordml" xmlns:wps="http://schemas.microsoft.com/office/word/2010/wordprocessingShape" mc:Ignorable="w14 w15 w16se wp14">
+  <w:comment w:id="7" w:author="nikolica" w:date="2021-09-02T11:01:00Z" w:initials="n">
     <w:p>
       <w:pPr>
         <w:pStyle w:val="CommentText"/>
@@ -31394,7 +31685,7 @@
       </w:r>
     </w:p>
   </w:comment>
-  <w:comment w:id="6" w:author="Madorsky,Alexander" w:date="2021-09-14T15:48:00Z" w:initials="M">
+  <w:comment w:id="8" w:author="Madorsky,Alexander" w:date="2021-09-14T15:48:00Z" w:initials="M">
     <w:p>
       <w:pPr>
         <w:pStyle w:val="CommentText"/>
@@ -31410,7 +31701,7 @@
       </w:r>
     </w:p>
   </w:comment>
-  <w:comment w:id="28" w:author="nikolica" w:date="2021-09-02T11:03:00Z" w:initials="n">
+  <w:comment w:id="30" w:author="nikolica" w:date="2021-09-02T11:03:00Z" w:initials="n">
     <w:p>
       <w:pPr>
         <w:pStyle w:val="CommentText"/>
@@ -31426,7 +31717,7 @@
       </w:r>
     </w:p>
   </w:comment>
-  <w:comment w:id="29" w:author="Madorsky,Alexander" w:date="2021-09-14T15:44:00Z" w:initials="M">
+  <w:comment w:id="31" w:author="Madorsky,Alexander" w:date="2021-09-14T15:44:00Z" w:initials="M">
     <w:p>
       <w:pPr>
         <w:pStyle w:val="CommentText"/>
@@ -31442,7 +31733,7 @@
       </w:r>
     </w:p>
   </w:comment>
-  <w:comment w:id="30" w:author="nikolica" w:date="2021-09-02T11:03:00Z" w:initials="n">
+  <w:comment w:id="51" w:author="nikolica" w:date="2021-09-02T11:03:00Z" w:initials="n">
     <w:p>
       <w:pPr>
         <w:pStyle w:val="CommentText"/>
@@ -31458,7 +31749,7 @@
       </w:r>
     </w:p>
   </w:comment>
-  <w:comment w:id="31" w:author="Madorsky,Alexander" w:date="2021-09-14T15:51:00Z" w:initials="M">
+  <w:comment w:id="52" w:author="Madorsky,Alexander" w:date="2021-09-14T15:51:00Z" w:initials="M">
     <w:p>
       <w:pPr>
         <w:pStyle w:val="CommentText"/>
@@ -31474,7 +31765,7 @@
       </w:r>
     </w:p>
   </w:comment>
-  <w:comment w:id="38" w:author="nikolica" w:date="2021-09-03T07:11:00Z" w:initials="n">
+  <w:comment w:id="59" w:author="nikolica" w:date="2021-09-03T07:11:00Z" w:initials="n">
     <w:p>
       <w:pPr>
         <w:pStyle w:val="CommentText"/>
@@ -31490,7 +31781,7 @@
       </w:r>
     </w:p>
   </w:comment>
-  <w:comment w:id="87" w:author="nikolica" w:date="2021-09-03T07:12:00Z" w:initials="n">
+  <w:comment w:id="108" w:author="nikolica" w:date="2021-09-03T07:12:00Z" w:initials="n">
     <w:p>
       <w:pPr>
         <w:pStyle w:val="CommentText"/>
@@ -31510,7 +31801,7 @@
 </file>
 
 <file path=word/commentsExtended.xml><?xml version="1.0" encoding="utf-8"?>
-<w15:commentsEx xmlns:wpc="http://schemas.microsoft.com/office/word/2010/wordprocessingCanvas" xmlns:cx="http://schemas.microsoft.com/office/drawing/2014/chartex" xmlns:cx1="http://schemas.microsoft.com/office/drawing/2015/9/8/chartex" xmlns:cx2="http://schemas.microsoft.com/office/drawing/2015/10/21/chartex" xmlns:cx3="http://schemas.microsoft.com/office/drawing/2016/5/9/chartex" xmlns:cx4="http://schemas.microsoft.com/office/drawing/2016/5/10/chartex" xmlns:cx5="http://schemas.microsoft.com/office/drawing/2016/5/11/chartex" xmlns:cx6="http://schemas.microsoft.com/office/drawing/2016/5/12/chartex" xmlns:cx7="http://schemas.microsoft.com/office/drawing/2016/5/13/chartex" xmlns:cx8="http://schemas.microsoft.com/office/drawing/2016/5/14/chartex" xmlns:mc="http://schemas.openxmlformats.org/markup-compatibility/2006" xmlns:aink="http://schemas.microsoft.com/office/drawing/2016/ink" xmlns:am3d="http://schemas.microsoft.com/office/drawing/2017/model3d" xmlns:o="urn:schemas-microsoft-com:office:office" xmlns:oel="http://schemas.microsoft.com/office/2019/extlst" xmlns:r="http://schemas.openxmlformats.org/officeDocument/2006/relationships" xmlns:m="http://schemas.openxmlformats.org/officeDocument/2006/math" xmlns:v="urn:schemas-microsoft-com:vml" xmlns:wp14="http://schemas.microsoft.com/office/word/2010/wordprocessingDrawing" xmlns:wp="http://schemas.openxmlformats.org/drawingml/2006/wordprocessingDrawing" xmlns:w10="urn:schemas-microsoft-com:office:word" xmlns:w="http://schemas.openxmlformats.org/wordprocessingml/2006/main" xmlns:w14="http://schemas.microsoft.com/office/word/2010/wordml" xmlns:w15="http://schemas.microsoft.com/office/word/2012/wordml" xmlns:w16cex="http://schemas.microsoft.com/office/word/2018/wordml/cex" xmlns:w16cid="http://schemas.microsoft.com/office/word/2016/wordml/cid" xmlns:w16="http://schemas.microsoft.com/office/word/2018/wordml" xmlns:w16du="http://schemas.microsoft.com/office/word/2023/wordml/word16du" xmlns:w16sdtdh="http://schemas.microsoft.com/office/word/2020/wordml/sdtdatahash" xmlns:w16se="http://schemas.microsoft.com/office/word/2015/wordml/symex" xmlns:wpg="http://schemas.microsoft.com/office/word/2010/wordprocessingGroup" xmlns:wpi="http://schemas.microsoft.com/office/word/2010/wordprocessingInk" xmlns:wne="http://schemas.microsoft.com/office/word/2006/wordml" xmlns:wps="http://schemas.microsoft.com/office/word/2010/wordprocessingShape" mc:Ignorable="w14 w15 w16se w16cid w16 w16cex w16sdtdh wp14">
+<w15:commentsEx xmlns:wpc="http://schemas.microsoft.com/office/word/2010/wordprocessingCanvas" xmlns:cx="http://schemas.microsoft.com/office/drawing/2014/chartex" xmlns:cx1="http://schemas.microsoft.com/office/drawing/2015/9/8/chartex" xmlns:mc="http://schemas.openxmlformats.org/markup-compatibility/2006" xmlns:o="urn:schemas-microsoft-com:office:office" xmlns:r="http://schemas.openxmlformats.org/officeDocument/2006/relationships" xmlns:m="http://schemas.openxmlformats.org/officeDocument/2006/math" xmlns:v="urn:schemas-microsoft-com:vml" xmlns:wp14="http://schemas.microsoft.com/office/word/2010/wordprocessingDrawing" xmlns:wp="http://schemas.openxmlformats.org/drawingml/2006/wordprocessingDrawing" xmlns:w10="urn:schemas-microsoft-com:office:word" xmlns:w="http://schemas.openxmlformats.org/wordprocessingml/2006/main" xmlns:w14="http://schemas.microsoft.com/office/word/2010/wordml" xmlns:w15="http://schemas.microsoft.com/office/word/2012/wordml" xmlns:w16se="http://schemas.microsoft.com/office/word/2015/wordml/symex" xmlns:wpg="http://schemas.microsoft.com/office/word/2010/wordprocessingGroup" xmlns:wpi="http://schemas.microsoft.com/office/word/2010/wordprocessingInk" xmlns:wne="http://schemas.microsoft.com/office/word/2006/wordml" xmlns:wps="http://schemas.microsoft.com/office/word/2010/wordprocessingShape" mc:Ignorable="w14 w15 w16se wp14">
   <w15:commentEx w15:paraId="6C78FD0B" w15:done="1"/>
   <w15:commentEx w15:paraId="1CADA94B" w15:paraIdParent="6C78FD0B" w15:done="1"/>
   <w15:commentEx w15:paraId="5D0DA000" w15:done="1"/>
@@ -31549,7 +31840,7 @@
 </file>
 
 <file path=word/numbering.xml><?xml version="1.0" encoding="utf-8"?>
-<w:numbering xmlns:wpc="http://schemas.microsoft.com/office/word/2010/wordprocessingCanvas" xmlns:cx="http://schemas.microsoft.com/office/drawing/2014/chartex" xmlns:cx1="http://schemas.microsoft.com/office/drawing/2015/9/8/chartex" xmlns:cx2="http://schemas.microsoft.com/office/drawing/2015/10/21/chartex" xmlns:cx3="http://schemas.microsoft.com/office/drawing/2016/5/9/chartex" xmlns:cx4="http://schemas.microsoft.com/office/drawing/2016/5/10/chartex" xmlns:cx5="http://schemas.microsoft.com/office/drawing/2016/5/11/chartex" xmlns:cx6="http://schemas.microsoft.com/office/drawing/2016/5/12/chartex" xmlns:cx7="http://schemas.microsoft.com/office/drawing/2016/5/13/chartex" xmlns:cx8="http://schemas.microsoft.com/office/drawing/2016/5/14/chartex" xmlns:mc="http://schemas.openxmlformats.org/markup-compatibility/2006" xmlns:aink="http://schemas.microsoft.com/office/drawing/2016/ink" xmlns:am3d="http://schemas.microsoft.com/office/drawing/2017/model3d" xmlns:o="urn:schemas-microsoft-com:office:office" xmlns:oel="http://schemas.microsoft.com/office/2019/extlst" xmlns:r="http://schemas.openxmlformats.org/officeDocument/2006/relationships" xmlns:m="http://schemas.openxmlformats.org/officeDocument/2006/math" xmlns:v="urn:schemas-microsoft-com:vml" xmlns:wp14="http://schemas.microsoft.com/office/word/2010/wordprocessingDrawing" xmlns:wp="http://schemas.openxmlformats.org/drawingml/2006/wordprocessingDrawing" xmlns:w10="urn:schemas-microsoft-com:office:word" xmlns:w="http://schemas.openxmlformats.org/wordprocessingml/2006/main" xmlns:w14="http://schemas.microsoft.com/office/word/2010/wordml" xmlns:w15="http://schemas.microsoft.com/office/word/2012/wordml" xmlns:w16cex="http://schemas.microsoft.com/office/word/2018/wordml/cex" xmlns:w16cid="http://schemas.microsoft.com/office/word/2016/wordml/cid" xmlns:w16="http://schemas.microsoft.com/office/word/2018/wordml" xmlns:w16du="http://schemas.microsoft.com/office/word/2023/wordml/word16du" xmlns:w16sdtdh="http://schemas.microsoft.com/office/word/2020/wordml/sdtdatahash" xmlns:w16se="http://schemas.microsoft.com/office/word/2015/wordml/symex" xmlns:wpg="http://schemas.microsoft.com/office/word/2010/wordprocessingGroup" xmlns:wpi="http://schemas.microsoft.com/office/word/2010/wordprocessingInk" xmlns:wne="http://schemas.microsoft.com/office/word/2006/wordml" xmlns:wps="http://schemas.microsoft.com/office/word/2010/wordprocessingShape" mc:Ignorable="w14 w15 w16se w16cid w16 w16cex w16sdtdh wp14">
+<w:numbering xmlns:wpc="http://schemas.microsoft.com/office/word/2010/wordprocessingCanvas" xmlns:cx="http://schemas.microsoft.com/office/drawing/2014/chartex" xmlns:cx1="http://schemas.microsoft.com/office/drawing/2015/9/8/chartex" xmlns:mc="http://schemas.openxmlformats.org/markup-compatibility/2006" xmlns:o="urn:schemas-microsoft-com:office:office" xmlns:r="http://schemas.openxmlformats.org/officeDocument/2006/relationships" xmlns:m="http://schemas.openxmlformats.org/officeDocument/2006/math" xmlns:v="urn:schemas-microsoft-com:vml" xmlns:wp14="http://schemas.microsoft.com/office/word/2010/wordprocessingDrawing" xmlns:wp="http://schemas.openxmlformats.org/drawingml/2006/wordprocessingDrawing" xmlns:w10="urn:schemas-microsoft-com:office:word" xmlns:w="http://schemas.openxmlformats.org/wordprocessingml/2006/main" xmlns:w14="http://schemas.microsoft.com/office/word/2010/wordml" xmlns:w15="http://schemas.microsoft.com/office/word/2012/wordml" xmlns:w16se="http://schemas.microsoft.com/office/word/2015/wordml/symex" xmlns:wpg="http://schemas.microsoft.com/office/word/2010/wordprocessingGroup" xmlns:wpi="http://schemas.microsoft.com/office/word/2010/wordprocessingInk" xmlns:wne="http://schemas.microsoft.com/office/word/2006/wordml" xmlns:wps="http://schemas.microsoft.com/office/word/2010/wordprocessingShape" mc:Ignorable="w14 w15 w16se wp14">
   <w:abstractNum w:abstractNumId="0" w15:restartNumberingAfterBreak="0">
     <w:nsid w:val="04030CF1"/>
     <w:multiLevelType w:val="multilevel"/>
@@ -35976,143 +36267,143 @@
       </w:rPr>
     </w:lvl>
   </w:abstractNum>
-  <w:num w:numId="1" w16cid:durableId="728068080">
+  <w:num w:numId="1">
     <w:abstractNumId w:val="0"/>
   </w:num>
-  <w:num w:numId="2" w16cid:durableId="55592576">
+  <w:num w:numId="2">
     <w:abstractNumId w:val="27"/>
   </w:num>
-  <w:num w:numId="3" w16cid:durableId="624429583">
+  <w:num w:numId="3">
     <w:abstractNumId w:val="24"/>
   </w:num>
-  <w:num w:numId="4" w16cid:durableId="1455829832">
+  <w:num w:numId="4">
     <w:abstractNumId w:val="4"/>
   </w:num>
-  <w:num w:numId="5" w16cid:durableId="1022588108">
+  <w:num w:numId="5">
     <w:abstractNumId w:val="25"/>
   </w:num>
-  <w:num w:numId="6" w16cid:durableId="1671330590">
+  <w:num w:numId="6">
     <w:abstractNumId w:val="1"/>
   </w:num>
-  <w:num w:numId="7" w16cid:durableId="1593583748">
+  <w:num w:numId="7">
     <w:abstractNumId w:val="12"/>
   </w:num>
-  <w:num w:numId="8" w16cid:durableId="1743986328">
+  <w:num w:numId="8">
     <w:abstractNumId w:val="32"/>
   </w:num>
-  <w:num w:numId="9" w16cid:durableId="821044287">
+  <w:num w:numId="9">
     <w:abstractNumId w:val="20"/>
   </w:num>
-  <w:num w:numId="10" w16cid:durableId="376197055">
+  <w:num w:numId="10">
     <w:abstractNumId w:val="5"/>
   </w:num>
-  <w:num w:numId="11" w16cid:durableId="2133669193">
+  <w:num w:numId="11">
     <w:abstractNumId w:val="3"/>
   </w:num>
-  <w:num w:numId="12" w16cid:durableId="44455860">
+  <w:num w:numId="12">
     <w:abstractNumId w:val="15"/>
   </w:num>
-  <w:num w:numId="13" w16cid:durableId="1497382168">
+  <w:num w:numId="13">
     <w:abstractNumId w:val="9"/>
   </w:num>
-  <w:num w:numId="14" w16cid:durableId="1485582691">
+  <w:num w:numId="14">
     <w:abstractNumId w:val="37"/>
   </w:num>
-  <w:num w:numId="15" w16cid:durableId="1538009938">
+  <w:num w:numId="15">
     <w:abstractNumId w:val="2"/>
   </w:num>
-  <w:num w:numId="16" w16cid:durableId="428548133">
+  <w:num w:numId="16">
     <w:abstractNumId w:val="39"/>
   </w:num>
-  <w:num w:numId="17" w16cid:durableId="169294665">
+  <w:num w:numId="17">
     <w:abstractNumId w:val="29"/>
   </w:num>
-  <w:num w:numId="18" w16cid:durableId="1176653655">
+  <w:num w:numId="18">
     <w:abstractNumId w:val="26"/>
   </w:num>
-  <w:num w:numId="19" w16cid:durableId="691153728">
+  <w:num w:numId="19">
     <w:abstractNumId w:val="34"/>
   </w:num>
-  <w:num w:numId="20" w16cid:durableId="943341432">
+  <w:num w:numId="20">
     <w:abstractNumId w:val="36"/>
   </w:num>
-  <w:num w:numId="21" w16cid:durableId="1571114334">
+  <w:num w:numId="21">
     <w:abstractNumId w:val="13"/>
   </w:num>
-  <w:num w:numId="22" w16cid:durableId="719791126">
+  <w:num w:numId="22">
     <w:abstractNumId w:val="6"/>
   </w:num>
-  <w:num w:numId="23" w16cid:durableId="1623196128">
+  <w:num w:numId="23">
     <w:abstractNumId w:val="14"/>
   </w:num>
-  <w:num w:numId="24" w16cid:durableId="858667413">
+  <w:num w:numId="24">
     <w:abstractNumId w:val="42"/>
   </w:num>
-  <w:num w:numId="25" w16cid:durableId="504707573">
+  <w:num w:numId="25">
     <w:abstractNumId w:val="41"/>
   </w:num>
-  <w:num w:numId="26" w16cid:durableId="1084912138">
+  <w:num w:numId="26">
     <w:abstractNumId w:val="31"/>
   </w:num>
-  <w:num w:numId="27" w16cid:durableId="1156994367">
+  <w:num w:numId="27">
     <w:abstractNumId w:val="40"/>
   </w:num>
-  <w:num w:numId="28" w16cid:durableId="189030375">
+  <w:num w:numId="28">
     <w:abstractNumId w:val="8"/>
   </w:num>
-  <w:num w:numId="29" w16cid:durableId="612640333">
+  <w:num w:numId="29">
     <w:abstractNumId w:val="11"/>
   </w:num>
-  <w:num w:numId="30" w16cid:durableId="694158985">
+  <w:num w:numId="30">
     <w:abstractNumId w:val="28"/>
   </w:num>
-  <w:num w:numId="31" w16cid:durableId="2138524401">
+  <w:num w:numId="31">
     <w:abstractNumId w:val="17"/>
   </w:num>
-  <w:num w:numId="32" w16cid:durableId="611061614">
+  <w:num w:numId="32">
     <w:abstractNumId w:val="23"/>
   </w:num>
-  <w:num w:numId="33" w16cid:durableId="1021977445">
+  <w:num w:numId="33">
     <w:abstractNumId w:val="38"/>
   </w:num>
-  <w:num w:numId="34" w16cid:durableId="1652713585">
+  <w:num w:numId="34">
     <w:abstractNumId w:val="43"/>
   </w:num>
-  <w:num w:numId="35" w16cid:durableId="276642644">
+  <w:num w:numId="35">
     <w:abstractNumId w:val="21"/>
   </w:num>
-  <w:num w:numId="36" w16cid:durableId="1345207002">
+  <w:num w:numId="36">
     <w:abstractNumId w:val="18"/>
   </w:num>
-  <w:num w:numId="37" w16cid:durableId="424301050">
+  <w:num w:numId="37">
     <w:abstractNumId w:val="35"/>
   </w:num>
-  <w:num w:numId="38" w16cid:durableId="516236218">
+  <w:num w:numId="38">
     <w:abstractNumId w:val="33"/>
   </w:num>
-  <w:num w:numId="39" w16cid:durableId="1416050661">
+  <w:num w:numId="39">
     <w:abstractNumId w:val="19"/>
   </w:num>
-  <w:num w:numId="40" w16cid:durableId="54743170">
+  <w:num w:numId="40">
     <w:abstractNumId w:val="22"/>
   </w:num>
-  <w:num w:numId="41" w16cid:durableId="661542442">
+  <w:num w:numId="41">
     <w:abstractNumId w:val="30"/>
   </w:num>
-  <w:num w:numId="42" w16cid:durableId="572392069">
+  <w:num w:numId="42">
     <w:abstractNumId w:val="16"/>
   </w:num>
-  <w:num w:numId="43" w16cid:durableId="208151432">
+  <w:num w:numId="43">
     <w:abstractNumId w:val="7"/>
   </w:num>
-  <w:num w:numId="44" w16cid:durableId="1344236225">
+  <w:num w:numId="44">
     <w:abstractNumId w:val="10"/>
   </w:num>
 </w:numbering>
 </file>
 
 <file path=word/people.xml><?xml version="1.0" encoding="utf-8"?>
-<w15:people xmlns:wpc="http://schemas.microsoft.com/office/word/2010/wordprocessingCanvas" xmlns:cx="http://schemas.microsoft.com/office/drawing/2014/chartex" xmlns:cx1="http://schemas.microsoft.com/office/drawing/2015/9/8/chartex" xmlns:cx2="http://schemas.microsoft.com/office/drawing/2015/10/21/chartex" xmlns:cx3="http://schemas.microsoft.com/office/drawing/2016/5/9/chartex" xmlns:cx4="http://schemas.microsoft.com/office/drawing/2016/5/10/chartex" xmlns:cx5="http://schemas.microsoft.com/office/drawing/2016/5/11/chartex" xmlns:cx6="http://schemas.microsoft.com/office/drawing/2016/5/12/chartex" xmlns:cx7="http://schemas.microsoft.com/office/drawing/2016/5/13/chartex" xmlns:cx8="http://schemas.microsoft.com/office/drawing/2016/5/14/chartex" xmlns:mc="http://schemas.openxmlformats.org/markup-compatibility/2006" xmlns:aink="http://schemas.microsoft.com/office/drawing/2016/ink" xmlns:am3d="http://schemas.microsoft.com/office/drawing/2017/model3d" xmlns:o="urn:schemas-microsoft-com:office:office" xmlns:oel="http://schemas.microsoft.com/office/2019/extlst" xmlns:r="http://schemas.openxmlformats.org/officeDocument/2006/relationships" xmlns:m="http://schemas.openxmlformats.org/officeDocument/2006/math" xmlns:v="urn:schemas-microsoft-com:vml" xmlns:wp14="http://schemas.microsoft.com/office/word/2010/wordprocessingDrawing" xmlns:wp="http://schemas.openxmlformats.org/drawingml/2006/wordprocessingDrawing" xmlns:w10="urn:schemas-microsoft-com:office:word" xmlns:w="http://schemas.openxmlformats.org/wordprocessingml/2006/main" xmlns:w14="http://schemas.microsoft.com/office/word/2010/wordml" xmlns:w15="http://schemas.microsoft.com/office/word/2012/wordml" xmlns:w16cex="http://schemas.microsoft.com/office/word/2018/wordml/cex" xmlns:w16cid="http://schemas.microsoft.com/office/word/2016/wordml/cid" xmlns:w16="http://schemas.microsoft.com/office/word/2018/wordml" xmlns:w16du="http://schemas.microsoft.com/office/word/2023/wordml/word16du" xmlns:w16sdtdh="http://schemas.microsoft.com/office/word/2020/wordml/sdtdatahash" xmlns:w16se="http://schemas.microsoft.com/office/word/2015/wordml/symex" xmlns:wpg="http://schemas.microsoft.com/office/word/2010/wordprocessingGroup" xmlns:wpi="http://schemas.microsoft.com/office/word/2010/wordprocessingInk" xmlns:wne="http://schemas.microsoft.com/office/word/2006/wordml" xmlns:wps="http://schemas.microsoft.com/office/word/2010/wordprocessingShape" mc:Ignorable="w14 w15 w16se w16cid w16 w16cex w16sdtdh wp14">
+<w15:people xmlns:wpc="http://schemas.microsoft.com/office/word/2010/wordprocessingCanvas" xmlns:cx="http://schemas.microsoft.com/office/drawing/2014/chartex" xmlns:cx1="http://schemas.microsoft.com/office/drawing/2015/9/8/chartex" xmlns:mc="http://schemas.openxmlformats.org/markup-compatibility/2006" xmlns:o="urn:schemas-microsoft-com:office:office" xmlns:r="http://schemas.openxmlformats.org/officeDocument/2006/relationships" xmlns:m="http://schemas.openxmlformats.org/officeDocument/2006/math" xmlns:v="urn:schemas-microsoft-com:vml" xmlns:wp14="http://schemas.microsoft.com/office/word/2010/wordprocessingDrawing" xmlns:wp="http://schemas.openxmlformats.org/drawingml/2006/wordprocessingDrawing" xmlns:w10="urn:schemas-microsoft-com:office:word" xmlns:w="http://schemas.openxmlformats.org/wordprocessingml/2006/main" xmlns:w14="http://schemas.microsoft.com/office/word/2010/wordml" xmlns:w15="http://schemas.microsoft.com/office/word/2012/wordml" xmlns:w16se="http://schemas.microsoft.com/office/word/2015/wordml/symex" xmlns:wpg="http://schemas.microsoft.com/office/word/2010/wordprocessingGroup" xmlns:wpi="http://schemas.microsoft.com/office/word/2010/wordprocessingInk" xmlns:wne="http://schemas.microsoft.com/office/word/2006/wordml" xmlns:wps="http://schemas.microsoft.com/office/word/2010/wordprocessingShape" mc:Ignorable="w14 w15 w16se wp14">
   <w15:person w15:author="nikolica">
     <w15:presenceInfo w15:providerId="None" w15:userId="nikolica"/>
   </w15:person>
@@ -36123,7 +36414,7 @@
 </file>
 
 <file path=word/styles.xml><?xml version="1.0" encoding="utf-8"?>
-<w:styles xmlns:mc="http://schemas.openxmlformats.org/markup-compatibility/2006" xmlns:r="http://schemas.openxmlformats.org/officeDocument/2006/relationships" xmlns:w="http://schemas.openxmlformats.org/wordprocessingml/2006/main" xmlns:w14="http://schemas.microsoft.com/office/word/2010/wordml" xmlns:w15="http://schemas.microsoft.com/office/word/2012/wordml" xmlns:w16cex="http://schemas.microsoft.com/office/word/2018/wordml/cex" xmlns:w16cid="http://schemas.microsoft.com/office/word/2016/wordml/cid" xmlns:w16="http://schemas.microsoft.com/office/word/2018/wordml" xmlns:w16sdtdh="http://schemas.microsoft.com/office/word/2020/wordml/sdtdatahash" xmlns:w16se="http://schemas.microsoft.com/office/word/2015/wordml/symex" mc:Ignorable="w14 w15 w16se w16cid w16 w16cex w16sdtdh">
+<w:styles xmlns:mc="http://schemas.openxmlformats.org/markup-compatibility/2006" xmlns:r="http://schemas.openxmlformats.org/officeDocument/2006/relationships" xmlns:w="http://schemas.openxmlformats.org/wordprocessingml/2006/main" xmlns:w14="http://schemas.microsoft.com/office/word/2010/wordml" xmlns:w15="http://schemas.microsoft.com/office/word/2012/wordml" xmlns:w16se="http://schemas.microsoft.com/office/word/2015/wordml/symex" mc:Ignorable="w14 w15 w16se">
   <w:docDefaults>
     <w:rPrDefault>
       <w:rPr>
@@ -36135,7 +36426,7 @@
     </w:rPrDefault>
     <w:pPrDefault/>
   </w:docDefaults>
-  <w:latentStyles w:defLockedState="0" w:defUIPriority="99" w:defSemiHidden="0" w:defUnhideWhenUsed="0" w:defQFormat="0" w:count="376">
+  <w:latentStyles w:defLockedState="0" w:defUIPriority="99" w:defSemiHidden="0" w:defUnhideWhenUsed="0" w:defQFormat="0" w:count="371">
     <w:lsdException w:name="Normal" w:uiPriority="0" w:qFormat="1"/>
     <w:lsdException w:name="heading 1" w:uiPriority="9" w:qFormat="1"/>
     <w:lsdException w:name="heading 2" w:semiHidden="1" w:uiPriority="9" w:unhideWhenUsed="1" w:qFormat="1"/>
@@ -36507,11 +36798,6 @@
     <w:lsdException w:name="List Table 5 Dark Accent 6" w:uiPriority="50"/>
     <w:lsdException w:name="List Table 6 Colorful Accent 6" w:uiPriority="51"/>
     <w:lsdException w:name="List Table 7 Colorful Accent 6" w:uiPriority="52"/>
-    <w:lsdException w:name="Mention" w:semiHidden="1" w:unhideWhenUsed="1"/>
-    <w:lsdException w:name="Smart Hyperlink" w:semiHidden="1" w:unhideWhenUsed="1"/>
-    <w:lsdException w:name="Hashtag" w:semiHidden="1" w:unhideWhenUsed="1"/>
-    <w:lsdException w:name="Unresolved Mention" w:semiHidden="1" w:unhideWhenUsed="1"/>
-    <w:lsdException w:name="Smart Link" w:semiHidden="1" w:unhideWhenUsed="1"/>
   </w:latentStyles>
   <w:style w:type="paragraph" w:default="1" w:styleId="Normal">
     <w:name w:val="Normal"/>
@@ -37329,7 +37615,7 @@
 </file>
 
 <file path=customXml/itemProps1.xml><?xml version="1.0" encoding="utf-8"?>
-<ds:datastoreItem xmlns:ds="http://schemas.openxmlformats.org/officeDocument/2006/customXml" ds:itemID="{CD61F4AB-4726-463D-B49D-8234EEC1EBDC}">
+<ds:datastoreItem xmlns:ds="http://schemas.openxmlformats.org/officeDocument/2006/customXml" ds:itemID="{8E40AC45-3DB9-4D25-BBA2-8F7EC35349E3}">
   <ds:schemaRefs>
     <ds:schemaRef ds:uri="http://schemas.openxmlformats.org/officeDocument/2006/bibliography"/>
   </ds:schemaRefs>

</xml_diff>

<commit_message>
document update, added register to accommodate all PTC versions
</commit_message>
<xml_diff>
--- a/doc/WIB_firmware.docx
+++ b/doc/WIB_firmware.docx
@@ -44,10 +44,7 @@
         <w:t xml:space="preserve">Updated: </w:t>
       </w:r>
       <w:r>
-        <w:t>1</w:t>
-      </w:r>
-      <w:r>
-        <w:t>3</w:t>
+        <w:t>26</w:t>
       </w:r>
       <w:r>
         <w:t xml:space="preserve"> </w:t>
@@ -9766,6 +9763,101 @@
               <w:spacing w:after="0" w:line="240" w:lineRule="auto"/>
             </w:pPr>
             <w:r>
+              <w:t>17:16</w:t>
+            </w:r>
+          </w:p>
+        </w:tc>
+        <w:tc>
+          <w:tcPr>
+            <w:tcW w:w="2823" w:type="dxa"/>
+            <w:gridSpan w:val="2"/>
+            <w:shd w:val="clear" w:color="auto" w:fill="E7E6E6" w:themeFill="background2"/>
+          </w:tcPr>
+          <w:p>
+            <w:pPr>
+              <w:spacing w:after="0" w:line="240" w:lineRule="auto"/>
+            </w:pPr>
+            <w:r>
+              <w:t>prio_enc_descramble</w:t>
+            </w:r>
+          </w:p>
+        </w:tc>
+        <w:tc>
+          <w:tcPr>
+            <w:tcW w:w="4386" w:type="dxa"/>
+            <w:gridSpan w:val="2"/>
+            <w:shd w:val="clear" w:color="auto" w:fill="E7E6E6" w:themeFill="background2"/>
+          </w:tcPr>
+          <w:p>
+            <w:pPr>
+              <w:spacing w:after="0" w:line="240" w:lineRule="auto"/>
+            </w:pPr>
+            <w:r>
+              <w:t>Descrambles BP_IO pins from WIB-&gt;PTB-&gt;PTC depending on version of hardware used:</w:t>
+            </w:r>
+          </w:p>
+          <w:p>
+            <w:pPr>
+              <w:spacing w:after="0" w:line="240" w:lineRule="auto"/>
+            </w:pPr>
+            <w:r>
+              <w:t>2'b00 -&gt; "new" PTB with PTCv4 (default)</w:t>
+            </w:r>
+          </w:p>
+          <w:p>
+            <w:pPr>
+              <w:spacing w:after="0" w:line="240" w:lineRule="auto"/>
+            </w:pPr>
+            <w:r>
+              <w:lastRenderedPageBreak/>
+              <w:t>2'b01 -&gt; "new" PTB with PTCv3B</w:t>
+            </w:r>
+          </w:p>
+          <w:p>
+            <w:pPr>
+              <w:spacing w:after="0" w:line="240" w:lineRule="auto"/>
+            </w:pPr>
+            <w:r>
+              <w:t>2'b10 -&gt; "old" PTB with PTCv3B</w:t>
+            </w:r>
+          </w:p>
+          <w:p>
+            <w:pPr>
+              <w:spacing w:after="0" w:line="240" w:lineRule="auto"/>
+            </w:pPr>
+            <w:r>
+              <w:t>2'b11 -&gt; not a legal value</w:t>
+            </w:r>
+          </w:p>
+        </w:tc>
+      </w:tr>
+      <w:tr>
+        <w:tc>
+          <w:tcPr>
+            <w:tcW w:w="1242" w:type="dxa"/>
+            <w:shd w:val="clear" w:color="auto" w:fill="E7E6E6" w:themeFill="background2"/>
+          </w:tcPr>
+          <w:p>
+            <w:pPr>
+              <w:spacing w:after="0" w:line="240" w:lineRule="auto"/>
+            </w:pPr>
+            <w:r>
+              <w:lastRenderedPageBreak/>
+              <w:t>A00C0000</w:t>
+            </w:r>
+          </w:p>
+        </w:tc>
+        <w:tc>
+          <w:tcPr>
+            <w:tcW w:w="917" w:type="dxa"/>
+            <w:gridSpan w:val="2"/>
+            <w:shd w:val="clear" w:color="auto" w:fill="E7E6E6" w:themeFill="background2"/>
+          </w:tcPr>
+          <w:p>
+            <w:pPr>
+              <w:spacing w:after="0" w:line="240" w:lineRule="auto"/>
+            </w:pPr>
+            <w:r>
               <w:t>28</w:t>
             </w:r>
           </w:p>
@@ -9905,7 +9997,6 @@
                       <w:sz w:val="18"/>
                       <w:szCs w:val="18"/>
                     </w:rPr>
-                    <w:lastRenderedPageBreak/>
                     <w:t>Value</w:t>
                   </w:r>
                 </w:p>
@@ -10501,7 +10592,6 @@
               <w:spacing w:after="0" w:line="240" w:lineRule="auto"/>
             </w:pPr>
             <w:r>
-              <w:lastRenderedPageBreak/>
               <w:t>A00C0004</w:t>
             </w:r>
           </w:p>
@@ -11904,7 +11994,11 @@
               <w:spacing w:after="0" w:line="240" w:lineRule="auto"/>
             </w:pPr>
             <w:r>
-              <w:t>1 = use raw ADC channel map, 0 = use hardcoded channel map. This option is available only in FELIX version. DEIMOS version uses only raw ADC map.</w:t>
+              <w:t xml:space="preserve">1 = use raw ADC channel map, 0 = use hardcoded channel map. This option is </w:t>
+            </w:r>
+            <w:r>
+              <w:lastRenderedPageBreak/>
+              <w:t>available only in FELIX version. DEIMOS version uses only raw ADC map.</w:t>
             </w:r>
           </w:p>
         </w:tc>
@@ -11927,6 +12021,7 @@
               <w:spacing w:after="0" w:line="240" w:lineRule="auto"/>
             </w:pPr>
             <w:r>
+              <w:lastRenderedPageBreak/>
               <w:t>A00C0004</w:t>
             </w:r>
           </w:p>
@@ -12074,11 +12169,7 @@
               <w:spacing w:after="0"/>
             </w:pPr>
             <w:r>
-              <w:t xml:space="preserve">There are 16 input serial links, 4 per FEMB. The link_mask bits, when set to 1, are telling firmware that the corresponding serial link is </w:t>
-            </w:r>
-            <w:r>
-              <w:lastRenderedPageBreak/>
-              <w:t>not working. These bits are also passed in the DAQ data header, so the unpacker knows which data to ignore. The bit assignment is shown below:</w:t>
+              <w:t>There are 16 input serial links, 4 per FEMB. The link_mask bits, when set to 1, are telling firmware that the corresponding serial link is not working. These bits are also passed in the DAQ data header, so the unpacker knows which data to ignore. The bit assignment is shown below:</w:t>
             </w:r>
           </w:p>
           <w:p>
@@ -13294,7 +13385,6 @@
               <w:spacing w:after="0" w:line="240" w:lineRule="auto"/>
             </w:pPr>
             <w:r>
-              <w:lastRenderedPageBreak/>
               <w:t>A00C000C</w:t>
             </w:r>
           </w:p>
@@ -14060,6 +14150,7 @@
               <w:spacing w:after="0" w:line="240" w:lineRule="auto"/>
             </w:pPr>
             <w:r>
+              <w:lastRenderedPageBreak/>
               <w:t>A00C0014</w:t>
             </w:r>
           </w:p>
@@ -14656,7 +14747,6 @@
               <w:spacing w:after="0" w:line="240" w:lineRule="auto"/>
             </w:pPr>
             <w:r>
-              <w:lastRenderedPageBreak/>
               <w:t>A00C0014</w:t>
             </w:r>
           </w:p>
@@ -16827,6 +16917,7 @@
       </w:pPr>
       <w:bookmarkStart w:id="34" w:name="_Toc132296127"/>
       <w:r>
+        <w:lastRenderedPageBreak/>
         <w:t>Using</w:t>
       </w:r>
       <w:r>
@@ -17090,7 +17181,6 @@
                 <w:rFonts w:ascii="Courier New" w:hAnsi="Courier New" w:cs="Courier New"/>
                 <w:bCs/>
               </w:rPr>
-              <w:lastRenderedPageBreak/>
               <w:t>cmd_code_act</w:t>
             </w:r>
           </w:p>
@@ -17612,10 +17702,7 @@
               <w:spacing w:after="0" w:line="240" w:lineRule="auto"/>
             </w:pPr>
             <w:r>
-              <w:t xml:space="preserve">“full” flag for DAQ spy memory </w:t>
-            </w:r>
-            <w:r>
-              <w:t>1</w:t>
+              <w:t>“full” flag for DAQ spy memory 1</w:t>
             </w:r>
             <w:r>
               <w:t xml:space="preserve"> </w:t>
@@ -17717,13 +17804,7 @@
               <w:spacing w:after="0" w:line="240" w:lineRule="auto"/>
             </w:pPr>
             <w:r>
-              <w:t>daq_spy_full[</w:t>
-            </w:r>
-            <w:r>
-              <w:t>2</w:t>
-            </w:r>
-            <w:r>
-              <w:t>]</w:t>
+              <w:t>daq_spy_full[2]</w:t>
             </w:r>
           </w:p>
         </w:tc>
@@ -17737,10 +17818,7 @@
               <w:spacing w:after="0" w:line="240" w:lineRule="auto"/>
             </w:pPr>
             <w:r>
-              <w:t xml:space="preserve">“full” flag for DAQ spy memory </w:t>
-            </w:r>
-            <w:r>
-              <w:t>2</w:t>
+              <w:t>“full” flag for DAQ spy memory 2</w:t>
             </w:r>
           </w:p>
         </w:tc>
@@ -17784,13 +17862,7 @@
               <w:spacing w:after="0" w:line="240" w:lineRule="auto"/>
             </w:pPr>
             <w:r>
-              <w:t>daq_spy_full[</w:t>
-            </w:r>
-            <w:r>
-              <w:t>3</w:t>
-            </w:r>
-            <w:r>
-              <w:t>]</w:t>
+              <w:t>daq_spy_full[3]</w:t>
             </w:r>
           </w:p>
         </w:tc>
@@ -17804,10 +17876,7 @@
               <w:spacing w:after="0" w:line="240" w:lineRule="auto"/>
             </w:pPr>
             <w:r>
-              <w:t xml:space="preserve">“full” flag for DAQ spy memory </w:t>
-            </w:r>
-            <w:r>
-              <w:t>3</w:t>
+              <w:t>“full” flag for DAQ spy memory 3</w:t>
             </w:r>
           </w:p>
         </w:tc>
@@ -17851,13 +17920,7 @@
               <w:spacing w:after="0" w:line="240" w:lineRule="auto"/>
             </w:pPr>
             <w:r>
-              <w:t>daq_spy_full[</w:t>
-            </w:r>
-            <w:r>
-              <w:t>4</w:t>
-            </w:r>
-            <w:r>
-              <w:t>]</w:t>
+              <w:t>daq_spy_full[4]</w:t>
             </w:r>
           </w:p>
         </w:tc>
@@ -17871,10 +17934,7 @@
               <w:spacing w:after="0" w:line="240" w:lineRule="auto"/>
             </w:pPr>
             <w:r>
-              <w:t xml:space="preserve">“full” flag for DAQ spy memory </w:t>
-            </w:r>
-            <w:r>
-              <w:t>4</w:t>
+              <w:t>“full” flag for DAQ spy memory 4</w:t>
             </w:r>
           </w:p>
         </w:tc>
@@ -17918,13 +17978,7 @@
               <w:spacing w:after="0" w:line="240" w:lineRule="auto"/>
             </w:pPr>
             <w:r>
-              <w:t>daq_spy_full[</w:t>
-            </w:r>
-            <w:r>
-              <w:t>5</w:t>
-            </w:r>
-            <w:r>
-              <w:t>]</w:t>
+              <w:t>daq_spy_full[5]</w:t>
             </w:r>
           </w:p>
         </w:tc>
@@ -17938,10 +17992,7 @@
               <w:spacing w:after="0" w:line="240" w:lineRule="auto"/>
             </w:pPr>
             <w:r>
-              <w:t xml:space="preserve">“full” flag for DAQ spy memory </w:t>
-            </w:r>
-            <w:r>
-              <w:t>5</w:t>
+              <w:t>“full” flag for DAQ spy memory 5</w:t>
             </w:r>
           </w:p>
         </w:tc>
@@ -17985,13 +18036,7 @@
               <w:spacing w:after="0" w:line="240" w:lineRule="auto"/>
             </w:pPr>
             <w:r>
-              <w:t>daq_spy_full[</w:t>
-            </w:r>
-            <w:r>
-              <w:t>6</w:t>
-            </w:r>
-            <w:r>
-              <w:t>]</w:t>
+              <w:t>daq_spy_full[6]</w:t>
             </w:r>
           </w:p>
         </w:tc>
@@ -18005,10 +18050,7 @@
               <w:spacing w:after="0" w:line="240" w:lineRule="auto"/>
             </w:pPr>
             <w:r>
-              <w:t xml:space="preserve">“full” flag for DAQ spy memory </w:t>
-            </w:r>
-            <w:r>
-              <w:t>6</w:t>
+              <w:t>“full” flag for DAQ spy memory 6</w:t>
             </w:r>
           </w:p>
         </w:tc>
@@ -18052,10 +18094,7 @@
               <w:spacing w:after="0" w:line="240" w:lineRule="auto"/>
             </w:pPr>
             <w:r>
-              <w:t>daq_spy_full[</w:t>
-            </w:r>
-            <w:r>
-              <w:t>7]</w:t>
+              <w:t>daq_spy_full[7]</w:t>
             </w:r>
           </w:p>
         </w:tc>
@@ -18069,10 +18108,7 @@
               <w:spacing w:after="0" w:line="240" w:lineRule="auto"/>
             </w:pPr>
             <w:r>
-              <w:t xml:space="preserve">“full” flag for DAQ spy memory </w:t>
-            </w:r>
-            <w:r>
-              <w:t>7</w:t>
+              <w:t>“full” flag for DAQ spy memory 7</w:t>
             </w:r>
           </w:p>
         </w:tc>
@@ -18441,6 +18477,7 @@
               <w:spacing w:after="0" w:line="240" w:lineRule="auto"/>
             </w:pPr>
             <w:r>
+              <w:lastRenderedPageBreak/>
               <w:t>A00C0088</w:t>
             </w:r>
           </w:p>
@@ -18963,7 +19000,6 @@
               <w:spacing w:after="0" w:line="240" w:lineRule="auto"/>
             </w:pPr>
             <w:r>
-              <w:lastRenderedPageBreak/>
               <w:t>A00C0090</w:t>
             </w:r>
           </w:p>
@@ -21295,6 +21331,7 @@
               <w:spacing w:after="0" w:line="240" w:lineRule="auto"/>
             </w:pPr>
             <w:r>
+              <w:lastRenderedPageBreak/>
               <w:t>A00C00B8</w:t>
             </w:r>
           </w:p>
@@ -21878,7 +21915,6 @@
               <w:spacing w:after="0" w:line="240" w:lineRule="auto"/>
             </w:pPr>
             <w:r>
-              <w:lastRenderedPageBreak/>
               <w:t>A00C00C8</w:t>
             </w:r>
           </w:p>
@@ -22639,6 +22675,7 @@
         </w:numPr>
       </w:pPr>
       <w:r>
+        <w:lastRenderedPageBreak/>
         <w:t xml:space="preserve">Enable or issue a trigger command. At the time of the trigger command, the spy memory will start counting words stored in it. It will store </w:t>
       </w:r>
       <w:r>
@@ -22774,7 +22811,6 @@
         </w:numPr>
       </w:pPr>
       <w:r>
-        <w:lastRenderedPageBreak/>
         <w:t xml:space="preserve">Calculate the address where you need to start decoding memory data: </w:t>
       </w:r>
       <w:r>
@@ -23168,6 +23204,7 @@
         <w:rPr>
           <w:rFonts w:ascii="Courier" w:hAnsi="Courier"/>
         </w:rPr>
+        <w:lastRenderedPageBreak/>
         <w:t>soft_debug_p3</w:t>
       </w:r>
       <w:r>
@@ -23259,7 +23296,6 @@
         </w:numPr>
       </w:pPr>
       <w:r>
-        <w:lastRenderedPageBreak/>
         <w:t xml:space="preserve">Wait until </w:t>
       </w:r>
       <w:r>
@@ -26946,7 +26982,7 @@
           <v:shape id="_x0000_i1025" type="#_x0000_t75" style="width:362.4pt;height:73.8pt" o:ole="">
             <v:imagedata r:id="rId18" o:title=""/>
           </v:shape>
-          <o:OLEObject Type="Embed" ProgID="Excel.Sheet.12" ShapeID="_x0000_i1025" DrawAspect="Content" ObjectID="_1742912074" r:id="rId19"/>
+          <o:OLEObject Type="Embed" ProgID="Excel.Sheet.12" ShapeID="_x0000_i1025" DrawAspect="Content" ObjectID="_1744012755" r:id="rId19"/>
         </w:object>
       </w:r>
     </w:p>
@@ -31332,6 +31368,7 @@
             <w:tcW w:w="1345" w:type="dxa"/>
             <w:tcBorders>
               <w:top w:val="single" w:sz="4" w:space="0" w:color="auto"/>
+              <w:bottom w:val="single" w:sz="4" w:space="0" w:color="auto"/>
             </w:tcBorders>
             <w:shd w:val="clear" w:color="auto" w:fill="auto"/>
           </w:tcPr>
@@ -31341,6 +31378,43 @@
             </w:pPr>
             <w:r>
               <w:t>2023-04-13</w:t>
+            </w:r>
+          </w:p>
+        </w:tc>
+        <w:tc>
+          <w:tcPr>
+            <w:tcW w:w="8005" w:type="dxa"/>
+            <w:tcBorders>
+              <w:top w:val="single" w:sz="4" w:space="0" w:color="auto"/>
+              <w:bottom w:val="single" w:sz="4" w:space="0" w:color="auto"/>
+            </w:tcBorders>
+            <w:shd w:val="clear" w:color="auto" w:fill="auto"/>
+          </w:tcPr>
+          <w:p>
+            <w:pPr>
+              <w:spacing w:after="0" w:line="240" w:lineRule="auto"/>
+            </w:pPr>
+            <w:r>
+              <w:t>Reworked for Ethernet readout, including spy memory</w:t>
+            </w:r>
+          </w:p>
+        </w:tc>
+      </w:tr>
+      <w:tr>
+        <w:tc>
+          <w:tcPr>
+            <w:tcW w:w="1345" w:type="dxa"/>
+            <w:tcBorders>
+              <w:top w:val="single" w:sz="4" w:space="0" w:color="auto"/>
+            </w:tcBorders>
+            <w:shd w:val="clear" w:color="auto" w:fill="auto"/>
+          </w:tcPr>
+          <w:p>
+            <w:pPr>
+              <w:spacing w:after="0" w:line="240" w:lineRule="auto"/>
+            </w:pPr>
+            <w:r>
+              <w:t>2023-04-26</w:t>
             </w:r>
           </w:p>
         </w:tc>
@@ -31357,7 +31431,13 @@
               <w:spacing w:after="0" w:line="240" w:lineRule="auto"/>
             </w:pPr>
             <w:r>
-              <w:t>Reworked for Ethernet readout, including spy memory</w:t>
+              <w:t xml:space="preserve">Added </w:t>
+            </w:r>
+            <w:r>
+              <w:t>prio_enc_descramble</w:t>
+            </w:r>
+            <w:r>
+              <w:t xml:space="preserve"> parameter to accommodate all versions of PTC</w:t>
             </w:r>
           </w:p>
         </w:tc>
@@ -35976,136 +36056,136 @@
       </w:rPr>
     </w:lvl>
   </w:abstractNum>
-  <w:num w:numId="1" w16cid:durableId="728068080">
+  <w:num w:numId="1" w16cid:durableId="589313309">
     <w:abstractNumId w:val="0"/>
   </w:num>
-  <w:num w:numId="2" w16cid:durableId="55592576">
+  <w:num w:numId="2" w16cid:durableId="1566720063">
     <w:abstractNumId w:val="27"/>
   </w:num>
-  <w:num w:numId="3" w16cid:durableId="624429583">
+  <w:num w:numId="3" w16cid:durableId="1163281175">
     <w:abstractNumId w:val="24"/>
   </w:num>
-  <w:num w:numId="4" w16cid:durableId="1455829832">
+  <w:num w:numId="4" w16cid:durableId="1430615927">
     <w:abstractNumId w:val="4"/>
   </w:num>
-  <w:num w:numId="5" w16cid:durableId="1022588108">
+  <w:num w:numId="5" w16cid:durableId="1466775515">
     <w:abstractNumId w:val="25"/>
   </w:num>
-  <w:num w:numId="6" w16cid:durableId="1671330590">
+  <w:num w:numId="6" w16cid:durableId="2019040411">
     <w:abstractNumId w:val="1"/>
   </w:num>
-  <w:num w:numId="7" w16cid:durableId="1593583748">
+  <w:num w:numId="7" w16cid:durableId="413403180">
     <w:abstractNumId w:val="12"/>
   </w:num>
-  <w:num w:numId="8" w16cid:durableId="1743986328">
+  <w:num w:numId="8" w16cid:durableId="312219229">
     <w:abstractNumId w:val="32"/>
   </w:num>
-  <w:num w:numId="9" w16cid:durableId="821044287">
+  <w:num w:numId="9" w16cid:durableId="1035539992">
     <w:abstractNumId w:val="20"/>
   </w:num>
-  <w:num w:numId="10" w16cid:durableId="376197055">
+  <w:num w:numId="10" w16cid:durableId="2119982783">
     <w:abstractNumId w:val="5"/>
   </w:num>
-  <w:num w:numId="11" w16cid:durableId="2133669193">
+  <w:num w:numId="11" w16cid:durableId="1784761384">
     <w:abstractNumId w:val="3"/>
   </w:num>
-  <w:num w:numId="12" w16cid:durableId="44455860">
+  <w:num w:numId="12" w16cid:durableId="1317105861">
     <w:abstractNumId w:val="15"/>
   </w:num>
-  <w:num w:numId="13" w16cid:durableId="1497382168">
+  <w:num w:numId="13" w16cid:durableId="718940879">
     <w:abstractNumId w:val="9"/>
   </w:num>
-  <w:num w:numId="14" w16cid:durableId="1485582691">
+  <w:num w:numId="14" w16cid:durableId="1890070481">
     <w:abstractNumId w:val="37"/>
   </w:num>
-  <w:num w:numId="15" w16cid:durableId="1538009938">
+  <w:num w:numId="15" w16cid:durableId="134105115">
     <w:abstractNumId w:val="2"/>
   </w:num>
-  <w:num w:numId="16" w16cid:durableId="428548133">
+  <w:num w:numId="16" w16cid:durableId="1999768084">
     <w:abstractNumId w:val="39"/>
   </w:num>
-  <w:num w:numId="17" w16cid:durableId="169294665">
+  <w:num w:numId="17" w16cid:durableId="1751808139">
     <w:abstractNumId w:val="29"/>
   </w:num>
-  <w:num w:numId="18" w16cid:durableId="1176653655">
+  <w:num w:numId="18" w16cid:durableId="1683701942">
     <w:abstractNumId w:val="26"/>
   </w:num>
-  <w:num w:numId="19" w16cid:durableId="691153728">
+  <w:num w:numId="19" w16cid:durableId="608053839">
     <w:abstractNumId w:val="34"/>
   </w:num>
-  <w:num w:numId="20" w16cid:durableId="943341432">
+  <w:num w:numId="20" w16cid:durableId="1727293708">
     <w:abstractNumId w:val="36"/>
   </w:num>
-  <w:num w:numId="21" w16cid:durableId="1571114334">
+  <w:num w:numId="21" w16cid:durableId="1207065388">
     <w:abstractNumId w:val="13"/>
   </w:num>
-  <w:num w:numId="22" w16cid:durableId="719791126">
+  <w:num w:numId="22" w16cid:durableId="507017129">
     <w:abstractNumId w:val="6"/>
   </w:num>
-  <w:num w:numId="23" w16cid:durableId="1623196128">
+  <w:num w:numId="23" w16cid:durableId="19363316">
     <w:abstractNumId w:val="14"/>
   </w:num>
-  <w:num w:numId="24" w16cid:durableId="858667413">
+  <w:num w:numId="24" w16cid:durableId="1117875690">
     <w:abstractNumId w:val="42"/>
   </w:num>
-  <w:num w:numId="25" w16cid:durableId="504707573">
+  <w:num w:numId="25" w16cid:durableId="644043259">
     <w:abstractNumId w:val="41"/>
   </w:num>
-  <w:num w:numId="26" w16cid:durableId="1084912138">
+  <w:num w:numId="26" w16cid:durableId="1869249793">
     <w:abstractNumId w:val="31"/>
   </w:num>
-  <w:num w:numId="27" w16cid:durableId="1156994367">
+  <w:num w:numId="27" w16cid:durableId="608901500">
     <w:abstractNumId w:val="40"/>
   </w:num>
-  <w:num w:numId="28" w16cid:durableId="189030375">
+  <w:num w:numId="28" w16cid:durableId="1870411636">
     <w:abstractNumId w:val="8"/>
   </w:num>
-  <w:num w:numId="29" w16cid:durableId="612640333">
+  <w:num w:numId="29" w16cid:durableId="517894233">
     <w:abstractNumId w:val="11"/>
   </w:num>
-  <w:num w:numId="30" w16cid:durableId="694158985">
+  <w:num w:numId="30" w16cid:durableId="1854877296">
     <w:abstractNumId w:val="28"/>
   </w:num>
-  <w:num w:numId="31" w16cid:durableId="2138524401">
+  <w:num w:numId="31" w16cid:durableId="399064461">
     <w:abstractNumId w:val="17"/>
   </w:num>
-  <w:num w:numId="32" w16cid:durableId="611061614">
+  <w:num w:numId="32" w16cid:durableId="64693245">
     <w:abstractNumId w:val="23"/>
   </w:num>
-  <w:num w:numId="33" w16cid:durableId="1021977445">
+  <w:num w:numId="33" w16cid:durableId="1743142608">
     <w:abstractNumId w:val="38"/>
   </w:num>
-  <w:num w:numId="34" w16cid:durableId="1652713585">
+  <w:num w:numId="34" w16cid:durableId="1909805233">
     <w:abstractNumId w:val="43"/>
   </w:num>
-  <w:num w:numId="35" w16cid:durableId="276642644">
+  <w:num w:numId="35" w16cid:durableId="631135104">
     <w:abstractNumId w:val="21"/>
   </w:num>
-  <w:num w:numId="36" w16cid:durableId="1345207002">
+  <w:num w:numId="36" w16cid:durableId="28921997">
     <w:abstractNumId w:val="18"/>
   </w:num>
-  <w:num w:numId="37" w16cid:durableId="424301050">
+  <w:num w:numId="37" w16cid:durableId="1887109382">
     <w:abstractNumId w:val="35"/>
   </w:num>
-  <w:num w:numId="38" w16cid:durableId="516236218">
+  <w:num w:numId="38" w16cid:durableId="1612861385">
     <w:abstractNumId w:val="33"/>
   </w:num>
-  <w:num w:numId="39" w16cid:durableId="1416050661">
+  <w:num w:numId="39" w16cid:durableId="1665276709">
     <w:abstractNumId w:val="19"/>
   </w:num>
-  <w:num w:numId="40" w16cid:durableId="54743170">
+  <w:num w:numId="40" w16cid:durableId="592784399">
     <w:abstractNumId w:val="22"/>
   </w:num>
-  <w:num w:numId="41" w16cid:durableId="661542442">
+  <w:num w:numId="41" w16cid:durableId="1703239322">
     <w:abstractNumId w:val="30"/>
   </w:num>
-  <w:num w:numId="42" w16cid:durableId="572392069">
+  <w:num w:numId="42" w16cid:durableId="1750687114">
     <w:abstractNumId w:val="16"/>
   </w:num>
-  <w:num w:numId="43" w16cid:durableId="208151432">
+  <w:num w:numId="43" w16cid:durableId="1672902873">
     <w:abstractNumId w:val="7"/>
   </w:num>
-  <w:num w:numId="44" w16cid:durableId="1344236225">
+  <w:num w:numId="44" w16cid:durableId="250897842">
     <w:abstractNumId w:val="10"/>
   </w:num>
 </w:numbering>
@@ -37329,7 +37409,7 @@
 </file>
 
 <file path=customXml/itemProps1.xml><?xml version="1.0" encoding="utf-8"?>
-<ds:datastoreItem xmlns:ds="http://schemas.openxmlformats.org/officeDocument/2006/customXml" ds:itemID="{CD61F4AB-4726-463D-B49D-8234EEC1EBDC}">
+<ds:datastoreItem xmlns:ds="http://schemas.openxmlformats.org/officeDocument/2006/customXml" ds:itemID="{8E40AC45-3DB9-4D25-BBA2-8F7EC35349E3}">
   <ds:schemaRefs>
     <ds:schemaRef ds:uri="http://schemas.openxmlformats.org/officeDocument/2006/bibliography"/>
   </ds:schemaRefs>

</xml_diff>

<commit_message>
minor changes in doc
</commit_message>
<xml_diff>
--- a/doc/WIB_firmware.docx
+++ b/doc/WIB_firmware.docx
@@ -4744,13 +4744,8 @@
         <w:spacing w:after="0"/>
       </w:pPr>
       <w:r>
-        <w:t xml:space="preserve">Decoding the data frames sent by </w:t>
-      </w:r>
-      <w:proofErr w:type="gramStart"/>
-      <w:r>
-        <w:t>FEMBs</w:t>
-      </w:r>
-      <w:proofErr w:type="gramEnd"/>
+        <w:t>Decoding the data frames sent by FEMBs</w:t>
+      </w:r>
     </w:p>
     <w:p>
       <w:pPr>
@@ -4900,15 +4895,7 @@
     </w:p>
     <w:p>
       <w:r>
-        <w:t xml:space="preserve">The DUNE WIB firmware source code </w:t>
-      </w:r>
-      <w:proofErr w:type="gramStart"/>
-      <w:r>
-        <w:t>is located in</w:t>
-      </w:r>
-      <w:proofErr w:type="gramEnd"/>
-      <w:r>
-        <w:t xml:space="preserve"> this repository:</w:t>
+        <w:t>The DUNE WIB firmware source code is located in this repository:</w:t>
       </w:r>
       <w:r>
         <w:br/>
@@ -5045,15 +5032,7 @@
         <w:t xml:space="preserve"> shows the simplified structure of the WIB firmware. Red connections signify the data acquisition (DAQ) path, purple connections are timing signals, AXI bus that the CPU is using to communicate with multiple firmware </w:t>
       </w:r>
       <w:r>
-        <w:t xml:space="preserve">blocks is shown in green, and control and status signals are shown in gray color. Sections below describe each of the firmware blocks in </w:t>
-      </w:r>
-      <w:proofErr w:type="gramStart"/>
-      <w:r>
-        <w:t>details</w:t>
-      </w:r>
-      <w:proofErr w:type="gramEnd"/>
-      <w:r>
-        <w:t>.</w:t>
+        <w:t>blocks is shown in green, and control and status signals are shown in gray color. Sections below describe each of the firmware blocks in details.</w:t>
       </w:r>
       <w:r>
         <w:t xml:space="preserve"> </w:t>
@@ -5223,15 +5202,7 @@
         <w:t xml:space="preserve"> (COLDATA p2) or 1.25 Gbps (COLDATA p3) bit rate</w:t>
       </w:r>
       <w:r>
-        <w:t xml:space="preserve">. WIB receives data from 4 FEMBs, each of them has 2 COLDATA chips, and each COLDATA chip </w:t>
-      </w:r>
-      <w:proofErr w:type="gramStart"/>
-      <w:r>
-        <w:t>is sending</w:t>
-      </w:r>
-      <w:proofErr w:type="gramEnd"/>
-      <w:r>
-        <w:t xml:space="preserve"> data via 2 serial links. Therefore, the total count of COLDATA receivers is 4*2*2 </w:t>
+        <w:t xml:space="preserve">. WIB receives data from 4 FEMBs, each of them has 2 COLDATA chips, and each COLDATA chip is sending data via 2 serial links. Therefore, the total count of COLDATA receivers is 4*2*2 </w:t>
       </w:r>
       <w:r>
         <w:lastRenderedPageBreak/>
@@ -5290,15 +5261,7 @@
         <w:fldChar w:fldCharType="end"/>
       </w:r>
       <w:r>
-        <w:t xml:space="preserve">. The </w:t>
-      </w:r>
-      <w:proofErr w:type="gramStart"/>
-      <w:r>
-        <w:t>particular format</w:t>
-      </w:r>
-      <w:proofErr w:type="gramEnd"/>
-      <w:r>
-        <w:t xml:space="preserve"> is selected by programming an I</w:t>
+        <w:t>. The particular format is selected by programming an I</w:t>
       </w:r>
       <w:r>
         <w:rPr>
@@ -5307,15 +5270,7 @@
         <w:t>2</w:t>
       </w:r>
       <w:r>
-        <w:t xml:space="preserve">C register. The COLDATA Frame decoder module is capable of decoding </w:t>
-      </w:r>
-      <w:proofErr w:type="gramStart"/>
-      <w:r>
-        <w:t>all of</w:t>
-      </w:r>
-      <w:proofErr w:type="gramEnd"/>
-      <w:r>
-        <w:t xml:space="preserve"> these formats. The format type is determined automatically from the received data stream.</w:t>
+        <w:t>C register. The COLDATA Frame decoder module is capable of decoding all of these formats. The format type is determined automatically from the received data stream.</w:t>
       </w:r>
     </w:p>
     <w:p>
@@ -5369,13 +5324,8 @@
       </w:r>
       <w:proofErr w:type="spellEnd"/>
       <w:r>
-        <w:t xml:space="preserve"> </w:t>
-      </w:r>
-      <w:proofErr w:type="gramStart"/>
-      <w:r>
-        <w:t>flags</w:t>
-      </w:r>
-      <w:proofErr w:type="gramEnd"/>
+        <w:t xml:space="preserve"> flags</w:t>
+      </w:r>
     </w:p>
     <w:p>
       <w:pPr>
@@ -7004,16 +6954,8 @@
               <w:rPr>
                 <w:b/>
               </w:rPr>
-              <w:t xml:space="preserve">Offset, </w:t>
-            </w:r>
-            <w:proofErr w:type="gramStart"/>
-            <w:r>
-              <w:rPr>
-                <w:b/>
-              </w:rPr>
-              <w:t>hex</w:t>
-            </w:r>
-            <w:proofErr w:type="gramEnd"/>
+              <w:t>Offset, hex</w:t>
+            </w:r>
           </w:p>
           <w:p>
             <w:pPr>
@@ -7221,15 +7163,7 @@
               <w:spacing w:after="0" w:line="240" w:lineRule="auto"/>
             </w:pPr>
             <w:r>
-              <w:t xml:space="preserve">Bit [0] contains </w:t>
-            </w:r>
-            <w:proofErr w:type="gramStart"/>
-            <w:r>
-              <w:t>busy</w:t>
-            </w:r>
-            <w:proofErr w:type="gramEnd"/>
-            <w:r>
-              <w:t xml:space="preserve"> flag. While this bit reads as 1 the I2C logic is busy and cannot be used.</w:t>
+              <w:t>Bit [0] contains busy flag. While this bit reads as 1 the I2C logic is busy and cannot be used.</w:t>
             </w:r>
           </w:p>
         </w:tc>
@@ -7764,15 +7698,7 @@
               <w:spacing w:after="0" w:line="240" w:lineRule="auto"/>
             </w:pPr>
             <w:r>
-              <w:t xml:space="preserve">Write operation: data to write to register, </w:t>
-            </w:r>
-            <w:proofErr w:type="gramStart"/>
-            <w:r>
-              <w:t>Read</w:t>
-            </w:r>
-            <w:proofErr w:type="gramEnd"/>
-            <w:r>
-              <w:t xml:space="preserve"> operation: data read from register</w:t>
+              <w:t>Write operation: data to write to register, Read operation: data read from register</w:t>
             </w:r>
           </w:p>
         </w:tc>
@@ -7860,14 +7786,9 @@
         <w:t xml:space="preserve">C </w:t>
       </w:r>
       <w:r>
-        <w:t xml:space="preserve">Write </w:t>
-      </w:r>
-      <w:proofErr w:type="gramStart"/>
-      <w:r>
-        <w:t>operation</w:t>
+        <w:t>Write operation</w:t>
       </w:r>
       <w:bookmarkEnd w:id="17"/>
-      <w:proofErr w:type="gramEnd"/>
     </w:p>
     <w:p>
       <w:pPr>
@@ -7886,15 +7807,7 @@
       </w:r>
       <w:proofErr w:type="spellEnd"/>
       <w:r>
-        <w:t xml:space="preserve"> register as needed. Leave ACK bit </w:t>
-      </w:r>
-      <w:proofErr w:type="gramStart"/>
-      <w:r>
-        <w:t>placeholders  =</w:t>
-      </w:r>
-      <w:proofErr w:type="gramEnd"/>
-      <w:r>
-        <w:t xml:space="preserve"> 0</w:t>
+        <w:t xml:space="preserve"> register as needed. Leave ACK bit placeholders  = 0</w:t>
       </w:r>
     </w:p>
     <w:p>
@@ -7914,13 +7827,8 @@
       </w:r>
       <w:proofErr w:type="spellEnd"/>
       <w:r>
-        <w:t xml:space="preserve"> register to 1, then immediately set it to </w:t>
-      </w:r>
-      <w:proofErr w:type="gramStart"/>
-      <w:r>
-        <w:t>0</w:t>
-      </w:r>
-      <w:proofErr w:type="gramEnd"/>
+        <w:t xml:space="preserve"> register to 1, then immediately set it to 0</w:t>
+      </w:r>
     </w:p>
     <w:p>
       <w:pPr>
@@ -7939,13 +7847,8 @@
       </w:r>
       <w:proofErr w:type="spellEnd"/>
       <w:r>
-        <w:t xml:space="preserve"> or longer before attempting the next </w:t>
-      </w:r>
-      <w:proofErr w:type="gramStart"/>
-      <w:r>
-        <w:t>transfer</w:t>
-      </w:r>
-      <w:proofErr w:type="gramEnd"/>
+        <w:t xml:space="preserve"> or longer before attempting the next transfer</w:t>
+      </w:r>
     </w:p>
     <w:p>
       <w:pPr>
@@ -7962,14 +7865,9 @@
         <w:t>2</w:t>
       </w:r>
       <w:r>
-        <w:t xml:space="preserve">C Read </w:t>
-      </w:r>
-      <w:proofErr w:type="gramStart"/>
-      <w:r>
-        <w:t>operation</w:t>
+        <w:t>C Read operation</w:t>
       </w:r>
       <w:bookmarkEnd w:id="18"/>
-      <w:proofErr w:type="gramEnd"/>
     </w:p>
     <w:p>
       <w:pPr>
@@ -7988,15 +7886,7 @@
       </w:r>
       <w:proofErr w:type="spellEnd"/>
       <w:r>
-        <w:t xml:space="preserve"> register as needed. Leave ACK bit </w:t>
-      </w:r>
-      <w:proofErr w:type="gramStart"/>
-      <w:r>
-        <w:t>placeholders  =</w:t>
-      </w:r>
-      <w:proofErr w:type="gramEnd"/>
-      <w:r>
-        <w:t xml:space="preserve"> 0</w:t>
+        <w:t xml:space="preserve"> register as needed. Leave ACK bit placeholders  = 0</w:t>
       </w:r>
     </w:p>
     <w:p>
@@ -8016,13 +7906,8 @@
       </w:r>
       <w:proofErr w:type="spellEnd"/>
       <w:r>
-        <w:t xml:space="preserve"> register to 1, then immediately set it to </w:t>
-      </w:r>
-      <w:proofErr w:type="gramStart"/>
-      <w:r>
-        <w:t>0</w:t>
-      </w:r>
-      <w:proofErr w:type="gramEnd"/>
+        <w:t xml:space="preserve"> register to 1, then immediately set it to 0</w:t>
+      </w:r>
     </w:p>
     <w:p>
       <w:pPr>
@@ -8041,13 +7926,8 @@
       </w:r>
       <w:proofErr w:type="spellEnd"/>
       <w:r>
-        <w:t xml:space="preserve"> or </w:t>
-      </w:r>
-      <w:proofErr w:type="gramStart"/>
-      <w:r>
-        <w:t>longer</w:t>
-      </w:r>
-      <w:proofErr w:type="gramEnd"/>
+        <w:t xml:space="preserve"> or longer</w:t>
+      </w:r>
     </w:p>
     <w:p>
       <w:pPr>
@@ -8066,15 +7946,7 @@
       </w:r>
       <w:proofErr w:type="spellEnd"/>
       <w:r>
-        <w:t xml:space="preserve"> register back. Bits 8:1 in that register contain data that </w:t>
-      </w:r>
-      <w:proofErr w:type="gramStart"/>
-      <w:r>
-        <w:t>were</w:t>
-      </w:r>
-      <w:proofErr w:type="gramEnd"/>
-      <w:r>
-        <w:t xml:space="preserve"> read from the register. Bits 0, 9, and 18 should contain values of 1 in each. These are recorded states of ACK bits, received after transfer of each of 3 bytes.</w:t>
+        <w:t xml:space="preserve"> register back. Bits 8:1 in that register contain data that were read from the register. Bits 0, 9, and 18 should contain values of 1 in each. These are recorded states of ACK bits, received after transfer of each of 3 bytes.</w:t>
       </w:r>
     </w:p>
     <w:p>
@@ -8119,13 +7991,8 @@
         <w:t>2</w:t>
       </w:r>
       <w:r>
-        <w:t xml:space="preserve">C interface for FEMB #0 COLDATA #0 to read or write a </w:t>
-      </w:r>
-      <w:proofErr w:type="gramStart"/>
-      <w:r>
-        <w:t>register</w:t>
-      </w:r>
-      <w:proofErr w:type="gramEnd"/>
+        <w:t>C interface for FEMB #0 COLDATA #0 to read or write a register</w:t>
+      </w:r>
     </w:p>
     <w:p>
       <w:pPr>
@@ -8174,25 +8041,12 @@
       </w:r>
       <w:proofErr w:type="spellEnd"/>
       <w:r>
-        <w:t xml:space="preserve"> or more until the transaction in step 1 is </w:t>
-      </w:r>
-      <w:proofErr w:type="gramStart"/>
-      <w:r>
-        <w:t>finished</w:t>
-      </w:r>
-      <w:proofErr w:type="gramEnd"/>
+        <w:t xml:space="preserve"> or more until the transaction in step 1 is finished</w:t>
+      </w:r>
     </w:p>
     <w:p>
       <w:r>
-        <w:t xml:space="preserve">The COLDATA chip has </w:t>
-      </w:r>
-      <w:proofErr w:type="gramStart"/>
-      <w:r>
-        <w:t>a number of</w:t>
-      </w:r>
-      <w:proofErr w:type="gramEnd"/>
-      <w:r>
-        <w:t xml:space="preserve"> I</w:t>
+        <w:t>The COLDATA chip has a number of I</w:t>
       </w:r>
       <w:r>
         <w:rPr>
@@ -8785,23 +8639,7 @@
           <w:rFonts w:eastAsia="Times New Roman" w:cstheme="minorHAnsi"/>
           <w:color w:val="000000"/>
         </w:rPr>
-        <w:t xml:space="preserve"> signals are locked in the IO block Flops when they are leaving FPGA. This guarantees very consistent signal timing relative to </w:t>
-      </w:r>
-      <w:proofErr w:type="gramStart"/>
-      <w:r>
-        <w:rPr>
-          <w:rFonts w:eastAsia="Times New Roman" w:cstheme="minorHAnsi"/>
-          <w:color w:val="000000"/>
-        </w:rPr>
-        <w:t>62.5</w:t>
-      </w:r>
-      <w:proofErr w:type="gramEnd"/>
-      <w:r>
-        <w:rPr>
-          <w:rFonts w:eastAsia="Times New Roman" w:cstheme="minorHAnsi"/>
-          <w:color w:val="000000"/>
-        </w:rPr>
-        <w:t xml:space="preserve"> MHz system clock which does not change with any future firmware versions. Th</w:t>
+        <w:t xml:space="preserve"> signals are locked in the IO block Flops when they are leaving FPGA. This guarantees very consistent signal timing relative to 62.5 MHz system clock which does not change with any future firmware versions. Th</w:t>
       </w:r>
       <w:r>
         <w:rPr>
@@ -8849,23 +8687,7 @@
           <w:rFonts w:eastAsia="Times New Roman" w:cstheme="minorHAnsi"/>
           <w:color w:val="000000"/>
         </w:rPr>
-        <w:t xml:space="preserve"> signals seems to be </w:t>
-      </w:r>
-      <w:proofErr w:type="gramStart"/>
-      <w:r>
-        <w:rPr>
-          <w:rFonts w:eastAsia="Times New Roman" w:cstheme="minorHAnsi"/>
-          <w:color w:val="000000"/>
-        </w:rPr>
-        <w:t>absolutely critical</w:t>
-      </w:r>
-      <w:proofErr w:type="gramEnd"/>
-      <w:r>
-        <w:rPr>
-          <w:rFonts w:eastAsia="Times New Roman" w:cstheme="minorHAnsi"/>
-          <w:color w:val="000000"/>
-        </w:rPr>
-        <w:t xml:space="preserve"> for the COLDADC </w:t>
+        <w:t xml:space="preserve"> signals seems to be absolutely critical for the COLDADC </w:t>
       </w:r>
       <w:r>
         <w:t>I</w:t>
@@ -9060,15 +8882,7 @@
         <w:t>2</w:t>
       </w:r>
       <w:r>
-        <w:t xml:space="preserve">C read/write failures. WIB firmware </w:t>
-      </w:r>
-      <w:proofErr w:type="gramStart"/>
-      <w:r>
-        <w:t>is able to</w:t>
-      </w:r>
-      <w:proofErr w:type="gramEnd"/>
-      <w:r>
-        <w:t xml:space="preserve"> adjust the relative clock phase in very small steps (~15 </w:t>
+        <w:t xml:space="preserve">C read/write failures. WIB firmware is able to adjust the relative clock phase in very small steps (~15 </w:t>
       </w:r>
       <w:proofErr w:type="spellStart"/>
       <w:r>
@@ -9093,18 +8907,10 @@
         <w:t xml:space="preserve">C clocks is set at the time of </w:t>
       </w:r>
       <w:r>
-        <w:t xml:space="preserve">WIB </w:t>
-      </w:r>
-      <w:proofErr w:type="gramStart"/>
-      <w:r>
-        <w:t>reboot</w:t>
-      </w:r>
-      <w:r>
-        <w:t>, and</w:t>
-      </w:r>
-      <w:proofErr w:type="gramEnd"/>
-      <w:r>
-        <w:t xml:space="preserve"> is equal to 0. </w:t>
+        <w:t>WIB reboot</w:t>
+      </w:r>
+      <w:r>
+        <w:t xml:space="preserve">, and is equal to 0. </w:t>
       </w:r>
       <w:r>
         <w:t>The total count of phase adjustment</w:t>
@@ -9140,15 +8946,7 @@
         <w:t xml:space="preserve">Perform the adjustment 1064 times from the initial phase. The relative phase will return to the initial phase = 0. </w:t>
       </w:r>
       <w:r>
-        <w:t xml:space="preserve">Note that this method requires keeping track of the total count of adjustment steps performed since </w:t>
-      </w:r>
-      <w:proofErr w:type="gramStart"/>
-      <w:r>
-        <w:t>last</w:t>
-      </w:r>
-      <w:proofErr w:type="gramEnd"/>
-      <w:r>
-        <w:t xml:space="preserve"> WIB reboot.</w:t>
+        <w:t>Note that this method requires keeping track of the total count of adjustment steps performed since last WIB reboot.</w:t>
       </w:r>
     </w:p>
     <w:p>
@@ -9214,13 +9012,8 @@
     </w:p>
     <w:p>
       <w:r>
-        <w:t xml:space="preserve">It accepts one </w:t>
-      </w:r>
-      <w:proofErr w:type="gramStart"/>
-      <w:r>
-        <w:t>parameter</w:t>
-      </w:r>
-      <w:proofErr w:type="gramEnd"/>
+        <w:t>It accepts one parameter</w:t>
+      </w:r>
       <w:r>
         <w:t xml:space="preserve"> </w:t>
       </w:r>
@@ -9405,18 +9198,10 @@
         <w:t xml:space="preserve">Note that </w:t>
       </w:r>
       <w:r>
-        <w:t xml:space="preserve">in each </w:t>
-      </w:r>
-      <w:proofErr w:type="gramStart"/>
-      <w:r>
-        <w:t xml:space="preserve">particular </w:t>
-      </w:r>
-      <w:r>
-        <w:t>system</w:t>
-      </w:r>
-      <w:proofErr w:type="gramEnd"/>
-      <w:r>
-        <w:t xml:space="preserve"> these adjustments may need to be re-optimized.</w:t>
+        <w:t xml:space="preserve">in each particular </w:t>
+      </w:r>
+      <w:r>
+        <w:t>system these adjustments may need to be re-optimized.</w:t>
       </w:r>
     </w:p>
     <w:p>
@@ -9564,13 +9349,8 @@
         <w:t>stimulus</w:t>
       </w:r>
       <w:r>
-        <w:t xml:space="preserve"> </w:t>
-      </w:r>
-      <w:proofErr w:type="gramStart"/>
-      <w:r>
-        <w:t>register</w:t>
-      </w:r>
-      <w:proofErr w:type="gramEnd"/>
+        <w:t xml:space="preserve"> register</w:t>
+      </w:r>
     </w:p>
     <w:p>
       <w:pPr>
@@ -9581,15 +9361,7 @@
         </w:numPr>
       </w:pPr>
       <w:r>
-        <w:t xml:space="preserve">Wait for 10 us to allow the loopback pulse to </w:t>
-      </w:r>
-      <w:proofErr w:type="gramStart"/>
-      <w:r>
-        <w:t>arrive</w:t>
-      </w:r>
-      <w:proofErr w:type="gramEnd"/>
-      <w:r>
-        <w:t xml:space="preserve"> </w:t>
+        <w:t xml:space="preserve">Wait for 10 us to allow the loopback pulse to arrive </w:t>
       </w:r>
     </w:p>
     <w:p>
@@ -9610,13 +9382,8 @@
         <w:t>latency</w:t>
       </w:r>
       <w:r>
-        <w:t xml:space="preserve"> </w:t>
-      </w:r>
-      <w:proofErr w:type="gramStart"/>
-      <w:r>
-        <w:t>register</w:t>
-      </w:r>
-      <w:proofErr w:type="gramEnd"/>
+        <w:t xml:space="preserve"> register</w:t>
+      </w:r>
     </w:p>
     <w:p>
       <w:pPr>
@@ -10113,13 +9880,8 @@
             <w:pPr>
               <w:spacing w:after="0" w:line="240" w:lineRule="auto"/>
             </w:pPr>
-            <w:proofErr w:type="gramStart"/>
-            <w:r>
-              <w:t>Zero time</w:t>
-            </w:r>
-            <w:proofErr w:type="gramEnd"/>
-            <w:r>
-              <w:t xml:space="preserve"> stamp</w:t>
+            <w:r>
+              <w:t>Zero time stamp</w:t>
             </w:r>
           </w:p>
         </w:tc>
@@ -10576,15 +10338,7 @@
         <w:t xml:space="preserve">C </w:t>
       </w:r>
       <w:r>
-        <w:t xml:space="preserve">interfaces </w:t>
-      </w:r>
-      <w:proofErr w:type="gramStart"/>
-      <w:r>
-        <w:t>and also</w:t>
-      </w:r>
-      <w:proofErr w:type="gramEnd"/>
-      <w:r>
-        <w:t xml:space="preserve"> to the PL GPIO pins. That way, ZYNQ CPU and PTC can access these buses concurrently, using </w:t>
+        <w:t xml:space="preserve">interfaces and also to the PL GPIO pins. That way, ZYNQ CPU and PTC can access these buses concurrently, using </w:t>
       </w:r>
       <w:r>
         <w:t>I</w:t>
@@ -10724,90 +10478,13 @@
     </w:p>
     <w:p>
       <w:pPr>
-        <w:pStyle w:val="Heading3"/>
-      </w:pPr>
-      <w:bookmarkStart w:id="27" w:name="_Toc142466332"/>
-      <w:r>
-        <w:lastRenderedPageBreak/>
-        <w:t xml:space="preserve">Handling </w:t>
-      </w:r>
-      <w:r>
-        <w:t>I</w:t>
-      </w:r>
-      <w:r>
-        <w:rPr>
-          <w:vertAlign w:val="superscript"/>
-        </w:rPr>
-        <w:t>2</w:t>
-      </w:r>
-      <w:r>
-        <w:t xml:space="preserve">C </w:t>
-      </w:r>
-      <w:r>
-        <w:t>arbitration on the multi-master buses</w:t>
-      </w:r>
-      <w:bookmarkEnd w:id="27"/>
-    </w:p>
-    <w:p>
-      <w:r>
-        <w:t>The I</w:t>
-      </w:r>
-      <w:r>
-        <w:rPr>
-          <w:vertAlign w:val="superscript"/>
-        </w:rPr>
-        <w:t>2</w:t>
-      </w:r>
-      <w:r>
-        <w:t xml:space="preserve">C </w:t>
-      </w:r>
-      <w:r>
-        <w:t>standard fully supports multi-master buses.</w:t>
-      </w:r>
-      <w:r>
-        <w:t xml:space="preserve"> However, some software cooperation is required.</w:t>
-      </w:r>
-      <w:r>
-        <w:t xml:space="preserve"> In case of bus collision, one or </w:t>
-      </w:r>
-      <w:r>
-        <w:t>more</w:t>
-      </w:r>
-      <w:r>
-        <w:t xml:space="preserve"> masters may fail to complete the transaction. In such case, the typical behavior of an </w:t>
-      </w:r>
-      <w:r>
-        <w:t>I</w:t>
-      </w:r>
-      <w:r>
-        <w:rPr>
-          <w:vertAlign w:val="superscript"/>
-        </w:rPr>
-        <w:t>2</w:t>
-      </w:r>
-      <w:r>
-        <w:t xml:space="preserve">C </w:t>
-      </w:r>
-      <w:r>
-        <w:t xml:space="preserve">library is to return an error code. The top-level software must analyze the error codes returned by each transaction and retry the failed transactions. This must be done </w:t>
-      </w:r>
-      <w:proofErr w:type="gramStart"/>
-      <w:r>
-        <w:t>in</w:t>
-      </w:r>
-      <w:proofErr w:type="gramEnd"/>
-      <w:r>
-        <w:t xml:space="preserve"> PTC and in WIB software.</w:t>
-      </w:r>
-    </w:p>
-    <w:p>
-      <w:pPr>
         <w:keepNext/>
       </w:pPr>
       <w:r>
         <w:rPr>
           <w:noProof/>
         </w:rPr>
+        <w:lastRenderedPageBreak/>
         <w:drawing>
           <wp:inline distT="0" distB="0" distL="0" distR="0" wp14:anchorId="070A0C55" wp14:editId="17DE2144">
             <wp:extent cx="5855677" cy="2368553"/>
@@ -10862,7 +10539,7 @@
       <w:pPr>
         <w:pStyle w:val="Caption"/>
       </w:pPr>
-      <w:bookmarkStart w:id="28" w:name="_Ref142416009"/>
+      <w:bookmarkStart w:id="27" w:name="_Ref142416009"/>
       <w:r>
         <w:t xml:space="preserve">Figure </w:t>
       </w:r>
@@ -10874,7 +10551,7 @@
           <w:t>5</w:t>
         </w:r>
       </w:fldSimple>
-      <w:bookmarkEnd w:id="28"/>
+      <w:bookmarkEnd w:id="27"/>
       <w:r>
         <w:t>. Multi-master I2C access to sensor buses.</w:t>
       </w:r>
@@ -10923,18 +10600,8 @@
           <w:b/>
           <w:bCs/>
         </w:rPr>
-        <w:t xml:space="preserve"> = 0x38 + </w:t>
-      </w:r>
-      <w:proofErr w:type="gramStart"/>
-      <w:r>
-        <w:rPr>
-          <w:rFonts w:ascii="Courier New" w:hAnsi="Courier New" w:cs="Courier New"/>
-          <w:b/>
-          <w:bCs/>
-        </w:rPr>
-        <w:t>slot;</w:t>
-      </w:r>
-      <w:proofErr w:type="gramEnd"/>
+        <w:t xml:space="preserve"> = 0x38 + slot;</w:t>
+      </w:r>
     </w:p>
     <w:p>
       <w:r>
@@ -11107,13 +10774,8 @@
               <w:keepNext/>
             </w:pPr>
             <w:r>
-              <w:t xml:space="preserve">Readback </w:t>
-            </w:r>
-            <w:proofErr w:type="gramStart"/>
-            <w:r>
-              <w:t>register</w:t>
-            </w:r>
-            <w:proofErr w:type="gramEnd"/>
+              <w:t>Readback register</w:t>
+            </w:r>
           </w:p>
           <w:p>
             <w:pPr>
@@ -11137,34 +10799,16 @@
                 <w:b/>
                 <w:bCs/>
               </w:rPr>
-              <w:t>crate_</w:t>
-            </w:r>
-            <w:proofErr w:type="gramStart"/>
+              <w:t>crate_id</w:t>
+            </w:r>
+            <w:proofErr w:type="spellEnd"/>
             <w:r>
               <w:rPr>
                 <w:rFonts w:ascii="Courier New" w:hAnsi="Courier New" w:cs="Courier New"/>
                 <w:b/>
                 <w:bCs/>
               </w:rPr>
-              <w:t>id</w:t>
-            </w:r>
-            <w:proofErr w:type="spellEnd"/>
-            <w:r>
-              <w:rPr>
-                <w:rFonts w:ascii="Courier New" w:hAnsi="Courier New" w:cs="Courier New"/>
-                <w:b/>
-                <w:bCs/>
-              </w:rPr>
-              <w:t>[</w:t>
-            </w:r>
-            <w:proofErr w:type="gramEnd"/>
-            <w:r>
-              <w:rPr>
-                <w:rFonts w:ascii="Courier New" w:hAnsi="Courier New" w:cs="Courier New"/>
-                <w:b/>
-                <w:bCs/>
-              </w:rPr>
-              <w:t>3:0], slot[2:0]}</w:t>
+              <w:t>[3:0], slot[2:0]}</w:t>
             </w:r>
           </w:p>
         </w:tc>
@@ -11174,7 +10818,7 @@
       <w:pPr>
         <w:pStyle w:val="Caption"/>
       </w:pPr>
-      <w:bookmarkStart w:id="29" w:name="_Ref142420642"/>
+      <w:bookmarkStart w:id="28" w:name="_Ref142420642"/>
       <w:r>
         <w:t xml:space="preserve">Table </w:t>
       </w:r>
@@ -11186,7 +10830,7 @@
           <w:t>6</w:t>
         </w:r>
       </w:fldSimple>
-      <w:bookmarkEnd w:id="29"/>
+      <w:bookmarkEnd w:id="28"/>
       <w:r>
         <w:t xml:space="preserve">. </w:t>
       </w:r>
@@ -11198,8 +10842,52 @@
       <w:pPr>
         <w:pStyle w:val="Heading3"/>
       </w:pPr>
+      <w:bookmarkStart w:id="29" w:name="_Toc142466332"/>
+      <w:r>
+        <w:t>Handling I</w:t>
+      </w:r>
+      <w:r>
+        <w:rPr>
+          <w:vertAlign w:val="superscript"/>
+        </w:rPr>
+        <w:t>2</w:t>
+      </w:r>
+      <w:r>
+        <w:t>C arbitration on the multi-master buses</w:t>
+      </w:r>
+      <w:bookmarkEnd w:id="29"/>
+    </w:p>
+    <w:p>
+      <w:r>
+        <w:t>The I</w:t>
+      </w:r>
+      <w:r>
+        <w:rPr>
+          <w:vertAlign w:val="superscript"/>
+        </w:rPr>
+        <w:t>2</w:t>
+      </w:r>
+      <w:r>
+        <w:t>C standard fully supports multi-master buses. However, some software cooperation is required. In case of bus collision, one or more masters may fail to complete the transaction. In such case, the typical behavior of an I</w:t>
+      </w:r>
+      <w:r>
+        <w:rPr>
+          <w:vertAlign w:val="superscript"/>
+        </w:rPr>
+        <w:t>2</w:t>
+      </w:r>
+      <w:r>
+        <w:t>C library is to return an error code. The top-level software must analyze the error codes returned by each transaction and retry the failed transactions. This must be done in PTC and in WIB software.</w:t>
+      </w:r>
+    </w:p>
+    <w:p/>
+    <w:p>
+      <w:pPr>
+        <w:pStyle w:val="Heading3"/>
+      </w:pPr>
       <w:bookmarkStart w:id="30" w:name="_Toc142466333"/>
       <w:r>
+        <w:lastRenderedPageBreak/>
         <w:t>How to use</w:t>
       </w:r>
       <w:r>
@@ -11276,20 +10964,14 @@
         </w:numPr>
       </w:pPr>
       <w:r>
-        <w:lastRenderedPageBreak/>
         <w:t xml:space="preserve">Activate WIB and select bus to access by writing </w:t>
       </w:r>
       <w:r>
         <w:t xml:space="preserve">ABS </w:t>
       </w:r>
       <w:r>
-        <w:t xml:space="preserve">Configuration register on the WIB that you want to </w:t>
-      </w:r>
-      <w:proofErr w:type="gramStart"/>
-      <w:r>
-        <w:t>access</w:t>
-      </w:r>
-      <w:proofErr w:type="gramEnd"/>
+        <w:t>Configuration register on the WIB that you want to access</w:t>
+      </w:r>
     </w:p>
     <w:p>
       <w:pPr>
@@ -11303,13 +10985,8 @@
         <w:t>Read sensors</w:t>
       </w:r>
       <w:r>
-        <w:t xml:space="preserve"> from the selected </w:t>
-      </w:r>
-      <w:proofErr w:type="gramStart"/>
-      <w:r>
-        <w:t>bus</w:t>
-      </w:r>
-      <w:proofErr w:type="gramEnd"/>
+        <w:t xml:space="preserve"> from the selected bus</w:t>
+      </w:r>
     </w:p>
     <w:p>
       <w:pPr>
@@ -11332,13 +11009,8 @@
         </w:numPr>
       </w:pPr>
       <w:r>
-        <w:t xml:space="preserve">Read the sensors from the other </w:t>
-      </w:r>
-      <w:proofErr w:type="gramStart"/>
-      <w:r>
-        <w:t>bus</w:t>
-      </w:r>
-      <w:proofErr w:type="gramEnd"/>
+        <w:t>Read the sensors from the other bus</w:t>
+      </w:r>
     </w:p>
     <w:p>
       <w:pPr>
@@ -11361,13 +11033,8 @@
         </w:numPr>
       </w:pPr>
       <w:r>
-        <w:t xml:space="preserve">Repeat the sequence for the next </w:t>
-      </w:r>
-      <w:proofErr w:type="gramStart"/>
-      <w:r>
-        <w:t>WIB</w:t>
-      </w:r>
-      <w:proofErr w:type="gramEnd"/>
+        <w:t>Repeat the sequence for the next WIB</w:t>
+      </w:r>
       <w:r>
         <w:t xml:space="preserve">  </w:t>
       </w:r>
@@ -11387,14 +11054,9 @@
         <w:t>2</w:t>
       </w:r>
       <w:r>
-        <w:t xml:space="preserve">C </w:t>
-      </w:r>
-      <w:proofErr w:type="gramStart"/>
-      <w:r>
-        <w:t>buses</w:t>
+        <w:t>C buses</w:t>
       </w:r>
       <w:bookmarkEnd w:id="31"/>
-      <w:proofErr w:type="gramEnd"/>
     </w:p>
     <w:p>
       <w:r>
@@ -14240,15 +13902,7 @@
               <w:spacing w:after="0" w:line="240" w:lineRule="auto"/>
             </w:pPr>
             <w:r>
-              <w:t xml:space="preserve">1 = use raw ADC channel map, 0 = use hardcoded channel map. This option is available only in </w:t>
-            </w:r>
-            <w:proofErr w:type="gramStart"/>
-            <w:r>
-              <w:t>FELIX</w:t>
-            </w:r>
-            <w:proofErr w:type="gramEnd"/>
-            <w:r>
-              <w:t xml:space="preserve"> version. DEIMOS version uses only raw ADC map.</w:t>
+              <w:t>1 = use raw ADC channel map, 0 = use hardcoded channel map. This option is available only in FELIX version. DEIMOS version uses only raw ADC map.</w:t>
             </w:r>
           </w:p>
         </w:tc>
@@ -17379,19 +17033,11 @@
             </w:pPr>
             <w:proofErr w:type="spellStart"/>
             <w:r>
-              <w:t>fake_time_stamp_</w:t>
-            </w:r>
-            <w:proofErr w:type="gramStart"/>
-            <w:r>
-              <w:t>init</w:t>
+              <w:t>fake_time_stamp_init</w:t>
             </w:r>
             <w:proofErr w:type="spellEnd"/>
             <w:r>
-              <w:t>[</w:t>
-            </w:r>
-            <w:proofErr w:type="gramEnd"/>
-            <w:r>
-              <w:t>31:0]</w:t>
+              <w:t>[31:0]</w:t>
             </w:r>
           </w:p>
         </w:tc>
@@ -17477,19 +17123,11 @@
             </w:pPr>
             <w:proofErr w:type="spellStart"/>
             <w:r>
-              <w:t>fake_time_stamp_</w:t>
-            </w:r>
-            <w:proofErr w:type="gramStart"/>
-            <w:r>
-              <w:t>init</w:t>
+              <w:t>fake_time_stamp_init</w:t>
             </w:r>
             <w:proofErr w:type="spellEnd"/>
             <w:r>
-              <w:t>[</w:t>
-            </w:r>
-            <w:proofErr w:type="gramEnd"/>
-            <w:r>
-              <w:t>63:32]</w:t>
+              <w:t>[63:32]</w:t>
             </w:r>
           </w:p>
         </w:tc>
@@ -18293,13 +17931,8 @@
             <w:pPr>
               <w:spacing w:after="0" w:line="240" w:lineRule="auto"/>
             </w:pPr>
-            <w:proofErr w:type="gramStart"/>
-            <w:r>
-              <w:t>link[</w:t>
-            </w:r>
-            <w:proofErr w:type="gramEnd"/>
-            <w:r>
-              <w:t>0]</w:t>
+            <w:r>
+              <w:t>link[0]</w:t>
             </w:r>
           </w:p>
         </w:tc>
@@ -18318,13 +17951,8 @@
             <w:pPr>
               <w:spacing w:after="0" w:line="240" w:lineRule="auto"/>
             </w:pPr>
-            <w:proofErr w:type="gramStart"/>
-            <w:r>
-              <w:t>Link[</w:t>
-            </w:r>
-            <w:proofErr w:type="gramEnd"/>
-            <w:r>
-              <w:t>0] field in DAQ readout</w:t>
+            <w:r>
+              <w:t>Link[0] field in DAQ readout</w:t>
             </w:r>
           </w:p>
         </w:tc>
@@ -18384,13 +18012,8 @@
             <w:pPr>
               <w:spacing w:after="0" w:line="240" w:lineRule="auto"/>
             </w:pPr>
-            <w:proofErr w:type="gramStart"/>
-            <w:r>
-              <w:t>link[</w:t>
-            </w:r>
-            <w:proofErr w:type="gramEnd"/>
-            <w:r>
-              <w:t>1]</w:t>
+            <w:r>
+              <w:t>link[1]</w:t>
             </w:r>
           </w:p>
         </w:tc>
@@ -18409,13 +18032,8 @@
             <w:pPr>
               <w:spacing w:after="0" w:line="240" w:lineRule="auto"/>
             </w:pPr>
-            <w:proofErr w:type="gramStart"/>
-            <w:r>
-              <w:t>Link[</w:t>
-            </w:r>
-            <w:proofErr w:type="gramEnd"/>
-            <w:r>
-              <w:t>1] field in DAQ readout</w:t>
+            <w:r>
+              <w:t>Link[1] field in DAQ readout</w:t>
             </w:r>
           </w:p>
         </w:tc>
@@ -18738,19 +18356,11 @@
             </w:pPr>
             <w:proofErr w:type="spellStart"/>
             <w:r>
-              <w:t>dac_src_</w:t>
-            </w:r>
-            <w:proofErr w:type="gramStart"/>
-            <w:r>
-              <w:t>sel</w:t>
+              <w:t>dac_src_sel</w:t>
             </w:r>
             <w:proofErr w:type="spellEnd"/>
             <w:r>
-              <w:t>[</w:t>
-            </w:r>
-            <w:proofErr w:type="gramEnd"/>
-            <w:r>
-              <w:t>0]</w:t>
+              <w:t>[0]</w:t>
             </w:r>
           </w:p>
         </w:tc>
@@ -18828,19 +18438,11 @@
             </w:pPr>
             <w:proofErr w:type="spellStart"/>
             <w:r>
-              <w:t>dac_src_</w:t>
-            </w:r>
-            <w:proofErr w:type="gramStart"/>
-            <w:r>
-              <w:t>sel</w:t>
+              <w:t>dac_src_sel</w:t>
             </w:r>
             <w:proofErr w:type="spellEnd"/>
             <w:r>
-              <w:t>[</w:t>
-            </w:r>
-            <w:proofErr w:type="gramEnd"/>
-            <w:r>
-              <w:t>1]</w:t>
+              <w:t>[1]</w:t>
             </w:r>
           </w:p>
         </w:tc>
@@ -18918,19 +18520,11 @@
             </w:pPr>
             <w:proofErr w:type="spellStart"/>
             <w:r>
-              <w:t>dac_src_</w:t>
-            </w:r>
-            <w:proofErr w:type="gramStart"/>
-            <w:r>
-              <w:t>sel</w:t>
+              <w:t>dac_src_sel</w:t>
             </w:r>
             <w:proofErr w:type="spellEnd"/>
             <w:r>
-              <w:t>[</w:t>
-            </w:r>
-            <w:proofErr w:type="gramEnd"/>
-            <w:r>
-              <w:t>2]</w:t>
+              <w:t>[2]</w:t>
             </w:r>
           </w:p>
         </w:tc>
@@ -19008,19 +18602,11 @@
             </w:pPr>
             <w:proofErr w:type="spellStart"/>
             <w:r>
-              <w:t>dac_src_</w:t>
-            </w:r>
-            <w:proofErr w:type="gramStart"/>
-            <w:r>
-              <w:t>sel</w:t>
+              <w:t>dac_src_sel</w:t>
             </w:r>
             <w:proofErr w:type="spellEnd"/>
             <w:r>
-              <w:t>[</w:t>
-            </w:r>
-            <w:proofErr w:type="gramEnd"/>
-            <w:r>
-              <w:t>3]</w:t>
+              <w:t>[3]</w:t>
             </w:r>
           </w:p>
         </w:tc>
@@ -19382,13 +18968,8 @@
       </w:r>
       <w:proofErr w:type="spellEnd"/>
       <w:r>
-        <w:t xml:space="preserve"> </w:t>
-      </w:r>
-      <w:proofErr w:type="gramStart"/>
-      <w:r>
-        <w:t>register</w:t>
-      </w:r>
-      <w:proofErr w:type="gramEnd"/>
+        <w:t xml:space="preserve"> register</w:t>
+      </w:r>
     </w:p>
     <w:p>
       <w:pPr>
@@ -19941,13 +19522,8 @@
         </w:r>
       </w:fldSimple>
       <w:r>
-        <w:t xml:space="preserve">. Timing system command codes and enable </w:t>
-      </w:r>
-      <w:proofErr w:type="gramStart"/>
-      <w:r>
-        <w:t>flags</w:t>
-      </w:r>
-      <w:proofErr w:type="gramEnd"/>
+        <w:t>. Timing system command codes and enable flags</w:t>
+      </w:r>
     </w:p>
     <w:p>
       <w:r>
@@ -19984,13 +19560,8 @@
         </w:numPr>
       </w:pPr>
       <w:r>
-        <w:t xml:space="preserve">Write 8-bit command code into Command code </w:t>
-      </w:r>
-      <w:proofErr w:type="gramStart"/>
-      <w:r>
-        <w:t>register</w:t>
-      </w:r>
-      <w:proofErr w:type="gramEnd"/>
+        <w:t>Write 8-bit command code into Command code register</w:t>
+      </w:r>
     </w:p>
     <w:p>
       <w:pPr>
@@ -20001,13 +19572,8 @@
         </w:numPr>
       </w:pPr>
       <w:r>
-        <w:t xml:space="preserve">Write 1 into corresponding Enable flag </w:t>
-      </w:r>
-      <w:proofErr w:type="gramStart"/>
-      <w:r>
-        <w:t>register</w:t>
-      </w:r>
-      <w:proofErr w:type="gramEnd"/>
+        <w:t>Write 1 into corresponding Enable flag register</w:t>
+      </w:r>
     </w:p>
     <w:p>
       <w:pPr>
@@ -20065,6 +19631,11 @@
       <w:r>
         <w:t xml:space="preserve"> </w:t>
       </w:r>
+    </w:p>
+    <w:p>
+      <w:pPr>
+        <w:pStyle w:val="Heading3"/>
+      </w:pPr>
       <w:r>
         <w:t>Status registers (read-only):</w:t>
       </w:r>
@@ -20199,19 +19770,11 @@
             </w:pPr>
             <w:proofErr w:type="spellStart"/>
             <w:r>
-              <w:t>daq_spy_</w:t>
-            </w:r>
-            <w:proofErr w:type="gramStart"/>
-            <w:r>
-              <w:t>full</w:t>
+              <w:t>daq_spy_full</w:t>
             </w:r>
             <w:proofErr w:type="spellEnd"/>
             <w:r>
-              <w:t>[</w:t>
-            </w:r>
-            <w:proofErr w:type="gramEnd"/>
-            <w:r>
-              <w:t>0]</w:t>
+              <w:t>[0]</w:t>
             </w:r>
           </w:p>
         </w:tc>
@@ -20273,19 +19836,11 @@
             </w:pPr>
             <w:proofErr w:type="spellStart"/>
             <w:r>
-              <w:t>daq_spy_</w:t>
-            </w:r>
-            <w:proofErr w:type="gramStart"/>
-            <w:r>
-              <w:t>full</w:t>
+              <w:t>daq_spy_full</w:t>
             </w:r>
             <w:proofErr w:type="spellEnd"/>
             <w:r>
-              <w:t>[</w:t>
-            </w:r>
-            <w:proofErr w:type="gramEnd"/>
-            <w:r>
-              <w:t>1]</w:t>
+              <w:t>[1]</w:t>
             </w:r>
           </w:p>
         </w:tc>
@@ -20402,19 +19957,11 @@
             </w:pPr>
             <w:proofErr w:type="spellStart"/>
             <w:r>
-              <w:t>daq_spy_</w:t>
-            </w:r>
-            <w:proofErr w:type="gramStart"/>
-            <w:r>
-              <w:t>full</w:t>
+              <w:t>daq_spy_full</w:t>
             </w:r>
             <w:proofErr w:type="spellEnd"/>
             <w:r>
-              <w:t>[</w:t>
-            </w:r>
-            <w:proofErr w:type="gramEnd"/>
-            <w:r>
-              <w:t>2]</w:t>
+              <w:t>[2]</w:t>
             </w:r>
           </w:p>
         </w:tc>
@@ -20473,19 +20020,11 @@
             </w:pPr>
             <w:proofErr w:type="spellStart"/>
             <w:r>
-              <w:t>daq_spy_</w:t>
-            </w:r>
-            <w:proofErr w:type="gramStart"/>
-            <w:r>
-              <w:t>full</w:t>
+              <w:t>daq_spy_full</w:t>
             </w:r>
             <w:proofErr w:type="spellEnd"/>
             <w:r>
-              <w:t>[</w:t>
-            </w:r>
-            <w:proofErr w:type="gramEnd"/>
-            <w:r>
-              <w:t>3]</w:t>
+              <w:t>[3]</w:t>
             </w:r>
           </w:p>
         </w:tc>
@@ -20544,19 +20083,11 @@
             </w:pPr>
             <w:proofErr w:type="spellStart"/>
             <w:r>
-              <w:t>daq_spy_</w:t>
-            </w:r>
-            <w:proofErr w:type="gramStart"/>
-            <w:r>
-              <w:t>full</w:t>
+              <w:t>daq_spy_full</w:t>
             </w:r>
             <w:proofErr w:type="spellEnd"/>
             <w:r>
-              <w:t>[</w:t>
-            </w:r>
-            <w:proofErr w:type="gramEnd"/>
-            <w:r>
-              <w:t>4]</w:t>
+              <w:t>[4]</w:t>
             </w:r>
           </w:p>
         </w:tc>
@@ -20615,19 +20146,11 @@
             </w:pPr>
             <w:proofErr w:type="spellStart"/>
             <w:r>
-              <w:t>daq_spy_</w:t>
-            </w:r>
-            <w:proofErr w:type="gramStart"/>
-            <w:r>
-              <w:t>full</w:t>
+              <w:t>daq_spy_full</w:t>
             </w:r>
             <w:proofErr w:type="spellEnd"/>
             <w:r>
-              <w:t>[</w:t>
-            </w:r>
-            <w:proofErr w:type="gramEnd"/>
-            <w:r>
-              <w:t>5]</w:t>
+              <w:t>[5]</w:t>
             </w:r>
           </w:p>
         </w:tc>
@@ -20686,19 +20209,11 @@
             </w:pPr>
             <w:proofErr w:type="spellStart"/>
             <w:r>
-              <w:t>daq_spy_</w:t>
-            </w:r>
-            <w:proofErr w:type="gramStart"/>
-            <w:r>
-              <w:t>full</w:t>
+              <w:t>daq_spy_full</w:t>
             </w:r>
             <w:proofErr w:type="spellEnd"/>
             <w:r>
-              <w:t>[</w:t>
-            </w:r>
-            <w:proofErr w:type="gramEnd"/>
-            <w:r>
-              <w:t>6]</w:t>
+              <w:t>[6]</w:t>
             </w:r>
           </w:p>
         </w:tc>
@@ -20757,19 +20272,11 @@
             </w:pPr>
             <w:proofErr w:type="spellStart"/>
             <w:r>
-              <w:t>daq_spy_</w:t>
-            </w:r>
-            <w:proofErr w:type="gramStart"/>
-            <w:r>
-              <w:t>full</w:t>
+              <w:t>daq_spy_full</w:t>
             </w:r>
             <w:proofErr w:type="spellEnd"/>
             <w:r>
-              <w:t>[</w:t>
-            </w:r>
-            <w:proofErr w:type="gramEnd"/>
-            <w:r>
-              <w:t>7]</w:t>
+              <w:t>[7]</w:t>
             </w:r>
           </w:p>
         </w:tc>
@@ -21409,6 +20916,7 @@
               <w:spacing w:after="0" w:line="240" w:lineRule="auto"/>
             </w:pPr>
             <w:r>
+              <w:lastRenderedPageBreak/>
               <w:t>A00C0090</w:t>
             </w:r>
           </w:p>
@@ -21474,7 +20982,6 @@
               <w:spacing w:after="0" w:line="240" w:lineRule="auto"/>
             </w:pPr>
             <w:r>
-              <w:lastRenderedPageBreak/>
               <w:t>A00C0090</w:t>
             </w:r>
           </w:p>
@@ -22190,19 +21697,11 @@
             </w:pPr>
             <w:proofErr w:type="spellStart"/>
             <w:r>
-              <w:t>ts_</w:t>
-            </w:r>
-            <w:proofErr w:type="gramStart"/>
-            <w:r>
-              <w:t>tstamp</w:t>
+              <w:t>ts_tstamp</w:t>
             </w:r>
             <w:proofErr w:type="spellEnd"/>
             <w:r>
-              <w:t>[</w:t>
-            </w:r>
-            <w:proofErr w:type="gramEnd"/>
-            <w:r>
-              <w:t>31:0]</w:t>
+              <w:t>[31:0]</w:t>
             </w:r>
           </w:p>
         </w:tc>
@@ -22261,19 +21760,11 @@
             </w:pPr>
             <w:proofErr w:type="spellStart"/>
             <w:r>
-              <w:t>ts_</w:t>
-            </w:r>
-            <w:proofErr w:type="gramStart"/>
-            <w:r>
-              <w:t>tstamp</w:t>
+              <w:t>ts_tstamp</w:t>
             </w:r>
             <w:proofErr w:type="spellEnd"/>
             <w:r>
-              <w:t>[</w:t>
-            </w:r>
-            <w:proofErr w:type="gramEnd"/>
-            <w:r>
-              <w:t>63:32]</w:t>
+              <w:t>[63:32]</w:t>
             </w:r>
           </w:p>
         </w:tc>
@@ -22332,19 +21823,11 @@
             </w:pPr>
             <w:proofErr w:type="spellStart"/>
             <w:r>
-              <w:t>align_</w:t>
-            </w:r>
-            <w:proofErr w:type="gramStart"/>
-            <w:r>
-              <w:t>delay</w:t>
+              <w:t>align_delay</w:t>
             </w:r>
             <w:proofErr w:type="spellEnd"/>
             <w:r>
-              <w:t>[</w:t>
-            </w:r>
-            <w:proofErr w:type="gramEnd"/>
-            <w:r>
-              <w:t>0]</w:t>
+              <w:t>[0]</w:t>
             </w:r>
           </w:p>
         </w:tc>
@@ -22404,17 +21887,12 @@
             </w:pPr>
             <w:proofErr w:type="spellStart"/>
             <w:r>
-              <w:t>align_</w:t>
-            </w:r>
-            <w:proofErr w:type="gramStart"/>
-            <w:r>
-              <w:t>delay</w:t>
+              <w:t>align_delay</w:t>
             </w:r>
             <w:proofErr w:type="spellEnd"/>
             <w:r>
               <w:t>[</w:t>
             </w:r>
-            <w:proofErr w:type="gramEnd"/>
             <w:r>
               <w:t>1</w:t>
             </w:r>
@@ -22485,17 +21963,12 @@
             </w:pPr>
             <w:proofErr w:type="spellStart"/>
             <w:r>
-              <w:t>align_</w:t>
-            </w:r>
-            <w:proofErr w:type="gramStart"/>
-            <w:r>
-              <w:t>delay</w:t>
+              <w:t>align_delay</w:t>
             </w:r>
             <w:proofErr w:type="spellEnd"/>
             <w:r>
               <w:t>[</w:t>
             </w:r>
-            <w:proofErr w:type="gramEnd"/>
             <w:r>
               <w:t>2</w:t>
             </w:r>
@@ -22566,17 +22039,12 @@
             </w:pPr>
             <w:proofErr w:type="spellStart"/>
             <w:r>
-              <w:t>align_</w:t>
-            </w:r>
-            <w:proofErr w:type="gramStart"/>
-            <w:r>
-              <w:t>delay</w:t>
+              <w:t>align_delay</w:t>
             </w:r>
             <w:proofErr w:type="spellEnd"/>
             <w:r>
               <w:t>[</w:t>
             </w:r>
-            <w:proofErr w:type="gramEnd"/>
             <w:r>
               <w:t>3</w:t>
             </w:r>
@@ -22650,17 +22118,12 @@
             </w:pPr>
             <w:proofErr w:type="spellStart"/>
             <w:r>
-              <w:t>align_</w:t>
-            </w:r>
-            <w:proofErr w:type="gramStart"/>
-            <w:r>
-              <w:t>delay</w:t>
+              <w:t>align_delay</w:t>
             </w:r>
             <w:proofErr w:type="spellEnd"/>
             <w:r>
               <w:t>[</w:t>
             </w:r>
-            <w:proofErr w:type="gramEnd"/>
             <w:r>
               <w:t>4</w:t>
             </w:r>
@@ -22734,17 +22197,12 @@
             </w:pPr>
             <w:proofErr w:type="spellStart"/>
             <w:r>
-              <w:t>align_</w:t>
-            </w:r>
-            <w:proofErr w:type="gramStart"/>
-            <w:r>
-              <w:t>delay</w:t>
+              <w:t>align_delay</w:t>
             </w:r>
             <w:proofErr w:type="spellEnd"/>
             <w:r>
               <w:t>[</w:t>
             </w:r>
-            <w:proofErr w:type="gramEnd"/>
             <w:r>
               <w:t>5</w:t>
             </w:r>
@@ -22818,17 +22276,12 @@
             </w:pPr>
             <w:proofErr w:type="spellStart"/>
             <w:r>
-              <w:t>align_</w:t>
-            </w:r>
-            <w:proofErr w:type="gramStart"/>
-            <w:r>
-              <w:t>delay</w:t>
+              <w:t>align_delay</w:t>
             </w:r>
             <w:proofErr w:type="spellEnd"/>
             <w:r>
               <w:t>[</w:t>
             </w:r>
-            <w:proofErr w:type="gramEnd"/>
             <w:r>
               <w:t>6</w:t>
             </w:r>
@@ -22902,17 +22355,12 @@
             </w:pPr>
             <w:proofErr w:type="spellStart"/>
             <w:r>
-              <w:t>align_</w:t>
-            </w:r>
-            <w:proofErr w:type="gramStart"/>
-            <w:r>
-              <w:t>delay</w:t>
+              <w:t>align_delay</w:t>
             </w:r>
             <w:proofErr w:type="spellEnd"/>
             <w:r>
               <w:t>[</w:t>
             </w:r>
-            <w:proofErr w:type="gramEnd"/>
             <w:r>
               <w:t>7</w:t>
             </w:r>
@@ -22986,17 +22434,12 @@
             </w:pPr>
             <w:proofErr w:type="spellStart"/>
             <w:r>
-              <w:t>align_</w:t>
-            </w:r>
-            <w:proofErr w:type="gramStart"/>
-            <w:r>
-              <w:t>delay</w:t>
+              <w:t>align_delay</w:t>
             </w:r>
             <w:proofErr w:type="spellEnd"/>
             <w:r>
               <w:t>[</w:t>
             </w:r>
-            <w:proofErr w:type="gramEnd"/>
             <w:r>
               <w:t>8</w:t>
             </w:r>
@@ -23070,17 +22513,12 @@
             </w:pPr>
             <w:proofErr w:type="spellStart"/>
             <w:r>
-              <w:t>align_</w:t>
-            </w:r>
-            <w:proofErr w:type="gramStart"/>
-            <w:r>
-              <w:t>delay</w:t>
+              <w:t>align_delay</w:t>
             </w:r>
             <w:proofErr w:type="spellEnd"/>
             <w:r>
               <w:t>[</w:t>
             </w:r>
-            <w:proofErr w:type="gramEnd"/>
             <w:r>
               <w:t>9</w:t>
             </w:r>
@@ -23154,17 +22592,12 @@
             </w:pPr>
             <w:proofErr w:type="spellStart"/>
             <w:r>
-              <w:t>align_</w:t>
-            </w:r>
-            <w:proofErr w:type="gramStart"/>
-            <w:r>
-              <w:t>delay</w:t>
+              <w:t>align_delay</w:t>
             </w:r>
             <w:proofErr w:type="spellEnd"/>
             <w:r>
               <w:t>[</w:t>
             </w:r>
-            <w:proofErr w:type="gramEnd"/>
             <w:r>
               <w:t>10</w:t>
             </w:r>
@@ -23238,17 +22671,12 @@
             </w:pPr>
             <w:proofErr w:type="spellStart"/>
             <w:r>
-              <w:t>align_</w:t>
-            </w:r>
-            <w:proofErr w:type="gramStart"/>
-            <w:r>
-              <w:t>delay</w:t>
+              <w:t>align_delay</w:t>
             </w:r>
             <w:proofErr w:type="spellEnd"/>
             <w:r>
               <w:t>[</w:t>
             </w:r>
-            <w:proofErr w:type="gramEnd"/>
             <w:r>
               <w:t>11</w:t>
             </w:r>
@@ -23322,17 +22750,12 @@
             </w:pPr>
             <w:proofErr w:type="spellStart"/>
             <w:r>
-              <w:t>align_</w:t>
-            </w:r>
-            <w:proofErr w:type="gramStart"/>
-            <w:r>
-              <w:t>delay</w:t>
+              <w:t>align_delay</w:t>
             </w:r>
             <w:proofErr w:type="spellEnd"/>
             <w:r>
               <w:t>[</w:t>
             </w:r>
-            <w:proofErr w:type="gramEnd"/>
             <w:r>
               <w:t>12</w:t>
             </w:r>
@@ -23406,17 +22829,12 @@
             </w:pPr>
             <w:proofErr w:type="spellStart"/>
             <w:r>
-              <w:t>align_</w:t>
-            </w:r>
-            <w:proofErr w:type="gramStart"/>
-            <w:r>
-              <w:t>delay</w:t>
+              <w:t>align_delay</w:t>
             </w:r>
             <w:proofErr w:type="spellEnd"/>
             <w:r>
               <w:t>[</w:t>
             </w:r>
-            <w:proofErr w:type="gramEnd"/>
             <w:r>
               <w:t>13</w:t>
             </w:r>
@@ -23490,17 +22908,12 @@
             </w:pPr>
             <w:proofErr w:type="spellStart"/>
             <w:r>
-              <w:t>align_</w:t>
-            </w:r>
-            <w:proofErr w:type="gramStart"/>
-            <w:r>
-              <w:t>delay</w:t>
+              <w:t>align_delay</w:t>
             </w:r>
             <w:proofErr w:type="spellEnd"/>
             <w:r>
               <w:t>[</w:t>
             </w:r>
-            <w:proofErr w:type="gramEnd"/>
             <w:r>
               <w:t>14</w:t>
             </w:r>
@@ -23574,17 +22987,12 @@
             </w:pPr>
             <w:proofErr w:type="spellStart"/>
             <w:r>
-              <w:t>align_</w:t>
-            </w:r>
-            <w:proofErr w:type="gramStart"/>
-            <w:r>
-              <w:t>delay</w:t>
+              <w:t>align_delay</w:t>
             </w:r>
             <w:proofErr w:type="spellEnd"/>
             <w:r>
               <w:t>[</w:t>
             </w:r>
-            <w:proofErr w:type="gramEnd"/>
             <w:r>
               <w:t>15</w:t>
             </w:r>
@@ -23655,19 +23063,11 @@
             </w:pPr>
             <w:proofErr w:type="spellStart"/>
             <w:r>
-              <w:t>crc_</w:t>
-            </w:r>
-            <w:proofErr w:type="gramStart"/>
-            <w:r>
-              <w:t>err</w:t>
+              <w:t>crc_err</w:t>
             </w:r>
             <w:proofErr w:type="spellEnd"/>
             <w:r>
-              <w:t>[</w:t>
-            </w:r>
-            <w:proofErr w:type="gramEnd"/>
-            <w:r>
-              <w:t>0]</w:t>
+              <w:t>[0]</w:t>
             </w:r>
           </w:p>
         </w:tc>
@@ -23682,15 +23082,7 @@
               <w:spacing w:after="0" w:line="240" w:lineRule="auto"/>
             </w:pPr>
             <w:r>
-              <w:t xml:space="preserve">CRC error sticky flags for COLDATA link 0, </w:t>
-            </w:r>
-            <w:proofErr w:type="gramStart"/>
-            <w:r>
-              <w:t>ADC[</w:t>
-            </w:r>
-            <w:proofErr w:type="gramEnd"/>
-            <w:r>
-              <w:t>1:0]</w:t>
+              <w:t>CRC error sticky flags for COLDATA link 0, ADC[1:0]</w:t>
             </w:r>
           </w:p>
         </w:tc>
@@ -23735,19 +23127,11 @@
             </w:pPr>
             <w:proofErr w:type="spellStart"/>
             <w:r>
-              <w:t>crc_</w:t>
-            </w:r>
-            <w:proofErr w:type="gramStart"/>
-            <w:r>
-              <w:t>err</w:t>
+              <w:t>crc_err</w:t>
             </w:r>
             <w:proofErr w:type="spellEnd"/>
             <w:r>
-              <w:t>[</w:t>
-            </w:r>
-            <w:proofErr w:type="gramEnd"/>
-            <w:r>
-              <w:t>1]</w:t>
+              <w:t>[1]</w:t>
             </w:r>
           </w:p>
         </w:tc>
@@ -23762,15 +23146,7 @@
               <w:spacing w:after="0" w:line="240" w:lineRule="auto"/>
             </w:pPr>
             <w:r>
-              <w:t xml:space="preserve">CRC error sticky flags for COLDATA link 1, </w:t>
-            </w:r>
-            <w:proofErr w:type="gramStart"/>
-            <w:r>
-              <w:t>ADC[</w:t>
-            </w:r>
-            <w:proofErr w:type="gramEnd"/>
-            <w:r>
-              <w:t>1:0]</w:t>
+              <w:t>CRC error sticky flags for COLDATA link 1, ADC[1:0]</w:t>
             </w:r>
           </w:p>
         </w:tc>
@@ -23815,19 +23191,11 @@
             </w:pPr>
             <w:proofErr w:type="spellStart"/>
             <w:r>
-              <w:t>crc_</w:t>
-            </w:r>
-            <w:proofErr w:type="gramStart"/>
-            <w:r>
-              <w:t>err</w:t>
+              <w:t>crc_err</w:t>
             </w:r>
             <w:proofErr w:type="spellEnd"/>
             <w:r>
-              <w:t>[</w:t>
-            </w:r>
-            <w:proofErr w:type="gramEnd"/>
-            <w:r>
-              <w:t>2]</w:t>
+              <w:t>[2]</w:t>
             </w:r>
           </w:p>
         </w:tc>
@@ -23842,15 +23210,7 @@
               <w:spacing w:after="0" w:line="240" w:lineRule="auto"/>
             </w:pPr>
             <w:r>
-              <w:t xml:space="preserve">CRC error sticky flags for COLDATA link 2, </w:t>
-            </w:r>
-            <w:proofErr w:type="gramStart"/>
-            <w:r>
-              <w:t>ADC[</w:t>
-            </w:r>
-            <w:proofErr w:type="gramEnd"/>
-            <w:r>
-              <w:t>1:0]</w:t>
+              <w:t>CRC error sticky flags for COLDATA link 2, ADC[1:0]</w:t>
             </w:r>
           </w:p>
         </w:tc>
@@ -23895,19 +23255,11 @@
             </w:pPr>
             <w:proofErr w:type="spellStart"/>
             <w:r>
-              <w:t>crc_</w:t>
-            </w:r>
-            <w:proofErr w:type="gramStart"/>
-            <w:r>
-              <w:t>err</w:t>
+              <w:t>crc_err</w:t>
             </w:r>
             <w:proofErr w:type="spellEnd"/>
             <w:r>
-              <w:t>[</w:t>
-            </w:r>
-            <w:proofErr w:type="gramEnd"/>
-            <w:r>
-              <w:t>3]</w:t>
+              <w:t>[3]</w:t>
             </w:r>
           </w:p>
         </w:tc>
@@ -23922,15 +23274,7 @@
               <w:spacing w:after="0" w:line="240" w:lineRule="auto"/>
             </w:pPr>
             <w:r>
-              <w:t xml:space="preserve">CRC error sticky flags for COLDATA link 3, </w:t>
-            </w:r>
-            <w:proofErr w:type="gramStart"/>
-            <w:r>
-              <w:t>ADC[</w:t>
-            </w:r>
-            <w:proofErr w:type="gramEnd"/>
-            <w:r>
-              <w:t>1:0]</w:t>
+              <w:t>CRC error sticky flags for COLDATA link 3, ADC[1:0]</w:t>
             </w:r>
           </w:p>
         </w:tc>
@@ -23975,19 +23319,11 @@
             </w:pPr>
             <w:proofErr w:type="spellStart"/>
             <w:r>
-              <w:t>crc_</w:t>
-            </w:r>
-            <w:proofErr w:type="gramStart"/>
-            <w:r>
-              <w:t>err</w:t>
+              <w:t>crc_err</w:t>
             </w:r>
             <w:proofErr w:type="spellEnd"/>
             <w:r>
-              <w:t>[</w:t>
-            </w:r>
-            <w:proofErr w:type="gramEnd"/>
-            <w:r>
-              <w:t>4]</w:t>
+              <w:t>[4]</w:t>
             </w:r>
           </w:p>
         </w:tc>
@@ -24002,15 +23338,7 @@
               <w:spacing w:after="0" w:line="240" w:lineRule="auto"/>
             </w:pPr>
             <w:r>
-              <w:t xml:space="preserve">CRC error sticky flags for COLDATA link 4, </w:t>
-            </w:r>
-            <w:proofErr w:type="gramStart"/>
-            <w:r>
-              <w:t>ADC[</w:t>
-            </w:r>
-            <w:proofErr w:type="gramEnd"/>
-            <w:r>
-              <w:t>1:0]</w:t>
+              <w:t>CRC error sticky flags for COLDATA link 4, ADC[1:0]</w:t>
             </w:r>
           </w:p>
         </w:tc>
@@ -24055,19 +23383,11 @@
             </w:pPr>
             <w:proofErr w:type="spellStart"/>
             <w:r>
-              <w:t>crc_</w:t>
-            </w:r>
-            <w:proofErr w:type="gramStart"/>
-            <w:r>
-              <w:t>err</w:t>
+              <w:t>crc_err</w:t>
             </w:r>
             <w:proofErr w:type="spellEnd"/>
             <w:r>
-              <w:t>[</w:t>
-            </w:r>
-            <w:proofErr w:type="gramEnd"/>
-            <w:r>
-              <w:t>5]</w:t>
+              <w:t>[5]</w:t>
             </w:r>
           </w:p>
         </w:tc>
@@ -24082,15 +23402,7 @@
               <w:spacing w:after="0" w:line="240" w:lineRule="auto"/>
             </w:pPr>
             <w:r>
-              <w:t xml:space="preserve">CRC error sticky flags for COLDATA link 5, </w:t>
-            </w:r>
-            <w:proofErr w:type="gramStart"/>
-            <w:r>
-              <w:t>ADC[</w:t>
-            </w:r>
-            <w:proofErr w:type="gramEnd"/>
-            <w:r>
-              <w:t>1:0]</w:t>
+              <w:t>CRC error sticky flags for COLDATA link 5, ADC[1:0]</w:t>
             </w:r>
           </w:p>
         </w:tc>
@@ -24135,19 +23447,11 @@
             </w:pPr>
             <w:proofErr w:type="spellStart"/>
             <w:r>
-              <w:t>crc_</w:t>
-            </w:r>
-            <w:proofErr w:type="gramStart"/>
-            <w:r>
-              <w:t>err</w:t>
+              <w:t>crc_err</w:t>
             </w:r>
             <w:proofErr w:type="spellEnd"/>
             <w:r>
-              <w:t>[</w:t>
-            </w:r>
-            <w:proofErr w:type="gramEnd"/>
-            <w:r>
-              <w:t>6]</w:t>
+              <w:t>[6]</w:t>
             </w:r>
           </w:p>
         </w:tc>
@@ -24162,15 +23466,7 @@
               <w:spacing w:after="0" w:line="240" w:lineRule="auto"/>
             </w:pPr>
             <w:r>
-              <w:t xml:space="preserve">CRC error sticky flags for COLDATA link 6, </w:t>
-            </w:r>
-            <w:proofErr w:type="gramStart"/>
-            <w:r>
-              <w:t>ADC[</w:t>
-            </w:r>
-            <w:proofErr w:type="gramEnd"/>
-            <w:r>
-              <w:t>1:0]</w:t>
+              <w:t>CRC error sticky flags for COLDATA link 6, ADC[1:0]</w:t>
             </w:r>
           </w:p>
         </w:tc>
@@ -24215,19 +23511,11 @@
             </w:pPr>
             <w:proofErr w:type="spellStart"/>
             <w:r>
-              <w:t>crc_</w:t>
-            </w:r>
-            <w:proofErr w:type="gramStart"/>
-            <w:r>
-              <w:t>err</w:t>
+              <w:t>crc_err</w:t>
             </w:r>
             <w:proofErr w:type="spellEnd"/>
             <w:r>
-              <w:t>[</w:t>
-            </w:r>
-            <w:proofErr w:type="gramEnd"/>
-            <w:r>
-              <w:t>7]</w:t>
+              <w:t>[7]</w:t>
             </w:r>
           </w:p>
         </w:tc>
@@ -24242,15 +23530,7 @@
               <w:spacing w:after="0" w:line="240" w:lineRule="auto"/>
             </w:pPr>
             <w:r>
-              <w:t xml:space="preserve">CRC error sticky flags for COLDATA link 7, </w:t>
-            </w:r>
-            <w:proofErr w:type="gramStart"/>
-            <w:r>
-              <w:t>ADC[</w:t>
-            </w:r>
-            <w:proofErr w:type="gramEnd"/>
-            <w:r>
-              <w:t>1:0]</w:t>
+              <w:t>CRC error sticky flags for COLDATA link 7, ADC[1:0]</w:t>
             </w:r>
           </w:p>
         </w:tc>
@@ -24295,19 +23575,11 @@
             </w:pPr>
             <w:proofErr w:type="spellStart"/>
             <w:r>
-              <w:t>crc_</w:t>
-            </w:r>
-            <w:proofErr w:type="gramStart"/>
-            <w:r>
-              <w:t>err</w:t>
+              <w:t>crc_err</w:t>
             </w:r>
             <w:proofErr w:type="spellEnd"/>
             <w:r>
-              <w:t>[</w:t>
-            </w:r>
-            <w:proofErr w:type="gramEnd"/>
-            <w:r>
-              <w:t>8]</w:t>
+              <w:t>[8]</w:t>
             </w:r>
           </w:p>
         </w:tc>
@@ -24322,15 +23594,7 @@
               <w:spacing w:after="0" w:line="240" w:lineRule="auto"/>
             </w:pPr>
             <w:r>
-              <w:t xml:space="preserve">CRC error sticky flags for COLDATA link 8, </w:t>
-            </w:r>
-            <w:proofErr w:type="gramStart"/>
-            <w:r>
-              <w:t>ADC[</w:t>
-            </w:r>
-            <w:proofErr w:type="gramEnd"/>
-            <w:r>
-              <w:t>1:0]</w:t>
+              <w:t>CRC error sticky flags for COLDATA link 8, ADC[1:0]</w:t>
             </w:r>
           </w:p>
         </w:tc>
@@ -24375,19 +23639,11 @@
             </w:pPr>
             <w:proofErr w:type="spellStart"/>
             <w:r>
-              <w:t>crc_</w:t>
-            </w:r>
-            <w:proofErr w:type="gramStart"/>
-            <w:r>
-              <w:t>err</w:t>
+              <w:t>crc_err</w:t>
             </w:r>
             <w:proofErr w:type="spellEnd"/>
             <w:r>
-              <w:t>[</w:t>
-            </w:r>
-            <w:proofErr w:type="gramEnd"/>
-            <w:r>
-              <w:t>9]</w:t>
+              <w:t>[9]</w:t>
             </w:r>
           </w:p>
         </w:tc>
@@ -24402,15 +23658,7 @@
               <w:spacing w:after="0" w:line="240" w:lineRule="auto"/>
             </w:pPr>
             <w:r>
-              <w:t xml:space="preserve">CRC error sticky flags for COLDATA link 9, </w:t>
-            </w:r>
-            <w:proofErr w:type="gramStart"/>
-            <w:r>
-              <w:t>ADC[</w:t>
-            </w:r>
-            <w:proofErr w:type="gramEnd"/>
-            <w:r>
-              <w:t>1:0]</w:t>
+              <w:t>CRC error sticky flags for COLDATA link 9, ADC[1:0]</w:t>
             </w:r>
           </w:p>
         </w:tc>
@@ -24455,19 +23703,11 @@
             </w:pPr>
             <w:proofErr w:type="spellStart"/>
             <w:r>
-              <w:t>crc_</w:t>
-            </w:r>
-            <w:proofErr w:type="gramStart"/>
-            <w:r>
-              <w:t>err</w:t>
+              <w:t>crc_err</w:t>
             </w:r>
             <w:proofErr w:type="spellEnd"/>
             <w:r>
-              <w:t>[</w:t>
-            </w:r>
-            <w:proofErr w:type="gramEnd"/>
-            <w:r>
-              <w:t>10]</w:t>
+              <w:t>[10]</w:t>
             </w:r>
           </w:p>
         </w:tc>
@@ -24482,15 +23722,7 @@
               <w:spacing w:after="0" w:line="240" w:lineRule="auto"/>
             </w:pPr>
             <w:r>
-              <w:t xml:space="preserve">CRC error sticky flags for COLDATA link 10, </w:t>
-            </w:r>
-            <w:proofErr w:type="gramStart"/>
-            <w:r>
-              <w:t>ADC[</w:t>
-            </w:r>
-            <w:proofErr w:type="gramEnd"/>
-            <w:r>
-              <w:t>1:0]</w:t>
+              <w:t>CRC error sticky flags for COLDATA link 10, ADC[1:0]</w:t>
             </w:r>
           </w:p>
         </w:tc>
@@ -24535,19 +23767,11 @@
             </w:pPr>
             <w:proofErr w:type="spellStart"/>
             <w:r>
-              <w:t>crc_</w:t>
-            </w:r>
-            <w:proofErr w:type="gramStart"/>
-            <w:r>
-              <w:t>err</w:t>
+              <w:t>crc_err</w:t>
             </w:r>
             <w:proofErr w:type="spellEnd"/>
             <w:r>
-              <w:t>[</w:t>
-            </w:r>
-            <w:proofErr w:type="gramEnd"/>
-            <w:r>
-              <w:t>11]</w:t>
+              <w:t>[11]</w:t>
             </w:r>
           </w:p>
         </w:tc>
@@ -24562,15 +23786,7 @@
               <w:spacing w:after="0" w:line="240" w:lineRule="auto"/>
             </w:pPr>
             <w:r>
-              <w:t xml:space="preserve">CRC error sticky flags for COLDATA link 11, </w:t>
-            </w:r>
-            <w:proofErr w:type="gramStart"/>
-            <w:r>
-              <w:t>ADC[</w:t>
-            </w:r>
-            <w:proofErr w:type="gramEnd"/>
-            <w:r>
-              <w:t>1:0]</w:t>
+              <w:t>CRC error sticky flags for COLDATA link 11, ADC[1:0]</w:t>
             </w:r>
           </w:p>
         </w:tc>
@@ -24615,19 +23831,11 @@
             </w:pPr>
             <w:proofErr w:type="spellStart"/>
             <w:r>
-              <w:t>crc_</w:t>
-            </w:r>
-            <w:proofErr w:type="gramStart"/>
-            <w:r>
-              <w:t>err</w:t>
+              <w:t>crc_err</w:t>
             </w:r>
             <w:proofErr w:type="spellEnd"/>
             <w:r>
-              <w:t>[</w:t>
-            </w:r>
-            <w:proofErr w:type="gramEnd"/>
-            <w:r>
-              <w:t>12]</w:t>
+              <w:t>[12]</w:t>
             </w:r>
           </w:p>
         </w:tc>
@@ -24642,15 +23850,7 @@
               <w:spacing w:after="0" w:line="240" w:lineRule="auto"/>
             </w:pPr>
             <w:r>
-              <w:t xml:space="preserve">CRC error sticky flags for COLDATA link 12, </w:t>
-            </w:r>
-            <w:proofErr w:type="gramStart"/>
-            <w:r>
-              <w:t>ADC[</w:t>
-            </w:r>
-            <w:proofErr w:type="gramEnd"/>
-            <w:r>
-              <w:t>1:0]</w:t>
+              <w:t>CRC error sticky flags for COLDATA link 12, ADC[1:0]</w:t>
             </w:r>
           </w:p>
         </w:tc>
@@ -24695,19 +23895,11 @@
             </w:pPr>
             <w:proofErr w:type="spellStart"/>
             <w:r>
-              <w:t>crc_</w:t>
-            </w:r>
-            <w:proofErr w:type="gramStart"/>
-            <w:r>
-              <w:t>err</w:t>
+              <w:t>crc_err</w:t>
             </w:r>
             <w:proofErr w:type="spellEnd"/>
             <w:r>
-              <w:t>[</w:t>
-            </w:r>
-            <w:proofErr w:type="gramEnd"/>
-            <w:r>
-              <w:t>13]</w:t>
+              <w:t>[13]</w:t>
             </w:r>
           </w:p>
         </w:tc>
@@ -24722,15 +23914,7 @@
               <w:spacing w:after="0" w:line="240" w:lineRule="auto"/>
             </w:pPr>
             <w:r>
-              <w:t xml:space="preserve">CRC error sticky flags for COLDATA link 13, </w:t>
-            </w:r>
-            <w:proofErr w:type="gramStart"/>
-            <w:r>
-              <w:t>ADC[</w:t>
-            </w:r>
-            <w:proofErr w:type="gramEnd"/>
-            <w:r>
-              <w:t>1:0]</w:t>
+              <w:t>CRC error sticky flags for COLDATA link 13, ADC[1:0]</w:t>
             </w:r>
           </w:p>
         </w:tc>
@@ -24775,19 +23959,11 @@
             </w:pPr>
             <w:proofErr w:type="spellStart"/>
             <w:r>
-              <w:t>crc_</w:t>
-            </w:r>
-            <w:proofErr w:type="gramStart"/>
-            <w:r>
-              <w:t>err</w:t>
+              <w:t>crc_err</w:t>
             </w:r>
             <w:proofErr w:type="spellEnd"/>
             <w:r>
-              <w:t>[</w:t>
-            </w:r>
-            <w:proofErr w:type="gramEnd"/>
-            <w:r>
-              <w:t>14]</w:t>
+              <w:t>[14]</w:t>
             </w:r>
           </w:p>
         </w:tc>
@@ -24802,15 +23978,7 @@
               <w:spacing w:after="0" w:line="240" w:lineRule="auto"/>
             </w:pPr>
             <w:r>
-              <w:t xml:space="preserve">CRC error sticky flags for COLDATA link 14, </w:t>
-            </w:r>
-            <w:proofErr w:type="gramStart"/>
-            <w:r>
-              <w:t>ADC[</w:t>
-            </w:r>
-            <w:proofErr w:type="gramEnd"/>
-            <w:r>
-              <w:t>1:0]</w:t>
+              <w:t>CRC error sticky flags for COLDATA link 14, ADC[1:0]</w:t>
             </w:r>
           </w:p>
         </w:tc>
@@ -24826,6 +23994,7 @@
               <w:spacing w:after="0" w:line="240" w:lineRule="auto"/>
             </w:pPr>
             <w:r>
+              <w:lastRenderedPageBreak/>
               <w:t>A00C00B8</w:t>
             </w:r>
           </w:p>
@@ -24855,19 +24024,11 @@
             </w:pPr>
             <w:proofErr w:type="spellStart"/>
             <w:r>
-              <w:t>crc_</w:t>
-            </w:r>
-            <w:proofErr w:type="gramStart"/>
-            <w:r>
-              <w:t>err</w:t>
+              <w:t>crc_err</w:t>
             </w:r>
             <w:proofErr w:type="spellEnd"/>
             <w:r>
-              <w:t>[</w:t>
-            </w:r>
-            <w:proofErr w:type="gramEnd"/>
-            <w:r>
-              <w:t>15]</w:t>
+              <w:t>[15]</w:t>
             </w:r>
           </w:p>
         </w:tc>
@@ -24882,15 +24043,7 @@
               <w:spacing w:after="0" w:line="240" w:lineRule="auto"/>
             </w:pPr>
             <w:r>
-              <w:t xml:space="preserve">CRC error sticky flags for COLDATA link 15, </w:t>
-            </w:r>
-            <w:proofErr w:type="gramStart"/>
-            <w:r>
-              <w:t>ADC[</w:t>
-            </w:r>
-            <w:proofErr w:type="gramEnd"/>
-            <w:r>
-              <w:t>1:0]</w:t>
+              <w:t>CRC error sticky flags for COLDATA link 15, ADC[1:0]</w:t>
             </w:r>
           </w:p>
         </w:tc>
@@ -24906,7 +24059,6 @@
               <w:spacing w:after="0" w:line="240" w:lineRule="auto"/>
             </w:pPr>
             <w:r>
-              <w:lastRenderedPageBreak/>
               <w:t>A00C00BC</w:t>
             </w:r>
           </w:p>
@@ -25009,19 +24161,11 @@
             </w:pPr>
             <w:proofErr w:type="spellStart"/>
             <w:r>
-              <w:t>mon_adc_</w:t>
-            </w:r>
-            <w:proofErr w:type="gramStart"/>
-            <w:r>
-              <w:t>val</w:t>
+              <w:t>mon_adc_val</w:t>
             </w:r>
             <w:proofErr w:type="spellEnd"/>
             <w:r>
-              <w:t>[</w:t>
-            </w:r>
-            <w:proofErr w:type="gramEnd"/>
-            <w:r>
-              <w:t>0]</w:t>
+              <w:t>[0]</w:t>
             </w:r>
           </w:p>
         </w:tc>
@@ -25097,19 +24241,11 @@
             </w:pPr>
             <w:proofErr w:type="spellStart"/>
             <w:r>
-              <w:t>mon_adc_</w:t>
-            </w:r>
-            <w:proofErr w:type="gramStart"/>
-            <w:r>
-              <w:t>val</w:t>
+              <w:t>mon_adc_val</w:t>
             </w:r>
             <w:proofErr w:type="spellEnd"/>
             <w:r>
-              <w:t>[</w:t>
-            </w:r>
-            <w:proofErr w:type="gramEnd"/>
-            <w:r>
-              <w:t>1]</w:t>
+              <w:t>[1]</w:t>
             </w:r>
           </w:p>
         </w:tc>
@@ -25185,19 +24321,11 @@
             </w:pPr>
             <w:proofErr w:type="spellStart"/>
             <w:r>
-              <w:t>mon_adc_</w:t>
-            </w:r>
-            <w:proofErr w:type="gramStart"/>
-            <w:r>
-              <w:t>val</w:t>
+              <w:t>mon_adc_val</w:t>
             </w:r>
             <w:proofErr w:type="spellEnd"/>
             <w:r>
-              <w:t>[</w:t>
-            </w:r>
-            <w:proofErr w:type="gramEnd"/>
-            <w:r>
-              <w:t>2]</w:t>
+              <w:t>[2]</w:t>
             </w:r>
           </w:p>
         </w:tc>
@@ -25273,19 +24401,11 @@
             </w:pPr>
             <w:proofErr w:type="spellStart"/>
             <w:r>
-              <w:t>mon_adc_</w:t>
-            </w:r>
-            <w:proofErr w:type="gramStart"/>
-            <w:r>
-              <w:t>val</w:t>
+              <w:t>mon_adc_val</w:t>
             </w:r>
             <w:proofErr w:type="spellEnd"/>
             <w:r>
-              <w:t>[</w:t>
-            </w:r>
-            <w:proofErr w:type="gramEnd"/>
-            <w:r>
-              <w:t>3]</w:t>
+              <w:t>[3]</w:t>
             </w:r>
           </w:p>
         </w:tc>
@@ -25972,12 +25092,10 @@
       <w:r>
         <w:t xml:space="preserve">Operation with the trigger distributed by </w:t>
       </w:r>
-      <w:proofErr w:type="gramStart"/>
       <w:r>
         <w:t>DTS</w:t>
       </w:r>
       <w:bookmarkEnd w:id="47"/>
-      <w:proofErr w:type="gramEnd"/>
     </w:p>
     <w:p>
       <w:pPr>
@@ -25988,13 +25106,8 @@
         </w:numPr>
       </w:pPr>
       <w:r>
-        <w:t xml:space="preserve">Disable external </w:t>
-      </w:r>
-      <w:proofErr w:type="gramStart"/>
-      <w:r>
-        <w:t>triggers</w:t>
-      </w:r>
-      <w:proofErr w:type="gramEnd"/>
+        <w:t>Disable external triggers</w:t>
+      </w:r>
     </w:p>
     <w:p>
       <w:pPr>
@@ -26130,6 +25243,7 @@
         </w:numPr>
       </w:pPr>
       <w:r>
+        <w:lastRenderedPageBreak/>
         <w:t xml:space="preserve">Read out and store the entire memory array. The size of the array is </w:t>
       </w:r>
       <w:r>
@@ -26160,7 +25274,6 @@
         </w:numPr>
       </w:pPr>
       <w:r>
-        <w:lastRenderedPageBreak/>
         <w:t xml:space="preserve">Read out the current spy memory address, from this register: </w:t>
       </w:r>
       <w:proofErr w:type="spellStart"/>
@@ -26187,24 +25300,142 @@
           <w:rFonts w:ascii="Courier New" w:hAnsi="Courier New" w:cs="Courier New"/>
           <w:b/>
         </w:rPr>
-        <w:t xml:space="preserve">N = </w:t>
-      </w:r>
-      <w:proofErr w:type="gramStart"/>
+        <w:t>N = 0</w:t>
+      </w:r>
       <w:r>
         <w:rPr>
           <w:rFonts w:ascii="Courier New" w:hAnsi="Courier New" w:cs="Courier New"/>
           <w:b/>
         </w:rPr>
-        <w:t>0</w:t>
-      </w:r>
+        <w:t>..7</w:t>
+      </w:r>
+      <w:r>
+        <w:t xml:space="preserve"> is the spy memory</w:t>
+      </w:r>
+      <w:r>
+        <w:t>/COLDATA chip</w:t>
+      </w:r>
+      <w:r>
+        <w:t xml:space="preserve"> number. This is the address where the recording stopped.</w:t>
+      </w:r>
+    </w:p>
+    <w:p>
+      <w:pPr>
+        <w:pStyle w:val="ListParagraph"/>
+        <w:numPr>
+          <w:ilvl w:val="0"/>
+          <w:numId w:val="9"/>
+        </w:numPr>
+      </w:pPr>
+      <w:r>
+        <w:t xml:space="preserve">Calculate the address where you need to start decoding memory data: </w:t>
+      </w:r>
+      <w:r>
+        <w:br/>
+      </w:r>
+      <w:r>
+        <w:br/>
+      </w:r>
+      <w:proofErr w:type="spellStart"/>
       <w:r>
         <w:rPr>
           <w:rFonts w:ascii="Courier New" w:hAnsi="Courier New" w:cs="Courier New"/>
           <w:b/>
         </w:rPr>
-        <w:t>..</w:t>
-      </w:r>
-      <w:proofErr w:type="gramEnd"/>
+        <w:t>decoding_start_addr</w:t>
+      </w:r>
+      <w:proofErr w:type="spellEnd"/>
+      <w:r>
+        <w:rPr>
+          <w:rFonts w:ascii="Courier New" w:hAnsi="Courier New" w:cs="Courier New"/>
+          <w:b/>
+        </w:rPr>
+        <w:t xml:space="preserve"> = </w:t>
+      </w:r>
+      <w:proofErr w:type="spellStart"/>
+      <w:r>
+        <w:rPr>
+          <w:rFonts w:ascii="Courier New" w:hAnsi="Courier New" w:cs="Courier New"/>
+          <w:b/>
+        </w:rPr>
+        <w:t>spy_addr</w:t>
+      </w:r>
+      <w:proofErr w:type="spellEnd"/>
+      <w:r>
+        <w:rPr>
+          <w:rFonts w:ascii="Courier New" w:hAnsi="Courier New" w:cs="Courier New"/>
+          <w:b/>
+        </w:rPr>
+        <w:t>–</w:t>
+      </w:r>
+      <w:proofErr w:type="spellStart"/>
+      <w:r>
+        <w:rPr>
+          <w:rFonts w:ascii="Courier New" w:hAnsi="Courier New" w:cs="Courier New"/>
+          <w:b/>
+        </w:rPr>
+        <w:t>spy_rec_time</w:t>
+      </w:r>
+      <w:proofErr w:type="spellEnd"/>
+      <w:r>
+        <w:rPr>
+          <w:rFonts w:ascii="Courier New" w:hAnsi="Courier New" w:cs="Courier New"/>
+          <w:b/>
+        </w:rPr>
+        <w:t>–</w:t>
+      </w:r>
+      <w:proofErr w:type="spellStart"/>
+      <w:r>
+        <w:rPr>
+          <w:rFonts w:ascii="Courier New" w:hAnsi="Courier New" w:cs="Courier New"/>
+          <w:b/>
+        </w:rPr>
+        <w:t>trigger_latency</w:t>
+      </w:r>
+      <w:proofErr w:type="spellEnd"/>
+      <w:r>
+        <w:br/>
+      </w:r>
+      <w:r>
+        <w:br/>
+        <w:t xml:space="preserve">All </w:t>
+      </w:r>
+      <w:proofErr w:type="spellStart"/>
+      <w:r>
+        <w:t>arithmetic</w:t>
+      </w:r>
+      <w:r>
+        <w:t>s</w:t>
+      </w:r>
+      <w:proofErr w:type="spellEnd"/>
+      <w:r>
+        <w:t xml:space="preserve"> here is 1</w:t>
+      </w:r>
+      <w:r>
+        <w:t>5</w:t>
+      </w:r>
+      <w:r>
+        <w:t xml:space="preserve">-bit, unsigned. The </w:t>
+      </w:r>
+      <w:proofErr w:type="spellStart"/>
+      <w:r>
+        <w:rPr>
+          <w:rFonts w:ascii="Courier New" w:hAnsi="Courier New" w:cs="Courier New"/>
+          <w:b/>
+        </w:rPr>
+        <w:t>decoding_start_addr</w:t>
+      </w:r>
+      <w:proofErr w:type="spellEnd"/>
+      <w:r>
+        <w:t xml:space="preserve"> result overwraps to maximum value of </w:t>
+      </w:r>
+      <w:r>
+        <w:rPr>
+          <w:rFonts w:ascii="Courier New" w:hAnsi="Courier New" w:cs="Courier New"/>
+          <w:b/>
+        </w:rPr>
+        <w:t>0x</w:t>
+      </w:r>
       <w:r>
         <w:rPr>
           <w:rFonts w:ascii="Courier New" w:hAnsi="Courier New" w:cs="Courier New"/>
@@ -26213,13 +25444,36 @@
         <w:t>7</w:t>
       </w:r>
       <w:r>
-        <w:t xml:space="preserve"> is the spy memory</w:t>
-      </w:r>
-      <w:r>
-        <w:t>/COLDATA chip</w:t>
-      </w:r>
-      <w:r>
-        <w:t xml:space="preserve"> number. This is the address where the recording stopped.</w:t>
+        <w:rPr>
+          <w:rFonts w:ascii="Courier New" w:hAnsi="Courier New" w:cs="Courier New"/>
+          <w:b/>
+        </w:rPr>
+        <w:t xml:space="preserve">fff </w:t>
+      </w:r>
+      <w:r>
+        <w:t xml:space="preserve">if it goes below 0. The result represents the </w:t>
+      </w:r>
+      <w:r>
+        <w:t>64</w:t>
+      </w:r>
+      <w:r>
+        <w:t>-bit word index.</w:t>
+      </w:r>
+      <w:r>
+        <w:br/>
+        <w:t xml:space="preserve">Note that the resulting address may not necessarily point at the first word of a </w:t>
+      </w:r>
+      <w:r>
+        <w:t xml:space="preserve">HERMES </w:t>
+      </w:r>
+      <w:r>
+        <w:t xml:space="preserve">data block. Start searching from that address until you detect the </w:t>
+      </w:r>
+      <w:r>
+        <w:t>start of frame</w:t>
+      </w:r>
+      <w:r>
+        <w:t xml:space="preserve">. </w:t>
       </w:r>
     </w:p>
     <w:p>
@@ -26231,45 +25485,16 @@
         </w:numPr>
       </w:pPr>
       <w:r>
-        <w:t xml:space="preserve">Calculate the address where you need to start decoding memory data: </w:t>
+        <w:t xml:space="preserve">Unpack the following number of </w:t>
+      </w:r>
+      <w:r>
+        <w:t>64</w:t>
+      </w:r>
+      <w:r>
+        <w:t>-bit words:</w:t>
       </w:r>
       <w:r>
         <w:br/>
-      </w:r>
-      <w:r>
-        <w:br/>
-      </w:r>
-      <w:proofErr w:type="spellStart"/>
-      <w:r>
-        <w:rPr>
-          <w:rFonts w:ascii="Courier New" w:hAnsi="Courier New" w:cs="Courier New"/>
-          <w:b/>
-        </w:rPr>
-        <w:t>decoding_start_addr</w:t>
-      </w:r>
-      <w:proofErr w:type="spellEnd"/>
-      <w:r>
-        <w:rPr>
-          <w:rFonts w:ascii="Courier New" w:hAnsi="Courier New" w:cs="Courier New"/>
-          <w:b/>
-        </w:rPr>
-        <w:t xml:space="preserve"> = </w:t>
-      </w:r>
-      <w:proofErr w:type="spellStart"/>
-      <w:r>
-        <w:rPr>
-          <w:rFonts w:ascii="Courier New" w:hAnsi="Courier New" w:cs="Courier New"/>
-          <w:b/>
-        </w:rPr>
-        <w:t>spy_addr</w:t>
-      </w:r>
-      <w:proofErr w:type="spellEnd"/>
-      <w:r>
-        <w:rPr>
-          <w:rFonts w:ascii="Courier New" w:hAnsi="Courier New" w:cs="Courier New"/>
-          <w:b/>
-        </w:rPr>
-        <w:t>–</w:t>
       </w:r>
       <w:proofErr w:type="spellStart"/>
       <w:r>
@@ -26285,7 +25510,7 @@
           <w:rFonts w:ascii="Courier New" w:hAnsi="Courier New" w:cs="Courier New"/>
           <w:b/>
         </w:rPr>
-        <w:t>–</w:t>
+        <w:t xml:space="preserve"> + </w:t>
       </w:r>
       <w:proofErr w:type="spellStart"/>
       <w:r>
@@ -26298,85 +25523,19 @@
       <w:proofErr w:type="spellEnd"/>
       <w:r>
         <w:br/>
-      </w:r>
-      <w:r>
-        <w:br/>
-        <w:t xml:space="preserve">All </w:t>
-      </w:r>
-      <w:proofErr w:type="spellStart"/>
-      <w:r>
-        <w:t>arithmetic</w:t>
-      </w:r>
-      <w:r>
-        <w:t>s</w:t>
-      </w:r>
-      <w:proofErr w:type="spellEnd"/>
-      <w:r>
-        <w:t xml:space="preserve"> here is 1</w:t>
-      </w:r>
-      <w:r>
-        <w:t>5</w:t>
-      </w:r>
-      <w:r>
-        <w:t xml:space="preserve">-bit, unsigned. The </w:t>
-      </w:r>
-      <w:proofErr w:type="spellStart"/>
-      <w:r>
-        <w:rPr>
-          <w:rFonts w:ascii="Courier New" w:hAnsi="Courier New" w:cs="Courier New"/>
-          <w:b/>
-        </w:rPr>
-        <w:t>decoding_start_addr</w:t>
-      </w:r>
-      <w:proofErr w:type="spellEnd"/>
-      <w:r>
-        <w:t xml:space="preserve"> result overwraps to maximum value of </w:t>
-      </w:r>
-      <w:r>
-        <w:rPr>
-          <w:rFonts w:ascii="Courier New" w:hAnsi="Courier New" w:cs="Courier New"/>
-          <w:b/>
-        </w:rPr>
-        <w:t>0x</w:t>
-      </w:r>
-      <w:r>
-        <w:rPr>
-          <w:rFonts w:ascii="Courier New" w:hAnsi="Courier New" w:cs="Courier New"/>
-          <w:b/>
-        </w:rPr>
-        <w:t>7</w:t>
-      </w:r>
-      <w:r>
-        <w:rPr>
-          <w:rFonts w:ascii="Courier New" w:hAnsi="Courier New" w:cs="Courier New"/>
-          <w:b/>
-        </w:rPr>
-        <w:t xml:space="preserve">fff </w:t>
-      </w:r>
-      <w:r>
-        <w:t xml:space="preserve">if it goes below 0. The result represents the </w:t>
-      </w:r>
-      <w:r>
-        <w:t>64</w:t>
-      </w:r>
-      <w:r>
-        <w:t>-bit word index.</w:t>
-      </w:r>
-      <w:r>
-        <w:br/>
-        <w:t xml:space="preserve">Note that the resulting address may not necessarily point at the first word of a </w:t>
-      </w:r>
-      <w:r>
-        <w:t xml:space="preserve">HERMES </w:t>
-      </w:r>
-      <w:r>
-        <w:t xml:space="preserve">data block. Start searching from that address until you detect the </w:t>
-      </w:r>
-      <w:r>
-        <w:t>start of frame</w:t>
-      </w:r>
-      <w:r>
-        <w:t xml:space="preserve">. </w:t>
+        <w:t xml:space="preserve">rounded down to the </w:t>
+      </w:r>
+      <w:r>
+        <w:t>HERMES frame</w:t>
+      </w:r>
+      <w:r>
+        <w:t xml:space="preserve"> size</w:t>
+      </w:r>
+      <w:r>
+        <w:t xml:space="preserve"> (899 words)</w:t>
+      </w:r>
+      <w:r>
+        <w:t>.</w:t>
       </w:r>
     </w:p>
     <w:p>
@@ -26388,68 +25547,6 @@
         </w:numPr>
       </w:pPr>
       <w:r>
-        <w:t xml:space="preserve">Unpack the following number of </w:t>
-      </w:r>
-      <w:r>
-        <w:t>64</w:t>
-      </w:r>
-      <w:r>
-        <w:t>-bit words:</w:t>
-      </w:r>
-      <w:r>
-        <w:br/>
-      </w:r>
-      <w:proofErr w:type="spellStart"/>
-      <w:r>
-        <w:rPr>
-          <w:rFonts w:ascii="Courier New" w:hAnsi="Courier New" w:cs="Courier New"/>
-          <w:b/>
-        </w:rPr>
-        <w:t>spy_rec_time</w:t>
-      </w:r>
-      <w:proofErr w:type="spellEnd"/>
-      <w:r>
-        <w:rPr>
-          <w:rFonts w:ascii="Courier New" w:hAnsi="Courier New" w:cs="Courier New"/>
-          <w:b/>
-        </w:rPr>
-        <w:t xml:space="preserve"> + </w:t>
-      </w:r>
-      <w:proofErr w:type="spellStart"/>
-      <w:r>
-        <w:rPr>
-          <w:rFonts w:ascii="Courier New" w:hAnsi="Courier New" w:cs="Courier New"/>
-          <w:b/>
-        </w:rPr>
-        <w:t>trigger_latency</w:t>
-      </w:r>
-      <w:proofErr w:type="spellEnd"/>
-      <w:r>
-        <w:br/>
-        <w:t xml:space="preserve">rounded down to the </w:t>
-      </w:r>
-      <w:r>
-        <w:t>HERMES frame</w:t>
-      </w:r>
-      <w:r>
-        <w:t xml:space="preserve"> size</w:t>
-      </w:r>
-      <w:r>
-        <w:t xml:space="preserve"> (899 words)</w:t>
-      </w:r>
-      <w:r>
-        <w:t>.</w:t>
-      </w:r>
-    </w:p>
-    <w:p>
-      <w:pPr>
-        <w:pStyle w:val="ListParagraph"/>
-        <w:numPr>
-          <w:ilvl w:val="0"/>
-          <w:numId w:val="9"/>
-        </w:numPr>
-      </w:pPr>
-      <w:r>
         <w:t>Go to step 1.</w:t>
       </w:r>
     </w:p>
@@ -26555,22 +25652,10 @@
           <w:rFonts w:ascii="Courier New" w:hAnsi="Courier New" w:cs="Courier New"/>
           <w:b/>
         </w:rPr>
-        <w:t>=</w:t>
-      </w:r>
-      <w:proofErr w:type="gramStart"/>
-      <w:r>
-        <w:rPr>
-          <w:rFonts w:ascii="Courier New" w:hAnsi="Courier New" w:cs="Courier New"/>
-          <w:b/>
-        </w:rPr>
-        <w:t>1</w:t>
-      </w:r>
-      <w:r>
-        <w:t>, and</w:t>
-      </w:r>
-      <w:proofErr w:type="gramEnd"/>
-      <w:r>
-        <w:t xml:space="preserve"> keep it </w:t>
+        <w:t>=1</w:t>
+      </w:r>
+      <w:r>
+        <w:t xml:space="preserve">, and keep it </w:t>
       </w:r>
       <w:r>
         <w:rPr>
@@ -26580,15 +25665,7 @@
         <w:t>=1</w:t>
       </w:r>
       <w:r>
-        <w:t xml:space="preserve">. The recording is now stopped at </w:t>
-      </w:r>
-      <w:proofErr w:type="gramStart"/>
-      <w:r>
-        <w:t>arbitrary</w:t>
-      </w:r>
-      <w:proofErr w:type="gramEnd"/>
-      <w:r>
-        <w:t xml:space="preserve"> address. There is no way to obtain that address, unfortunately.</w:t>
+        <w:t>. The recording is now stopped at arbitrary address. There is no way to obtain that address, unfortunately.</w:t>
       </w:r>
     </w:p>
     <w:p>
@@ -26698,13 +25775,8 @@
         <w:t xml:space="preserve"> DTS</w:t>
       </w:r>
       <w:r>
-        <w:t xml:space="preserve"> time </w:t>
-      </w:r>
-      <w:proofErr w:type="gramStart"/>
-      <w:r>
-        <w:t>stamp</w:t>
-      </w:r>
-      <w:proofErr w:type="gramEnd"/>
+        <w:t xml:space="preserve"> time stamp</w:t>
+      </w:r>
     </w:p>
     <w:p>
       <w:pPr>
@@ -26715,13 +25787,8 @@
         </w:numPr>
       </w:pPr>
       <w:r>
-        <w:t xml:space="preserve">Time stamp difference from one DAQ frame to the next is always </w:t>
-      </w:r>
-      <w:proofErr w:type="gramStart"/>
-      <w:r>
-        <w:t>0x800</w:t>
-      </w:r>
-      <w:proofErr w:type="gramEnd"/>
+        <w:t>Time stamp difference from one DAQ frame to the next is always 0x800</w:t>
+      </w:r>
     </w:p>
     <w:p>
       <w:pPr>
@@ -26732,13 +25799,8 @@
         </w:numPr>
       </w:pPr>
       <w:r>
-        <w:t xml:space="preserve">Length of each DAQ frame is 899 </w:t>
-      </w:r>
-      <w:proofErr w:type="gramStart"/>
-      <w:r>
-        <w:t>words</w:t>
-      </w:r>
-      <w:proofErr w:type="gramEnd"/>
+        <w:t>Length of each DAQ frame is 899 words</w:t>
+      </w:r>
     </w:p>
     <w:p>
       <w:r>
@@ -26795,15 +25857,7 @@
         <w:t>daq_spy_read.sh</w:t>
       </w:r>
       <w:r>
-        <w:t xml:space="preserve"> script takes one argument that is the spy memory index, </w:t>
-      </w:r>
-      <w:proofErr w:type="gramStart"/>
-      <w:r>
-        <w:t>0..</w:t>
-      </w:r>
-      <w:proofErr w:type="gramEnd"/>
-      <w:r>
-        <w:t>7.</w:t>
+        <w:t xml:space="preserve"> script takes one argument that is the spy memory index, 0..7.</w:t>
       </w:r>
     </w:p>
     <w:p>
@@ -26919,31 +25973,15 @@
           <w:rFonts w:ascii="Courier New" w:hAnsi="Courier New" w:cs="Courier New"/>
           <w:b/>
         </w:rPr>
-        <w:t>mon_adc_</w:t>
-      </w:r>
-      <w:proofErr w:type="gramStart"/>
+        <w:t>mon_adc_val</w:t>
+      </w:r>
+      <w:proofErr w:type="spellEnd"/>
       <w:r>
         <w:rPr>
           <w:rFonts w:ascii="Courier New" w:hAnsi="Courier New" w:cs="Courier New"/>
           <w:b/>
         </w:rPr>
-        <w:t>val</w:t>
-      </w:r>
-      <w:proofErr w:type="spellEnd"/>
-      <w:r>
-        <w:rPr>
-          <w:rFonts w:ascii="Courier New" w:hAnsi="Courier New" w:cs="Courier New"/>
-          <w:b/>
-        </w:rPr>
-        <w:t>[</w:t>
-      </w:r>
-      <w:proofErr w:type="gramEnd"/>
-      <w:r>
-        <w:rPr>
-          <w:rFonts w:ascii="Courier New" w:hAnsi="Courier New" w:cs="Courier New"/>
-          <w:b/>
-        </w:rPr>
-        <w:t>3:0]</w:t>
+        <w:t>[3:0]</w:t>
       </w:r>
       <w:r>
         <w:t xml:space="preserve"> registers</w:t>
@@ -27003,18 +26041,9 @@
           <w:rFonts w:ascii="Courier New" w:hAnsi="Courier New" w:cs="Courier New"/>
           <w:b/>
         </w:rPr>
-        <w:t>cal_dac_</w:t>
-      </w:r>
-      <w:proofErr w:type="gramStart"/>
-      <w:r>
-        <w:rPr>
-          <w:rFonts w:ascii="Courier New" w:hAnsi="Courier New" w:cs="Courier New"/>
-          <w:b/>
-        </w:rPr>
-        <w:t>data</w:t>
+        <w:t>cal_dac_data</w:t>
       </w:r>
       <w:proofErr w:type="spellEnd"/>
-      <w:proofErr w:type="gramEnd"/>
     </w:p>
     <w:p>
       <w:pPr>
@@ -27168,15 +26197,7 @@
       </w:r>
       <w:proofErr w:type="spellEnd"/>
       <w:r>
-        <w:t xml:space="preserve"> 2019. </w:t>
-      </w:r>
-      <w:proofErr w:type="gramStart"/>
-      <w:r>
-        <w:t>That</w:t>
-      </w:r>
-      <w:proofErr w:type="gramEnd"/>
-      <w:r>
-        <w:t xml:space="preserve"> 2019 FSBL was generated from a skeleton firmware that does not have PL_CLK1 configured. Therefore, the PL_CLK1 output </w:t>
+        <w:t xml:space="preserve"> 2019. That 2019 FSBL was generated from a skeleton firmware that does not have PL_CLK1 configured. Therefore, the PL_CLK1 output </w:t>
       </w:r>
       <w:r>
         <w:t>must</w:t>
@@ -27369,15 +26390,7 @@
     </w:p>
     <w:p>
       <w:r>
-        <w:t xml:space="preserve">The data </w:t>
-      </w:r>
-      <w:proofErr w:type="gramStart"/>
-      <w:r>
-        <w:t>arrive</w:t>
-      </w:r>
-      <w:proofErr w:type="gramEnd"/>
-      <w:r>
-        <w:t xml:space="preserve"> from COLDAT</w:t>
+        <w:t>The data arrive from COLDAT</w:t>
       </w:r>
       <w:r>
         <w:t>A via</w:t>
@@ -27724,19 +26737,11 @@
                 <w:rFonts w:ascii="Courier New" w:hAnsi="Courier New" w:cs="Courier New"/>
               </w:rPr>
             </w:pPr>
-            <w:proofErr w:type="gramStart"/>
             <w:r>
               <w:rPr>
                 <w:rFonts w:ascii="Courier New" w:hAnsi="Courier New" w:cs="Courier New"/>
               </w:rPr>
-              <w:t>d[</w:t>
-            </w:r>
-            <w:proofErr w:type="gramEnd"/>
-            <w:r>
-              <w:rPr>
-                <w:rFonts w:ascii="Courier New" w:hAnsi="Courier New" w:cs="Courier New"/>
-              </w:rPr>
-              <w:t>63:0]</w:t>
+              <w:t>d[63:0]</w:t>
             </w:r>
           </w:p>
         </w:tc>
@@ -27960,13 +26965,8 @@
               </w:numPr>
               <w:spacing w:after="0" w:line="240" w:lineRule="auto"/>
             </w:pPr>
-            <w:proofErr w:type="gramStart"/>
-            <w:r>
-              <w:t>64 time</w:t>
-            </w:r>
-            <w:proofErr w:type="gramEnd"/>
-            <w:r>
-              <w:t xml:space="preserve"> ticks of packed 14-bit data for 64 channels</w:t>
+            <w:r>
+              <w:t>64 time ticks of packed 14-bit data for 64 channels</w:t>
             </w:r>
           </w:p>
           <w:p>
@@ -28002,15 +27002,7 @@
           </w:tcPr>
           <w:p>
             <w:r>
-              <w:t xml:space="preserve">64 x 64 x 14 bits = 57344 bits = 896 64b </w:t>
-            </w:r>
-            <w:proofErr w:type="gramStart"/>
-            <w:r>
-              <w:t>words  (</w:t>
-            </w:r>
-            <w:proofErr w:type="gramEnd"/>
-            <w:r>
-              <w:t>samples only)</w:t>
+              <w:t>64 x 64 x 14 bits = 57344 bits = 896 64b words  (samples only)</w:t>
             </w:r>
           </w:p>
         </w:tc>
@@ -29288,13 +28280,8 @@
       </w:fldSimple>
       <w:bookmarkEnd w:id="62"/>
       <w:r>
-        <w:t xml:space="preserve">. ADC samples packaged into 64-bit </w:t>
-      </w:r>
-      <w:proofErr w:type="gramStart"/>
-      <w:r>
-        <w:t>words</w:t>
-      </w:r>
-      <w:proofErr w:type="gramEnd"/>
+        <w:t>. ADC samples packaged into 64-bit words</w:t>
+      </w:r>
     </w:p>
     <w:p>
       <w:r>
@@ -29310,13 +28297,8 @@
         </w:numPr>
       </w:pPr>
       <w:r>
-        <w:t xml:space="preserve">Top line shows bit </w:t>
-      </w:r>
-      <w:proofErr w:type="gramStart"/>
-      <w:r>
-        <w:t>numbers</w:t>
-      </w:r>
-      <w:proofErr w:type="gramEnd"/>
+        <w:t>Top line shows bit numbers</w:t>
+      </w:r>
     </w:p>
     <w:p>
       <w:pPr>
@@ -29327,13 +28309,8 @@
         </w:numPr>
       </w:pPr>
       <w:r>
-        <w:t xml:space="preserve">Colored sections correspond to 14-bit data </w:t>
-      </w:r>
-      <w:proofErr w:type="gramStart"/>
-      <w:r>
-        <w:t>samples</w:t>
-      </w:r>
-      <w:proofErr w:type="gramEnd"/>
+        <w:t>Colored sections correspond to 14-bit data samples</w:t>
+      </w:r>
     </w:p>
     <w:p>
       <w:pPr>
@@ -29344,13 +28321,8 @@
         </w:numPr>
       </w:pPr>
       <w:r>
-        <w:t xml:space="preserve">Grey data samples are split into 2 fragments of various </w:t>
-      </w:r>
-      <w:proofErr w:type="gramStart"/>
-      <w:r>
-        <w:t>lengths</w:t>
-      </w:r>
-      <w:proofErr w:type="gramEnd"/>
+        <w:t>Grey data samples are split into 2 fragments of various lengths</w:t>
+      </w:r>
     </w:p>
     <w:p>
       <w:pPr>
@@ -29969,15 +28941,7 @@
           </w:tcPr>
           <w:p>
             <w:r>
-              <w:t xml:space="preserve">COLDATA Link </w:t>
-            </w:r>
-            <w:proofErr w:type="gramStart"/>
-            <w:r>
-              <w:t>0 time</w:t>
-            </w:r>
-            <w:proofErr w:type="gramEnd"/>
-            <w:r>
-              <w:t xml:space="preserve"> stamp</w:t>
+              <w:t>COLDATA Link 0 time stamp</w:t>
             </w:r>
           </w:p>
         </w:tc>
@@ -29993,15 +28957,7 @@
               </w:rPr>
             </w:pPr>
             <w:r>
-              <w:t xml:space="preserve">COLDATA Link </w:t>
-            </w:r>
-            <w:proofErr w:type="gramStart"/>
-            <w:r>
-              <w:t>0 time</w:t>
-            </w:r>
-            <w:proofErr w:type="gramEnd"/>
-            <w:r>
-              <w:t xml:space="preserve"> stamp</w:t>
+              <w:t>COLDATA Link 0 time stamp</w:t>
             </w:r>
           </w:p>
         </w:tc>
@@ -30752,7 +29708,7 @@
           <v:shape id="_x0000_i1025" type="#_x0000_t75" alt="" style="width:362.3pt;height:73.85pt;mso-width-percent:0;mso-height-percent:0;mso-width-percent:0;mso-height-percent:0" o:ole="">
             <v:imagedata r:id="rId19" o:title=""/>
           </v:shape>
-          <o:OLEObject Type="Embed" ProgID="Excel.Sheet.12" ShapeID="_x0000_i1025" DrawAspect="Content" ObjectID="_1753080076" r:id="rId20"/>
+          <o:OLEObject Type="Embed" ProgID="Excel.Sheet.12" ShapeID="_x0000_i1025" DrawAspect="Content" ObjectID="_1753093231" r:id="rId20"/>
         </w:object>
       </w:r>
     </w:p>
@@ -30920,15 +29876,7 @@
         <w:t xml:space="preserve"> </w:t>
       </w:r>
       <w:r>
-        <w:t xml:space="preserve">The software </w:t>
-      </w:r>
-      <w:proofErr w:type="gramStart"/>
-      <w:r>
-        <w:t>has to</w:t>
-      </w:r>
-      <w:proofErr w:type="gramEnd"/>
-      <w:r>
-        <w:t xml:space="preserve"> be modified accordingly. See table below for examples.</w:t>
+        <w:t>The software has to be modified accordingly. See table below for examples.</w:t>
       </w:r>
     </w:p>
     <w:tbl>
@@ -31322,15 +30270,7 @@
       </w:pPr>
       <w:r>
         <w:br/>
-        <w:t xml:space="preserve">Note that for p2 chips, the chip is selected by passing </w:t>
-      </w:r>
-      <w:proofErr w:type="gramStart"/>
-      <w:r>
-        <w:t>first</w:t>
-      </w:r>
-      <w:proofErr w:type="gramEnd"/>
-      <w:r>
-        <w:t xml:space="preserve"> argument (chip index) to </w:t>
+        <w:t xml:space="preserve">Note that for p2 chips, the chip is selected by passing first argument (chip index) to </w:t>
       </w:r>
       <w:r>
         <w:rPr>
@@ -31370,23 +30310,7 @@
       </w:r>
       <w:r>
         <w:br/>
-        <w:t xml:space="preserve">These changes </w:t>
-      </w:r>
-      <w:proofErr w:type="gramStart"/>
-      <w:r>
-        <w:t>have to</w:t>
-      </w:r>
-      <w:proofErr w:type="gramEnd"/>
-      <w:r>
-        <w:t xml:space="preserve"> be implemented in software. The examples given in the table above </w:t>
-      </w:r>
-      <w:proofErr w:type="gramStart"/>
-      <w:r>
-        <w:t>are showing</w:t>
-      </w:r>
-      <w:proofErr w:type="gramEnd"/>
-      <w:r>
-        <w:t xml:space="preserve"> i2c functions already implemented in WIB software.</w:t>
+        <w:t>These changes have to be implemented in software. The examples given in the table above are showing i2c functions already implemented in WIB software.</w:t>
       </w:r>
       <w:r>
         <w:t xml:space="preserve"> Only calls to </w:t>
@@ -31407,15 +30331,7 @@
         <w:t>i2c_read</w:t>
       </w:r>
       <w:r>
-        <w:t xml:space="preserve"> functions </w:t>
-      </w:r>
-      <w:proofErr w:type="gramStart"/>
-      <w:r>
-        <w:t>have to</w:t>
-      </w:r>
-      <w:proofErr w:type="gramEnd"/>
-      <w:r>
-        <w:t xml:space="preserve"> be modified identically.</w:t>
+        <w:t xml:space="preserve"> functions have to be modified identically.</w:t>
       </w:r>
     </w:p>
     <w:p>
@@ -31429,13 +30345,8 @@
       <w:r>
         <w:t xml:space="preserve">Similarly, access to ADC chips </w:t>
       </w:r>
-      <w:proofErr w:type="gramStart"/>
-      <w:r>
-        <w:t>has to</w:t>
-      </w:r>
-      <w:proofErr w:type="gramEnd"/>
-      <w:r>
-        <w:t xml:space="preserve"> be modified as well. All exchange with ADC chips is now done via a single I2C interface. Chip index parameter is always =0, and ADC chips are selected using the following chip address parameters:</w:t>
+      <w:r>
+        <w:t>has to be modified as well. All exchange with ADC chips is now done via a single I2C interface. Chip index parameter is always =0, and ADC chips are selected using the following chip address parameters:</w:t>
       </w:r>
     </w:p>
     <w:tbl>
@@ -31610,15 +30521,7 @@
         <w:t xml:space="preserve">for p3 chips. Correspondingly, </w:t>
       </w:r>
       <w:r>
-        <w:t xml:space="preserve">the reverse inversion </w:t>
-      </w:r>
-      <w:proofErr w:type="gramStart"/>
-      <w:r>
-        <w:t>has to</w:t>
-      </w:r>
-      <w:proofErr w:type="gramEnd"/>
-      <w:r>
-        <w:t xml:space="preserve"> be removed in software. Please see </w:t>
+        <w:t xml:space="preserve">the reverse inversion has to be removed in software. Please see </w:t>
       </w:r>
       <w:r>
         <w:rPr>
@@ -31639,15 +30542,7 @@
         </w:numPr>
       </w:pPr>
       <w:r>
-        <w:t xml:space="preserve">COLDATA p2 chips required programming </w:t>
-      </w:r>
-      <w:proofErr w:type="gramStart"/>
-      <w:r>
-        <w:t>a number of</w:t>
-      </w:r>
-      <w:proofErr w:type="gramEnd"/>
-      <w:r>
-        <w:t xml:space="preserve"> registers controlling internal PLL to Warm or Cold settings in order to be correctly initialized. PLL in p3 chips works in cold and warm conditions with the default settings, so PLL registers don’t have to be programmed anymore.</w:t>
+        <w:t>COLDATA p2 chips required programming a number of registers controlling internal PLL to Warm or Cold settings in order to be correctly initialized. PLL in p3 chips works in cold and warm conditions with the default settings, so PLL registers don’t have to be programmed anymore.</w:t>
       </w:r>
     </w:p>
     <w:p>
@@ -31823,13 +30718,8 @@
               <w:t xml:space="preserve"> the </w:t>
             </w:r>
             <w:r>
-              <w:t xml:space="preserve">PLL register programming is commented </w:t>
-            </w:r>
-            <w:proofErr w:type="gramStart"/>
-            <w:r>
-              <w:t>out</w:t>
-            </w:r>
-            <w:proofErr w:type="gramEnd"/>
+              <w:t>PLL register programming is commented out</w:t>
+            </w:r>
           </w:p>
           <w:p>
             <w:pPr>
@@ -31876,13 +30766,8 @@
               <w:t>i2c_read</w:t>
             </w:r>
             <w:r>
-              <w:t xml:space="preserve"> function, the data inversion is </w:t>
-            </w:r>
-            <w:proofErr w:type="gramStart"/>
-            <w:r>
-              <w:t>removed</w:t>
-            </w:r>
-            <w:proofErr w:type="gramEnd"/>
+              <w:t xml:space="preserve"> function, the data inversion is removed</w:t>
+            </w:r>
           </w:p>
           <w:p>
             <w:pPr>
@@ -32025,15 +30910,7 @@
     </w:p>
     <w:p>
       <w:r>
-        <w:t xml:space="preserve">The following changes </w:t>
-      </w:r>
-      <w:proofErr w:type="gramStart"/>
-      <w:r>
-        <w:t>have to</w:t>
-      </w:r>
-      <w:proofErr w:type="gramEnd"/>
-      <w:r>
-        <w:t xml:space="preserve"> be implemented in order to accommodate the DCSK timing:</w:t>
+        <w:t>The following changes have to be implemented in order to accommodate the DCSK timing:</w:t>
       </w:r>
     </w:p>
     <w:p>
@@ -32097,13 +30974,8 @@
         <w:t>Using Timing system command codes</w:t>
       </w:r>
       <w:r>
-        <w:t xml:space="preserve">” </w:t>
-      </w:r>
-      <w:proofErr w:type="gramStart"/>
-      <w:r>
-        <w:t>section</w:t>
-      </w:r>
-      <w:proofErr w:type="gramEnd"/>
+        <w:t>” section</w:t>
+      </w:r>
     </w:p>
     <w:p>
       <w:pPr>
@@ -32120,13 +30992,8 @@
         <w:t xml:space="preserve"> master</w:t>
       </w:r>
       <w:r>
-        <w:t xml:space="preserve"> must be reprogrammed to send DCSK data </w:t>
-      </w:r>
-      <w:proofErr w:type="gramStart"/>
-      <w:r>
-        <w:t>stream</w:t>
-      </w:r>
-      <w:proofErr w:type="gramEnd"/>
+        <w:t xml:space="preserve"> must be reprogrammed to send DCSK data stream</w:t>
+      </w:r>
     </w:p>
     <w:p>
       <w:pPr>
@@ -32209,13 +31076,8 @@
         <w:spacing w:after="0" w:line="240" w:lineRule="auto"/>
       </w:pPr>
       <w:r>
-        <w:t xml:space="preserve">The “2MHz” clock reset is performed by using EDGE fast command. This is necessary so all ADCs start digitization sequence at precisely the same system clock </w:t>
-      </w:r>
-      <w:proofErr w:type="gramStart"/>
-      <w:r>
-        <w:t>period</w:t>
-      </w:r>
-      <w:proofErr w:type="gramEnd"/>
+        <w:t>The “2MHz” clock reset is performed by using EDGE fast command. This is necessary so all ADCs start digitization sequence at precisely the same system clock period</w:t>
+      </w:r>
     </w:p>
     <w:p>
       <w:pPr>
@@ -32255,13 +31117,8 @@
         <w:spacing w:after="0" w:line="240" w:lineRule="auto"/>
       </w:pPr>
       <w:r>
-        <w:t xml:space="preserve">The 64-bit DTS time stamp is wide enough to represent a very long period of time (~9300 years or so), but it does not match the digitization moment </w:t>
-      </w:r>
-      <w:proofErr w:type="gramStart"/>
-      <w:r>
-        <w:t>precisely</w:t>
-      </w:r>
-      <w:proofErr w:type="gramEnd"/>
+        <w:t>The 64-bit DTS time stamp is wide enough to represent a very long period of time (~9300 years or so), but it does not match the digitization moment precisely</w:t>
+      </w:r>
     </w:p>
     <w:p>
       <w:pPr>
@@ -32683,15 +31540,7 @@
     <w:p/>
     <w:p>
       <w:r>
-        <w:t xml:space="preserve">It could be good to know the values of all these parameters individually, </w:t>
-      </w:r>
-      <w:proofErr w:type="gramStart"/>
-      <w:r>
-        <w:t>but in reality, we</w:t>
-      </w:r>
-      <w:proofErr w:type="gramEnd"/>
-      <w:r>
-        <w:t xml:space="preserve"> only need to know certain combinations:</w:t>
+        <w:t>It could be good to know the values of all these parameters individually, but in reality, we only need to know certain combinations:</w:t>
       </w:r>
     </w:p>
     <w:tbl>
@@ -32881,15 +31730,7 @@
       </w:r>
       <w:r>
         <w:br/>
-        <w:t xml:space="preserve">“The maximum length cables that we will have will be the cables for FEMBs located at the bottom of the Vertical Drift Far Detector (&amp; for the Vertical Drift ProtoDUNE-2).  These will consist of a 25m </w:t>
-      </w:r>
-      <w:proofErr w:type="gramStart"/>
-      <w:r>
-        <w:t>length of</w:t>
-      </w:r>
-      <w:proofErr w:type="gramEnd"/>
-      <w:r>
-        <w:t xml:space="preserve"> </w:t>
+        <w:t xml:space="preserve">“The maximum length cables that we will have will be the cables for FEMBs located at the bottom of the Vertical Drift Far Detector (&amp; for the Vertical Drift ProtoDUNE-2).  These will consist of a 25m length of </w:t>
       </w:r>
       <w:proofErr w:type="spellStart"/>
       <w:r>
@@ -33105,15 +31946,7 @@
         <w:t>DTS</w:t>
       </w:r>
       <w:r>
-        <w:t xml:space="preserve"> time stamp’s lower bits, due to the RXL latency. Moreover, the COLDATA data frames may </w:t>
-      </w:r>
-      <w:proofErr w:type="gramStart"/>
-      <w:r>
-        <w:t>arrive not</w:t>
-      </w:r>
-      <w:proofErr w:type="gramEnd"/>
-      <w:r>
-        <w:t xml:space="preserve"> exactly at the same time from different data links, due to latency variations. These data frames should carry identical 15-bit time stamps though. The steps listed below show the procedure of aligning the data frames with the correct </w:t>
+        <w:t xml:space="preserve"> time stamp’s lower bits, due to the RXL latency. Moreover, the COLDATA data frames may arrive not exactly at the same time from different data links, due to latency variations. These data frames should carry identical 15-bit time stamps though. The steps listed below show the procedure of aligning the data frames with the correct </w:t>
       </w:r>
       <w:r>
         <w:t>DTS</w:t>
@@ -33138,13 +31971,8 @@
         <w:t>DTS</w:t>
       </w:r>
       <w:r>
-        <w:t xml:space="preserve"> time stamp in firmware by a number of system clocks slightly exceeding </w:t>
-      </w:r>
-      <w:proofErr w:type="gramStart"/>
-      <w:r>
-        <w:t>RXL</w:t>
-      </w:r>
-      <w:proofErr w:type="gramEnd"/>
+        <w:t xml:space="preserve"> time stamp in firmware by a number of system clocks slightly exceeding RXL</w:t>
+      </w:r>
     </w:p>
     <w:p>
       <w:pPr>
@@ -33162,15 +31990,7 @@
         <w:t>DTS</w:t>
       </w:r>
       <w:r>
-        <w:t xml:space="preserve"> time stamp. The delay calculation for each </w:t>
-      </w:r>
-      <w:proofErr w:type="gramStart"/>
-      <w:r>
-        <w:t>links</w:t>
-      </w:r>
-      <w:proofErr w:type="gramEnd"/>
-      <w:r>
-        <w:t xml:space="preserve"> is done in firmware, automatically.</w:t>
+        <w:t xml:space="preserve"> time stamp. The delay calculation for each links is done in firmware, automatically.</w:t>
       </w:r>
     </w:p>
     <w:p>
@@ -33346,16 +32166,8 @@
         <w:rPr>
           <w:rFonts w:ascii="Courier New" w:hAnsi="Courier New" w:cs="Courier New"/>
         </w:rPr>
-        <w:t xml:space="preserve"> = 19 + </w:t>
-      </w:r>
-      <w:proofErr w:type="gramStart"/>
-      <w:r>
-        <w:rPr>
-          <w:rFonts w:ascii="Courier New" w:hAnsi="Courier New" w:cs="Courier New"/>
-        </w:rPr>
-        <w:t>cab;</w:t>
-      </w:r>
-      <w:proofErr w:type="gramEnd"/>
+        <w:t xml:space="preserve"> = 19 + cab;</w:t>
+      </w:r>
     </w:p>
     <w:p>
       <w:pPr>
@@ -33397,16 +32209,8 @@
         <w:rPr>
           <w:rFonts w:ascii="Courier" w:hAnsi="Courier"/>
         </w:rPr>
-        <w:t xml:space="preserve">) &amp; </w:t>
-      </w:r>
-      <w:proofErr w:type="gramStart"/>
-      <w:r>
-        <w:rPr>
-          <w:rFonts w:ascii="Courier" w:hAnsi="Courier"/>
-        </w:rPr>
-        <w:t>0x7fff;</w:t>
-      </w:r>
-      <w:proofErr w:type="gramEnd"/>
+        <w:t>) &amp; 0x7fff;</w:t>
+      </w:r>
     </w:p>
     <w:p>
       <w:pPr>
@@ -33572,28 +32376,14 @@
         <w:rPr>
           <w:rFonts w:ascii="Courier" w:hAnsi="Courier"/>
         </w:rPr>
-        <w:t>align_</w:t>
-      </w:r>
-      <w:proofErr w:type="gramStart"/>
+        <w:t>align_delay</w:t>
+      </w:r>
+      <w:proofErr w:type="spellEnd"/>
       <w:r>
         <w:rPr>
           <w:rFonts w:ascii="Courier" w:hAnsi="Courier"/>
         </w:rPr>
-        <w:t>delay</w:t>
-      </w:r>
-      <w:proofErr w:type="spellEnd"/>
-      <w:r>
-        <w:rPr>
-          <w:rFonts w:ascii="Courier" w:hAnsi="Courier"/>
-        </w:rPr>
-        <w:t>[</w:t>
-      </w:r>
-      <w:proofErr w:type="gramEnd"/>
-      <w:r>
-        <w:rPr>
-          <w:rFonts w:ascii="Courier" w:hAnsi="Courier"/>
-        </w:rPr>
-        <w:t>*]</w:t>
+        <w:t>[*]</w:t>
       </w:r>
       <w:r>
         <w:t xml:space="preserve"> registers. Make sure each of them is </w:t>
@@ -33990,15 +32780,7 @@
         </w:r>
       </w:hyperlink>
       <w:r>
-        <w:t xml:space="preserve"> [Accessed: 2 </w:t>
-      </w:r>
-      <w:proofErr w:type="gramStart"/>
-      <w:r>
-        <w:t>September,</w:t>
-      </w:r>
-      <w:proofErr w:type="gramEnd"/>
-      <w:r>
-        <w:t xml:space="preserve"> 2021]</w:t>
+        <w:t xml:space="preserve"> [Accessed: 2 September, 2021]</w:t>
       </w:r>
     </w:p>
     <w:p>
@@ -34475,23 +33257,7 @@
               <w:spacing w:after="0" w:line="240" w:lineRule="auto"/>
             </w:pPr>
             <w:r>
-              <w:t xml:space="preserve">Renamed the document to reflect that it’s now a </w:t>
-            </w:r>
-            <w:proofErr w:type="gramStart"/>
-            <w:r>
-              <w:t>more or less complete</w:t>
-            </w:r>
-            <w:proofErr w:type="gramEnd"/>
-            <w:r>
-              <w:t xml:space="preserve"> WIB firmware manual, not just register list. Added all typically needed sections for such </w:t>
-            </w:r>
-            <w:proofErr w:type="gramStart"/>
-            <w:r>
-              <w:t>document</w:t>
-            </w:r>
-            <w:proofErr w:type="gramEnd"/>
-            <w:r>
-              <w:t>.</w:t>
+              <w:t>Renamed the document to reflect that it’s now a more or less complete WIB firmware manual, not just register list. Added all typically needed sections for such document.</w:t>
             </w:r>
             <w:r>
               <w:t xml:space="preserve"> Added missing </w:t>
@@ -34744,13 +33510,8 @@
               <w:spacing w:after="0" w:line="240" w:lineRule="auto"/>
             </w:pPr>
             <w:r>
-              <w:t xml:space="preserve">Added section on COLDATA p3 and monolithic FEMB </w:t>
-            </w:r>
-            <w:proofErr w:type="gramStart"/>
-            <w:r>
-              <w:t>migration</w:t>
-            </w:r>
-            <w:proofErr w:type="gramEnd"/>
+              <w:t>Added section on COLDATA p3 and monolithic FEMB migration</w:t>
+            </w:r>
           </w:p>
           <w:p>
             <w:pPr>
@@ -34865,13 +33626,8 @@
               <w:spacing w:after="0" w:line="240" w:lineRule="auto"/>
             </w:pPr>
             <w:r>
-              <w:t xml:space="preserve">Removed section about bugs in COLDATA P1 I2C logic – not relevant for P3 </w:t>
-            </w:r>
-            <w:proofErr w:type="gramStart"/>
-            <w:r>
-              <w:t>chips</w:t>
-            </w:r>
-            <w:proofErr w:type="gramEnd"/>
+              <w:t>Removed section about bugs in COLDATA P1 I2C logic – not relevant for P3 chips</w:t>
+            </w:r>
           </w:p>
           <w:p>
             <w:pPr>
@@ -34896,13 +33652,8 @@
               <w:spacing w:after="0" w:line="240" w:lineRule="auto"/>
             </w:pPr>
             <w:r>
-              <w:t xml:space="preserve">Added section on data cable latency </w:t>
-            </w:r>
-            <w:proofErr w:type="gramStart"/>
-            <w:r>
-              <w:t>measurement</w:t>
-            </w:r>
-            <w:proofErr w:type="gramEnd"/>
+              <w:t>Added section on data cable latency measurement</w:t>
+            </w:r>
           </w:p>
           <w:p>
             <w:pPr>
@@ -34914,13 +33665,8 @@
               <w:spacing w:after="0" w:line="240" w:lineRule="auto"/>
             </w:pPr>
             <w:r>
-              <w:t xml:space="preserve">Added section on COLDATA data time stamp synchronization logic and </w:t>
-            </w:r>
-            <w:proofErr w:type="gramStart"/>
-            <w:r>
-              <w:t>procedure</w:t>
-            </w:r>
-            <w:proofErr w:type="gramEnd"/>
+              <w:t>Added section on COLDATA data time stamp synchronization logic and procedure</w:t>
+            </w:r>
           </w:p>
           <w:p>
             <w:pPr>
@@ -34936,19 +33682,11 @@
             </w:r>
             <w:proofErr w:type="spellStart"/>
             <w:r>
-              <w:t>ts_</w:t>
-            </w:r>
-            <w:proofErr w:type="gramStart"/>
-            <w:r>
-              <w:t>tstamp</w:t>
+              <w:t>ts_tstamp</w:t>
             </w:r>
             <w:proofErr w:type="spellEnd"/>
             <w:r>
-              <w:t>[</w:t>
-            </w:r>
-            <w:proofErr w:type="gramEnd"/>
-            <w:r>
-              <w:t>63:32] status register to different address</w:t>
+              <w:t>[63:32] status register to different address</w:t>
             </w:r>
           </w:p>
           <w:p>
@@ -34961,15 +33699,7 @@
               <w:spacing w:after="0" w:line="240" w:lineRule="auto"/>
             </w:pPr>
             <w:r>
-              <w:t xml:space="preserve">Added </w:t>
-            </w:r>
-            <w:proofErr w:type="gramStart"/>
-            <w:r>
-              <w:t>a number of</w:t>
-            </w:r>
-            <w:proofErr w:type="gramEnd"/>
-            <w:r>
-              <w:t xml:space="preserve"> new registers supporting the new firmware features</w:t>
+              <w:t>Added a number of new registers supporting the new firmware features</w:t>
             </w:r>
           </w:p>
         </w:tc>
@@ -35114,13 +33844,8 @@
             </w:r>
             <w:proofErr w:type="spellEnd"/>
             <w:r>
-              <w:t xml:space="preserve"> </w:t>
-            </w:r>
-            <w:proofErr w:type="gramStart"/>
-            <w:r>
-              <w:t>register</w:t>
-            </w:r>
-            <w:proofErr w:type="gramEnd"/>
+              <w:t xml:space="preserve"> register</w:t>
+            </w:r>
           </w:p>
           <w:p>
             <w:pPr>
@@ -35271,15 +33996,7 @@
               <w:spacing w:after="0" w:line="240" w:lineRule="auto"/>
             </w:pPr>
             <w:r>
-              <w:t xml:space="preserve">Monitor vs pulse </w:t>
-            </w:r>
-            <w:proofErr w:type="gramStart"/>
-            <w:r>
-              <w:t>selector</w:t>
-            </w:r>
-            <w:proofErr w:type="gramEnd"/>
-            <w:r>
-              <w:t xml:space="preserve"> </w:t>
+              <w:t xml:space="preserve">Monitor vs pulse selector </w:t>
             </w:r>
           </w:p>
           <w:p>
@@ -35305,13 +34022,8 @@
               <w:spacing w:after="0" w:line="240" w:lineRule="auto"/>
             </w:pPr>
             <w:r>
-              <w:t xml:space="preserve">Monitor ADC </w:t>
-            </w:r>
-            <w:proofErr w:type="gramStart"/>
-            <w:r>
-              <w:t>readout</w:t>
-            </w:r>
-            <w:proofErr w:type="gramEnd"/>
+              <w:t>Monitor ADC readout</w:t>
+            </w:r>
           </w:p>
           <w:p>
             <w:pPr>
@@ -35323,13 +34035,8 @@
               <w:spacing w:after="0" w:line="240" w:lineRule="auto"/>
             </w:pPr>
             <w:r>
-              <w:t xml:space="preserve">Masked unused high bit in the slot number reported to </w:t>
-            </w:r>
-            <w:proofErr w:type="gramStart"/>
-            <w:r>
-              <w:t>DAQ</w:t>
-            </w:r>
-            <w:proofErr w:type="gramEnd"/>
+              <w:t>Masked unused high bit in the slot number reported to DAQ</w:t>
+            </w:r>
           </w:p>
           <w:p>
             <w:pPr>
@@ -35542,15 +34249,7 @@
               <w:spacing w:after="0" w:line="240" w:lineRule="auto"/>
             </w:pPr>
             <w:r>
-              <w:t xml:space="preserve">Fixed alignment setup procedure to </w:t>
-            </w:r>
-            <w:proofErr w:type="gramStart"/>
-            <w:r>
-              <w:t>take into account</w:t>
-            </w:r>
-            <w:proofErr w:type="gramEnd"/>
-            <w:r>
-              <w:t xml:space="preserve"> update to DCSK timing </w:t>
+              <w:t xml:space="preserve">Fixed alignment setup procedure to take into account update to DCSK timing </w:t>
             </w:r>
             <w:r>
               <w:t>system</w:t>

</xml_diff>

<commit_message>
document: added sections on System Monitor and Calib pulse generator
</commit_message>
<xml_diff>
--- a/doc/WIB_firmware.docx
+++ b/doc/WIB_firmware.docx
@@ -44,7 +44,10 @@
         <w:t xml:space="preserve">Updated: </w:t>
       </w:r>
       <w:r>
-        <w:t>9 August 2023</w:t>
+        <w:t>28</w:t>
+      </w:r>
+      <w:r>
+        <w:t xml:space="preserve"> August 2023</w:t>
       </w:r>
     </w:p>
     <w:p>
@@ -17870,7 +17873,7 @@
               <w:left w:val="single" w:sz="4" w:space="0" w:color="000000"/>
               <w:right w:val="single" w:sz="4" w:space="0" w:color="000000"/>
             </w:tcBorders>
-            <w:shd w:val="clear" w:color="auto" w:fill="auto"/>
+            <w:shd w:val="clear" w:color="auto" w:fill="D9D9D9" w:themeFill="background1" w:themeFillShade="D9"/>
           </w:tcPr>
           <w:p>
             <w:pPr>
@@ -17889,7 +17892,7 @@
               <w:left w:val="single" w:sz="4" w:space="0" w:color="000000"/>
               <w:right w:val="single" w:sz="4" w:space="0" w:color="000000"/>
             </w:tcBorders>
-            <w:shd w:val="clear" w:color="auto" w:fill="auto"/>
+            <w:shd w:val="clear" w:color="auto" w:fill="D9D9D9" w:themeFill="background1" w:themeFillShade="D9"/>
           </w:tcPr>
           <w:p>
             <w:pPr>
@@ -17908,7 +17911,7 @@
               <w:left w:val="single" w:sz="4" w:space="0" w:color="000000"/>
               <w:right w:val="single" w:sz="4" w:space="0" w:color="000000"/>
             </w:tcBorders>
-            <w:shd w:val="clear" w:color="auto" w:fill="auto"/>
+            <w:shd w:val="clear" w:color="auto" w:fill="D9D9D9" w:themeFill="background1" w:themeFillShade="D9"/>
           </w:tcPr>
           <w:p>
             <w:pPr>
@@ -17927,7 +17930,7 @@
               <w:left w:val="single" w:sz="4" w:space="0" w:color="000000"/>
               <w:right w:val="single" w:sz="4" w:space="0" w:color="000000"/>
             </w:tcBorders>
-            <w:shd w:val="clear" w:color="auto" w:fill="auto"/>
+            <w:shd w:val="clear" w:color="auto" w:fill="D9D9D9" w:themeFill="background1" w:themeFillShade="D9"/>
           </w:tcPr>
           <w:p>
             <w:pPr>
@@ -17947,7 +17950,7 @@
               <w:left w:val="single" w:sz="4" w:space="0" w:color="000000"/>
               <w:right w:val="single" w:sz="4" w:space="0" w:color="000000"/>
             </w:tcBorders>
-            <w:shd w:val="clear" w:color="auto" w:fill="auto"/>
+            <w:shd w:val="clear" w:color="auto" w:fill="D9D9D9" w:themeFill="background1" w:themeFillShade="D9"/>
           </w:tcPr>
           <w:p>
             <w:pPr>
@@ -17966,7 +17969,7 @@
               <w:left w:val="single" w:sz="4" w:space="0" w:color="000000"/>
               <w:right w:val="single" w:sz="4" w:space="0" w:color="000000"/>
             </w:tcBorders>
-            <w:shd w:val="clear" w:color="auto" w:fill="auto"/>
+            <w:shd w:val="clear" w:color="auto" w:fill="D9D9D9" w:themeFill="background1" w:themeFillShade="D9"/>
           </w:tcPr>
           <w:p>
             <w:pPr>
@@ -17985,7 +17988,7 @@
               <w:left w:val="single" w:sz="4" w:space="0" w:color="000000"/>
               <w:right w:val="single" w:sz="4" w:space="0" w:color="000000"/>
             </w:tcBorders>
-            <w:shd w:val="clear" w:color="auto" w:fill="auto"/>
+            <w:shd w:val="clear" w:color="auto" w:fill="D9D9D9" w:themeFill="background1" w:themeFillShade="D9"/>
           </w:tcPr>
           <w:p>
             <w:pPr>
@@ -18004,7 +18007,7 @@
               <w:left w:val="single" w:sz="4" w:space="0" w:color="000000"/>
               <w:right w:val="single" w:sz="4" w:space="0" w:color="000000"/>
             </w:tcBorders>
-            <w:shd w:val="clear" w:color="auto" w:fill="auto"/>
+            <w:shd w:val="clear" w:color="auto" w:fill="D9D9D9" w:themeFill="background1" w:themeFillShade="D9"/>
           </w:tcPr>
           <w:p>
             <w:pPr>
@@ -18024,7 +18027,7 @@
               <w:left w:val="single" w:sz="4" w:space="0" w:color="000000"/>
               <w:right w:val="single" w:sz="4" w:space="0" w:color="000000"/>
             </w:tcBorders>
-            <w:shd w:val="clear" w:color="auto" w:fill="auto"/>
+            <w:shd w:val="clear" w:color="auto" w:fill="D9D9D9" w:themeFill="background1" w:themeFillShade="D9"/>
           </w:tcPr>
           <w:p>
             <w:pPr>
@@ -18043,7 +18046,7 @@
               <w:left w:val="single" w:sz="4" w:space="0" w:color="000000"/>
               <w:right w:val="single" w:sz="4" w:space="0" w:color="000000"/>
             </w:tcBorders>
-            <w:shd w:val="clear" w:color="auto" w:fill="auto"/>
+            <w:shd w:val="clear" w:color="auto" w:fill="D9D9D9" w:themeFill="background1" w:themeFillShade="D9"/>
           </w:tcPr>
           <w:p>
             <w:pPr>
@@ -18062,7 +18065,7 @@
               <w:left w:val="single" w:sz="4" w:space="0" w:color="000000"/>
               <w:right w:val="single" w:sz="4" w:space="0" w:color="000000"/>
             </w:tcBorders>
-            <w:shd w:val="clear" w:color="auto" w:fill="auto"/>
+            <w:shd w:val="clear" w:color="auto" w:fill="D9D9D9" w:themeFill="background1" w:themeFillShade="D9"/>
           </w:tcPr>
           <w:p>
             <w:pPr>
@@ -18081,7 +18084,7 @@
               <w:left w:val="single" w:sz="4" w:space="0" w:color="000000"/>
               <w:right w:val="single" w:sz="4" w:space="0" w:color="000000"/>
             </w:tcBorders>
-            <w:shd w:val="clear" w:color="auto" w:fill="auto"/>
+            <w:shd w:val="clear" w:color="auto" w:fill="D9D9D9" w:themeFill="background1" w:themeFillShade="D9"/>
           </w:tcPr>
           <w:p>
             <w:pPr>
@@ -18101,7 +18104,7 @@
               <w:left w:val="single" w:sz="4" w:space="0" w:color="000000"/>
               <w:right w:val="single" w:sz="4" w:space="0" w:color="000000"/>
             </w:tcBorders>
-            <w:shd w:val="clear" w:color="auto" w:fill="auto"/>
+            <w:shd w:val="clear" w:color="auto" w:fill="D9D9D9" w:themeFill="background1" w:themeFillShade="D9"/>
           </w:tcPr>
           <w:p>
             <w:pPr>
@@ -18120,7 +18123,7 @@
               <w:left w:val="single" w:sz="4" w:space="0" w:color="000000"/>
               <w:right w:val="single" w:sz="4" w:space="0" w:color="000000"/>
             </w:tcBorders>
-            <w:shd w:val="clear" w:color="auto" w:fill="auto"/>
+            <w:shd w:val="clear" w:color="auto" w:fill="D9D9D9" w:themeFill="background1" w:themeFillShade="D9"/>
           </w:tcPr>
           <w:p>
             <w:pPr>
@@ -18139,7 +18142,7 @@
               <w:left w:val="single" w:sz="4" w:space="0" w:color="000000"/>
               <w:right w:val="single" w:sz="4" w:space="0" w:color="000000"/>
             </w:tcBorders>
-            <w:shd w:val="clear" w:color="auto" w:fill="auto"/>
+            <w:shd w:val="clear" w:color="auto" w:fill="D9D9D9" w:themeFill="background1" w:themeFillShade="D9"/>
           </w:tcPr>
           <w:p>
             <w:pPr>
@@ -18158,7 +18161,7 @@
               <w:left w:val="single" w:sz="4" w:space="0" w:color="000000"/>
               <w:right w:val="single" w:sz="4" w:space="0" w:color="000000"/>
             </w:tcBorders>
-            <w:shd w:val="clear" w:color="auto" w:fill="auto"/>
+            <w:shd w:val="clear" w:color="auto" w:fill="D9D9D9" w:themeFill="background1" w:themeFillShade="D9"/>
           </w:tcPr>
           <w:p>
             <w:pPr>
@@ -18178,7 +18181,7 @@
               <w:left w:val="single" w:sz="4" w:space="0" w:color="000000"/>
               <w:right w:val="single" w:sz="4" w:space="0" w:color="000000"/>
             </w:tcBorders>
-            <w:shd w:val="clear" w:color="auto" w:fill="auto"/>
+            <w:shd w:val="clear" w:color="auto" w:fill="D9D9D9" w:themeFill="background1" w:themeFillShade="D9"/>
           </w:tcPr>
           <w:p>
             <w:pPr>
@@ -18197,7 +18200,7 @@
               <w:left w:val="single" w:sz="4" w:space="0" w:color="000000"/>
               <w:right w:val="single" w:sz="4" w:space="0" w:color="000000"/>
             </w:tcBorders>
-            <w:shd w:val="clear" w:color="auto" w:fill="auto"/>
+            <w:shd w:val="clear" w:color="auto" w:fill="D9D9D9" w:themeFill="background1" w:themeFillShade="D9"/>
           </w:tcPr>
           <w:p>
             <w:pPr>
@@ -18216,7 +18219,7 @@
               <w:left w:val="single" w:sz="4" w:space="0" w:color="000000"/>
               <w:right w:val="single" w:sz="4" w:space="0" w:color="000000"/>
             </w:tcBorders>
-            <w:shd w:val="clear" w:color="auto" w:fill="auto"/>
+            <w:shd w:val="clear" w:color="auto" w:fill="D9D9D9" w:themeFill="background1" w:themeFillShade="D9"/>
           </w:tcPr>
           <w:p>
             <w:pPr>
@@ -18235,7 +18238,7 @@
               <w:left w:val="single" w:sz="4" w:space="0" w:color="000000"/>
               <w:right w:val="single" w:sz="4" w:space="0" w:color="000000"/>
             </w:tcBorders>
-            <w:shd w:val="clear" w:color="auto" w:fill="auto"/>
+            <w:shd w:val="clear" w:color="auto" w:fill="D9D9D9" w:themeFill="background1" w:themeFillShade="D9"/>
           </w:tcPr>
           <w:p>
             <w:pPr>
@@ -18263,7 +18266,7 @@
               <w:left w:val="single" w:sz="4" w:space="0" w:color="000000"/>
               <w:right w:val="single" w:sz="4" w:space="0" w:color="000000"/>
             </w:tcBorders>
-            <w:shd w:val="clear" w:color="auto" w:fill="auto"/>
+            <w:shd w:val="clear" w:color="auto" w:fill="D9D9D9" w:themeFill="background1" w:themeFillShade="D9"/>
           </w:tcPr>
           <w:p>
             <w:pPr>
@@ -18282,7 +18285,7 @@
               <w:left w:val="single" w:sz="4" w:space="0" w:color="000000"/>
               <w:right w:val="single" w:sz="4" w:space="0" w:color="000000"/>
             </w:tcBorders>
-            <w:shd w:val="clear" w:color="auto" w:fill="auto"/>
+            <w:shd w:val="clear" w:color="auto" w:fill="D9D9D9" w:themeFill="background1" w:themeFillShade="D9"/>
           </w:tcPr>
           <w:p>
             <w:pPr>
@@ -18301,7 +18304,7 @@
               <w:left w:val="single" w:sz="4" w:space="0" w:color="000000"/>
               <w:right w:val="single" w:sz="4" w:space="0" w:color="000000"/>
             </w:tcBorders>
-            <w:shd w:val="clear" w:color="auto" w:fill="auto"/>
+            <w:shd w:val="clear" w:color="auto" w:fill="D9D9D9" w:themeFill="background1" w:themeFillShade="D9"/>
           </w:tcPr>
           <w:p>
             <w:pPr>
@@ -18320,7 +18323,7 @@
               <w:left w:val="single" w:sz="4" w:space="0" w:color="000000"/>
               <w:right w:val="single" w:sz="4" w:space="0" w:color="000000"/>
             </w:tcBorders>
-            <w:shd w:val="clear" w:color="auto" w:fill="auto"/>
+            <w:shd w:val="clear" w:color="auto" w:fill="D9D9D9" w:themeFill="background1" w:themeFillShade="D9"/>
           </w:tcPr>
           <w:p>
             <w:pPr>
@@ -18336,6 +18339,314 @@
             </w:pPr>
             <w:r>
               <w:t>Set to 1 and then to 0 to generate pulse</w:t>
+            </w:r>
+          </w:p>
+        </w:tc>
+      </w:tr>
+      <w:tr>
+        <w:tc>
+          <w:tcPr>
+            <w:tcW w:w="1242" w:type="dxa"/>
+            <w:tcBorders>
+              <w:left w:val="single" w:sz="4" w:space="0" w:color="000000"/>
+              <w:right w:val="single" w:sz="4" w:space="0" w:color="000000"/>
+            </w:tcBorders>
+            <w:shd w:val="clear" w:color="auto" w:fill="D9D9D9" w:themeFill="background1" w:themeFillShade="D9"/>
+          </w:tcPr>
+          <w:p>
+            <w:pPr>
+              <w:spacing w:after="0" w:line="240" w:lineRule="auto"/>
+            </w:pPr>
+            <w:r>
+              <w:t>A00C003C</w:t>
+            </w:r>
+          </w:p>
+        </w:tc>
+        <w:tc>
+          <w:tcPr>
+            <w:tcW w:w="917" w:type="dxa"/>
+            <w:gridSpan w:val="2"/>
+            <w:tcBorders>
+              <w:left w:val="single" w:sz="4" w:space="0" w:color="000000"/>
+              <w:right w:val="single" w:sz="4" w:space="0" w:color="000000"/>
+            </w:tcBorders>
+            <w:shd w:val="clear" w:color="auto" w:fill="D9D9D9" w:themeFill="background1" w:themeFillShade="D9"/>
+          </w:tcPr>
+          <w:p>
+            <w:pPr>
+              <w:spacing w:after="0" w:line="240" w:lineRule="auto"/>
+            </w:pPr>
+            <w:r>
+              <w:t>10:6</w:t>
+            </w:r>
+          </w:p>
+        </w:tc>
+        <w:tc>
+          <w:tcPr>
+            <w:tcW w:w="2823" w:type="dxa"/>
+            <w:gridSpan w:val="2"/>
+            <w:tcBorders>
+              <w:left w:val="single" w:sz="4" w:space="0" w:color="000000"/>
+              <w:right w:val="single" w:sz="4" w:space="0" w:color="000000"/>
+            </w:tcBorders>
+            <w:shd w:val="clear" w:color="auto" w:fill="D9D9D9" w:themeFill="background1" w:themeFillShade="D9"/>
+          </w:tcPr>
+          <w:p>
+            <w:pPr>
+              <w:spacing w:after="0" w:line="240" w:lineRule="auto"/>
+            </w:pPr>
+            <w:r>
+              <w:t>cp_phase</w:t>
+            </w:r>
+          </w:p>
+        </w:tc>
+        <w:tc>
+          <w:tcPr>
+            <w:tcW w:w="4386" w:type="dxa"/>
+            <w:gridSpan w:val="2"/>
+            <w:tcBorders>
+              <w:left w:val="single" w:sz="4" w:space="0" w:color="000000"/>
+              <w:right w:val="single" w:sz="4" w:space="0" w:color="000000"/>
+            </w:tcBorders>
+            <w:shd w:val="clear" w:color="auto" w:fill="D9D9D9" w:themeFill="background1" w:themeFillShade="D9"/>
+          </w:tcPr>
+          <w:p>
+            <w:pPr>
+              <w:spacing w:after="0" w:line="240" w:lineRule="auto"/>
+            </w:pPr>
+            <w:r>
+              <w:t>Calibration pulse phase relative to 2 MHz ADC clock. Units: system clock, 16 ns</w:t>
+            </w:r>
+          </w:p>
+        </w:tc>
+      </w:tr>
+      <w:tr>
+        <w:tc>
+          <w:tcPr>
+            <w:tcW w:w="1242" w:type="dxa"/>
+            <w:tcBorders>
+              <w:left w:val="single" w:sz="4" w:space="0" w:color="000000"/>
+              <w:right w:val="single" w:sz="4" w:space="0" w:color="000000"/>
+            </w:tcBorders>
+            <w:shd w:val="clear" w:color="auto" w:fill="D9D9D9" w:themeFill="background1" w:themeFillShade="D9"/>
+          </w:tcPr>
+          <w:p>
+            <w:pPr>
+              <w:spacing w:after="0" w:line="240" w:lineRule="auto"/>
+            </w:pPr>
+            <w:r>
+              <w:t>A00C003C</w:t>
+            </w:r>
+          </w:p>
+        </w:tc>
+        <w:tc>
+          <w:tcPr>
+            <w:tcW w:w="917" w:type="dxa"/>
+            <w:gridSpan w:val="2"/>
+            <w:tcBorders>
+              <w:left w:val="single" w:sz="4" w:space="0" w:color="000000"/>
+              <w:right w:val="single" w:sz="4" w:space="0" w:color="000000"/>
+            </w:tcBorders>
+            <w:shd w:val="clear" w:color="auto" w:fill="D9D9D9" w:themeFill="background1" w:themeFillShade="D9"/>
+          </w:tcPr>
+          <w:p>
+            <w:pPr>
+              <w:spacing w:after="0" w:line="240" w:lineRule="auto"/>
+            </w:pPr>
+            <w:r>
+              <w:t>14:11</w:t>
+            </w:r>
+          </w:p>
+        </w:tc>
+        <w:tc>
+          <w:tcPr>
+            <w:tcW w:w="2823" w:type="dxa"/>
+            <w:gridSpan w:val="2"/>
+            <w:tcBorders>
+              <w:left w:val="single" w:sz="4" w:space="0" w:color="000000"/>
+              <w:right w:val="single" w:sz="4" w:space="0" w:color="000000"/>
+            </w:tcBorders>
+            <w:shd w:val="clear" w:color="auto" w:fill="D9D9D9" w:themeFill="background1" w:themeFillShade="D9"/>
+          </w:tcPr>
+          <w:p>
+            <w:pPr>
+              <w:spacing w:after="0" w:line="240" w:lineRule="auto"/>
+            </w:pPr>
+            <w:r>
+              <w:t>cp_femb_en</w:t>
+            </w:r>
+          </w:p>
+        </w:tc>
+        <w:tc>
+          <w:tcPr>
+            <w:tcW w:w="4386" w:type="dxa"/>
+            <w:gridSpan w:val="2"/>
+            <w:tcBorders>
+              <w:left w:val="single" w:sz="4" w:space="0" w:color="000000"/>
+              <w:right w:val="single" w:sz="4" w:space="0" w:color="000000"/>
+            </w:tcBorders>
+            <w:shd w:val="clear" w:color="auto" w:fill="D9D9D9" w:themeFill="background1" w:themeFillShade="D9"/>
+          </w:tcPr>
+          <w:p>
+            <w:pPr>
+              <w:spacing w:after="0" w:line="240" w:lineRule="auto"/>
+            </w:pPr>
+            <w:r>
+              <w:t>Calibration pulse enable per FEMB (0..3)</w:t>
+            </w:r>
+          </w:p>
+        </w:tc>
+      </w:tr>
+      <w:tr>
+        <w:tc>
+          <w:tcPr>
+            <w:tcW w:w="1242" w:type="dxa"/>
+            <w:tcBorders>
+              <w:left w:val="single" w:sz="4" w:space="0" w:color="000000"/>
+              <w:right w:val="single" w:sz="4" w:space="0" w:color="000000"/>
+            </w:tcBorders>
+            <w:shd w:val="clear" w:color="auto" w:fill="D9D9D9" w:themeFill="background1" w:themeFillShade="D9"/>
+          </w:tcPr>
+          <w:p>
+            <w:pPr>
+              <w:spacing w:after="0" w:line="240" w:lineRule="auto"/>
+            </w:pPr>
+            <w:r>
+              <w:t>A00C003C</w:t>
+            </w:r>
+          </w:p>
+        </w:tc>
+        <w:tc>
+          <w:tcPr>
+            <w:tcW w:w="917" w:type="dxa"/>
+            <w:gridSpan w:val="2"/>
+            <w:tcBorders>
+              <w:left w:val="single" w:sz="4" w:space="0" w:color="000000"/>
+              <w:right w:val="single" w:sz="4" w:space="0" w:color="000000"/>
+            </w:tcBorders>
+            <w:shd w:val="clear" w:color="auto" w:fill="D9D9D9" w:themeFill="background1" w:themeFillShade="D9"/>
+          </w:tcPr>
+          <w:p>
+            <w:pPr>
+              <w:spacing w:after="0" w:line="240" w:lineRule="auto"/>
+            </w:pPr>
+            <w:r>
+              <w:t>31:16</w:t>
+            </w:r>
+          </w:p>
+        </w:tc>
+        <w:tc>
+          <w:tcPr>
+            <w:tcW w:w="2823" w:type="dxa"/>
+            <w:gridSpan w:val="2"/>
+            <w:tcBorders>
+              <w:left w:val="single" w:sz="4" w:space="0" w:color="000000"/>
+              <w:right w:val="single" w:sz="4" w:space="0" w:color="000000"/>
+            </w:tcBorders>
+            <w:shd w:val="clear" w:color="auto" w:fill="D9D9D9" w:themeFill="background1" w:themeFillShade="D9"/>
+          </w:tcPr>
+          <w:p>
+            <w:pPr>
+              <w:spacing w:after="0" w:line="240" w:lineRule="auto"/>
+            </w:pPr>
+            <w:r>
+              <w:t>cal_dac_data</w:t>
+            </w:r>
+          </w:p>
+        </w:tc>
+        <w:tc>
+          <w:tcPr>
+            <w:tcW w:w="4386" w:type="dxa"/>
+            <w:gridSpan w:val="2"/>
+            <w:tcBorders>
+              <w:left w:val="single" w:sz="4" w:space="0" w:color="000000"/>
+              <w:right w:val="single" w:sz="4" w:space="0" w:color="000000"/>
+            </w:tcBorders>
+            <w:shd w:val="clear" w:color="auto" w:fill="D9D9D9" w:themeFill="background1" w:themeFillShade="D9"/>
+          </w:tcPr>
+          <w:p>
+            <w:pPr>
+              <w:spacing w:after="0" w:line="240" w:lineRule="auto"/>
+            </w:pPr>
+            <w:r>
+              <w:t>Calibration DAC data</w:t>
+            </w:r>
+          </w:p>
+        </w:tc>
+      </w:tr>
+      <w:tr>
+        <w:tc>
+          <w:tcPr>
+            <w:tcW w:w="1242" w:type="dxa"/>
+            <w:tcBorders>
+              <w:left w:val="single" w:sz="4" w:space="0" w:color="000000"/>
+              <w:right w:val="single" w:sz="4" w:space="0" w:color="000000"/>
+            </w:tcBorders>
+            <w:shd w:val="clear" w:color="auto" w:fill="auto"/>
+          </w:tcPr>
+          <w:p>
+            <w:pPr>
+              <w:spacing w:after="0" w:line="240" w:lineRule="auto"/>
+            </w:pPr>
+            <w:r>
+              <w:t>A00C0040</w:t>
+            </w:r>
+          </w:p>
+        </w:tc>
+        <w:tc>
+          <w:tcPr>
+            <w:tcW w:w="917" w:type="dxa"/>
+            <w:gridSpan w:val="2"/>
+            <w:tcBorders>
+              <w:left w:val="single" w:sz="4" w:space="0" w:color="000000"/>
+              <w:right w:val="single" w:sz="4" w:space="0" w:color="000000"/>
+            </w:tcBorders>
+            <w:shd w:val="clear" w:color="auto" w:fill="auto"/>
+          </w:tcPr>
+          <w:p>
+            <w:pPr>
+              <w:spacing w:after="0" w:line="240" w:lineRule="auto"/>
+            </w:pPr>
+            <w:r>
+              <w:t>20:0</w:t>
+            </w:r>
+          </w:p>
+        </w:tc>
+        <w:tc>
+          <w:tcPr>
+            <w:tcW w:w="2823" w:type="dxa"/>
+            <w:gridSpan w:val="2"/>
+            <w:tcBorders>
+              <w:left w:val="single" w:sz="4" w:space="0" w:color="000000"/>
+              <w:right w:val="single" w:sz="4" w:space="0" w:color="000000"/>
+            </w:tcBorders>
+            <w:shd w:val="clear" w:color="auto" w:fill="auto"/>
+          </w:tcPr>
+          <w:p>
+            <w:pPr>
+              <w:spacing w:after="0" w:line="240" w:lineRule="auto"/>
+            </w:pPr>
+            <w:r>
+              <w:t>cp_period</w:t>
+            </w:r>
+          </w:p>
+        </w:tc>
+        <w:tc>
+          <w:tcPr>
+            <w:tcW w:w="4386" w:type="dxa"/>
+            <w:gridSpan w:val="2"/>
+            <w:tcBorders>
+              <w:left w:val="single" w:sz="4" w:space="0" w:color="000000"/>
+              <w:right w:val="single" w:sz="4" w:space="0" w:color="000000"/>
+            </w:tcBorders>
+            <w:shd w:val="clear" w:color="auto" w:fill="auto"/>
+          </w:tcPr>
+          <w:p>
+            <w:pPr>
+              <w:spacing w:after="0" w:line="240" w:lineRule="auto"/>
+            </w:pPr>
+            <w:r>
+              <w:t>Calibration pulse period. Units: ADC clock, 16 ns * 32 = 512 ns</w:t>
             </w:r>
           </w:p>
         </w:tc>
@@ -18349,14 +18660,14 @@
               <w:bottom w:val="single" w:sz="4" w:space="0" w:color="000000"/>
               <w:right w:val="single" w:sz="4" w:space="0" w:color="000000"/>
             </w:tcBorders>
-            <w:shd w:val="clear" w:color="auto" w:fill="auto"/>
-          </w:tcPr>
-          <w:p>
-            <w:pPr>
-              <w:spacing w:after="0" w:line="240" w:lineRule="auto"/>
-            </w:pPr>
-            <w:r>
-              <w:t>A00C003C</w:t>
+            <w:shd w:val="clear" w:color="auto" w:fill="D9D9D9" w:themeFill="background1" w:themeFillShade="D9"/>
+          </w:tcPr>
+          <w:p>
+            <w:pPr>
+              <w:spacing w:after="0" w:line="240" w:lineRule="auto"/>
+            </w:pPr>
+            <w:r>
+              <w:t>A00C0044</w:t>
             </w:r>
           </w:p>
         </w:tc>
@@ -18369,14 +18680,14 @@
               <w:bottom w:val="single" w:sz="4" w:space="0" w:color="000000"/>
               <w:right w:val="single" w:sz="4" w:space="0" w:color="000000"/>
             </w:tcBorders>
-            <w:shd w:val="clear" w:color="auto" w:fill="auto"/>
-          </w:tcPr>
-          <w:p>
-            <w:pPr>
-              <w:spacing w:after="0" w:line="240" w:lineRule="auto"/>
-            </w:pPr>
-            <w:r>
-              <w:t>31:16</w:t>
+            <w:shd w:val="clear" w:color="auto" w:fill="D9D9D9" w:themeFill="background1" w:themeFillShade="D9"/>
+          </w:tcPr>
+          <w:p>
+            <w:pPr>
+              <w:spacing w:after="0" w:line="240" w:lineRule="auto"/>
+            </w:pPr>
+            <w:r>
+              <w:t>26:0</w:t>
             </w:r>
           </w:p>
         </w:tc>
@@ -18389,14 +18700,14 @@
               <w:bottom w:val="single" w:sz="4" w:space="0" w:color="000000"/>
               <w:right w:val="single" w:sz="4" w:space="0" w:color="000000"/>
             </w:tcBorders>
-            <w:shd w:val="clear" w:color="auto" w:fill="auto"/>
-          </w:tcPr>
-          <w:p>
-            <w:pPr>
-              <w:spacing w:after="0" w:line="240" w:lineRule="auto"/>
-            </w:pPr>
-            <w:r>
-              <w:t>cal_dac_data</w:t>
+            <w:shd w:val="clear" w:color="auto" w:fill="D9D9D9" w:themeFill="background1" w:themeFillShade="D9"/>
+          </w:tcPr>
+          <w:p>
+            <w:pPr>
+              <w:spacing w:after="0" w:line="240" w:lineRule="auto"/>
+            </w:pPr>
+            <w:r>
+              <w:t>cp_high_time</w:t>
             </w:r>
           </w:p>
         </w:tc>
@@ -18409,14 +18720,14 @@
               <w:bottom w:val="single" w:sz="4" w:space="0" w:color="000000"/>
               <w:right w:val="single" w:sz="4" w:space="0" w:color="000000"/>
             </w:tcBorders>
-            <w:shd w:val="clear" w:color="auto" w:fill="auto"/>
-          </w:tcPr>
-          <w:p>
-            <w:pPr>
-              <w:spacing w:after="0" w:line="240" w:lineRule="auto"/>
-            </w:pPr>
-            <w:r>
-              <w:t>Calibration DAC data</w:t>
+            <w:shd w:val="clear" w:color="auto" w:fill="D9D9D9" w:themeFill="background1" w:themeFillShade="D9"/>
+          </w:tcPr>
+          <w:p>
+            <w:pPr>
+              <w:spacing w:after="0" w:line="240" w:lineRule="auto"/>
+            </w:pPr>
+            <w:r>
+              <w:t>Calibration pulse high time, units: system clock, 16 ns</w:t>
             </w:r>
           </w:p>
         </w:tc>
@@ -18481,6 +18792,7 @@
         </w:numPr>
       </w:pPr>
       <w:r>
+        <w:lastRenderedPageBreak/>
         <w:t xml:space="preserve">Write the new initial value into </w:t>
       </w:r>
       <w:r>
@@ -18571,7 +18883,6 @@
                 <w:b/>
                 <w:bCs/>
               </w:rPr>
-              <w:lastRenderedPageBreak/>
               <w:t>Command code</w:t>
             </w:r>
           </w:p>
@@ -19855,6 +20166,7 @@
               <w:spacing w:after="0" w:line="240" w:lineRule="auto"/>
             </w:pPr>
             <w:r>
+              <w:lastRenderedPageBreak/>
               <w:t>A00C0088</w:t>
             </w:r>
           </w:p>
@@ -20319,7 +20631,6 @@
               <w:spacing w:after="0" w:line="240" w:lineRule="auto"/>
             </w:pPr>
             <w:r>
-              <w:lastRenderedPageBreak/>
               <w:t>A00C0090</w:t>
             </w:r>
           </w:p>
@@ -22705,6 +23016,7 @@
               <w:spacing w:after="0" w:line="240" w:lineRule="auto"/>
             </w:pPr>
             <w:r>
+              <w:lastRenderedPageBreak/>
               <w:t>A00C00B8</w:t>
             </w:r>
           </w:p>
@@ -23177,7 +23489,6 @@
               <w:spacing w:after="0" w:line="240" w:lineRule="auto"/>
             </w:pPr>
             <w:r>
-              <w:lastRenderedPageBreak/>
               <w:t>A00C00B8</w:t>
             </w:r>
           </w:p>
@@ -23816,6 +24127,7 @@
             <w:tcW w:w="1377" w:type="dxa"/>
             <w:tcBorders>
               <w:top w:val="single" w:sz="4" w:space="0" w:color="auto"/>
+              <w:bottom w:val="single" w:sz="4" w:space="0" w:color="auto"/>
             </w:tcBorders>
             <w:shd w:val="clear" w:color="auto" w:fill="D0CECE" w:themeFill="background2" w:themeFillShade="E6"/>
           </w:tcPr>
@@ -23825,6 +24137,305 @@
             </w:pPr>
             <w:r>
               <w:t>A00C00D0</w:t>
+            </w:r>
+          </w:p>
+        </w:tc>
+        <w:tc>
+          <w:tcPr>
+            <w:tcW w:w="917" w:type="dxa"/>
+            <w:tcBorders>
+              <w:top w:val="single" w:sz="4" w:space="0" w:color="auto"/>
+              <w:bottom w:val="single" w:sz="4" w:space="0" w:color="auto"/>
+            </w:tcBorders>
+            <w:shd w:val="clear" w:color="auto" w:fill="D0CECE" w:themeFill="background2" w:themeFillShade="E6"/>
+          </w:tcPr>
+          <w:p>
+            <w:pPr>
+              <w:spacing w:after="0" w:line="240" w:lineRule="auto"/>
+            </w:pPr>
+            <w:r>
+              <w:t>30:16</w:t>
+            </w:r>
+          </w:p>
+        </w:tc>
+        <w:tc>
+          <w:tcPr>
+            <w:tcW w:w="1799" w:type="dxa"/>
+            <w:tcBorders>
+              <w:top w:val="single" w:sz="4" w:space="0" w:color="auto"/>
+              <w:bottom w:val="single" w:sz="4" w:space="0" w:color="auto"/>
+            </w:tcBorders>
+            <w:shd w:val="clear" w:color="auto" w:fill="D0CECE" w:themeFill="background2" w:themeFillShade="E6"/>
+          </w:tcPr>
+          <w:p>
+            <w:pPr>
+              <w:spacing w:after="0" w:line="240" w:lineRule="auto"/>
+            </w:pPr>
+            <w:r>
+              <w:t>spy_addr [7]</w:t>
+            </w:r>
+          </w:p>
+        </w:tc>
+        <w:tc>
+          <w:tcPr>
+            <w:tcW w:w="5256" w:type="dxa"/>
+            <w:tcBorders>
+              <w:top w:val="single" w:sz="4" w:space="0" w:color="auto"/>
+              <w:bottom w:val="single" w:sz="4" w:space="0" w:color="auto"/>
+            </w:tcBorders>
+            <w:shd w:val="clear" w:color="auto" w:fill="D0CECE" w:themeFill="background2" w:themeFillShade="E6"/>
+          </w:tcPr>
+          <w:p>
+            <w:pPr>
+              <w:keepNext/>
+              <w:spacing w:after="0" w:line="240" w:lineRule="auto"/>
+            </w:pPr>
+            <w:r>
+              <w:t>Current memory address for spy memory 7, in bytes</w:t>
+            </w:r>
+          </w:p>
+        </w:tc>
+      </w:tr>
+      <w:tr>
+        <w:tc>
+          <w:tcPr>
+            <w:tcW w:w="1377" w:type="dxa"/>
+            <w:tcBorders>
+              <w:top w:val="single" w:sz="4" w:space="0" w:color="auto"/>
+              <w:bottom w:val="single" w:sz="4" w:space="0" w:color="auto"/>
+            </w:tcBorders>
+            <w:shd w:val="clear" w:color="auto" w:fill="FFFFFF" w:themeFill="background1"/>
+          </w:tcPr>
+          <w:p>
+            <w:pPr>
+              <w:spacing w:after="0" w:line="240" w:lineRule="auto"/>
+            </w:pPr>
+            <w:r>
+              <w:t>A00C00D4</w:t>
+            </w:r>
+          </w:p>
+        </w:tc>
+        <w:tc>
+          <w:tcPr>
+            <w:tcW w:w="917" w:type="dxa"/>
+            <w:tcBorders>
+              <w:top w:val="single" w:sz="4" w:space="0" w:color="auto"/>
+              <w:bottom w:val="single" w:sz="4" w:space="0" w:color="auto"/>
+            </w:tcBorders>
+            <w:shd w:val="clear" w:color="auto" w:fill="FFFFFF" w:themeFill="background1"/>
+          </w:tcPr>
+          <w:p>
+            <w:pPr>
+              <w:spacing w:after="0" w:line="240" w:lineRule="auto"/>
+            </w:pPr>
+            <w:r>
+              <w:t>15:0</w:t>
+            </w:r>
+          </w:p>
+        </w:tc>
+        <w:tc>
+          <w:tcPr>
+            <w:tcW w:w="1799" w:type="dxa"/>
+            <w:tcBorders>
+              <w:top w:val="single" w:sz="4" w:space="0" w:color="auto"/>
+              <w:bottom w:val="single" w:sz="4" w:space="0" w:color="auto"/>
+            </w:tcBorders>
+            <w:shd w:val="clear" w:color="auto" w:fill="FFFFFF" w:themeFill="background1"/>
+          </w:tcPr>
+          <w:p>
+            <w:pPr>
+              <w:spacing w:after="0" w:line="240" w:lineRule="auto"/>
+            </w:pPr>
+            <w:r>
+              <w:t>sm_temp</w:t>
+            </w:r>
+          </w:p>
+        </w:tc>
+        <w:tc>
+          <w:tcPr>
+            <w:tcW w:w="5256" w:type="dxa"/>
+            <w:tcBorders>
+              <w:top w:val="single" w:sz="4" w:space="0" w:color="auto"/>
+              <w:bottom w:val="single" w:sz="4" w:space="0" w:color="auto"/>
+            </w:tcBorders>
+            <w:shd w:val="clear" w:color="auto" w:fill="FFFFFF" w:themeFill="background1"/>
+          </w:tcPr>
+          <w:p>
+            <w:pPr>
+              <w:keepNext/>
+              <w:spacing w:after="0" w:line="240" w:lineRule="auto"/>
+            </w:pPr>
+            <w:r>
+              <w:t>System Monitor, ADC code for temperature</w:t>
+            </w:r>
+          </w:p>
+        </w:tc>
+      </w:tr>
+      <w:tr>
+        <w:tc>
+          <w:tcPr>
+            <w:tcW w:w="1377" w:type="dxa"/>
+            <w:tcBorders>
+              <w:top w:val="single" w:sz="4" w:space="0" w:color="auto"/>
+              <w:bottom w:val="single" w:sz="4" w:space="0" w:color="auto"/>
+            </w:tcBorders>
+            <w:shd w:val="clear" w:color="auto" w:fill="FFFFFF" w:themeFill="background1"/>
+          </w:tcPr>
+          <w:p>
+            <w:pPr>
+              <w:spacing w:after="0" w:line="240" w:lineRule="auto"/>
+            </w:pPr>
+            <w:r>
+              <w:t>A00C00D4</w:t>
+            </w:r>
+          </w:p>
+        </w:tc>
+        <w:tc>
+          <w:tcPr>
+            <w:tcW w:w="917" w:type="dxa"/>
+            <w:tcBorders>
+              <w:top w:val="single" w:sz="4" w:space="0" w:color="auto"/>
+              <w:bottom w:val="single" w:sz="4" w:space="0" w:color="auto"/>
+            </w:tcBorders>
+            <w:shd w:val="clear" w:color="auto" w:fill="FFFFFF" w:themeFill="background1"/>
+          </w:tcPr>
+          <w:p>
+            <w:pPr>
+              <w:spacing w:after="0" w:line="240" w:lineRule="auto"/>
+            </w:pPr>
+            <w:r>
+              <w:t>31:16</w:t>
+            </w:r>
+          </w:p>
+        </w:tc>
+        <w:tc>
+          <w:tcPr>
+            <w:tcW w:w="1799" w:type="dxa"/>
+            <w:tcBorders>
+              <w:top w:val="single" w:sz="4" w:space="0" w:color="auto"/>
+              <w:bottom w:val="single" w:sz="4" w:space="0" w:color="auto"/>
+            </w:tcBorders>
+            <w:shd w:val="clear" w:color="auto" w:fill="FFFFFF" w:themeFill="background1"/>
+          </w:tcPr>
+          <w:p>
+            <w:pPr>
+              <w:spacing w:after="0" w:line="240" w:lineRule="auto"/>
+            </w:pPr>
+            <w:r>
+              <w:t>sm_vccint</w:t>
+            </w:r>
+          </w:p>
+        </w:tc>
+        <w:tc>
+          <w:tcPr>
+            <w:tcW w:w="5256" w:type="dxa"/>
+            <w:tcBorders>
+              <w:top w:val="single" w:sz="4" w:space="0" w:color="auto"/>
+              <w:bottom w:val="single" w:sz="4" w:space="0" w:color="auto"/>
+            </w:tcBorders>
+            <w:shd w:val="clear" w:color="auto" w:fill="FFFFFF" w:themeFill="background1"/>
+          </w:tcPr>
+          <w:p>
+            <w:pPr>
+              <w:keepNext/>
+              <w:spacing w:after="0" w:line="240" w:lineRule="auto"/>
+            </w:pPr>
+            <w:r>
+              <w:t>System Monitor, ADC code for VCCINT</w:t>
+            </w:r>
+          </w:p>
+        </w:tc>
+      </w:tr>
+      <w:tr>
+        <w:tc>
+          <w:tcPr>
+            <w:tcW w:w="1377" w:type="dxa"/>
+            <w:tcBorders>
+              <w:top w:val="single" w:sz="4" w:space="0" w:color="auto"/>
+              <w:bottom w:val="single" w:sz="4" w:space="0" w:color="auto"/>
+            </w:tcBorders>
+            <w:shd w:val="clear" w:color="auto" w:fill="D0CECE" w:themeFill="background2" w:themeFillShade="E6"/>
+          </w:tcPr>
+          <w:p>
+            <w:pPr>
+              <w:spacing w:after="0" w:line="240" w:lineRule="auto"/>
+            </w:pPr>
+            <w:r>
+              <w:t>A00C00D8</w:t>
+            </w:r>
+          </w:p>
+        </w:tc>
+        <w:tc>
+          <w:tcPr>
+            <w:tcW w:w="917" w:type="dxa"/>
+            <w:tcBorders>
+              <w:top w:val="single" w:sz="4" w:space="0" w:color="auto"/>
+              <w:bottom w:val="single" w:sz="4" w:space="0" w:color="auto"/>
+            </w:tcBorders>
+            <w:shd w:val="clear" w:color="auto" w:fill="D0CECE" w:themeFill="background2" w:themeFillShade="E6"/>
+          </w:tcPr>
+          <w:p>
+            <w:pPr>
+              <w:spacing w:after="0" w:line="240" w:lineRule="auto"/>
+            </w:pPr>
+            <w:r>
+              <w:t>15:0</w:t>
+            </w:r>
+          </w:p>
+        </w:tc>
+        <w:tc>
+          <w:tcPr>
+            <w:tcW w:w="1799" w:type="dxa"/>
+            <w:tcBorders>
+              <w:top w:val="single" w:sz="4" w:space="0" w:color="auto"/>
+              <w:bottom w:val="single" w:sz="4" w:space="0" w:color="auto"/>
+            </w:tcBorders>
+            <w:shd w:val="clear" w:color="auto" w:fill="D0CECE" w:themeFill="background2" w:themeFillShade="E6"/>
+          </w:tcPr>
+          <w:p>
+            <w:pPr>
+              <w:spacing w:after="0" w:line="240" w:lineRule="auto"/>
+            </w:pPr>
+            <w:r>
+              <w:t>sm_vccaux</w:t>
+            </w:r>
+          </w:p>
+        </w:tc>
+        <w:tc>
+          <w:tcPr>
+            <w:tcW w:w="5256" w:type="dxa"/>
+            <w:tcBorders>
+              <w:top w:val="single" w:sz="4" w:space="0" w:color="auto"/>
+              <w:bottom w:val="single" w:sz="4" w:space="0" w:color="auto"/>
+            </w:tcBorders>
+            <w:shd w:val="clear" w:color="auto" w:fill="D0CECE" w:themeFill="background2" w:themeFillShade="E6"/>
+          </w:tcPr>
+          <w:p>
+            <w:pPr>
+              <w:keepNext/>
+              <w:spacing w:after="0" w:line="240" w:lineRule="auto"/>
+            </w:pPr>
+            <w:r>
+              <w:t>System Monitor, ADC code for VCCAUX</w:t>
+            </w:r>
+          </w:p>
+        </w:tc>
+      </w:tr>
+      <w:tr>
+        <w:tc>
+          <w:tcPr>
+            <w:tcW w:w="1377" w:type="dxa"/>
+            <w:tcBorders>
+              <w:top w:val="single" w:sz="4" w:space="0" w:color="auto"/>
+            </w:tcBorders>
+            <w:shd w:val="clear" w:color="auto" w:fill="D0CECE" w:themeFill="background2" w:themeFillShade="E6"/>
+          </w:tcPr>
+          <w:p>
+            <w:pPr>
+              <w:spacing w:after="0" w:line="240" w:lineRule="auto"/>
+            </w:pPr>
+            <w:r>
+              <w:t>A00C00D8</w:t>
             </w:r>
           </w:p>
         </w:tc>
@@ -23841,7 +24452,7 @@
               <w:spacing w:after="0" w:line="240" w:lineRule="auto"/>
             </w:pPr>
             <w:r>
-              <w:t>30:16</w:t>
+              <w:t>31:16</w:t>
             </w:r>
           </w:p>
         </w:tc>
@@ -23858,7 +24469,7 @@
               <w:spacing w:after="0" w:line="240" w:lineRule="auto"/>
             </w:pPr>
             <w:r>
-              <w:t>spy_addr [7]</w:t>
+              <w:t>sm_vccbram</w:t>
             </w:r>
           </w:p>
         </w:tc>
@@ -23876,7 +24487,7 @@
               <w:spacing w:after="0" w:line="240" w:lineRule="auto"/>
             </w:pPr>
             <w:r>
-              <w:t>Current memory address for spy memory 7, in bytes</w:t>
+              <w:t>System Monitor, ADC code for VCCBRAM</w:t>
             </w:r>
           </w:p>
         </w:tc>
@@ -23886,6 +24497,8 @@
       <w:pPr>
         <w:pStyle w:val="Caption"/>
       </w:pPr>
+      <w:bookmarkStart w:id="42" w:name="_Ref144130287"/>
+      <w:bookmarkStart w:id="43" w:name="_Ref144130280"/>
       <w:r>
         <w:t xml:space="preserve">Table </w:t>
       </w:r>
@@ -23897,19 +24510,21 @@
           <w:t>9</w:t>
         </w:r>
       </w:fldSimple>
+      <w:bookmarkEnd w:id="42"/>
       <w:r>
         <w:t>. Status registers</w:t>
       </w:r>
+      <w:bookmarkEnd w:id="43"/>
     </w:p>
     <w:p>
       <w:pPr>
         <w:pStyle w:val="Heading2"/>
       </w:pPr>
-      <w:bookmarkStart w:id="42" w:name="_Toc142466340"/>
+      <w:bookmarkStart w:id="44" w:name="_Toc142466340"/>
       <w:r>
         <w:t>Timing Endpoint</w:t>
       </w:r>
-      <w:bookmarkEnd w:id="42"/>
+      <w:bookmarkEnd w:id="44"/>
     </w:p>
     <w:p>
       <w:r>
@@ -23927,7 +24542,7 @@
       <w:r>
         <w:t xml:space="preserve">Address. See </w:t>
       </w:r>
-      <w:bookmarkStart w:id="43" w:name="__DdeLink__2052_3214169308"/>
+      <w:bookmarkStart w:id="45" w:name="__DdeLink__2052_3214169308"/>
       <w:r>
         <w:rPr>
           <w:rFonts w:ascii="Courier New" w:hAnsi="Courier New" w:cs="Courier New"/>
@@ -23935,7 +24550,7 @@
         </w:rPr>
         <w:t>ts_addr</w:t>
       </w:r>
-      <w:bookmarkEnd w:id="43"/>
+      <w:bookmarkEnd w:id="45"/>
       <w:r>
         <w:t xml:space="preserve"> register in Control and Status registers section above for details. Use </w:t>
       </w:r>
@@ -23949,16 +24564,16 @@
       <w:r>
         <w:t xml:space="preserve"> register to reset the endpoint, by writing 1 and then 0. </w:t>
       </w:r>
-      <w:commentRangeStart w:id="44"/>
+      <w:commentRangeStart w:id="46"/>
       <w:r>
         <w:t>The</w:t>
       </w:r>
-      <w:commentRangeEnd w:id="44"/>
+      <w:commentRangeEnd w:id="46"/>
       <w:r>
         <w:rPr>
           <w:rStyle w:val="CommentReference"/>
         </w:rPr>
-        <w:commentReference w:id="44"/>
+        <w:commentReference w:id="46"/>
       </w:r>
       <w:r>
         <w:t xml:space="preserve"> endpoint must only be reset after the external clock (from the </w:t>
@@ -23995,11 +24610,11 @@
       <w:pPr>
         <w:pStyle w:val="Heading2"/>
       </w:pPr>
-      <w:bookmarkStart w:id="45" w:name="_Toc142466341"/>
+      <w:bookmarkStart w:id="47" w:name="_Toc142466341"/>
       <w:r>
         <w:t>DAQ spy memory</w:t>
       </w:r>
-      <w:bookmarkEnd w:id="45"/>
+      <w:bookmarkEnd w:id="47"/>
     </w:p>
     <w:p>
       <w:r>
@@ -24052,11 +24667,11 @@
       <w:pPr>
         <w:pStyle w:val="Heading3"/>
       </w:pPr>
-      <w:bookmarkStart w:id="46" w:name="_Toc142466342"/>
+      <w:bookmarkStart w:id="48" w:name="_Toc142466342"/>
       <w:r>
         <w:t>Preliminary steps</w:t>
       </w:r>
-      <w:bookmarkEnd w:id="46"/>
+      <w:bookmarkEnd w:id="48"/>
     </w:p>
     <w:p>
       <w:pPr>
@@ -24205,14 +24820,15 @@
       <w:pPr>
         <w:pStyle w:val="Heading3"/>
       </w:pPr>
-      <w:bookmarkStart w:id="47" w:name="_Toc142466343"/>
-      <w:r>
+      <w:bookmarkStart w:id="49" w:name="_Toc142466343"/>
+      <w:r>
+        <w:lastRenderedPageBreak/>
         <w:t xml:space="preserve">Operation with the trigger distributed by </w:t>
       </w:r>
       <w:r>
         <w:t>DTS</w:t>
       </w:r>
-      <w:bookmarkEnd w:id="47"/>
+      <w:bookmarkEnd w:id="49"/>
     </w:p>
     <w:p>
       <w:pPr>
@@ -24345,7 +24961,6 @@
         </w:numPr>
       </w:pPr>
       <w:r>
-        <w:lastRenderedPageBreak/>
         <w:t xml:space="preserve">Read out and store the entire memory array. The size of the array is </w:t>
       </w:r>
       <w:r>
@@ -24572,11 +25187,11 @@
       <w:pPr>
         <w:pStyle w:val="Heading3"/>
       </w:pPr>
-      <w:bookmarkStart w:id="48" w:name="_Toc142466344"/>
+      <w:bookmarkStart w:id="50" w:name="_Toc142466344"/>
       <w:r>
         <w:t>Operation with the software trigger</w:t>
       </w:r>
-      <w:bookmarkEnd w:id="48"/>
+      <w:bookmarkEnd w:id="50"/>
     </w:p>
     <w:p>
       <w:pPr>
@@ -24761,6 +25376,7 @@
         </w:numPr>
       </w:pPr>
       <w:r>
+        <w:lastRenderedPageBreak/>
         <w:t>Header word 1 contains 64-bit</w:t>
       </w:r>
       <w:r>
@@ -24856,12 +25472,11 @@
       <w:pPr>
         <w:pStyle w:val="Heading2"/>
       </w:pPr>
-      <w:bookmarkStart w:id="49" w:name="_Toc142466345"/>
-      <w:r>
-        <w:lastRenderedPageBreak/>
+      <w:bookmarkStart w:id="51" w:name="_Toc142466345"/>
+      <w:r>
         <w:t>Monitoring ADCs</w:t>
       </w:r>
-      <w:bookmarkEnd w:id="49"/>
+      <w:bookmarkEnd w:id="51"/>
     </w:p>
     <w:p>
       <w:r>
@@ -24978,11 +25593,97 @@
       <w:pPr>
         <w:pStyle w:val="Heading2"/>
       </w:pPr>
-      <w:bookmarkStart w:id="50" w:name="_Toc142466346"/>
+      <w:bookmarkStart w:id="52" w:name="_Toc142466346"/>
+      <w:r>
+        <w:t>System Monitor</w:t>
+      </w:r>
+    </w:p>
+    <w:p>
+      <w:r>
+        <w:t xml:space="preserve">The System Monitor is implemented in firmware with its own state machine that constantly reads the ADC values for Temperature, VCCINT, VCCAUX and VCCBRAM, and places them into registers. See </w:t>
+      </w:r>
+      <w:r>
+        <w:fldChar w:fldCharType="begin"/>
+      </w:r>
+      <w:r>
+        <w:instrText xml:space="preserve"> REF _Ref144130287 \h </w:instrText>
+      </w:r>
+      <w:r>
+        <w:fldChar w:fldCharType="separate"/>
+      </w:r>
+      <w:r>
+        <w:t xml:space="preserve">Table </w:t>
+      </w:r>
+      <w:r>
+        <w:rPr>
+          <w:noProof/>
+        </w:rPr>
+        <w:t>9</w:t>
+      </w:r>
+      <w:r>
+        <w:fldChar w:fldCharType="end"/>
+      </w:r>
+      <w:r>
+        <w:t xml:space="preserve"> for the register addresses. An example script that reads ADC values and converts them into </w:t>
+      </w:r>
+      <w:r>
+        <w:rPr>
+          <w:rFonts w:cstheme="minorHAnsi"/>
+        </w:rPr>
+        <w:t>°</w:t>
+      </w:r>
+      <w:r>
+        <w:t>C and V is located here:</w:t>
+      </w:r>
+    </w:p>
+    <w:p>
+      <w:pPr>
+        <w:rPr>
+          <w:rFonts w:ascii="Courier New" w:hAnsi="Courier New" w:cs="Courier New"/>
+          <w:b/>
+        </w:rPr>
+      </w:pPr>
+      <w:r>
+        <w:rPr>
+          <w:rFonts w:ascii="Courier New" w:hAnsi="Courier New" w:cs="Courier New"/>
+          <w:b/>
+        </w:rPr>
+        <w:t>soft_debug_p3/</w:t>
+      </w:r>
+      <w:r>
+        <w:rPr>
+          <w:rFonts w:ascii="Courier New" w:hAnsi="Courier New" w:cs="Courier New"/>
+          <w:b/>
+        </w:rPr>
+        <w:t>read_sysmon</w:t>
+      </w:r>
+      <w:r>
+        <w:rPr>
+          <w:rFonts w:ascii="Courier New" w:hAnsi="Courier New" w:cs="Courier New"/>
+          <w:b/>
+        </w:rPr>
+        <w:t>.sh</w:t>
+      </w:r>
+    </w:p>
+    <w:p>
+      <w:pPr>
+        <w:pStyle w:val="Heading2"/>
+      </w:pPr>
+      <w:r>
+        <w:t xml:space="preserve">Calibration </w:t>
+      </w:r>
+      <w:bookmarkEnd w:id="52"/>
+      <w:r>
+        <w:t>circuitry</w:t>
+      </w:r>
+    </w:p>
+    <w:p>
+      <w:pPr>
+        <w:pStyle w:val="Heading3"/>
+      </w:pPr>
       <w:r>
         <w:t>Calibration DAC</w:t>
       </w:r>
-      <w:bookmarkEnd w:id="50"/>
     </w:p>
     <w:p>
       <w:r>
@@ -25093,15 +25794,137 @@
     </w:p>
     <w:p>
       <w:pPr>
+        <w:pStyle w:val="Heading3"/>
+      </w:pPr>
+      <w:r>
+        <w:t>Calibration Pulse generator</w:t>
+      </w:r>
+    </w:p>
+    <w:p>
+      <w:r>
+        <w:t>Using Calibration Pulse generator:</w:t>
+      </w:r>
+    </w:p>
+    <w:p>
+      <w:pPr>
+        <w:pStyle w:val="ListParagraph"/>
+        <w:numPr>
+          <w:ilvl w:val="0"/>
+          <w:numId w:val="47"/>
+        </w:numPr>
+      </w:pPr>
+      <w:r>
+        <w:lastRenderedPageBreak/>
+        <w:t>Reset ADC digitization clock phase by issuing EDGE FAST command. WIB firmware is using this command to recreate the ADC digitization clock phase so that the Calibration pulse phase can be fixed relative to it.</w:t>
+      </w:r>
+    </w:p>
+    <w:p>
+      <w:pPr>
+        <w:pStyle w:val="ListParagraph"/>
+        <w:numPr>
+          <w:ilvl w:val="0"/>
+          <w:numId w:val="47"/>
+        </w:numPr>
+      </w:pPr>
+      <w:r>
+        <w:t xml:space="preserve">Program </w:t>
+      </w:r>
+      <w:r>
+        <w:rPr>
+          <w:rFonts w:ascii="Courier New" w:hAnsi="Courier New" w:cs="Courier New"/>
+          <w:b/>
+        </w:rPr>
+        <w:t>cp_period</w:t>
+      </w:r>
+      <w:r>
+        <w:t xml:space="preserve"> register with the calibration pulse period. Note that since the calibration pulse is always synchronized with ADC digitization clock (sysclk/32), the cp_period units are also sysclk/32 = 512 ns.</w:t>
+      </w:r>
+    </w:p>
+    <w:p>
+      <w:pPr>
+        <w:pStyle w:val="ListParagraph"/>
+        <w:numPr>
+          <w:ilvl w:val="0"/>
+          <w:numId w:val="47"/>
+        </w:numPr>
+      </w:pPr>
+      <w:r>
+        <w:t xml:space="preserve">Program </w:t>
+      </w:r>
+      <w:r>
+        <w:rPr>
+          <w:rFonts w:ascii="Courier New" w:hAnsi="Courier New" w:cs="Courier New"/>
+          <w:b/>
+        </w:rPr>
+        <w:t>cp_phase</w:t>
+      </w:r>
+      <w:r>
+        <w:t>. This value shifts the calibration pulse relative to to ADC digitization clock. Since there are only 32 system clocks in one ADC digitization clock, this register accommodates values from 0 to 31.</w:t>
+      </w:r>
+    </w:p>
+    <w:p>
+      <w:pPr>
+        <w:pStyle w:val="ListParagraph"/>
+        <w:numPr>
+          <w:ilvl w:val="0"/>
+          <w:numId w:val="47"/>
+        </w:numPr>
+      </w:pPr>
+      <w:r>
+        <w:t xml:space="preserve">Program </w:t>
+      </w:r>
+      <w:r>
+        <w:rPr>
+          <w:rFonts w:ascii="Courier New" w:hAnsi="Courier New" w:cs="Courier New"/>
+          <w:b/>
+        </w:rPr>
+        <w:t>cp_high_time</w:t>
+      </w:r>
+      <w:r>
+        <w:t>. This value defines how long the calibration pulse stays =1. Units are sysclk period, 16 ns.</w:t>
+      </w:r>
+    </w:p>
+    <w:p>
+      <w:pPr>
+        <w:pStyle w:val="ListParagraph"/>
+        <w:numPr>
+          <w:ilvl w:val="0"/>
+          <w:numId w:val="47"/>
+        </w:numPr>
+      </w:pPr>
+      <w:r>
+        <w:t xml:space="preserve">Enable calibration pulse for some of all FEMBs using </w:t>
+      </w:r>
+      <w:r>
+        <w:rPr>
+          <w:rFonts w:ascii="Courier New" w:hAnsi="Courier New" w:cs="Courier New"/>
+          <w:b/>
+        </w:rPr>
+        <w:t>cp_femb_en</w:t>
+      </w:r>
+      <w:r>
+        <w:t>.</w:t>
+      </w:r>
+    </w:p>
+    <w:p>
+      <w:pPr>
+        <w:rPr>
+          <w:rFonts w:ascii="Courier New" w:hAnsi="Courier New" w:cs="Courier New"/>
+          <w:b/>
+        </w:rPr>
+      </w:pPr>
+    </w:p>
+    <w:p>
+      <w:pPr>
         <w:pStyle w:val="Heading2"/>
       </w:pPr>
-      <w:bookmarkStart w:id="51" w:name="_Ref142422729"/>
-      <w:bookmarkStart w:id="52" w:name="_Toc142466347"/>
+      <w:bookmarkStart w:id="53" w:name="_Ref142422729"/>
+      <w:bookmarkStart w:id="54" w:name="_Toc142466347"/>
       <w:r>
         <w:t>10 MHz reference clock on P12 connector</w:t>
       </w:r>
-      <w:bookmarkEnd w:id="51"/>
-      <w:bookmarkEnd w:id="52"/>
+      <w:bookmarkEnd w:id="53"/>
+      <w:bookmarkEnd w:id="54"/>
       <w:r>
         <w:t xml:space="preserve"> </w:t>
       </w:r>
@@ -25204,11 +26027,11 @@
       <w:pPr>
         <w:pStyle w:val="Heading1"/>
       </w:pPr>
-      <w:bookmarkStart w:id="53" w:name="_Toc142466348"/>
+      <w:bookmarkStart w:id="55" w:name="_Toc142466348"/>
       <w:r>
         <w:t>Clock regions</w:t>
       </w:r>
-      <w:bookmarkEnd w:id="53"/>
+      <w:bookmarkEnd w:id="55"/>
     </w:p>
     <w:p>
       <w:r>
@@ -25298,7 +26121,7 @@
       <w:pPr>
         <w:pStyle w:val="Caption"/>
       </w:pPr>
-      <w:bookmarkStart w:id="54" w:name="_Ref82526637"/>
+      <w:bookmarkStart w:id="56" w:name="_Ref82526637"/>
       <w:r>
         <w:t xml:space="preserve">Figure </w:t>
       </w:r>
@@ -25310,7 +26133,7 @@
           <w:t>6</w:t>
         </w:r>
       </w:fldSimple>
-      <w:bookmarkEnd w:id="54"/>
+      <w:bookmarkEnd w:id="56"/>
       <w:r>
         <w:t>. WIB data path clock schematics.</w:t>
       </w:r>
@@ -25400,11 +26223,11 @@
       <w:pPr>
         <w:pStyle w:val="Heading1"/>
       </w:pPr>
-      <w:bookmarkStart w:id="55" w:name="_Toc142466349"/>
+      <w:bookmarkStart w:id="57" w:name="_Toc142466349"/>
       <w:r>
         <w:t>DAQ readout format</w:t>
       </w:r>
-      <w:bookmarkEnd w:id="55"/>
+      <w:bookmarkEnd w:id="57"/>
     </w:p>
     <w:p>
       <w:pPr>
@@ -25418,11 +26241,11 @@
       <w:pPr>
         <w:pStyle w:val="Heading2"/>
       </w:pPr>
-      <w:bookmarkStart w:id="56" w:name="_Toc142466350"/>
+      <w:bookmarkStart w:id="58" w:name="_Toc142466350"/>
       <w:r>
         <w:t>Introduction</w:t>
       </w:r>
-      <w:bookmarkEnd w:id="56"/>
+      <w:bookmarkEnd w:id="58"/>
     </w:p>
     <w:p>
       <w:pPr>
@@ -25528,12 +26351,12 @@
       <w:pPr>
         <w:pStyle w:val="Heading2"/>
       </w:pPr>
-      <w:bookmarkStart w:id="57" w:name="_Toc142466351"/>
+      <w:bookmarkStart w:id="59" w:name="_Toc142466351"/>
       <w:r>
         <w:lastRenderedPageBreak/>
         <w:t>HERMES firmware module</w:t>
       </w:r>
-      <w:bookmarkEnd w:id="57"/>
+      <w:bookmarkEnd w:id="59"/>
     </w:p>
     <w:p>
       <w:pPr>
@@ -25971,13 +26794,13 @@
       <w:pPr>
         <w:pStyle w:val="Heading2"/>
       </w:pPr>
-      <w:bookmarkStart w:id="58" w:name="_Toc121384902"/>
-      <w:bookmarkStart w:id="59" w:name="_Toc142466352"/>
+      <w:bookmarkStart w:id="60" w:name="_Toc121384902"/>
+      <w:bookmarkStart w:id="61" w:name="_Toc142466352"/>
       <w:r>
         <w:t>Header considerations</w:t>
       </w:r>
-      <w:bookmarkEnd w:id="58"/>
-      <w:bookmarkEnd w:id="59"/>
+      <w:bookmarkEnd w:id="60"/>
+      <w:bookmarkEnd w:id="61"/>
     </w:p>
     <w:p>
       <w:r>
@@ -27105,13 +27928,13 @@
       <w:pPr>
         <w:pStyle w:val="Heading2"/>
       </w:pPr>
-      <w:bookmarkStart w:id="60" w:name="_Toc121384903"/>
-      <w:bookmarkStart w:id="61" w:name="_Toc142466353"/>
+      <w:bookmarkStart w:id="62" w:name="_Toc121384903"/>
+      <w:bookmarkStart w:id="63" w:name="_Toc142466353"/>
       <w:r>
         <w:t>Data samples packing</w:t>
       </w:r>
-      <w:bookmarkEnd w:id="60"/>
-      <w:bookmarkEnd w:id="61"/>
+      <w:bookmarkEnd w:id="62"/>
+      <w:bookmarkEnd w:id="63"/>
     </w:p>
     <w:p>
       <w:r>
@@ -27178,7 +28001,7 @@
       <w:pPr>
         <w:pStyle w:val="Caption"/>
       </w:pPr>
-      <w:bookmarkStart w:id="62" w:name="_Ref131606285"/>
+      <w:bookmarkStart w:id="64" w:name="_Ref131606285"/>
       <w:r>
         <w:t xml:space="preserve">Figure </w:t>
       </w:r>
@@ -27190,7 +28013,7 @@
           <w:t>7</w:t>
         </w:r>
       </w:fldSimple>
-      <w:bookmarkEnd w:id="62"/>
+      <w:bookmarkEnd w:id="64"/>
       <w:r>
         <w:t>. ADC samples packaged into 64-bit words</w:t>
       </w:r>
@@ -27252,13 +28075,13 @@
       <w:pPr>
         <w:pStyle w:val="Heading2"/>
       </w:pPr>
-      <w:bookmarkStart w:id="63" w:name="_Toc121384904"/>
-      <w:bookmarkStart w:id="64" w:name="_Toc142466354"/>
+      <w:bookmarkStart w:id="65" w:name="_Toc121384904"/>
+      <w:bookmarkStart w:id="66" w:name="_Toc142466354"/>
       <w:r>
         <w:t>Data block format</w:t>
       </w:r>
-      <w:bookmarkEnd w:id="63"/>
-      <w:bookmarkEnd w:id="64"/>
+      <w:bookmarkEnd w:id="65"/>
+      <w:bookmarkEnd w:id="66"/>
     </w:p>
     <w:tbl>
       <w:tblPr>
@@ -27675,17 +28498,17 @@
       <w:pPr>
         <w:pStyle w:val="Heading2"/>
       </w:pPr>
-      <w:bookmarkStart w:id="65" w:name="_Toc121384907"/>
-      <w:bookmarkStart w:id="66" w:name="_Toc142466355"/>
-      <w:bookmarkStart w:id="67" w:name="_Toc121384905"/>
+      <w:bookmarkStart w:id="67" w:name="_Toc121384907"/>
+      <w:bookmarkStart w:id="68" w:name="_Toc142466355"/>
+      <w:bookmarkStart w:id="69" w:name="_Toc121384905"/>
       <w:r>
         <w:t xml:space="preserve">Header Word </w:t>
       </w:r>
-      <w:bookmarkEnd w:id="65"/>
+      <w:bookmarkEnd w:id="67"/>
       <w:r>
         <w:t>1</w:t>
       </w:r>
-      <w:bookmarkEnd w:id="66"/>
+      <w:bookmarkEnd w:id="68"/>
     </w:p>
     <w:tbl>
       <w:tblPr>
@@ -27766,15 +28589,15 @@
       <w:pPr>
         <w:pStyle w:val="Heading2"/>
       </w:pPr>
-      <w:bookmarkStart w:id="68" w:name="_Toc142466356"/>
+      <w:bookmarkStart w:id="70" w:name="_Toc142466356"/>
       <w:r>
         <w:t xml:space="preserve">Header Word </w:t>
       </w:r>
-      <w:bookmarkEnd w:id="67"/>
+      <w:bookmarkEnd w:id="69"/>
       <w:r>
         <w:t>2</w:t>
       </w:r>
-      <w:bookmarkEnd w:id="68"/>
+      <w:bookmarkEnd w:id="70"/>
     </w:p>
     <w:tbl>
       <w:tblPr>
@@ -28494,16 +29317,16 @@
       <w:pPr>
         <w:pStyle w:val="Heading2"/>
       </w:pPr>
-      <w:bookmarkStart w:id="69" w:name="_Toc121384906"/>
-      <w:bookmarkStart w:id="70" w:name="_Toc142466357"/>
+      <w:bookmarkStart w:id="71" w:name="_Toc121384906"/>
+      <w:bookmarkStart w:id="72" w:name="_Toc142466357"/>
       <w:r>
         <w:t xml:space="preserve">Header Word </w:t>
       </w:r>
-      <w:bookmarkEnd w:id="69"/>
+      <w:bookmarkEnd w:id="71"/>
       <w:r>
         <w:t>3</w:t>
       </w:r>
-      <w:bookmarkEnd w:id="70"/>
+      <w:bookmarkEnd w:id="72"/>
     </w:p>
     <w:tbl>
       <w:tblPr>
@@ -28572,16 +29395,16 @@
       <w:pPr>
         <w:pStyle w:val="Heading2"/>
       </w:pPr>
-      <w:bookmarkStart w:id="71" w:name="_Toc121384909"/>
-      <w:bookmarkStart w:id="72" w:name="_Toc142466358"/>
+      <w:bookmarkStart w:id="73" w:name="_Toc121384909"/>
+      <w:bookmarkStart w:id="74" w:name="_Toc142466358"/>
       <w:r>
         <w:t>Bandwidth calculation</w:t>
       </w:r>
-      <w:bookmarkEnd w:id="71"/>
-      <w:bookmarkEnd w:id="72"/>
-    </w:p>
-    <w:bookmarkStart w:id="73" w:name="_MON_1725199452"/>
-    <w:bookmarkEnd w:id="73"/>
+      <w:bookmarkEnd w:id="73"/>
+      <w:bookmarkEnd w:id="74"/>
+    </w:p>
+    <w:bookmarkStart w:id="75" w:name="_MON_1725199452"/>
+    <w:bookmarkEnd w:id="75"/>
     <w:p>
       <w:r>
         <w:rPr>
@@ -28610,7 +29433,7 @@
           <v:shape id="_x0000_i1025" type="#_x0000_t75" alt="" style="width:362.3pt;height:73.85pt;mso-width-percent:0;mso-height-percent:0;mso-width-percent:0;mso-height-percent:0" o:ole="">
             <v:imagedata r:id="rId19" o:title=""/>
           </v:shape>
-          <o:OLEObject Type="Embed" ProgID="Excel.Sheet.12" ShapeID="_x0000_i1025" DrawAspect="Content" ObjectID="_1754404811" r:id="rId20"/>
+          <o:OLEObject Type="Embed" ProgID="Excel.Sheet.12" ShapeID="_x0000_i1025" DrawAspect="Content" ObjectID="_1754743285" r:id="rId20"/>
         </w:object>
       </w:r>
     </w:p>
@@ -28623,13 +29446,13 @@
       <w:pPr>
         <w:pStyle w:val="Heading1"/>
       </w:pPr>
-      <w:bookmarkStart w:id="74" w:name="_Toc85910397"/>
-      <w:bookmarkStart w:id="75" w:name="_Toc142466359"/>
-      <w:bookmarkEnd w:id="74"/>
+      <w:bookmarkStart w:id="76" w:name="_Toc85910397"/>
+      <w:bookmarkStart w:id="77" w:name="_Toc142466359"/>
+      <w:bookmarkEnd w:id="76"/>
       <w:r>
         <w:t>Migration from COLDATA p2 to p3 chips</w:t>
       </w:r>
-      <w:bookmarkEnd w:id="75"/>
+      <w:bookmarkEnd w:id="77"/>
     </w:p>
     <w:p>
       <w:r>
@@ -29680,11 +30503,11 @@
       <w:pPr>
         <w:pStyle w:val="Heading1"/>
       </w:pPr>
-      <w:bookmarkStart w:id="76" w:name="_Toc142466360"/>
+      <w:bookmarkStart w:id="78" w:name="_Toc142466360"/>
       <w:r>
         <w:t>Migration from CDR-based to DCSK timing endpoint</w:t>
       </w:r>
-      <w:bookmarkEnd w:id="76"/>
+      <w:bookmarkEnd w:id="78"/>
     </w:p>
     <w:p>
       <w:r>
@@ -29909,7 +30732,7 @@
       <w:pPr>
         <w:pStyle w:val="Heading1"/>
       </w:pPr>
-      <w:bookmarkStart w:id="77" w:name="_Toc142466361"/>
+      <w:bookmarkStart w:id="79" w:name="_Toc142466361"/>
       <w:r>
         <w:lastRenderedPageBreak/>
         <w:t>COLDATA data</w:t>
@@ -29917,7 +30740,7 @@
       <w:r>
         <w:t xml:space="preserve"> time stamp synchronization</w:t>
       </w:r>
-      <w:bookmarkEnd w:id="77"/>
+      <w:bookmarkEnd w:id="79"/>
     </w:p>
     <w:p>
       <w:r>
@@ -30000,11 +30823,11 @@
       <w:pPr>
         <w:pStyle w:val="Heading2"/>
       </w:pPr>
-      <w:bookmarkStart w:id="78" w:name="_Toc142466362"/>
+      <w:bookmarkStart w:id="80" w:name="_Toc142466362"/>
       <w:r>
         <w:t>Firmware time stamp alignment logic</w:t>
       </w:r>
-      <w:bookmarkEnd w:id="78"/>
+      <w:bookmarkEnd w:id="80"/>
     </w:p>
     <w:p>
       <w:r>
@@ -30630,11 +31453,11 @@
       <w:pPr>
         <w:pStyle w:val="Heading3"/>
       </w:pPr>
-      <w:bookmarkStart w:id="79" w:name="_Toc142466363"/>
+      <w:bookmarkStart w:id="81" w:name="_Toc142466363"/>
       <w:r>
         <w:t>Time stamp synchronization procedure details</w:t>
       </w:r>
-      <w:bookmarkEnd w:id="79"/>
+      <w:bookmarkEnd w:id="81"/>
     </w:p>
     <w:p>
       <w:pPr>
@@ -30710,11 +31533,11 @@
       <w:pPr>
         <w:pStyle w:val="Heading3"/>
       </w:pPr>
-      <w:bookmarkStart w:id="80" w:name="_Toc142466364"/>
+      <w:bookmarkStart w:id="82" w:name="_Toc142466364"/>
       <w:r>
         <w:t>Time stamp processing in WIB</w:t>
       </w:r>
-      <w:bookmarkEnd w:id="80"/>
+      <w:bookmarkEnd w:id="82"/>
     </w:p>
     <w:p>
       <w:r>
@@ -30848,14 +31671,14 @@
       <w:pPr>
         <w:pStyle w:val="Heading3"/>
       </w:pPr>
-      <w:bookmarkStart w:id="81" w:name="_Toc142466365"/>
+      <w:bookmarkStart w:id="83" w:name="_Toc142466365"/>
       <w:r>
         <w:t>Alignment</w:t>
       </w:r>
       <w:r>
         <w:t xml:space="preserve"> setup procedure</w:t>
       </w:r>
-      <w:bookmarkEnd w:id="81"/>
+      <w:bookmarkEnd w:id="83"/>
     </w:p>
     <w:p>
       <w:pPr>
@@ -31308,11 +32131,11 @@
       <w:pPr>
         <w:pStyle w:val="Heading1"/>
       </w:pPr>
-      <w:bookmarkStart w:id="82" w:name="_Toc142466366"/>
+      <w:bookmarkStart w:id="84" w:name="_Toc142466366"/>
       <w:r>
         <w:t>References</w:t>
       </w:r>
-      <w:bookmarkEnd w:id="82"/>
+      <w:bookmarkEnd w:id="84"/>
     </w:p>
     <w:p>
       <w:pPr>
@@ -31322,8 +32145,8 @@
           <w:numId w:val="6"/>
         </w:numPr>
       </w:pPr>
-      <w:bookmarkStart w:id="83" w:name="__RefNumPara__1934_3214169308"/>
-      <w:bookmarkEnd w:id="83"/>
+      <w:bookmarkStart w:id="85" w:name="__RefNumPara__1934_3214169308"/>
+      <w:bookmarkEnd w:id="85"/>
       <w:r>
         <w:t>WIB firmware requirements</w:t>
       </w:r>
@@ -31339,8 +32162,8 @@
           <w:numId w:val="6"/>
         </w:numPr>
       </w:pPr>
-      <w:bookmarkStart w:id="84" w:name="__RefNumPara__1868_3214169308"/>
-      <w:bookmarkEnd w:id="84"/>
+      <w:bookmarkStart w:id="86" w:name="__RefNumPara__1868_3214169308"/>
+      <w:bookmarkEnd w:id="86"/>
       <w:r>
         <w:t>WIB hardware manual</w:t>
       </w:r>
@@ -31353,11 +32176,11 @@
           <w:numId w:val="6"/>
         </w:numPr>
       </w:pPr>
-      <w:bookmarkStart w:id="85" w:name="_Ref79345023"/>
+      <w:bookmarkStart w:id="87" w:name="_Ref79345023"/>
       <w:r>
         <w:t>WIB schematics</w:t>
       </w:r>
-      <w:bookmarkEnd w:id="85"/>
+      <w:bookmarkEnd w:id="87"/>
       <w:r>
         <w:t xml:space="preserve"> (</w:t>
       </w:r>
@@ -31376,10 +32199,10 @@
           <w:numId w:val="6"/>
         </w:numPr>
       </w:pPr>
-      <w:bookmarkStart w:id="86" w:name="__RefNumPara__1874_3214169308"/>
-      <w:bookmarkStart w:id="87" w:name="__RefNumPara__1864_3214169308"/>
-      <w:bookmarkEnd w:id="86"/>
-      <w:bookmarkEnd w:id="87"/>
+      <w:bookmarkStart w:id="88" w:name="__RefNumPara__1874_3214169308"/>
+      <w:bookmarkStart w:id="89" w:name="__RefNumPara__1864_3214169308"/>
+      <w:bookmarkEnd w:id="88"/>
+      <w:bookmarkEnd w:id="89"/>
       <w:r>
         <w:t>COLDATA datasheet</w:t>
       </w:r>
@@ -31392,8 +32215,8 @@
           <w:numId w:val="6"/>
         </w:numPr>
       </w:pPr>
-      <w:bookmarkStart w:id="88" w:name="__RefNumPara__1866_3214169308"/>
-      <w:bookmarkEnd w:id="88"/>
+      <w:bookmarkStart w:id="90" w:name="__RefNumPara__1866_3214169308"/>
+      <w:bookmarkEnd w:id="90"/>
       <w:r>
         <w:lastRenderedPageBreak/>
         <w:t>COLDADC datasheet</w:t>
@@ -31407,13 +32230,13 @@
           <w:numId w:val="6"/>
         </w:numPr>
       </w:pPr>
-      <w:bookmarkStart w:id="89" w:name="__RefNumPara__1870_3214169308"/>
-      <w:bookmarkEnd w:id="89"/>
+      <w:bookmarkStart w:id="91" w:name="__RefNumPara__1870_3214169308"/>
+      <w:bookmarkEnd w:id="91"/>
       <w:r>
         <w:t>DUNE Timing System – Single Phase Firmware</w:t>
       </w:r>
-      <w:bookmarkStart w:id="90" w:name="__RefNumPara__1930_3214169308"/>
-      <w:bookmarkEnd w:id="90"/>
+      <w:bookmarkStart w:id="92" w:name="__RefNumPara__1930_3214169308"/>
+      <w:bookmarkEnd w:id="92"/>
     </w:p>
     <w:p>
       <w:pPr>
@@ -31423,11 +32246,11 @@
           <w:numId w:val="6"/>
         </w:numPr>
       </w:pPr>
-      <w:bookmarkStart w:id="91" w:name="_Ref79346703"/>
+      <w:bookmarkStart w:id="93" w:name="_Ref79346703"/>
       <w:r>
         <w:t>Ultrascale + ZYNQ manual</w:t>
       </w:r>
-      <w:bookmarkEnd w:id="91"/>
+      <w:bookmarkEnd w:id="93"/>
     </w:p>
     <w:p>
       <w:pPr>
@@ -31437,8 +32260,8 @@
           <w:numId w:val="6"/>
         </w:numPr>
       </w:pPr>
-      <w:bookmarkStart w:id="92" w:name="__RefNumPara__1872_3214169308"/>
-      <w:bookmarkEnd w:id="92"/>
+      <w:bookmarkStart w:id="94" w:name="__RefNumPara__1872_3214169308"/>
+      <w:bookmarkEnd w:id="94"/>
       <w:r>
         <w:t>Ultrascale + GTH manual</w:t>
       </w:r>
@@ -31451,16 +32274,16 @@
           <w:numId w:val="6"/>
         </w:numPr>
       </w:pPr>
-      <w:commentRangeStart w:id="93"/>
+      <w:commentRangeStart w:id="95"/>
       <w:r>
         <w:t>D</w:t>
       </w:r>
-      <w:commentRangeEnd w:id="93"/>
+      <w:commentRangeEnd w:id="95"/>
       <w:r>
         <w:rPr>
           <w:rStyle w:val="CommentReference"/>
         </w:rPr>
-        <w:commentReference w:id="93"/>
+        <w:commentReference w:id="95"/>
       </w:r>
       <w:r>
         <w:t xml:space="preserve">. Cussans, D. Newbold, A. Thea, “Dune Timing System Integration Guide”, Google document, 2021. Available: </w:t>
@@ -31486,11 +32309,11 @@
       <w:pPr>
         <w:pStyle w:val="Heading1"/>
       </w:pPr>
-      <w:bookmarkStart w:id="94" w:name="_Toc142466367"/>
+      <w:bookmarkStart w:id="96" w:name="_Toc142466367"/>
       <w:r>
         <w:t>Revision table</w:t>
       </w:r>
-      <w:bookmarkEnd w:id="94"/>
+      <w:bookmarkEnd w:id="96"/>
     </w:p>
     <w:tbl>
       <w:tblPr>
@@ -33122,6 +33945,7 @@
             <w:tcW w:w="1345" w:type="dxa"/>
             <w:tcBorders>
               <w:top w:val="single" w:sz="4" w:space="0" w:color="auto"/>
+              <w:bottom w:val="single" w:sz="4" w:space="0" w:color="auto"/>
             </w:tcBorders>
             <w:shd w:val="clear" w:color="auto" w:fill="auto"/>
           </w:tcPr>
@@ -33131,6 +33955,43 @@
             </w:pPr>
             <w:r>
               <w:t>2023-08-24</w:t>
+            </w:r>
+          </w:p>
+        </w:tc>
+        <w:tc>
+          <w:tcPr>
+            <w:tcW w:w="8005" w:type="dxa"/>
+            <w:tcBorders>
+              <w:top w:val="single" w:sz="4" w:space="0" w:color="auto"/>
+              <w:bottom w:val="single" w:sz="4" w:space="0" w:color="auto"/>
+            </w:tcBorders>
+            <w:shd w:val="clear" w:color="auto" w:fill="auto"/>
+          </w:tcPr>
+          <w:p>
+            <w:pPr>
+              <w:spacing w:after="0" w:line="240" w:lineRule="auto"/>
+            </w:pPr>
+            <w:r>
+              <w:t>Fixed error in data alignment section, max valid alignment value was wrong</w:t>
+            </w:r>
+          </w:p>
+        </w:tc>
+      </w:tr>
+      <w:tr>
+        <w:tc>
+          <w:tcPr>
+            <w:tcW w:w="1345" w:type="dxa"/>
+            <w:tcBorders>
+              <w:top w:val="single" w:sz="4" w:space="0" w:color="auto"/>
+            </w:tcBorders>
+            <w:shd w:val="clear" w:color="auto" w:fill="auto"/>
+          </w:tcPr>
+          <w:p>
+            <w:pPr>
+              <w:spacing w:after="0" w:line="240" w:lineRule="auto"/>
+            </w:pPr>
+            <w:r>
+              <w:t>2023-08-28</w:t>
             </w:r>
           </w:p>
         </w:tc>
@@ -33147,7 +34008,7 @@
               <w:spacing w:after="0" w:line="240" w:lineRule="auto"/>
             </w:pPr>
             <w:r>
-              <w:t>Fixed error in data alignment section, max valid alignment value was wrong</w:t>
+              <w:t>Added sections on Calibration Pulse Generator and System Monitor</w:t>
             </w:r>
           </w:p>
         </w:tc>
@@ -33264,7 +34125,7 @@
       </w:r>
     </w:p>
   </w:comment>
-  <w:comment w:id="44" w:author="nikolica" w:date="2021-09-03T07:11:00Z" w:initials="n">
+  <w:comment w:id="46" w:author="nikolica" w:date="2021-09-03T07:11:00Z" w:initials="n">
     <w:p>
       <w:pPr>
         <w:pStyle w:val="CommentText"/>
@@ -33280,7 +34141,7 @@
       </w:r>
     </w:p>
   </w:comment>
-  <w:comment w:id="93" w:author="nikolica" w:date="2021-09-03T07:12:00Z" w:initials="n">
+  <w:comment w:id="95" w:author="nikolica" w:date="2021-09-03T07:12:00Z" w:initials="n">
     <w:p>
       <w:pPr>
         <w:pStyle w:val="CommentText"/>
@@ -34205,6 +35066,92 @@
     </w:lvl>
   </w:abstractNum>
   <w:abstractNum w:abstractNumId="9" w15:restartNumberingAfterBreak="0">
+    <w:nsid w:val="1A5D1B13"/>
+    <w:multiLevelType w:val="multilevel"/>
+    <w:tmpl w:val="ABF083EE"/>
+    <w:lvl w:ilvl="0">
+      <w:start w:val="1"/>
+      <w:numFmt w:val="decimal"/>
+      <w:lvlText w:val="%1."/>
+      <w:lvlJc w:val="left"/>
+      <w:pPr>
+        <w:ind w:left="720" w:hanging="360"/>
+      </w:pPr>
+    </w:lvl>
+    <w:lvl w:ilvl="1">
+      <w:start w:val="1"/>
+      <w:numFmt w:val="lowerLetter"/>
+      <w:lvlText w:val="%2."/>
+      <w:lvlJc w:val="left"/>
+      <w:pPr>
+        <w:ind w:left="1440" w:hanging="360"/>
+      </w:pPr>
+    </w:lvl>
+    <w:lvl w:ilvl="2">
+      <w:start w:val="1"/>
+      <w:numFmt w:val="lowerRoman"/>
+      <w:lvlText w:val="%3."/>
+      <w:lvlJc w:val="right"/>
+      <w:pPr>
+        <w:ind w:left="2160" w:hanging="180"/>
+      </w:pPr>
+    </w:lvl>
+    <w:lvl w:ilvl="3">
+      <w:start w:val="1"/>
+      <w:numFmt w:val="decimal"/>
+      <w:lvlText w:val="%4."/>
+      <w:lvlJc w:val="left"/>
+      <w:pPr>
+        <w:ind w:left="2880" w:hanging="360"/>
+      </w:pPr>
+    </w:lvl>
+    <w:lvl w:ilvl="4">
+      <w:start w:val="1"/>
+      <w:numFmt w:val="lowerLetter"/>
+      <w:lvlText w:val="%5."/>
+      <w:lvlJc w:val="left"/>
+      <w:pPr>
+        <w:ind w:left="3600" w:hanging="360"/>
+      </w:pPr>
+    </w:lvl>
+    <w:lvl w:ilvl="5">
+      <w:start w:val="1"/>
+      <w:numFmt w:val="lowerRoman"/>
+      <w:lvlText w:val="%6."/>
+      <w:lvlJc w:val="right"/>
+      <w:pPr>
+        <w:ind w:left="4320" w:hanging="180"/>
+      </w:pPr>
+    </w:lvl>
+    <w:lvl w:ilvl="6">
+      <w:start w:val="1"/>
+      <w:numFmt w:val="decimal"/>
+      <w:lvlText w:val="%7."/>
+      <w:lvlJc w:val="left"/>
+      <w:pPr>
+        <w:ind w:left="5040" w:hanging="360"/>
+      </w:pPr>
+    </w:lvl>
+    <w:lvl w:ilvl="7">
+      <w:start w:val="1"/>
+      <w:numFmt w:val="lowerLetter"/>
+      <w:lvlText w:val="%8."/>
+      <w:lvlJc w:val="left"/>
+      <w:pPr>
+        <w:ind w:left="5760" w:hanging="360"/>
+      </w:pPr>
+    </w:lvl>
+    <w:lvl w:ilvl="8">
+      <w:start w:val="1"/>
+      <w:numFmt w:val="lowerRoman"/>
+      <w:lvlText w:val="%9."/>
+      <w:lvlJc w:val="right"/>
+      <w:pPr>
+        <w:ind w:left="6480" w:hanging="180"/>
+      </w:pPr>
+    </w:lvl>
+  </w:abstractNum>
+  <w:abstractNum w:abstractNumId="10" w15:restartNumberingAfterBreak="0">
     <w:nsid w:val="1DBB4AC3"/>
     <w:multiLevelType w:val="hybridMultilevel"/>
     <w:tmpl w:val="D946F79C"/>
@@ -34317,7 +35264,7 @@
       </w:rPr>
     </w:lvl>
   </w:abstractNum>
-  <w:abstractNum w:abstractNumId="10" w15:restartNumberingAfterBreak="0">
+  <w:abstractNum w:abstractNumId="11" w15:restartNumberingAfterBreak="0">
     <w:nsid w:val="232E55F1"/>
     <w:multiLevelType w:val="hybridMultilevel"/>
     <w:tmpl w:val="B1769BAC"/>
@@ -34430,7 +35377,7 @@
       </w:rPr>
     </w:lvl>
   </w:abstractNum>
-  <w:abstractNum w:abstractNumId="11" w15:restartNumberingAfterBreak="0">
+  <w:abstractNum w:abstractNumId="12" w15:restartNumberingAfterBreak="0">
     <w:nsid w:val="250E393D"/>
     <w:multiLevelType w:val="multilevel"/>
     <w:tmpl w:val="4EE40A3A"/>
@@ -34570,7 +35517,7 @@
       </w:rPr>
     </w:lvl>
   </w:abstractNum>
-  <w:abstractNum w:abstractNumId="12" w15:restartNumberingAfterBreak="0">
+  <w:abstractNum w:abstractNumId="13" w15:restartNumberingAfterBreak="0">
     <w:nsid w:val="25D63D2F"/>
     <w:multiLevelType w:val="hybridMultilevel"/>
     <w:tmpl w:val="D31C74F2"/>
@@ -34683,7 +35630,7 @@
       </w:rPr>
     </w:lvl>
   </w:abstractNum>
-  <w:abstractNum w:abstractNumId="13" w15:restartNumberingAfterBreak="0">
+  <w:abstractNum w:abstractNumId="14" w15:restartNumberingAfterBreak="0">
     <w:nsid w:val="26DA37B3"/>
     <w:multiLevelType w:val="multilevel"/>
     <w:tmpl w:val="989E4DD4"/>
@@ -34769,7 +35716,7 @@
       </w:pPr>
     </w:lvl>
   </w:abstractNum>
-  <w:abstractNum w:abstractNumId="14" w15:restartNumberingAfterBreak="0">
+  <w:abstractNum w:abstractNumId="15" w15:restartNumberingAfterBreak="0">
     <w:nsid w:val="290E47A9"/>
     <w:multiLevelType w:val="multilevel"/>
     <w:tmpl w:val="ABF083EE"/>
@@ -34855,7 +35802,7 @@
       </w:pPr>
     </w:lvl>
   </w:abstractNum>
-  <w:abstractNum w:abstractNumId="15" w15:restartNumberingAfterBreak="0">
+  <w:abstractNum w:abstractNumId="16" w15:restartNumberingAfterBreak="0">
     <w:nsid w:val="2AD84EF7"/>
     <w:multiLevelType w:val="multilevel"/>
     <w:tmpl w:val="9AECD22C"/>
@@ -34941,7 +35888,7 @@
       </w:pPr>
     </w:lvl>
   </w:abstractNum>
-  <w:abstractNum w:abstractNumId="16" w15:restartNumberingAfterBreak="0">
+  <w:abstractNum w:abstractNumId="17" w15:restartNumberingAfterBreak="0">
     <w:nsid w:val="2CE473AE"/>
     <w:multiLevelType w:val="multilevel"/>
     <w:tmpl w:val="9AECD22C"/>
@@ -35027,7 +35974,7 @@
       </w:pPr>
     </w:lvl>
   </w:abstractNum>
-  <w:abstractNum w:abstractNumId="17" w15:restartNumberingAfterBreak="0">
+  <w:abstractNum w:abstractNumId="18" w15:restartNumberingAfterBreak="0">
     <w:nsid w:val="2D206CB6"/>
     <w:multiLevelType w:val="multilevel"/>
     <w:tmpl w:val="ADF66072"/>
@@ -35167,7 +36114,7 @@
       </w:rPr>
     </w:lvl>
   </w:abstractNum>
-  <w:abstractNum w:abstractNumId="18" w15:restartNumberingAfterBreak="0">
+  <w:abstractNum w:abstractNumId="19" w15:restartNumberingAfterBreak="0">
     <w:nsid w:val="2ED260B4"/>
     <w:multiLevelType w:val="multilevel"/>
     <w:tmpl w:val="9AECD22C"/>
@@ -35253,7 +36200,7 @@
       </w:pPr>
     </w:lvl>
   </w:abstractNum>
-  <w:abstractNum w:abstractNumId="19" w15:restartNumberingAfterBreak="0">
+  <w:abstractNum w:abstractNumId="20" w15:restartNumberingAfterBreak="0">
     <w:nsid w:val="303352DB"/>
     <w:multiLevelType w:val="hybridMultilevel"/>
     <w:tmpl w:val="D0FCE23C"/>
@@ -35366,7 +36313,7 @@
       </w:rPr>
     </w:lvl>
   </w:abstractNum>
-  <w:abstractNum w:abstractNumId="20" w15:restartNumberingAfterBreak="0">
+  <w:abstractNum w:abstractNumId="21" w15:restartNumberingAfterBreak="0">
     <w:nsid w:val="317211C3"/>
     <w:multiLevelType w:val="hybridMultilevel"/>
     <w:tmpl w:val="292CDF94"/>
@@ -35479,7 +36426,7 @@
       </w:rPr>
     </w:lvl>
   </w:abstractNum>
-  <w:abstractNum w:abstractNumId="21" w15:restartNumberingAfterBreak="0">
+  <w:abstractNum w:abstractNumId="22" w15:restartNumberingAfterBreak="0">
     <w:nsid w:val="330F0299"/>
     <w:multiLevelType w:val="multilevel"/>
     <w:tmpl w:val="989E4DD4"/>
@@ -35565,7 +36512,7 @@
       </w:pPr>
     </w:lvl>
   </w:abstractNum>
-  <w:abstractNum w:abstractNumId="22" w15:restartNumberingAfterBreak="0">
+  <w:abstractNum w:abstractNumId="23" w15:restartNumberingAfterBreak="0">
     <w:nsid w:val="3930367A"/>
     <w:multiLevelType w:val="multilevel"/>
     <w:tmpl w:val="36023A62"/>
@@ -35651,7 +36598,7 @@
       </w:pPr>
     </w:lvl>
   </w:abstractNum>
-  <w:abstractNum w:abstractNumId="23" w15:restartNumberingAfterBreak="0">
+  <w:abstractNum w:abstractNumId="24" w15:restartNumberingAfterBreak="0">
     <w:nsid w:val="39E95D10"/>
     <w:multiLevelType w:val="hybridMultilevel"/>
     <w:tmpl w:val="FDAA1C3E"/>
@@ -35740,7 +36687,7 @@
       </w:pPr>
     </w:lvl>
   </w:abstractNum>
-  <w:abstractNum w:abstractNumId="24" w15:restartNumberingAfterBreak="0">
+  <w:abstractNum w:abstractNumId="25" w15:restartNumberingAfterBreak="0">
     <w:nsid w:val="3E8401CD"/>
     <w:multiLevelType w:val="hybridMultilevel"/>
     <w:tmpl w:val="8096633A"/>
@@ -35826,7 +36773,7 @@
       </w:pPr>
     </w:lvl>
   </w:abstractNum>
-  <w:abstractNum w:abstractNumId="25" w15:restartNumberingAfterBreak="0">
+  <w:abstractNum w:abstractNumId="26" w15:restartNumberingAfterBreak="0">
     <w:nsid w:val="3EDE1803"/>
     <w:multiLevelType w:val="multilevel"/>
     <w:tmpl w:val="9AECD22C"/>
@@ -35939,7 +36886,7 @@
       </w:rPr>
     </w:lvl>
   </w:abstractNum>
-  <w:abstractNum w:abstractNumId="26" w15:restartNumberingAfterBreak="0">
+  <w:abstractNum w:abstractNumId="27" w15:restartNumberingAfterBreak="0">
     <w:nsid w:val="3F0618F3"/>
     <w:multiLevelType w:val="multilevel"/>
     <w:tmpl w:val="989E4DD4"/>
@@ -36025,7 +36972,7 @@
       </w:pPr>
     </w:lvl>
   </w:abstractNum>
-  <w:abstractNum w:abstractNumId="27" w15:restartNumberingAfterBreak="0">
+  <w:abstractNum w:abstractNumId="28" w15:restartNumberingAfterBreak="0">
     <w:nsid w:val="3FBF3EBC"/>
     <w:multiLevelType w:val="multilevel"/>
     <w:tmpl w:val="F6D4EB58"/>
@@ -36138,7 +37085,7 @@
       </w:rPr>
     </w:lvl>
   </w:abstractNum>
-  <w:abstractNum w:abstractNumId="28" w15:restartNumberingAfterBreak="0">
+  <w:abstractNum w:abstractNumId="29" w15:restartNumberingAfterBreak="0">
     <w:nsid w:val="400D63C1"/>
     <w:multiLevelType w:val="multilevel"/>
     <w:tmpl w:val="9AECD22C"/>
@@ -36224,7 +37171,7 @@
       </w:pPr>
     </w:lvl>
   </w:abstractNum>
-  <w:abstractNum w:abstractNumId="29" w15:restartNumberingAfterBreak="0">
+  <w:abstractNum w:abstractNumId="30" w15:restartNumberingAfterBreak="0">
     <w:nsid w:val="45EE7CEB"/>
     <w:multiLevelType w:val="multilevel"/>
     <w:tmpl w:val="0E44CCFC"/>
@@ -36310,7 +37257,7 @@
       </w:pPr>
     </w:lvl>
   </w:abstractNum>
-  <w:abstractNum w:abstractNumId="30" w15:restartNumberingAfterBreak="0">
+  <w:abstractNum w:abstractNumId="31" w15:restartNumberingAfterBreak="0">
     <w:nsid w:val="4BB76C86"/>
     <w:multiLevelType w:val="multilevel"/>
     <w:tmpl w:val="9AECD22C"/>
@@ -36396,7 +37343,7 @@
       </w:pPr>
     </w:lvl>
   </w:abstractNum>
-  <w:abstractNum w:abstractNumId="31" w15:restartNumberingAfterBreak="0">
+  <w:abstractNum w:abstractNumId="32" w15:restartNumberingAfterBreak="0">
     <w:nsid w:val="558403E5"/>
     <w:multiLevelType w:val="hybridMultilevel"/>
     <w:tmpl w:val="1BC807AE"/>
@@ -36509,7 +37456,7 @@
       </w:rPr>
     </w:lvl>
   </w:abstractNum>
-  <w:abstractNum w:abstractNumId="32" w15:restartNumberingAfterBreak="0">
+  <w:abstractNum w:abstractNumId="33" w15:restartNumberingAfterBreak="0">
     <w:nsid w:val="57691E74"/>
     <w:multiLevelType w:val="hybridMultilevel"/>
     <w:tmpl w:val="15163B4A"/>
@@ -36622,7 +37569,7 @@
       </w:rPr>
     </w:lvl>
   </w:abstractNum>
-  <w:abstractNum w:abstractNumId="33" w15:restartNumberingAfterBreak="0">
+  <w:abstractNum w:abstractNumId="34" w15:restartNumberingAfterBreak="0">
     <w:nsid w:val="58A2131F"/>
     <w:multiLevelType w:val="hybridMultilevel"/>
     <w:tmpl w:val="749E3F02"/>
@@ -36711,7 +37658,7 @@
       </w:pPr>
     </w:lvl>
   </w:abstractNum>
-  <w:abstractNum w:abstractNumId="34" w15:restartNumberingAfterBreak="0">
+  <w:abstractNum w:abstractNumId="35" w15:restartNumberingAfterBreak="0">
     <w:nsid w:val="594040C5"/>
     <w:multiLevelType w:val="multilevel"/>
     <w:tmpl w:val="33D01DC4"/>
@@ -36824,7 +37771,7 @@
       </w:rPr>
     </w:lvl>
   </w:abstractNum>
-  <w:abstractNum w:abstractNumId="35" w15:restartNumberingAfterBreak="0">
+  <w:abstractNum w:abstractNumId="36" w15:restartNumberingAfterBreak="0">
     <w:nsid w:val="5B330DFE"/>
     <w:multiLevelType w:val="hybridMultilevel"/>
     <w:tmpl w:val="1B4CB140"/>
@@ -36910,7 +37857,7 @@
       </w:pPr>
     </w:lvl>
   </w:abstractNum>
-  <w:abstractNum w:abstractNumId="36" w15:restartNumberingAfterBreak="0">
+  <w:abstractNum w:abstractNumId="37" w15:restartNumberingAfterBreak="0">
     <w:nsid w:val="5B6460FB"/>
     <w:multiLevelType w:val="multilevel"/>
     <w:tmpl w:val="9AECD22C"/>
@@ -36996,7 +37943,7 @@
       </w:pPr>
     </w:lvl>
   </w:abstractNum>
-  <w:abstractNum w:abstractNumId="37" w15:restartNumberingAfterBreak="0">
+  <w:abstractNum w:abstractNumId="38" w15:restartNumberingAfterBreak="0">
     <w:nsid w:val="60DF1221"/>
     <w:multiLevelType w:val="hybridMultilevel"/>
     <w:tmpl w:val="8392DD0C"/>
@@ -37109,7 +38056,7 @@
       </w:rPr>
     </w:lvl>
   </w:abstractNum>
-  <w:abstractNum w:abstractNumId="38" w15:restartNumberingAfterBreak="0">
+  <w:abstractNum w:abstractNumId="39" w15:restartNumberingAfterBreak="0">
     <w:nsid w:val="61066402"/>
     <w:multiLevelType w:val="hybridMultilevel"/>
     <w:tmpl w:val="CB26EA88"/>
@@ -37195,7 +38142,7 @@
       </w:pPr>
     </w:lvl>
   </w:abstractNum>
-  <w:abstractNum w:abstractNumId="39" w15:restartNumberingAfterBreak="0">
+  <w:abstractNum w:abstractNumId="40" w15:restartNumberingAfterBreak="0">
     <w:nsid w:val="66DD6FAC"/>
     <w:multiLevelType w:val="hybridMultilevel"/>
     <w:tmpl w:val="F0CC82D4"/>
@@ -37308,7 +38255,7 @@
       </w:rPr>
     </w:lvl>
   </w:abstractNum>
-  <w:abstractNum w:abstractNumId="40" w15:restartNumberingAfterBreak="0">
+  <w:abstractNum w:abstractNumId="41" w15:restartNumberingAfterBreak="0">
     <w:nsid w:val="69C50017"/>
     <w:multiLevelType w:val="hybridMultilevel"/>
     <w:tmpl w:val="3F3C466E"/>
@@ -37421,7 +38368,7 @@
       </w:rPr>
     </w:lvl>
   </w:abstractNum>
-  <w:abstractNum w:abstractNumId="41" w15:restartNumberingAfterBreak="0">
+  <w:abstractNum w:abstractNumId="42" w15:restartNumberingAfterBreak="0">
     <w:nsid w:val="6CAA7875"/>
     <w:multiLevelType w:val="hybridMultilevel"/>
     <w:tmpl w:val="F594DB14"/>
@@ -37534,7 +38481,7 @@
       </w:rPr>
     </w:lvl>
   </w:abstractNum>
-  <w:abstractNum w:abstractNumId="42" w15:restartNumberingAfterBreak="0">
+  <w:abstractNum w:abstractNumId="43" w15:restartNumberingAfterBreak="0">
     <w:nsid w:val="774F5830"/>
     <w:multiLevelType w:val="hybridMultilevel"/>
     <w:tmpl w:val="749E3F02"/>
@@ -37623,7 +38570,7 @@
       </w:pPr>
     </w:lvl>
   </w:abstractNum>
-  <w:abstractNum w:abstractNumId="43" w15:restartNumberingAfterBreak="0">
+  <w:abstractNum w:abstractNumId="44" w15:restartNumberingAfterBreak="0">
     <w:nsid w:val="7A1D0CDC"/>
     <w:multiLevelType w:val="hybridMultilevel"/>
     <w:tmpl w:val="FEF8383E"/>
@@ -37712,7 +38659,7 @@
       </w:pPr>
     </w:lvl>
   </w:abstractNum>
-  <w:abstractNum w:abstractNumId="44" w15:restartNumberingAfterBreak="0">
+  <w:abstractNum w:abstractNumId="45" w15:restartNumberingAfterBreak="0">
     <w:nsid w:val="7B64116D"/>
     <w:multiLevelType w:val="hybridMultilevel"/>
     <w:tmpl w:val="47643F4C"/>
@@ -37825,7 +38772,7 @@
       </w:rPr>
     </w:lvl>
   </w:abstractNum>
-  <w:abstractNum w:abstractNumId="45" w15:restartNumberingAfterBreak="0">
+  <w:abstractNum w:abstractNumId="46" w15:restartNumberingAfterBreak="0">
     <w:nsid w:val="7DFF6C6D"/>
     <w:multiLevelType w:val="hybridMultilevel"/>
     <w:tmpl w:val="E088687A"/>
@@ -37942,28 +38889,28 @@
     <w:abstractNumId w:val="0"/>
   </w:num>
   <w:num w:numId="2" w16cid:durableId="1566720063">
-    <w:abstractNumId w:val="29"/>
+    <w:abstractNumId w:val="30"/>
   </w:num>
   <w:num w:numId="3" w16cid:durableId="1163281175">
-    <w:abstractNumId w:val="26"/>
+    <w:abstractNumId w:val="27"/>
   </w:num>
   <w:num w:numId="4" w16cid:durableId="1430615927">
     <w:abstractNumId w:val="6"/>
   </w:num>
   <w:num w:numId="5" w16cid:durableId="1466775515">
-    <w:abstractNumId w:val="27"/>
+    <w:abstractNumId w:val="28"/>
   </w:num>
   <w:num w:numId="6" w16cid:durableId="2019040411">
     <w:abstractNumId w:val="3"/>
   </w:num>
   <w:num w:numId="7" w16cid:durableId="413403180">
-    <w:abstractNumId w:val="14"/>
+    <w:abstractNumId w:val="15"/>
   </w:num>
   <w:num w:numId="8" w16cid:durableId="312219229">
-    <w:abstractNumId w:val="34"/>
+    <w:abstractNumId w:val="35"/>
   </w:num>
   <w:num w:numId="9" w16cid:durableId="1035539992">
-    <w:abstractNumId w:val="22"/>
+    <w:abstractNumId w:val="23"/>
   </w:num>
   <w:num w:numId="10" w16cid:durableId="2119982783">
     <w:abstractNumId w:val="7"/>
@@ -37972,109 +38919,112 @@
     <w:abstractNumId w:val="5"/>
   </w:num>
   <w:num w:numId="12" w16cid:durableId="1317105861">
-    <w:abstractNumId w:val="17"/>
+    <w:abstractNumId w:val="18"/>
   </w:num>
   <w:num w:numId="13" w16cid:durableId="718940879">
-    <w:abstractNumId w:val="11"/>
+    <w:abstractNumId w:val="12"/>
   </w:num>
   <w:num w:numId="14" w16cid:durableId="1890070481">
-    <w:abstractNumId w:val="39"/>
+    <w:abstractNumId w:val="40"/>
   </w:num>
   <w:num w:numId="15" w16cid:durableId="134105115">
     <w:abstractNumId w:val="4"/>
   </w:num>
   <w:num w:numId="16" w16cid:durableId="1999768084">
-    <w:abstractNumId w:val="41"/>
+    <w:abstractNumId w:val="42"/>
   </w:num>
   <w:num w:numId="17" w16cid:durableId="1751808139">
-    <w:abstractNumId w:val="31"/>
+    <w:abstractNumId w:val="32"/>
   </w:num>
   <w:num w:numId="18" w16cid:durableId="1683701942">
-    <w:abstractNumId w:val="28"/>
+    <w:abstractNumId w:val="29"/>
   </w:num>
   <w:num w:numId="19" w16cid:durableId="608053839">
-    <w:abstractNumId w:val="36"/>
+    <w:abstractNumId w:val="37"/>
   </w:num>
   <w:num w:numId="20" w16cid:durableId="1727293708">
-    <w:abstractNumId w:val="38"/>
+    <w:abstractNumId w:val="39"/>
   </w:num>
   <w:num w:numId="21" w16cid:durableId="1207065388">
-    <w:abstractNumId w:val="15"/>
+    <w:abstractNumId w:val="16"/>
   </w:num>
   <w:num w:numId="22" w16cid:durableId="507017129">
     <w:abstractNumId w:val="8"/>
   </w:num>
   <w:num w:numId="23" w16cid:durableId="19363316">
-    <w:abstractNumId w:val="16"/>
+    <w:abstractNumId w:val="17"/>
   </w:num>
   <w:num w:numId="24" w16cid:durableId="1117875690">
+    <w:abstractNumId w:val="45"/>
+  </w:num>
+  <w:num w:numId="25" w16cid:durableId="644043259">
     <w:abstractNumId w:val="44"/>
   </w:num>
-  <w:num w:numId="25" w16cid:durableId="644043259">
+  <w:num w:numId="26" w16cid:durableId="1869249793">
+    <w:abstractNumId w:val="34"/>
+  </w:num>
+  <w:num w:numId="27" w16cid:durableId="608901500">
     <w:abstractNumId w:val="43"/>
   </w:num>
-  <w:num w:numId="26" w16cid:durableId="1869249793">
+  <w:num w:numId="28" w16cid:durableId="1870411636">
+    <w:abstractNumId w:val="11"/>
+  </w:num>
+  <w:num w:numId="29" w16cid:durableId="517894233">
+    <w:abstractNumId w:val="14"/>
+  </w:num>
+  <w:num w:numId="30" w16cid:durableId="1854877296">
+    <w:abstractNumId w:val="31"/>
+  </w:num>
+  <w:num w:numId="31" w16cid:durableId="399064461">
+    <w:abstractNumId w:val="20"/>
+  </w:num>
+  <w:num w:numId="32" w16cid:durableId="64693245">
+    <w:abstractNumId w:val="26"/>
+  </w:num>
+  <w:num w:numId="33" w16cid:durableId="1743142608">
+    <w:abstractNumId w:val="41"/>
+  </w:num>
+  <w:num w:numId="34" w16cid:durableId="1909805233">
+    <w:abstractNumId w:val="46"/>
+  </w:num>
+  <w:num w:numId="35" w16cid:durableId="631135104">
+    <w:abstractNumId w:val="24"/>
+  </w:num>
+  <w:num w:numId="36" w16cid:durableId="28921997">
+    <w:abstractNumId w:val="21"/>
+  </w:num>
+  <w:num w:numId="37" w16cid:durableId="1887109382">
+    <w:abstractNumId w:val="38"/>
+  </w:num>
+  <w:num w:numId="38" w16cid:durableId="1612861385">
+    <w:abstractNumId w:val="36"/>
+  </w:num>
+  <w:num w:numId="39" w16cid:durableId="1665276709">
+    <w:abstractNumId w:val="22"/>
+  </w:num>
+  <w:num w:numId="40" w16cid:durableId="592784399">
+    <w:abstractNumId w:val="25"/>
+  </w:num>
+  <w:num w:numId="41" w16cid:durableId="1703239322">
     <w:abstractNumId w:val="33"/>
   </w:num>
-  <w:num w:numId="27" w16cid:durableId="608901500">
-    <w:abstractNumId w:val="42"/>
+  <w:num w:numId="42" w16cid:durableId="1750687114">
+    <w:abstractNumId w:val="19"/>
   </w:num>
-  <w:num w:numId="28" w16cid:durableId="1870411636">
+  <w:num w:numId="43" w16cid:durableId="1672902873">
     <w:abstractNumId w:val="10"/>
   </w:num>
-  <w:num w:numId="29" w16cid:durableId="517894233">
+  <w:num w:numId="44" w16cid:durableId="250897842">
     <w:abstractNumId w:val="13"/>
-  </w:num>
-  <w:num w:numId="30" w16cid:durableId="1854877296">
-    <w:abstractNumId w:val="30"/>
-  </w:num>
-  <w:num w:numId="31" w16cid:durableId="399064461">
-    <w:abstractNumId w:val="19"/>
-  </w:num>
-  <w:num w:numId="32" w16cid:durableId="64693245">
-    <w:abstractNumId w:val="25"/>
-  </w:num>
-  <w:num w:numId="33" w16cid:durableId="1743142608">
-    <w:abstractNumId w:val="40"/>
-  </w:num>
-  <w:num w:numId="34" w16cid:durableId="1909805233">
-    <w:abstractNumId w:val="45"/>
-  </w:num>
-  <w:num w:numId="35" w16cid:durableId="631135104">
-    <w:abstractNumId w:val="23"/>
-  </w:num>
-  <w:num w:numId="36" w16cid:durableId="28921997">
-    <w:abstractNumId w:val="20"/>
-  </w:num>
-  <w:num w:numId="37" w16cid:durableId="1887109382">
-    <w:abstractNumId w:val="37"/>
-  </w:num>
-  <w:num w:numId="38" w16cid:durableId="1612861385">
-    <w:abstractNumId w:val="35"/>
-  </w:num>
-  <w:num w:numId="39" w16cid:durableId="1665276709">
-    <w:abstractNumId w:val="21"/>
-  </w:num>
-  <w:num w:numId="40" w16cid:durableId="592784399">
-    <w:abstractNumId w:val="24"/>
-  </w:num>
-  <w:num w:numId="41" w16cid:durableId="1703239322">
-    <w:abstractNumId w:val="32"/>
-  </w:num>
-  <w:num w:numId="42" w16cid:durableId="1750687114">
-    <w:abstractNumId w:val="18"/>
-  </w:num>
-  <w:num w:numId="43" w16cid:durableId="1672902873">
-    <w:abstractNumId w:val="9"/>
-  </w:num>
-  <w:num w:numId="44" w16cid:durableId="250897842">
-    <w:abstractNumId w:val="12"/>
   </w:num>
   <w:num w:numId="45" w16cid:durableId="728917005">
     <w:abstractNumId w:val="2"/>
   </w:num>
   <w:num w:numId="46" w16cid:durableId="520582894">
     <w:abstractNumId w:val="1"/>
+  </w:num>
+  <w:num w:numId="47" w16cid:durableId="1291324320">
+    <w:abstractNumId w:val="9"/>
   </w:num>
 </w:numbering>
 </file>

</xml_diff>

<commit_message>
document augmented with sysmon and calpulse details
</commit_message>
<xml_diff>
--- a/doc/WIB_firmware.docx
+++ b/doc/WIB_firmware.docx
@@ -86,7 +86,7 @@
         </w:rPr>
         <w:fldChar w:fldCharType="separate"/>
       </w:r>
-      <w:hyperlink w:anchor="_Toc142466312" w:history="1">
+      <w:hyperlink w:anchor="_Toc144131495" w:history="1">
         <w:r>
           <w:rPr>
             <w:rStyle w:val="Hyperlink"/>
@@ -126,7 +126,7 @@
           <w:rPr>
             <w:noProof/>
           </w:rPr>
-          <w:instrText xml:space="preserve"> PAGEREF _Toc142466312 \h </w:instrText>
+          <w:instrText xml:space="preserve"> PAGEREF _Toc144131495 \h </w:instrText>
         </w:r>
         <w:r>
           <w:rPr>
@@ -166,7 +166,7 @@
           <w14:ligatures w14:val="standardContextual"/>
         </w:rPr>
       </w:pPr>
-      <w:hyperlink w:anchor="_Toc142466313" w:history="1">
+      <w:hyperlink w:anchor="_Toc144131496" w:history="1">
         <w:r>
           <w:rPr>
             <w:rStyle w:val="Hyperlink"/>
@@ -206,7 +206,7 @@
           <w:rPr>
             <w:noProof/>
           </w:rPr>
-          <w:instrText xml:space="preserve"> PAGEREF _Toc142466313 \h </w:instrText>
+          <w:instrText xml:space="preserve"> PAGEREF _Toc144131496 \h </w:instrText>
         </w:r>
         <w:r>
           <w:rPr>
@@ -246,7 +246,7 @@
           <w14:ligatures w14:val="standardContextual"/>
         </w:rPr>
       </w:pPr>
-      <w:hyperlink w:anchor="_Toc142466314" w:history="1">
+      <w:hyperlink w:anchor="_Toc144131497" w:history="1">
         <w:r>
           <w:rPr>
             <w:rStyle w:val="Hyperlink"/>
@@ -286,7 +286,7 @@
           <w:rPr>
             <w:noProof/>
           </w:rPr>
-          <w:instrText xml:space="preserve"> PAGEREF _Toc142466314 \h </w:instrText>
+          <w:instrText xml:space="preserve"> PAGEREF _Toc144131497 \h </w:instrText>
         </w:r>
         <w:r>
           <w:rPr>
@@ -326,7 +326,7 @@
           <w14:ligatures w14:val="standardContextual"/>
         </w:rPr>
       </w:pPr>
-      <w:hyperlink w:anchor="_Toc142466315" w:history="1">
+      <w:hyperlink w:anchor="_Toc144131498" w:history="1">
         <w:r>
           <w:rPr>
             <w:rStyle w:val="Hyperlink"/>
@@ -366,7 +366,7 @@
           <w:rPr>
             <w:noProof/>
           </w:rPr>
-          <w:instrText xml:space="preserve"> PAGEREF _Toc142466315 \h </w:instrText>
+          <w:instrText xml:space="preserve"> PAGEREF _Toc144131498 \h </w:instrText>
         </w:r>
         <w:r>
           <w:rPr>
@@ -406,7 +406,7 @@
           <w14:ligatures w14:val="standardContextual"/>
         </w:rPr>
       </w:pPr>
-      <w:hyperlink w:anchor="_Toc142466316" w:history="1">
+      <w:hyperlink w:anchor="_Toc144131499" w:history="1">
         <w:r>
           <w:rPr>
             <w:rStyle w:val="Hyperlink"/>
@@ -446,7 +446,7 @@
           <w:rPr>
             <w:noProof/>
           </w:rPr>
-          <w:instrText xml:space="preserve"> PAGEREF _Toc142466316 \h </w:instrText>
+          <w:instrText xml:space="preserve"> PAGEREF _Toc144131499 \h </w:instrText>
         </w:r>
         <w:r>
           <w:rPr>
@@ -486,7 +486,7 @@
           <w14:ligatures w14:val="standardContextual"/>
         </w:rPr>
       </w:pPr>
-      <w:hyperlink w:anchor="_Toc142466317" w:history="1">
+      <w:hyperlink w:anchor="_Toc144131500" w:history="1">
         <w:r>
           <w:rPr>
             <w:rStyle w:val="Hyperlink"/>
@@ -526,7 +526,7 @@
           <w:rPr>
             <w:noProof/>
           </w:rPr>
-          <w:instrText xml:space="preserve"> PAGEREF _Toc142466317 \h </w:instrText>
+          <w:instrText xml:space="preserve"> PAGEREF _Toc144131500 \h </w:instrText>
         </w:r>
         <w:r>
           <w:rPr>
@@ -566,7 +566,7 @@
           <w14:ligatures w14:val="standardContextual"/>
         </w:rPr>
       </w:pPr>
-      <w:hyperlink w:anchor="_Toc142466318" w:history="1">
+      <w:hyperlink w:anchor="_Toc144131501" w:history="1">
         <w:r>
           <w:rPr>
             <w:rStyle w:val="Hyperlink"/>
@@ -606,7 +606,7 @@
           <w:rPr>
             <w:noProof/>
           </w:rPr>
-          <w:instrText xml:space="preserve"> PAGEREF _Toc142466318 \h </w:instrText>
+          <w:instrText xml:space="preserve"> PAGEREF _Toc144131501 \h </w:instrText>
         </w:r>
         <w:r>
           <w:rPr>
@@ -646,7 +646,7 @@
           <w14:ligatures w14:val="standardContextual"/>
         </w:rPr>
       </w:pPr>
-      <w:hyperlink w:anchor="_Toc142466319" w:history="1">
+      <w:hyperlink w:anchor="_Toc144131502" w:history="1">
         <w:r>
           <w:rPr>
             <w:rStyle w:val="Hyperlink"/>
@@ -686,7 +686,7 @@
           <w:rPr>
             <w:noProof/>
           </w:rPr>
-          <w:instrText xml:space="preserve"> PAGEREF _Toc142466319 \h </w:instrText>
+          <w:instrText xml:space="preserve"> PAGEREF _Toc144131502 \h </w:instrText>
         </w:r>
         <w:r>
           <w:rPr>
@@ -726,7 +726,7 @@
           <w14:ligatures w14:val="standardContextual"/>
         </w:rPr>
       </w:pPr>
-      <w:hyperlink w:anchor="_Toc142466320" w:history="1">
+      <w:hyperlink w:anchor="_Toc144131503" w:history="1">
         <w:r>
           <w:rPr>
             <w:rStyle w:val="Hyperlink"/>
@@ -766,7 +766,7 @@
           <w:rPr>
             <w:noProof/>
           </w:rPr>
-          <w:instrText xml:space="preserve"> PAGEREF _Toc142466320 \h </w:instrText>
+          <w:instrText xml:space="preserve"> PAGEREF _Toc144131503 \h </w:instrText>
         </w:r>
         <w:r>
           <w:rPr>
@@ -806,7 +806,7 @@
           <w14:ligatures w14:val="standardContextual"/>
         </w:rPr>
       </w:pPr>
-      <w:hyperlink w:anchor="_Toc142466321" w:history="1">
+      <w:hyperlink w:anchor="_Toc144131504" w:history="1">
         <w:r>
           <w:rPr>
             <w:rStyle w:val="Hyperlink"/>
@@ -846,7 +846,7 @@
           <w:rPr>
             <w:noProof/>
           </w:rPr>
-          <w:instrText xml:space="preserve"> PAGEREF _Toc142466321 \h </w:instrText>
+          <w:instrText xml:space="preserve"> PAGEREF _Toc144131504 \h </w:instrText>
         </w:r>
         <w:r>
           <w:rPr>
@@ -886,7 +886,7 @@
           <w14:ligatures w14:val="standardContextual"/>
         </w:rPr>
       </w:pPr>
-      <w:hyperlink w:anchor="_Toc142466322" w:history="1">
+      <w:hyperlink w:anchor="_Toc144131505" w:history="1">
         <w:r>
           <w:rPr>
             <w:rStyle w:val="Hyperlink"/>
@@ -941,7 +941,7 @@
           <w:rPr>
             <w:noProof/>
           </w:rPr>
-          <w:instrText xml:space="preserve"> PAGEREF _Toc142466322 \h </w:instrText>
+          <w:instrText xml:space="preserve"> PAGEREF _Toc144131505 \h </w:instrText>
         </w:r>
         <w:r>
           <w:rPr>
@@ -981,7 +981,7 @@
           <w14:ligatures w14:val="standardContextual"/>
         </w:rPr>
       </w:pPr>
-      <w:hyperlink w:anchor="_Toc142466323" w:history="1">
+      <w:hyperlink w:anchor="_Toc144131506" w:history="1">
         <w:r>
           <w:rPr>
             <w:rStyle w:val="Hyperlink"/>
@@ -1036,7 +1036,7 @@
           <w:rPr>
             <w:noProof/>
           </w:rPr>
-          <w:instrText xml:space="preserve"> PAGEREF _Toc142466323 \h </w:instrText>
+          <w:instrText xml:space="preserve"> PAGEREF _Toc144131506 \h </w:instrText>
         </w:r>
         <w:r>
           <w:rPr>
@@ -1076,7 +1076,7 @@
           <w14:ligatures w14:val="standardContextual"/>
         </w:rPr>
       </w:pPr>
-      <w:hyperlink w:anchor="_Toc142466324" w:history="1">
+      <w:hyperlink w:anchor="_Toc144131507" w:history="1">
         <w:r>
           <w:rPr>
             <w:rStyle w:val="Hyperlink"/>
@@ -1131,7 +1131,7 @@
           <w:rPr>
             <w:noProof/>
           </w:rPr>
-          <w:instrText xml:space="preserve"> PAGEREF _Toc142466324 \h </w:instrText>
+          <w:instrText xml:space="preserve"> PAGEREF _Toc144131507 \h </w:instrText>
         </w:r>
         <w:r>
           <w:rPr>
@@ -1171,7 +1171,7 @@
           <w14:ligatures w14:val="standardContextual"/>
         </w:rPr>
       </w:pPr>
-      <w:hyperlink w:anchor="_Toc142466325" w:history="1">
+      <w:hyperlink w:anchor="_Toc144131508" w:history="1">
         <w:r>
           <w:rPr>
             <w:rStyle w:val="Hyperlink"/>
@@ -1226,7 +1226,7 @@
           <w:rPr>
             <w:noProof/>
           </w:rPr>
-          <w:instrText xml:space="preserve"> PAGEREF _Toc142466325 \h </w:instrText>
+          <w:instrText xml:space="preserve"> PAGEREF _Toc144131508 \h </w:instrText>
         </w:r>
         <w:r>
           <w:rPr>
@@ -1266,7 +1266,7 @@
           <w14:ligatures w14:val="standardContextual"/>
         </w:rPr>
       </w:pPr>
-      <w:hyperlink w:anchor="_Toc142466326" w:history="1">
+      <w:hyperlink w:anchor="_Toc144131509" w:history="1">
         <w:r>
           <w:rPr>
             <w:rStyle w:val="Hyperlink"/>
@@ -1321,7 +1321,7 @@
           <w:rPr>
             <w:noProof/>
           </w:rPr>
-          <w:instrText xml:space="preserve"> PAGEREF _Toc142466326 \h </w:instrText>
+          <w:instrText xml:space="preserve"> PAGEREF _Toc144131509 \h </w:instrText>
         </w:r>
         <w:r>
           <w:rPr>
@@ -1361,7 +1361,7 @@
           <w14:ligatures w14:val="standardContextual"/>
         </w:rPr>
       </w:pPr>
-      <w:hyperlink w:anchor="_Toc142466327" w:history="1">
+      <w:hyperlink w:anchor="_Toc144131510" w:history="1">
         <w:r>
           <w:rPr>
             <w:rStyle w:val="Hyperlink"/>
@@ -1401,7 +1401,7 @@
           <w:rPr>
             <w:noProof/>
           </w:rPr>
-          <w:instrText xml:space="preserve"> PAGEREF _Toc142466327 \h </w:instrText>
+          <w:instrText xml:space="preserve"> PAGEREF _Toc144131510 \h </w:instrText>
         </w:r>
         <w:r>
           <w:rPr>
@@ -1441,7 +1441,7 @@
           <w14:ligatures w14:val="standardContextual"/>
         </w:rPr>
       </w:pPr>
-      <w:hyperlink w:anchor="_Toc142466328" w:history="1">
+      <w:hyperlink w:anchor="_Toc144131511" w:history="1">
         <w:r>
           <w:rPr>
             <w:rStyle w:val="Hyperlink"/>
@@ -1481,7 +1481,7 @@
           <w:rPr>
             <w:noProof/>
           </w:rPr>
-          <w:instrText xml:space="preserve"> PAGEREF _Toc142466328 \h </w:instrText>
+          <w:instrText xml:space="preserve"> PAGEREF _Toc144131511 \h </w:instrText>
         </w:r>
         <w:r>
           <w:rPr>
@@ -1521,7 +1521,7 @@
           <w14:ligatures w14:val="standardContextual"/>
         </w:rPr>
       </w:pPr>
-      <w:hyperlink w:anchor="_Toc142466329" w:history="1">
+      <w:hyperlink w:anchor="_Toc144131512" w:history="1">
         <w:r>
           <w:rPr>
             <w:rStyle w:val="Hyperlink"/>
@@ -1561,7 +1561,7 @@
           <w:rPr>
             <w:noProof/>
           </w:rPr>
-          <w:instrText xml:space="preserve"> PAGEREF _Toc142466329 \h </w:instrText>
+          <w:instrText xml:space="preserve"> PAGEREF _Toc144131512 \h </w:instrText>
         </w:r>
         <w:r>
           <w:rPr>
@@ -1601,7 +1601,7 @@
           <w14:ligatures w14:val="standardContextual"/>
         </w:rPr>
       </w:pPr>
-      <w:hyperlink w:anchor="_Toc142466330" w:history="1">
+      <w:hyperlink w:anchor="_Toc144131513" w:history="1">
         <w:r>
           <w:rPr>
             <w:rStyle w:val="Hyperlink"/>
@@ -1656,7 +1656,7 @@
           <w:rPr>
             <w:noProof/>
           </w:rPr>
-          <w:instrText xml:space="preserve"> PAGEREF _Toc142466330 \h </w:instrText>
+          <w:instrText xml:space="preserve"> PAGEREF _Toc144131513 \h </w:instrText>
         </w:r>
         <w:r>
           <w:rPr>
@@ -1696,7 +1696,7 @@
           <w14:ligatures w14:val="standardContextual"/>
         </w:rPr>
       </w:pPr>
-      <w:hyperlink w:anchor="_Toc142466331" w:history="1">
+      <w:hyperlink w:anchor="_Toc144131514" w:history="1">
         <w:r>
           <w:rPr>
             <w:rStyle w:val="Hyperlink"/>
@@ -1751,7 +1751,7 @@
           <w:rPr>
             <w:noProof/>
           </w:rPr>
-          <w:instrText xml:space="preserve"> PAGEREF _Toc142466331 \h </w:instrText>
+          <w:instrText xml:space="preserve"> PAGEREF _Toc144131514 \h </w:instrText>
         </w:r>
         <w:r>
           <w:rPr>
@@ -1791,7 +1791,7 @@
           <w14:ligatures w14:val="standardContextual"/>
         </w:rPr>
       </w:pPr>
-      <w:hyperlink w:anchor="_Toc142466332" w:history="1">
+      <w:hyperlink w:anchor="_Toc144131515" w:history="1">
         <w:r>
           <w:rPr>
             <w:rStyle w:val="Hyperlink"/>
@@ -1846,7 +1846,7 @@
           <w:rPr>
             <w:noProof/>
           </w:rPr>
-          <w:instrText xml:space="preserve"> PAGEREF _Toc142466332 \h </w:instrText>
+          <w:instrText xml:space="preserve"> PAGEREF _Toc144131515 \h </w:instrText>
         </w:r>
         <w:r>
           <w:rPr>
@@ -1886,7 +1886,7 @@
           <w14:ligatures w14:val="standardContextual"/>
         </w:rPr>
       </w:pPr>
-      <w:hyperlink w:anchor="_Toc142466333" w:history="1">
+      <w:hyperlink w:anchor="_Toc144131516" w:history="1">
         <w:r>
           <w:rPr>
             <w:rStyle w:val="Hyperlink"/>
@@ -1941,7 +1941,7 @@
           <w:rPr>
             <w:noProof/>
           </w:rPr>
-          <w:instrText xml:space="preserve"> PAGEREF _Toc142466333 \h </w:instrText>
+          <w:instrText xml:space="preserve"> PAGEREF _Toc144131516 \h </w:instrText>
         </w:r>
         <w:r>
           <w:rPr>
@@ -1958,7 +1958,7 @@
           <w:rPr>
             <w:noProof/>
           </w:rPr>
-          <w:t>13</w:t>
+          <w:t>14</w:t>
         </w:r>
         <w:r>
           <w:rPr>
@@ -1981,7 +1981,7 @@
           <w14:ligatures w14:val="standardContextual"/>
         </w:rPr>
       </w:pPr>
-      <w:hyperlink w:anchor="_Toc142466334" w:history="1">
+      <w:hyperlink w:anchor="_Toc144131517" w:history="1">
         <w:r>
           <w:rPr>
             <w:rStyle w:val="Hyperlink"/>
@@ -2036,7 +2036,7 @@
           <w:rPr>
             <w:noProof/>
           </w:rPr>
-          <w:instrText xml:space="preserve"> PAGEREF _Toc142466334 \h </w:instrText>
+          <w:instrText xml:space="preserve"> PAGEREF _Toc144131517 \h </w:instrText>
         </w:r>
         <w:r>
           <w:rPr>
@@ -2076,7 +2076,7 @@
           <w14:ligatures w14:val="standardContextual"/>
         </w:rPr>
       </w:pPr>
-      <w:hyperlink w:anchor="_Toc142466335" w:history="1">
+      <w:hyperlink w:anchor="_Toc144131518" w:history="1">
         <w:r>
           <w:rPr>
             <w:rStyle w:val="Hyperlink"/>
@@ -2116,7 +2116,7 @@
           <w:rPr>
             <w:noProof/>
           </w:rPr>
-          <w:instrText xml:space="preserve"> PAGEREF _Toc142466335 \h </w:instrText>
+          <w:instrText xml:space="preserve"> PAGEREF _Toc144131518 \h </w:instrText>
         </w:r>
         <w:r>
           <w:rPr>
@@ -2156,7 +2156,7 @@
           <w14:ligatures w14:val="standardContextual"/>
         </w:rPr>
       </w:pPr>
-      <w:hyperlink w:anchor="_Toc142466336" w:history="1">
+      <w:hyperlink w:anchor="_Toc144131519" w:history="1">
         <w:r>
           <w:rPr>
             <w:rStyle w:val="Hyperlink"/>
@@ -2196,7 +2196,7 @@
           <w:rPr>
             <w:noProof/>
           </w:rPr>
-          <w:instrText xml:space="preserve"> PAGEREF _Toc142466336 \h </w:instrText>
+          <w:instrText xml:space="preserve"> PAGEREF _Toc144131519 \h </w:instrText>
         </w:r>
         <w:r>
           <w:rPr>
@@ -2236,7 +2236,7 @@
           <w14:ligatures w14:val="standardContextual"/>
         </w:rPr>
       </w:pPr>
-      <w:hyperlink w:anchor="_Toc142466337" w:history="1">
+      <w:hyperlink w:anchor="_Toc144131520" w:history="1">
         <w:r>
           <w:rPr>
             <w:rStyle w:val="Hyperlink"/>
@@ -2276,7 +2276,7 @@
           <w:rPr>
             <w:noProof/>
           </w:rPr>
-          <w:instrText xml:space="preserve"> PAGEREF _Toc142466337 \h </w:instrText>
+          <w:instrText xml:space="preserve"> PAGEREF _Toc144131520 \h </w:instrText>
         </w:r>
         <w:r>
           <w:rPr>
@@ -2316,7 +2316,7 @@
           <w14:ligatures w14:val="standardContextual"/>
         </w:rPr>
       </w:pPr>
-      <w:hyperlink w:anchor="_Toc142466338" w:history="1">
+      <w:hyperlink w:anchor="_Toc144131521" w:history="1">
         <w:r>
           <w:rPr>
             <w:rStyle w:val="Hyperlink"/>
@@ -2356,7 +2356,7 @@
           <w:rPr>
             <w:noProof/>
           </w:rPr>
-          <w:instrText xml:space="preserve"> PAGEREF _Toc142466338 \h </w:instrText>
+          <w:instrText xml:space="preserve"> PAGEREF _Toc144131521 \h </w:instrText>
         </w:r>
         <w:r>
           <w:rPr>
@@ -2373,7 +2373,7 @@
           <w:rPr>
             <w:noProof/>
           </w:rPr>
-          <w:t>17</w:t>
+          <w:t>18</w:t>
         </w:r>
         <w:r>
           <w:rPr>
@@ -2396,7 +2396,7 @@
           <w14:ligatures w14:val="standardContextual"/>
         </w:rPr>
       </w:pPr>
-      <w:hyperlink w:anchor="_Toc142466339" w:history="1">
+      <w:hyperlink w:anchor="_Toc144131522" w:history="1">
         <w:r>
           <w:rPr>
             <w:rStyle w:val="Hyperlink"/>
@@ -2436,7 +2436,87 @@
           <w:rPr>
             <w:noProof/>
           </w:rPr>
-          <w:instrText xml:space="preserve"> PAGEREF _Toc142466339 \h </w:instrText>
+          <w:instrText xml:space="preserve"> PAGEREF _Toc144131522 \h </w:instrText>
+        </w:r>
+        <w:r>
+          <w:rPr>
+            <w:noProof/>
+          </w:rPr>
+        </w:r>
+        <w:r>
+          <w:rPr>
+            <w:noProof/>
+          </w:rPr>
+          <w:fldChar w:fldCharType="separate"/>
+        </w:r>
+        <w:r>
+          <w:rPr>
+            <w:noProof/>
+          </w:rPr>
+          <w:t>18</w:t>
+        </w:r>
+        <w:r>
+          <w:rPr>
+            <w:noProof/>
+          </w:rPr>
+          <w:fldChar w:fldCharType="end"/>
+        </w:r>
+      </w:hyperlink>
+    </w:p>
+    <w:p>
+      <w:pPr>
+        <w:pStyle w:val="TOC3"/>
+        <w:tabs>
+          <w:tab w:val="left" w:pos="1540"/>
+        </w:tabs>
+        <w:rPr>
+          <w:rFonts w:eastAsiaTheme="minorEastAsia" w:cstheme="minorBidi"/>
+          <w:noProof/>
+          <w:kern w:val="2"/>
+          <w14:ligatures w14:val="standardContextual"/>
+        </w:rPr>
+      </w:pPr>
+      <w:hyperlink w:anchor="_Toc144131523" w:history="1">
+        <w:r>
+          <w:rPr>
+            <w:rStyle w:val="Hyperlink"/>
+            <w:noProof/>
+          </w:rPr>
+          <w:t>4.10.5</w:t>
+        </w:r>
+        <w:r>
+          <w:rPr>
+            <w:rFonts w:eastAsiaTheme="minorEastAsia" w:cstheme="minorBidi"/>
+            <w:noProof/>
+            <w:kern w:val="2"/>
+            <w14:ligatures w14:val="standardContextual"/>
+          </w:rPr>
+          <w:tab/>
+        </w:r>
+        <w:r>
+          <w:rPr>
+            <w:rStyle w:val="Hyperlink"/>
+            <w:noProof/>
+          </w:rPr>
+          <w:t>Status registers (read-only):</w:t>
+        </w:r>
+        <w:r>
+          <w:rPr>
+            <w:noProof/>
+          </w:rPr>
+          <w:tab/>
+        </w:r>
+        <w:r>
+          <w:rPr>
+            <w:noProof/>
+          </w:rPr>
+          <w:fldChar w:fldCharType="begin"/>
+        </w:r>
+        <w:r>
+          <w:rPr>
+            <w:noProof/>
+          </w:rPr>
+          <w:instrText xml:space="preserve"> PAGEREF _Toc144131523 \h </w:instrText>
         </w:r>
         <w:r>
           <w:rPr>
@@ -2476,7 +2556,7 @@
           <w14:ligatures w14:val="standardContextual"/>
         </w:rPr>
       </w:pPr>
-      <w:hyperlink w:anchor="_Toc142466340" w:history="1">
+      <w:hyperlink w:anchor="_Toc144131524" w:history="1">
         <w:r>
           <w:rPr>
             <w:rStyle w:val="Hyperlink"/>
@@ -2516,7 +2596,7 @@
           <w:rPr>
             <w:noProof/>
           </w:rPr>
-          <w:instrText xml:space="preserve"> PAGEREF _Toc142466340 \h </w:instrText>
+          <w:instrText xml:space="preserve"> PAGEREF _Toc144131524 \h </w:instrText>
         </w:r>
         <w:r>
           <w:rPr>
@@ -2556,7 +2636,7 @@
           <w14:ligatures w14:val="standardContextual"/>
         </w:rPr>
       </w:pPr>
-      <w:hyperlink w:anchor="_Toc142466341" w:history="1">
+      <w:hyperlink w:anchor="_Toc144131525" w:history="1">
         <w:r>
           <w:rPr>
             <w:rStyle w:val="Hyperlink"/>
@@ -2596,7 +2676,7 @@
           <w:rPr>
             <w:noProof/>
           </w:rPr>
-          <w:instrText xml:space="preserve"> PAGEREF _Toc142466341 \h </w:instrText>
+          <w:instrText xml:space="preserve"> PAGEREF _Toc144131525 \h </w:instrText>
         </w:r>
         <w:r>
           <w:rPr>
@@ -2636,7 +2716,7 @@
           <w14:ligatures w14:val="standardContextual"/>
         </w:rPr>
       </w:pPr>
-      <w:hyperlink w:anchor="_Toc142466342" w:history="1">
+      <w:hyperlink w:anchor="_Toc144131526" w:history="1">
         <w:r>
           <w:rPr>
             <w:rStyle w:val="Hyperlink"/>
@@ -2676,7 +2756,7 @@
           <w:rPr>
             <w:noProof/>
           </w:rPr>
-          <w:instrText xml:space="preserve"> PAGEREF _Toc142466342 \h </w:instrText>
+          <w:instrText xml:space="preserve"> PAGEREF _Toc144131526 \h </w:instrText>
         </w:r>
         <w:r>
           <w:rPr>
@@ -2716,7 +2796,7 @@
           <w14:ligatures w14:val="standardContextual"/>
         </w:rPr>
       </w:pPr>
-      <w:hyperlink w:anchor="_Toc142466343" w:history="1">
+      <w:hyperlink w:anchor="_Toc144131527" w:history="1">
         <w:r>
           <w:rPr>
             <w:rStyle w:val="Hyperlink"/>
@@ -2756,7 +2836,7 @@
           <w:rPr>
             <w:noProof/>
           </w:rPr>
-          <w:instrText xml:space="preserve"> PAGEREF _Toc142466343 \h </w:instrText>
+          <w:instrText xml:space="preserve"> PAGEREF _Toc144131527 \h </w:instrText>
         </w:r>
         <w:r>
           <w:rPr>
@@ -2773,7 +2853,7 @@
           <w:rPr>
             <w:noProof/>
           </w:rPr>
-          <w:t>20</w:t>
+          <w:t>21</w:t>
         </w:r>
         <w:r>
           <w:rPr>
@@ -2796,7 +2876,7 @@
           <w14:ligatures w14:val="standardContextual"/>
         </w:rPr>
       </w:pPr>
-      <w:hyperlink w:anchor="_Toc142466344" w:history="1">
+      <w:hyperlink w:anchor="_Toc144131528" w:history="1">
         <w:r>
           <w:rPr>
             <w:rStyle w:val="Hyperlink"/>
@@ -2836,7 +2916,7 @@
           <w:rPr>
             <w:noProof/>
           </w:rPr>
-          <w:instrText xml:space="preserve"> PAGEREF _Toc142466344 \h </w:instrText>
+          <w:instrText xml:space="preserve"> PAGEREF _Toc144131528 \h </w:instrText>
         </w:r>
         <w:r>
           <w:rPr>
@@ -2876,7 +2956,7 @@
           <w14:ligatures w14:val="standardContextual"/>
         </w:rPr>
       </w:pPr>
-      <w:hyperlink w:anchor="_Toc142466345" w:history="1">
+      <w:hyperlink w:anchor="_Toc144131529" w:history="1">
         <w:r>
           <w:rPr>
             <w:rStyle w:val="Hyperlink"/>
@@ -2916,7 +2996,7 @@
           <w:rPr>
             <w:noProof/>
           </w:rPr>
-          <w:instrText xml:space="preserve"> PAGEREF _Toc142466345 \h </w:instrText>
+          <w:instrText xml:space="preserve"> PAGEREF _Toc144131529 \h </w:instrText>
         </w:r>
         <w:r>
           <w:rPr>
@@ -2956,7 +3036,7 @@
           <w14:ligatures w14:val="standardContextual"/>
         </w:rPr>
       </w:pPr>
-      <w:hyperlink w:anchor="_Toc142466346" w:history="1">
+      <w:hyperlink w:anchor="_Toc144131530" w:history="1">
         <w:r>
           <w:rPr>
             <w:rStyle w:val="Hyperlink"/>
@@ -2978,7 +3058,7 @@
             <w:rStyle w:val="Hyperlink"/>
             <w:noProof/>
           </w:rPr>
-          <w:t>Calibration DAC</w:t>
+          <w:t>System Monitor</w:t>
         </w:r>
         <w:r>
           <w:rPr>
@@ -2996,7 +3076,7 @@
           <w:rPr>
             <w:noProof/>
           </w:rPr>
-          <w:instrText xml:space="preserve"> PAGEREF _Toc142466346 \h </w:instrText>
+          <w:instrText xml:space="preserve"> PAGEREF _Toc144131530 \h </w:instrText>
         </w:r>
         <w:r>
           <w:rPr>
@@ -3036,7 +3116,7 @@
           <w14:ligatures w14:val="standardContextual"/>
         </w:rPr>
       </w:pPr>
-      <w:hyperlink w:anchor="_Toc142466347" w:history="1">
+      <w:hyperlink w:anchor="_Toc144131531" w:history="1">
         <w:r>
           <w:rPr>
             <w:rStyle w:val="Hyperlink"/>
@@ -3058,6 +3138,260 @@
             <w:rStyle w:val="Hyperlink"/>
             <w:noProof/>
           </w:rPr>
+          <w:t>Calibration circui</w:t>
+        </w:r>
+        <w:r>
+          <w:rPr>
+            <w:rStyle w:val="Hyperlink"/>
+            <w:noProof/>
+          </w:rPr>
+          <w:t>t</w:t>
+        </w:r>
+        <w:r>
+          <w:rPr>
+            <w:rStyle w:val="Hyperlink"/>
+            <w:noProof/>
+          </w:rPr>
+          <w:t>ry</w:t>
+        </w:r>
+        <w:r>
+          <w:rPr>
+            <w:noProof/>
+          </w:rPr>
+          <w:tab/>
+        </w:r>
+        <w:r>
+          <w:rPr>
+            <w:noProof/>
+          </w:rPr>
+          <w:fldChar w:fldCharType="begin"/>
+        </w:r>
+        <w:r>
+          <w:rPr>
+            <w:noProof/>
+          </w:rPr>
+          <w:instrText xml:space="preserve"> PAGEREF _Toc144131531 \h </w:instrText>
+        </w:r>
+        <w:r>
+          <w:rPr>
+            <w:noProof/>
+          </w:rPr>
+        </w:r>
+        <w:r>
+          <w:rPr>
+            <w:noProof/>
+          </w:rPr>
+          <w:fldChar w:fldCharType="separate"/>
+        </w:r>
+        <w:r>
+          <w:rPr>
+            <w:noProof/>
+          </w:rPr>
+          <w:t>22</w:t>
+        </w:r>
+        <w:r>
+          <w:rPr>
+            <w:noProof/>
+          </w:rPr>
+          <w:fldChar w:fldCharType="end"/>
+        </w:r>
+      </w:hyperlink>
+    </w:p>
+    <w:p>
+      <w:pPr>
+        <w:pStyle w:val="TOC3"/>
+        <w:tabs>
+          <w:tab w:val="left" w:pos="1540"/>
+        </w:tabs>
+        <w:rPr>
+          <w:rFonts w:eastAsiaTheme="minorEastAsia" w:cstheme="minorBidi"/>
+          <w:noProof/>
+          <w:kern w:val="2"/>
+          <w14:ligatures w14:val="standardContextual"/>
+        </w:rPr>
+      </w:pPr>
+      <w:hyperlink w:anchor="_Toc144131532" w:history="1">
+        <w:r>
+          <w:rPr>
+            <w:rStyle w:val="Hyperlink"/>
+            <w:noProof/>
+          </w:rPr>
+          <w:t>4.15.1</w:t>
+        </w:r>
+        <w:r>
+          <w:rPr>
+            <w:rFonts w:eastAsiaTheme="minorEastAsia" w:cstheme="minorBidi"/>
+            <w:noProof/>
+            <w:kern w:val="2"/>
+            <w14:ligatures w14:val="standardContextual"/>
+          </w:rPr>
+          <w:tab/>
+        </w:r>
+        <w:r>
+          <w:rPr>
+            <w:rStyle w:val="Hyperlink"/>
+            <w:noProof/>
+          </w:rPr>
+          <w:t>Calibration DAC</w:t>
+        </w:r>
+        <w:r>
+          <w:rPr>
+            <w:noProof/>
+          </w:rPr>
+          <w:tab/>
+        </w:r>
+        <w:r>
+          <w:rPr>
+            <w:noProof/>
+          </w:rPr>
+          <w:fldChar w:fldCharType="begin"/>
+        </w:r>
+        <w:r>
+          <w:rPr>
+            <w:noProof/>
+          </w:rPr>
+          <w:instrText xml:space="preserve"> PAGEREF _Toc144131532 \h </w:instrText>
+        </w:r>
+        <w:r>
+          <w:rPr>
+            <w:noProof/>
+          </w:rPr>
+        </w:r>
+        <w:r>
+          <w:rPr>
+            <w:noProof/>
+          </w:rPr>
+          <w:fldChar w:fldCharType="separate"/>
+        </w:r>
+        <w:r>
+          <w:rPr>
+            <w:noProof/>
+          </w:rPr>
+          <w:t>22</w:t>
+        </w:r>
+        <w:r>
+          <w:rPr>
+            <w:noProof/>
+          </w:rPr>
+          <w:fldChar w:fldCharType="end"/>
+        </w:r>
+      </w:hyperlink>
+    </w:p>
+    <w:p>
+      <w:pPr>
+        <w:pStyle w:val="TOC3"/>
+        <w:tabs>
+          <w:tab w:val="left" w:pos="1540"/>
+        </w:tabs>
+        <w:rPr>
+          <w:rFonts w:eastAsiaTheme="minorEastAsia" w:cstheme="minorBidi"/>
+          <w:noProof/>
+          <w:kern w:val="2"/>
+          <w14:ligatures w14:val="standardContextual"/>
+        </w:rPr>
+      </w:pPr>
+      <w:hyperlink w:anchor="_Toc144131533" w:history="1">
+        <w:r>
+          <w:rPr>
+            <w:rStyle w:val="Hyperlink"/>
+            <w:noProof/>
+          </w:rPr>
+          <w:t>4.15.2</w:t>
+        </w:r>
+        <w:r>
+          <w:rPr>
+            <w:rFonts w:eastAsiaTheme="minorEastAsia" w:cstheme="minorBidi"/>
+            <w:noProof/>
+            <w:kern w:val="2"/>
+            <w14:ligatures w14:val="standardContextual"/>
+          </w:rPr>
+          <w:tab/>
+        </w:r>
+        <w:r>
+          <w:rPr>
+            <w:rStyle w:val="Hyperlink"/>
+            <w:noProof/>
+          </w:rPr>
+          <w:t>Calibration Pulse generator</w:t>
+        </w:r>
+        <w:r>
+          <w:rPr>
+            <w:noProof/>
+          </w:rPr>
+          <w:tab/>
+        </w:r>
+        <w:r>
+          <w:rPr>
+            <w:noProof/>
+          </w:rPr>
+          <w:fldChar w:fldCharType="begin"/>
+        </w:r>
+        <w:r>
+          <w:rPr>
+            <w:noProof/>
+          </w:rPr>
+          <w:instrText xml:space="preserve"> PAGEREF _Toc144131533 \h </w:instrText>
+        </w:r>
+        <w:r>
+          <w:rPr>
+            <w:noProof/>
+          </w:rPr>
+        </w:r>
+        <w:r>
+          <w:rPr>
+            <w:noProof/>
+          </w:rPr>
+          <w:fldChar w:fldCharType="separate"/>
+        </w:r>
+        <w:r>
+          <w:rPr>
+            <w:noProof/>
+          </w:rPr>
+          <w:t>22</w:t>
+        </w:r>
+        <w:r>
+          <w:rPr>
+            <w:noProof/>
+          </w:rPr>
+          <w:fldChar w:fldCharType="end"/>
+        </w:r>
+      </w:hyperlink>
+    </w:p>
+    <w:p>
+      <w:pPr>
+        <w:pStyle w:val="TOC2"/>
+        <w:tabs>
+          <w:tab w:val="left" w:pos="1100"/>
+        </w:tabs>
+        <w:rPr>
+          <w:rFonts w:eastAsiaTheme="minorEastAsia" w:cstheme="minorBidi"/>
+          <w:noProof/>
+          <w:kern w:val="2"/>
+          <w14:ligatures w14:val="standardContextual"/>
+        </w:rPr>
+      </w:pPr>
+      <w:hyperlink w:anchor="_Toc144131534" w:history="1">
+        <w:r>
+          <w:rPr>
+            <w:rStyle w:val="Hyperlink"/>
+            <w:noProof/>
+          </w:rPr>
+          <w:t>4.16</w:t>
+        </w:r>
+        <w:r>
+          <w:rPr>
+            <w:rFonts w:eastAsiaTheme="minorEastAsia" w:cstheme="minorBidi"/>
+            <w:noProof/>
+            <w:kern w:val="2"/>
+            <w14:ligatures w14:val="standardContextual"/>
+          </w:rPr>
+          <w:tab/>
+        </w:r>
+        <w:r>
+          <w:rPr>
+            <w:rStyle w:val="Hyperlink"/>
+            <w:noProof/>
+          </w:rPr>
           <w:t>10 MHz reference clock on P12 connector</w:t>
         </w:r>
         <w:r>
@@ -3076,7 +3410,7 @@
           <w:rPr>
             <w:noProof/>
           </w:rPr>
-          <w:instrText xml:space="preserve"> PAGEREF _Toc142466347 \h </w:instrText>
+          <w:instrText xml:space="preserve"> PAGEREF _Toc144131534 \h </w:instrText>
         </w:r>
         <w:r>
           <w:rPr>
@@ -3093,7 +3427,7 @@
           <w:rPr>
             <w:noProof/>
           </w:rPr>
-          <w:t>22</w:t>
+          <w:t>23</w:t>
         </w:r>
         <w:r>
           <w:rPr>
@@ -3116,7 +3450,7 @@
           <w14:ligatures w14:val="standardContextual"/>
         </w:rPr>
       </w:pPr>
-      <w:hyperlink w:anchor="_Toc142466348" w:history="1">
+      <w:hyperlink w:anchor="_Toc144131535" w:history="1">
         <w:r>
           <w:rPr>
             <w:rStyle w:val="Hyperlink"/>
@@ -3156,7 +3490,7 @@
           <w:rPr>
             <w:noProof/>
           </w:rPr>
-          <w:instrText xml:space="preserve"> PAGEREF _Toc142466348 \h </w:instrText>
+          <w:instrText xml:space="preserve"> PAGEREF _Toc144131535 \h </w:instrText>
         </w:r>
         <w:r>
           <w:rPr>
@@ -3173,7 +3507,7 @@
           <w:rPr>
             <w:noProof/>
           </w:rPr>
-          <w:t>22</w:t>
+          <w:t>23</w:t>
         </w:r>
         <w:r>
           <w:rPr>
@@ -3196,7 +3530,7 @@
           <w14:ligatures w14:val="standardContextual"/>
         </w:rPr>
       </w:pPr>
-      <w:hyperlink w:anchor="_Toc142466349" w:history="1">
+      <w:hyperlink w:anchor="_Toc144131536" w:history="1">
         <w:r>
           <w:rPr>
             <w:rStyle w:val="Hyperlink"/>
@@ -3236,7 +3570,7 @@
           <w:rPr>
             <w:noProof/>
           </w:rPr>
-          <w:instrText xml:space="preserve"> PAGEREF _Toc142466349 \h </w:instrText>
+          <w:instrText xml:space="preserve"> PAGEREF _Toc144131536 \h </w:instrText>
         </w:r>
         <w:r>
           <w:rPr>
@@ -3253,7 +3587,7 @@
           <w:rPr>
             <w:noProof/>
           </w:rPr>
-          <w:t>24</w:t>
+          <w:t>25</w:t>
         </w:r>
         <w:r>
           <w:rPr>
@@ -3276,7 +3610,7 @@
           <w14:ligatures w14:val="standardContextual"/>
         </w:rPr>
       </w:pPr>
-      <w:hyperlink w:anchor="_Toc142466350" w:history="1">
+      <w:hyperlink w:anchor="_Toc144131537" w:history="1">
         <w:r>
           <w:rPr>
             <w:rStyle w:val="Hyperlink"/>
@@ -3316,7 +3650,7 @@
           <w:rPr>
             <w:noProof/>
           </w:rPr>
-          <w:instrText xml:space="preserve"> PAGEREF _Toc142466350 \h </w:instrText>
+          <w:instrText xml:space="preserve"> PAGEREF _Toc144131537 \h </w:instrText>
         </w:r>
         <w:r>
           <w:rPr>
@@ -3333,7 +3667,7 @@
           <w:rPr>
             <w:noProof/>
           </w:rPr>
-          <w:t>24</w:t>
+          <w:t>25</w:t>
         </w:r>
         <w:r>
           <w:rPr>
@@ -3356,7 +3690,7 @@
           <w14:ligatures w14:val="standardContextual"/>
         </w:rPr>
       </w:pPr>
-      <w:hyperlink w:anchor="_Toc142466351" w:history="1">
+      <w:hyperlink w:anchor="_Toc144131538" w:history="1">
         <w:r>
           <w:rPr>
             <w:rStyle w:val="Hyperlink"/>
@@ -3396,7 +3730,7 @@
           <w:rPr>
             <w:noProof/>
           </w:rPr>
-          <w:instrText xml:space="preserve"> PAGEREF _Toc142466351 \h </w:instrText>
+          <w:instrText xml:space="preserve"> PAGEREF _Toc144131538 \h </w:instrText>
         </w:r>
         <w:r>
           <w:rPr>
@@ -3413,7 +3747,7 @@
           <w:rPr>
             <w:noProof/>
           </w:rPr>
-          <w:t>25</w:t>
+          <w:t>26</w:t>
         </w:r>
         <w:r>
           <w:rPr>
@@ -3436,7 +3770,7 @@
           <w14:ligatures w14:val="standardContextual"/>
         </w:rPr>
       </w:pPr>
-      <w:hyperlink w:anchor="_Toc142466352" w:history="1">
+      <w:hyperlink w:anchor="_Toc144131539" w:history="1">
         <w:r>
           <w:rPr>
             <w:rStyle w:val="Hyperlink"/>
@@ -3476,7 +3810,7 @@
           <w:rPr>
             <w:noProof/>
           </w:rPr>
-          <w:instrText xml:space="preserve"> PAGEREF _Toc142466352 \h </w:instrText>
+          <w:instrText xml:space="preserve"> PAGEREF _Toc144131539 \h </w:instrText>
         </w:r>
         <w:r>
           <w:rPr>
@@ -3493,7 +3827,7 @@
           <w:rPr>
             <w:noProof/>
           </w:rPr>
-          <w:t>26</w:t>
+          <w:t>27</w:t>
         </w:r>
         <w:r>
           <w:rPr>
@@ -3516,7 +3850,7 @@
           <w14:ligatures w14:val="standardContextual"/>
         </w:rPr>
       </w:pPr>
-      <w:hyperlink w:anchor="_Toc142466353" w:history="1">
+      <w:hyperlink w:anchor="_Toc144131540" w:history="1">
         <w:r>
           <w:rPr>
             <w:rStyle w:val="Hyperlink"/>
@@ -3556,7 +3890,7 @@
           <w:rPr>
             <w:noProof/>
           </w:rPr>
-          <w:instrText xml:space="preserve"> PAGEREF _Toc142466353 \h </w:instrText>
+          <w:instrText xml:space="preserve"> PAGEREF _Toc144131540 \h </w:instrText>
         </w:r>
         <w:r>
           <w:rPr>
@@ -3573,7 +3907,7 @@
           <w:rPr>
             <w:noProof/>
           </w:rPr>
-          <w:t>27</w:t>
+          <w:t>28</w:t>
         </w:r>
         <w:r>
           <w:rPr>
@@ -3596,7 +3930,7 @@
           <w14:ligatures w14:val="standardContextual"/>
         </w:rPr>
       </w:pPr>
-      <w:hyperlink w:anchor="_Toc142466354" w:history="1">
+      <w:hyperlink w:anchor="_Toc144131541" w:history="1">
         <w:r>
           <w:rPr>
             <w:rStyle w:val="Hyperlink"/>
@@ -3636,7 +3970,7 @@
           <w:rPr>
             <w:noProof/>
           </w:rPr>
-          <w:instrText xml:space="preserve"> PAGEREF _Toc142466354 \h </w:instrText>
+          <w:instrText xml:space="preserve"> PAGEREF _Toc144131541 \h </w:instrText>
         </w:r>
         <w:r>
           <w:rPr>
@@ -3653,7 +3987,7 @@
           <w:rPr>
             <w:noProof/>
           </w:rPr>
-          <w:t>28</w:t>
+          <w:t>29</w:t>
         </w:r>
         <w:r>
           <w:rPr>
@@ -3676,7 +4010,7 @@
           <w14:ligatures w14:val="standardContextual"/>
         </w:rPr>
       </w:pPr>
-      <w:hyperlink w:anchor="_Toc142466355" w:history="1">
+      <w:hyperlink w:anchor="_Toc144131542" w:history="1">
         <w:r>
           <w:rPr>
             <w:rStyle w:val="Hyperlink"/>
@@ -3716,7 +4050,7 @@
           <w:rPr>
             <w:noProof/>
           </w:rPr>
-          <w:instrText xml:space="preserve"> PAGEREF _Toc142466355 \h </w:instrText>
+          <w:instrText xml:space="preserve"> PAGEREF _Toc144131542 \h </w:instrText>
         </w:r>
         <w:r>
           <w:rPr>
@@ -3733,7 +4067,7 @@
           <w:rPr>
             <w:noProof/>
           </w:rPr>
-          <w:t>28</w:t>
+          <w:t>29</w:t>
         </w:r>
         <w:r>
           <w:rPr>
@@ -3756,7 +4090,7 @@
           <w14:ligatures w14:val="standardContextual"/>
         </w:rPr>
       </w:pPr>
-      <w:hyperlink w:anchor="_Toc142466356" w:history="1">
+      <w:hyperlink w:anchor="_Toc144131543" w:history="1">
         <w:r>
           <w:rPr>
             <w:rStyle w:val="Hyperlink"/>
@@ -3796,7 +4130,7 @@
           <w:rPr>
             <w:noProof/>
           </w:rPr>
-          <w:instrText xml:space="preserve"> PAGEREF _Toc142466356 \h </w:instrText>
+          <w:instrText xml:space="preserve"> PAGEREF _Toc144131543 \h </w:instrText>
         </w:r>
         <w:r>
           <w:rPr>
@@ -3813,7 +4147,7 @@
           <w:rPr>
             <w:noProof/>
           </w:rPr>
-          <w:t>28</w:t>
+          <w:t>29</w:t>
         </w:r>
         <w:r>
           <w:rPr>
@@ -3836,7 +4170,7 @@
           <w14:ligatures w14:val="standardContextual"/>
         </w:rPr>
       </w:pPr>
-      <w:hyperlink w:anchor="_Toc142466357" w:history="1">
+      <w:hyperlink w:anchor="_Toc144131544" w:history="1">
         <w:r>
           <w:rPr>
             <w:rStyle w:val="Hyperlink"/>
@@ -3876,7 +4210,7 @@
           <w:rPr>
             <w:noProof/>
           </w:rPr>
-          <w:instrText xml:space="preserve"> PAGEREF _Toc142466357 \h </w:instrText>
+          <w:instrText xml:space="preserve"> PAGEREF _Toc144131544 \h </w:instrText>
         </w:r>
         <w:r>
           <w:rPr>
@@ -3893,7 +4227,7 @@
           <w:rPr>
             <w:noProof/>
           </w:rPr>
-          <w:t>29</w:t>
+          <w:t>30</w:t>
         </w:r>
         <w:r>
           <w:rPr>
@@ -3916,7 +4250,7 @@
           <w14:ligatures w14:val="standardContextual"/>
         </w:rPr>
       </w:pPr>
-      <w:hyperlink w:anchor="_Toc142466358" w:history="1">
+      <w:hyperlink w:anchor="_Toc144131545" w:history="1">
         <w:r>
           <w:rPr>
             <w:rStyle w:val="Hyperlink"/>
@@ -3956,7 +4290,7 @@
           <w:rPr>
             <w:noProof/>
           </w:rPr>
-          <w:instrText xml:space="preserve"> PAGEREF _Toc142466358 \h </w:instrText>
+          <w:instrText xml:space="preserve"> PAGEREF _Toc144131545 \h </w:instrText>
         </w:r>
         <w:r>
           <w:rPr>
@@ -3973,7 +4307,7 @@
           <w:rPr>
             <w:noProof/>
           </w:rPr>
-          <w:t>29</w:t>
+          <w:t>30</w:t>
         </w:r>
         <w:r>
           <w:rPr>
@@ -3996,7 +4330,7 @@
           <w14:ligatures w14:val="standardContextual"/>
         </w:rPr>
       </w:pPr>
-      <w:hyperlink w:anchor="_Toc142466359" w:history="1">
+      <w:hyperlink w:anchor="_Toc144131546" w:history="1">
         <w:r>
           <w:rPr>
             <w:rStyle w:val="Hyperlink"/>
@@ -4036,7 +4370,7 @@
           <w:rPr>
             <w:noProof/>
           </w:rPr>
-          <w:instrText xml:space="preserve"> PAGEREF _Toc142466359 \h </w:instrText>
+          <w:instrText xml:space="preserve"> PAGEREF _Toc144131546 \h </w:instrText>
         </w:r>
         <w:r>
           <w:rPr>
@@ -4053,7 +4387,7 @@
           <w:rPr>
             <w:noProof/>
           </w:rPr>
-          <w:t>29</w:t>
+          <w:t>30</w:t>
         </w:r>
         <w:r>
           <w:rPr>
@@ -4076,7 +4410,7 @@
           <w14:ligatures w14:val="standardContextual"/>
         </w:rPr>
       </w:pPr>
-      <w:hyperlink w:anchor="_Toc142466360" w:history="1">
+      <w:hyperlink w:anchor="_Toc144131547" w:history="1">
         <w:r>
           <w:rPr>
             <w:rStyle w:val="Hyperlink"/>
@@ -4116,7 +4450,7 @@
           <w:rPr>
             <w:noProof/>
           </w:rPr>
-          <w:instrText xml:space="preserve"> PAGEREF _Toc142466360 \h </w:instrText>
+          <w:instrText xml:space="preserve"> PAGEREF _Toc144131547 \h </w:instrText>
         </w:r>
         <w:r>
           <w:rPr>
@@ -4133,7 +4467,7 @@
           <w:rPr>
             <w:noProof/>
           </w:rPr>
-          <w:t>31</w:t>
+          <w:t>32</w:t>
         </w:r>
         <w:r>
           <w:rPr>
@@ -4156,7 +4490,7 @@
           <w14:ligatures w14:val="standardContextual"/>
         </w:rPr>
       </w:pPr>
-      <w:hyperlink w:anchor="_Toc142466361" w:history="1">
+      <w:hyperlink w:anchor="_Toc144131548" w:history="1">
         <w:r>
           <w:rPr>
             <w:rStyle w:val="Hyperlink"/>
@@ -4196,7 +4530,7 @@
           <w:rPr>
             <w:noProof/>
           </w:rPr>
-          <w:instrText xml:space="preserve"> PAGEREF _Toc142466361 \h </w:instrText>
+          <w:instrText xml:space="preserve"> PAGEREF _Toc144131548 \h </w:instrText>
         </w:r>
         <w:r>
           <w:rPr>
@@ -4213,7 +4547,7 @@
           <w:rPr>
             <w:noProof/>
           </w:rPr>
-          <w:t>32</w:t>
+          <w:t>33</w:t>
         </w:r>
         <w:r>
           <w:rPr>
@@ -4236,7 +4570,7 @@
           <w14:ligatures w14:val="standardContextual"/>
         </w:rPr>
       </w:pPr>
-      <w:hyperlink w:anchor="_Toc142466362" w:history="1">
+      <w:hyperlink w:anchor="_Toc144131549" w:history="1">
         <w:r>
           <w:rPr>
             <w:rStyle w:val="Hyperlink"/>
@@ -4276,7 +4610,7 @@
           <w:rPr>
             <w:noProof/>
           </w:rPr>
-          <w:instrText xml:space="preserve"> PAGEREF _Toc142466362 \h </w:instrText>
+          <w:instrText xml:space="preserve"> PAGEREF _Toc144131549 \h </w:instrText>
         </w:r>
         <w:r>
           <w:rPr>
@@ -4293,7 +4627,7 @@
           <w:rPr>
             <w:noProof/>
           </w:rPr>
-          <w:t>32</w:t>
+          <w:t>33</w:t>
         </w:r>
         <w:r>
           <w:rPr>
@@ -4316,7 +4650,7 @@
           <w14:ligatures w14:val="standardContextual"/>
         </w:rPr>
       </w:pPr>
-      <w:hyperlink w:anchor="_Toc142466363" w:history="1">
+      <w:hyperlink w:anchor="_Toc144131550" w:history="1">
         <w:r>
           <w:rPr>
             <w:rStyle w:val="Hyperlink"/>
@@ -4356,7 +4690,7 @@
           <w:rPr>
             <w:noProof/>
           </w:rPr>
-          <w:instrText xml:space="preserve"> PAGEREF _Toc142466363 \h </w:instrText>
+          <w:instrText xml:space="preserve"> PAGEREF _Toc144131550 \h </w:instrText>
         </w:r>
         <w:r>
           <w:rPr>
@@ -4373,7 +4707,7 @@
           <w:rPr>
             <w:noProof/>
           </w:rPr>
-          <w:t>33</w:t>
+          <w:t>34</w:t>
         </w:r>
         <w:r>
           <w:rPr>
@@ -4396,7 +4730,7 @@
           <w14:ligatures w14:val="standardContextual"/>
         </w:rPr>
       </w:pPr>
-      <w:hyperlink w:anchor="_Toc142466364" w:history="1">
+      <w:hyperlink w:anchor="_Toc144131551" w:history="1">
         <w:r>
           <w:rPr>
             <w:rStyle w:val="Hyperlink"/>
@@ -4436,7 +4770,7 @@
           <w:rPr>
             <w:noProof/>
           </w:rPr>
-          <w:instrText xml:space="preserve"> PAGEREF _Toc142466364 \h </w:instrText>
+          <w:instrText xml:space="preserve"> PAGEREF _Toc144131551 \h </w:instrText>
         </w:r>
         <w:r>
           <w:rPr>
@@ -4453,7 +4787,7 @@
           <w:rPr>
             <w:noProof/>
           </w:rPr>
-          <w:t>33</w:t>
+          <w:t>34</w:t>
         </w:r>
         <w:r>
           <w:rPr>
@@ -4476,7 +4810,7 @@
           <w14:ligatures w14:val="standardContextual"/>
         </w:rPr>
       </w:pPr>
-      <w:hyperlink w:anchor="_Toc142466365" w:history="1">
+      <w:hyperlink w:anchor="_Toc144131552" w:history="1">
         <w:r>
           <w:rPr>
             <w:rStyle w:val="Hyperlink"/>
@@ -4516,7 +4850,7 @@
           <w:rPr>
             <w:noProof/>
           </w:rPr>
-          <w:instrText xml:space="preserve"> PAGEREF _Toc142466365 \h </w:instrText>
+          <w:instrText xml:space="preserve"> PAGEREF _Toc144131552 \h </w:instrText>
         </w:r>
         <w:r>
           <w:rPr>
@@ -4533,7 +4867,7 @@
           <w:rPr>
             <w:noProof/>
           </w:rPr>
-          <w:t>34</w:t>
+          <w:t>35</w:t>
         </w:r>
         <w:r>
           <w:rPr>
@@ -4556,7 +4890,7 @@
           <w14:ligatures w14:val="standardContextual"/>
         </w:rPr>
       </w:pPr>
-      <w:hyperlink w:anchor="_Toc142466366" w:history="1">
+      <w:hyperlink w:anchor="_Toc144131553" w:history="1">
         <w:r>
           <w:rPr>
             <w:rStyle w:val="Hyperlink"/>
@@ -4596,7 +4930,7 @@
           <w:rPr>
             <w:noProof/>
           </w:rPr>
-          <w:instrText xml:space="preserve"> PAGEREF _Toc142466366 \h </w:instrText>
+          <w:instrText xml:space="preserve"> PAGEREF _Toc144131553 \h </w:instrText>
         </w:r>
         <w:r>
           <w:rPr>
@@ -4613,7 +4947,7 @@
           <w:rPr>
             <w:noProof/>
           </w:rPr>
-          <w:t>35</w:t>
+          <w:t>36</w:t>
         </w:r>
         <w:r>
           <w:rPr>
@@ -4636,7 +4970,7 @@
           <w14:ligatures w14:val="standardContextual"/>
         </w:rPr>
       </w:pPr>
-      <w:hyperlink w:anchor="_Toc142466367" w:history="1">
+      <w:hyperlink w:anchor="_Toc144131554" w:history="1">
         <w:r>
           <w:rPr>
             <w:rStyle w:val="Hyperlink"/>
@@ -4676,7 +5010,7 @@
           <w:rPr>
             <w:noProof/>
           </w:rPr>
-          <w:instrText xml:space="preserve"> PAGEREF _Toc142466367 \h </w:instrText>
+          <w:instrText xml:space="preserve"> PAGEREF _Toc144131554 \h </w:instrText>
         </w:r>
         <w:r>
           <w:rPr>
@@ -4693,7 +5027,7 @@
           <w:rPr>
             <w:noProof/>
           </w:rPr>
-          <w:t>36</w:t>
+          <w:t>37</w:t>
         </w:r>
         <w:r>
           <w:rPr>
@@ -4710,7 +5044,7 @@
       <w:r>
         <w:fldChar w:fldCharType="end"/>
       </w:r>
-      <w:bookmarkStart w:id="1" w:name="_Toc142466312"/>
+      <w:bookmarkStart w:id="1" w:name="_Toc144131495"/>
       <w:r>
         <w:t>Introduction</w:t>
       </w:r>
@@ -4884,7 +5218,7 @@
       <w:pPr>
         <w:pStyle w:val="Heading1"/>
       </w:pPr>
-      <w:bookmarkStart w:id="2" w:name="_Toc142466313"/>
+      <w:bookmarkStart w:id="2" w:name="_Toc144131496"/>
       <w:r>
         <w:lastRenderedPageBreak/>
         <w:t>WIB firmware location</w:t>
@@ -4916,7 +5250,7 @@
       <w:pPr>
         <w:pStyle w:val="Heading1"/>
       </w:pPr>
-      <w:bookmarkStart w:id="3" w:name="_Toc142466314"/>
+      <w:bookmarkStart w:id="3" w:name="_Toc144131497"/>
       <w:r>
         <w:t>Building WIB firmware</w:t>
       </w:r>
@@ -4959,7 +5293,7 @@
       <w:pPr>
         <w:pStyle w:val="Heading1"/>
       </w:pPr>
-      <w:bookmarkStart w:id="4" w:name="_Toc142466315"/>
+      <w:bookmarkStart w:id="4" w:name="_Toc144131498"/>
       <w:r>
         <w:t>Firmware structure</w:t>
       </w:r>
@@ -5148,7 +5482,7 @@
       <w:pPr>
         <w:pStyle w:val="Heading2"/>
       </w:pPr>
-      <w:bookmarkStart w:id="7" w:name="_Toc142466316"/>
+      <w:bookmarkStart w:id="7" w:name="_Toc144131499"/>
       <w:r>
         <w:t>COLDATA receivers</w:t>
       </w:r>
@@ -5199,7 +5533,7 @@
       </w:pPr>
       <w:bookmarkStart w:id="8" w:name="_Toc105277305"/>
       <w:bookmarkStart w:id="9" w:name="_Toc105487832"/>
-      <w:bookmarkStart w:id="10" w:name="_Toc142466317"/>
+      <w:bookmarkStart w:id="10" w:name="_Toc144131500"/>
       <w:bookmarkEnd w:id="8"/>
       <w:bookmarkEnd w:id="9"/>
       <w:r>
@@ -5243,7 +5577,7 @@
       <w:pPr>
         <w:pStyle w:val="Heading3"/>
       </w:pPr>
-      <w:bookmarkStart w:id="11" w:name="_Toc142466318"/>
+      <w:bookmarkStart w:id="11" w:name="_Toc144131501"/>
       <w:r>
         <w:t xml:space="preserve">COLDATA </w:t>
       </w:r>
@@ -5325,7 +5659,7 @@
       <w:pPr>
         <w:pStyle w:val="Heading2"/>
       </w:pPr>
-      <w:bookmarkStart w:id="12" w:name="_Toc142466319"/>
+      <w:bookmarkStart w:id="12" w:name="_Toc144131502"/>
       <w:r>
         <w:t>DAQ Frame Builders</w:t>
       </w:r>
@@ -5385,7 +5719,7 @@
       <w:pPr>
         <w:pStyle w:val="Heading2"/>
       </w:pPr>
-      <w:bookmarkStart w:id="13" w:name="_Toc142466320"/>
+      <w:bookmarkStart w:id="13" w:name="_Toc144131503"/>
       <w:r>
         <w:t xml:space="preserve">10Gps ethernet </w:t>
       </w:r>
@@ -5424,7 +5758,7 @@
       <w:pPr>
         <w:pStyle w:val="Heading2"/>
       </w:pPr>
-      <w:bookmarkStart w:id="14" w:name="_Toc142466321"/>
+      <w:bookmarkStart w:id="14" w:name="_Toc144131504"/>
       <w:r>
         <w:t>ZYNQ CPU module</w:t>
       </w:r>
@@ -6825,7 +7159,7 @@
       <w:pPr>
         <w:pStyle w:val="Heading2"/>
       </w:pPr>
-      <w:bookmarkStart w:id="16" w:name="_Toc142466322"/>
+      <w:bookmarkStart w:id="16" w:name="_Toc144131505"/>
       <w:r>
         <w:t>COLDATA I</w:t>
       </w:r>
@@ -7688,7 +8022,7 @@
       <w:pPr>
         <w:pStyle w:val="Heading3"/>
       </w:pPr>
-      <w:bookmarkStart w:id="17" w:name="_Toc142466323"/>
+      <w:bookmarkStart w:id="17" w:name="_Toc144131506"/>
       <w:r>
         <w:t>I</w:t>
       </w:r>
@@ -7746,7 +8080,7 @@
       <w:pPr>
         <w:pStyle w:val="Heading3"/>
       </w:pPr>
-      <w:bookmarkStart w:id="18" w:name="_Toc142466324"/>
+      <w:bookmarkStart w:id="18" w:name="_Toc144131507"/>
       <w:r>
         <w:t>I</w:t>
       </w:r>
@@ -7968,7 +8302,7 @@
       <w:pPr>
         <w:pStyle w:val="Heading3"/>
       </w:pPr>
-      <w:bookmarkStart w:id="19" w:name="_Toc142466325"/>
+      <w:bookmarkStart w:id="19" w:name="_Toc144131508"/>
       <w:r>
         <w:t xml:space="preserve">COLDATA and COLDADC </w:t>
       </w:r>
@@ -8677,7 +9011,7 @@
       <w:pPr>
         <w:pStyle w:val="Heading3"/>
       </w:pPr>
-      <w:bookmarkStart w:id="21" w:name="_Toc142466326"/>
+      <w:bookmarkStart w:id="21" w:name="_Toc144131509"/>
       <w:r>
         <w:t>Using COLDATA and COLDADC I</w:t>
       </w:r>
@@ -9020,7 +9354,7 @@
       <w:pPr>
         <w:pStyle w:val="Heading3"/>
       </w:pPr>
-      <w:bookmarkStart w:id="22" w:name="_Toc142466327"/>
+      <w:bookmarkStart w:id="22" w:name="_Toc144131510"/>
       <w:r>
         <w:t>Data c</w:t>
       </w:r>
@@ -9235,7 +9569,7 @@
       <w:pPr>
         <w:pStyle w:val="Heading2"/>
       </w:pPr>
-      <w:bookmarkStart w:id="23" w:name="_Toc142466328"/>
+      <w:bookmarkStart w:id="23" w:name="_Toc144131511"/>
       <w:r>
         <w:t>COLDATA FAST command generator</w:t>
       </w:r>
@@ -9821,7 +10155,7 @@
       <w:pPr>
         <w:pStyle w:val="Heading3"/>
       </w:pPr>
-      <w:bookmarkStart w:id="24" w:name="_Toc142466329"/>
+      <w:bookmarkStart w:id="24" w:name="_Toc144131512"/>
       <w:r>
         <w:t>How to use FAST command generator</w:t>
       </w:r>
@@ -9972,7 +10306,7 @@
       <w:pPr>
         <w:pStyle w:val="Heading2"/>
       </w:pPr>
-      <w:bookmarkStart w:id="25" w:name="_Toc142466330"/>
+      <w:bookmarkStart w:id="25" w:name="_Toc144131513"/>
       <w:r>
         <w:t>I</w:t>
       </w:r>
@@ -10038,7 +10372,7 @@
       <w:pPr>
         <w:pStyle w:val="Heading2"/>
       </w:pPr>
-      <w:bookmarkStart w:id="26" w:name="_Toc142466331"/>
+      <w:bookmarkStart w:id="26" w:name="_Toc144131514"/>
       <w:r>
         <w:t>PTC I</w:t>
       </w:r>
@@ -10580,7 +10914,7 @@
       <w:pPr>
         <w:pStyle w:val="Heading3"/>
       </w:pPr>
-      <w:bookmarkStart w:id="29" w:name="_Toc142466332"/>
+      <w:bookmarkStart w:id="29" w:name="_Toc144131515"/>
       <w:r>
         <w:t>Handling I</w:t>
       </w:r>
@@ -10623,7 +10957,7 @@
       <w:pPr>
         <w:pStyle w:val="Heading3"/>
       </w:pPr>
-      <w:bookmarkStart w:id="30" w:name="_Toc142466333"/>
+      <w:bookmarkStart w:id="30" w:name="_Toc144131516"/>
       <w:r>
         <w:lastRenderedPageBreak/>
         <w:t>How to use</w:t>
@@ -10781,7 +11115,7 @@
       <w:pPr>
         <w:pStyle w:val="Heading3"/>
       </w:pPr>
-      <w:bookmarkStart w:id="31" w:name="_Toc142466334"/>
+      <w:bookmarkStart w:id="31" w:name="_Toc144131517"/>
       <w:r>
         <w:t>WIB software modifications needed for multi-master I</w:t>
       </w:r>
@@ -11061,7 +11395,7 @@
       <w:pPr>
         <w:pStyle w:val="Heading2"/>
       </w:pPr>
-      <w:bookmarkStart w:id="32" w:name="_Toc142466335"/>
+      <w:bookmarkStart w:id="32" w:name="_Toc144131518"/>
       <w:r>
         <w:t>Control and status registers</w:t>
       </w:r>
@@ -11079,7 +11413,7 @@
       <w:pPr>
         <w:pStyle w:val="Heading3"/>
       </w:pPr>
-      <w:bookmarkStart w:id="33" w:name="_Toc142466336"/>
+      <w:bookmarkStart w:id="33" w:name="_Toc144131519"/>
       <w:r>
         <w:t xml:space="preserve">Control registers (read/write) are listed in </w:t>
       </w:r>
@@ -18758,7 +19092,7 @@
       <w:pPr>
         <w:pStyle w:val="Heading3"/>
       </w:pPr>
-      <w:bookmarkStart w:id="39" w:name="_Toc142466337"/>
+      <w:bookmarkStart w:id="39" w:name="_Toc144131520"/>
       <w:r>
         <w:t>How to set initial value for fake time stamp (FTS):</w:t>
       </w:r>
@@ -18829,7 +19163,7 @@
       <w:pPr>
         <w:pStyle w:val="Heading3"/>
       </w:pPr>
-      <w:bookmarkStart w:id="40" w:name="_Toc142466338"/>
+      <w:bookmarkStart w:id="40" w:name="_Toc144131521"/>
       <w:r>
         <w:t>Using</w:t>
       </w:r>
@@ -19376,7 +19710,7 @@
       <w:pPr>
         <w:pStyle w:val="Heading3"/>
       </w:pPr>
-      <w:bookmarkStart w:id="41" w:name="_Toc142466339"/>
+      <w:bookmarkStart w:id="41" w:name="_Toc144131522"/>
       <w:r>
         <w:t>Using fake_daq_stream mode</w:t>
       </w:r>
@@ -19415,9 +19749,11 @@
       <w:pPr>
         <w:pStyle w:val="Heading3"/>
       </w:pPr>
+      <w:bookmarkStart w:id="42" w:name="_Toc144131523"/>
       <w:r>
         <w:t>Status registers (read-only):</w:t>
       </w:r>
+      <w:bookmarkEnd w:id="42"/>
     </w:p>
     <w:tbl>
       <w:tblPr>
@@ -24497,8 +24833,8 @@
       <w:pPr>
         <w:pStyle w:val="Caption"/>
       </w:pPr>
-      <w:bookmarkStart w:id="42" w:name="_Ref144130287"/>
-      <w:bookmarkStart w:id="43" w:name="_Ref144130280"/>
+      <w:bookmarkStart w:id="43" w:name="_Ref144130287"/>
+      <w:bookmarkStart w:id="44" w:name="_Ref144130280"/>
       <w:r>
         <w:t xml:space="preserve">Table </w:t>
       </w:r>
@@ -24510,21 +24846,21 @@
           <w:t>9</w:t>
         </w:r>
       </w:fldSimple>
-      <w:bookmarkEnd w:id="42"/>
+      <w:bookmarkEnd w:id="43"/>
       <w:r>
         <w:t>. Status registers</w:t>
       </w:r>
-      <w:bookmarkEnd w:id="43"/>
+      <w:bookmarkEnd w:id="44"/>
     </w:p>
     <w:p>
       <w:pPr>
         <w:pStyle w:val="Heading2"/>
       </w:pPr>
-      <w:bookmarkStart w:id="44" w:name="_Toc142466340"/>
+      <w:bookmarkStart w:id="45" w:name="_Toc144131524"/>
       <w:r>
         <w:t>Timing Endpoint</w:t>
       </w:r>
-      <w:bookmarkEnd w:id="44"/>
+      <w:bookmarkEnd w:id="45"/>
     </w:p>
     <w:p>
       <w:r>
@@ -24542,7 +24878,7 @@
       <w:r>
         <w:t xml:space="preserve">Address. See </w:t>
       </w:r>
-      <w:bookmarkStart w:id="45" w:name="__DdeLink__2052_3214169308"/>
+      <w:bookmarkStart w:id="46" w:name="__DdeLink__2052_3214169308"/>
       <w:r>
         <w:rPr>
           <w:rFonts w:ascii="Courier New" w:hAnsi="Courier New" w:cs="Courier New"/>
@@ -24550,7 +24886,7 @@
         </w:rPr>
         <w:t>ts_addr</w:t>
       </w:r>
-      <w:bookmarkEnd w:id="45"/>
+      <w:bookmarkEnd w:id="46"/>
       <w:r>
         <w:t xml:space="preserve"> register in Control and Status registers section above for details. Use </w:t>
       </w:r>
@@ -24564,16 +24900,16 @@
       <w:r>
         <w:t xml:space="preserve"> register to reset the endpoint, by writing 1 and then 0. </w:t>
       </w:r>
-      <w:commentRangeStart w:id="46"/>
+      <w:commentRangeStart w:id="47"/>
       <w:r>
         <w:t>The</w:t>
       </w:r>
-      <w:commentRangeEnd w:id="46"/>
+      <w:commentRangeEnd w:id="47"/>
       <w:r>
         <w:rPr>
           <w:rStyle w:val="CommentReference"/>
         </w:rPr>
-        <w:commentReference w:id="46"/>
+        <w:commentReference w:id="47"/>
       </w:r>
       <w:r>
         <w:t xml:space="preserve"> endpoint must only be reset after the external clock (from the </w:t>
@@ -24610,11 +24946,11 @@
       <w:pPr>
         <w:pStyle w:val="Heading2"/>
       </w:pPr>
-      <w:bookmarkStart w:id="47" w:name="_Toc142466341"/>
+      <w:bookmarkStart w:id="48" w:name="_Toc144131525"/>
       <w:r>
         <w:t>DAQ spy memory</w:t>
       </w:r>
-      <w:bookmarkEnd w:id="47"/>
+      <w:bookmarkEnd w:id="48"/>
     </w:p>
     <w:p>
       <w:r>
@@ -24667,11 +25003,11 @@
       <w:pPr>
         <w:pStyle w:val="Heading3"/>
       </w:pPr>
-      <w:bookmarkStart w:id="48" w:name="_Toc142466342"/>
+      <w:bookmarkStart w:id="49" w:name="_Toc144131526"/>
       <w:r>
         <w:t>Preliminary steps</w:t>
       </w:r>
-      <w:bookmarkEnd w:id="48"/>
+      <w:bookmarkEnd w:id="49"/>
     </w:p>
     <w:p>
       <w:pPr>
@@ -24820,7 +25156,7 @@
       <w:pPr>
         <w:pStyle w:val="Heading3"/>
       </w:pPr>
-      <w:bookmarkStart w:id="49" w:name="_Toc142466343"/>
+      <w:bookmarkStart w:id="50" w:name="_Toc144131527"/>
       <w:r>
         <w:lastRenderedPageBreak/>
         <w:t xml:space="preserve">Operation with the trigger distributed by </w:t>
@@ -24828,7 +25164,7 @@
       <w:r>
         <w:t>DTS</w:t>
       </w:r>
-      <w:bookmarkEnd w:id="49"/>
+      <w:bookmarkEnd w:id="50"/>
     </w:p>
     <w:p>
       <w:pPr>
@@ -25187,11 +25523,11 @@
       <w:pPr>
         <w:pStyle w:val="Heading3"/>
       </w:pPr>
-      <w:bookmarkStart w:id="50" w:name="_Toc142466344"/>
+      <w:bookmarkStart w:id="51" w:name="_Toc144131528"/>
       <w:r>
         <w:t>Operation with the software trigger</w:t>
       </w:r>
-      <w:bookmarkEnd w:id="50"/>
+      <w:bookmarkEnd w:id="51"/>
     </w:p>
     <w:p>
       <w:pPr>
@@ -25472,11 +25808,11 @@
       <w:pPr>
         <w:pStyle w:val="Heading2"/>
       </w:pPr>
-      <w:bookmarkStart w:id="51" w:name="_Toc142466345"/>
+      <w:bookmarkStart w:id="52" w:name="_Toc144131529"/>
       <w:r>
         <w:t>Monitoring ADCs</w:t>
       </w:r>
-      <w:bookmarkEnd w:id="51"/>
+      <w:bookmarkEnd w:id="52"/>
     </w:p>
     <w:p>
       <w:r>
@@ -25593,10 +25929,11 @@
       <w:pPr>
         <w:pStyle w:val="Heading2"/>
       </w:pPr>
-      <w:bookmarkStart w:id="52" w:name="_Toc142466346"/>
+      <w:bookmarkStart w:id="53" w:name="_Toc144131530"/>
       <w:r>
         <w:t>System Monitor</w:t>
       </w:r>
+      <w:bookmarkEnd w:id="53"/>
     </w:p>
     <w:p>
       <w:r>
@@ -25669,21 +26006,24 @@
       <w:pPr>
         <w:pStyle w:val="Heading2"/>
       </w:pPr>
+      <w:bookmarkStart w:id="54" w:name="_Toc144131531"/>
       <w:r>
         <w:t xml:space="preserve">Calibration </w:t>
       </w:r>
-      <w:bookmarkEnd w:id="52"/>
-      <w:r>
-        <w:t>circuitry</w:t>
+      <w:bookmarkEnd w:id="54"/>
+      <w:r>
+        <w:t>logic</w:t>
       </w:r>
     </w:p>
     <w:p>
       <w:pPr>
         <w:pStyle w:val="Heading3"/>
       </w:pPr>
+      <w:bookmarkStart w:id="55" w:name="_Toc144131532"/>
       <w:r>
         <w:t>Calibration DAC</w:t>
       </w:r>
+      <w:bookmarkEnd w:id="55"/>
     </w:p>
     <w:p>
       <w:r>
@@ -25796,9 +26136,11 @@
       <w:pPr>
         <w:pStyle w:val="Heading3"/>
       </w:pPr>
+      <w:bookmarkStart w:id="56" w:name="_Toc144131533"/>
       <w:r>
         <w:t>Calibration Pulse generator</w:t>
       </w:r>
+      <w:bookmarkEnd w:id="56"/>
     </w:p>
     <w:p>
       <w:r>
@@ -25837,7 +26179,20 @@
         <w:t>cp_period</w:t>
       </w:r>
       <w:r>
-        <w:t xml:space="preserve"> register with the calibration pulse period. Note that since the calibration pulse is always synchronized with ADC digitization clock (sysclk/32), the cp_period units are also sysclk/32 = 512 ns.</w:t>
+        <w:t xml:space="preserve"> register with the calibration pulse period. Note that since the calibration pulse is always synchronized with ADC digitization clock (sysclk/32), the </w:t>
+      </w:r>
+      <w:r>
+        <w:rPr>
+          <w:rFonts w:ascii="Courier New" w:hAnsi="Courier New" w:cs="Courier New"/>
+          <w:b/>
+        </w:rPr>
+        <w:t>cp_period</w:t>
+      </w:r>
+      <w:r>
+        <w:t xml:space="preserve"> units are also sysclk/32 = 512 ns.</w:t>
+      </w:r>
+      <w:r>
+        <w:t xml:space="preserve"> Value of 0 corresponds to cal pulse period of 1 ADC clock, value of 1 = period of 2 ADC clocks, etc.</w:t>
       </w:r>
     </w:p>
     <w:p>
@@ -25859,7 +26214,7 @@
         <w:t>cp_phase</w:t>
       </w:r>
       <w:r>
-        <w:t>. This value shifts the calibration pulse relative to to ADC digitization clock. Since there are only 32 system clocks in one ADC digitization clock, this register accommodates values from 0 to 31.</w:t>
+        <w:t>. This value shifts the calibration pulse relative to ADC digitization clock. Since there are only 32 system clocks in one ADC digitization clock, this register accommodates values from 0 to 31.</w:t>
       </w:r>
     </w:p>
     <w:p>
@@ -25918,13 +26273,13 @@
       <w:pPr>
         <w:pStyle w:val="Heading2"/>
       </w:pPr>
-      <w:bookmarkStart w:id="53" w:name="_Ref142422729"/>
-      <w:bookmarkStart w:id="54" w:name="_Toc142466347"/>
+      <w:bookmarkStart w:id="57" w:name="_Ref142422729"/>
+      <w:bookmarkStart w:id="58" w:name="_Toc144131534"/>
       <w:r>
         <w:t>10 MHz reference clock on P12 connector</w:t>
       </w:r>
-      <w:bookmarkEnd w:id="53"/>
-      <w:bookmarkEnd w:id="54"/>
+      <w:bookmarkEnd w:id="57"/>
+      <w:bookmarkEnd w:id="58"/>
       <w:r>
         <w:t xml:space="preserve"> </w:t>
       </w:r>
@@ -26027,11 +26382,11 @@
       <w:pPr>
         <w:pStyle w:val="Heading1"/>
       </w:pPr>
-      <w:bookmarkStart w:id="55" w:name="_Toc142466348"/>
+      <w:bookmarkStart w:id="59" w:name="_Toc144131535"/>
       <w:r>
         <w:t>Clock regions</w:t>
       </w:r>
-      <w:bookmarkEnd w:id="55"/>
+      <w:bookmarkEnd w:id="59"/>
     </w:p>
     <w:p>
       <w:r>
@@ -26121,7 +26476,7 @@
       <w:pPr>
         <w:pStyle w:val="Caption"/>
       </w:pPr>
-      <w:bookmarkStart w:id="56" w:name="_Ref82526637"/>
+      <w:bookmarkStart w:id="60" w:name="_Ref82526637"/>
       <w:r>
         <w:t xml:space="preserve">Figure </w:t>
       </w:r>
@@ -26133,7 +26488,7 @@
           <w:t>6</w:t>
         </w:r>
       </w:fldSimple>
-      <w:bookmarkEnd w:id="56"/>
+      <w:bookmarkEnd w:id="60"/>
       <w:r>
         <w:t>. WIB data path clock schematics.</w:t>
       </w:r>
@@ -26223,11 +26578,11 @@
       <w:pPr>
         <w:pStyle w:val="Heading1"/>
       </w:pPr>
-      <w:bookmarkStart w:id="57" w:name="_Toc142466349"/>
+      <w:bookmarkStart w:id="61" w:name="_Toc144131536"/>
       <w:r>
         <w:t>DAQ readout format</w:t>
       </w:r>
-      <w:bookmarkEnd w:id="57"/>
+      <w:bookmarkEnd w:id="61"/>
     </w:p>
     <w:p>
       <w:pPr>
@@ -26241,11 +26596,11 @@
       <w:pPr>
         <w:pStyle w:val="Heading2"/>
       </w:pPr>
-      <w:bookmarkStart w:id="58" w:name="_Toc142466350"/>
+      <w:bookmarkStart w:id="62" w:name="_Toc144131537"/>
       <w:r>
         <w:t>Introduction</w:t>
       </w:r>
-      <w:bookmarkEnd w:id="58"/>
+      <w:bookmarkEnd w:id="62"/>
     </w:p>
     <w:p>
       <w:pPr>
@@ -26351,12 +26706,12 @@
       <w:pPr>
         <w:pStyle w:val="Heading2"/>
       </w:pPr>
-      <w:bookmarkStart w:id="59" w:name="_Toc142466351"/>
+      <w:bookmarkStart w:id="63" w:name="_Toc144131538"/>
       <w:r>
         <w:lastRenderedPageBreak/>
         <w:t>HERMES firmware module</w:t>
       </w:r>
-      <w:bookmarkEnd w:id="59"/>
+      <w:bookmarkEnd w:id="63"/>
     </w:p>
     <w:p>
       <w:pPr>
@@ -26794,13 +27149,13 @@
       <w:pPr>
         <w:pStyle w:val="Heading2"/>
       </w:pPr>
-      <w:bookmarkStart w:id="60" w:name="_Toc121384902"/>
-      <w:bookmarkStart w:id="61" w:name="_Toc142466352"/>
+      <w:bookmarkStart w:id="64" w:name="_Toc121384902"/>
+      <w:bookmarkStart w:id="65" w:name="_Toc144131539"/>
       <w:r>
         <w:t>Header considerations</w:t>
       </w:r>
-      <w:bookmarkEnd w:id="60"/>
-      <w:bookmarkEnd w:id="61"/>
+      <w:bookmarkEnd w:id="64"/>
+      <w:bookmarkEnd w:id="65"/>
     </w:p>
     <w:p>
       <w:r>
@@ -27928,13 +28283,13 @@
       <w:pPr>
         <w:pStyle w:val="Heading2"/>
       </w:pPr>
-      <w:bookmarkStart w:id="62" w:name="_Toc121384903"/>
-      <w:bookmarkStart w:id="63" w:name="_Toc142466353"/>
+      <w:bookmarkStart w:id="66" w:name="_Toc121384903"/>
+      <w:bookmarkStart w:id="67" w:name="_Toc144131540"/>
       <w:r>
         <w:t>Data samples packing</w:t>
       </w:r>
-      <w:bookmarkEnd w:id="62"/>
-      <w:bookmarkEnd w:id="63"/>
+      <w:bookmarkEnd w:id="66"/>
+      <w:bookmarkEnd w:id="67"/>
     </w:p>
     <w:p>
       <w:r>
@@ -28001,7 +28356,7 @@
       <w:pPr>
         <w:pStyle w:val="Caption"/>
       </w:pPr>
-      <w:bookmarkStart w:id="64" w:name="_Ref131606285"/>
+      <w:bookmarkStart w:id="68" w:name="_Ref131606285"/>
       <w:r>
         <w:t xml:space="preserve">Figure </w:t>
       </w:r>
@@ -28013,7 +28368,7 @@
           <w:t>7</w:t>
         </w:r>
       </w:fldSimple>
-      <w:bookmarkEnd w:id="64"/>
+      <w:bookmarkEnd w:id="68"/>
       <w:r>
         <w:t>. ADC samples packaged into 64-bit words</w:t>
       </w:r>
@@ -28075,13 +28430,13 @@
       <w:pPr>
         <w:pStyle w:val="Heading2"/>
       </w:pPr>
-      <w:bookmarkStart w:id="65" w:name="_Toc121384904"/>
-      <w:bookmarkStart w:id="66" w:name="_Toc142466354"/>
+      <w:bookmarkStart w:id="69" w:name="_Toc121384904"/>
+      <w:bookmarkStart w:id="70" w:name="_Toc144131541"/>
       <w:r>
         <w:t>Data block format</w:t>
       </w:r>
-      <w:bookmarkEnd w:id="65"/>
-      <w:bookmarkEnd w:id="66"/>
+      <w:bookmarkEnd w:id="69"/>
+      <w:bookmarkEnd w:id="70"/>
     </w:p>
     <w:tbl>
       <w:tblPr>
@@ -28498,17 +28853,17 @@
       <w:pPr>
         <w:pStyle w:val="Heading2"/>
       </w:pPr>
-      <w:bookmarkStart w:id="67" w:name="_Toc121384907"/>
-      <w:bookmarkStart w:id="68" w:name="_Toc142466355"/>
-      <w:bookmarkStart w:id="69" w:name="_Toc121384905"/>
+      <w:bookmarkStart w:id="71" w:name="_Toc121384907"/>
+      <w:bookmarkStart w:id="72" w:name="_Toc121384905"/>
+      <w:bookmarkStart w:id="73" w:name="_Toc144131542"/>
       <w:r>
         <w:t xml:space="preserve">Header Word </w:t>
       </w:r>
-      <w:bookmarkEnd w:id="67"/>
+      <w:bookmarkEnd w:id="71"/>
       <w:r>
         <w:t>1</w:t>
       </w:r>
-      <w:bookmarkEnd w:id="68"/>
+      <w:bookmarkEnd w:id="73"/>
     </w:p>
     <w:tbl>
       <w:tblPr>
@@ -28589,15 +28944,15 @@
       <w:pPr>
         <w:pStyle w:val="Heading2"/>
       </w:pPr>
-      <w:bookmarkStart w:id="70" w:name="_Toc142466356"/>
+      <w:bookmarkStart w:id="74" w:name="_Toc144131543"/>
       <w:r>
         <w:t xml:space="preserve">Header Word </w:t>
       </w:r>
-      <w:bookmarkEnd w:id="69"/>
+      <w:bookmarkEnd w:id="72"/>
       <w:r>
         <w:t>2</w:t>
       </w:r>
-      <w:bookmarkEnd w:id="70"/>
+      <w:bookmarkEnd w:id="74"/>
     </w:p>
     <w:tbl>
       <w:tblPr>
@@ -29317,16 +29672,16 @@
       <w:pPr>
         <w:pStyle w:val="Heading2"/>
       </w:pPr>
-      <w:bookmarkStart w:id="71" w:name="_Toc121384906"/>
-      <w:bookmarkStart w:id="72" w:name="_Toc142466357"/>
+      <w:bookmarkStart w:id="75" w:name="_Toc121384906"/>
+      <w:bookmarkStart w:id="76" w:name="_Toc144131544"/>
       <w:r>
         <w:t xml:space="preserve">Header Word </w:t>
       </w:r>
-      <w:bookmarkEnd w:id="71"/>
+      <w:bookmarkEnd w:id="75"/>
       <w:r>
         <w:t>3</w:t>
       </w:r>
-      <w:bookmarkEnd w:id="72"/>
+      <w:bookmarkEnd w:id="76"/>
     </w:p>
     <w:tbl>
       <w:tblPr>
@@ -29395,16 +29750,16 @@
       <w:pPr>
         <w:pStyle w:val="Heading2"/>
       </w:pPr>
-      <w:bookmarkStart w:id="73" w:name="_Toc121384909"/>
-      <w:bookmarkStart w:id="74" w:name="_Toc142466358"/>
+      <w:bookmarkStart w:id="77" w:name="_Toc121384909"/>
+      <w:bookmarkStart w:id="78" w:name="_Toc144131545"/>
       <w:r>
         <w:t>Bandwidth calculation</w:t>
       </w:r>
-      <w:bookmarkEnd w:id="73"/>
-      <w:bookmarkEnd w:id="74"/>
-    </w:p>
-    <w:bookmarkStart w:id="75" w:name="_MON_1725199452"/>
-    <w:bookmarkEnd w:id="75"/>
+      <w:bookmarkEnd w:id="77"/>
+      <w:bookmarkEnd w:id="78"/>
+    </w:p>
+    <w:bookmarkStart w:id="79" w:name="_MON_1725199452"/>
+    <w:bookmarkEnd w:id="79"/>
     <w:p>
       <w:r>
         <w:rPr>
@@ -29433,7 +29788,7 @@
           <v:shape id="_x0000_i1025" type="#_x0000_t75" alt="" style="width:362.3pt;height:73.85pt;mso-width-percent:0;mso-height-percent:0;mso-width-percent:0;mso-height-percent:0" o:ole="">
             <v:imagedata r:id="rId19" o:title=""/>
           </v:shape>
-          <o:OLEObject Type="Embed" ProgID="Excel.Sheet.12" ShapeID="_x0000_i1025" DrawAspect="Content" ObjectID="_1754743285" r:id="rId20"/>
+          <o:OLEObject Type="Embed" ProgID="Excel.Sheet.12" ShapeID="_x0000_i1025" DrawAspect="Content" ObjectID="_1754751531" r:id="rId20"/>
         </w:object>
       </w:r>
     </w:p>
@@ -29446,13 +29801,13 @@
       <w:pPr>
         <w:pStyle w:val="Heading1"/>
       </w:pPr>
-      <w:bookmarkStart w:id="76" w:name="_Toc85910397"/>
-      <w:bookmarkStart w:id="77" w:name="_Toc142466359"/>
-      <w:bookmarkEnd w:id="76"/>
+      <w:bookmarkStart w:id="80" w:name="_Toc85910397"/>
+      <w:bookmarkStart w:id="81" w:name="_Toc144131546"/>
+      <w:bookmarkEnd w:id="80"/>
       <w:r>
         <w:t>Migration from COLDATA p2 to p3 chips</w:t>
       </w:r>
-      <w:bookmarkEnd w:id="77"/>
+      <w:bookmarkEnd w:id="81"/>
     </w:p>
     <w:p>
       <w:r>
@@ -30503,11 +30858,11 @@
       <w:pPr>
         <w:pStyle w:val="Heading1"/>
       </w:pPr>
-      <w:bookmarkStart w:id="78" w:name="_Toc142466360"/>
+      <w:bookmarkStart w:id="82" w:name="_Toc144131547"/>
       <w:r>
         <w:t>Migration from CDR-based to DCSK timing endpoint</w:t>
       </w:r>
-      <w:bookmarkEnd w:id="78"/>
+      <w:bookmarkEnd w:id="82"/>
     </w:p>
     <w:p>
       <w:r>
@@ -30732,7 +31087,7 @@
       <w:pPr>
         <w:pStyle w:val="Heading1"/>
       </w:pPr>
-      <w:bookmarkStart w:id="79" w:name="_Toc142466361"/>
+      <w:bookmarkStart w:id="83" w:name="_Toc144131548"/>
       <w:r>
         <w:lastRenderedPageBreak/>
         <w:t>COLDATA data</w:t>
@@ -30740,7 +31095,7 @@
       <w:r>
         <w:t xml:space="preserve"> time stamp synchronization</w:t>
       </w:r>
-      <w:bookmarkEnd w:id="79"/>
+      <w:bookmarkEnd w:id="83"/>
     </w:p>
     <w:p>
       <w:r>
@@ -30823,11 +31178,11 @@
       <w:pPr>
         <w:pStyle w:val="Heading2"/>
       </w:pPr>
-      <w:bookmarkStart w:id="80" w:name="_Toc142466362"/>
+      <w:bookmarkStart w:id="84" w:name="_Toc144131549"/>
       <w:r>
         <w:t>Firmware time stamp alignment logic</w:t>
       </w:r>
-      <w:bookmarkEnd w:id="80"/>
+      <w:bookmarkEnd w:id="84"/>
     </w:p>
     <w:p>
       <w:r>
@@ -31453,11 +31808,11 @@
       <w:pPr>
         <w:pStyle w:val="Heading3"/>
       </w:pPr>
-      <w:bookmarkStart w:id="81" w:name="_Toc142466363"/>
+      <w:bookmarkStart w:id="85" w:name="_Toc144131550"/>
       <w:r>
         <w:t>Time stamp synchronization procedure details</w:t>
       </w:r>
-      <w:bookmarkEnd w:id="81"/>
+      <w:bookmarkEnd w:id="85"/>
     </w:p>
     <w:p>
       <w:pPr>
@@ -31533,11 +31888,11 @@
       <w:pPr>
         <w:pStyle w:val="Heading3"/>
       </w:pPr>
-      <w:bookmarkStart w:id="82" w:name="_Toc142466364"/>
+      <w:bookmarkStart w:id="86" w:name="_Toc144131551"/>
       <w:r>
         <w:t>Time stamp processing in WIB</w:t>
       </w:r>
-      <w:bookmarkEnd w:id="82"/>
+      <w:bookmarkEnd w:id="86"/>
     </w:p>
     <w:p>
       <w:r>
@@ -31671,14 +32026,14 @@
       <w:pPr>
         <w:pStyle w:val="Heading3"/>
       </w:pPr>
-      <w:bookmarkStart w:id="83" w:name="_Toc142466365"/>
+      <w:bookmarkStart w:id="87" w:name="_Toc144131552"/>
       <w:r>
         <w:t>Alignment</w:t>
       </w:r>
       <w:r>
         <w:t xml:space="preserve"> setup procedure</w:t>
       </w:r>
-      <w:bookmarkEnd w:id="83"/>
+      <w:bookmarkEnd w:id="87"/>
     </w:p>
     <w:p>
       <w:pPr>
@@ -32131,11 +32486,11 @@
       <w:pPr>
         <w:pStyle w:val="Heading1"/>
       </w:pPr>
-      <w:bookmarkStart w:id="84" w:name="_Toc142466366"/>
+      <w:bookmarkStart w:id="88" w:name="_Toc144131553"/>
       <w:r>
         <w:t>References</w:t>
       </w:r>
-      <w:bookmarkEnd w:id="84"/>
+      <w:bookmarkEnd w:id="88"/>
     </w:p>
     <w:p>
       <w:pPr>
@@ -32145,8 +32500,8 @@
           <w:numId w:val="6"/>
         </w:numPr>
       </w:pPr>
-      <w:bookmarkStart w:id="85" w:name="__RefNumPara__1934_3214169308"/>
-      <w:bookmarkEnd w:id="85"/>
+      <w:bookmarkStart w:id="89" w:name="__RefNumPara__1934_3214169308"/>
+      <w:bookmarkEnd w:id="89"/>
       <w:r>
         <w:t>WIB firmware requirements</w:t>
       </w:r>
@@ -32162,8 +32517,8 @@
           <w:numId w:val="6"/>
         </w:numPr>
       </w:pPr>
-      <w:bookmarkStart w:id="86" w:name="__RefNumPara__1868_3214169308"/>
-      <w:bookmarkEnd w:id="86"/>
+      <w:bookmarkStart w:id="90" w:name="__RefNumPara__1868_3214169308"/>
+      <w:bookmarkEnd w:id="90"/>
       <w:r>
         <w:t>WIB hardware manual</w:t>
       </w:r>
@@ -32176,11 +32531,11 @@
           <w:numId w:val="6"/>
         </w:numPr>
       </w:pPr>
-      <w:bookmarkStart w:id="87" w:name="_Ref79345023"/>
+      <w:bookmarkStart w:id="91" w:name="_Ref79345023"/>
       <w:r>
         <w:t>WIB schematics</w:t>
       </w:r>
-      <w:bookmarkEnd w:id="87"/>
+      <w:bookmarkEnd w:id="91"/>
       <w:r>
         <w:t xml:space="preserve"> (</w:t>
       </w:r>
@@ -32199,10 +32554,10 @@
           <w:numId w:val="6"/>
         </w:numPr>
       </w:pPr>
-      <w:bookmarkStart w:id="88" w:name="__RefNumPara__1874_3214169308"/>
-      <w:bookmarkStart w:id="89" w:name="__RefNumPara__1864_3214169308"/>
-      <w:bookmarkEnd w:id="88"/>
-      <w:bookmarkEnd w:id="89"/>
+      <w:bookmarkStart w:id="92" w:name="__RefNumPara__1874_3214169308"/>
+      <w:bookmarkStart w:id="93" w:name="__RefNumPara__1864_3214169308"/>
+      <w:bookmarkEnd w:id="92"/>
+      <w:bookmarkEnd w:id="93"/>
       <w:r>
         <w:t>COLDATA datasheet</w:t>
       </w:r>
@@ -32215,8 +32570,8 @@
           <w:numId w:val="6"/>
         </w:numPr>
       </w:pPr>
-      <w:bookmarkStart w:id="90" w:name="__RefNumPara__1866_3214169308"/>
-      <w:bookmarkEnd w:id="90"/>
+      <w:bookmarkStart w:id="94" w:name="__RefNumPara__1866_3214169308"/>
+      <w:bookmarkEnd w:id="94"/>
       <w:r>
         <w:lastRenderedPageBreak/>
         <w:t>COLDADC datasheet</w:t>
@@ -32230,13 +32585,13 @@
           <w:numId w:val="6"/>
         </w:numPr>
       </w:pPr>
-      <w:bookmarkStart w:id="91" w:name="__RefNumPara__1870_3214169308"/>
-      <w:bookmarkEnd w:id="91"/>
+      <w:bookmarkStart w:id="95" w:name="__RefNumPara__1870_3214169308"/>
+      <w:bookmarkEnd w:id="95"/>
       <w:r>
         <w:t>DUNE Timing System – Single Phase Firmware</w:t>
       </w:r>
-      <w:bookmarkStart w:id="92" w:name="__RefNumPara__1930_3214169308"/>
-      <w:bookmarkEnd w:id="92"/>
+      <w:bookmarkStart w:id="96" w:name="__RefNumPara__1930_3214169308"/>
+      <w:bookmarkEnd w:id="96"/>
     </w:p>
     <w:p>
       <w:pPr>
@@ -32246,11 +32601,11 @@
           <w:numId w:val="6"/>
         </w:numPr>
       </w:pPr>
-      <w:bookmarkStart w:id="93" w:name="_Ref79346703"/>
+      <w:bookmarkStart w:id="97" w:name="_Ref79346703"/>
       <w:r>
         <w:t>Ultrascale + ZYNQ manual</w:t>
       </w:r>
-      <w:bookmarkEnd w:id="93"/>
+      <w:bookmarkEnd w:id="97"/>
     </w:p>
     <w:p>
       <w:pPr>
@@ -32260,8 +32615,8 @@
           <w:numId w:val="6"/>
         </w:numPr>
       </w:pPr>
-      <w:bookmarkStart w:id="94" w:name="__RefNumPara__1872_3214169308"/>
-      <w:bookmarkEnd w:id="94"/>
+      <w:bookmarkStart w:id="98" w:name="__RefNumPara__1872_3214169308"/>
+      <w:bookmarkEnd w:id="98"/>
       <w:r>
         <w:t>Ultrascale + GTH manual</w:t>
       </w:r>
@@ -32274,16 +32629,16 @@
           <w:numId w:val="6"/>
         </w:numPr>
       </w:pPr>
-      <w:commentRangeStart w:id="95"/>
+      <w:commentRangeStart w:id="99"/>
       <w:r>
         <w:t>D</w:t>
       </w:r>
-      <w:commentRangeEnd w:id="95"/>
+      <w:commentRangeEnd w:id="99"/>
       <w:r>
         <w:rPr>
           <w:rStyle w:val="CommentReference"/>
         </w:rPr>
-        <w:commentReference w:id="95"/>
+        <w:commentReference w:id="99"/>
       </w:r>
       <w:r>
         <w:t xml:space="preserve">. Cussans, D. Newbold, A. Thea, “Dune Timing System Integration Guide”, Google document, 2021. Available: </w:t>
@@ -32309,11 +32664,11 @@
       <w:pPr>
         <w:pStyle w:val="Heading1"/>
       </w:pPr>
-      <w:bookmarkStart w:id="96" w:name="_Toc142466367"/>
+      <w:bookmarkStart w:id="100" w:name="_Toc144131554"/>
       <w:r>
         <w:t>Revision table</w:t>
       </w:r>
-      <w:bookmarkEnd w:id="96"/>
+      <w:bookmarkEnd w:id="100"/>
     </w:p>
     <w:tbl>
       <w:tblPr>
@@ -34125,7 +34480,7 @@
       </w:r>
     </w:p>
   </w:comment>
-  <w:comment w:id="46" w:author="nikolica" w:date="2021-09-03T07:11:00Z" w:initials="n">
+  <w:comment w:id="47" w:author="nikolica" w:date="2021-09-03T07:11:00Z" w:initials="n">
     <w:p>
       <w:pPr>
         <w:pStyle w:val="CommentText"/>
@@ -34141,7 +34496,7 @@
       </w:r>
     </w:p>
   </w:comment>
-  <w:comment w:id="95" w:author="nikolica" w:date="2021-09-03T07:12:00Z" w:initials="n">
+  <w:comment w:id="99" w:author="nikolica" w:date="2021-09-03T07:12:00Z" w:initials="n">
     <w:p>
       <w:pPr>
         <w:pStyle w:val="CommentText"/>

</xml_diff>

<commit_message>
document update for inj_cal_pulse_sw register
</commit_message>
<xml_diff>
--- a/doc/WIB_firmware.docx
+++ b/doc/WIB_firmware.docx
@@ -52,16 +52,19 @@
         <w:t>202</w:t>
       </w:r>
       <w:r>
-        <w:t>4-0</w:t>
-      </w:r>
-      <w:r>
-        <w:t>6</w:t>
+        <w:t>4-</w:t>
+      </w:r>
+      <w:r>
+        <w:t>10</w:t>
       </w:r>
       <w:r>
         <w:t>-</w:t>
       </w:r>
       <w:r>
-        <w:t>19</w:t>
+        <w:t>1</w:t>
+      </w:r>
+      <w:r>
+        <w:t>0</w:t>
       </w:r>
     </w:p>
     <w:p>
@@ -2628,21 +2631,7 @@
             <w:rStyle w:val="Hyperlink"/>
             <w:noProof/>
           </w:rPr>
-          <w:t>Status registers (read-onl</w:t>
-        </w:r>
-        <w:r>
-          <w:rPr>
-            <w:rStyle w:val="Hyperlink"/>
-            <w:noProof/>
-          </w:rPr>
-          <w:t>y</w:t>
-        </w:r>
-        <w:r>
-          <w:rPr>
-            <w:rStyle w:val="Hyperlink"/>
-            <w:noProof/>
-          </w:rPr>
-          <w:t>):</w:t>
+          <w:t>Status registers (read-only):</w:t>
         </w:r>
         <w:r>
           <w:rPr>
@@ -5498,13 +5487,8 @@
         <w:spacing w:after="0"/>
       </w:pPr>
       <w:r>
-        <w:t xml:space="preserve">Decoding the data frames sent by </w:t>
-      </w:r>
-      <w:proofErr w:type="gramStart"/>
-      <w:r>
-        <w:t>FEMBs</w:t>
-      </w:r>
-      <w:proofErr w:type="gramEnd"/>
+        <w:t>Decoding the data frames sent by FEMBs</w:t>
+      </w:r>
     </w:p>
     <w:p>
       <w:pPr>
@@ -5628,14 +5612,27 @@
       <w:r>
         <w:t xml:space="preserve">Figure </w:t>
       </w:r>
-      <w:fldSimple w:instr=" SEQ Figure \* ARABIC ">
-        <w:r>
-          <w:rPr>
-            <w:noProof/>
-          </w:rPr>
-          <w:t>1</w:t>
-        </w:r>
-      </w:fldSimple>
+      <w:r>
+        <w:fldChar w:fldCharType="begin"/>
+      </w:r>
+      <w:r>
+        <w:instrText xml:space="preserve"> SEQ Figure \* ARABIC </w:instrText>
+      </w:r>
+      <w:r>
+        <w:fldChar w:fldCharType="separate"/>
+      </w:r>
+      <w:r>
+        <w:rPr>
+          <w:noProof/>
+        </w:rPr>
+        <w:t>1</w:t>
+      </w:r>
+      <w:r>
+        <w:rPr>
+          <w:noProof/>
+        </w:rPr>
+        <w:fldChar w:fldCharType="end"/>
+      </w:r>
       <w:r>
         <w:t>. WIB connections in the DUNE system.</w:t>
       </w:r>
@@ -5900,14 +5897,27 @@
       <w:r>
         <w:t xml:space="preserve">Figure </w:t>
       </w:r>
-      <w:fldSimple w:instr=" SEQ Figure \* ARABIC ">
-        <w:r>
-          <w:rPr>
-            <w:noProof/>
-          </w:rPr>
-          <w:t>2</w:t>
-        </w:r>
-      </w:fldSimple>
+      <w:r>
+        <w:fldChar w:fldCharType="begin"/>
+      </w:r>
+      <w:r>
+        <w:instrText xml:space="preserve"> SEQ Figure \* ARABIC </w:instrText>
+      </w:r>
+      <w:r>
+        <w:fldChar w:fldCharType="separate"/>
+      </w:r>
+      <w:r>
+        <w:rPr>
+          <w:noProof/>
+        </w:rPr>
+        <w:t>2</w:t>
+      </w:r>
+      <w:r>
+        <w:rPr>
+          <w:noProof/>
+        </w:rPr>
+        <w:fldChar w:fldCharType="end"/>
+      </w:r>
       <w:r>
         <w:t xml:space="preserve">. WIB firmware </w:t>
       </w:r>
@@ -6107,13 +6117,8 @@
       </w:r>
       <w:proofErr w:type="spellEnd"/>
       <w:r>
-        <w:t xml:space="preserve"> </w:t>
-      </w:r>
-      <w:proofErr w:type="gramStart"/>
-      <w:r>
-        <w:t>flags</w:t>
-      </w:r>
-      <w:proofErr w:type="gramEnd"/>
+        <w:t xml:space="preserve"> flags</w:t>
+      </w:r>
     </w:p>
     <w:p>
       <w:pPr>
@@ -7647,14 +7652,27 @@
       <w:r>
         <w:t xml:space="preserve">Table </w:t>
       </w:r>
-      <w:fldSimple w:instr=" SEQ Table \* ARABIC ">
-        <w:r>
-          <w:rPr>
-            <w:noProof/>
-          </w:rPr>
-          <w:t>1</w:t>
-        </w:r>
-      </w:fldSimple>
+      <w:r>
+        <w:fldChar w:fldCharType="begin"/>
+      </w:r>
+      <w:r>
+        <w:instrText xml:space="preserve"> SEQ Table \* ARABIC </w:instrText>
+      </w:r>
+      <w:r>
+        <w:fldChar w:fldCharType="separate"/>
+      </w:r>
+      <w:r>
+        <w:rPr>
+          <w:noProof/>
+        </w:rPr>
+        <w:t>1</w:t>
+      </w:r>
+      <w:r>
+        <w:rPr>
+          <w:noProof/>
+        </w:rPr>
+        <w:fldChar w:fldCharType="end"/>
+      </w:r>
       <w:bookmarkEnd w:id="15"/>
       <w:r>
         <w:t>. WIB firmware modules and their base addresses</w:t>
@@ -7742,16 +7760,8 @@
               <w:rPr>
                 <w:b/>
               </w:rPr>
-              <w:t xml:space="preserve">Offset, </w:t>
-            </w:r>
-            <w:proofErr w:type="gramStart"/>
-            <w:r>
-              <w:rPr>
-                <w:b/>
-              </w:rPr>
-              <w:t>hex</w:t>
-            </w:r>
-            <w:proofErr w:type="gramEnd"/>
+              <w:t>Offset, hex</w:t>
+            </w:r>
           </w:p>
           <w:p>
             <w:pPr>
@@ -8173,14 +8183,27 @@
       <w:r>
         <w:t xml:space="preserve">Table </w:t>
       </w:r>
-      <w:fldSimple w:instr=" SEQ Table \* ARABIC ">
-        <w:r>
-          <w:rPr>
-            <w:noProof/>
-          </w:rPr>
-          <w:t>2</w:t>
-        </w:r>
-      </w:fldSimple>
+      <w:r>
+        <w:fldChar w:fldCharType="begin"/>
+      </w:r>
+      <w:r>
+        <w:instrText xml:space="preserve"> SEQ Table \* ARABIC </w:instrText>
+      </w:r>
+      <w:r>
+        <w:fldChar w:fldCharType="separate"/>
+      </w:r>
+      <w:r>
+        <w:rPr>
+          <w:noProof/>
+        </w:rPr>
+        <w:t>2</w:t>
+      </w:r>
+      <w:r>
+        <w:rPr>
+          <w:noProof/>
+        </w:rPr>
+        <w:fldChar w:fldCharType="end"/>
+      </w:r>
       <w:r>
         <w:t>. I</w:t>
       </w:r>
@@ -8549,14 +8572,27 @@
       <w:r>
         <w:t xml:space="preserve">Table </w:t>
       </w:r>
-      <w:fldSimple w:instr=" SEQ Table \* ARABIC ">
-        <w:r>
-          <w:rPr>
-            <w:noProof/>
-          </w:rPr>
-          <w:t>3</w:t>
-        </w:r>
-      </w:fldSimple>
+      <w:r>
+        <w:fldChar w:fldCharType="begin"/>
+      </w:r>
+      <w:r>
+        <w:instrText xml:space="preserve"> SEQ Table \* ARABIC </w:instrText>
+      </w:r>
+      <w:r>
+        <w:fldChar w:fldCharType="separate"/>
+      </w:r>
+      <w:r>
+        <w:rPr>
+          <w:noProof/>
+        </w:rPr>
+        <w:t>3</w:t>
+      </w:r>
+      <w:r>
+        <w:rPr>
+          <w:noProof/>
+        </w:rPr>
+        <w:fldChar w:fldCharType="end"/>
+      </w:r>
       <w:r>
         <w:t xml:space="preserve">. Format of </w:t>
       </w:r>
@@ -8590,14 +8626,9 @@
         <w:t xml:space="preserve">C </w:t>
       </w:r>
       <w:r>
-        <w:t xml:space="preserve">Write </w:t>
-      </w:r>
-      <w:proofErr w:type="gramStart"/>
-      <w:r>
-        <w:t>operation</w:t>
+        <w:t>Write operation</w:t>
       </w:r>
       <w:bookmarkEnd w:id="17"/>
-      <w:proofErr w:type="gramEnd"/>
     </w:p>
     <w:p>
       <w:pPr>
@@ -8644,13 +8675,8 @@
       </w:r>
       <w:proofErr w:type="spellEnd"/>
       <w:r>
-        <w:t xml:space="preserve"> register to 1, then immediately set it to </w:t>
-      </w:r>
-      <w:proofErr w:type="gramStart"/>
-      <w:r>
-        <w:t>0</w:t>
-      </w:r>
-      <w:proofErr w:type="gramEnd"/>
+        <w:t xml:space="preserve"> register to 1, then immediately set it to 0</w:t>
+      </w:r>
     </w:p>
     <w:p>
       <w:pPr>
@@ -8669,13 +8695,8 @@
       </w:r>
       <w:proofErr w:type="spellEnd"/>
       <w:r>
-        <w:t xml:space="preserve"> or longer before attempting the next </w:t>
-      </w:r>
-      <w:proofErr w:type="gramStart"/>
-      <w:r>
-        <w:t>transfer</w:t>
-      </w:r>
-      <w:proofErr w:type="gramEnd"/>
+        <w:t xml:space="preserve"> or longer before attempting the next transfer</w:t>
+      </w:r>
     </w:p>
     <w:p>
       <w:pPr>
@@ -8692,14 +8713,9 @@
         <w:t>2</w:t>
       </w:r>
       <w:r>
-        <w:t xml:space="preserve">C Read </w:t>
-      </w:r>
-      <w:proofErr w:type="gramStart"/>
-      <w:r>
-        <w:t>operation</w:t>
+        <w:t>C Read operation</w:t>
       </w:r>
       <w:bookmarkEnd w:id="18"/>
-      <w:proofErr w:type="gramEnd"/>
     </w:p>
     <w:p>
       <w:pPr>
@@ -8746,13 +8762,8 @@
       </w:r>
       <w:proofErr w:type="spellEnd"/>
       <w:r>
-        <w:t xml:space="preserve"> register to 1, then immediately set it to </w:t>
-      </w:r>
-      <w:proofErr w:type="gramStart"/>
-      <w:r>
-        <w:t>0</w:t>
-      </w:r>
-      <w:proofErr w:type="gramEnd"/>
+        <w:t xml:space="preserve"> register to 1, then immediately set it to 0</w:t>
+      </w:r>
     </w:p>
     <w:p>
       <w:pPr>
@@ -8771,13 +8782,8 @@
       </w:r>
       <w:proofErr w:type="spellEnd"/>
       <w:r>
-        <w:t xml:space="preserve"> or </w:t>
-      </w:r>
-      <w:proofErr w:type="gramStart"/>
-      <w:r>
-        <w:t>longer</w:t>
-      </w:r>
-      <w:proofErr w:type="gramEnd"/>
+        <w:t xml:space="preserve"> or longer</w:t>
+      </w:r>
     </w:p>
     <w:p>
       <w:pPr>
@@ -8841,13 +8847,8 @@
         <w:t>2</w:t>
       </w:r>
       <w:r>
-        <w:t xml:space="preserve">C interface for FEMB #0 COLDATA #0 to read or write a </w:t>
-      </w:r>
-      <w:proofErr w:type="gramStart"/>
-      <w:r>
-        <w:t>register</w:t>
-      </w:r>
-      <w:proofErr w:type="gramEnd"/>
+        <w:t>C interface for FEMB #0 COLDATA #0 to read or write a register</w:t>
+      </w:r>
     </w:p>
     <w:p>
       <w:pPr>
@@ -8896,13 +8897,8 @@
       </w:r>
       <w:proofErr w:type="spellEnd"/>
       <w:r>
-        <w:t xml:space="preserve"> or more until the transaction in step 1 is </w:t>
-      </w:r>
-      <w:proofErr w:type="gramStart"/>
-      <w:r>
-        <w:t>finished</w:t>
-      </w:r>
-      <w:proofErr w:type="gramEnd"/>
+        <w:t xml:space="preserve"> or more until the transaction in step 1 is finished</w:t>
+      </w:r>
     </w:p>
     <w:p>
       <w:r>
@@ -9139,14 +9135,27 @@
       <w:r>
         <w:t xml:space="preserve">Figure </w:t>
       </w:r>
-      <w:fldSimple w:instr=" SEQ Figure \* ARABIC ">
-        <w:r>
-          <w:rPr>
-            <w:noProof/>
-          </w:rPr>
-          <w:t>3</w:t>
-        </w:r>
-      </w:fldSimple>
+      <w:r>
+        <w:fldChar w:fldCharType="begin"/>
+      </w:r>
+      <w:r>
+        <w:instrText xml:space="preserve"> SEQ Figure \* ARABIC </w:instrText>
+      </w:r>
+      <w:r>
+        <w:fldChar w:fldCharType="separate"/>
+      </w:r>
+      <w:r>
+        <w:rPr>
+          <w:noProof/>
+        </w:rPr>
+        <w:t>3</w:t>
+      </w:r>
+      <w:r>
+        <w:rPr>
+          <w:noProof/>
+        </w:rPr>
+        <w:fldChar w:fldCharType="end"/>
+      </w:r>
       <w:r>
         <w:t>. Typical WIB &lt;--&gt; COLDATA or COLDADC I</w:t>
       </w:r>
@@ -9324,14 +9333,27 @@
       <w:r>
         <w:t xml:space="preserve">Figure </w:t>
       </w:r>
-      <w:fldSimple w:instr=" SEQ Figure \* ARABIC ">
-        <w:r>
-          <w:rPr>
-            <w:noProof/>
-          </w:rPr>
-          <w:t>4</w:t>
-        </w:r>
-      </w:fldSimple>
+      <w:r>
+        <w:fldChar w:fldCharType="begin"/>
+      </w:r>
+      <w:r>
+        <w:instrText xml:space="preserve"> SEQ Figure \* ARABIC </w:instrText>
+      </w:r>
+      <w:r>
+        <w:fldChar w:fldCharType="separate"/>
+      </w:r>
+      <w:r>
+        <w:rPr>
+          <w:noProof/>
+        </w:rPr>
+        <w:t>4</w:t>
+      </w:r>
+      <w:r>
+        <w:rPr>
+          <w:noProof/>
+        </w:rPr>
+        <w:fldChar w:fldCharType="end"/>
+      </w:r>
       <w:bookmarkEnd w:id="20"/>
       <w:r>
         <w:t>. Blown-up view of one data bit timing.</w:t>
@@ -10257,13 +10279,8 @@
         <w:t>stimulus</w:t>
       </w:r>
       <w:r>
-        <w:t xml:space="preserve"> </w:t>
-      </w:r>
-      <w:proofErr w:type="gramStart"/>
-      <w:r>
-        <w:t>register</w:t>
-      </w:r>
-      <w:proofErr w:type="gramEnd"/>
+        <w:t xml:space="preserve"> register</w:t>
+      </w:r>
     </w:p>
     <w:p>
       <w:pPr>
@@ -10274,15 +10291,7 @@
         </w:numPr>
       </w:pPr>
       <w:r>
-        <w:t xml:space="preserve">Wait for 10 us to allow the loopback pulse to </w:t>
-      </w:r>
-      <w:proofErr w:type="gramStart"/>
-      <w:r>
-        <w:t>arrive</w:t>
-      </w:r>
-      <w:proofErr w:type="gramEnd"/>
-      <w:r>
-        <w:t xml:space="preserve"> </w:t>
+        <w:t xml:space="preserve">Wait for 10 us to allow the loopback pulse to arrive </w:t>
       </w:r>
     </w:p>
     <w:p>
@@ -10303,13 +10312,8 @@
         <w:t>latency</w:t>
       </w:r>
       <w:r>
-        <w:t xml:space="preserve"> </w:t>
-      </w:r>
-      <w:proofErr w:type="gramStart"/>
-      <w:r>
-        <w:t>register</w:t>
-      </w:r>
-      <w:proofErr w:type="gramEnd"/>
+        <w:t xml:space="preserve"> register</w:t>
+      </w:r>
     </w:p>
     <w:p>
       <w:pPr>
@@ -10589,14 +10593,27 @@
       <w:r>
         <w:t xml:space="preserve">Table </w:t>
       </w:r>
-      <w:fldSimple w:instr=" SEQ Table \* ARABIC ">
-        <w:r>
-          <w:rPr>
-            <w:noProof/>
-          </w:rPr>
-          <w:t>4</w:t>
-        </w:r>
-      </w:fldSimple>
+      <w:r>
+        <w:fldChar w:fldCharType="begin"/>
+      </w:r>
+      <w:r>
+        <w:instrText xml:space="preserve"> SEQ Table \* ARABIC </w:instrText>
+      </w:r>
+      <w:r>
+        <w:fldChar w:fldCharType="separate"/>
+      </w:r>
+      <w:r>
+        <w:rPr>
+          <w:noProof/>
+        </w:rPr>
+        <w:t>4</w:t>
+      </w:r>
+      <w:r>
+        <w:rPr>
+          <w:noProof/>
+        </w:rPr>
+        <w:fldChar w:fldCharType="end"/>
+      </w:r>
       <w:r>
         <w:t>. FAST command generator registers</w:t>
       </w:r>
@@ -10966,14 +10983,27 @@
       <w:r>
         <w:t xml:space="preserve">Table </w:t>
       </w:r>
-      <w:fldSimple w:instr=" SEQ Table \* ARABIC ">
-        <w:r>
-          <w:rPr>
-            <w:noProof/>
-          </w:rPr>
-          <w:t>5</w:t>
-        </w:r>
-      </w:fldSimple>
+      <w:r>
+        <w:fldChar w:fldCharType="begin"/>
+      </w:r>
+      <w:r>
+        <w:instrText xml:space="preserve"> SEQ Table \* ARABIC </w:instrText>
+      </w:r>
+      <w:r>
+        <w:fldChar w:fldCharType="separate"/>
+      </w:r>
+      <w:r>
+        <w:rPr>
+          <w:noProof/>
+        </w:rPr>
+        <w:t>5</w:t>
+      </w:r>
+      <w:r>
+        <w:rPr>
+          <w:noProof/>
+        </w:rPr>
+        <w:fldChar w:fldCharType="end"/>
+      </w:r>
       <w:r>
         <w:t>. FAST command codes</w:t>
       </w:r>
@@ -11482,14 +11512,27 @@
       <w:r>
         <w:t xml:space="preserve">Figure </w:t>
       </w:r>
-      <w:fldSimple w:instr=" SEQ Figure \* ARABIC ">
-        <w:r>
-          <w:rPr>
-            <w:noProof/>
-          </w:rPr>
-          <w:t>5</w:t>
-        </w:r>
-      </w:fldSimple>
+      <w:r>
+        <w:fldChar w:fldCharType="begin"/>
+      </w:r>
+      <w:r>
+        <w:instrText xml:space="preserve"> SEQ Figure \* ARABIC </w:instrText>
+      </w:r>
+      <w:r>
+        <w:fldChar w:fldCharType="separate"/>
+      </w:r>
+      <w:r>
+        <w:rPr>
+          <w:noProof/>
+        </w:rPr>
+        <w:t>5</w:t>
+      </w:r>
+      <w:r>
+        <w:rPr>
+          <w:noProof/>
+        </w:rPr>
+        <w:fldChar w:fldCharType="end"/>
+      </w:r>
       <w:bookmarkEnd w:id="27"/>
       <w:r>
         <w:t>. Multi-master I2C access to sensor buses.</w:t>
@@ -11723,13 +11766,8 @@
               <w:keepNext/>
             </w:pPr>
             <w:r>
-              <w:t xml:space="preserve">Readback </w:t>
-            </w:r>
-            <w:proofErr w:type="gramStart"/>
-            <w:r>
-              <w:t>register</w:t>
-            </w:r>
-            <w:proofErr w:type="gramEnd"/>
+              <w:t>Readback register</w:t>
+            </w:r>
           </w:p>
           <w:p>
             <w:pPr>
@@ -11794,14 +11832,27 @@
       <w:r>
         <w:t xml:space="preserve">Table </w:t>
       </w:r>
-      <w:fldSimple w:instr=" SEQ Table \* ARABIC ">
-        <w:r>
-          <w:rPr>
-            <w:noProof/>
-          </w:rPr>
-          <w:t>6</w:t>
-        </w:r>
-      </w:fldSimple>
+      <w:r>
+        <w:fldChar w:fldCharType="begin"/>
+      </w:r>
+      <w:r>
+        <w:instrText xml:space="preserve"> SEQ Table \* ARABIC </w:instrText>
+      </w:r>
+      <w:r>
+        <w:fldChar w:fldCharType="separate"/>
+      </w:r>
+      <w:r>
+        <w:rPr>
+          <w:noProof/>
+        </w:rPr>
+        <w:t>6</w:t>
+      </w:r>
+      <w:r>
+        <w:rPr>
+          <w:noProof/>
+        </w:rPr>
+        <w:fldChar w:fldCharType="end"/>
+      </w:r>
       <w:bookmarkEnd w:id="28"/>
       <w:r>
         <w:t xml:space="preserve">. </w:t>
@@ -11950,13 +12001,8 @@
         <w:t xml:space="preserve">ABS </w:t>
       </w:r>
       <w:r>
-        <w:t xml:space="preserve">Configuration register on the WIB that you want to </w:t>
-      </w:r>
-      <w:proofErr w:type="gramStart"/>
-      <w:r>
-        <w:t>access</w:t>
-      </w:r>
-      <w:proofErr w:type="gramEnd"/>
+        <w:t>Configuration register on the WIB that you want to access</w:t>
+      </w:r>
     </w:p>
     <w:p>
       <w:pPr>
@@ -11970,13 +12016,8 @@
         <w:t>Read sensors</w:t>
       </w:r>
       <w:r>
-        <w:t xml:space="preserve"> from the selected </w:t>
-      </w:r>
-      <w:proofErr w:type="gramStart"/>
-      <w:r>
-        <w:t>bus</w:t>
-      </w:r>
-      <w:proofErr w:type="gramEnd"/>
+        <w:t xml:space="preserve"> from the selected bus</w:t>
+      </w:r>
     </w:p>
     <w:p>
       <w:pPr>
@@ -11999,13 +12040,8 @@
         </w:numPr>
       </w:pPr>
       <w:r>
-        <w:t xml:space="preserve">Read the sensors from the other </w:t>
-      </w:r>
-      <w:proofErr w:type="gramStart"/>
-      <w:r>
-        <w:t>bus</w:t>
-      </w:r>
-      <w:proofErr w:type="gramEnd"/>
+        <w:t>Read the sensors from the other bus</w:t>
+      </w:r>
     </w:p>
     <w:p>
       <w:pPr>
@@ -12028,13 +12064,8 @@
         </w:numPr>
       </w:pPr>
       <w:r>
-        <w:t xml:space="preserve">Repeat the sequence for the next </w:t>
-      </w:r>
-      <w:proofErr w:type="gramStart"/>
-      <w:r>
-        <w:t>WIB</w:t>
-      </w:r>
-      <w:proofErr w:type="gramEnd"/>
+        <w:t>Repeat the sequence for the next WIB</w:t>
+      </w:r>
       <w:r>
         <w:t xml:space="preserve">  </w:t>
       </w:r>
@@ -12054,14 +12085,9 @@
         <w:t>2</w:t>
       </w:r>
       <w:r>
-        <w:t xml:space="preserve">C </w:t>
-      </w:r>
-      <w:proofErr w:type="gramStart"/>
-      <w:r>
-        <w:t>buses</w:t>
+        <w:t>C buses</w:t>
       </w:r>
       <w:bookmarkEnd w:id="31"/>
-      <w:proofErr w:type="gramEnd"/>
     </w:p>
     <w:p>
       <w:r>
@@ -20273,6 +20299,17 @@
             <w:r>
               <w:t>Set to 1 and then to 0 to generate pulse</w:t>
             </w:r>
+            <w:r>
+              <w:t xml:space="preserve">. See </w:t>
+            </w:r>
+            <w:proofErr w:type="spellStart"/>
+            <w:r>
+              <w:t>inj_cal_pulse_sw</w:t>
+            </w:r>
+            <w:proofErr w:type="spellEnd"/>
+            <w:r>
+              <w:t xml:space="preserve"> below for more details</w:t>
+            </w:r>
           </w:p>
         </w:tc>
       </w:tr>
@@ -20438,6 +20475,105 @@
             <w:proofErr w:type="gramEnd"/>
             <w:r>
               <w:t>3)</w:t>
+            </w:r>
+          </w:p>
+        </w:tc>
+      </w:tr>
+      <w:tr>
+        <w:tc>
+          <w:tcPr>
+            <w:tcW w:w="1242" w:type="dxa"/>
+            <w:tcBorders>
+              <w:left w:val="single" w:sz="4" w:space="0" w:color="000000"/>
+              <w:right w:val="single" w:sz="4" w:space="0" w:color="000000"/>
+            </w:tcBorders>
+            <w:shd w:val="clear" w:color="auto" w:fill="D9D9D9" w:themeFill="background1" w:themeFillShade="D9"/>
+          </w:tcPr>
+          <w:p>
+            <w:pPr>
+              <w:spacing w:after="0" w:line="240" w:lineRule="auto"/>
+            </w:pPr>
+            <w:r>
+              <w:t>A00C003C</w:t>
+            </w:r>
+          </w:p>
+        </w:tc>
+        <w:tc>
+          <w:tcPr>
+            <w:tcW w:w="917" w:type="dxa"/>
+            <w:gridSpan w:val="2"/>
+            <w:tcBorders>
+              <w:left w:val="single" w:sz="4" w:space="0" w:color="000000"/>
+              <w:right w:val="single" w:sz="4" w:space="0" w:color="000000"/>
+            </w:tcBorders>
+            <w:shd w:val="clear" w:color="auto" w:fill="D9D9D9" w:themeFill="background1" w:themeFillShade="D9"/>
+          </w:tcPr>
+          <w:p>
+            <w:pPr>
+              <w:spacing w:after="0" w:line="240" w:lineRule="auto"/>
+            </w:pPr>
+            <w:r>
+              <w:t>15</w:t>
+            </w:r>
+          </w:p>
+        </w:tc>
+        <w:tc>
+          <w:tcPr>
+            <w:tcW w:w="2823" w:type="dxa"/>
+            <w:gridSpan w:val="2"/>
+            <w:tcBorders>
+              <w:left w:val="single" w:sz="4" w:space="0" w:color="000000"/>
+              <w:right w:val="single" w:sz="4" w:space="0" w:color="000000"/>
+            </w:tcBorders>
+            <w:shd w:val="clear" w:color="auto" w:fill="D9D9D9" w:themeFill="background1" w:themeFillShade="D9"/>
+          </w:tcPr>
+          <w:p>
+            <w:pPr>
+              <w:spacing w:after="0" w:line="240" w:lineRule="auto"/>
+            </w:pPr>
+            <w:proofErr w:type="spellStart"/>
+            <w:r>
+              <w:t>inj_cal_pulse_sw</w:t>
+            </w:r>
+            <w:proofErr w:type="spellEnd"/>
+          </w:p>
+        </w:tc>
+        <w:tc>
+          <w:tcPr>
+            <w:tcW w:w="4386" w:type="dxa"/>
+            <w:gridSpan w:val="2"/>
+            <w:tcBorders>
+              <w:left w:val="single" w:sz="4" w:space="0" w:color="000000"/>
+              <w:right w:val="single" w:sz="4" w:space="0" w:color="000000"/>
+            </w:tcBorders>
+            <w:shd w:val="clear" w:color="auto" w:fill="D9D9D9" w:themeFill="background1" w:themeFillShade="D9"/>
+          </w:tcPr>
+          <w:p>
+            <w:pPr>
+              <w:spacing w:after="0" w:line="240" w:lineRule="auto"/>
+            </w:pPr>
+            <w:r>
+              <w:t xml:space="preserve">0 = U91 pin CAL_PUL_GEN is driven by </w:t>
+            </w:r>
+            <w:proofErr w:type="spellStart"/>
+            <w:r>
+              <w:t>inj_cal_pulse</w:t>
+            </w:r>
+            <w:proofErr w:type="spellEnd"/>
+            <w:r>
+              <w:t xml:space="preserve">, </w:t>
+            </w:r>
+            <w:r>
+              <w:br/>
+              <w:t xml:space="preserve">1 = that pin is driven by </w:t>
+            </w:r>
+            <w:proofErr w:type="spellStart"/>
+            <w:r>
+              <w:t>cal</w:t>
+            </w:r>
+            <w:proofErr w:type="spellEnd"/>
+            <w:r>
+              <w:t xml:space="preserve"> pulse synchronous to system clock</w:t>
             </w:r>
           </w:p>
         </w:tc>
@@ -21412,14 +21548,27 @@
       <w:r>
         <w:t xml:space="preserve">Table </w:t>
       </w:r>
-      <w:fldSimple w:instr=" SEQ Table \* ARABIC ">
-        <w:r>
-          <w:rPr>
-            <w:noProof/>
-          </w:rPr>
-          <w:t>7</w:t>
-        </w:r>
-      </w:fldSimple>
+      <w:r>
+        <w:fldChar w:fldCharType="begin"/>
+      </w:r>
+      <w:r>
+        <w:instrText xml:space="preserve"> SEQ Table \* ARABIC </w:instrText>
+      </w:r>
+      <w:r>
+        <w:fldChar w:fldCharType="separate"/>
+      </w:r>
+      <w:r>
+        <w:rPr>
+          <w:noProof/>
+        </w:rPr>
+        <w:t>7</w:t>
+      </w:r>
+      <w:r>
+        <w:rPr>
+          <w:noProof/>
+        </w:rPr>
+        <w:fldChar w:fldCharType="end"/>
+      </w:r>
       <w:bookmarkEnd w:id="38"/>
       <w:r>
         <w:t>. Control registers</w:t>
@@ -21484,13 +21633,8 @@
       </w:r>
       <w:proofErr w:type="spellEnd"/>
       <w:r>
-        <w:t xml:space="preserve"> </w:t>
-      </w:r>
-      <w:proofErr w:type="gramStart"/>
-      <w:r>
-        <w:t>register</w:t>
-      </w:r>
-      <w:proofErr w:type="gramEnd"/>
+        <w:t xml:space="preserve"> register</w:t>
+      </w:r>
     </w:p>
     <w:p>
       <w:pPr>
@@ -21922,6 +22066,7 @@
                 <w:rFonts w:ascii="Courier New" w:hAnsi="Courier New" w:cs="Courier New"/>
                 <w:bCs/>
               </w:rPr>
+              <w:lastRenderedPageBreak/>
               <w:t>cmd_code_adc_reset</w:t>
             </w:r>
             <w:proofErr w:type="spellEnd"/>
@@ -22033,26 +22178,33 @@
       <w:r>
         <w:t xml:space="preserve">Table </w:t>
       </w:r>
-      <w:fldSimple w:instr=" SEQ Table \* ARABIC ">
-        <w:r>
-          <w:rPr>
-            <w:noProof/>
-          </w:rPr>
-          <w:t>8</w:t>
-        </w:r>
-      </w:fldSimple>
-      <w:r>
-        <w:t xml:space="preserve">. Timing system command codes and enable </w:t>
-      </w:r>
-      <w:proofErr w:type="gramStart"/>
-      <w:r>
-        <w:t>flags</w:t>
-      </w:r>
-      <w:proofErr w:type="gramEnd"/>
+      <w:r>
+        <w:fldChar w:fldCharType="begin"/>
+      </w:r>
+      <w:r>
+        <w:instrText xml:space="preserve"> SEQ Table \* ARABIC </w:instrText>
+      </w:r>
+      <w:r>
+        <w:fldChar w:fldCharType="separate"/>
+      </w:r>
+      <w:r>
+        <w:rPr>
+          <w:noProof/>
+        </w:rPr>
+        <w:t>8</w:t>
+      </w:r>
+      <w:r>
+        <w:rPr>
+          <w:noProof/>
+        </w:rPr>
+        <w:fldChar w:fldCharType="end"/>
+      </w:r>
+      <w:r>
+        <w:t>. Timing system command codes and enable flags</w:t>
+      </w:r>
     </w:p>
     <w:p>
       <w:r>
-        <w:lastRenderedPageBreak/>
         <w:t xml:space="preserve">These registers support 8-bit command codes. Default </w:t>
       </w:r>
       <w:r>
@@ -22086,13 +22238,8 @@
         </w:numPr>
       </w:pPr>
       <w:r>
-        <w:t xml:space="preserve">Write 8-bit command code into Command code </w:t>
-      </w:r>
-      <w:proofErr w:type="gramStart"/>
-      <w:r>
-        <w:t>register</w:t>
-      </w:r>
-      <w:proofErr w:type="gramEnd"/>
+        <w:t>Write 8-bit command code into Command code register</w:t>
+      </w:r>
     </w:p>
     <w:p>
       <w:pPr>
@@ -22103,13 +22250,8 @@
         </w:numPr>
       </w:pPr>
       <w:r>
-        <w:t xml:space="preserve">Write 1 into corresponding Enable flag </w:t>
-      </w:r>
-      <w:proofErr w:type="gramStart"/>
-      <w:r>
-        <w:t>register</w:t>
-      </w:r>
-      <w:proofErr w:type="gramEnd"/>
+        <w:t>Write 1 into corresponding Enable flag register</w:t>
+      </w:r>
     </w:p>
     <w:p>
       <w:pPr>
@@ -23894,6 +24036,7 @@
               <w:spacing w:after="0" w:line="240" w:lineRule="auto"/>
             </w:pPr>
             <w:r>
+              <w:lastRenderedPageBreak/>
               <w:t>A00C0090</w:t>
             </w:r>
           </w:p>
@@ -24017,7 +24160,6 @@
               <w:spacing w:after="0" w:line="240" w:lineRule="auto"/>
             </w:pPr>
             <w:r>
-              <w:lastRenderedPageBreak/>
               <w:t>A00C0094</w:t>
             </w:r>
           </w:p>
@@ -25735,6 +25877,7 @@
               <w:spacing w:after="0" w:line="240" w:lineRule="auto"/>
             </w:pPr>
             <w:r>
+              <w:lastRenderedPageBreak/>
               <w:t>A00C00B8</w:t>
             </w:r>
           </w:p>
@@ -25895,7 +26038,6 @@
               <w:spacing w:after="0" w:line="240" w:lineRule="auto"/>
             </w:pPr>
             <w:r>
-              <w:lastRenderedPageBreak/>
               <w:t>A00C00B8</w:t>
             </w:r>
           </w:p>
@@ -27907,6 +28049,7 @@
               <w:spacing w:after="0" w:line="240" w:lineRule="auto"/>
             </w:pPr>
             <w:r>
+              <w:lastRenderedPageBreak/>
               <w:t>A00C00D8</w:t>
             </w:r>
           </w:p>
@@ -28138,7 +28281,6 @@
               <w:spacing w:after="0" w:line="240" w:lineRule="auto"/>
             </w:pPr>
             <w:r>
-              <w:lastRenderedPageBreak/>
               <w:t>A00C00DC</w:t>
             </w:r>
           </w:p>
@@ -28377,14 +28519,27 @@
       <w:r>
         <w:t xml:space="preserve">Table </w:t>
       </w:r>
-      <w:fldSimple w:instr=" SEQ Table \* ARABIC ">
-        <w:r>
-          <w:rPr>
-            <w:noProof/>
-          </w:rPr>
-          <w:t>9</w:t>
-        </w:r>
-      </w:fldSimple>
+      <w:r>
+        <w:fldChar w:fldCharType="begin"/>
+      </w:r>
+      <w:r>
+        <w:instrText xml:space="preserve"> SEQ Table \* ARABIC </w:instrText>
+      </w:r>
+      <w:r>
+        <w:fldChar w:fldCharType="separate"/>
+      </w:r>
+      <w:r>
+        <w:rPr>
+          <w:noProof/>
+        </w:rPr>
+        <w:t>9</w:t>
+      </w:r>
+      <w:r>
+        <w:rPr>
+          <w:noProof/>
+        </w:rPr>
+        <w:fldChar w:fldCharType="end"/>
+      </w:r>
       <w:bookmarkEnd w:id="43"/>
       <w:r>
         <w:t>. Status registers</w:t>
@@ -28809,14 +28964,9 @@
         <w:t>DTS</w:t>
       </w:r>
       <w:r>
-        <w:t xml:space="preserve"> or supplied via P11 </w:t>
-      </w:r>
-      <w:proofErr w:type="gramStart"/>
-      <w:r>
-        <w:t>connector</w:t>
+        <w:t xml:space="preserve"> or supplied via P11 connector</w:t>
       </w:r>
       <w:bookmarkEnd w:id="50"/>
-      <w:proofErr w:type="gramEnd"/>
     </w:p>
     <w:p>
       <w:pPr>
@@ -28827,13 +28977,8 @@
         </w:numPr>
       </w:pPr>
       <w:r>
-        <w:t xml:space="preserve">Disable external </w:t>
-      </w:r>
-      <w:proofErr w:type="gramStart"/>
-      <w:r>
-        <w:t>triggers</w:t>
-      </w:r>
-      <w:proofErr w:type="gramEnd"/>
+        <w:t>Disable external triggers</w:t>
+      </w:r>
     </w:p>
     <w:p>
       <w:pPr>
@@ -28844,6 +28989,7 @@
         </w:numPr>
       </w:pPr>
       <w:r>
+        <w:lastRenderedPageBreak/>
         <w:t xml:space="preserve">Reset the spy memory, by driving </w:t>
       </w:r>
       <w:proofErr w:type="spellStart"/>
@@ -28891,7 +29037,6 @@
         </w:numPr>
       </w:pPr>
       <w:r>
-        <w:lastRenderedPageBreak/>
         <w:t>Wait for at least the trigger latency time or longer to let the memory record the data before trigger.</w:t>
       </w:r>
     </w:p>
@@ -29541,13 +29686,8 @@
         <w:t xml:space="preserve"> DTS</w:t>
       </w:r>
       <w:r>
-        <w:t xml:space="preserve"> time </w:t>
-      </w:r>
-      <w:proofErr w:type="gramStart"/>
-      <w:r>
-        <w:t>stamp</w:t>
-      </w:r>
-      <w:proofErr w:type="gramEnd"/>
+        <w:t xml:space="preserve"> time stamp</w:t>
+      </w:r>
     </w:p>
     <w:p>
       <w:pPr>
@@ -29558,13 +29698,8 @@
         </w:numPr>
       </w:pPr>
       <w:r>
-        <w:t xml:space="preserve">Time stamp difference from one DAQ frame to the next is always </w:t>
-      </w:r>
-      <w:proofErr w:type="gramStart"/>
-      <w:r>
-        <w:t>0x800</w:t>
-      </w:r>
-      <w:proofErr w:type="gramEnd"/>
+        <w:t>Time stamp difference from one DAQ frame to the next is always 0x800</w:t>
+      </w:r>
     </w:p>
     <w:p>
       <w:pPr>
@@ -29575,13 +29710,9 @@
         </w:numPr>
       </w:pPr>
       <w:r>
-        <w:t xml:space="preserve">Length of each DAQ frame is 899 </w:t>
-      </w:r>
-      <w:proofErr w:type="gramStart"/>
-      <w:r>
-        <w:t>words</w:t>
-      </w:r>
-      <w:proofErr w:type="gramEnd"/>
+        <w:lastRenderedPageBreak/>
+        <w:t>Length of each DAQ frame is 899 words</w:t>
+      </w:r>
     </w:p>
     <w:p>
       <w:r>
@@ -29590,7 +29721,6 @@
     </w:p>
     <w:p>
       <w:r>
-        <w:lastRenderedPageBreak/>
         <w:t>Example scripts that reset and read out spy memory can be found here:</w:t>
       </w:r>
     </w:p>
@@ -29936,18 +30066,9 @@
           <w:rFonts w:ascii="Courier New" w:hAnsi="Courier New" w:cs="Courier New"/>
           <w:b/>
         </w:rPr>
-        <w:t>cal_dac_</w:t>
-      </w:r>
-      <w:proofErr w:type="gramStart"/>
-      <w:r>
-        <w:rPr>
-          <w:rFonts w:ascii="Courier New" w:hAnsi="Courier New" w:cs="Courier New"/>
-          <w:b/>
-        </w:rPr>
-        <w:t>data</w:t>
+        <w:t>cal_dac_data</w:t>
       </w:r>
       <w:proofErr w:type="spellEnd"/>
-      <w:proofErr w:type="gramEnd"/>
     </w:p>
     <w:p>
       <w:pPr>
@@ -30077,7 +30198,11 @@
         <w:t>Reset ADC digitization clock phase by issuing EDGE FAST command. WIB firmware is using this command to recreate the ADC digitization clock phase so that the Calibration pulse phase can be fixed relative to it.</w:t>
       </w:r>
       <w:r>
-        <w:t xml:space="preserve"> The EDGE FAST command does not need to be repeated every time you program the Calibration Pulse generator. If it was issued at least once after timing endpoint reset, the recreated ADC clock will stay in phase with </w:t>
+        <w:t xml:space="preserve"> The EDGE FAST command does not need to be repeated every time you </w:t>
+      </w:r>
+      <w:r>
+        <w:lastRenderedPageBreak/>
+        <w:t xml:space="preserve">program the Calibration Pulse generator. If it was issued at least once after timing endpoint reset, the recreated ADC clock will stay in phase with </w:t>
       </w:r>
       <w:r>
         <w:t xml:space="preserve">the </w:t>
@@ -30127,11 +30252,7 @@
       </w:r>
       <w:proofErr w:type="spellEnd"/>
       <w:r>
-        <w:t xml:space="preserve"> units are </w:t>
-      </w:r>
-      <w:r>
-        <w:lastRenderedPageBreak/>
-        <w:t xml:space="preserve">also </w:t>
+        <w:t xml:space="preserve"> units are also </w:t>
       </w:r>
       <w:proofErr w:type="spellStart"/>
       <w:r>
@@ -30471,14 +30592,27 @@
       <w:r>
         <w:t xml:space="preserve">Figure </w:t>
       </w:r>
-      <w:fldSimple w:instr=" SEQ Figure \* ARABIC ">
-        <w:r>
-          <w:rPr>
-            <w:noProof/>
-          </w:rPr>
-          <w:t>6</w:t>
-        </w:r>
-      </w:fldSimple>
+      <w:r>
+        <w:fldChar w:fldCharType="begin"/>
+      </w:r>
+      <w:r>
+        <w:instrText xml:space="preserve"> SEQ Figure \* ARABIC </w:instrText>
+      </w:r>
+      <w:r>
+        <w:fldChar w:fldCharType="separate"/>
+      </w:r>
+      <w:r>
+        <w:rPr>
+          <w:noProof/>
+        </w:rPr>
+        <w:t>6</w:t>
+      </w:r>
+      <w:r>
+        <w:rPr>
+          <w:noProof/>
+        </w:rPr>
+        <w:fldChar w:fldCharType="end"/>
+      </w:r>
       <w:bookmarkEnd w:id="60"/>
       <w:r>
         <w:t>. WIB data path clock schematics.</w:t>
@@ -30937,14 +31071,9 @@
       </w:pPr>
       <w:bookmarkStart w:id="64" w:name="_Toc145270251"/>
       <w:r>
-        <w:t xml:space="preserve">HERMES reset input </w:t>
-      </w:r>
-      <w:proofErr w:type="gramStart"/>
-      <w:r>
-        <w:t>logic</w:t>
+        <w:t>HERMES reset input logic</w:t>
       </w:r>
       <w:bookmarkEnd w:id="64"/>
-      <w:proofErr w:type="gramEnd"/>
     </w:p>
     <w:p>
       <w:r>
@@ -32546,7 +32675,7 @@
           <w:noProof/>
         </w:rPr>
         <w:drawing>
-          <wp:inline distT="0" distB="0" distL="0" distR="0" wp14:anchorId="1F8C968A" wp14:editId="7C8B2CCF">
+          <wp:inline distT="0" distB="0" distL="0" distR="0" wp14:anchorId="1F8C968A" wp14:editId="048114C7">
             <wp:extent cx="6609171" cy="1086827"/>
             <wp:effectExtent l="0" t="0" r="1270" b="0"/>
             <wp:docPr id="2029679510" name="Picture 2029679510" descr="Graphical user interface, application, timeline&#10;&#10;Description automatically generated"/>
@@ -32600,23 +32729,31 @@
       <w:r>
         <w:t xml:space="preserve">Figure </w:t>
       </w:r>
-      <w:fldSimple w:instr=" SEQ Figure \* ARABIC ">
-        <w:r>
-          <w:rPr>
-            <w:noProof/>
-          </w:rPr>
-          <w:t>7</w:t>
-        </w:r>
-      </w:fldSimple>
+      <w:r>
+        <w:fldChar w:fldCharType="begin"/>
+      </w:r>
+      <w:r>
+        <w:instrText xml:space="preserve"> SEQ Figure \* ARABIC </w:instrText>
+      </w:r>
+      <w:r>
+        <w:fldChar w:fldCharType="separate"/>
+      </w:r>
+      <w:r>
+        <w:rPr>
+          <w:noProof/>
+        </w:rPr>
+        <w:t>7</w:t>
+      </w:r>
+      <w:r>
+        <w:rPr>
+          <w:noProof/>
+        </w:rPr>
+        <w:fldChar w:fldCharType="end"/>
+      </w:r>
       <w:bookmarkEnd w:id="70"/>
       <w:r>
-        <w:t xml:space="preserve">. ADC samples packaged into 64-bit </w:t>
-      </w:r>
-      <w:proofErr w:type="gramStart"/>
-      <w:r>
-        <w:t>words</w:t>
-      </w:r>
-      <w:proofErr w:type="gramEnd"/>
+        <w:t>. ADC samples packaged into 64-bit words</w:t>
+      </w:r>
     </w:p>
     <w:p>
       <w:r>
@@ -32632,13 +32769,8 @@
         </w:numPr>
       </w:pPr>
       <w:r>
-        <w:t xml:space="preserve">Top line shows bit </w:t>
-      </w:r>
-      <w:proofErr w:type="gramStart"/>
-      <w:r>
-        <w:t>numbers</w:t>
-      </w:r>
-      <w:proofErr w:type="gramEnd"/>
+        <w:t>Top line shows bit numbers</w:t>
+      </w:r>
     </w:p>
     <w:p>
       <w:pPr>
@@ -32649,13 +32781,8 @@
         </w:numPr>
       </w:pPr>
       <w:r>
-        <w:t xml:space="preserve">Colored sections correspond to 14-bit data </w:t>
-      </w:r>
-      <w:proofErr w:type="gramStart"/>
-      <w:r>
-        <w:t>samples</w:t>
-      </w:r>
-      <w:proofErr w:type="gramEnd"/>
+        <w:t>Colored sections correspond to 14-bit data samples</w:t>
+      </w:r>
     </w:p>
     <w:p>
       <w:pPr>
@@ -32666,13 +32793,8 @@
         </w:numPr>
       </w:pPr>
       <w:r>
-        <w:t xml:space="preserve">Grey data samples are split into 2 fragments of various </w:t>
-      </w:r>
-      <w:proofErr w:type="gramStart"/>
-      <w:r>
-        <w:t>lengths</w:t>
-      </w:r>
-      <w:proofErr w:type="gramEnd"/>
+        <w:t>Grey data samples are split into 2 fragments of various lengths</w:t>
+      </w:r>
     </w:p>
     <w:p>
       <w:pPr>
@@ -34074,10 +34196,10 @@
             <v:path o:extrusionok="f" gradientshapeok="t" o:connecttype="rect"/>
             <o:lock v:ext="edit" aspectratio="t"/>
           </v:shapetype>
-          <v:shape id="_x0000_i1025" type="#_x0000_t75" alt="" style="width:362.5pt;height:74pt;mso-width-percent:0;mso-height-percent:0;mso-width-percent:0;mso-height-percent:0" o:ole="">
+          <v:shape id="_x0000_i1025" type="#_x0000_t75" alt="" style="width:362.3pt;height:74.3pt;mso-width-percent:0;mso-height-percent:0;mso-width-percent:0;mso-height-percent:0" o:ole="">
             <v:imagedata r:id="rId20" o:title=""/>
           </v:shape>
-          <o:OLEObject Type="Embed" ProgID="Excel.Sheet.12" ShapeID="_x0000_i1025" DrawAspect="Content" ObjectID="_1780344035" r:id="rId21"/>
+          <o:OLEObject Type="Embed" ProgID="Excel.Sheet.12" ShapeID="_x0000_i1025" DrawAspect="Content" ObjectID="_1790087666" r:id="rId21"/>
         </w:object>
       </w:r>
     </w:p>
@@ -35130,13 +35252,8 @@
               <w:t xml:space="preserve"> the </w:t>
             </w:r>
             <w:r>
-              <w:t xml:space="preserve">PLL register programming is commented </w:t>
-            </w:r>
-            <w:proofErr w:type="gramStart"/>
-            <w:r>
-              <w:t>out</w:t>
-            </w:r>
-            <w:proofErr w:type="gramEnd"/>
+              <w:t>PLL register programming is commented out</w:t>
+            </w:r>
           </w:p>
           <w:p>
             <w:pPr>
@@ -35182,13 +35299,8 @@
               <w:t>i2c_read</w:t>
             </w:r>
             <w:r>
-              <w:t xml:space="preserve"> function, the data inversion is </w:t>
-            </w:r>
-            <w:proofErr w:type="gramStart"/>
-            <w:r>
-              <w:t>removed</w:t>
-            </w:r>
-            <w:proofErr w:type="gramEnd"/>
+              <w:t xml:space="preserve"> function, the data inversion is removed</w:t>
+            </w:r>
           </w:p>
           <w:p>
             <w:pPr>
@@ -35280,7 +35392,7 @@
           <w:noProof/>
         </w:rPr>
         <w:drawing>
-          <wp:inline distT="0" distB="0" distL="0" distR="0" wp14:anchorId="194B065E" wp14:editId="42BD8B06">
+          <wp:inline distT="0" distB="0" distL="0" distR="0" wp14:anchorId="194B065E" wp14:editId="1CCD213E">
             <wp:extent cx="5935980" cy="2659380"/>
             <wp:effectExtent l="0" t="0" r="7620" b="7620"/>
             <wp:docPr id="3" name="Picture 3"/>
@@ -35403,13 +35515,8 @@
         <w:t>Using Timing system command codes</w:t>
       </w:r>
       <w:r>
-        <w:t xml:space="preserve">” </w:t>
-      </w:r>
-      <w:proofErr w:type="gramStart"/>
-      <w:r>
-        <w:t>section</w:t>
-      </w:r>
-      <w:proofErr w:type="gramEnd"/>
+        <w:t>” section</w:t>
+      </w:r>
     </w:p>
     <w:p>
       <w:pPr>
@@ -35426,13 +35533,8 @@
         <w:t xml:space="preserve"> master</w:t>
       </w:r>
       <w:r>
-        <w:t xml:space="preserve"> must be reprogrammed to send DCSK data </w:t>
-      </w:r>
-      <w:proofErr w:type="gramStart"/>
-      <w:r>
-        <w:t>stream</w:t>
-      </w:r>
-      <w:proofErr w:type="gramEnd"/>
+        <w:t xml:space="preserve"> must be reprogrammed to send DCSK data stream</w:t>
+      </w:r>
     </w:p>
     <w:p>
       <w:pPr>
@@ -35515,13 +35617,8 @@
         <w:spacing w:after="0" w:line="240" w:lineRule="auto"/>
       </w:pPr>
       <w:r>
-        <w:t xml:space="preserve">The “2MHz” clock reset is performed by using EDGE fast command. This is necessary so all ADCs start digitization sequence at precisely the same system clock </w:t>
-      </w:r>
-      <w:proofErr w:type="gramStart"/>
-      <w:r>
-        <w:t>period</w:t>
-      </w:r>
-      <w:proofErr w:type="gramEnd"/>
+        <w:t>The “2MHz” clock reset is performed by using EDGE fast command. This is necessary so all ADCs start digitization sequence at precisely the same system clock period</w:t>
+      </w:r>
     </w:p>
     <w:p>
       <w:pPr>
@@ -35561,13 +35658,16 @@
         <w:spacing w:after="0" w:line="240" w:lineRule="auto"/>
       </w:pPr>
       <w:r>
-        <w:t xml:space="preserve">The 64-bit DTS time stamp is wide enough to represent a very long period of time (~9300 years or so), but it does not match the digitization moment </w:t>
+        <w:t xml:space="preserve">The 64-bit DTS time stamp is wide enough to represent a very long </w:t>
       </w:r>
       <w:proofErr w:type="gramStart"/>
       <w:r>
-        <w:t>precisely</w:t>
+        <w:t>period of time</w:t>
       </w:r>
       <w:proofErr w:type="gramEnd"/>
+      <w:r>
+        <w:t xml:space="preserve"> (~9300 years or so), but it does not match the digitization moment precisely</w:t>
+      </w:r>
     </w:p>
     <w:p>
       <w:pPr>
@@ -36432,13 +36532,16 @@
         <w:t>DTS</w:t>
       </w:r>
       <w:r>
-        <w:t xml:space="preserve"> time stamp in firmware by a number of system clocks slightly exceeding </w:t>
+        <w:t xml:space="preserve"> time stamp in firmware by </w:t>
       </w:r>
       <w:proofErr w:type="gramStart"/>
       <w:r>
-        <w:t>RXL</w:t>
+        <w:t>a number of</w:t>
       </w:r>
       <w:proofErr w:type="gramEnd"/>
+      <w:r>
+        <w:t xml:space="preserve"> system clocks slightly exceeding RXL</w:t>
+      </w:r>
     </w:p>
     <w:p>
       <w:pPr>
@@ -37013,14 +37116,27 @@
       <w:r>
         <w:t xml:space="preserve">Figure </w:t>
       </w:r>
-      <w:fldSimple w:instr=" SEQ Figure \* ARABIC ">
-        <w:r>
-          <w:rPr>
-            <w:noProof/>
-          </w:rPr>
-          <w:t>8</w:t>
-        </w:r>
-      </w:fldSimple>
+      <w:r>
+        <w:fldChar w:fldCharType="begin"/>
+      </w:r>
+      <w:r>
+        <w:instrText xml:space="preserve"> SEQ Figure \* ARABIC </w:instrText>
+      </w:r>
+      <w:r>
+        <w:fldChar w:fldCharType="separate"/>
+      </w:r>
+      <w:r>
+        <w:rPr>
+          <w:noProof/>
+        </w:rPr>
+        <w:t>8</w:t>
+      </w:r>
+      <w:r>
+        <w:rPr>
+          <w:noProof/>
+        </w:rPr>
+        <w:fldChar w:fldCharType="end"/>
+      </w:r>
       <w:r>
         <w:t>. Data latency and time stamp alignment diagram.</w:t>
       </w:r>
@@ -37087,14 +37203,27 @@
       <w:r>
         <w:t xml:space="preserve">Figure </w:t>
       </w:r>
-      <w:fldSimple w:instr=" SEQ Figure \* ARABIC ">
-        <w:r>
-          <w:rPr>
-            <w:noProof/>
-          </w:rPr>
-          <w:t>9</w:t>
-        </w:r>
-      </w:fldSimple>
+      <w:r>
+        <w:fldChar w:fldCharType="begin"/>
+      </w:r>
+      <w:r>
+        <w:instrText xml:space="preserve"> SEQ Figure \* ARABIC </w:instrText>
+      </w:r>
+      <w:r>
+        <w:fldChar w:fldCharType="separate"/>
+      </w:r>
+      <w:r>
+        <w:rPr>
+          <w:noProof/>
+        </w:rPr>
+        <w:t>9</w:t>
+      </w:r>
+      <w:r>
+        <w:rPr>
+          <w:noProof/>
+        </w:rPr>
+        <w:fldChar w:fldCharType="end"/>
+      </w:r>
       <w:r>
         <w:t>. Time stamp alignment logic structure.</w:t>
       </w:r>
@@ -38041,13 +38170,8 @@
               <w:spacing w:after="0" w:line="240" w:lineRule="auto"/>
             </w:pPr>
             <w:r>
-              <w:t xml:space="preserve">Added section on COLDATA p3 and monolithic FEMB </w:t>
-            </w:r>
-            <w:proofErr w:type="gramStart"/>
-            <w:r>
-              <w:t>migration</w:t>
-            </w:r>
-            <w:proofErr w:type="gramEnd"/>
+              <w:t>Added section on COLDATA p3 and monolithic FEMB migration</w:t>
+            </w:r>
           </w:p>
           <w:p>
             <w:pPr>
@@ -38163,13 +38287,8 @@
               <w:spacing w:after="0" w:line="240" w:lineRule="auto"/>
             </w:pPr>
             <w:r>
-              <w:t xml:space="preserve">Removed section about bugs in COLDATA P1 I2C logic – not relevant for P3 </w:t>
-            </w:r>
-            <w:proofErr w:type="gramStart"/>
-            <w:r>
-              <w:t>chips</w:t>
-            </w:r>
-            <w:proofErr w:type="gramEnd"/>
+              <w:t>Removed section about bugs in COLDATA P1 I2C logic – not relevant for P3 chips</w:t>
+            </w:r>
           </w:p>
           <w:p>
             <w:pPr>
@@ -38194,13 +38313,8 @@
               <w:spacing w:after="0" w:line="240" w:lineRule="auto"/>
             </w:pPr>
             <w:r>
-              <w:t xml:space="preserve">Added section on data cable latency </w:t>
-            </w:r>
-            <w:proofErr w:type="gramStart"/>
-            <w:r>
-              <w:t>measurement</w:t>
-            </w:r>
-            <w:proofErr w:type="gramEnd"/>
+              <w:t>Added section on data cable latency measurement</w:t>
+            </w:r>
           </w:p>
           <w:p>
             <w:pPr>
@@ -38212,13 +38326,8 @@
               <w:spacing w:after="0" w:line="240" w:lineRule="auto"/>
             </w:pPr>
             <w:r>
-              <w:t xml:space="preserve">Added section on COLDATA data time stamp synchronization logic and </w:t>
-            </w:r>
-            <w:proofErr w:type="gramStart"/>
-            <w:r>
-              <w:t>procedure</w:t>
-            </w:r>
-            <w:proofErr w:type="gramEnd"/>
+              <w:t>Added section on COLDATA data time stamp synchronization logic and procedure</w:t>
+            </w:r>
           </w:p>
           <w:p>
             <w:pPr>
@@ -38412,13 +38521,8 @@
             </w:r>
             <w:proofErr w:type="spellEnd"/>
             <w:r>
-              <w:t xml:space="preserve"> </w:t>
-            </w:r>
-            <w:proofErr w:type="gramStart"/>
-            <w:r>
-              <w:t>register</w:t>
-            </w:r>
-            <w:proofErr w:type="gramEnd"/>
+              <w:t xml:space="preserve"> register</w:t>
+            </w:r>
           </w:p>
           <w:p>
             <w:pPr>
@@ -38569,15 +38673,7 @@
               <w:spacing w:after="0" w:line="240" w:lineRule="auto"/>
             </w:pPr>
             <w:r>
-              <w:t xml:space="preserve">Monitor vs pulse </w:t>
-            </w:r>
-            <w:proofErr w:type="gramStart"/>
-            <w:r>
-              <w:t>selector</w:t>
-            </w:r>
-            <w:proofErr w:type="gramEnd"/>
-            <w:r>
-              <w:t xml:space="preserve"> </w:t>
+              <w:t xml:space="preserve">Monitor vs pulse selector </w:t>
             </w:r>
           </w:p>
           <w:p>
@@ -38603,13 +38699,8 @@
               <w:spacing w:after="0" w:line="240" w:lineRule="auto"/>
             </w:pPr>
             <w:r>
-              <w:t xml:space="preserve">Monitor ADC </w:t>
-            </w:r>
-            <w:proofErr w:type="gramStart"/>
-            <w:r>
-              <w:t>readout</w:t>
-            </w:r>
-            <w:proofErr w:type="gramEnd"/>
+              <w:t>Monitor ADC readout</w:t>
+            </w:r>
           </w:p>
           <w:p>
             <w:pPr>
@@ -38621,13 +38712,8 @@
               <w:spacing w:after="0" w:line="240" w:lineRule="auto"/>
             </w:pPr>
             <w:r>
-              <w:t xml:space="preserve">Masked unused high bit in the slot number reported to </w:t>
-            </w:r>
-            <w:proofErr w:type="gramStart"/>
-            <w:r>
-              <w:t>DAQ</w:t>
-            </w:r>
-            <w:proofErr w:type="gramEnd"/>
+              <w:t>Masked unused high bit in the slot number reported to DAQ</w:t>
+            </w:r>
           </w:p>
           <w:p>
             <w:pPr>
@@ -39318,6 +39404,7 @@
             <w:tcW w:w="1345" w:type="dxa"/>
             <w:tcBorders>
               <w:top w:val="single" w:sz="4" w:space="0" w:color="auto"/>
+              <w:bottom w:val="single" w:sz="4" w:space="0" w:color="auto"/>
             </w:tcBorders>
             <w:shd w:val="clear" w:color="auto" w:fill="auto"/>
           </w:tcPr>
@@ -39327,6 +39414,43 @@
             </w:pPr>
             <w:r>
               <w:t>2024-06-19</w:t>
+            </w:r>
+          </w:p>
+        </w:tc>
+        <w:tc>
+          <w:tcPr>
+            <w:tcW w:w="8005" w:type="dxa"/>
+            <w:tcBorders>
+              <w:top w:val="single" w:sz="4" w:space="0" w:color="auto"/>
+              <w:bottom w:val="single" w:sz="4" w:space="0" w:color="auto"/>
+            </w:tcBorders>
+            <w:shd w:val="clear" w:color="auto" w:fill="auto"/>
+          </w:tcPr>
+          <w:p>
+            <w:pPr>
+              <w:spacing w:after="0" w:line="240" w:lineRule="auto"/>
+            </w:pPr>
+            <w:r>
+              <w:t>Added status registers for SFP disable signals</w:t>
+            </w:r>
+          </w:p>
+        </w:tc>
+      </w:tr>
+      <w:tr>
+        <w:tc>
+          <w:tcPr>
+            <w:tcW w:w="1345" w:type="dxa"/>
+            <w:tcBorders>
+              <w:top w:val="single" w:sz="4" w:space="0" w:color="auto"/>
+            </w:tcBorders>
+            <w:shd w:val="clear" w:color="auto" w:fill="auto"/>
+          </w:tcPr>
+          <w:p>
+            <w:pPr>
+              <w:spacing w:after="0" w:line="240" w:lineRule="auto"/>
+            </w:pPr>
+            <w:r>
+              <w:t>2024-10-10</w:t>
             </w:r>
           </w:p>
         </w:tc>
@@ -39343,7 +39467,15 @@
               <w:spacing w:after="0" w:line="240" w:lineRule="auto"/>
             </w:pPr>
             <w:r>
-              <w:t>Added status registers for SFP disable signals</w:t>
+              <w:t xml:space="preserve">Added </w:t>
+            </w:r>
+            <w:proofErr w:type="spellStart"/>
+            <w:r>
+              <w:t>inj_cal_pulse_sw</w:t>
+            </w:r>
+            <w:proofErr w:type="spellEnd"/>
+            <w:r>
+              <w:t xml:space="preserve"> register according to Shanshan request (see email from 2024-10-03)</w:t>
             </w:r>
           </w:p>
         </w:tc>
@@ -39509,7 +39641,7 @@
 </file>
 
 <file path=word/commentsExtensible.xml><?xml version="1.0" encoding="utf-8"?>
-<w16cex:commentsExtensible xmlns:wpc="http://schemas.microsoft.com/office/word/2010/wordprocessingCanvas" xmlns:cx="http://schemas.microsoft.com/office/drawing/2014/chartex" xmlns:cx1="http://schemas.microsoft.com/office/drawing/2015/9/8/chartex" xmlns:cx2="http://schemas.microsoft.com/office/drawing/2015/10/21/chartex" xmlns:cx3="http://schemas.microsoft.com/office/drawing/2016/5/9/chartex" xmlns:cx4="http://schemas.microsoft.com/office/drawing/2016/5/10/chartex" xmlns:cx5="http://schemas.microsoft.com/office/drawing/2016/5/11/chartex" xmlns:cx6="http://schemas.microsoft.com/office/drawing/2016/5/12/chartex" xmlns:cx7="http://schemas.microsoft.com/office/drawing/2016/5/13/chartex" xmlns:cx8="http://schemas.microsoft.com/office/drawing/2016/5/14/chartex" xmlns:mc="http://schemas.openxmlformats.org/markup-compatibility/2006" xmlns:aink="http://schemas.microsoft.com/office/drawing/2016/ink" xmlns:am3d="http://schemas.microsoft.com/office/drawing/2017/model3d" xmlns:o="urn:schemas-microsoft-com:office:office" xmlns:oel="http://schemas.microsoft.com/office/2019/extlst" xmlns:r="http://schemas.openxmlformats.org/officeDocument/2006/relationships" xmlns:m="http://schemas.openxmlformats.org/officeDocument/2006/math" xmlns:v="urn:schemas-microsoft-com:vml" xmlns:wp14="http://schemas.microsoft.com/office/word/2010/wordprocessingDrawing" xmlns:wp="http://schemas.openxmlformats.org/drawingml/2006/wordprocessingDrawing" xmlns:w10="urn:schemas-microsoft-com:office:word" xmlns:w="http://schemas.openxmlformats.org/wordprocessingml/2006/main" xmlns:w14="http://schemas.microsoft.com/office/word/2010/wordml" xmlns:w15="http://schemas.microsoft.com/office/word/2012/wordml" xmlns:w16cex="http://schemas.microsoft.com/office/word/2018/wordml/cex" xmlns:w16cid="http://schemas.microsoft.com/office/word/2016/wordml/cid" xmlns:w16="http://schemas.microsoft.com/office/word/2018/wordml" xmlns:w16sdtdh="http://schemas.microsoft.com/office/word/2020/wordml/sdtdatahash" xmlns:w16se="http://schemas.microsoft.com/office/word/2015/wordml/symex" xmlns:wpg="http://schemas.microsoft.com/office/word/2010/wordprocessingGroup" xmlns:wpi="http://schemas.microsoft.com/office/word/2010/wordprocessingInk" xmlns:wne="http://schemas.microsoft.com/office/word/2006/wordml" xmlns:wps="http://schemas.microsoft.com/office/word/2010/wordprocessingShape" mc:Ignorable="w14 w15 w16se w16cid w16 w16cex w16sdtdh wp14">
+<w16cex:commentsExtensible xmlns:wpc="http://schemas.microsoft.com/office/word/2010/wordprocessingCanvas" xmlns:cx="http://schemas.microsoft.com/office/drawing/2014/chartex" xmlns:cx1="http://schemas.microsoft.com/office/drawing/2015/9/8/chartex" xmlns:cx2="http://schemas.microsoft.com/office/drawing/2015/10/21/chartex" xmlns:cx3="http://schemas.microsoft.com/office/drawing/2016/5/9/chartex" xmlns:cx4="http://schemas.microsoft.com/office/drawing/2016/5/10/chartex" xmlns:cx5="http://schemas.microsoft.com/office/drawing/2016/5/11/chartex" xmlns:cx6="http://schemas.microsoft.com/office/drawing/2016/5/12/chartex" xmlns:cx7="http://schemas.microsoft.com/office/drawing/2016/5/13/chartex" xmlns:cx8="http://schemas.microsoft.com/office/drawing/2016/5/14/chartex" xmlns:cr="http://schemas.microsoft.com/office/comments/2020/reactions" xmlns:mc="http://schemas.openxmlformats.org/markup-compatibility/2006" xmlns:aink="http://schemas.microsoft.com/office/drawing/2016/ink" xmlns:am3d="http://schemas.microsoft.com/office/drawing/2017/model3d" xmlns:o="urn:schemas-microsoft-com:office:office" xmlns:oel="http://schemas.microsoft.com/office/2019/extlst" xmlns:r="http://schemas.openxmlformats.org/officeDocument/2006/relationships" xmlns:m="http://schemas.openxmlformats.org/officeDocument/2006/math" xmlns:v="urn:schemas-microsoft-com:vml" xmlns:wp14="http://schemas.microsoft.com/office/word/2010/wordprocessingDrawing" xmlns:wp="http://schemas.openxmlformats.org/drawingml/2006/wordprocessingDrawing" xmlns:w10="urn:schemas-microsoft-com:office:word" xmlns:w="http://schemas.openxmlformats.org/wordprocessingml/2006/main" xmlns:w14="http://schemas.microsoft.com/office/word/2010/wordml" xmlns:w15="http://schemas.microsoft.com/office/word/2012/wordml" xmlns:w16cex="http://schemas.microsoft.com/office/word/2018/wordml/cex" xmlns:w16cid="http://schemas.microsoft.com/office/word/2016/wordml/cid" xmlns:w16="http://schemas.microsoft.com/office/word/2018/wordml" xmlns:w16sdtdh="http://schemas.microsoft.com/office/word/2020/wordml/sdtdatahash" xmlns:w16se="http://schemas.microsoft.com/office/word/2015/wordml/symex" xmlns:wpg="http://schemas.microsoft.com/office/word/2010/wordprocessingGroup" xmlns:wpi="http://schemas.microsoft.com/office/word/2010/wordprocessingInk" xmlns:wne="http://schemas.microsoft.com/office/word/2006/wordml" xmlns:wps="http://schemas.microsoft.com/office/word/2010/wordprocessingShape" mc:Ignorable="w14 w15 w16se w16cid w16 w16cex w16sdtdh cr wp14">
   <w16cex:commentExtensible w16cex:durableId="24EB3C45" w16cex:dateUtc="2021-09-02T15:01:00Z"/>
   <w16cex:commentExtensible w16cex:durableId="24EB42C8" w16cex:dateUtc="2021-09-14T19:48:00Z"/>
   <w16cex:commentExtensible w16cex:durableId="24EB3C46" w16cex:dateUtc="2021-09-02T15:03:00Z"/>

</xml_diff>